<commit_message>
Creation of Json File + Updated Sprints
</commit_message>
<xml_diff>
--- a/coursework submission/Writeup.docx
+++ b/coursework submission/Writeup.docx
@@ -1,6 +1,6 @@
 
 <file path=word/document.xml><?xml version="1.0" encoding="utf-8"?>
-<w:document xmlns:wpc="http://schemas.microsoft.com/office/word/2010/wordprocessingCanvas" xmlns:cx="http://schemas.microsoft.com/office/drawing/2014/chartex" xmlns:cx1="http://schemas.microsoft.com/office/drawing/2015/9/8/chartex" xmlns:cx2="http://schemas.microsoft.com/office/drawing/2015/10/21/chartex" xmlns:cx3="http://schemas.microsoft.com/office/drawing/2016/5/9/chartex" xmlns:cx4="http://schemas.microsoft.com/office/drawing/2016/5/10/chartex" xmlns:cx5="http://schemas.microsoft.com/office/drawing/2016/5/11/chartex" xmlns:cx6="http://schemas.microsoft.com/office/drawing/2016/5/12/chartex" xmlns:cx7="http://schemas.microsoft.com/office/drawing/2016/5/13/chartex" xmlns:cx8="http://schemas.microsoft.com/office/drawing/2016/5/14/chartex" xmlns:mc="http://schemas.openxmlformats.org/markup-compatibility/2006" xmlns:aink="http://schemas.microsoft.com/office/drawing/2016/ink" xmlns:am3d="http://schemas.microsoft.com/office/drawing/2017/model3d" xmlns:o="urn:schemas-microsoft-com:office:office" xmlns:r="http://schemas.openxmlformats.org/officeDocument/2006/relationships" xmlns:m="http://schemas.openxmlformats.org/officeDocument/2006/math" xmlns:v="urn:schemas-microsoft-com:vml" xmlns:wp14="http://schemas.microsoft.com/office/word/2010/wordprocessingDrawing" xmlns:wp="http://schemas.openxmlformats.org/drawingml/2006/wordprocessingDrawing" xmlns:w10="urn:schemas-microsoft-com:office:word" xmlns:w="http://schemas.openxmlformats.org/wordprocessingml/2006/main" xmlns:w14="http://schemas.microsoft.com/office/word/2010/wordml" xmlns:w15="http://schemas.microsoft.com/office/word/2012/wordml" xmlns:w16cid="http://schemas.microsoft.com/office/word/2016/wordml/cid" xmlns:w16se="http://schemas.microsoft.com/office/word/2015/wordml/symex" xmlns:wpg="http://schemas.microsoft.com/office/word/2010/wordprocessingGroup" xmlns:wpi="http://schemas.microsoft.com/office/word/2010/wordprocessingInk" xmlns:wne="http://schemas.microsoft.com/office/word/2006/wordml" xmlns:wps="http://schemas.microsoft.com/office/word/2010/wordprocessingShape" mc:Ignorable="w14 w15 w16se w16cid wp14">
+<w:document xmlns:wpc="http://schemas.microsoft.com/office/word/2010/wordprocessingCanvas" xmlns:cx="http://schemas.microsoft.com/office/drawing/2014/chartex" xmlns:cx1="http://schemas.microsoft.com/office/drawing/2015/9/8/chartex" xmlns:cx2="http://schemas.microsoft.com/office/drawing/2015/10/21/chartex" xmlns:cx3="http://schemas.microsoft.com/office/drawing/2016/5/9/chartex" xmlns:cx4="http://schemas.microsoft.com/office/drawing/2016/5/10/chartex" xmlns:cx5="http://schemas.microsoft.com/office/drawing/2016/5/11/chartex" xmlns:cx6="http://schemas.microsoft.com/office/drawing/2016/5/12/chartex" xmlns:cx7="http://schemas.microsoft.com/office/drawing/2016/5/13/chartex" xmlns:cx8="http://schemas.microsoft.com/office/drawing/2016/5/14/chartex" xmlns:mc="http://schemas.openxmlformats.org/markup-compatibility/2006" xmlns:aink="http://schemas.microsoft.com/office/drawing/2016/ink" xmlns:am3d="http://schemas.microsoft.com/office/drawing/2017/model3d" xmlns:o="urn:schemas-microsoft-com:office:office" xmlns:oel="http://schemas.microsoft.com/office/2019/extlst" xmlns:r="http://schemas.openxmlformats.org/officeDocument/2006/relationships" xmlns:m="http://schemas.openxmlformats.org/officeDocument/2006/math" xmlns:v="urn:schemas-microsoft-com:vml" xmlns:wp14="http://schemas.microsoft.com/office/word/2010/wordprocessingDrawing" xmlns:wp="http://schemas.openxmlformats.org/drawingml/2006/wordprocessingDrawing" xmlns:w10="urn:schemas-microsoft-com:office:word" xmlns:w="http://schemas.openxmlformats.org/wordprocessingml/2006/main" xmlns:w14="http://schemas.microsoft.com/office/word/2010/wordml" xmlns:w15="http://schemas.microsoft.com/office/word/2012/wordml" xmlns:w16cex="http://schemas.microsoft.com/office/word/2018/wordml/cex" xmlns:w16cid="http://schemas.microsoft.com/office/word/2016/wordml/cid" xmlns:w16="http://schemas.microsoft.com/office/word/2018/wordml" xmlns:w16sdtdh="http://schemas.microsoft.com/office/word/2020/wordml/sdtdatahash" xmlns:w16se="http://schemas.microsoft.com/office/word/2015/wordml/symex" xmlns:wpg="http://schemas.microsoft.com/office/word/2010/wordprocessingGroup" xmlns:wpi="http://schemas.microsoft.com/office/word/2010/wordprocessingInk" xmlns:wne="http://schemas.microsoft.com/office/word/2006/wordml" xmlns:wps="http://schemas.microsoft.com/office/word/2010/wordprocessingShape" mc:Ignorable="w14 w15 w16se w16cid w16 w16cex w16sdtdh wp14">
   <w:body>
     <w:p>
       <w:r>
@@ -1628,7 +1628,15 @@
                 <w:sz w:val="16"/>
                 <w:szCs w:val="16"/>
               </w:rPr>
-              <w:t>ake login system, and store their data to be accessed later- as securely as possible for Uni project</w:t>
+              <w:t>ake login system, and store their data to be accessed later</w:t>
+            </w:r>
+            <w:r>
+              <w:rPr>
+                <w:rFonts w:cstheme="minorHAnsi"/>
+                <w:sz w:val="16"/>
+                <w:szCs w:val="16"/>
+              </w:rPr>
+              <w:t xml:space="preserve"> </w:t>
             </w:r>
           </w:p>
           <w:p>
@@ -1736,7 +1744,7 @@
                 <w:rFonts w:cstheme="minorHAnsi"/>
                 <w:sz w:val="16"/>
                 <w:szCs w:val="16"/>
-                <w:highlight w:val="yellow"/>
+                <w:highlight w:val="green"/>
               </w:rPr>
               <w:t xml:space="preserve">- </w:t>
             </w:r>
@@ -1745,7 +1753,7 @@
                 <w:rFonts w:cstheme="minorHAnsi"/>
                 <w:sz w:val="16"/>
                 <w:szCs w:val="16"/>
-                <w:highlight w:val="yellow"/>
+                <w:highlight w:val="green"/>
               </w:rPr>
               <w:t>I</w:t>
             </w:r>
@@ -1754,7 +1762,7 @@
                 <w:rFonts w:cstheme="minorHAnsi"/>
                 <w:sz w:val="16"/>
                 <w:szCs w:val="16"/>
-                <w:highlight w:val="yellow"/>
+                <w:highlight w:val="green"/>
               </w:rPr>
               <w:t xml:space="preserve">mplement difficulty options effectively </w:t>
             </w:r>
@@ -1770,15 +1778,15 @@
                 <w:rFonts w:cstheme="minorHAnsi"/>
                 <w:sz w:val="16"/>
                 <w:szCs w:val="16"/>
-                <w:highlight w:val="yellow"/>
-              </w:rPr>
-            </w:pPr>
-            <w:r>
-              <w:rPr>
-                <w:rFonts w:cstheme="minorHAnsi"/>
-                <w:sz w:val="16"/>
-                <w:szCs w:val="16"/>
-                <w:highlight w:val="yellow"/>
+                <w:highlight w:val="red"/>
+              </w:rPr>
+            </w:pPr>
+            <w:r>
+              <w:rPr>
+                <w:rFonts w:cstheme="minorHAnsi"/>
+                <w:sz w:val="16"/>
+                <w:szCs w:val="16"/>
+                <w:highlight w:val="red"/>
               </w:rPr>
               <w:t xml:space="preserve">Attempt to use Word generation instead of using </w:t>
             </w:r>
@@ -1788,7 +1796,7 @@
                 <w:rFonts w:cstheme="minorHAnsi"/>
                 <w:sz w:val="16"/>
                 <w:szCs w:val="16"/>
-                <w:highlight w:val="yellow"/>
+                <w:highlight w:val="red"/>
               </w:rPr>
               <w:t>an</w:t>
             </w:r>
@@ -1798,7 +1806,7 @@
                 <w:rFonts w:cstheme="minorHAnsi"/>
                 <w:sz w:val="16"/>
                 <w:szCs w:val="16"/>
-                <w:highlight w:val="yellow"/>
+                <w:highlight w:val="red"/>
               </w:rPr>
               <w:t xml:space="preserve"> randomised arra</w:t>
             </w:r>
@@ -1807,7 +1815,7 @@
                 <w:rFonts w:cstheme="minorHAnsi"/>
                 <w:sz w:val="16"/>
                 <w:szCs w:val="16"/>
-                <w:highlight w:val="yellow"/>
+                <w:highlight w:val="red"/>
               </w:rPr>
               <w:t>y</w:t>
             </w:r>
@@ -2731,8 +2739,6 @@
                 <w:szCs w:val="16"/>
               </w:rPr>
             </w:pPr>
-            <w:bookmarkStart w:id="0" w:name="_GoBack"/>
-            <w:bookmarkEnd w:id="0"/>
           </w:p>
         </w:tc>
       </w:tr>
@@ -3372,16 +3378,24 @@
                 <w:sz w:val="18"/>
                 <w:szCs w:val="18"/>
               </w:rPr>
+              <w:t>Have a test of 30s</w:t>
+            </w:r>
+            <w:r>
+              <w:rPr>
+                <w:rFonts w:cstheme="minorHAnsi"/>
+                <w:sz w:val="18"/>
+                <w:szCs w:val="18"/>
+              </w:rPr>
+              <w:t xml:space="preserve"> (after </w:t>
+            </w:r>
+            <w:r>
+              <w:rPr>
+                <w:rFonts w:cstheme="minorHAnsi"/>
+                <w:sz w:val="18"/>
+                <w:szCs w:val="18"/>
+              </w:rPr>
               <w:lastRenderedPageBreak/>
-              <w:t>Have a test of 30s</w:t>
-            </w:r>
-            <w:r>
-              <w:rPr>
-                <w:rFonts w:cstheme="minorHAnsi"/>
-                <w:sz w:val="18"/>
-                <w:szCs w:val="18"/>
-              </w:rPr>
-              <w:t xml:space="preserve"> (after using options)</w:t>
+              <w:t>using options)</w:t>
             </w:r>
           </w:p>
         </w:tc>
@@ -5450,7 +5464,7 @@
 </file>
 
 <file path=word/numbering.xml><?xml version="1.0" encoding="utf-8"?>
-<w:numbering xmlns:wpc="http://schemas.microsoft.com/office/word/2010/wordprocessingCanvas" xmlns:cx="http://schemas.microsoft.com/office/drawing/2014/chartex" xmlns:cx1="http://schemas.microsoft.com/office/drawing/2015/9/8/chartex" xmlns:cx2="http://schemas.microsoft.com/office/drawing/2015/10/21/chartex" xmlns:cx3="http://schemas.microsoft.com/office/drawing/2016/5/9/chartex" xmlns:cx4="http://schemas.microsoft.com/office/drawing/2016/5/10/chartex" xmlns:cx5="http://schemas.microsoft.com/office/drawing/2016/5/11/chartex" xmlns:cx6="http://schemas.microsoft.com/office/drawing/2016/5/12/chartex" xmlns:cx7="http://schemas.microsoft.com/office/drawing/2016/5/13/chartex" xmlns:cx8="http://schemas.microsoft.com/office/drawing/2016/5/14/chartex" xmlns:mc="http://schemas.openxmlformats.org/markup-compatibility/2006" xmlns:aink="http://schemas.microsoft.com/office/drawing/2016/ink" xmlns:am3d="http://schemas.microsoft.com/office/drawing/2017/model3d" xmlns:o="urn:schemas-microsoft-com:office:office" xmlns:r="http://schemas.openxmlformats.org/officeDocument/2006/relationships" xmlns:m="http://schemas.openxmlformats.org/officeDocument/2006/math" xmlns:v="urn:schemas-microsoft-com:vml" xmlns:wp14="http://schemas.microsoft.com/office/word/2010/wordprocessingDrawing" xmlns:wp="http://schemas.openxmlformats.org/drawingml/2006/wordprocessingDrawing" xmlns:w10="urn:schemas-microsoft-com:office:word" xmlns:w="http://schemas.openxmlformats.org/wordprocessingml/2006/main" xmlns:w14="http://schemas.microsoft.com/office/word/2010/wordml" xmlns:w15="http://schemas.microsoft.com/office/word/2012/wordml" xmlns:w16cid="http://schemas.microsoft.com/office/word/2016/wordml/cid" xmlns:w16se="http://schemas.microsoft.com/office/word/2015/wordml/symex" xmlns:wpg="http://schemas.microsoft.com/office/word/2010/wordprocessingGroup" xmlns:wpi="http://schemas.microsoft.com/office/word/2010/wordprocessingInk" xmlns:wne="http://schemas.microsoft.com/office/word/2006/wordml" xmlns:wps="http://schemas.microsoft.com/office/word/2010/wordprocessingShape" mc:Ignorable="w14 w15 w16se w16cid wp14">
+<w:numbering xmlns:wpc="http://schemas.microsoft.com/office/word/2010/wordprocessingCanvas" xmlns:cx="http://schemas.microsoft.com/office/drawing/2014/chartex" xmlns:cx1="http://schemas.microsoft.com/office/drawing/2015/9/8/chartex" xmlns:cx2="http://schemas.microsoft.com/office/drawing/2015/10/21/chartex" xmlns:cx3="http://schemas.microsoft.com/office/drawing/2016/5/9/chartex" xmlns:cx4="http://schemas.microsoft.com/office/drawing/2016/5/10/chartex" xmlns:cx5="http://schemas.microsoft.com/office/drawing/2016/5/11/chartex" xmlns:cx6="http://schemas.microsoft.com/office/drawing/2016/5/12/chartex" xmlns:cx7="http://schemas.microsoft.com/office/drawing/2016/5/13/chartex" xmlns:cx8="http://schemas.microsoft.com/office/drawing/2016/5/14/chartex" xmlns:mc="http://schemas.openxmlformats.org/markup-compatibility/2006" xmlns:aink="http://schemas.microsoft.com/office/drawing/2016/ink" xmlns:am3d="http://schemas.microsoft.com/office/drawing/2017/model3d" xmlns:o="urn:schemas-microsoft-com:office:office" xmlns:oel="http://schemas.microsoft.com/office/2019/extlst" xmlns:r="http://schemas.openxmlformats.org/officeDocument/2006/relationships" xmlns:m="http://schemas.openxmlformats.org/officeDocument/2006/math" xmlns:v="urn:schemas-microsoft-com:vml" xmlns:wp14="http://schemas.microsoft.com/office/word/2010/wordprocessingDrawing" xmlns:wp="http://schemas.openxmlformats.org/drawingml/2006/wordprocessingDrawing" xmlns:w10="urn:schemas-microsoft-com:office:word" xmlns:w="http://schemas.openxmlformats.org/wordprocessingml/2006/main" xmlns:w14="http://schemas.microsoft.com/office/word/2010/wordml" xmlns:w15="http://schemas.microsoft.com/office/word/2012/wordml" xmlns:w16cex="http://schemas.microsoft.com/office/word/2018/wordml/cex" xmlns:w16cid="http://schemas.microsoft.com/office/word/2016/wordml/cid" xmlns:w16="http://schemas.microsoft.com/office/word/2018/wordml" xmlns:w16sdtdh="http://schemas.microsoft.com/office/word/2020/wordml/sdtdatahash" xmlns:w16se="http://schemas.microsoft.com/office/word/2015/wordml/symex" xmlns:wpg="http://schemas.microsoft.com/office/word/2010/wordprocessingGroup" xmlns:wpi="http://schemas.microsoft.com/office/word/2010/wordprocessingInk" xmlns:wne="http://schemas.microsoft.com/office/word/2006/wordml" xmlns:wps="http://schemas.microsoft.com/office/word/2010/wordprocessingShape" mc:Ignorable="w14 w15 w16se w16cid w16 w16cex w16sdtdh wp14">
   <w:abstractNum w:abstractNumId="0" w15:restartNumberingAfterBreak="0">
     <w:nsid w:val="1E8174CA"/>
     <w:multiLevelType w:val="hybridMultilevel"/>
@@ -6128,29 +6142,29 @@
       </w:rPr>
     </w:lvl>
   </w:abstractNum>
-  <w:num w:numId="1">
+  <w:num w:numId="1" w16cid:durableId="535049287">
     <w:abstractNumId w:val="1"/>
   </w:num>
-  <w:num w:numId="2">
+  <w:num w:numId="2" w16cid:durableId="765657827">
     <w:abstractNumId w:val="0"/>
   </w:num>
-  <w:num w:numId="3">
+  <w:num w:numId="3" w16cid:durableId="489516876">
     <w:abstractNumId w:val="3"/>
   </w:num>
-  <w:num w:numId="4">
+  <w:num w:numId="4" w16cid:durableId="1234467522">
     <w:abstractNumId w:val="4"/>
   </w:num>
-  <w:num w:numId="5">
+  <w:num w:numId="5" w16cid:durableId="169103231">
     <w:abstractNumId w:val="5"/>
   </w:num>
-  <w:num w:numId="6">
+  <w:num w:numId="6" w16cid:durableId="1519153538">
     <w:abstractNumId w:val="2"/>
   </w:num>
 </w:numbering>
 </file>
 
 <file path=word/styles.xml><?xml version="1.0" encoding="utf-8"?>
-<w:styles xmlns:mc="http://schemas.openxmlformats.org/markup-compatibility/2006" xmlns:r="http://schemas.openxmlformats.org/officeDocument/2006/relationships" xmlns:w="http://schemas.openxmlformats.org/wordprocessingml/2006/main" xmlns:w14="http://schemas.microsoft.com/office/word/2010/wordml" xmlns:w15="http://schemas.microsoft.com/office/word/2012/wordml" xmlns:w16cid="http://schemas.microsoft.com/office/word/2016/wordml/cid" xmlns:w16se="http://schemas.microsoft.com/office/word/2015/wordml/symex" mc:Ignorable="w14 w15 w16se w16cid">
+<w:styles xmlns:mc="http://schemas.openxmlformats.org/markup-compatibility/2006" xmlns:r="http://schemas.openxmlformats.org/officeDocument/2006/relationships" xmlns:w="http://schemas.openxmlformats.org/wordprocessingml/2006/main" xmlns:w14="http://schemas.microsoft.com/office/word/2010/wordml" xmlns:w15="http://schemas.microsoft.com/office/word/2012/wordml" xmlns:w16cex="http://schemas.microsoft.com/office/word/2018/wordml/cex" xmlns:w16cid="http://schemas.microsoft.com/office/word/2016/wordml/cid" xmlns:w16="http://schemas.microsoft.com/office/word/2018/wordml" xmlns:w16sdtdh="http://schemas.microsoft.com/office/word/2020/wordml/sdtdatahash" xmlns:w16se="http://schemas.microsoft.com/office/word/2015/wordml/symex" mc:Ignorable="w14 w15 w16se w16cid w16 w16cex w16sdtdh">
   <w:docDefaults>
     <w:rPrDefault>
       <w:rPr>
@@ -6168,7 +6182,7 @@
       </w:pPr>
     </w:pPrDefault>
   </w:docDefaults>
-  <w:latentStyles w:defLockedState="0" w:defUIPriority="99" w:defSemiHidden="0" w:defUnhideWhenUsed="0" w:defQFormat="0" w:count="375">
+  <w:latentStyles w:defLockedState="0" w:defUIPriority="99" w:defSemiHidden="0" w:defUnhideWhenUsed="0" w:defQFormat="0" w:count="376">
     <w:lsdException w:name="Normal" w:uiPriority="0" w:qFormat="1"/>
     <w:lsdException w:name="heading 1" w:uiPriority="9" w:qFormat="1"/>
     <w:lsdException w:name="heading 2" w:semiHidden="1" w:uiPriority="9" w:unhideWhenUsed="1" w:qFormat="1"/>
@@ -6544,6 +6558,7 @@
     <w:lsdException w:name="Smart Hyperlink" w:semiHidden="1" w:unhideWhenUsed="1"/>
     <w:lsdException w:name="Hashtag" w:semiHidden="1" w:unhideWhenUsed="1"/>
     <w:lsdException w:name="Unresolved Mention" w:semiHidden="1" w:unhideWhenUsed="1"/>
+    <w:lsdException w:name="Smart Link" w:semiHidden="1" w:unhideWhenUsed="1"/>
   </w:latentStyles>
   <w:style w:type="paragraph" w:default="1" w:styleId="Normal">
     <w:name w:val="Normal"/>
@@ -6905,12 +6920,9 @@
 </file>
 
 <file path=customXml/item1.xml><?xml version="1.0" encoding="utf-8"?>
-<?mso-contentType ?>
-<FormTemplates xmlns="http://schemas.microsoft.com/sharepoint/v3/contenttype/forms">
-  <Display>DocumentLibraryForm</Display>
-  <Edit>DocumentLibraryForm</Edit>
-  <New>DocumentLibraryForm</New>
-</FormTemplates>
+<p:properties xmlns:p="http://schemas.microsoft.com/office/2006/metadata/properties" xmlns:xsi="http://www.w3.org/2001/XMLSchema-instance" xmlns:pc="http://schemas.microsoft.com/office/infopath/2007/PartnerControls">
+  <documentManagement/>
+</p:properties>
 </file>
 
 <file path=customXml/item2.xml><?xml version="1.0" encoding="utf-8"?>
@@ -7052,9 +7064,12 @@
 </file>
 
 <file path=customXml/item3.xml><?xml version="1.0" encoding="utf-8"?>
-<p:properties xmlns:p="http://schemas.microsoft.com/office/2006/metadata/properties" xmlns:xsi="http://www.w3.org/2001/XMLSchema-instance" xmlns:pc="http://schemas.microsoft.com/office/infopath/2007/PartnerControls">
-  <documentManagement/>
-</p:properties>
+<?mso-contentType ?>
+<FormTemplates xmlns="http://schemas.microsoft.com/sharepoint/v3/contenttype/forms">
+  <Display>DocumentLibraryForm</Display>
+  <Edit>DocumentLibraryForm</Edit>
+  <New>DocumentLibraryForm</New>
+</FormTemplates>
 </file>
 
 <file path=customXml/item4.xml><?xml version="1.0" encoding="utf-8"?>
@@ -7062,9 +7077,10 @@
 </file>
 
 <file path=customXml/itemProps1.xml><?xml version="1.0" encoding="utf-8"?>
-<ds:datastoreItem xmlns:ds="http://schemas.openxmlformats.org/officeDocument/2006/customXml" ds:itemID="{ADBFE380-98EB-46DF-9833-2A3A49D7BCBA}">
+<ds:datastoreItem xmlns:ds="http://schemas.openxmlformats.org/officeDocument/2006/customXml" ds:itemID="{B0B9CF09-E50B-4BF5-8C69-B63F15CB9760}">
   <ds:schemaRefs>
-    <ds:schemaRef ds:uri="http://schemas.microsoft.com/sharepoint/v3/contenttype/forms"/>
+    <ds:schemaRef ds:uri="http://schemas.microsoft.com/office/2006/metadata/properties"/>
+    <ds:schemaRef ds:uri="http://schemas.microsoft.com/office/infopath/2007/PartnerControls"/>
   </ds:schemaRefs>
 </ds:datastoreItem>
 </file>
@@ -7088,10 +7104,9 @@
 </file>
 
 <file path=customXml/itemProps3.xml><?xml version="1.0" encoding="utf-8"?>
-<ds:datastoreItem xmlns:ds="http://schemas.openxmlformats.org/officeDocument/2006/customXml" ds:itemID="{B0B9CF09-E50B-4BF5-8C69-B63F15CB9760}">
+<ds:datastoreItem xmlns:ds="http://schemas.openxmlformats.org/officeDocument/2006/customXml" ds:itemID="{ADBFE380-98EB-46DF-9833-2A3A49D7BCBA}">
   <ds:schemaRefs>
-    <ds:schemaRef ds:uri="http://schemas.microsoft.com/office/2006/metadata/properties"/>
-    <ds:schemaRef ds:uri="http://schemas.microsoft.com/office/infopath/2007/PartnerControls"/>
+    <ds:schemaRef ds:uri="http://schemas.microsoft.com/sharepoint/v3/contenttype/forms"/>
   </ds:schemaRefs>
 </ds:datastoreItem>
 </file>

</xml_diff>

<commit_message>
Passwords in progress, attempting to use app.js
</commit_message>
<xml_diff>
--- a/coursework submission/Writeup.docx
+++ b/coursework submission/Writeup.docx
@@ -149,15 +149,7 @@
         <w:t>.</w:t>
       </w:r>
       <w:r>
-        <w:t xml:space="preserve"> (</w:t>
-      </w:r>
-      <w:proofErr w:type="spellStart"/>
-      <w:r>
-        <w:t>e.g</w:t>
-      </w:r>
-      <w:proofErr w:type="spellEnd"/>
-      <w:r>
-        <w:t xml:space="preserve"> word vs paragraphs)</w:t>
+        <w:t xml:space="preserve"> (e.g word vs paragraphs)</w:t>
       </w:r>
     </w:p>
     <w:p>
@@ -228,15 +220,7 @@
         <w:t xml:space="preserve"> Creation of </w:t>
       </w:r>
       <w:r>
-        <w:t xml:space="preserve">introduction + </w:t>
-      </w:r>
-      <w:proofErr w:type="spellStart"/>
-      <w:r>
-        <w:t>sdlc</w:t>
-      </w:r>
-      <w:proofErr w:type="spellEnd"/>
-      <w:r>
-        <w:t xml:space="preserve"> description -&gt; start of initial sprint </w:t>
+        <w:t xml:space="preserve">introduction + sdlc description -&gt; start of initial sprint </w:t>
       </w:r>
       <w:r>
         <w:t>explanation</w:t>
@@ -486,17 +470,7 @@
         <w:pStyle w:val="ListParagraph"/>
       </w:pPr>
       <w:r>
-        <w:t>Change to from moving difficulty options to “</w:t>
-      </w:r>
-      <w:proofErr w:type="spellStart"/>
-      <w:proofErr w:type="gramStart"/>
-      <w:r>
-        <w:t>easy,hard</w:t>
-      </w:r>
-      <w:proofErr w:type="spellEnd"/>
-      <w:proofErr w:type="gramEnd"/>
-      <w:r>
-        <w:t xml:space="preserve"> , medium” but punctation , capitals or proper texts, allowing to pick one or multiple of them at the same time</w:t>
+        <w:t>Change to from moving difficulty options to “easy,hard , medium” but punctation , capitals or proper texts, allowing to pick one or multiple of them at the same time</w:t>
       </w:r>
     </w:p>
     <w:p/>
@@ -518,7 +492,8 @@
     <w:tbl>
       <w:tblPr>
         <w:tblStyle w:val="TableGrid"/>
-        <w:tblW w:w="9747" w:type="dxa"/>
+        <w:tblpPr w:leftFromText="180" w:rightFromText="180" w:horzAnchor="margin" w:tblpXSpec="center" w:tblpY="-755"/>
+        <w:tblW w:w="11729" w:type="dxa"/>
         <w:tblLook w:val="04A0" w:firstRow="1" w:lastRow="0" w:firstColumn="1" w:lastColumn="0" w:noHBand="0" w:noVBand="1"/>
       </w:tblPr>
       <w:tblGrid>
@@ -527,6 +502,7 @@
         <w:gridCol w:w="1955"/>
         <w:gridCol w:w="1840"/>
         <w:gridCol w:w="1982"/>
+        <w:gridCol w:w="1982"/>
       </w:tblGrid>
       <w:tr>
         <w:trPr>
@@ -552,9 +528,31 @@
                 <w:sz w:val="16"/>
                 <w:szCs w:val="16"/>
               </w:rPr>
-              <w:lastRenderedPageBreak/>
-              <w:t xml:space="preserve">SPRINT 1 (WEEK 1 </w:t>
-            </w:r>
+              <w:t>SPRINT 1 (WEEK 1 - 2)</w:t>
+            </w:r>
+          </w:p>
+          <w:p>
+            <w:pPr>
+              <w:rPr>
+                <w:rFonts w:cstheme="minorHAnsi"/>
+                <w:sz w:val="16"/>
+                <w:szCs w:val="16"/>
+              </w:rPr>
+            </w:pPr>
+          </w:p>
+        </w:tc>
+        <w:tc>
+          <w:tcPr>
+            <w:tcW w:w="2142" w:type="dxa"/>
+          </w:tcPr>
+          <w:p>
+            <w:pPr>
+              <w:rPr>
+                <w:rFonts w:cstheme="minorHAnsi"/>
+                <w:sz w:val="16"/>
+                <w:szCs w:val="16"/>
+              </w:rPr>
+            </w:pPr>
             <w:r>
               <w:rPr>
                 <w:rFonts w:cstheme="minorHAnsi"/>
@@ -563,8 +561,31 @@
                 <w:sz w:val="16"/>
                 <w:szCs w:val="16"/>
               </w:rPr>
-              <w:t xml:space="preserve">- </w:t>
-            </w:r>
+              <w:t>SPRINT 2 (WEEK 3 – 4)</w:t>
+            </w:r>
+          </w:p>
+          <w:p>
+            <w:pPr>
+              <w:rPr>
+                <w:rFonts w:cstheme="minorHAnsi"/>
+                <w:sz w:val="16"/>
+                <w:szCs w:val="16"/>
+              </w:rPr>
+            </w:pPr>
+          </w:p>
+        </w:tc>
+        <w:tc>
+          <w:tcPr>
+            <w:tcW w:w="1955" w:type="dxa"/>
+          </w:tcPr>
+          <w:p>
+            <w:pPr>
+              <w:rPr>
+                <w:rFonts w:cstheme="minorHAnsi"/>
+                <w:sz w:val="16"/>
+                <w:szCs w:val="16"/>
+              </w:rPr>
+            </w:pPr>
             <w:r>
               <w:rPr>
                 <w:rFonts w:cstheme="minorHAnsi"/>
@@ -573,22 +594,22 @@
                 <w:sz w:val="16"/>
                 <w:szCs w:val="16"/>
               </w:rPr>
-              <w:t>2)</w:t>
-            </w:r>
-          </w:p>
-          <w:p>
-            <w:pPr>
-              <w:rPr>
-                <w:rFonts w:cstheme="minorHAnsi"/>
-                <w:sz w:val="16"/>
-                <w:szCs w:val="16"/>
-              </w:rPr>
-            </w:pPr>
-          </w:p>
-        </w:tc>
-        <w:tc>
-          <w:tcPr>
-            <w:tcW w:w="2142" w:type="dxa"/>
+              <w:t xml:space="preserve">SPRINT 3 (WEEK 4-6) </w:t>
+            </w:r>
+          </w:p>
+          <w:p>
+            <w:pPr>
+              <w:rPr>
+                <w:rFonts w:cstheme="minorHAnsi"/>
+                <w:sz w:val="16"/>
+                <w:szCs w:val="16"/>
+              </w:rPr>
+            </w:pPr>
+          </w:p>
+        </w:tc>
+        <w:tc>
+          <w:tcPr>
+            <w:tcW w:w="1840" w:type="dxa"/>
           </w:tcPr>
           <w:p>
             <w:pPr>
@@ -606,32 +627,11 @@
                 <w:sz w:val="16"/>
                 <w:szCs w:val="16"/>
               </w:rPr>
-              <w:t>SPRINT 2 (WEEK 3 – 4)</w:t>
-            </w:r>
-          </w:p>
-          <w:p>
-            <w:pPr>
-              <w:rPr>
-                <w:rFonts w:cstheme="minorHAnsi"/>
-                <w:sz w:val="16"/>
-                <w:szCs w:val="16"/>
-              </w:rPr>
-            </w:pPr>
-          </w:p>
-        </w:tc>
-        <w:tc>
-          <w:tcPr>
-            <w:tcW w:w="1955" w:type="dxa"/>
-          </w:tcPr>
-          <w:p>
-            <w:pPr>
-              <w:rPr>
-                <w:rFonts w:cstheme="minorHAnsi"/>
-                <w:sz w:val="16"/>
-                <w:szCs w:val="16"/>
-              </w:rPr>
-            </w:pPr>
-            <w:r>
+              <w:t xml:space="preserve">SPRINT 4 (WEEK 7-8) </w:t>
+            </w:r>
+          </w:p>
+          <w:p>
+            <w:pPr>
               <w:rPr>
                 <w:rFonts w:cstheme="minorHAnsi"/>
                 <w:b/>
@@ -639,32 +639,15 @@
                 <w:sz w:val="16"/>
                 <w:szCs w:val="16"/>
               </w:rPr>
-              <w:t xml:space="preserve">SPRINT 3 (WEEK 4-6) </w:t>
-            </w:r>
-          </w:p>
-          <w:p>
-            <w:pPr>
-              <w:rPr>
-                <w:rFonts w:cstheme="minorHAnsi"/>
-                <w:sz w:val="16"/>
-                <w:szCs w:val="16"/>
-              </w:rPr>
-            </w:pPr>
-          </w:p>
-        </w:tc>
-        <w:tc>
-          <w:tcPr>
-            <w:tcW w:w="1840" w:type="dxa"/>
-          </w:tcPr>
-          <w:p>
-            <w:pPr>
-              <w:rPr>
-                <w:rFonts w:cstheme="minorHAnsi"/>
-                <w:sz w:val="16"/>
-                <w:szCs w:val="16"/>
-              </w:rPr>
-            </w:pPr>
-            <w:r>
+            </w:pPr>
+          </w:p>
+        </w:tc>
+        <w:tc>
+          <w:tcPr>
+            <w:tcW w:w="1982" w:type="dxa"/>
+          </w:tcPr>
+          <w:p>
+            <w:pPr>
               <w:rPr>
                 <w:rFonts w:cstheme="minorHAnsi"/>
                 <w:b/>
@@ -672,11 +655,8 @@
                 <w:sz w:val="16"/>
                 <w:szCs w:val="16"/>
               </w:rPr>
-              <w:t xml:space="preserve">SPRINT 4 (WEEK 7-8) </w:t>
-            </w:r>
-          </w:p>
-          <w:p>
-            <w:pPr>
+            </w:pPr>
+            <w:r>
               <w:rPr>
                 <w:rFonts w:cstheme="minorHAnsi"/>
                 <w:b/>
@@ -684,7 +664,8 @@
                 <w:sz w:val="16"/>
                 <w:szCs w:val="16"/>
               </w:rPr>
-            </w:pPr>
+              <w:t>SPRINT 5(WEEK 9-10)</w:t>
+            </w:r>
           </w:p>
         </w:tc>
         <w:tc>
@@ -701,16 +682,6 @@
                 <w:szCs w:val="16"/>
               </w:rPr>
             </w:pPr>
-            <w:r>
-              <w:rPr>
-                <w:rFonts w:cstheme="minorHAnsi"/>
-                <w:b/>
-                <w:bCs/>
-                <w:sz w:val="16"/>
-                <w:szCs w:val="16"/>
-              </w:rPr>
-              <w:t>SPRINT 5(WEEK 9-10)</w:t>
-            </w:r>
           </w:p>
         </w:tc>
       </w:tr>
@@ -738,6 +709,7 @@
                 <w:sz w:val="16"/>
                 <w:szCs w:val="16"/>
               </w:rPr>
+              <w:lastRenderedPageBreak/>
               <w:t xml:space="preserve">Goals </w:t>
             </w:r>
           </w:p>
@@ -955,25 +927,7 @@
                 <w:szCs w:val="16"/>
                 <w:highlight w:val="green"/>
               </w:rPr>
-              <w:t xml:space="preserve">Can do a 60second typing test for randomised array of </w:t>
-            </w:r>
-            <w:r>
-              <w:rPr>
-                <w:rFonts w:cstheme="minorHAnsi"/>
-                <w:sz w:val="16"/>
-                <w:szCs w:val="16"/>
-                <w:highlight w:val="green"/>
-              </w:rPr>
-              <w:t>words.</w:t>
-            </w:r>
-            <w:r>
-              <w:rPr>
-                <w:rFonts w:cstheme="minorHAnsi"/>
-                <w:sz w:val="16"/>
-                <w:szCs w:val="16"/>
-                <w:highlight w:val="green"/>
-              </w:rPr>
-              <w:t xml:space="preserve">    </w:t>
+              <w:t xml:space="preserve">Can do a 60second typing test for randomised array of words.    </w:t>
             </w:r>
           </w:p>
           <w:p>
@@ -1216,258 +1170,182 @@
                 <w:szCs w:val="16"/>
                 <w:highlight w:val="red"/>
               </w:rPr>
-              <w:t xml:space="preserve">- </w:t>
-            </w:r>
-            <w:r>
+              <w:t>- I</w:t>
+            </w:r>
+            <w:r>
+              <w:rPr>
+                <w:rFonts w:cstheme="minorHAnsi"/>
+                <w:sz w:val="16"/>
+                <w:szCs w:val="16"/>
+                <w:highlight w:val="red"/>
+              </w:rPr>
+              <w:t>mplement difficulty options</w:t>
+            </w:r>
+          </w:p>
+          <w:p>
+            <w:pPr>
+              <w:rPr>
+                <w:rFonts w:cstheme="minorHAnsi"/>
+                <w:sz w:val="16"/>
+                <w:szCs w:val="16"/>
+              </w:rPr>
+            </w:pPr>
+            <w:r>
+              <w:rPr>
+                <w:rFonts w:cstheme="minorHAnsi"/>
+                <w:sz w:val="16"/>
+                <w:szCs w:val="16"/>
+                <w:highlight w:val="green"/>
+              </w:rPr>
+              <w:t>- Implement timer options</w:t>
+            </w:r>
+          </w:p>
+          <w:p>
+            <w:pPr>
+              <w:rPr>
+                <w:rFonts w:cstheme="minorHAnsi"/>
+                <w:sz w:val="16"/>
+                <w:szCs w:val="16"/>
+                <w:highlight w:val="green"/>
+              </w:rPr>
+            </w:pPr>
+            <w:r>
+              <w:rPr>
+                <w:rFonts w:cstheme="minorHAnsi"/>
+                <w:sz w:val="16"/>
+                <w:szCs w:val="16"/>
+                <w:highlight w:val="green"/>
+              </w:rPr>
+              <w:t>- Creation of DOM</w:t>
+            </w:r>
+            <w:r>
+              <w:rPr>
+                <w:rFonts w:cstheme="minorHAnsi"/>
+                <w:sz w:val="16"/>
+                <w:szCs w:val="16"/>
+              </w:rPr>
+              <w:t xml:space="preserve"> </w:t>
+            </w:r>
+            <w:r>
+              <w:rPr>
+                <w:rFonts w:cstheme="minorHAnsi"/>
+                <w:sz w:val="16"/>
+                <w:szCs w:val="16"/>
+                <w:highlight w:val="green"/>
+              </w:rPr>
+              <w:t>diagram</w:t>
+            </w:r>
+          </w:p>
+          <w:p>
+            <w:pPr>
+              <w:rPr>
+                <w:rFonts w:cstheme="minorHAnsi"/>
+                <w:sz w:val="16"/>
+                <w:szCs w:val="16"/>
+                <w:highlight w:val="green"/>
+              </w:rPr>
+            </w:pPr>
+            <w:r>
+              <w:rPr>
+                <w:rFonts w:cstheme="minorHAnsi"/>
+                <w:sz w:val="16"/>
+                <w:szCs w:val="16"/>
+                <w:highlight w:val="green"/>
+              </w:rPr>
+              <w:t>- Tell user typing test is over</w:t>
+            </w:r>
+          </w:p>
+          <w:p>
+            <w:pPr>
+              <w:rPr>
+                <w:rFonts w:cstheme="minorHAnsi"/>
+                <w:sz w:val="16"/>
+                <w:szCs w:val="16"/>
+                <w:highlight w:val="green"/>
+              </w:rPr>
+            </w:pPr>
+            <w:r>
+              <w:rPr>
+                <w:rFonts w:cstheme="minorHAnsi"/>
+                <w:sz w:val="16"/>
+                <w:szCs w:val="16"/>
+                <w:highlight w:val="green"/>
+              </w:rPr>
+              <w:t>- Take some user feedback</w:t>
+            </w:r>
+          </w:p>
+          <w:p>
+            <w:pPr>
+              <w:rPr>
+                <w:rFonts w:cstheme="minorHAnsi"/>
+                <w:sz w:val="16"/>
+                <w:szCs w:val="16"/>
+                <w:highlight w:val="green"/>
+              </w:rPr>
+            </w:pPr>
+            <w:r>
+              <w:rPr>
+                <w:rFonts w:cstheme="minorHAnsi"/>
+                <w:sz w:val="16"/>
+                <w:szCs w:val="16"/>
+                <w:highlight w:val="green"/>
+              </w:rPr>
+              <w:t>- Display errors on text live</w:t>
+            </w:r>
+          </w:p>
+          <w:p>
+            <w:pPr>
+              <w:rPr>
+                <w:rFonts w:cstheme="minorHAnsi"/>
+                <w:sz w:val="16"/>
+                <w:szCs w:val="16"/>
+                <w:highlight w:val="green"/>
+              </w:rPr>
+            </w:pPr>
+            <w:r>
+              <w:rPr>
+                <w:rFonts w:cstheme="minorHAnsi"/>
+                <w:sz w:val="16"/>
+                <w:szCs w:val="16"/>
+                <w:highlight w:val="green"/>
+              </w:rPr>
+              <w:t>-  Change WPM calculation</w:t>
+            </w:r>
+          </w:p>
+          <w:p>
+            <w:pPr>
+              <w:rPr>
+                <w:rFonts w:cstheme="minorHAnsi"/>
+                <w:sz w:val="16"/>
+                <w:szCs w:val="16"/>
+              </w:rPr>
+            </w:pPr>
+            <w:r>
+              <w:rPr>
+                <w:rFonts w:cstheme="minorHAnsi"/>
+                <w:sz w:val="16"/>
+                <w:szCs w:val="16"/>
+                <w:highlight w:val="green"/>
+              </w:rPr>
+              <w:t>- Put comments in .js file for better readability</w:t>
+            </w:r>
+          </w:p>
+        </w:tc>
+        <w:tc>
+          <w:tcPr>
+            <w:tcW w:w="1982" w:type="dxa"/>
+          </w:tcPr>
+          <w:p>
+            <w:pPr>
               <w:rPr>
                 <w:rFonts w:cstheme="minorHAnsi"/>
                 <w:b/>
                 <w:bCs/>
                 <w:sz w:val="16"/>
                 <w:szCs w:val="16"/>
-                <w:highlight w:val="red"/>
-              </w:rPr>
-              <w:t>I</w:t>
-            </w:r>
-            <w:r>
-              <w:rPr>
-                <w:rFonts w:cstheme="minorHAnsi"/>
-                <w:sz w:val="16"/>
-                <w:szCs w:val="16"/>
-                <w:highlight w:val="red"/>
-              </w:rPr>
-              <w:t>mplement difficulty options</w:t>
-            </w:r>
-          </w:p>
-          <w:p>
-            <w:pPr>
-              <w:rPr>
-                <w:rFonts w:cstheme="minorHAnsi"/>
-                <w:sz w:val="16"/>
-                <w:szCs w:val="16"/>
-              </w:rPr>
-            </w:pPr>
-            <w:r>
-              <w:rPr>
-                <w:rFonts w:cstheme="minorHAnsi"/>
-                <w:sz w:val="16"/>
-                <w:szCs w:val="16"/>
-                <w:highlight w:val="green"/>
-              </w:rPr>
-              <w:t xml:space="preserve">- Implement </w:t>
-            </w:r>
-            <w:r>
-              <w:rPr>
-                <w:rFonts w:cstheme="minorHAnsi"/>
-                <w:sz w:val="16"/>
-                <w:szCs w:val="16"/>
-                <w:highlight w:val="green"/>
-              </w:rPr>
-              <w:t>timer options</w:t>
-            </w:r>
-          </w:p>
-          <w:p>
-            <w:pPr>
-              <w:rPr>
-                <w:rFonts w:cstheme="minorHAnsi"/>
-                <w:sz w:val="16"/>
-                <w:szCs w:val="16"/>
-                <w:highlight w:val="green"/>
-              </w:rPr>
-            </w:pPr>
-            <w:r>
-              <w:rPr>
-                <w:rFonts w:cstheme="minorHAnsi"/>
-                <w:sz w:val="16"/>
-                <w:szCs w:val="16"/>
-                <w:highlight w:val="green"/>
-              </w:rPr>
-              <w:t>- Creation of DOM</w:t>
-            </w:r>
-            <w:r>
-              <w:rPr>
-                <w:rFonts w:cstheme="minorHAnsi"/>
-                <w:sz w:val="16"/>
-                <w:szCs w:val="16"/>
-              </w:rPr>
-              <w:t xml:space="preserve"> </w:t>
-            </w:r>
-            <w:r>
-              <w:rPr>
-                <w:rFonts w:cstheme="minorHAnsi"/>
-                <w:sz w:val="16"/>
-                <w:szCs w:val="16"/>
-                <w:highlight w:val="green"/>
-              </w:rPr>
-              <w:t>diagram</w:t>
-            </w:r>
-          </w:p>
-          <w:p>
-            <w:pPr>
-              <w:rPr>
-                <w:rFonts w:cstheme="minorHAnsi"/>
-                <w:sz w:val="16"/>
-                <w:szCs w:val="16"/>
-                <w:highlight w:val="green"/>
-              </w:rPr>
-            </w:pPr>
-            <w:r>
-              <w:rPr>
-                <w:rFonts w:cstheme="minorHAnsi"/>
-                <w:sz w:val="16"/>
-                <w:szCs w:val="16"/>
-                <w:highlight w:val="green"/>
-              </w:rPr>
-              <w:t xml:space="preserve">- Tell user </w:t>
-            </w:r>
-            <w:r>
-              <w:rPr>
-                <w:rFonts w:cstheme="minorHAnsi"/>
-                <w:sz w:val="16"/>
-                <w:szCs w:val="16"/>
-                <w:highlight w:val="green"/>
-              </w:rPr>
-              <w:t xml:space="preserve">typing test </w:t>
-            </w:r>
-            <w:r>
-              <w:rPr>
-                <w:rFonts w:cstheme="minorHAnsi"/>
-                <w:sz w:val="16"/>
-                <w:szCs w:val="16"/>
-                <w:highlight w:val="green"/>
-              </w:rPr>
-              <w:t>is over</w:t>
-            </w:r>
-          </w:p>
-          <w:p>
-            <w:pPr>
-              <w:rPr>
-                <w:rFonts w:cstheme="minorHAnsi"/>
-                <w:sz w:val="16"/>
-                <w:szCs w:val="16"/>
-                <w:highlight w:val="green"/>
-              </w:rPr>
-            </w:pPr>
-            <w:r>
-              <w:rPr>
-                <w:rFonts w:cstheme="minorHAnsi"/>
-                <w:sz w:val="16"/>
-                <w:szCs w:val="16"/>
-                <w:highlight w:val="green"/>
-              </w:rPr>
-              <w:t xml:space="preserve">- </w:t>
-            </w:r>
-            <w:r>
-              <w:rPr>
-                <w:rFonts w:cstheme="minorHAnsi"/>
-                <w:sz w:val="16"/>
-                <w:szCs w:val="16"/>
-                <w:highlight w:val="green"/>
-              </w:rPr>
-              <w:t>T</w:t>
-            </w:r>
-            <w:r>
-              <w:rPr>
-                <w:rFonts w:cstheme="minorHAnsi"/>
-                <w:sz w:val="16"/>
-                <w:szCs w:val="16"/>
-                <w:highlight w:val="green"/>
-              </w:rPr>
-              <w:t>ake some user feedback</w:t>
-            </w:r>
-          </w:p>
-          <w:p>
-            <w:pPr>
-              <w:rPr>
-                <w:rFonts w:cstheme="minorHAnsi"/>
-                <w:sz w:val="16"/>
-                <w:szCs w:val="16"/>
-                <w:highlight w:val="green"/>
-              </w:rPr>
-            </w:pPr>
-            <w:r>
-              <w:rPr>
-                <w:rFonts w:cstheme="minorHAnsi"/>
-                <w:sz w:val="16"/>
-                <w:szCs w:val="16"/>
-                <w:highlight w:val="green"/>
-              </w:rPr>
-              <w:t>- Display errors on text live</w:t>
-            </w:r>
-          </w:p>
-          <w:p>
-            <w:pPr>
-              <w:rPr>
-                <w:rFonts w:cstheme="minorHAnsi"/>
-                <w:sz w:val="16"/>
-                <w:szCs w:val="16"/>
-                <w:highlight w:val="green"/>
-              </w:rPr>
-            </w:pPr>
-            <w:r>
-              <w:rPr>
-                <w:rFonts w:cstheme="minorHAnsi"/>
-                <w:sz w:val="16"/>
-                <w:szCs w:val="16"/>
-                <w:highlight w:val="green"/>
-              </w:rPr>
-              <w:t xml:space="preserve">- </w:t>
-            </w:r>
-            <w:r>
-              <w:rPr>
-                <w:rFonts w:cstheme="minorHAnsi"/>
-                <w:sz w:val="16"/>
-                <w:szCs w:val="16"/>
-                <w:highlight w:val="green"/>
-              </w:rPr>
-              <w:t xml:space="preserve"> Change WPM calculation</w:t>
-            </w:r>
-          </w:p>
-          <w:p>
-            <w:pPr>
-              <w:rPr>
-                <w:rFonts w:cstheme="minorHAnsi"/>
-                <w:sz w:val="16"/>
-                <w:szCs w:val="16"/>
-              </w:rPr>
-            </w:pPr>
-            <w:r>
-              <w:rPr>
-                <w:rFonts w:cstheme="minorHAnsi"/>
-                <w:sz w:val="16"/>
-                <w:szCs w:val="16"/>
-                <w:highlight w:val="green"/>
-              </w:rPr>
-              <w:t>- Put comments in .</w:t>
-            </w:r>
-            <w:proofErr w:type="spellStart"/>
-            <w:r>
-              <w:rPr>
-                <w:rFonts w:cstheme="minorHAnsi"/>
-                <w:sz w:val="16"/>
-                <w:szCs w:val="16"/>
-                <w:highlight w:val="green"/>
-              </w:rPr>
-              <w:t>js</w:t>
-            </w:r>
-            <w:proofErr w:type="spellEnd"/>
-            <w:r>
-              <w:rPr>
-                <w:rFonts w:cstheme="minorHAnsi"/>
-                <w:sz w:val="16"/>
-                <w:szCs w:val="16"/>
-                <w:highlight w:val="green"/>
-              </w:rPr>
-              <w:t xml:space="preserve"> file for better readability</w:t>
-            </w:r>
-          </w:p>
-        </w:tc>
-        <w:tc>
-          <w:tcPr>
-            <w:tcW w:w="1982" w:type="dxa"/>
-          </w:tcPr>
-          <w:p>
-            <w:pPr>
+              </w:rPr>
+            </w:pPr>
+            <w:r>
               <w:rPr>
                 <w:rFonts w:cstheme="minorHAnsi"/>
                 <w:b/>
@@ -1475,6 +1353,16 @@
                 <w:sz w:val="16"/>
                 <w:szCs w:val="16"/>
               </w:rPr>
+              <w:t xml:space="preserve">Goals </w:t>
+            </w:r>
+          </w:p>
+          <w:p>
+            <w:pPr>
+              <w:rPr>
+                <w:rFonts w:cstheme="minorHAnsi"/>
+                <w:sz w:val="16"/>
+                <w:szCs w:val="16"/>
+              </w:rPr>
             </w:pPr>
             <w:r>
               <w:rPr>
@@ -1483,8 +1371,88 @@
                 <w:bCs/>
                 <w:sz w:val="16"/>
                 <w:szCs w:val="16"/>
-              </w:rPr>
-              <w:t xml:space="preserve">Goals </w:t>
+                <w:highlight w:val="green"/>
+              </w:rPr>
+              <w:t xml:space="preserve">- </w:t>
+            </w:r>
+            <w:r>
+              <w:rPr>
+                <w:rFonts w:cstheme="minorHAnsi"/>
+                <w:sz w:val="16"/>
+                <w:szCs w:val="16"/>
+                <w:highlight w:val="green"/>
+              </w:rPr>
+              <w:t>Create ULM to show new structure</w:t>
+            </w:r>
+          </w:p>
+          <w:p>
+            <w:pPr>
+              <w:rPr>
+                <w:rFonts w:cstheme="minorHAnsi"/>
+                <w:sz w:val="16"/>
+                <w:szCs w:val="16"/>
+              </w:rPr>
+            </w:pPr>
+            <w:r>
+              <w:rPr>
+                <w:rFonts w:cstheme="minorHAnsi"/>
+                <w:sz w:val="16"/>
+                <w:szCs w:val="16"/>
+                <w:highlight w:val="red"/>
+              </w:rPr>
+              <w:t>- Show live wpm and display it</w:t>
+            </w:r>
+          </w:p>
+          <w:p>
+            <w:pPr>
+              <w:rPr>
+                <w:rFonts w:cstheme="minorHAnsi"/>
+                <w:sz w:val="16"/>
+                <w:szCs w:val="16"/>
+              </w:rPr>
+            </w:pPr>
+            <w:r>
+              <w:rPr>
+                <w:rFonts w:cstheme="minorHAnsi"/>
+                <w:sz w:val="16"/>
+                <w:szCs w:val="16"/>
+                <w:highlight w:val="green"/>
+              </w:rPr>
+              <w:t>- Make login system html, allowing user to go back</w:t>
+            </w:r>
+            <w:r>
+              <w:rPr>
+                <w:rFonts w:cstheme="minorHAnsi"/>
+                <w:sz w:val="16"/>
+                <w:szCs w:val="16"/>
+              </w:rPr>
+              <w:t xml:space="preserve"> </w:t>
+            </w:r>
+          </w:p>
+          <w:p>
+            <w:pPr>
+              <w:rPr>
+                <w:rFonts w:cstheme="minorHAnsi"/>
+                <w:sz w:val="16"/>
+                <w:szCs w:val="16"/>
+              </w:rPr>
+            </w:pPr>
+            <w:r>
+              <w:rPr>
+                <w:rFonts w:cstheme="minorHAnsi"/>
+                <w:sz w:val="16"/>
+                <w:szCs w:val="16"/>
+                <w:highlight w:val="green"/>
+              </w:rPr>
+              <w:t>-Create new wireframe</w:t>
+            </w:r>
+            <w:r>
+              <w:rPr>
+                <w:rFonts w:cstheme="minorHAnsi"/>
+                <w:sz w:val="16"/>
+                <w:szCs w:val="16"/>
+              </w:rPr>
+              <w:t xml:space="preserve"> </w:t>
             </w:r>
           </w:p>
           <w:p>
@@ -1513,130 +1481,7 @@
                 <w:szCs w:val="16"/>
                 <w:highlight w:val="green"/>
               </w:rPr>
-              <w:t>Create ULM to show new structure</w:t>
-            </w:r>
-          </w:p>
-          <w:p>
-            <w:pPr>
-              <w:rPr>
-                <w:rFonts w:cstheme="minorHAnsi"/>
-                <w:sz w:val="16"/>
-                <w:szCs w:val="16"/>
-              </w:rPr>
-            </w:pPr>
-            <w:r>
-              <w:rPr>
-                <w:rFonts w:cstheme="minorHAnsi"/>
-                <w:sz w:val="16"/>
-                <w:szCs w:val="16"/>
-              </w:rPr>
-              <w:t xml:space="preserve">- </w:t>
-            </w:r>
-            <w:r>
-              <w:rPr>
-                <w:rFonts w:cstheme="minorHAnsi"/>
-                <w:sz w:val="16"/>
-                <w:szCs w:val="16"/>
-              </w:rPr>
-              <w:t>S</w:t>
-            </w:r>
-            <w:r>
-              <w:rPr>
-                <w:rFonts w:cstheme="minorHAnsi"/>
-                <w:sz w:val="16"/>
-                <w:szCs w:val="16"/>
-              </w:rPr>
-              <w:t>how live wpm</w:t>
-            </w:r>
-            <w:r>
-              <w:rPr>
-                <w:rFonts w:cstheme="minorHAnsi"/>
-                <w:sz w:val="16"/>
-                <w:szCs w:val="16"/>
-              </w:rPr>
-              <w:t xml:space="preserve"> </w:t>
-            </w:r>
-            <w:r>
-              <w:rPr>
-                <w:rFonts w:cstheme="minorHAnsi"/>
-                <w:sz w:val="16"/>
-                <w:szCs w:val="16"/>
-              </w:rPr>
-              <w:t xml:space="preserve">and display it </w:t>
-            </w:r>
-          </w:p>
-          <w:p>
-            <w:pPr>
-              <w:rPr>
-                <w:rFonts w:cstheme="minorHAnsi"/>
-                <w:sz w:val="16"/>
-                <w:szCs w:val="16"/>
-              </w:rPr>
-            </w:pPr>
-            <w:r>
-              <w:rPr>
-                <w:rFonts w:cstheme="minorHAnsi"/>
-                <w:sz w:val="16"/>
-                <w:szCs w:val="16"/>
-              </w:rPr>
-              <w:t xml:space="preserve">- </w:t>
-            </w:r>
-            <w:r>
-              <w:rPr>
-                <w:rFonts w:cstheme="minorHAnsi"/>
-                <w:sz w:val="16"/>
-                <w:szCs w:val="16"/>
-              </w:rPr>
-              <w:t>C</w:t>
-            </w:r>
-            <w:r>
-              <w:rPr>
-                <w:rFonts w:cstheme="minorHAnsi"/>
-                <w:sz w:val="16"/>
-                <w:szCs w:val="16"/>
-              </w:rPr>
-              <w:t>onsider also displaying accuracy, and using it calculation in WPM</w:t>
-            </w:r>
-          </w:p>
-          <w:p>
-            <w:pPr>
-              <w:rPr>
-                <w:rFonts w:cstheme="minorHAnsi"/>
-                <w:sz w:val="16"/>
-                <w:szCs w:val="16"/>
-              </w:rPr>
-            </w:pPr>
-            <w:r>
-              <w:rPr>
-                <w:rFonts w:cstheme="minorHAnsi"/>
-                <w:sz w:val="16"/>
-                <w:szCs w:val="16"/>
-              </w:rPr>
-              <w:t xml:space="preserve">- </w:t>
-            </w:r>
-            <w:r>
-              <w:rPr>
-                <w:rFonts w:cstheme="minorHAnsi"/>
-                <w:sz w:val="16"/>
-                <w:szCs w:val="16"/>
-              </w:rPr>
-              <w:t>M</w:t>
-            </w:r>
-            <w:r>
-              <w:rPr>
-                <w:rFonts w:cstheme="minorHAnsi"/>
-                <w:sz w:val="16"/>
-                <w:szCs w:val="16"/>
-              </w:rPr>
-              <w:t>ake login system, and store their data to be accessed later</w:t>
-            </w:r>
-            <w:r>
-              <w:rPr>
-                <w:rFonts w:cstheme="minorHAnsi"/>
-                <w:sz w:val="16"/>
-                <w:szCs w:val="16"/>
-              </w:rPr>
-              <w:t xml:space="preserve"> </w:t>
+              <w:t>Clean UI up further (user feedback)</w:t>
             </w:r>
           </w:p>
           <w:p>
@@ -1654,36 +1499,36 @@
                 <w:szCs w:val="16"/>
                 <w:highlight w:val="green"/>
               </w:rPr>
-              <w:t>-Create new wireframe</w:t>
-            </w:r>
-            <w:r>
-              <w:rPr>
-                <w:rFonts w:cstheme="minorHAnsi"/>
-                <w:sz w:val="16"/>
-                <w:szCs w:val="16"/>
-              </w:rPr>
-              <w:t xml:space="preserve"> </w:t>
-            </w:r>
-          </w:p>
-          <w:p>
-            <w:pPr>
-              <w:rPr>
-                <w:rFonts w:cstheme="minorHAnsi"/>
-                <w:sz w:val="16"/>
-                <w:szCs w:val="16"/>
-              </w:rPr>
-            </w:pPr>
-            <w:r>
-              <w:rPr>
-                <w:rFonts w:cstheme="minorHAnsi"/>
-                <w:b/>
-                <w:bCs/>
+              <w:t>- Once implemented, take more user feedback</w:t>
+            </w:r>
+          </w:p>
+          <w:p>
+            <w:pPr>
+              <w:rPr>
+                <w:rFonts w:cstheme="minorHAnsi"/>
+                <w:sz w:val="16"/>
+                <w:szCs w:val="16"/>
+              </w:rPr>
+            </w:pPr>
+            <w:r>
+              <w:rPr>
+                <w:rFonts w:cstheme="minorHAnsi"/>
                 <w:sz w:val="16"/>
                 <w:szCs w:val="16"/>
                 <w:highlight w:val="green"/>
               </w:rPr>
-              <w:t xml:space="preserve">- </w:t>
-            </w:r>
+              <w:t>- implement a light/dark mode for UI</w:t>
+            </w:r>
+          </w:p>
+          <w:p>
+            <w:pPr>
+              <w:rPr>
+                <w:rFonts w:cstheme="minorHAnsi"/>
+                <w:sz w:val="16"/>
+                <w:szCs w:val="16"/>
+                <w:highlight w:val="yellow"/>
+              </w:rPr>
+            </w:pPr>
             <w:r>
               <w:rPr>
                 <w:rFonts w:cstheme="minorHAnsi"/>
@@ -1691,80 +1536,7 @@
                 <w:szCs w:val="16"/>
                 <w:highlight w:val="green"/>
               </w:rPr>
-              <w:t>Clean UI up further (user feedback)</w:t>
-            </w:r>
-          </w:p>
-          <w:p>
-            <w:pPr>
-              <w:rPr>
-                <w:rFonts w:cstheme="minorHAnsi"/>
-                <w:sz w:val="16"/>
-                <w:szCs w:val="16"/>
-              </w:rPr>
-            </w:pPr>
-            <w:r>
-              <w:rPr>
-                <w:rFonts w:cstheme="minorHAnsi"/>
-                <w:sz w:val="16"/>
-                <w:szCs w:val="16"/>
-                <w:highlight w:val="green"/>
-              </w:rPr>
-              <w:t>- Once implemented, take more user feedback</w:t>
-            </w:r>
-          </w:p>
-          <w:p>
-            <w:pPr>
-              <w:rPr>
-                <w:rFonts w:cstheme="minorHAnsi"/>
-                <w:sz w:val="16"/>
-                <w:szCs w:val="16"/>
-              </w:rPr>
-            </w:pPr>
-            <w:r>
-              <w:rPr>
-                <w:rFonts w:cstheme="minorHAnsi"/>
-                <w:sz w:val="16"/>
-                <w:szCs w:val="16"/>
-                <w:highlight w:val="green"/>
-              </w:rPr>
-              <w:t>- implement a light/dark mode for UI</w:t>
-            </w:r>
-          </w:p>
-          <w:p>
-            <w:pPr>
-              <w:rPr>
-                <w:rFonts w:cstheme="minorHAnsi"/>
-                <w:sz w:val="16"/>
-                <w:szCs w:val="16"/>
-                <w:highlight w:val="yellow"/>
-              </w:rPr>
-            </w:pPr>
-            <w:r>
-              <w:rPr>
-                <w:rFonts w:cstheme="minorHAnsi"/>
-                <w:sz w:val="16"/>
-                <w:szCs w:val="16"/>
-                <w:highlight w:val="green"/>
-              </w:rPr>
-              <w:t xml:space="preserve">- </w:t>
-            </w:r>
-            <w:r>
-              <w:rPr>
-                <w:rFonts w:cstheme="minorHAnsi"/>
-                <w:sz w:val="16"/>
-                <w:szCs w:val="16"/>
-                <w:highlight w:val="green"/>
-              </w:rPr>
-              <w:t>I</w:t>
-            </w:r>
-            <w:r>
-              <w:rPr>
-                <w:rFonts w:cstheme="minorHAnsi"/>
-                <w:sz w:val="16"/>
-                <w:szCs w:val="16"/>
-                <w:highlight w:val="green"/>
-              </w:rPr>
-              <w:t xml:space="preserve">mplement difficulty options effectively </w:t>
+              <w:t xml:space="preserve">- Implement difficulty options effectively </w:t>
             </w:r>
           </w:p>
           <w:p>
@@ -1788,41 +1560,159 @@
                 <w:szCs w:val="16"/>
                 <w:highlight w:val="red"/>
               </w:rPr>
-              <w:t xml:space="preserve">Attempt to use Word generation instead of using </w:t>
-            </w:r>
-            <w:proofErr w:type="gramStart"/>
-            <w:r>
-              <w:rPr>
-                <w:rFonts w:cstheme="minorHAnsi"/>
-                <w:sz w:val="16"/>
-                <w:szCs w:val="16"/>
-                <w:highlight w:val="red"/>
-              </w:rPr>
-              <w:t>an</w:t>
-            </w:r>
-            <w:proofErr w:type="gramEnd"/>
-            <w:r>
-              <w:rPr>
-                <w:rFonts w:cstheme="minorHAnsi"/>
-                <w:sz w:val="16"/>
-                <w:szCs w:val="16"/>
-                <w:highlight w:val="red"/>
-              </w:rPr>
-              <w:t xml:space="preserve"> randomised arra</w:t>
-            </w:r>
-            <w:r>
-              <w:rPr>
-                <w:rFonts w:cstheme="minorHAnsi"/>
-                <w:sz w:val="16"/>
-                <w:szCs w:val="16"/>
-                <w:highlight w:val="red"/>
-              </w:rPr>
-              <w:t>y</w:t>
+              <w:t>Attempt to use Word generation instead of using an randomised array</w:t>
             </w:r>
           </w:p>
           <w:p>
             <w:pPr>
               <w:ind w:left="360"/>
+              <w:rPr>
+                <w:rFonts w:cstheme="minorHAnsi"/>
+                <w:sz w:val="16"/>
+                <w:szCs w:val="16"/>
+              </w:rPr>
+            </w:pPr>
+          </w:p>
+        </w:tc>
+        <w:tc>
+          <w:tcPr>
+            <w:tcW w:w="1982" w:type="dxa"/>
+          </w:tcPr>
+          <w:p>
+            <w:pPr>
+              <w:rPr>
+                <w:rFonts w:cstheme="minorHAnsi"/>
+                <w:b/>
+                <w:bCs/>
+                <w:sz w:val="16"/>
+                <w:szCs w:val="16"/>
+              </w:rPr>
+            </w:pPr>
+            <w:r>
+              <w:rPr>
+                <w:rFonts w:cstheme="minorHAnsi"/>
+                <w:b/>
+                <w:bCs/>
+                <w:sz w:val="16"/>
+                <w:szCs w:val="16"/>
+              </w:rPr>
+              <w:t>Goals</w:t>
+            </w:r>
+          </w:p>
+          <w:p>
+            <w:pPr>
+              <w:rPr>
+                <w:rFonts w:cstheme="minorHAnsi"/>
+                <w:sz w:val="16"/>
+                <w:szCs w:val="16"/>
+              </w:rPr>
+            </w:pPr>
+            <w:r>
+              <w:rPr>
+                <w:rFonts w:cstheme="minorHAnsi"/>
+                <w:sz w:val="16"/>
+                <w:szCs w:val="16"/>
+              </w:rPr>
+              <w:t>- Allow to sign in with their details</w:t>
+            </w:r>
+          </w:p>
+          <w:p>
+            <w:pPr>
+              <w:rPr>
+                <w:rFonts w:cstheme="minorHAnsi"/>
+                <w:sz w:val="16"/>
+                <w:szCs w:val="16"/>
+              </w:rPr>
+            </w:pPr>
+            <w:r>
+              <w:rPr>
+                <w:rFonts w:cstheme="minorHAnsi"/>
+                <w:sz w:val="16"/>
+                <w:szCs w:val="16"/>
+              </w:rPr>
+              <w:t>- Allow WPM to be stored and assigned to their user details</w:t>
+            </w:r>
+          </w:p>
+          <w:p>
+            <w:pPr>
+              <w:rPr>
+                <w:rFonts w:cstheme="minorHAnsi"/>
+                <w:sz w:val="16"/>
+                <w:szCs w:val="16"/>
+              </w:rPr>
+            </w:pPr>
+            <w:r>
+              <w:rPr>
+                <w:rFonts w:cstheme="minorHAnsi"/>
+                <w:sz w:val="16"/>
+                <w:szCs w:val="16"/>
+              </w:rPr>
+              <w:t xml:space="preserve">- Allow it to be displayed as a graph  </w:t>
+            </w:r>
+          </w:p>
+          <w:p>
+            <w:pPr>
+              <w:rPr>
+                <w:rFonts w:cstheme="minorHAnsi"/>
+                <w:sz w:val="16"/>
+                <w:szCs w:val="16"/>
+              </w:rPr>
+            </w:pPr>
+            <w:r>
+              <w:rPr>
+                <w:rFonts w:cstheme="minorHAnsi"/>
+                <w:b/>
+                <w:bCs/>
+                <w:sz w:val="16"/>
+                <w:szCs w:val="16"/>
+              </w:rPr>
+              <w:t xml:space="preserve">- </w:t>
+            </w:r>
+            <w:r>
+              <w:rPr>
+                <w:rFonts w:cstheme="minorHAnsi"/>
+                <w:sz w:val="16"/>
+                <w:szCs w:val="16"/>
+              </w:rPr>
+              <w:t>Create new ULM for design</w:t>
+            </w:r>
+          </w:p>
+          <w:p>
+            <w:pPr>
+              <w:rPr>
+                <w:rFonts w:cstheme="minorHAnsi"/>
+                <w:sz w:val="16"/>
+                <w:szCs w:val="16"/>
+              </w:rPr>
+            </w:pPr>
+            <w:r>
+              <w:rPr>
+                <w:rFonts w:cstheme="minorHAnsi"/>
+                <w:sz w:val="16"/>
+                <w:szCs w:val="16"/>
+              </w:rPr>
+              <w:t>- Create new wireframe for light/dark mode.</w:t>
+            </w:r>
+          </w:p>
+          <w:p>
+            <w:pPr>
+              <w:rPr>
+                <w:rFonts w:cstheme="minorHAnsi"/>
+                <w:sz w:val="16"/>
+                <w:szCs w:val="16"/>
+              </w:rPr>
+            </w:pPr>
+            <w:r>
+              <w:rPr>
+                <w:rFonts w:cstheme="minorHAnsi"/>
+                <w:sz w:val="16"/>
+                <w:szCs w:val="16"/>
+              </w:rPr>
+              <w:t xml:space="preserve">- Allow creation of new user </w:t>
+            </w:r>
+          </w:p>
+          <w:p>
+            <w:pPr>
               <w:rPr>
                 <w:rFonts w:cstheme="minorHAnsi"/>
                 <w:sz w:val="16"/>
@@ -2113,15 +2003,7 @@
                 <w:sz w:val="16"/>
                 <w:szCs w:val="16"/>
               </w:rPr>
-              <w:t xml:space="preserve">- Goals </w:t>
-            </w:r>
-            <w:r>
-              <w:rPr>
-                <w:rFonts w:cstheme="minorHAnsi"/>
-                <w:sz w:val="16"/>
-                <w:szCs w:val="16"/>
-              </w:rPr>
-              <w:t xml:space="preserve">not met </w:t>
+              <w:t xml:space="preserve">- Goals not met </w:t>
             </w:r>
           </w:p>
           <w:p>
@@ -2183,7 +2065,96 @@
                 <w:sz w:val="16"/>
                 <w:szCs w:val="16"/>
               </w:rPr>
-              <w:t>Incomplete</w:t>
+              <w:t>Complete</w:t>
+            </w:r>
+          </w:p>
+          <w:p>
+            <w:pPr>
+              <w:rPr>
+                <w:rFonts w:cstheme="minorHAnsi"/>
+                <w:sz w:val="16"/>
+                <w:szCs w:val="16"/>
+              </w:rPr>
+            </w:pPr>
+            <w:r>
+              <w:rPr>
+                <w:rFonts w:cstheme="minorHAnsi"/>
+                <w:sz w:val="16"/>
+                <w:szCs w:val="16"/>
+              </w:rPr>
+              <w:t>- Goals incomplete</w:t>
+            </w:r>
+          </w:p>
+          <w:p>
+            <w:pPr>
+              <w:rPr>
+                <w:rFonts w:cstheme="minorHAnsi"/>
+                <w:b/>
+                <w:bCs/>
+                <w:sz w:val="16"/>
+                <w:szCs w:val="16"/>
+              </w:rPr>
+            </w:pPr>
+          </w:p>
+        </w:tc>
+        <w:tc>
+          <w:tcPr>
+            <w:tcW w:w="1982" w:type="dxa"/>
+          </w:tcPr>
+          <w:p>
+            <w:pPr>
+              <w:rPr>
+                <w:rFonts w:cstheme="minorHAnsi"/>
+                <w:b/>
+                <w:bCs/>
+                <w:sz w:val="16"/>
+                <w:szCs w:val="16"/>
+              </w:rPr>
+            </w:pPr>
+            <w:r>
+              <w:rPr>
+                <w:rFonts w:cstheme="minorHAnsi"/>
+                <w:b/>
+                <w:bCs/>
+                <w:sz w:val="16"/>
+                <w:szCs w:val="16"/>
+              </w:rPr>
+              <w:t>Status</w:t>
+            </w:r>
+          </w:p>
+          <w:p>
+            <w:pPr>
+              <w:rPr>
+                <w:rFonts w:cstheme="minorHAnsi"/>
+                <w:sz w:val="16"/>
+                <w:szCs w:val="16"/>
+              </w:rPr>
+            </w:pPr>
+            <w:r>
+              <w:rPr>
+                <w:rFonts w:cstheme="minorHAnsi"/>
+                <w:b/>
+                <w:bCs/>
+                <w:sz w:val="16"/>
+                <w:szCs w:val="16"/>
+              </w:rPr>
+              <w:t xml:space="preserve">- </w:t>
+            </w:r>
+            <w:r>
+              <w:rPr>
+                <w:rFonts w:cstheme="minorHAnsi"/>
+                <w:sz w:val="16"/>
+                <w:szCs w:val="16"/>
+              </w:rPr>
+              <w:t>Inc</w:t>
+            </w:r>
+            <w:r>
+              <w:rPr>
+                <w:rFonts w:cstheme="minorHAnsi"/>
+                <w:sz w:val="16"/>
+                <w:szCs w:val="16"/>
+              </w:rPr>
+              <w:t>omplete</w:t>
             </w:r>
           </w:p>
           <w:p>
@@ -2445,23 +2416,7 @@
                 <w:sz w:val="16"/>
                 <w:szCs w:val="16"/>
               </w:rPr>
-              <w:t xml:space="preserve">- </w:t>
-            </w:r>
-            <w:r>
-              <w:rPr>
-                <w:rFonts w:cstheme="minorHAnsi"/>
-                <w:sz w:val="16"/>
-                <w:szCs w:val="16"/>
-              </w:rPr>
-              <w:t>I</w:t>
-            </w:r>
-            <w:r>
-              <w:rPr>
-                <w:rFonts w:cstheme="minorHAnsi"/>
-                <w:sz w:val="16"/>
-                <w:szCs w:val="16"/>
-              </w:rPr>
-              <w:t>mplementation of difficulty/timer options</w:t>
+              <w:t>- Implementation of difficulty/timer options</w:t>
             </w:r>
           </w:p>
           <w:p>
@@ -2571,122 +2526,58 @@
                 <w:sz w:val="16"/>
                 <w:szCs w:val="16"/>
               </w:rPr>
-              <w:t xml:space="preserve">- </w:t>
-            </w:r>
-            <w:r>
-              <w:rPr>
-                <w:rFonts w:cstheme="minorHAnsi"/>
-                <w:sz w:val="16"/>
-                <w:szCs w:val="16"/>
-              </w:rPr>
-              <w:t>C</w:t>
-            </w:r>
-            <w:r>
-              <w:rPr>
-                <w:rFonts w:cstheme="minorHAnsi"/>
-                <w:sz w:val="16"/>
-                <w:szCs w:val="16"/>
-              </w:rPr>
-              <w:t>reation of ULM to show new structure</w:t>
-            </w:r>
-          </w:p>
-          <w:p>
-            <w:pPr>
-              <w:rPr>
-                <w:rFonts w:cstheme="minorHAnsi"/>
-                <w:sz w:val="16"/>
-                <w:szCs w:val="16"/>
-              </w:rPr>
-            </w:pPr>
-            <w:r>
-              <w:rPr>
-                <w:rFonts w:cstheme="minorHAnsi"/>
-                <w:sz w:val="16"/>
-                <w:szCs w:val="16"/>
-              </w:rPr>
-              <w:t xml:space="preserve">- </w:t>
-            </w:r>
-            <w:r>
-              <w:rPr>
-                <w:rFonts w:cstheme="minorHAnsi"/>
-                <w:sz w:val="16"/>
-                <w:szCs w:val="16"/>
-              </w:rPr>
-              <w:t>S</w:t>
-            </w:r>
-            <w:r>
-              <w:rPr>
-                <w:rFonts w:cstheme="minorHAnsi"/>
-                <w:sz w:val="16"/>
-                <w:szCs w:val="16"/>
-              </w:rPr>
-              <w:t>how WPM live</w:t>
-            </w:r>
-          </w:p>
-          <w:p>
-            <w:pPr>
-              <w:rPr>
-                <w:rFonts w:cstheme="minorHAnsi"/>
-                <w:sz w:val="16"/>
-                <w:szCs w:val="16"/>
-              </w:rPr>
-            </w:pPr>
-            <w:r>
-              <w:rPr>
-                <w:rFonts w:cstheme="minorHAnsi"/>
-                <w:sz w:val="16"/>
-                <w:szCs w:val="16"/>
-              </w:rPr>
-              <w:t xml:space="preserve">- </w:t>
-            </w:r>
-            <w:r>
-              <w:rPr>
-                <w:rFonts w:cstheme="minorHAnsi"/>
-                <w:sz w:val="16"/>
-                <w:szCs w:val="16"/>
-              </w:rPr>
-              <w:t>M</w:t>
-            </w:r>
-            <w:r>
-              <w:rPr>
-                <w:rFonts w:cstheme="minorHAnsi"/>
-                <w:sz w:val="16"/>
-                <w:szCs w:val="16"/>
-              </w:rPr>
-              <w:t>ake login system</w:t>
-            </w:r>
-          </w:p>
-          <w:p>
-            <w:pPr>
-              <w:rPr>
-                <w:rFonts w:cstheme="minorHAnsi"/>
-                <w:sz w:val="16"/>
-                <w:szCs w:val="16"/>
-              </w:rPr>
-            </w:pPr>
-            <w:r>
-              <w:rPr>
-                <w:rFonts w:cstheme="minorHAnsi"/>
-                <w:sz w:val="16"/>
-                <w:szCs w:val="16"/>
-              </w:rPr>
-              <w:t xml:space="preserve">- </w:t>
-            </w:r>
-            <w:r>
-              <w:rPr>
-                <w:rFonts w:cstheme="minorHAnsi"/>
-                <w:sz w:val="16"/>
-                <w:szCs w:val="16"/>
-              </w:rPr>
-              <w:t>I</w:t>
-            </w:r>
-            <w:r>
-              <w:rPr>
-                <w:rFonts w:cstheme="minorHAnsi"/>
-                <w:sz w:val="16"/>
-                <w:szCs w:val="16"/>
-              </w:rPr>
-              <w:t>mplement user feedback</w:t>
+              <w:t>- Creation of ULM to show new structure</w:t>
+            </w:r>
+          </w:p>
+          <w:p>
+            <w:pPr>
+              <w:rPr>
+                <w:rFonts w:cstheme="minorHAnsi"/>
+                <w:sz w:val="16"/>
+                <w:szCs w:val="16"/>
+              </w:rPr>
+            </w:pPr>
+            <w:r>
+              <w:rPr>
+                <w:rFonts w:cstheme="minorHAnsi"/>
+                <w:sz w:val="16"/>
+                <w:szCs w:val="16"/>
+              </w:rPr>
+              <w:t>- Show WPM live</w:t>
+            </w:r>
+          </w:p>
+          <w:p>
+            <w:pPr>
+              <w:rPr>
+                <w:rFonts w:cstheme="minorHAnsi"/>
+                <w:sz w:val="16"/>
+                <w:szCs w:val="16"/>
+              </w:rPr>
+            </w:pPr>
+            <w:r>
+              <w:rPr>
+                <w:rFonts w:cstheme="minorHAnsi"/>
+                <w:sz w:val="16"/>
+                <w:szCs w:val="16"/>
+              </w:rPr>
+              <w:t>- Make login system</w:t>
+            </w:r>
+          </w:p>
+          <w:p>
+            <w:pPr>
+              <w:rPr>
+                <w:rFonts w:cstheme="minorHAnsi"/>
+                <w:sz w:val="16"/>
+                <w:szCs w:val="16"/>
+              </w:rPr>
+            </w:pPr>
+            <w:r>
+              <w:rPr>
+                <w:rFonts w:cstheme="minorHAnsi"/>
+                <w:sz w:val="16"/>
+                <w:szCs w:val="16"/>
+              </w:rPr>
+              <w:t>- Implement user feedback</w:t>
             </w:r>
           </w:p>
           <w:p>
@@ -2705,23 +2596,7 @@
                 <w:sz w:val="16"/>
                 <w:szCs w:val="16"/>
               </w:rPr>
-              <w:t xml:space="preserve">-  </w:t>
-            </w:r>
-            <w:r>
-              <w:rPr>
-                <w:rFonts w:cstheme="minorHAnsi"/>
-                <w:sz w:val="16"/>
-                <w:szCs w:val="16"/>
-              </w:rPr>
-              <w:t>A</w:t>
-            </w:r>
-            <w:r>
-              <w:rPr>
-                <w:rFonts w:cstheme="minorHAnsi"/>
-                <w:sz w:val="16"/>
-                <w:szCs w:val="16"/>
-              </w:rPr>
-              <w:t>ttempt to do word generation, difficulty options posed problems with an array of words</w:t>
+              <w:t>-  Attempt to do word generation, difficulty options posed problems with an array of words</w:t>
             </w:r>
           </w:p>
         </w:tc>
@@ -2729,6 +2604,166 @@
           <w:tcPr>
             <w:tcW w:w="1982" w:type="dxa"/>
           </w:tcPr>
+          <w:p>
+            <w:pPr>
+              <w:rPr>
+                <w:rFonts w:cstheme="minorHAnsi"/>
+                <w:b/>
+                <w:bCs/>
+                <w:sz w:val="16"/>
+                <w:szCs w:val="16"/>
+              </w:rPr>
+            </w:pPr>
+            <w:r>
+              <w:rPr>
+                <w:rFonts w:cstheme="minorHAnsi"/>
+                <w:b/>
+                <w:bCs/>
+                <w:sz w:val="16"/>
+                <w:szCs w:val="16"/>
+              </w:rPr>
+              <w:t>Next Steps</w:t>
+            </w:r>
+          </w:p>
+          <w:p>
+            <w:pPr>
+              <w:rPr>
+                <w:rFonts w:cstheme="minorHAnsi"/>
+                <w:sz w:val="16"/>
+                <w:szCs w:val="16"/>
+              </w:rPr>
+            </w:pPr>
+            <w:r>
+              <w:rPr>
+                <w:rFonts w:cstheme="minorHAnsi"/>
+                <w:b/>
+                <w:bCs/>
+                <w:sz w:val="16"/>
+                <w:szCs w:val="16"/>
+              </w:rPr>
+              <w:t xml:space="preserve">- </w:t>
+            </w:r>
+            <w:r>
+              <w:rPr>
+                <w:rFonts w:cstheme="minorHAnsi"/>
+                <w:sz w:val="16"/>
+                <w:szCs w:val="16"/>
+              </w:rPr>
+              <w:t>Wor</w:t>
+            </w:r>
+            <w:r>
+              <w:rPr>
+                <w:rFonts w:cstheme="minorHAnsi"/>
+                <w:sz w:val="16"/>
+                <w:szCs w:val="16"/>
+              </w:rPr>
+              <w:t>d/paragraph generation or grabbing it from the internet seems practical for a larger project but not needed for my scope.</w:t>
+            </w:r>
+          </w:p>
+          <w:p>
+            <w:pPr>
+              <w:rPr>
+                <w:rFonts w:cstheme="minorHAnsi"/>
+                <w:sz w:val="16"/>
+                <w:szCs w:val="16"/>
+              </w:rPr>
+            </w:pPr>
+            <w:r>
+              <w:rPr>
+                <w:rFonts w:cstheme="minorHAnsi"/>
+                <w:sz w:val="16"/>
+                <w:szCs w:val="16"/>
+              </w:rPr>
+              <w:t>- Allow to sign in with their details</w:t>
+            </w:r>
+          </w:p>
+          <w:p>
+            <w:pPr>
+              <w:rPr>
+                <w:rFonts w:cstheme="minorHAnsi"/>
+                <w:sz w:val="16"/>
+                <w:szCs w:val="16"/>
+              </w:rPr>
+            </w:pPr>
+            <w:r>
+              <w:rPr>
+                <w:rFonts w:cstheme="minorHAnsi"/>
+                <w:sz w:val="16"/>
+                <w:szCs w:val="16"/>
+              </w:rPr>
+              <w:t>- Allow WPM to be stored and assigned to their user details</w:t>
+            </w:r>
+          </w:p>
+          <w:p>
+            <w:pPr>
+              <w:rPr>
+                <w:rFonts w:cstheme="minorHAnsi"/>
+                <w:sz w:val="16"/>
+                <w:szCs w:val="16"/>
+              </w:rPr>
+            </w:pPr>
+            <w:r>
+              <w:rPr>
+                <w:rFonts w:cstheme="minorHAnsi"/>
+                <w:sz w:val="16"/>
+                <w:szCs w:val="16"/>
+              </w:rPr>
+              <w:t xml:space="preserve">- Allow it to be displayed as a graph  </w:t>
+            </w:r>
+          </w:p>
+        </w:tc>
+        <w:tc>
+          <w:tcPr>
+            <w:tcW w:w="1982" w:type="dxa"/>
+          </w:tcPr>
+          <w:p>
+            <w:pPr>
+              <w:rPr>
+                <w:rFonts w:cstheme="minorHAnsi"/>
+                <w:b/>
+                <w:bCs/>
+                <w:sz w:val="16"/>
+                <w:szCs w:val="16"/>
+              </w:rPr>
+            </w:pPr>
+            <w:r>
+              <w:rPr>
+                <w:rFonts w:cstheme="minorHAnsi"/>
+                <w:b/>
+                <w:bCs/>
+                <w:sz w:val="16"/>
+                <w:szCs w:val="16"/>
+              </w:rPr>
+              <w:t>Next Steps</w:t>
+            </w:r>
+          </w:p>
+          <w:p>
+            <w:pPr>
+              <w:rPr>
+                <w:rFonts w:cstheme="minorHAnsi"/>
+                <w:sz w:val="16"/>
+                <w:szCs w:val="16"/>
+              </w:rPr>
+            </w:pPr>
+            <w:r>
+              <w:rPr>
+                <w:rFonts w:cstheme="minorHAnsi"/>
+                <w:b/>
+                <w:bCs/>
+                <w:sz w:val="16"/>
+                <w:szCs w:val="16"/>
+              </w:rPr>
+              <w:t xml:space="preserve">- </w:t>
+            </w:r>
+            <w:r>
+              <w:rPr>
+                <w:rFonts w:cstheme="minorHAnsi"/>
+                <w:sz w:val="16"/>
+                <w:szCs w:val="16"/>
+              </w:rPr>
+              <w:t>??</w:t>
+            </w:r>
+          </w:p>
           <w:p>
             <w:pPr>
               <w:rPr>
@@ -3046,18 +3081,8 @@
                 <w:sz w:val="18"/>
                 <w:szCs w:val="18"/>
               </w:rPr>
-              <w:t xml:space="preserve">Randomise </w:t>
-            </w:r>
-            <w:proofErr w:type="spellStart"/>
-            <w:r>
-              <w:rPr>
-                <w:rFonts w:cstheme="minorHAnsi"/>
-                <w:sz w:val="18"/>
-                <w:szCs w:val="18"/>
-              </w:rPr>
-              <w:t>word_bank</w:t>
-            </w:r>
-            <w:proofErr w:type="spellEnd"/>
+              <w:t>Randomise word_bank</w:t>
+            </w:r>
           </w:p>
         </w:tc>
         <w:tc>
@@ -3280,7 +3305,6 @@
                 <w:szCs w:val="18"/>
               </w:rPr>
             </w:pPr>
-            <w:proofErr w:type="gramStart"/>
             <w:r>
               <w:rPr>
                 <w:rFonts w:cstheme="minorHAnsi"/>
@@ -3295,16 +3319,7 @@
                 <w:sz w:val="18"/>
                 <w:szCs w:val="18"/>
               </w:rPr>
-              <w:t xml:space="preserve"> option</w:t>
-            </w:r>
-            <w:proofErr w:type="gramEnd"/>
-            <w:r>
-              <w:rPr>
-                <w:rFonts w:cstheme="minorHAnsi"/>
-                <w:sz w:val="18"/>
-                <w:szCs w:val="18"/>
-              </w:rPr>
-              <w:t xml:space="preserve"> to change timer</w:t>
+              <w:t xml:space="preserve"> option to change timer</w:t>
             </w:r>
           </w:p>
         </w:tc>
@@ -3386,16 +3401,7 @@
                 <w:sz w:val="18"/>
                 <w:szCs w:val="18"/>
               </w:rPr>
-              <w:t xml:space="preserve"> (after </w:t>
-            </w:r>
-            <w:r>
-              <w:rPr>
-                <w:rFonts w:cstheme="minorHAnsi"/>
-                <w:sz w:val="18"/>
-                <w:szCs w:val="18"/>
-              </w:rPr>
-              <w:lastRenderedPageBreak/>
-              <w:t>using options)</w:t>
+              <w:t xml:space="preserve"> (after using options)</w:t>
             </w:r>
           </w:p>
         </w:tc>
@@ -3477,25 +3483,7 @@
                 <w:sz w:val="18"/>
                 <w:szCs w:val="18"/>
               </w:rPr>
-              <w:t>90</w:t>
-            </w:r>
-            <w:proofErr w:type="gramStart"/>
-            <w:r>
-              <w:rPr>
-                <w:rFonts w:cstheme="minorHAnsi"/>
-                <w:sz w:val="18"/>
-                <w:szCs w:val="18"/>
-              </w:rPr>
-              <w:t>s  (</w:t>
-            </w:r>
-            <w:proofErr w:type="gramEnd"/>
-            <w:r>
-              <w:rPr>
-                <w:rFonts w:cstheme="minorHAnsi"/>
-                <w:sz w:val="18"/>
-                <w:szCs w:val="18"/>
-              </w:rPr>
-              <w:t>after using options)</w:t>
+              <w:t>90s  (after using options)</w:t>
             </w:r>
           </w:p>
         </w:tc>
@@ -3569,25 +3557,7 @@
                 <w:sz w:val="18"/>
                 <w:szCs w:val="18"/>
               </w:rPr>
-              <w:t>Have a test of 120</w:t>
-            </w:r>
-            <w:proofErr w:type="gramStart"/>
-            <w:r>
-              <w:rPr>
-                <w:rFonts w:cstheme="minorHAnsi"/>
-                <w:sz w:val="18"/>
-                <w:szCs w:val="18"/>
-              </w:rPr>
-              <w:t>s  (</w:t>
-            </w:r>
-            <w:proofErr w:type="gramEnd"/>
-            <w:r>
-              <w:rPr>
-                <w:rFonts w:cstheme="minorHAnsi"/>
-                <w:sz w:val="18"/>
-                <w:szCs w:val="18"/>
-              </w:rPr>
-              <w:t>after using options)</w:t>
+              <w:t>Have a test of 120s  (after using options)</w:t>
             </w:r>
           </w:p>
         </w:tc>
@@ -3661,6 +3631,7 @@
                 <w:sz w:val="18"/>
                 <w:szCs w:val="18"/>
               </w:rPr>
+              <w:lastRenderedPageBreak/>
               <w:t>WPM is updated live, displaying predicted if current speed is maintained</w:t>
             </w:r>
           </w:p>
@@ -4475,18 +4446,8 @@
                 <w:sz w:val="18"/>
                 <w:szCs w:val="18"/>
               </w:rPr>
-              <w:t xml:space="preserve">On text box, text goes red if error made in </w:t>
-            </w:r>
-            <w:proofErr w:type="spellStart"/>
-            <w:r>
-              <w:rPr>
-                <w:rFonts w:cstheme="minorHAnsi"/>
-                <w:sz w:val="18"/>
-                <w:szCs w:val="18"/>
-              </w:rPr>
-              <w:t>inputbox</w:t>
-            </w:r>
-            <w:proofErr w:type="spellEnd"/>
+              <w:t>On text box, text goes red if error made in inputbox</w:t>
+            </w:r>
           </w:p>
         </w:tc>
         <w:tc>
@@ -5113,25 +5074,7 @@
           <w:sz w:val="18"/>
           <w:szCs w:val="18"/>
         </w:rPr>
-        <w:t xml:space="preserve">Currently, words are removed from list and </w:t>
-      </w:r>
-      <w:proofErr w:type="spellStart"/>
-      <w:r>
-        <w:rPr>
-          <w:rFonts w:cstheme="minorHAnsi"/>
-          <w:sz w:val="18"/>
-          <w:szCs w:val="18"/>
-        </w:rPr>
-        <w:t>its</w:t>
-      </w:r>
-      <w:proofErr w:type="spellEnd"/>
-      <w:r>
-        <w:rPr>
-          <w:rFonts w:cstheme="minorHAnsi"/>
-          <w:sz w:val="18"/>
-          <w:szCs w:val="18"/>
-        </w:rPr>
-        <w:t xml:space="preserve"> all redisplayed</w:t>
+        <w:t>Currently, words are removed from list and its all redisplayed</w:t>
       </w:r>
       <w:r>
         <w:rPr>
@@ -5342,18 +5285,8 @@
           <w:sz w:val="18"/>
           <w:szCs w:val="18"/>
         </w:rPr>
-        <w:t xml:space="preserve">Only required slightly darker shades for background </w:t>
-      </w:r>
-      <w:proofErr w:type="spellStart"/>
-      <w:r>
-        <w:rPr>
-          <w:rFonts w:cstheme="minorHAnsi"/>
-          <w:sz w:val="18"/>
-          <w:szCs w:val="18"/>
-        </w:rPr>
-        <w:t>color</w:t>
-      </w:r>
-      <w:proofErr w:type="spellEnd"/>
+        <w:t>Only required slightly darker shades for background color</w:t>
+      </w:r>
     </w:p>
     <w:p>
       <w:pPr>
@@ -6567,7 +6500,6 @@
   <w:style w:type="character" w:default="1" w:styleId="DefaultParagraphFont">
     <w:name w:val="Default Paragraph Font"/>
     <w:uiPriority w:val="1"/>
-    <w:semiHidden/>
     <w:unhideWhenUsed/>
   </w:style>
   <w:style w:type="table" w:default="1" w:styleId="TableNormal">
@@ -6920,9 +6852,12 @@
 </file>
 
 <file path=customXml/item1.xml><?xml version="1.0" encoding="utf-8"?>
-<p:properties xmlns:p="http://schemas.microsoft.com/office/2006/metadata/properties" xmlns:xsi="http://www.w3.org/2001/XMLSchema-instance" xmlns:pc="http://schemas.microsoft.com/office/infopath/2007/PartnerControls">
-  <documentManagement/>
-</p:properties>
+<?mso-contentType ?>
+<FormTemplates xmlns="http://schemas.microsoft.com/sharepoint/v3/contenttype/forms">
+  <Display>DocumentLibraryForm</Display>
+  <Edit>DocumentLibraryForm</Edit>
+  <New>DocumentLibraryForm</New>
+</FormTemplates>
 </file>
 
 <file path=customXml/item2.xml><?xml version="1.0" encoding="utf-8"?>
@@ -7064,12 +6999,9 @@
 </file>
 
 <file path=customXml/item3.xml><?xml version="1.0" encoding="utf-8"?>
-<?mso-contentType ?>
-<FormTemplates xmlns="http://schemas.microsoft.com/sharepoint/v3/contenttype/forms">
-  <Display>DocumentLibraryForm</Display>
-  <Edit>DocumentLibraryForm</Edit>
-  <New>DocumentLibraryForm</New>
-</FormTemplates>
+<p:properties xmlns:p="http://schemas.microsoft.com/office/2006/metadata/properties" xmlns:xsi="http://www.w3.org/2001/XMLSchema-instance" xmlns:pc="http://schemas.microsoft.com/office/infopath/2007/PartnerControls">
+  <documentManagement/>
+</p:properties>
 </file>
 
 <file path=customXml/item4.xml><?xml version="1.0" encoding="utf-8"?>
@@ -7077,10 +7009,9 @@
 </file>
 
 <file path=customXml/itemProps1.xml><?xml version="1.0" encoding="utf-8"?>
-<ds:datastoreItem xmlns:ds="http://schemas.openxmlformats.org/officeDocument/2006/customXml" ds:itemID="{B0B9CF09-E50B-4BF5-8C69-B63F15CB9760}">
+<ds:datastoreItem xmlns:ds="http://schemas.openxmlformats.org/officeDocument/2006/customXml" ds:itemID="{ADBFE380-98EB-46DF-9833-2A3A49D7BCBA}">
   <ds:schemaRefs>
-    <ds:schemaRef ds:uri="http://schemas.microsoft.com/office/2006/metadata/properties"/>
-    <ds:schemaRef ds:uri="http://schemas.microsoft.com/office/infopath/2007/PartnerControls"/>
+    <ds:schemaRef ds:uri="http://schemas.microsoft.com/sharepoint/v3/contenttype/forms"/>
   </ds:schemaRefs>
 </ds:datastoreItem>
 </file>
@@ -7104,9 +7035,10 @@
 </file>
 
 <file path=customXml/itemProps3.xml><?xml version="1.0" encoding="utf-8"?>
-<ds:datastoreItem xmlns:ds="http://schemas.openxmlformats.org/officeDocument/2006/customXml" ds:itemID="{ADBFE380-98EB-46DF-9833-2A3A49D7BCBA}">
+<ds:datastoreItem xmlns:ds="http://schemas.openxmlformats.org/officeDocument/2006/customXml" ds:itemID="{B0B9CF09-E50B-4BF5-8C69-B63F15CB9760}">
   <ds:schemaRefs>
-    <ds:schemaRef ds:uri="http://schemas.microsoft.com/sharepoint/v3/contenttype/forms"/>
+    <ds:schemaRef ds:uri="http://schemas.microsoft.com/office/2006/metadata/properties"/>
+    <ds:schemaRef ds:uri="http://schemas.microsoft.com/office/infopath/2007/PartnerControls"/>
   </ds:schemaRefs>
 </ds:datastoreItem>
 </file>

</xml_diff>

<commit_message>
Addition of sign up button, no functionality yet
</commit_message>
<xml_diff>
--- a/coursework submission/Writeup.docx
+++ b/coursework submission/Writeup.docx
@@ -149,7 +149,15 @@
         <w:t>.</w:t>
       </w:r>
       <w:r>
-        <w:t xml:space="preserve"> (e.g word vs paragraphs)</w:t>
+        <w:t xml:space="preserve"> (</w:t>
+      </w:r>
+      <w:proofErr w:type="spellStart"/>
+      <w:r>
+        <w:t>e.g</w:t>
+      </w:r>
+      <w:proofErr w:type="spellEnd"/>
+      <w:r>
+        <w:t xml:space="preserve"> word vs paragraphs)</w:t>
       </w:r>
     </w:p>
     <w:p>
@@ -220,7 +228,15 @@
         <w:t xml:space="preserve"> Creation of </w:t>
       </w:r>
       <w:r>
-        <w:t xml:space="preserve">introduction + sdlc description -&gt; start of initial sprint </w:t>
+        <w:t xml:space="preserve">introduction + </w:t>
+      </w:r>
+      <w:proofErr w:type="spellStart"/>
+      <w:r>
+        <w:t>sdlc</w:t>
+      </w:r>
+      <w:proofErr w:type="spellEnd"/>
+      <w:r>
+        <w:t xml:space="preserve"> description -&gt; start of initial sprint </w:t>
       </w:r>
       <w:r>
         <w:t>explanation</w:t>
@@ -470,7 +486,15 @@
         <w:pStyle w:val="ListParagraph"/>
       </w:pPr>
       <w:r>
-        <w:t>Change to from moving difficulty options to “easy,hard , medium” but punctation , capitals or proper texts, allowing to pick one or multiple of them at the same time</w:t>
+        <w:t>Change to from moving difficulty options to “</w:t>
+      </w:r>
+      <w:proofErr w:type="spellStart"/>
+      <w:r>
+        <w:t>easy,hard</w:t>
+      </w:r>
+      <w:proofErr w:type="spellEnd"/>
+      <w:r>
+        <w:t xml:space="preserve"> , medium” but punctation , capitals or proper texts, allowing to pick one or multiple of them at the same time</w:t>
       </w:r>
     </w:p>
     <w:p/>
@@ -506,187 +530,6 @@
       </w:tblGrid>
       <w:tr>
         <w:trPr>
-          <w:trHeight w:val="350"/>
-        </w:trPr>
-        <w:tc>
-          <w:tcPr>
-            <w:tcW w:w="1828" w:type="dxa"/>
-          </w:tcPr>
-          <w:p>
-            <w:pPr>
-              <w:rPr>
-                <w:rFonts w:cstheme="minorHAnsi"/>
-                <w:sz w:val="16"/>
-                <w:szCs w:val="16"/>
-              </w:rPr>
-            </w:pPr>
-            <w:r>
-              <w:rPr>
-                <w:rFonts w:cstheme="minorHAnsi"/>
-                <w:b/>
-                <w:bCs/>
-                <w:sz w:val="16"/>
-                <w:szCs w:val="16"/>
-              </w:rPr>
-              <w:t>SPRINT 1 (WEEK 1 - 2)</w:t>
-            </w:r>
-          </w:p>
-          <w:p>
-            <w:pPr>
-              <w:rPr>
-                <w:rFonts w:cstheme="minorHAnsi"/>
-                <w:sz w:val="16"/>
-                <w:szCs w:val="16"/>
-              </w:rPr>
-            </w:pPr>
-          </w:p>
-        </w:tc>
-        <w:tc>
-          <w:tcPr>
-            <w:tcW w:w="2142" w:type="dxa"/>
-          </w:tcPr>
-          <w:p>
-            <w:pPr>
-              <w:rPr>
-                <w:rFonts w:cstheme="minorHAnsi"/>
-                <w:sz w:val="16"/>
-                <w:szCs w:val="16"/>
-              </w:rPr>
-            </w:pPr>
-            <w:r>
-              <w:rPr>
-                <w:rFonts w:cstheme="minorHAnsi"/>
-                <w:b/>
-                <w:bCs/>
-                <w:sz w:val="16"/>
-                <w:szCs w:val="16"/>
-              </w:rPr>
-              <w:t>SPRINT 2 (WEEK 3 – 4)</w:t>
-            </w:r>
-          </w:p>
-          <w:p>
-            <w:pPr>
-              <w:rPr>
-                <w:rFonts w:cstheme="minorHAnsi"/>
-                <w:sz w:val="16"/>
-                <w:szCs w:val="16"/>
-              </w:rPr>
-            </w:pPr>
-          </w:p>
-        </w:tc>
-        <w:tc>
-          <w:tcPr>
-            <w:tcW w:w="1955" w:type="dxa"/>
-          </w:tcPr>
-          <w:p>
-            <w:pPr>
-              <w:rPr>
-                <w:rFonts w:cstheme="minorHAnsi"/>
-                <w:sz w:val="16"/>
-                <w:szCs w:val="16"/>
-              </w:rPr>
-            </w:pPr>
-            <w:r>
-              <w:rPr>
-                <w:rFonts w:cstheme="minorHAnsi"/>
-                <w:b/>
-                <w:bCs/>
-                <w:sz w:val="16"/>
-                <w:szCs w:val="16"/>
-              </w:rPr>
-              <w:t xml:space="preserve">SPRINT 3 (WEEK 4-6) </w:t>
-            </w:r>
-          </w:p>
-          <w:p>
-            <w:pPr>
-              <w:rPr>
-                <w:rFonts w:cstheme="minorHAnsi"/>
-                <w:sz w:val="16"/>
-                <w:szCs w:val="16"/>
-              </w:rPr>
-            </w:pPr>
-          </w:p>
-        </w:tc>
-        <w:tc>
-          <w:tcPr>
-            <w:tcW w:w="1840" w:type="dxa"/>
-          </w:tcPr>
-          <w:p>
-            <w:pPr>
-              <w:rPr>
-                <w:rFonts w:cstheme="minorHAnsi"/>
-                <w:sz w:val="16"/>
-                <w:szCs w:val="16"/>
-              </w:rPr>
-            </w:pPr>
-            <w:r>
-              <w:rPr>
-                <w:rFonts w:cstheme="minorHAnsi"/>
-                <w:b/>
-                <w:bCs/>
-                <w:sz w:val="16"/>
-                <w:szCs w:val="16"/>
-              </w:rPr>
-              <w:t xml:space="preserve">SPRINT 4 (WEEK 7-8) </w:t>
-            </w:r>
-          </w:p>
-          <w:p>
-            <w:pPr>
-              <w:rPr>
-                <w:rFonts w:cstheme="minorHAnsi"/>
-                <w:b/>
-                <w:bCs/>
-                <w:sz w:val="16"/>
-                <w:szCs w:val="16"/>
-              </w:rPr>
-            </w:pPr>
-          </w:p>
-        </w:tc>
-        <w:tc>
-          <w:tcPr>
-            <w:tcW w:w="1982" w:type="dxa"/>
-          </w:tcPr>
-          <w:p>
-            <w:pPr>
-              <w:rPr>
-                <w:rFonts w:cstheme="minorHAnsi"/>
-                <w:b/>
-                <w:bCs/>
-                <w:sz w:val="16"/>
-                <w:szCs w:val="16"/>
-              </w:rPr>
-            </w:pPr>
-            <w:r>
-              <w:rPr>
-                <w:rFonts w:cstheme="minorHAnsi"/>
-                <w:b/>
-                <w:bCs/>
-                <w:sz w:val="16"/>
-                <w:szCs w:val="16"/>
-              </w:rPr>
-              <w:t>SPRINT 5(WEEK 9-10)</w:t>
-            </w:r>
-          </w:p>
-        </w:tc>
-        <w:tc>
-          <w:tcPr>
-            <w:tcW w:w="1982" w:type="dxa"/>
-          </w:tcPr>
-          <w:p>
-            <w:pPr>
-              <w:rPr>
-                <w:rFonts w:cstheme="minorHAnsi"/>
-                <w:b/>
-                <w:bCs/>
-                <w:sz w:val="16"/>
-                <w:szCs w:val="16"/>
-              </w:rPr>
-            </w:pPr>
-          </w:p>
-        </w:tc>
-      </w:tr>
-      <w:tr>
-        <w:trPr>
           <w:trHeight w:val="3696"/>
         </w:trPr>
         <w:tc>
@@ -1327,7 +1170,27 @@
                 <w:szCs w:val="16"/>
                 <w:highlight w:val="green"/>
               </w:rPr>
-              <w:t>- Put comments in .js file for better readability</w:t>
+              <w:t>- Put comments in .</w:t>
+            </w:r>
+            <w:proofErr w:type="spellStart"/>
+            <w:r>
+              <w:rPr>
+                <w:rFonts w:cstheme="minorHAnsi"/>
+                <w:sz w:val="16"/>
+                <w:szCs w:val="16"/>
+                <w:highlight w:val="green"/>
+              </w:rPr>
+              <w:t>js</w:t>
+            </w:r>
+            <w:proofErr w:type="spellEnd"/>
+            <w:r>
+              <w:rPr>
+                <w:rFonts w:cstheme="minorHAnsi"/>
+                <w:sz w:val="16"/>
+                <w:szCs w:val="16"/>
+                <w:highlight w:val="green"/>
+              </w:rPr>
+              <w:t xml:space="preserve"> file for better readability</w:t>
             </w:r>
           </w:p>
         </w:tc>
@@ -1613,7 +1476,51 @@
                 <w:sz w:val="16"/>
                 <w:szCs w:val="16"/>
               </w:rPr>
-              <w:t>- Allow to sign in with their details</w:t>
+              <w:t xml:space="preserve">- </w:t>
+            </w:r>
+            <w:r>
+              <w:rPr>
+                <w:rFonts w:cstheme="minorHAnsi"/>
+                <w:sz w:val="16"/>
+                <w:szCs w:val="16"/>
+                <w:highlight w:val="green"/>
+              </w:rPr>
+              <w:t>Allow to sign in with their details</w:t>
+            </w:r>
+          </w:p>
+          <w:p>
+            <w:pPr>
+              <w:rPr>
+                <w:rFonts w:cstheme="minorHAnsi"/>
+                <w:sz w:val="16"/>
+                <w:szCs w:val="16"/>
+              </w:rPr>
+            </w:pPr>
+            <w:r>
+              <w:rPr>
+                <w:rFonts w:cstheme="minorHAnsi"/>
+                <w:sz w:val="16"/>
+                <w:szCs w:val="16"/>
+              </w:rPr>
+              <w:t xml:space="preserve">- allow user to create new account and store it in </w:t>
+            </w:r>
+            <w:proofErr w:type="spellStart"/>
+            <w:r>
+              <w:rPr>
+                <w:rFonts w:cstheme="minorHAnsi"/>
+                <w:sz w:val="16"/>
+                <w:szCs w:val="16"/>
+              </w:rPr>
+              <w:t>json</w:t>
+            </w:r>
+            <w:proofErr w:type="spellEnd"/>
+            <w:r>
+              <w:rPr>
+                <w:rFonts w:cstheme="minorHAnsi"/>
+                <w:sz w:val="16"/>
+                <w:szCs w:val="16"/>
+              </w:rPr>
+              <w:t xml:space="preserve"> file </w:t>
             </w:r>
           </w:p>
           <w:p>
@@ -1691,7 +1598,16 @@
                 <w:sz w:val="16"/>
                 <w:szCs w:val="16"/>
               </w:rPr>
-              <w:t>- Create new wireframe for light/dark mode.</w:t>
+              <w:t xml:space="preserve">- </w:t>
+            </w:r>
+            <w:r>
+              <w:rPr>
+                <w:rFonts w:cstheme="minorHAnsi"/>
+                <w:sz w:val="16"/>
+                <w:szCs w:val="16"/>
+                <w:highlight w:val="green"/>
+              </w:rPr>
+              <w:t>Create new wireframe for light/dark mode.</w:t>
             </w:r>
           </w:p>
           <w:p>
@@ -1719,6 +1635,14 @@
                 <w:szCs w:val="16"/>
               </w:rPr>
             </w:pPr>
+            <w:r>
+              <w:rPr>
+                <w:rFonts w:cstheme="minorHAnsi"/>
+                <w:sz w:val="16"/>
+                <w:szCs w:val="16"/>
+              </w:rPr>
+              <w:t xml:space="preserve">- style log in/sign in/log out html additions </w:t>
+            </w:r>
           </w:p>
         </w:tc>
       </w:tr>
@@ -2146,15 +2070,7 @@
                 <w:sz w:val="16"/>
                 <w:szCs w:val="16"/>
               </w:rPr>
-              <w:t>Inc</w:t>
-            </w:r>
-            <w:r>
-              <w:rPr>
-                <w:rFonts w:cstheme="minorHAnsi"/>
-                <w:sz w:val="16"/>
-                <w:szCs w:val="16"/>
-              </w:rPr>
-              <w:t>omplete</w:t>
+              <w:t>Incomplete</w:t>
             </w:r>
           </w:p>
           <w:p>
@@ -3081,8 +2997,18 @@
                 <w:sz w:val="18"/>
                 <w:szCs w:val="18"/>
               </w:rPr>
-              <w:t>Randomise word_bank</w:t>
-            </w:r>
+              <w:t xml:space="preserve">Randomise </w:t>
+            </w:r>
+            <w:proofErr w:type="spellStart"/>
+            <w:r>
+              <w:rPr>
+                <w:rFonts w:cstheme="minorHAnsi"/>
+                <w:sz w:val="18"/>
+                <w:szCs w:val="18"/>
+              </w:rPr>
+              <w:t>word_bank</w:t>
+            </w:r>
+            <w:proofErr w:type="spellEnd"/>
           </w:p>
         </w:tc>
         <w:tc>
@@ -3631,7 +3557,6 @@
                 <w:sz w:val="18"/>
                 <w:szCs w:val="18"/>
               </w:rPr>
-              <w:lastRenderedPageBreak/>
               <w:t>WPM is updated live, displaying predicted if current speed is maintained</w:t>
             </w:r>
           </w:p>
@@ -3780,6 +3705,7 @@
                 <w:sz w:val="18"/>
                 <w:szCs w:val="18"/>
               </w:rPr>
+              <w:lastRenderedPageBreak/>
               <w:t>Display option to change difficulty</w:t>
             </w:r>
           </w:p>
@@ -4446,8 +4372,18 @@
                 <w:sz w:val="18"/>
                 <w:szCs w:val="18"/>
               </w:rPr>
-              <w:t>On text box, text goes red if error made in inputbox</w:t>
-            </w:r>
+              <w:t xml:space="preserve">On text box, text goes red if error made in </w:t>
+            </w:r>
+            <w:proofErr w:type="spellStart"/>
+            <w:r>
+              <w:rPr>
+                <w:rFonts w:cstheme="minorHAnsi"/>
+                <w:sz w:val="18"/>
+                <w:szCs w:val="18"/>
+              </w:rPr>
+              <w:t>inputbox</w:t>
+            </w:r>
+            <w:proofErr w:type="spellEnd"/>
           </w:p>
         </w:tc>
         <w:tc>
@@ -5074,7 +5010,25 @@
           <w:sz w:val="18"/>
           <w:szCs w:val="18"/>
         </w:rPr>
-        <w:t>Currently, words are removed from list and its all redisplayed</w:t>
+        <w:t xml:space="preserve">Currently, words are removed from list and </w:t>
+      </w:r>
+      <w:proofErr w:type="spellStart"/>
+      <w:r>
+        <w:rPr>
+          <w:rFonts w:cstheme="minorHAnsi"/>
+          <w:sz w:val="18"/>
+          <w:szCs w:val="18"/>
+        </w:rPr>
+        <w:t>its</w:t>
+      </w:r>
+      <w:proofErr w:type="spellEnd"/>
+      <w:r>
+        <w:rPr>
+          <w:rFonts w:cstheme="minorHAnsi"/>
+          <w:sz w:val="18"/>
+          <w:szCs w:val="18"/>
+        </w:rPr>
+        <w:t xml:space="preserve"> all redisplayed</w:t>
       </w:r>
       <w:r>
         <w:rPr>
@@ -5285,8 +5239,18 @@
           <w:sz w:val="18"/>
           <w:szCs w:val="18"/>
         </w:rPr>
-        <w:t>Only required slightly darker shades for background color</w:t>
-      </w:r>
+        <w:t xml:space="preserve">Only required slightly darker shades for background </w:t>
+      </w:r>
+      <w:proofErr w:type="spellStart"/>
+      <w:r>
+        <w:rPr>
+          <w:rFonts w:cstheme="minorHAnsi"/>
+          <w:sz w:val="18"/>
+          <w:szCs w:val="18"/>
+        </w:rPr>
+        <w:t>color</w:t>
+      </w:r>
+      <w:proofErr w:type="spellEnd"/>
     </w:p>
     <w:p>
       <w:pPr>
@@ -5309,6 +5273,110 @@
         </w:rPr>
         <w:t>Suggested that background dimmed if typing test begins</w:t>
       </w:r>
+    </w:p>
+    <w:p>
+      <w:pPr>
+        <w:ind w:left="360"/>
+        <w:rPr>
+          <w:rFonts w:cstheme="minorHAnsi"/>
+          <w:sz w:val="18"/>
+          <w:szCs w:val="18"/>
+        </w:rPr>
+      </w:pPr>
+    </w:p>
+    <w:p>
+      <w:pPr>
+        <w:ind w:left="360"/>
+        <w:rPr>
+          <w:rFonts w:cstheme="minorHAnsi"/>
+          <w:sz w:val="18"/>
+          <w:szCs w:val="18"/>
+        </w:rPr>
+      </w:pPr>
+      <w:r>
+        <w:rPr>
+          <w:rFonts w:cstheme="minorHAnsi"/>
+          <w:sz w:val="18"/>
+          <w:szCs w:val="18"/>
+        </w:rPr>
+        <w:t xml:space="preserve">Challenges </w:t>
+      </w:r>
+    </w:p>
+    <w:p>
+      <w:pPr>
+        <w:pStyle w:val="ListParagraph"/>
+        <w:numPr>
+          <w:ilvl w:val="0"/>
+          <w:numId w:val="1"/>
+        </w:numPr>
+        <w:rPr>
+          <w:rFonts w:cstheme="minorHAnsi"/>
+          <w:sz w:val="18"/>
+          <w:szCs w:val="18"/>
+        </w:rPr>
+      </w:pPr>
+      <w:r>
+        <w:rPr>
+          <w:rFonts w:cstheme="minorHAnsi"/>
+          <w:sz w:val="18"/>
+          <w:szCs w:val="18"/>
+        </w:rPr>
+        <w:t>Json files</w:t>
+      </w:r>
+    </w:p>
+    <w:p>
+      <w:pPr>
+        <w:pStyle w:val="ListParagraph"/>
+        <w:numPr>
+          <w:ilvl w:val="0"/>
+          <w:numId w:val="1"/>
+        </w:numPr>
+        <w:rPr>
+          <w:rFonts w:cstheme="minorHAnsi"/>
+          <w:sz w:val="18"/>
+          <w:szCs w:val="18"/>
+        </w:rPr>
+      </w:pPr>
+      <w:r>
+        <w:rPr>
+          <w:rFonts w:cstheme="minorHAnsi"/>
+          <w:sz w:val="18"/>
+          <w:szCs w:val="18"/>
+        </w:rPr>
+        <w:t xml:space="preserve">Creation of highlighting green/red letters when writing </w:t>
+      </w:r>
+    </w:p>
+    <w:p>
+      <w:pPr>
+        <w:pStyle w:val="ListParagraph"/>
+        <w:numPr>
+          <w:ilvl w:val="0"/>
+          <w:numId w:val="1"/>
+        </w:numPr>
+        <w:rPr>
+          <w:rFonts w:cstheme="minorHAnsi"/>
+          <w:sz w:val="18"/>
+          <w:szCs w:val="18"/>
+        </w:rPr>
+      </w:pPr>
+      <w:r>
+        <w:rPr>
+          <w:rFonts w:cstheme="minorHAnsi"/>
+          <w:sz w:val="18"/>
+          <w:szCs w:val="18"/>
+        </w:rPr>
+        <w:t>Coding challenges with html, JavaScript and CSS</w:t>
+      </w:r>
+    </w:p>
+    <w:p>
+      <w:pPr>
+        <w:pStyle w:val="ListParagraph"/>
+        <w:rPr>
+          <w:rFonts w:cstheme="minorHAnsi"/>
+          <w:sz w:val="18"/>
+          <w:szCs w:val="18"/>
+        </w:rPr>
+      </w:pPr>
     </w:p>
     <w:p>
       <w:pPr>
@@ -6500,6 +6568,7 @@
   <w:style w:type="character" w:default="1" w:styleId="DefaultParagraphFont">
     <w:name w:val="Default Paragraph Font"/>
     <w:uiPriority w:val="1"/>
+    <w:semiHidden/>
     <w:unhideWhenUsed/>
   </w:style>
   <w:style w:type="table" w:default="1" w:styleId="TableNormal">
@@ -6852,15 +6921,6 @@
 </file>
 
 <file path=customXml/item1.xml><?xml version="1.0" encoding="utf-8"?>
-<?mso-contentType ?>
-<FormTemplates xmlns="http://schemas.microsoft.com/sharepoint/v3/contenttype/forms">
-  <Display>DocumentLibraryForm</Display>
-  <Edit>DocumentLibraryForm</Edit>
-  <New>DocumentLibraryForm</New>
-</FormTemplates>
-</file>
-
-<file path=customXml/item2.xml><?xml version="1.0" encoding="utf-8"?>
 <ct:contentTypeSchema xmlns:ct="http://schemas.microsoft.com/office/2006/metadata/contentType" xmlns:ma="http://schemas.microsoft.com/office/2006/metadata/properties/metaAttributes" ct:_="" ma:_="" ma:contentTypeName="Document" ma:contentTypeID="0x010100CC56517954F6C84CAE0821B37DA3E6D1" ma:contentTypeVersion="3" ma:contentTypeDescription="Create a new document." ma:contentTypeScope="" ma:versionID="9cfe4a6a6ff2d436466bbdb00cc0ecdf">
   <xsd:schema xmlns:xsd="http://www.w3.org/2001/XMLSchema" xmlns:xs="http://www.w3.org/2001/XMLSchema" xmlns:p="http://schemas.microsoft.com/office/2006/metadata/properties" xmlns:ns3="dad1a416-5526-4aa4-8467-d5aeea5b0262" targetNamespace="http://schemas.microsoft.com/office/2006/metadata/properties" ma:root="true" ma:fieldsID="d6da7cdec8cbfd4fadd31958e1bdc059" ns3:_="">
     <xsd:import namespace="dad1a416-5526-4aa4-8467-d5aeea5b0262"/>
@@ -6998,25 +7058,26 @@
 </ct:contentTypeSchema>
 </file>
 
-<file path=customXml/item3.xml><?xml version="1.0" encoding="utf-8"?>
+<file path=customXml/item2.xml><?xml version="1.0" encoding="utf-8"?>
 <p:properties xmlns:p="http://schemas.microsoft.com/office/2006/metadata/properties" xmlns:xsi="http://www.w3.org/2001/XMLSchema-instance" xmlns:pc="http://schemas.microsoft.com/office/infopath/2007/PartnerControls">
   <documentManagement/>
 </p:properties>
 </file>
 
-<file path=customXml/item4.xml><?xml version="1.0" encoding="utf-8"?>
+<file path=customXml/item3.xml><?xml version="1.0" encoding="utf-8"?>
 <b:Sources xmlns:b="http://schemas.openxmlformats.org/officeDocument/2006/bibliography" xmlns="http://schemas.openxmlformats.org/officeDocument/2006/bibliography" SelectedStyle="\APASixthEditionOfficeOnline.xsl" StyleName="APA" Version="6"/>
 </file>
 
-<file path=customXml/itemProps1.xml><?xml version="1.0" encoding="utf-8"?>
-<ds:datastoreItem xmlns:ds="http://schemas.openxmlformats.org/officeDocument/2006/customXml" ds:itemID="{ADBFE380-98EB-46DF-9833-2A3A49D7BCBA}">
-  <ds:schemaRefs>
-    <ds:schemaRef ds:uri="http://schemas.microsoft.com/sharepoint/v3/contenttype/forms"/>
-  </ds:schemaRefs>
-</ds:datastoreItem>
+<file path=customXml/item4.xml><?xml version="1.0" encoding="utf-8"?>
+<?mso-contentType ?>
+<FormTemplates xmlns="http://schemas.microsoft.com/sharepoint/v3/contenttype/forms">
+  <Display>DocumentLibraryForm</Display>
+  <Edit>DocumentLibraryForm</Edit>
+  <New>DocumentLibraryForm</New>
+</FormTemplates>
 </file>
 
-<file path=customXml/itemProps2.xml><?xml version="1.0" encoding="utf-8"?>
+<file path=customXml/itemProps1.xml><?xml version="1.0" encoding="utf-8"?>
 <ds:datastoreItem xmlns:ds="http://schemas.openxmlformats.org/officeDocument/2006/customXml" ds:itemID="{AD496513-CC99-4441-BBAA-CFEB378046B7}">
   <ds:schemaRefs>
     <ds:schemaRef ds:uri="http://schemas.microsoft.com/office/2006/metadata/contentType"/>
@@ -7034,7 +7095,7 @@
 </ds:datastoreItem>
 </file>
 
-<file path=customXml/itemProps3.xml><?xml version="1.0" encoding="utf-8"?>
+<file path=customXml/itemProps2.xml><?xml version="1.0" encoding="utf-8"?>
 <ds:datastoreItem xmlns:ds="http://schemas.openxmlformats.org/officeDocument/2006/customXml" ds:itemID="{B0B9CF09-E50B-4BF5-8C69-B63F15CB9760}">
   <ds:schemaRefs>
     <ds:schemaRef ds:uri="http://schemas.microsoft.com/office/2006/metadata/properties"/>
@@ -7043,10 +7104,18 @@
 </ds:datastoreItem>
 </file>
 
-<file path=customXml/itemProps4.xml><?xml version="1.0" encoding="utf-8"?>
+<file path=customXml/itemProps3.xml><?xml version="1.0" encoding="utf-8"?>
 <ds:datastoreItem xmlns:ds="http://schemas.openxmlformats.org/officeDocument/2006/customXml" ds:itemID="{5FD86C97-B8F8-4DF4-9634-7BD7D8E1C3DB}">
   <ds:schemaRefs>
     <ds:schemaRef ds:uri="http://schemas.openxmlformats.org/officeDocument/2006/bibliography"/>
   </ds:schemaRefs>
 </ds:datastoreItem>
+</file>
+
+<file path=customXml/itemProps4.xml><?xml version="1.0" encoding="utf-8"?>
+<ds:datastoreItem xmlns:ds="http://schemas.openxmlformats.org/officeDocument/2006/customXml" ds:itemID="{ADBFE380-98EB-46DF-9833-2A3A49D7BCBA}">
+  <ds:schemaRefs>
+    <ds:schemaRef ds:uri="http://schemas.microsoft.com/sharepoint/v3/contenttype/forms"/>
+  </ds:schemaRefs>
+</ds:datastoreItem>
 </file>
</xml_diff>

<commit_message>
Add new goal with exporting stats of progress to json file using blob, continue adding local storage with passwords/users
</commit_message>
<xml_diff>
--- a/coursework submission/Writeup.docx
+++ b/coursework submission/Writeup.docx
@@ -149,15 +149,7 @@
         <w:t>.</w:t>
       </w:r>
       <w:r>
-        <w:t xml:space="preserve"> (</w:t>
-      </w:r>
-      <w:proofErr w:type="spellStart"/>
-      <w:r>
-        <w:t>e.g</w:t>
-      </w:r>
-      <w:proofErr w:type="spellEnd"/>
-      <w:r>
-        <w:t xml:space="preserve"> word vs paragraphs)</w:t>
+        <w:t xml:space="preserve"> (e.g word vs paragraphs)</w:t>
       </w:r>
     </w:p>
     <w:p>
@@ -228,15 +220,7 @@
         <w:t xml:space="preserve"> Creation of </w:t>
       </w:r>
       <w:r>
-        <w:t xml:space="preserve">introduction + </w:t>
-      </w:r>
-      <w:proofErr w:type="spellStart"/>
-      <w:r>
-        <w:t>sdlc</w:t>
-      </w:r>
-      <w:proofErr w:type="spellEnd"/>
-      <w:r>
-        <w:t xml:space="preserve"> description -&gt; start of initial sprint </w:t>
+        <w:t xml:space="preserve">introduction + sdlc description -&gt; start of initial sprint </w:t>
       </w:r>
       <w:r>
         <w:t>explanation</w:t>
@@ -486,15 +470,7 @@
         <w:pStyle w:val="ListParagraph"/>
       </w:pPr>
       <w:r>
-        <w:t>Change to from moving difficulty options to “</w:t>
-      </w:r>
-      <w:proofErr w:type="spellStart"/>
-      <w:r>
-        <w:t>easy,hard</w:t>
-      </w:r>
-      <w:proofErr w:type="spellEnd"/>
-      <w:r>
-        <w:t xml:space="preserve"> , medium” but punctation , capitals or proper texts, allowing to pick one or multiple of them at the same time</w:t>
+        <w:t>Change to from moving difficulty options to “easy,hard , medium” but punctation , capitals or proper texts, allowing to pick one or multiple of them at the same time</w:t>
       </w:r>
     </w:p>
     <w:p/>
@@ -1170,27 +1146,7 @@
                 <w:szCs w:val="16"/>
                 <w:highlight w:val="green"/>
               </w:rPr>
-              <w:t>- Put comments in .</w:t>
-            </w:r>
-            <w:proofErr w:type="spellStart"/>
-            <w:r>
-              <w:rPr>
-                <w:rFonts w:cstheme="minorHAnsi"/>
-                <w:sz w:val="16"/>
-                <w:szCs w:val="16"/>
-                <w:highlight w:val="green"/>
-              </w:rPr>
-              <w:t>js</w:t>
-            </w:r>
-            <w:proofErr w:type="spellEnd"/>
-            <w:r>
-              <w:rPr>
-                <w:rFonts w:cstheme="minorHAnsi"/>
-                <w:sz w:val="16"/>
-                <w:szCs w:val="16"/>
-                <w:highlight w:val="green"/>
-              </w:rPr>
-              <w:t xml:space="preserve"> file for better readability</w:t>
+              <w:t>- Put comments in .js file for better readability</w:t>
             </w:r>
           </w:p>
         </w:tc>
@@ -1502,25 +1458,32 @@
                 <w:sz w:val="16"/>
                 <w:szCs w:val="16"/>
               </w:rPr>
-              <w:t xml:space="preserve">- allow user to create new account and store it in </w:t>
-            </w:r>
-            <w:proofErr w:type="spellStart"/>
-            <w:r>
-              <w:rPr>
-                <w:rFonts w:cstheme="minorHAnsi"/>
-                <w:sz w:val="16"/>
-                <w:szCs w:val="16"/>
-              </w:rPr>
-              <w:t>json</w:t>
-            </w:r>
-            <w:proofErr w:type="spellEnd"/>
-            <w:r>
-              <w:rPr>
-                <w:rFonts w:cstheme="minorHAnsi"/>
-                <w:sz w:val="16"/>
-                <w:szCs w:val="16"/>
-              </w:rPr>
-              <w:t xml:space="preserve"> file </w:t>
+              <w:t>- to be able to read from a json file</w:t>
+            </w:r>
+          </w:p>
+          <w:p>
+            <w:pPr>
+              <w:rPr>
+                <w:rFonts w:cstheme="minorHAnsi"/>
+                <w:sz w:val="16"/>
+                <w:szCs w:val="16"/>
+              </w:rPr>
+            </w:pPr>
+            <w:r>
+              <w:rPr>
+                <w:rFonts w:cstheme="minorHAnsi"/>
+                <w:sz w:val="16"/>
+                <w:szCs w:val="16"/>
+              </w:rPr>
+              <w:t xml:space="preserve">- </w:t>
+            </w:r>
+            <w:r>
+              <w:rPr>
+                <w:rFonts w:cstheme="minorHAnsi"/>
+                <w:sz w:val="16"/>
+                <w:szCs w:val="16"/>
+              </w:rPr>
+              <w:t xml:space="preserve">allow user to create new account and store it in json file </w:t>
             </w:r>
           </w:p>
           <w:p>
@@ -1642,6 +1605,48 @@
                 <w:szCs w:val="16"/>
               </w:rPr>
               <w:t xml:space="preserve">- style log in/sign in/log out html additions </w:t>
+            </w:r>
+          </w:p>
+          <w:p>
+            <w:pPr>
+              <w:rPr>
+                <w:rFonts w:cstheme="minorHAnsi"/>
+                <w:sz w:val="16"/>
+                <w:szCs w:val="16"/>
+              </w:rPr>
+            </w:pPr>
+            <w:r>
+              <w:rPr>
+                <w:rFonts w:cstheme="minorHAnsi"/>
+                <w:sz w:val="16"/>
+                <w:szCs w:val="16"/>
+              </w:rPr>
+              <w:t>- create more stats like best, worst, average and more</w:t>
+            </w:r>
+          </w:p>
+          <w:p>
+            <w:pPr>
+              <w:rPr>
+                <w:rFonts w:cstheme="minorHAnsi"/>
+                <w:sz w:val="16"/>
+                <w:szCs w:val="16"/>
+              </w:rPr>
+            </w:pPr>
+            <w:r>
+              <w:rPr>
+                <w:rFonts w:cstheme="minorHAnsi"/>
+                <w:sz w:val="16"/>
+                <w:szCs w:val="16"/>
+              </w:rPr>
+              <w:t>- put theses stats within a json that can be exported.</w:t>
+            </w:r>
+            <w:r>
+              <w:rPr>
+                <w:rFonts w:cstheme="minorHAnsi"/>
+                <w:sz w:val="16"/>
+                <w:szCs w:val="16"/>
+              </w:rPr>
+              <w:t xml:space="preserve"> Using blob</w:t>
             </w:r>
           </w:p>
         </w:tc>
@@ -2997,18 +3002,8 @@
                 <w:sz w:val="18"/>
                 <w:szCs w:val="18"/>
               </w:rPr>
-              <w:t xml:space="preserve">Randomise </w:t>
-            </w:r>
-            <w:proofErr w:type="spellStart"/>
-            <w:r>
-              <w:rPr>
-                <w:rFonts w:cstheme="minorHAnsi"/>
-                <w:sz w:val="18"/>
-                <w:szCs w:val="18"/>
-              </w:rPr>
-              <w:t>word_bank</w:t>
-            </w:r>
-            <w:proofErr w:type="spellEnd"/>
+              <w:t>Randomise word_bank</w:t>
+            </w:r>
           </w:p>
         </w:tc>
         <w:tc>
@@ -3557,6 +3552,7 @@
                 <w:sz w:val="18"/>
                 <w:szCs w:val="18"/>
               </w:rPr>
+              <w:lastRenderedPageBreak/>
               <w:t>WPM is updated live, displaying predicted if current speed is maintained</w:t>
             </w:r>
           </w:p>
@@ -3705,7 +3701,6 @@
                 <w:sz w:val="18"/>
                 <w:szCs w:val="18"/>
               </w:rPr>
-              <w:lastRenderedPageBreak/>
               <w:t>Display option to change difficulty</w:t>
             </w:r>
           </w:p>
@@ -4372,18 +4367,8 @@
                 <w:sz w:val="18"/>
                 <w:szCs w:val="18"/>
               </w:rPr>
-              <w:t xml:space="preserve">On text box, text goes red if error made in </w:t>
-            </w:r>
-            <w:proofErr w:type="spellStart"/>
-            <w:r>
-              <w:rPr>
-                <w:rFonts w:cstheme="minorHAnsi"/>
-                <w:sz w:val="18"/>
-                <w:szCs w:val="18"/>
-              </w:rPr>
-              <w:t>inputbox</w:t>
-            </w:r>
-            <w:proofErr w:type="spellEnd"/>
+              <w:t>On text box, text goes red if error made in inputbox</w:t>
+            </w:r>
           </w:p>
         </w:tc>
         <w:tc>
@@ -5010,25 +4995,7 @@
           <w:sz w:val="18"/>
           <w:szCs w:val="18"/>
         </w:rPr>
-        <w:t xml:space="preserve">Currently, words are removed from list and </w:t>
-      </w:r>
-      <w:proofErr w:type="spellStart"/>
-      <w:r>
-        <w:rPr>
-          <w:rFonts w:cstheme="minorHAnsi"/>
-          <w:sz w:val="18"/>
-          <w:szCs w:val="18"/>
-        </w:rPr>
-        <w:t>its</w:t>
-      </w:r>
-      <w:proofErr w:type="spellEnd"/>
-      <w:r>
-        <w:rPr>
-          <w:rFonts w:cstheme="minorHAnsi"/>
-          <w:sz w:val="18"/>
-          <w:szCs w:val="18"/>
-        </w:rPr>
-        <w:t xml:space="preserve"> all redisplayed</w:t>
+        <w:t>Currently, words are removed from list and its all redisplayed</w:t>
       </w:r>
       <w:r>
         <w:rPr>
@@ -5239,18 +5206,8 @@
           <w:sz w:val="18"/>
           <w:szCs w:val="18"/>
         </w:rPr>
-        <w:t xml:space="preserve">Only required slightly darker shades for background </w:t>
-      </w:r>
-      <w:proofErr w:type="spellStart"/>
-      <w:r>
-        <w:rPr>
-          <w:rFonts w:cstheme="minorHAnsi"/>
-          <w:sz w:val="18"/>
-          <w:szCs w:val="18"/>
-        </w:rPr>
-        <w:t>color</w:t>
-      </w:r>
-      <w:proofErr w:type="spellEnd"/>
+        <w:t>Only required slightly darker shades for background color</w:t>
+      </w:r>
     </w:p>
     <w:p>
       <w:pPr>
@@ -5377,6 +5334,1165 @@
           <w:szCs w:val="18"/>
         </w:rPr>
       </w:pPr>
+    </w:p>
+    <w:p>
+      <w:pPr>
+        <w:rPr>
+          <w:rFonts w:cstheme="minorHAnsi"/>
+          <w:sz w:val="18"/>
+          <w:szCs w:val="18"/>
+        </w:rPr>
+      </w:pPr>
+    </w:p>
+    <w:p>
+      <w:pPr>
+        <w:rPr>
+          <w:rFonts w:cstheme="minorHAnsi"/>
+          <w:sz w:val="18"/>
+          <w:szCs w:val="18"/>
+        </w:rPr>
+      </w:pPr>
+      <w:r>
+        <w:rPr>
+          <w:rFonts w:cstheme="minorHAnsi"/>
+          <w:sz w:val="18"/>
+          <w:szCs w:val="18"/>
+        </w:rPr>
+        <w:lastRenderedPageBreak/>
+        <w:t>Useful for later when doing the statistical analysis of the user.</w:t>
+      </w:r>
+    </w:p>
+    <w:p>
+      <w:pPr>
+        <w:rPr>
+          <w:rFonts w:cstheme="minorHAnsi"/>
+          <w:sz w:val="18"/>
+          <w:szCs w:val="18"/>
+        </w:rPr>
+      </w:pPr>
+      <w:hyperlink r:id="rId9" w:history="1">
+        <w:r>
+          <w:rPr>
+            <w:rStyle w:val="Hyperlink"/>
+            <w:rFonts w:cstheme="minorHAnsi"/>
+            <w:sz w:val="18"/>
+            <w:szCs w:val="18"/>
+          </w:rPr>
+          <w:t>https://stackoverflow.com/questions/48199781/without-node-js-or-running-a-server-is-it-possible-to-create-output-a-json-file</w:t>
+        </w:r>
+      </w:hyperlink>
+    </w:p>
+    <w:p>
+      <w:pPr>
+        <w:rPr>
+          <w:rFonts w:cstheme="minorHAnsi"/>
+          <w:sz w:val="18"/>
+          <w:szCs w:val="18"/>
+        </w:rPr>
+      </w:pPr>
+      <w:hyperlink r:id="rId10" w:history="1">
+        <w:r>
+          <w:rPr>
+            <w:rStyle w:val="Hyperlink"/>
+            <w:rFonts w:cstheme="minorHAnsi"/>
+            <w:sz w:val="18"/>
+            <w:szCs w:val="18"/>
+          </w:rPr>
+          <w:t>https://developer.mozilla.org/en-US/docs/Web/API/Blob</w:t>
+        </w:r>
+      </w:hyperlink>
+    </w:p>
+    <w:p>
+      <w:pPr>
+        <w:shd w:val="clear" w:color="auto" w:fill="1F1F1F"/>
+        <w:spacing w:after="0" w:line="285" w:lineRule="atLeast"/>
+        <w:rPr>
+          <w:rFonts w:ascii="Consolas" w:eastAsia="Times New Roman" w:hAnsi="Consolas" w:cs="Times New Roman"/>
+          <w:color w:val="CCCCCC"/>
+          <w:kern w:val="0"/>
+          <w:sz w:val="21"/>
+          <w:szCs w:val="21"/>
+          <w:lang w:eastAsia="en-GB"/>
+          <w14:ligatures w14:val="none"/>
+        </w:rPr>
+      </w:pPr>
+      <w:r>
+        <w:rPr>
+          <w:rFonts w:ascii="Consolas" w:eastAsia="Times New Roman" w:hAnsi="Consolas" w:cs="Times New Roman"/>
+          <w:color w:val="569CD6"/>
+          <w:kern w:val="0"/>
+          <w:sz w:val="21"/>
+          <w:szCs w:val="21"/>
+          <w:lang w:eastAsia="en-GB"/>
+          <w14:ligatures w14:val="none"/>
+        </w:rPr>
+        <w:t>var</w:t>
+      </w:r>
+      <w:r>
+        <w:rPr>
+          <w:rFonts w:ascii="Consolas" w:eastAsia="Times New Roman" w:hAnsi="Consolas" w:cs="Times New Roman"/>
+          <w:color w:val="CCCCCC"/>
+          <w:kern w:val="0"/>
+          <w:sz w:val="21"/>
+          <w:szCs w:val="21"/>
+          <w:lang w:eastAsia="en-GB"/>
+          <w14:ligatures w14:val="none"/>
+        </w:rPr>
+        <w:t xml:space="preserve"> </w:t>
+      </w:r>
+      <w:r>
+        <w:rPr>
+          <w:rFonts w:ascii="Consolas" w:eastAsia="Times New Roman" w:hAnsi="Consolas" w:cs="Times New Roman"/>
+          <w:color w:val="9CDCFE"/>
+          <w:kern w:val="0"/>
+          <w:sz w:val="21"/>
+          <w:szCs w:val="21"/>
+          <w:lang w:eastAsia="en-GB"/>
+          <w14:ligatures w14:val="none"/>
+        </w:rPr>
+        <w:t>json_object</w:t>
+      </w:r>
+      <w:r>
+        <w:rPr>
+          <w:rFonts w:ascii="Consolas" w:eastAsia="Times New Roman" w:hAnsi="Consolas" w:cs="Times New Roman"/>
+          <w:color w:val="CCCCCC"/>
+          <w:kern w:val="0"/>
+          <w:sz w:val="21"/>
+          <w:szCs w:val="21"/>
+          <w:lang w:eastAsia="en-GB"/>
+          <w14:ligatures w14:val="none"/>
+        </w:rPr>
+        <w:t xml:space="preserve"> </w:t>
+      </w:r>
+      <w:r>
+        <w:rPr>
+          <w:rFonts w:ascii="Consolas" w:eastAsia="Times New Roman" w:hAnsi="Consolas" w:cs="Times New Roman"/>
+          <w:color w:val="D4D4D4"/>
+          <w:kern w:val="0"/>
+          <w:sz w:val="21"/>
+          <w:szCs w:val="21"/>
+          <w:lang w:eastAsia="en-GB"/>
+          <w14:ligatures w14:val="none"/>
+        </w:rPr>
+        <w:t>=</w:t>
+      </w:r>
+      <w:r>
+        <w:rPr>
+          <w:rFonts w:ascii="Consolas" w:eastAsia="Times New Roman" w:hAnsi="Consolas" w:cs="Times New Roman"/>
+          <w:color w:val="CCCCCC"/>
+          <w:kern w:val="0"/>
+          <w:sz w:val="21"/>
+          <w:szCs w:val="21"/>
+          <w:lang w:eastAsia="en-GB"/>
+          <w14:ligatures w14:val="none"/>
+        </w:rPr>
+        <w:t xml:space="preserve"> </w:t>
+      </w:r>
+      <w:r>
+        <w:rPr>
+          <w:rFonts w:ascii="Consolas" w:eastAsia="Times New Roman" w:hAnsi="Consolas" w:cs="Times New Roman"/>
+          <w:color w:val="9CDCFE"/>
+          <w:kern w:val="0"/>
+          <w:sz w:val="21"/>
+          <w:szCs w:val="21"/>
+          <w:lang w:eastAsia="en-GB"/>
+          <w14:ligatures w14:val="none"/>
+        </w:rPr>
+        <w:t>JSON</w:t>
+      </w:r>
+      <w:r>
+        <w:rPr>
+          <w:rFonts w:ascii="Consolas" w:eastAsia="Times New Roman" w:hAnsi="Consolas" w:cs="Times New Roman"/>
+          <w:color w:val="D4D4D4"/>
+          <w:kern w:val="0"/>
+          <w:sz w:val="21"/>
+          <w:szCs w:val="21"/>
+          <w:lang w:eastAsia="en-GB"/>
+          <w14:ligatures w14:val="none"/>
+        </w:rPr>
+        <w:t>.</w:t>
+      </w:r>
+      <w:r>
+        <w:rPr>
+          <w:rFonts w:ascii="Consolas" w:eastAsia="Times New Roman" w:hAnsi="Consolas" w:cs="Times New Roman"/>
+          <w:color w:val="DCDCAA"/>
+          <w:kern w:val="0"/>
+          <w:sz w:val="21"/>
+          <w:szCs w:val="21"/>
+          <w:lang w:eastAsia="en-GB"/>
+          <w14:ligatures w14:val="none"/>
+        </w:rPr>
+        <w:t>stringify</w:t>
+      </w:r>
+      <w:r>
+        <w:rPr>
+          <w:rFonts w:ascii="Consolas" w:eastAsia="Times New Roman" w:hAnsi="Consolas" w:cs="Times New Roman"/>
+          <w:color w:val="CCCCCC"/>
+          <w:kern w:val="0"/>
+          <w:sz w:val="21"/>
+          <w:szCs w:val="21"/>
+          <w:lang w:eastAsia="en-GB"/>
+          <w14:ligatures w14:val="none"/>
+        </w:rPr>
+        <w:t>(</w:t>
+      </w:r>
+      <w:r>
+        <w:rPr>
+          <w:rFonts w:ascii="Consolas" w:eastAsia="Times New Roman" w:hAnsi="Consolas" w:cs="Times New Roman"/>
+          <w:color w:val="9CDCFE"/>
+          <w:kern w:val="0"/>
+          <w:sz w:val="21"/>
+          <w:szCs w:val="21"/>
+          <w:lang w:eastAsia="en-GB"/>
+          <w14:ligatures w14:val="none"/>
+        </w:rPr>
+        <w:t>json_data</w:t>
+      </w:r>
+      <w:r>
+        <w:rPr>
+          <w:rFonts w:ascii="Consolas" w:eastAsia="Times New Roman" w:hAnsi="Consolas" w:cs="Times New Roman"/>
+          <w:color w:val="D4D4D4"/>
+          <w:kern w:val="0"/>
+          <w:sz w:val="21"/>
+          <w:szCs w:val="21"/>
+          <w:lang w:eastAsia="en-GB"/>
+          <w14:ligatures w14:val="none"/>
+        </w:rPr>
+        <w:t>.</w:t>
+      </w:r>
+      <w:r>
+        <w:rPr>
+          <w:rFonts w:ascii="Consolas" w:eastAsia="Times New Roman" w:hAnsi="Consolas" w:cs="Times New Roman"/>
+          <w:color w:val="9CDCFE"/>
+          <w:kern w:val="0"/>
+          <w:sz w:val="21"/>
+          <w:szCs w:val="21"/>
+          <w:lang w:eastAsia="en-GB"/>
+          <w14:ligatures w14:val="none"/>
+        </w:rPr>
+        <w:t>users</w:t>
+      </w:r>
+      <w:r>
+        <w:rPr>
+          <w:rFonts w:ascii="Consolas" w:eastAsia="Times New Roman" w:hAnsi="Consolas" w:cs="Times New Roman"/>
+          <w:color w:val="CCCCCC"/>
+          <w:kern w:val="0"/>
+          <w:sz w:val="21"/>
+          <w:szCs w:val="21"/>
+          <w:lang w:eastAsia="en-GB"/>
+          <w14:ligatures w14:val="none"/>
+        </w:rPr>
+        <w:t>);</w:t>
+      </w:r>
+    </w:p>
+    <w:p>
+      <w:pPr>
+        <w:shd w:val="clear" w:color="auto" w:fill="1F1F1F"/>
+        <w:spacing w:after="0" w:line="285" w:lineRule="atLeast"/>
+        <w:rPr>
+          <w:rFonts w:ascii="Consolas" w:eastAsia="Times New Roman" w:hAnsi="Consolas" w:cs="Times New Roman"/>
+          <w:color w:val="CCCCCC"/>
+          <w:kern w:val="0"/>
+          <w:sz w:val="21"/>
+          <w:szCs w:val="21"/>
+          <w:lang w:eastAsia="en-GB"/>
+          <w14:ligatures w14:val="none"/>
+        </w:rPr>
+      </w:pPr>
+      <w:r>
+        <w:rPr>
+          <w:rFonts w:ascii="Consolas" w:eastAsia="Times New Roman" w:hAnsi="Consolas" w:cs="Times New Roman"/>
+          <w:color w:val="569CD6"/>
+          <w:kern w:val="0"/>
+          <w:sz w:val="21"/>
+          <w:szCs w:val="21"/>
+          <w:lang w:eastAsia="en-GB"/>
+          <w14:ligatures w14:val="none"/>
+        </w:rPr>
+        <w:t>const</w:t>
+      </w:r>
+      <w:r>
+        <w:rPr>
+          <w:rFonts w:ascii="Consolas" w:eastAsia="Times New Roman" w:hAnsi="Consolas" w:cs="Times New Roman"/>
+          <w:color w:val="CCCCCC"/>
+          <w:kern w:val="0"/>
+          <w:sz w:val="21"/>
+          <w:szCs w:val="21"/>
+          <w:lang w:eastAsia="en-GB"/>
+          <w14:ligatures w14:val="none"/>
+        </w:rPr>
+        <w:t xml:space="preserve"> </w:t>
+      </w:r>
+      <w:r>
+        <w:rPr>
+          <w:rFonts w:ascii="Consolas" w:eastAsia="Times New Roman" w:hAnsi="Consolas" w:cs="Times New Roman"/>
+          <w:color w:val="4FC1FF"/>
+          <w:kern w:val="0"/>
+          <w:sz w:val="21"/>
+          <w:szCs w:val="21"/>
+          <w:lang w:eastAsia="en-GB"/>
+          <w14:ligatures w14:val="none"/>
+        </w:rPr>
+        <w:t>blob</w:t>
+      </w:r>
+      <w:r>
+        <w:rPr>
+          <w:rFonts w:ascii="Consolas" w:eastAsia="Times New Roman" w:hAnsi="Consolas" w:cs="Times New Roman"/>
+          <w:color w:val="CCCCCC"/>
+          <w:kern w:val="0"/>
+          <w:sz w:val="21"/>
+          <w:szCs w:val="21"/>
+          <w:lang w:eastAsia="en-GB"/>
+          <w14:ligatures w14:val="none"/>
+        </w:rPr>
+        <w:t xml:space="preserve"> </w:t>
+      </w:r>
+      <w:r>
+        <w:rPr>
+          <w:rFonts w:ascii="Consolas" w:eastAsia="Times New Roman" w:hAnsi="Consolas" w:cs="Times New Roman"/>
+          <w:color w:val="D4D4D4"/>
+          <w:kern w:val="0"/>
+          <w:sz w:val="21"/>
+          <w:szCs w:val="21"/>
+          <w:lang w:eastAsia="en-GB"/>
+          <w14:ligatures w14:val="none"/>
+        </w:rPr>
+        <w:t>=</w:t>
+      </w:r>
+      <w:r>
+        <w:rPr>
+          <w:rFonts w:ascii="Consolas" w:eastAsia="Times New Roman" w:hAnsi="Consolas" w:cs="Times New Roman"/>
+          <w:color w:val="CCCCCC"/>
+          <w:kern w:val="0"/>
+          <w:sz w:val="21"/>
+          <w:szCs w:val="21"/>
+          <w:lang w:eastAsia="en-GB"/>
+          <w14:ligatures w14:val="none"/>
+        </w:rPr>
+        <w:t xml:space="preserve"> </w:t>
+      </w:r>
+      <w:r>
+        <w:rPr>
+          <w:rFonts w:ascii="Consolas" w:eastAsia="Times New Roman" w:hAnsi="Consolas" w:cs="Times New Roman"/>
+          <w:color w:val="569CD6"/>
+          <w:kern w:val="0"/>
+          <w:sz w:val="21"/>
+          <w:szCs w:val="21"/>
+          <w:lang w:eastAsia="en-GB"/>
+          <w14:ligatures w14:val="none"/>
+        </w:rPr>
+        <w:t>new</w:t>
+      </w:r>
+      <w:r>
+        <w:rPr>
+          <w:rFonts w:ascii="Consolas" w:eastAsia="Times New Roman" w:hAnsi="Consolas" w:cs="Times New Roman"/>
+          <w:color w:val="CCCCCC"/>
+          <w:kern w:val="0"/>
+          <w:sz w:val="21"/>
+          <w:szCs w:val="21"/>
+          <w:lang w:eastAsia="en-GB"/>
+          <w14:ligatures w14:val="none"/>
+        </w:rPr>
+        <w:t xml:space="preserve"> </w:t>
+      </w:r>
+      <w:r>
+        <w:rPr>
+          <w:rFonts w:ascii="Consolas" w:eastAsia="Times New Roman" w:hAnsi="Consolas" w:cs="Times New Roman"/>
+          <w:color w:val="4EC9B0"/>
+          <w:kern w:val="0"/>
+          <w:sz w:val="21"/>
+          <w:szCs w:val="21"/>
+          <w:lang w:eastAsia="en-GB"/>
+          <w14:ligatures w14:val="none"/>
+        </w:rPr>
+        <w:t>Blob</w:t>
+      </w:r>
+      <w:r>
+        <w:rPr>
+          <w:rFonts w:ascii="Consolas" w:eastAsia="Times New Roman" w:hAnsi="Consolas" w:cs="Times New Roman"/>
+          <w:color w:val="CCCCCC"/>
+          <w:kern w:val="0"/>
+          <w:sz w:val="21"/>
+          <w:szCs w:val="21"/>
+          <w:lang w:eastAsia="en-GB"/>
+          <w14:ligatures w14:val="none"/>
+        </w:rPr>
+        <w:t>([</w:t>
+      </w:r>
+      <w:r>
+        <w:rPr>
+          <w:rFonts w:ascii="Consolas" w:eastAsia="Times New Roman" w:hAnsi="Consolas" w:cs="Times New Roman"/>
+          <w:color w:val="9CDCFE"/>
+          <w:kern w:val="0"/>
+          <w:sz w:val="21"/>
+          <w:szCs w:val="21"/>
+          <w:lang w:eastAsia="en-GB"/>
+          <w14:ligatures w14:val="none"/>
+        </w:rPr>
+        <w:t>json_object</w:t>
+      </w:r>
+      <w:r>
+        <w:rPr>
+          <w:rFonts w:ascii="Consolas" w:eastAsia="Times New Roman" w:hAnsi="Consolas" w:cs="Times New Roman"/>
+          <w:color w:val="CCCCCC"/>
+          <w:kern w:val="0"/>
+          <w:sz w:val="21"/>
+          <w:szCs w:val="21"/>
+          <w:lang w:eastAsia="en-GB"/>
+          <w14:ligatures w14:val="none"/>
+        </w:rPr>
+        <w:t>], {</w:t>
+      </w:r>
+      <w:r>
+        <w:rPr>
+          <w:rFonts w:ascii="Consolas" w:eastAsia="Times New Roman" w:hAnsi="Consolas" w:cs="Times New Roman"/>
+          <w:color w:val="9CDCFE"/>
+          <w:kern w:val="0"/>
+          <w:sz w:val="21"/>
+          <w:szCs w:val="21"/>
+          <w:lang w:eastAsia="en-GB"/>
+          <w14:ligatures w14:val="none"/>
+        </w:rPr>
+        <w:t>type</w:t>
+      </w:r>
+      <w:r>
+        <w:rPr>
+          <w:rFonts w:ascii="Consolas" w:eastAsia="Times New Roman" w:hAnsi="Consolas" w:cs="Times New Roman"/>
+          <w:color w:val="CCCCCC"/>
+          <w:kern w:val="0"/>
+          <w:sz w:val="21"/>
+          <w:szCs w:val="21"/>
+          <w:lang w:eastAsia="en-GB"/>
+          <w14:ligatures w14:val="none"/>
+        </w:rPr>
+        <w:t xml:space="preserve">: </w:t>
+      </w:r>
+      <w:r>
+        <w:rPr>
+          <w:rFonts w:ascii="Consolas" w:eastAsia="Times New Roman" w:hAnsi="Consolas" w:cs="Times New Roman"/>
+          <w:color w:val="CE9178"/>
+          <w:kern w:val="0"/>
+          <w:sz w:val="21"/>
+          <w:szCs w:val="21"/>
+          <w:lang w:eastAsia="en-GB"/>
+          <w14:ligatures w14:val="none"/>
+        </w:rPr>
+        <w:t>'application/json'</w:t>
+      </w:r>
+      <w:r>
+        <w:rPr>
+          <w:rFonts w:ascii="Consolas" w:eastAsia="Times New Roman" w:hAnsi="Consolas" w:cs="Times New Roman"/>
+          <w:color w:val="CCCCCC"/>
+          <w:kern w:val="0"/>
+          <w:sz w:val="21"/>
+          <w:szCs w:val="21"/>
+          <w:lang w:eastAsia="en-GB"/>
+          <w14:ligatures w14:val="none"/>
+        </w:rPr>
+        <w:t>});</w:t>
+      </w:r>
+    </w:p>
+    <w:p>
+      <w:pPr>
+        <w:shd w:val="clear" w:color="auto" w:fill="1F1F1F"/>
+        <w:spacing w:after="0" w:line="285" w:lineRule="atLeast"/>
+        <w:rPr>
+          <w:rFonts w:ascii="Consolas" w:eastAsia="Times New Roman" w:hAnsi="Consolas" w:cs="Times New Roman"/>
+          <w:color w:val="CCCCCC"/>
+          <w:kern w:val="0"/>
+          <w:sz w:val="21"/>
+          <w:szCs w:val="21"/>
+          <w:lang w:eastAsia="en-GB"/>
+          <w14:ligatures w14:val="none"/>
+        </w:rPr>
+      </w:pPr>
+      <w:r>
+        <w:rPr>
+          <w:rFonts w:ascii="Consolas" w:eastAsia="Times New Roman" w:hAnsi="Consolas" w:cs="Times New Roman"/>
+          <w:color w:val="569CD6"/>
+          <w:kern w:val="0"/>
+          <w:sz w:val="21"/>
+          <w:szCs w:val="21"/>
+          <w:lang w:eastAsia="en-GB"/>
+          <w14:ligatures w14:val="none"/>
+        </w:rPr>
+        <w:t>var</w:t>
+      </w:r>
+      <w:r>
+        <w:rPr>
+          <w:rFonts w:ascii="Consolas" w:eastAsia="Times New Roman" w:hAnsi="Consolas" w:cs="Times New Roman"/>
+          <w:color w:val="CCCCCC"/>
+          <w:kern w:val="0"/>
+          <w:sz w:val="21"/>
+          <w:szCs w:val="21"/>
+          <w:lang w:eastAsia="en-GB"/>
+          <w14:ligatures w14:val="none"/>
+        </w:rPr>
+        <w:t xml:space="preserve"> </w:t>
+      </w:r>
+      <w:r>
+        <w:rPr>
+          <w:rFonts w:ascii="Consolas" w:eastAsia="Times New Roman" w:hAnsi="Consolas" w:cs="Times New Roman"/>
+          <w:color w:val="9CDCFE"/>
+          <w:kern w:val="0"/>
+          <w:sz w:val="21"/>
+          <w:szCs w:val="21"/>
+          <w:lang w:eastAsia="en-GB"/>
+          <w14:ligatures w14:val="none"/>
+        </w:rPr>
+        <w:t>anchor</w:t>
+      </w:r>
+      <w:r>
+        <w:rPr>
+          <w:rFonts w:ascii="Consolas" w:eastAsia="Times New Roman" w:hAnsi="Consolas" w:cs="Times New Roman"/>
+          <w:color w:val="CCCCCC"/>
+          <w:kern w:val="0"/>
+          <w:sz w:val="21"/>
+          <w:szCs w:val="21"/>
+          <w:lang w:eastAsia="en-GB"/>
+          <w14:ligatures w14:val="none"/>
+        </w:rPr>
+        <w:t xml:space="preserve"> </w:t>
+      </w:r>
+      <w:r>
+        <w:rPr>
+          <w:rFonts w:ascii="Consolas" w:eastAsia="Times New Roman" w:hAnsi="Consolas" w:cs="Times New Roman"/>
+          <w:color w:val="D4D4D4"/>
+          <w:kern w:val="0"/>
+          <w:sz w:val="21"/>
+          <w:szCs w:val="21"/>
+          <w:lang w:eastAsia="en-GB"/>
+          <w14:ligatures w14:val="none"/>
+        </w:rPr>
+        <w:t>=</w:t>
+      </w:r>
+      <w:r>
+        <w:rPr>
+          <w:rFonts w:ascii="Consolas" w:eastAsia="Times New Roman" w:hAnsi="Consolas" w:cs="Times New Roman"/>
+          <w:color w:val="CCCCCC"/>
+          <w:kern w:val="0"/>
+          <w:sz w:val="21"/>
+          <w:szCs w:val="21"/>
+          <w:lang w:eastAsia="en-GB"/>
+          <w14:ligatures w14:val="none"/>
+        </w:rPr>
+        <w:t xml:space="preserve"> </w:t>
+      </w:r>
+      <w:r>
+        <w:rPr>
+          <w:rFonts w:ascii="Consolas" w:eastAsia="Times New Roman" w:hAnsi="Consolas" w:cs="Times New Roman"/>
+          <w:color w:val="9CDCFE"/>
+          <w:kern w:val="0"/>
+          <w:sz w:val="21"/>
+          <w:szCs w:val="21"/>
+          <w:lang w:eastAsia="en-GB"/>
+          <w14:ligatures w14:val="none"/>
+        </w:rPr>
+        <w:t>document</w:t>
+      </w:r>
+      <w:r>
+        <w:rPr>
+          <w:rFonts w:ascii="Consolas" w:eastAsia="Times New Roman" w:hAnsi="Consolas" w:cs="Times New Roman"/>
+          <w:color w:val="D4D4D4"/>
+          <w:kern w:val="0"/>
+          <w:sz w:val="21"/>
+          <w:szCs w:val="21"/>
+          <w:lang w:eastAsia="en-GB"/>
+          <w14:ligatures w14:val="none"/>
+        </w:rPr>
+        <w:t>.</w:t>
+      </w:r>
+      <w:r>
+        <w:rPr>
+          <w:rFonts w:ascii="Consolas" w:eastAsia="Times New Roman" w:hAnsi="Consolas" w:cs="Times New Roman"/>
+          <w:color w:val="DCDCAA"/>
+          <w:kern w:val="0"/>
+          <w:sz w:val="21"/>
+          <w:szCs w:val="21"/>
+          <w:lang w:eastAsia="en-GB"/>
+          <w14:ligatures w14:val="none"/>
+        </w:rPr>
+        <w:t>createElement</w:t>
+      </w:r>
+      <w:r>
+        <w:rPr>
+          <w:rFonts w:ascii="Consolas" w:eastAsia="Times New Roman" w:hAnsi="Consolas" w:cs="Times New Roman"/>
+          <w:color w:val="CCCCCC"/>
+          <w:kern w:val="0"/>
+          <w:sz w:val="21"/>
+          <w:szCs w:val="21"/>
+          <w:lang w:eastAsia="en-GB"/>
+          <w14:ligatures w14:val="none"/>
+        </w:rPr>
+        <w:t>(</w:t>
+      </w:r>
+      <w:r>
+        <w:rPr>
+          <w:rFonts w:ascii="Consolas" w:eastAsia="Times New Roman" w:hAnsi="Consolas" w:cs="Times New Roman"/>
+          <w:color w:val="CE9178"/>
+          <w:kern w:val="0"/>
+          <w:sz w:val="21"/>
+          <w:szCs w:val="21"/>
+          <w:lang w:eastAsia="en-GB"/>
+          <w14:ligatures w14:val="none"/>
+        </w:rPr>
+        <w:t>'a'</w:t>
+      </w:r>
+      <w:r>
+        <w:rPr>
+          <w:rFonts w:ascii="Consolas" w:eastAsia="Times New Roman" w:hAnsi="Consolas" w:cs="Times New Roman"/>
+          <w:color w:val="CCCCCC"/>
+          <w:kern w:val="0"/>
+          <w:sz w:val="21"/>
+          <w:szCs w:val="21"/>
+          <w:lang w:eastAsia="en-GB"/>
+          <w14:ligatures w14:val="none"/>
+        </w:rPr>
+        <w:t>);</w:t>
+      </w:r>
+    </w:p>
+    <w:p>
+      <w:pPr>
+        <w:shd w:val="clear" w:color="auto" w:fill="1F1F1F"/>
+        <w:spacing w:after="0" w:line="285" w:lineRule="atLeast"/>
+        <w:rPr>
+          <w:rFonts w:ascii="Consolas" w:eastAsia="Times New Roman" w:hAnsi="Consolas" w:cs="Times New Roman"/>
+          <w:color w:val="CCCCCC"/>
+          <w:kern w:val="0"/>
+          <w:sz w:val="21"/>
+          <w:szCs w:val="21"/>
+          <w:lang w:eastAsia="en-GB"/>
+          <w14:ligatures w14:val="none"/>
+        </w:rPr>
+      </w:pPr>
+      <w:r>
+        <w:rPr>
+          <w:rFonts w:ascii="Consolas" w:eastAsia="Times New Roman" w:hAnsi="Consolas" w:cs="Times New Roman"/>
+          <w:color w:val="9CDCFE"/>
+          <w:kern w:val="0"/>
+          <w:sz w:val="21"/>
+          <w:szCs w:val="21"/>
+          <w:lang w:eastAsia="en-GB"/>
+          <w14:ligatures w14:val="none"/>
+        </w:rPr>
+        <w:t>anchor</w:t>
+      </w:r>
+      <w:r>
+        <w:rPr>
+          <w:rFonts w:ascii="Consolas" w:eastAsia="Times New Roman" w:hAnsi="Consolas" w:cs="Times New Roman"/>
+          <w:color w:val="D4D4D4"/>
+          <w:kern w:val="0"/>
+          <w:sz w:val="21"/>
+          <w:szCs w:val="21"/>
+          <w:lang w:eastAsia="en-GB"/>
+          <w14:ligatures w14:val="none"/>
+        </w:rPr>
+        <w:t>.</w:t>
+      </w:r>
+      <w:r>
+        <w:rPr>
+          <w:rFonts w:ascii="Consolas" w:eastAsia="Times New Roman" w:hAnsi="Consolas" w:cs="Times New Roman"/>
+          <w:color w:val="9CDCFE"/>
+          <w:kern w:val="0"/>
+          <w:sz w:val="21"/>
+          <w:szCs w:val="21"/>
+          <w:lang w:eastAsia="en-GB"/>
+          <w14:ligatures w14:val="none"/>
+        </w:rPr>
+        <w:t>download</w:t>
+      </w:r>
+      <w:r>
+        <w:rPr>
+          <w:rFonts w:ascii="Consolas" w:eastAsia="Times New Roman" w:hAnsi="Consolas" w:cs="Times New Roman"/>
+          <w:color w:val="CCCCCC"/>
+          <w:kern w:val="0"/>
+          <w:sz w:val="21"/>
+          <w:szCs w:val="21"/>
+          <w:lang w:eastAsia="en-GB"/>
+          <w14:ligatures w14:val="none"/>
+        </w:rPr>
+        <w:t xml:space="preserve"> </w:t>
+      </w:r>
+      <w:r>
+        <w:rPr>
+          <w:rFonts w:ascii="Consolas" w:eastAsia="Times New Roman" w:hAnsi="Consolas" w:cs="Times New Roman"/>
+          <w:color w:val="D4D4D4"/>
+          <w:kern w:val="0"/>
+          <w:sz w:val="21"/>
+          <w:szCs w:val="21"/>
+          <w:lang w:eastAsia="en-GB"/>
+          <w14:ligatures w14:val="none"/>
+        </w:rPr>
+        <w:t>=</w:t>
+      </w:r>
+      <w:r>
+        <w:rPr>
+          <w:rFonts w:ascii="Consolas" w:eastAsia="Times New Roman" w:hAnsi="Consolas" w:cs="Times New Roman"/>
+          <w:color w:val="CCCCCC"/>
+          <w:kern w:val="0"/>
+          <w:sz w:val="21"/>
+          <w:szCs w:val="21"/>
+          <w:lang w:eastAsia="en-GB"/>
+          <w14:ligatures w14:val="none"/>
+        </w:rPr>
+        <w:t xml:space="preserve"> </w:t>
+      </w:r>
+      <w:r>
+        <w:rPr>
+          <w:rFonts w:ascii="Consolas" w:eastAsia="Times New Roman" w:hAnsi="Consolas" w:cs="Times New Roman"/>
+          <w:color w:val="CE9178"/>
+          <w:kern w:val="0"/>
+          <w:sz w:val="21"/>
+          <w:szCs w:val="21"/>
+          <w:lang w:eastAsia="en-GB"/>
+          <w14:ligatures w14:val="none"/>
+        </w:rPr>
+        <w:t>"data.json"</w:t>
+      </w:r>
+      <w:r>
+        <w:rPr>
+          <w:rFonts w:ascii="Consolas" w:eastAsia="Times New Roman" w:hAnsi="Consolas" w:cs="Times New Roman"/>
+          <w:color w:val="CCCCCC"/>
+          <w:kern w:val="0"/>
+          <w:sz w:val="21"/>
+          <w:szCs w:val="21"/>
+          <w:lang w:eastAsia="en-GB"/>
+          <w14:ligatures w14:val="none"/>
+        </w:rPr>
+        <w:t>;</w:t>
+      </w:r>
+    </w:p>
+    <w:p>
+      <w:pPr>
+        <w:shd w:val="clear" w:color="auto" w:fill="1F1F1F"/>
+        <w:spacing w:after="0" w:line="285" w:lineRule="atLeast"/>
+        <w:rPr>
+          <w:rFonts w:ascii="Consolas" w:eastAsia="Times New Roman" w:hAnsi="Consolas" w:cs="Times New Roman"/>
+          <w:color w:val="CCCCCC"/>
+          <w:kern w:val="0"/>
+          <w:sz w:val="21"/>
+          <w:szCs w:val="21"/>
+          <w:lang w:eastAsia="en-GB"/>
+          <w14:ligatures w14:val="none"/>
+        </w:rPr>
+      </w:pPr>
+      <w:r>
+        <w:rPr>
+          <w:rFonts w:ascii="Consolas" w:eastAsia="Times New Roman" w:hAnsi="Consolas" w:cs="Times New Roman"/>
+          <w:color w:val="9CDCFE"/>
+          <w:kern w:val="0"/>
+          <w:sz w:val="21"/>
+          <w:szCs w:val="21"/>
+          <w:lang w:eastAsia="en-GB"/>
+          <w14:ligatures w14:val="none"/>
+        </w:rPr>
+        <w:t>anchor</w:t>
+      </w:r>
+      <w:r>
+        <w:rPr>
+          <w:rFonts w:ascii="Consolas" w:eastAsia="Times New Roman" w:hAnsi="Consolas" w:cs="Times New Roman"/>
+          <w:color w:val="D4D4D4"/>
+          <w:kern w:val="0"/>
+          <w:sz w:val="21"/>
+          <w:szCs w:val="21"/>
+          <w:lang w:eastAsia="en-GB"/>
+          <w14:ligatures w14:val="none"/>
+        </w:rPr>
+        <w:t>.</w:t>
+      </w:r>
+      <w:r>
+        <w:rPr>
+          <w:rFonts w:ascii="Consolas" w:eastAsia="Times New Roman" w:hAnsi="Consolas" w:cs="Times New Roman"/>
+          <w:color w:val="9CDCFE"/>
+          <w:kern w:val="0"/>
+          <w:sz w:val="21"/>
+          <w:szCs w:val="21"/>
+          <w:lang w:eastAsia="en-GB"/>
+          <w14:ligatures w14:val="none"/>
+        </w:rPr>
+        <w:t>href</w:t>
+      </w:r>
+      <w:r>
+        <w:rPr>
+          <w:rFonts w:ascii="Consolas" w:eastAsia="Times New Roman" w:hAnsi="Consolas" w:cs="Times New Roman"/>
+          <w:color w:val="CCCCCC"/>
+          <w:kern w:val="0"/>
+          <w:sz w:val="21"/>
+          <w:szCs w:val="21"/>
+          <w:lang w:eastAsia="en-GB"/>
+          <w14:ligatures w14:val="none"/>
+        </w:rPr>
+        <w:t xml:space="preserve"> </w:t>
+      </w:r>
+      <w:r>
+        <w:rPr>
+          <w:rFonts w:ascii="Consolas" w:eastAsia="Times New Roman" w:hAnsi="Consolas" w:cs="Times New Roman"/>
+          <w:color w:val="D4D4D4"/>
+          <w:kern w:val="0"/>
+          <w:sz w:val="21"/>
+          <w:szCs w:val="21"/>
+          <w:lang w:eastAsia="en-GB"/>
+          <w14:ligatures w14:val="none"/>
+        </w:rPr>
+        <w:t>=</w:t>
+      </w:r>
+      <w:r>
+        <w:rPr>
+          <w:rFonts w:ascii="Consolas" w:eastAsia="Times New Roman" w:hAnsi="Consolas" w:cs="Times New Roman"/>
+          <w:color w:val="CCCCCC"/>
+          <w:kern w:val="0"/>
+          <w:sz w:val="21"/>
+          <w:szCs w:val="21"/>
+          <w:lang w:eastAsia="en-GB"/>
+          <w14:ligatures w14:val="none"/>
+        </w:rPr>
+        <w:t xml:space="preserve"> </w:t>
+      </w:r>
+      <w:r>
+        <w:rPr>
+          <w:rFonts w:ascii="Consolas" w:eastAsia="Times New Roman" w:hAnsi="Consolas" w:cs="Times New Roman"/>
+          <w:color w:val="9CDCFE"/>
+          <w:kern w:val="0"/>
+          <w:sz w:val="21"/>
+          <w:szCs w:val="21"/>
+          <w:lang w:eastAsia="en-GB"/>
+          <w14:ligatures w14:val="none"/>
+        </w:rPr>
+        <w:t>window</w:t>
+      </w:r>
+      <w:r>
+        <w:rPr>
+          <w:rFonts w:ascii="Consolas" w:eastAsia="Times New Roman" w:hAnsi="Consolas" w:cs="Times New Roman"/>
+          <w:color w:val="D4D4D4"/>
+          <w:kern w:val="0"/>
+          <w:sz w:val="21"/>
+          <w:szCs w:val="21"/>
+          <w:lang w:eastAsia="en-GB"/>
+          <w14:ligatures w14:val="none"/>
+        </w:rPr>
+        <w:t>.</w:t>
+      </w:r>
+      <w:r>
+        <w:rPr>
+          <w:rFonts w:ascii="Consolas" w:eastAsia="Times New Roman" w:hAnsi="Consolas" w:cs="Times New Roman"/>
+          <w:color w:val="4EC9B0"/>
+          <w:kern w:val="0"/>
+          <w:sz w:val="21"/>
+          <w:szCs w:val="21"/>
+          <w:lang w:eastAsia="en-GB"/>
+          <w14:ligatures w14:val="none"/>
+        </w:rPr>
+        <w:t>URL</w:t>
+      </w:r>
+      <w:r>
+        <w:rPr>
+          <w:rFonts w:ascii="Consolas" w:eastAsia="Times New Roman" w:hAnsi="Consolas" w:cs="Times New Roman"/>
+          <w:color w:val="D4D4D4"/>
+          <w:kern w:val="0"/>
+          <w:sz w:val="21"/>
+          <w:szCs w:val="21"/>
+          <w:lang w:eastAsia="en-GB"/>
+          <w14:ligatures w14:val="none"/>
+        </w:rPr>
+        <w:t>.</w:t>
+      </w:r>
+      <w:r>
+        <w:rPr>
+          <w:rFonts w:ascii="Consolas" w:eastAsia="Times New Roman" w:hAnsi="Consolas" w:cs="Times New Roman"/>
+          <w:color w:val="DCDCAA"/>
+          <w:kern w:val="0"/>
+          <w:sz w:val="21"/>
+          <w:szCs w:val="21"/>
+          <w:lang w:eastAsia="en-GB"/>
+          <w14:ligatures w14:val="none"/>
+        </w:rPr>
+        <w:t>createObjectURL</w:t>
+      </w:r>
+      <w:r>
+        <w:rPr>
+          <w:rFonts w:ascii="Consolas" w:eastAsia="Times New Roman" w:hAnsi="Consolas" w:cs="Times New Roman"/>
+          <w:color w:val="CCCCCC"/>
+          <w:kern w:val="0"/>
+          <w:sz w:val="21"/>
+          <w:szCs w:val="21"/>
+          <w:lang w:eastAsia="en-GB"/>
+          <w14:ligatures w14:val="none"/>
+        </w:rPr>
+        <w:t>(</w:t>
+      </w:r>
+      <w:r>
+        <w:rPr>
+          <w:rFonts w:ascii="Consolas" w:eastAsia="Times New Roman" w:hAnsi="Consolas" w:cs="Times New Roman"/>
+          <w:color w:val="4FC1FF"/>
+          <w:kern w:val="0"/>
+          <w:sz w:val="21"/>
+          <w:szCs w:val="21"/>
+          <w:lang w:eastAsia="en-GB"/>
+          <w14:ligatures w14:val="none"/>
+        </w:rPr>
+        <w:t>blob</w:t>
+      </w:r>
+      <w:r>
+        <w:rPr>
+          <w:rFonts w:ascii="Consolas" w:eastAsia="Times New Roman" w:hAnsi="Consolas" w:cs="Times New Roman"/>
+          <w:color w:val="CCCCCC"/>
+          <w:kern w:val="0"/>
+          <w:sz w:val="21"/>
+          <w:szCs w:val="21"/>
+          <w:lang w:eastAsia="en-GB"/>
+          <w14:ligatures w14:val="none"/>
+        </w:rPr>
+        <w:t>);</w:t>
+      </w:r>
+    </w:p>
+    <w:p>
+      <w:pPr>
+        <w:shd w:val="clear" w:color="auto" w:fill="1F1F1F"/>
+        <w:spacing w:after="0" w:line="285" w:lineRule="atLeast"/>
+        <w:rPr>
+          <w:rFonts w:ascii="Consolas" w:eastAsia="Times New Roman" w:hAnsi="Consolas" w:cs="Times New Roman"/>
+          <w:color w:val="CCCCCC"/>
+          <w:kern w:val="0"/>
+          <w:sz w:val="21"/>
+          <w:szCs w:val="21"/>
+          <w:lang w:eastAsia="en-GB"/>
+          <w14:ligatures w14:val="none"/>
+        </w:rPr>
+      </w:pPr>
+      <w:r>
+        <w:rPr>
+          <w:rFonts w:ascii="Consolas" w:eastAsia="Times New Roman" w:hAnsi="Consolas" w:cs="Times New Roman"/>
+          <w:color w:val="9CDCFE"/>
+          <w:kern w:val="0"/>
+          <w:sz w:val="21"/>
+          <w:szCs w:val="21"/>
+          <w:lang w:eastAsia="en-GB"/>
+          <w14:ligatures w14:val="none"/>
+        </w:rPr>
+        <w:t>anchor</w:t>
+      </w:r>
+      <w:r>
+        <w:rPr>
+          <w:rFonts w:ascii="Consolas" w:eastAsia="Times New Roman" w:hAnsi="Consolas" w:cs="Times New Roman"/>
+          <w:color w:val="D4D4D4"/>
+          <w:kern w:val="0"/>
+          <w:sz w:val="21"/>
+          <w:szCs w:val="21"/>
+          <w:lang w:eastAsia="en-GB"/>
+          <w14:ligatures w14:val="none"/>
+        </w:rPr>
+        <w:t>.</w:t>
+      </w:r>
+      <w:r>
+        <w:rPr>
+          <w:rFonts w:ascii="Consolas" w:eastAsia="Times New Roman" w:hAnsi="Consolas" w:cs="Times New Roman"/>
+          <w:color w:val="9CDCFE"/>
+          <w:kern w:val="0"/>
+          <w:sz w:val="21"/>
+          <w:szCs w:val="21"/>
+          <w:lang w:eastAsia="en-GB"/>
+          <w14:ligatures w14:val="none"/>
+        </w:rPr>
+        <w:t>innerHTML</w:t>
+      </w:r>
+      <w:r>
+        <w:rPr>
+          <w:rFonts w:ascii="Consolas" w:eastAsia="Times New Roman" w:hAnsi="Consolas" w:cs="Times New Roman"/>
+          <w:color w:val="CCCCCC"/>
+          <w:kern w:val="0"/>
+          <w:sz w:val="21"/>
+          <w:szCs w:val="21"/>
+          <w:lang w:eastAsia="en-GB"/>
+          <w14:ligatures w14:val="none"/>
+        </w:rPr>
+        <w:t xml:space="preserve"> </w:t>
+      </w:r>
+      <w:r>
+        <w:rPr>
+          <w:rFonts w:ascii="Consolas" w:eastAsia="Times New Roman" w:hAnsi="Consolas" w:cs="Times New Roman"/>
+          <w:color w:val="D4D4D4"/>
+          <w:kern w:val="0"/>
+          <w:sz w:val="21"/>
+          <w:szCs w:val="21"/>
+          <w:lang w:eastAsia="en-GB"/>
+          <w14:ligatures w14:val="none"/>
+        </w:rPr>
+        <w:t>=</w:t>
+      </w:r>
+      <w:r>
+        <w:rPr>
+          <w:rFonts w:ascii="Consolas" w:eastAsia="Times New Roman" w:hAnsi="Consolas" w:cs="Times New Roman"/>
+          <w:color w:val="CCCCCC"/>
+          <w:kern w:val="0"/>
+          <w:sz w:val="21"/>
+          <w:szCs w:val="21"/>
+          <w:lang w:eastAsia="en-GB"/>
+          <w14:ligatures w14:val="none"/>
+        </w:rPr>
+        <w:t xml:space="preserve"> </w:t>
+      </w:r>
+      <w:r>
+        <w:rPr>
+          <w:rFonts w:ascii="Consolas" w:eastAsia="Times New Roman" w:hAnsi="Consolas" w:cs="Times New Roman"/>
+          <w:color w:val="CE9178"/>
+          <w:kern w:val="0"/>
+          <w:sz w:val="21"/>
+          <w:szCs w:val="21"/>
+          <w:lang w:eastAsia="en-GB"/>
+          <w14:ligatures w14:val="none"/>
+        </w:rPr>
+        <w:t>"download"</w:t>
+      </w:r>
+    </w:p>
+    <w:p>
+      <w:pPr>
+        <w:shd w:val="clear" w:color="auto" w:fill="1F1F1F"/>
+        <w:spacing w:after="0" w:line="285" w:lineRule="atLeast"/>
+        <w:rPr>
+          <w:rFonts w:ascii="Consolas" w:eastAsia="Times New Roman" w:hAnsi="Consolas" w:cs="Times New Roman"/>
+          <w:color w:val="CCCCCC"/>
+          <w:kern w:val="0"/>
+          <w:sz w:val="21"/>
+          <w:szCs w:val="21"/>
+          <w:lang w:eastAsia="en-GB"/>
+          <w14:ligatures w14:val="none"/>
+        </w:rPr>
+      </w:pPr>
+      <w:r>
+        <w:rPr>
+          <w:rFonts w:ascii="Consolas" w:eastAsia="Times New Roman" w:hAnsi="Consolas" w:cs="Times New Roman"/>
+          <w:color w:val="9CDCFE"/>
+          <w:kern w:val="0"/>
+          <w:sz w:val="21"/>
+          <w:szCs w:val="21"/>
+          <w:lang w:eastAsia="en-GB"/>
+          <w14:ligatures w14:val="none"/>
+        </w:rPr>
+        <w:t>anchor</w:t>
+      </w:r>
+      <w:r>
+        <w:rPr>
+          <w:rFonts w:ascii="Consolas" w:eastAsia="Times New Roman" w:hAnsi="Consolas" w:cs="Times New Roman"/>
+          <w:color w:val="D4D4D4"/>
+          <w:kern w:val="0"/>
+          <w:sz w:val="21"/>
+          <w:szCs w:val="21"/>
+          <w:lang w:eastAsia="en-GB"/>
+          <w14:ligatures w14:val="none"/>
+        </w:rPr>
+        <w:t>.</w:t>
+      </w:r>
+      <w:r>
+        <w:rPr>
+          <w:rFonts w:ascii="Consolas" w:eastAsia="Times New Roman" w:hAnsi="Consolas" w:cs="Times New Roman"/>
+          <w:color w:val="DCDCAA"/>
+          <w:kern w:val="0"/>
+          <w:sz w:val="21"/>
+          <w:szCs w:val="21"/>
+          <w:lang w:eastAsia="en-GB"/>
+          <w14:ligatures w14:val="none"/>
+        </w:rPr>
+        <w:t>click</w:t>
+      </w:r>
+      <w:r>
+        <w:rPr>
+          <w:rFonts w:ascii="Consolas" w:eastAsia="Times New Roman" w:hAnsi="Consolas" w:cs="Times New Roman"/>
+          <w:color w:val="CCCCCC"/>
+          <w:kern w:val="0"/>
+          <w:sz w:val="21"/>
+          <w:szCs w:val="21"/>
+          <w:lang w:eastAsia="en-GB"/>
+          <w14:ligatures w14:val="none"/>
+        </w:rPr>
+        <w:t>();</w:t>
+      </w:r>
+    </w:p>
+    <w:p>
+      <w:pPr>
+        <w:shd w:val="clear" w:color="auto" w:fill="1F1F1F"/>
+        <w:spacing w:after="0" w:line="285" w:lineRule="atLeast"/>
+        <w:rPr>
+          <w:rFonts w:ascii="Consolas" w:eastAsia="Times New Roman" w:hAnsi="Consolas" w:cs="Times New Roman"/>
+          <w:color w:val="CCCCCC"/>
+          <w:kern w:val="0"/>
+          <w:sz w:val="21"/>
+          <w:szCs w:val="21"/>
+          <w:lang w:eastAsia="en-GB"/>
+          <w14:ligatures w14:val="none"/>
+        </w:rPr>
+      </w:pPr>
+      <w:r>
+        <w:rPr>
+          <w:rFonts w:ascii="Consolas" w:eastAsia="Times New Roman" w:hAnsi="Consolas" w:cs="Times New Roman"/>
+          <w:color w:val="9CDCFE"/>
+          <w:kern w:val="0"/>
+          <w:sz w:val="21"/>
+          <w:szCs w:val="21"/>
+          <w:lang w:eastAsia="en-GB"/>
+          <w14:ligatures w14:val="none"/>
+        </w:rPr>
+        <w:t>console</w:t>
+      </w:r>
+      <w:r>
+        <w:rPr>
+          <w:rFonts w:ascii="Consolas" w:eastAsia="Times New Roman" w:hAnsi="Consolas" w:cs="Times New Roman"/>
+          <w:color w:val="D4D4D4"/>
+          <w:kern w:val="0"/>
+          <w:sz w:val="21"/>
+          <w:szCs w:val="21"/>
+          <w:lang w:eastAsia="en-GB"/>
+          <w14:ligatures w14:val="none"/>
+        </w:rPr>
+        <w:t>.</w:t>
+      </w:r>
+      <w:r>
+        <w:rPr>
+          <w:rFonts w:ascii="Consolas" w:eastAsia="Times New Roman" w:hAnsi="Consolas" w:cs="Times New Roman"/>
+          <w:color w:val="DCDCAA"/>
+          <w:kern w:val="0"/>
+          <w:sz w:val="21"/>
+          <w:szCs w:val="21"/>
+          <w:lang w:eastAsia="en-GB"/>
+          <w14:ligatures w14:val="none"/>
+        </w:rPr>
+        <w:t>log</w:t>
+      </w:r>
+      <w:r>
+        <w:rPr>
+          <w:rFonts w:ascii="Consolas" w:eastAsia="Times New Roman" w:hAnsi="Consolas" w:cs="Times New Roman"/>
+          <w:color w:val="CCCCCC"/>
+          <w:kern w:val="0"/>
+          <w:sz w:val="21"/>
+          <w:szCs w:val="21"/>
+          <w:lang w:eastAsia="en-GB"/>
+          <w14:ligatures w14:val="none"/>
+        </w:rPr>
+        <w:t>(</w:t>
+      </w:r>
+      <w:r>
+        <w:rPr>
+          <w:rFonts w:ascii="Consolas" w:eastAsia="Times New Roman" w:hAnsi="Consolas" w:cs="Times New Roman"/>
+          <w:color w:val="9CDCFE"/>
+          <w:kern w:val="0"/>
+          <w:sz w:val="21"/>
+          <w:szCs w:val="21"/>
+          <w:lang w:eastAsia="en-GB"/>
+          <w14:ligatures w14:val="none"/>
+        </w:rPr>
+        <w:t>anchor</w:t>
+      </w:r>
+      <w:r>
+        <w:rPr>
+          <w:rFonts w:ascii="Consolas" w:eastAsia="Times New Roman" w:hAnsi="Consolas" w:cs="Times New Roman"/>
+          <w:color w:val="CCCCCC"/>
+          <w:kern w:val="0"/>
+          <w:sz w:val="21"/>
+          <w:szCs w:val="21"/>
+          <w:lang w:eastAsia="en-GB"/>
+          <w14:ligatures w14:val="none"/>
+        </w:rPr>
+        <w:t>);</w:t>
+      </w:r>
     </w:p>
     <w:p>
       <w:pPr>
@@ -6621,6 +7737,29 @@
         <w:insideV w:val="single" w:sz="4" w:space="0" w:color="auto"/>
       </w:tblBorders>
     </w:tblPr>
+  </w:style>
+  <w:style w:type="character" w:styleId="Hyperlink">
+    <w:name w:val="Hyperlink"/>
+    <w:basedOn w:val="DefaultParagraphFont"/>
+    <w:uiPriority w:val="99"/>
+    <w:unhideWhenUsed/>
+    <w:rsid w:val="00281596"/>
+    <w:rPr>
+      <w:color w:val="0563C1" w:themeColor="hyperlink"/>
+      <w:u w:val="single"/>
+    </w:rPr>
+  </w:style>
+  <w:style w:type="character" w:styleId="UnresolvedMention">
+    <w:name w:val="Unresolved Mention"/>
+    <w:basedOn w:val="DefaultParagraphFont"/>
+    <w:uiPriority w:val="99"/>
+    <w:semiHidden/>
+    <w:unhideWhenUsed/>
+    <w:rsid w:val="00281596"/>
+    <w:rPr>
+      <w:color w:val="605E5C"/>
+      <w:shd w:val="clear" w:color="auto" w:fill="E1DFDD"/>
+    </w:rPr>
   </w:style>
 </w:styles>
 </file>

</xml_diff>

<commit_message>
Minor sprint updates and commenting update
</commit_message>
<xml_diff>
--- a/coursework submission/Writeup.docx
+++ b/coursework submission/Writeup.docx
@@ -1458,23 +1458,6 @@
                 <w:sz w:val="16"/>
                 <w:szCs w:val="16"/>
               </w:rPr>
-              <w:t>- to be able to read from a json file</w:t>
-            </w:r>
-          </w:p>
-          <w:p>
-            <w:pPr>
-              <w:rPr>
-                <w:rFonts w:cstheme="minorHAnsi"/>
-                <w:sz w:val="16"/>
-                <w:szCs w:val="16"/>
-              </w:rPr>
-            </w:pPr>
-            <w:r>
-              <w:rPr>
-                <w:rFonts w:cstheme="minorHAnsi"/>
-                <w:sz w:val="16"/>
-                <w:szCs w:val="16"/>
-              </w:rPr>
               <w:t xml:space="preserve">- </w:t>
             </w:r>
             <w:r>
@@ -1483,7 +1466,88 @@
                 <w:sz w:val="16"/>
                 <w:szCs w:val="16"/>
               </w:rPr>
-              <w:t xml:space="preserve">allow user to create new account and store it in json file </w:t>
+              <w:t>T</w:t>
+            </w:r>
+            <w:r>
+              <w:rPr>
+                <w:rFonts w:cstheme="minorHAnsi"/>
+                <w:sz w:val="16"/>
+                <w:szCs w:val="16"/>
+              </w:rPr>
+              <w:t xml:space="preserve">o be able to read from a </w:t>
+            </w:r>
+            <w:r>
+              <w:rPr>
+                <w:rFonts w:cstheme="minorHAnsi"/>
+                <w:sz w:val="16"/>
+                <w:szCs w:val="16"/>
+              </w:rPr>
+              <w:t>Json</w:t>
+            </w:r>
+            <w:r>
+              <w:rPr>
+                <w:rFonts w:cstheme="minorHAnsi"/>
+                <w:sz w:val="16"/>
+                <w:szCs w:val="16"/>
+              </w:rPr>
+              <w:t xml:space="preserve"> file</w:t>
+            </w:r>
+            <w:r>
+              <w:rPr>
+                <w:rFonts w:cstheme="minorHAnsi"/>
+                <w:sz w:val="16"/>
+                <w:szCs w:val="16"/>
+              </w:rPr>
+              <w:t xml:space="preserve"> (holds passwords/users)</w:t>
+            </w:r>
+          </w:p>
+          <w:p>
+            <w:pPr>
+              <w:rPr>
+                <w:rFonts w:cstheme="minorHAnsi"/>
+                <w:sz w:val="16"/>
+                <w:szCs w:val="16"/>
+              </w:rPr>
+            </w:pPr>
+            <w:r>
+              <w:rPr>
+                <w:rFonts w:cstheme="minorHAnsi"/>
+                <w:sz w:val="16"/>
+                <w:szCs w:val="16"/>
+              </w:rPr>
+              <w:t xml:space="preserve">- </w:t>
+            </w:r>
+            <w:r>
+              <w:rPr>
+                <w:rFonts w:cstheme="minorHAnsi"/>
+                <w:sz w:val="16"/>
+                <w:szCs w:val="16"/>
+              </w:rPr>
+              <w:t>A</w:t>
+            </w:r>
+            <w:r>
+              <w:rPr>
+                <w:rFonts w:cstheme="minorHAnsi"/>
+                <w:sz w:val="16"/>
+                <w:szCs w:val="16"/>
+              </w:rPr>
+              <w:t xml:space="preserve">llow user to create new account and store it in </w:t>
+            </w:r>
+            <w:r>
+              <w:rPr>
+                <w:rFonts w:cstheme="minorHAnsi"/>
+                <w:sz w:val="16"/>
+                <w:szCs w:val="16"/>
+              </w:rPr>
+              <w:t>Json</w:t>
+            </w:r>
+            <w:r>
+              <w:rPr>
+                <w:rFonts w:cstheme="minorHAnsi"/>
+                <w:sz w:val="16"/>
+                <w:szCs w:val="16"/>
+              </w:rPr>
+              <w:t xml:space="preserve"> file </w:t>
             </w:r>
           </w:p>
           <w:p>
@@ -1501,23 +1565,6 @@
                 <w:szCs w:val="16"/>
               </w:rPr>
               <w:t>- Allow WPM to be stored and assigned to their user details</w:t>
-            </w:r>
-          </w:p>
-          <w:p>
-            <w:pPr>
-              <w:rPr>
-                <w:rFonts w:cstheme="minorHAnsi"/>
-                <w:sz w:val="16"/>
-                <w:szCs w:val="16"/>
-              </w:rPr>
-            </w:pPr>
-            <w:r>
-              <w:rPr>
-                <w:rFonts w:cstheme="minorHAnsi"/>
-                <w:sz w:val="16"/>
-                <w:szCs w:val="16"/>
-              </w:rPr>
-              <w:t xml:space="preserve">- Allow it to be displayed as a graph  </w:t>
             </w:r>
           </w:p>
           <w:p>
@@ -1604,50 +1651,17 @@
                 <w:sz w:val="16"/>
                 <w:szCs w:val="16"/>
               </w:rPr>
-              <w:t xml:space="preserve">- style log in/sign in/log out html additions </w:t>
-            </w:r>
-          </w:p>
-          <w:p>
-            <w:pPr>
-              <w:rPr>
-                <w:rFonts w:cstheme="minorHAnsi"/>
-                <w:sz w:val="16"/>
-                <w:szCs w:val="16"/>
-              </w:rPr>
-            </w:pPr>
-            <w:r>
-              <w:rPr>
-                <w:rFonts w:cstheme="minorHAnsi"/>
-                <w:sz w:val="16"/>
-                <w:szCs w:val="16"/>
-              </w:rPr>
-              <w:t>- create more stats like best, worst, average and more</w:t>
-            </w:r>
-          </w:p>
-          <w:p>
-            <w:pPr>
-              <w:rPr>
-                <w:rFonts w:cstheme="minorHAnsi"/>
-                <w:sz w:val="16"/>
-                <w:szCs w:val="16"/>
-              </w:rPr>
-            </w:pPr>
-            <w:r>
-              <w:rPr>
-                <w:rFonts w:cstheme="minorHAnsi"/>
-                <w:sz w:val="16"/>
-                <w:szCs w:val="16"/>
-              </w:rPr>
-              <w:t>- put theses stats within a json that can be exported.</w:t>
-            </w:r>
-            <w:r>
-              <w:rPr>
-                <w:rFonts w:cstheme="minorHAnsi"/>
-                <w:sz w:val="16"/>
-                <w:szCs w:val="16"/>
-              </w:rPr>
-              <w:t xml:space="preserve"> Using blob</w:t>
-            </w:r>
+              <w:t>- Ensure commenting has continued in new code</w:t>
+            </w:r>
+          </w:p>
+          <w:p>
+            <w:pPr>
+              <w:rPr>
+                <w:rFonts w:cstheme="minorHAnsi"/>
+                <w:sz w:val="16"/>
+                <w:szCs w:val="16"/>
+              </w:rPr>
+            </w:pPr>
           </w:p>
         </w:tc>
       </w:tr>
@@ -2679,18 +2693,149 @@
             <w:r>
               <w:rPr>
                 <w:rFonts w:cstheme="minorHAnsi"/>
-                <w:sz w:val="16"/>
-                <w:szCs w:val="16"/>
-              </w:rPr>
-              <w:t>??</w:t>
-            </w:r>
-          </w:p>
-          <w:p>
-            <w:pPr>
-              <w:rPr>
-                <w:rFonts w:cstheme="minorHAnsi"/>
                 <w:b/>
                 <w:bCs/>
+                <w:sz w:val="16"/>
+                <w:szCs w:val="16"/>
+              </w:rPr>
+              <w:t>P</w:t>
+            </w:r>
+            <w:r>
+              <w:rPr>
+                <w:rFonts w:cstheme="minorHAnsi"/>
+                <w:sz w:val="16"/>
+                <w:szCs w:val="16"/>
+              </w:rPr>
+              <w:t xml:space="preserve">ut theses stats within a </w:t>
+            </w:r>
+            <w:r>
+              <w:rPr>
+                <w:rFonts w:cstheme="minorHAnsi"/>
+                <w:sz w:val="16"/>
+                <w:szCs w:val="16"/>
+              </w:rPr>
+              <w:t>Json</w:t>
+            </w:r>
+            <w:r>
+              <w:rPr>
+                <w:rFonts w:cstheme="minorHAnsi"/>
+                <w:sz w:val="16"/>
+                <w:szCs w:val="16"/>
+              </w:rPr>
+              <w:t xml:space="preserve"> that can be exported. Using blob</w:t>
+            </w:r>
+          </w:p>
+          <w:p>
+            <w:pPr>
+              <w:rPr>
+                <w:rFonts w:cstheme="minorHAnsi"/>
+                <w:sz w:val="16"/>
+                <w:szCs w:val="16"/>
+              </w:rPr>
+            </w:pPr>
+            <w:r>
+              <w:rPr>
+                <w:rFonts w:cstheme="minorHAnsi"/>
+                <w:sz w:val="16"/>
+                <w:szCs w:val="16"/>
+              </w:rPr>
+              <w:t xml:space="preserve">- </w:t>
+            </w:r>
+            <w:r>
+              <w:rPr>
+                <w:rFonts w:cstheme="minorHAnsi"/>
+                <w:sz w:val="16"/>
+                <w:szCs w:val="16"/>
+              </w:rPr>
+              <w:t>R</w:t>
+            </w:r>
+            <w:r>
+              <w:rPr>
+                <w:rFonts w:cstheme="minorHAnsi"/>
+                <w:sz w:val="16"/>
+                <w:szCs w:val="16"/>
+              </w:rPr>
+              <w:t xml:space="preserve">eplace alerts with nice </w:t>
+            </w:r>
+            <w:r>
+              <w:rPr>
+                <w:rFonts w:cstheme="minorHAnsi"/>
+                <w:sz w:val="16"/>
+                <w:szCs w:val="16"/>
+              </w:rPr>
+              <w:t>UI</w:t>
+            </w:r>
+            <w:r>
+              <w:rPr>
+                <w:rFonts w:cstheme="minorHAnsi"/>
+                <w:sz w:val="16"/>
+                <w:szCs w:val="16"/>
+              </w:rPr>
+              <w:t xml:space="preserve"> implementation</w:t>
+            </w:r>
+          </w:p>
+          <w:p>
+            <w:pPr>
+              <w:rPr>
+                <w:rFonts w:cstheme="minorHAnsi"/>
+                <w:sz w:val="16"/>
+                <w:szCs w:val="16"/>
+              </w:rPr>
+            </w:pPr>
+            <w:r>
+              <w:rPr>
+                <w:rFonts w:cstheme="minorHAnsi"/>
+                <w:sz w:val="16"/>
+                <w:szCs w:val="16"/>
+              </w:rPr>
+              <w:t xml:space="preserve">- </w:t>
+            </w:r>
+            <w:r>
+              <w:rPr>
+                <w:rFonts w:cstheme="minorHAnsi"/>
+                <w:sz w:val="16"/>
+                <w:szCs w:val="16"/>
+              </w:rPr>
+              <w:t>style log in/sign in/log out html additions</w:t>
+            </w:r>
+          </w:p>
+          <w:p>
+            <w:pPr>
+              <w:rPr>
+                <w:rFonts w:cstheme="minorHAnsi"/>
+                <w:sz w:val="16"/>
+                <w:szCs w:val="16"/>
+              </w:rPr>
+            </w:pPr>
+            <w:r>
+              <w:rPr>
+                <w:rFonts w:cstheme="minorHAnsi"/>
+                <w:sz w:val="16"/>
+                <w:szCs w:val="16"/>
+              </w:rPr>
+              <w:t xml:space="preserve">- Allow </w:t>
+            </w:r>
+            <w:r>
+              <w:rPr>
+                <w:rFonts w:cstheme="minorHAnsi"/>
+                <w:sz w:val="16"/>
+                <w:szCs w:val="16"/>
+              </w:rPr>
+              <w:t>WPM data</w:t>
+            </w:r>
+            <w:r>
+              <w:rPr>
+                <w:rFonts w:cstheme="minorHAnsi"/>
+                <w:sz w:val="16"/>
+                <w:szCs w:val="16"/>
+              </w:rPr>
+              <w:t xml:space="preserve"> to be displayed as a graph  </w:t>
+            </w:r>
+          </w:p>
+          <w:p>
+            <w:pPr>
+              <w:rPr>
+                <w:rFonts w:cstheme="minorHAnsi"/>
                 <w:sz w:val="16"/>
                 <w:szCs w:val="16"/>
               </w:rPr>
@@ -3552,7 +3697,6 @@
                 <w:sz w:val="18"/>
                 <w:szCs w:val="18"/>
               </w:rPr>
-              <w:lastRenderedPageBreak/>
               <w:t>WPM is updated live, displaying predicted if current speed is maintained</w:t>
             </w:r>
           </w:p>
@@ -3701,6 +3845,7 @@
                 <w:sz w:val="18"/>
                 <w:szCs w:val="18"/>
               </w:rPr>
+              <w:lastRenderedPageBreak/>
               <w:t>Display option to change difficulty</w:t>
             </w:r>
           </w:p>
@@ -5358,7 +5503,6 @@
           <w:sz w:val="18"/>
           <w:szCs w:val="18"/>
         </w:rPr>
-        <w:lastRenderedPageBreak/>
         <w:t>Useful for later when doing the statistical analysis of the user.</w:t>
       </w:r>
     </w:p>

</xml_diff>

<commit_message>
Styling of web and code, created multiple files to potentially make it more modular (not working rn)
</commit_message>
<xml_diff>
--- a/coursework submission/Writeup.docx
+++ b/coursework submission/Writeup.docx
@@ -149,15 +149,7 @@
         <w:t>.</w:t>
       </w:r>
       <w:r>
-        <w:t xml:space="preserve"> (</w:t>
-      </w:r>
-      <w:proofErr w:type="spellStart"/>
-      <w:r>
-        <w:t>e.g</w:t>
-      </w:r>
-      <w:proofErr w:type="spellEnd"/>
-      <w:r>
-        <w:t xml:space="preserve"> word vs paragraphs)</w:t>
+        <w:t xml:space="preserve"> (e.g word vs paragraphs)</w:t>
       </w:r>
     </w:p>
     <w:p>
@@ -228,15 +220,7 @@
         <w:t xml:space="preserve"> Creation of </w:t>
       </w:r>
       <w:r>
-        <w:t xml:space="preserve">introduction + </w:t>
-      </w:r>
-      <w:proofErr w:type="spellStart"/>
-      <w:r>
-        <w:t>sdlc</w:t>
-      </w:r>
-      <w:proofErr w:type="spellEnd"/>
-      <w:r>
-        <w:t xml:space="preserve"> description -&gt; start of initial sprint </w:t>
+        <w:t xml:space="preserve">introduction + sdlc description -&gt; start of initial sprint </w:t>
       </w:r>
       <w:r>
         <w:t>explanation</w:t>
@@ -311,15 +295,7 @@
         <w:t xml:space="preserve">In this report, I will be describing the methodology of </w:t>
       </w:r>
       <w:r>
-        <w:t xml:space="preserve">how I created my </w:t>
-      </w:r>
-      <w:proofErr w:type="gramStart"/>
-      <w:r>
-        <w:t>project;</w:t>
-      </w:r>
-      <w:proofErr w:type="gramEnd"/>
-      <w:r>
-        <w:t xml:space="preserve"> showing my planning, design </w:t>
+        <w:t xml:space="preserve">how I created my project; showing my planning, design </w:t>
       </w:r>
       <w:r>
         <w:t>of my coursework for the COMP1004 module</w:t>
@@ -442,15 +418,7 @@
         </w:numPr>
       </w:pPr>
       <w:r>
-        <w:t xml:space="preserve">A place to write and display words for them to </w:t>
-      </w:r>
-      <w:proofErr w:type="gramStart"/>
-      <w:r>
-        <w:t>write</w:t>
-      </w:r>
-      <w:proofErr w:type="gramEnd"/>
-      <w:r>
-        <w:t xml:space="preserve"> </w:t>
+        <w:t xml:space="preserve">A place to write and display words for them to write </w:t>
       </w:r>
     </w:p>
     <w:p>
@@ -465,13 +433,8 @@
         <w:t>Put html learning in practice</w:t>
       </w:r>
       <w:r>
-        <w:t xml:space="preserve"> – is current blocker; Mozilla html for </w:t>
-      </w:r>
-      <w:proofErr w:type="gramStart"/>
-      <w:r>
-        <w:t>help</w:t>
-      </w:r>
-      <w:proofErr w:type="gramEnd"/>
+        <w:t xml:space="preserve"> – is current blocker; Mozilla html for help</w:t>
+      </w:r>
     </w:p>
     <w:p>
       <w:pPr>
@@ -482,15 +445,7 @@
         </w:numPr>
       </w:pPr>
       <w:r>
-        <w:t xml:space="preserve">Finish </w:t>
-      </w:r>
-      <w:proofErr w:type="gramStart"/>
-      <w:r>
-        <w:t>introduction</w:t>
-      </w:r>
-      <w:proofErr w:type="gramEnd"/>
-      <w:r>
-        <w:t xml:space="preserve"> </w:t>
+        <w:t xml:space="preserve">Finish introduction </w:t>
       </w:r>
     </w:p>
     <w:p>
@@ -502,13 +457,8 @@
         </w:numPr>
       </w:pPr>
       <w:r>
-        <w:t xml:space="preserve">Use notepad++ and open document with </w:t>
-      </w:r>
-      <w:proofErr w:type="gramStart"/>
-      <w:r>
-        <w:t>chrome</w:t>
-      </w:r>
-      <w:proofErr w:type="gramEnd"/>
+        <w:t>Use notepad++ and open document with chrome</w:t>
+      </w:r>
     </w:p>
     <w:p>
       <w:pPr>
@@ -519,30 +469,15 @@
         </w:numPr>
       </w:pPr>
       <w:r>
-        <w:t xml:space="preserve">Write project </w:t>
-      </w:r>
-      <w:proofErr w:type="gramStart"/>
-      <w:r>
-        <w:t>vision</w:t>
-      </w:r>
-      <w:proofErr w:type="gramEnd"/>
+        <w:t>Write project vision</w:t>
+      </w:r>
     </w:p>
     <w:p>
       <w:pPr>
         <w:pStyle w:val="ListParagraph"/>
       </w:pPr>
       <w:r>
-        <w:t>Change to from moving difficulty options to “</w:t>
-      </w:r>
-      <w:proofErr w:type="spellStart"/>
-      <w:proofErr w:type="gramStart"/>
-      <w:r>
-        <w:t>easy,hard</w:t>
-      </w:r>
-      <w:proofErr w:type="spellEnd"/>
-      <w:proofErr w:type="gramEnd"/>
-      <w:r>
-        <w:t xml:space="preserve"> , medium” but punctation , capitals or proper texts, allowing to pick one or multiple of them at the same time</w:t>
+        <w:t>Change to from moving difficulty options to “easy,hard , medium” but punctation , capitals or proper texts, allowing to pick one or multiple of them at the same time</w:t>
       </w:r>
     </w:p>
     <w:p/>
@@ -1324,27 +1259,7 @@
                 <w:szCs w:val="16"/>
                 <w:highlight w:val="green"/>
               </w:rPr>
-              <w:t>- Put comments in .</w:t>
-            </w:r>
-            <w:proofErr w:type="spellStart"/>
-            <w:r>
-              <w:rPr>
-                <w:rFonts w:cstheme="minorHAnsi"/>
-                <w:sz w:val="16"/>
-                <w:szCs w:val="16"/>
-                <w:highlight w:val="green"/>
-              </w:rPr>
-              <w:t>js</w:t>
-            </w:r>
-            <w:proofErr w:type="spellEnd"/>
-            <w:r>
-              <w:rPr>
-                <w:rFonts w:cstheme="minorHAnsi"/>
-                <w:sz w:val="16"/>
-                <w:szCs w:val="16"/>
-                <w:highlight w:val="green"/>
-              </w:rPr>
-              <w:t xml:space="preserve"> file for better readability</w:t>
+              <w:t>- Put comments in .js file for better readability</w:t>
             </w:r>
           </w:p>
         </w:tc>
@@ -1761,25 +1676,7 @@
                 <w:sz w:val="16"/>
                 <w:szCs w:val="16"/>
               </w:rPr>
-              <w:t xml:space="preserve">- typing the required words </w:t>
-            </w:r>
-            <w:proofErr w:type="gramStart"/>
-            <w:r>
-              <w:rPr>
-                <w:rFonts w:cstheme="minorHAnsi"/>
-                <w:sz w:val="16"/>
-                <w:szCs w:val="16"/>
-              </w:rPr>
-              <w:t>in  an</w:t>
-            </w:r>
-            <w:proofErr w:type="gramEnd"/>
-            <w:r>
-              <w:rPr>
-                <w:rFonts w:cstheme="minorHAnsi"/>
-                <w:sz w:val="16"/>
-                <w:szCs w:val="16"/>
-              </w:rPr>
-              <w:t xml:space="preserve"> input box </w:t>
+              <w:t xml:space="preserve">- typing the required words in  an input box </w:t>
             </w:r>
             <w:r>
               <w:rPr>
@@ -1908,16 +1805,7 @@
                 <w:sz w:val="16"/>
                 <w:szCs w:val="16"/>
               </w:rPr>
-              <w:t xml:space="preserve">- Polish of previous </w:t>
-            </w:r>
-            <w:proofErr w:type="gramStart"/>
-            <w:r>
-              <w:rPr>
-                <w:rFonts w:cstheme="minorHAnsi"/>
-                <w:sz w:val="16"/>
-                <w:szCs w:val="16"/>
-              </w:rPr>
-              <w:t xml:space="preserve">features </w:t>
+              <w:t xml:space="preserve">- Polish of previous features </w:t>
             </w:r>
             <w:r>
               <w:rPr>
@@ -1927,7 +1815,6 @@
               </w:rPr>
               <w:t>:</w:t>
             </w:r>
-            <w:proofErr w:type="gramEnd"/>
           </w:p>
           <w:p>
             <w:pPr>
@@ -1959,25 +1846,7 @@
                 <w:sz w:val="16"/>
                 <w:szCs w:val="16"/>
               </w:rPr>
-              <w:t xml:space="preserve">console + randomised </w:t>
-            </w:r>
-            <w:proofErr w:type="gramStart"/>
-            <w:r>
-              <w:rPr>
-                <w:rFonts w:cstheme="minorHAnsi"/>
-                <w:sz w:val="16"/>
-                <w:szCs w:val="16"/>
-              </w:rPr>
-              <w:t>array</w:t>
-            </w:r>
-            <w:proofErr w:type="gramEnd"/>
-            <w:r>
-              <w:rPr>
-                <w:rFonts w:cstheme="minorHAnsi"/>
-                <w:sz w:val="16"/>
-                <w:szCs w:val="16"/>
-              </w:rPr>
-              <w:t xml:space="preserve"> </w:t>
+              <w:t xml:space="preserve">console + randomised array </w:t>
             </w:r>
           </w:p>
           <w:p>
@@ -2657,27 +2526,7 @@
                 <w:szCs w:val="16"/>
                 <w:highlight w:val="red"/>
               </w:rPr>
-              <w:t xml:space="preserve">Attempt to use Word generation instead of using </w:t>
-            </w:r>
-            <w:proofErr w:type="gramStart"/>
-            <w:r>
-              <w:rPr>
-                <w:rFonts w:cstheme="minorHAnsi"/>
-                <w:sz w:val="16"/>
-                <w:szCs w:val="16"/>
-                <w:highlight w:val="red"/>
-              </w:rPr>
-              <w:t>an</w:t>
-            </w:r>
-            <w:proofErr w:type="gramEnd"/>
-            <w:r>
-              <w:rPr>
-                <w:rFonts w:cstheme="minorHAnsi"/>
-                <w:sz w:val="16"/>
-                <w:szCs w:val="16"/>
-                <w:highlight w:val="red"/>
-              </w:rPr>
-              <w:t xml:space="preserve"> randomised array</w:t>
+              <w:t>Attempt to use Word generation instead of using an randomised array</w:t>
             </w:r>
           </w:p>
           <w:p>
@@ -3061,25 +2910,7 @@
                 <w:sz w:val="16"/>
                 <w:szCs w:val="16"/>
               </w:rPr>
-              <w:t xml:space="preserve">- Allow </w:t>
-            </w:r>
-            <w:proofErr w:type="spellStart"/>
-            <w:r>
-              <w:rPr>
-                <w:rFonts w:cstheme="minorHAnsi"/>
-                <w:sz w:val="16"/>
-                <w:szCs w:val="16"/>
-              </w:rPr>
-              <w:t>stats</w:t>
-            </w:r>
-            <w:proofErr w:type="spellEnd"/>
-            <w:r>
-              <w:rPr>
-                <w:rFonts w:cstheme="minorHAnsi"/>
-                <w:sz w:val="16"/>
-                <w:szCs w:val="16"/>
-              </w:rPr>
-              <w:t xml:space="preserve"> to be visible on webpage</w:t>
+              <w:t>- Allow stats to be visible on webpage</w:t>
             </w:r>
           </w:p>
           <w:p>
@@ -3208,25 +3039,7 @@
                 <w:sz w:val="16"/>
                 <w:szCs w:val="16"/>
               </w:rPr>
-              <w:t xml:space="preserve">- Attempt to use a </w:t>
-            </w:r>
-            <w:proofErr w:type="spellStart"/>
-            <w:r>
-              <w:rPr>
-                <w:rFonts w:cstheme="minorHAnsi"/>
-                <w:sz w:val="16"/>
-                <w:szCs w:val="16"/>
-              </w:rPr>
-              <w:t>Structogram</w:t>
-            </w:r>
-            <w:proofErr w:type="spellEnd"/>
-            <w:r>
-              <w:rPr>
-                <w:rFonts w:cstheme="minorHAnsi"/>
-                <w:sz w:val="16"/>
-                <w:szCs w:val="16"/>
-              </w:rPr>
-              <w:t xml:space="preserve">                                 </w:t>
+              <w:t xml:space="preserve">- Attempt to use a Structogram                                 </w:t>
             </w:r>
           </w:p>
           <w:p>
@@ -4284,25 +4097,7 @@
                 <w:sz w:val="18"/>
                 <w:szCs w:val="18"/>
               </w:rPr>
-              <w:t xml:space="preserve">, accept </w:t>
-            </w:r>
-            <w:proofErr w:type="gramStart"/>
-            <w:r>
-              <w:rPr>
-                <w:rFonts w:cstheme="minorHAnsi"/>
-                <w:sz w:val="18"/>
-                <w:szCs w:val="18"/>
-              </w:rPr>
-              <w:t>it</w:t>
-            </w:r>
-            <w:proofErr w:type="gramEnd"/>
-            <w:r>
-              <w:rPr>
-                <w:rFonts w:cstheme="minorHAnsi"/>
-                <w:sz w:val="18"/>
-                <w:szCs w:val="18"/>
-              </w:rPr>
-              <w:t xml:space="preserve"> and deletes word from display</w:t>
+              <w:t>, accept it and deletes word from display</w:t>
             </w:r>
           </w:p>
         </w:tc>
@@ -4450,18 +4245,8 @@
                 <w:sz w:val="18"/>
                 <w:szCs w:val="18"/>
               </w:rPr>
-              <w:t xml:space="preserve">Randomise </w:t>
-            </w:r>
-            <w:proofErr w:type="spellStart"/>
-            <w:r>
-              <w:rPr>
-                <w:rFonts w:cstheme="minorHAnsi"/>
-                <w:sz w:val="18"/>
-                <w:szCs w:val="18"/>
-              </w:rPr>
-              <w:t>word_bank</w:t>
-            </w:r>
-            <w:proofErr w:type="spellEnd"/>
+              <w:t>Randomise word_bank</w:t>
+            </w:r>
           </w:p>
         </w:tc>
         <w:tc>
@@ -4862,25 +4647,7 @@
                 <w:sz w:val="18"/>
                 <w:szCs w:val="18"/>
               </w:rPr>
-              <w:t>90</w:t>
-            </w:r>
-            <w:proofErr w:type="gramStart"/>
-            <w:r>
-              <w:rPr>
-                <w:rFonts w:cstheme="minorHAnsi"/>
-                <w:sz w:val="18"/>
-                <w:szCs w:val="18"/>
-              </w:rPr>
-              <w:t>s  (</w:t>
-            </w:r>
-            <w:proofErr w:type="gramEnd"/>
-            <w:r>
-              <w:rPr>
-                <w:rFonts w:cstheme="minorHAnsi"/>
-                <w:sz w:val="18"/>
-                <w:szCs w:val="18"/>
-              </w:rPr>
-              <w:t>after using options)</w:t>
+              <w:t>90s  (after using options)</w:t>
             </w:r>
           </w:p>
         </w:tc>
@@ -4954,25 +4721,7 @@
                 <w:sz w:val="18"/>
                 <w:szCs w:val="18"/>
               </w:rPr>
-              <w:t>Have a test of 120</w:t>
-            </w:r>
-            <w:proofErr w:type="gramStart"/>
-            <w:r>
-              <w:rPr>
-                <w:rFonts w:cstheme="minorHAnsi"/>
-                <w:sz w:val="18"/>
-                <w:szCs w:val="18"/>
-              </w:rPr>
-              <w:t>s  (</w:t>
-            </w:r>
-            <w:proofErr w:type="gramEnd"/>
-            <w:r>
-              <w:rPr>
-                <w:rFonts w:cstheme="minorHAnsi"/>
-                <w:sz w:val="18"/>
-                <w:szCs w:val="18"/>
-              </w:rPr>
-              <w:t>after using options)</w:t>
+              <w:t>Have a test of 120s  (after using options)</w:t>
             </w:r>
           </w:p>
         </w:tc>
@@ -5638,18 +5387,8 @@
                 <w:sz w:val="18"/>
                 <w:szCs w:val="18"/>
               </w:rPr>
-              <w:t xml:space="preserve">allows user information to be stored and to be able to login </w:t>
-            </w:r>
-            <w:proofErr w:type="gramStart"/>
-            <w:r>
-              <w:rPr>
-                <w:rFonts w:cstheme="minorHAnsi"/>
-                <w:sz w:val="18"/>
-                <w:szCs w:val="18"/>
-              </w:rPr>
-              <w:t>at a later date</w:t>
-            </w:r>
-            <w:proofErr w:type="gramEnd"/>
+              <w:t>allows user information to be stored and to be able to login at a later date</w:t>
+            </w:r>
           </w:p>
         </w:tc>
         <w:tc>
@@ -5870,18 +5609,8 @@
                 <w:sz w:val="18"/>
                 <w:szCs w:val="18"/>
               </w:rPr>
-              <w:t xml:space="preserve">On text box, text goes red if error made in </w:t>
-            </w:r>
-            <w:proofErr w:type="spellStart"/>
-            <w:r>
-              <w:rPr>
-                <w:rFonts w:cstheme="minorHAnsi"/>
-                <w:sz w:val="18"/>
-                <w:szCs w:val="18"/>
-              </w:rPr>
-              <w:t>inputbox</w:t>
-            </w:r>
-            <w:proofErr w:type="spellEnd"/>
+              <w:t>On text box, text goes red if error made in inputbox</w:t>
+            </w:r>
           </w:p>
         </w:tc>
         <w:tc>
@@ -6449,18 +6178,8 @@
           <w:sz w:val="18"/>
           <w:szCs w:val="18"/>
         </w:rPr>
-        <w:t xml:space="preserve">Implement cleaner </w:t>
-      </w:r>
-      <w:proofErr w:type="gramStart"/>
-      <w:r>
-        <w:rPr>
-          <w:rFonts w:cstheme="minorHAnsi"/>
-          <w:sz w:val="18"/>
-          <w:szCs w:val="18"/>
-        </w:rPr>
-        <w:t>UI</w:t>
-      </w:r>
-      <w:proofErr w:type="gramEnd"/>
+        <w:t>Implement cleaner UI</w:t>
+      </w:r>
     </w:p>
     <w:p>
       <w:pPr>
@@ -6481,18 +6200,8 @@
           <w:sz w:val="18"/>
           <w:szCs w:val="18"/>
         </w:rPr>
-        <w:t xml:space="preserve">Current is fine but not best </w:t>
-      </w:r>
-      <w:proofErr w:type="gramStart"/>
-      <w:r>
-        <w:rPr>
-          <w:rFonts w:cstheme="minorHAnsi"/>
-          <w:sz w:val="18"/>
-          <w:szCs w:val="18"/>
-        </w:rPr>
-        <w:t>looking</w:t>
-      </w:r>
-      <w:proofErr w:type="gramEnd"/>
+        <w:t>Current is fine but not best looking</w:t>
+      </w:r>
     </w:p>
     <w:p>
       <w:pPr>
@@ -6513,18 +6222,8 @@
           <w:sz w:val="18"/>
           <w:szCs w:val="18"/>
         </w:rPr>
-        <w:t xml:space="preserve">While similarities are obvious, wireframe is not effectively </w:t>
-      </w:r>
-      <w:proofErr w:type="gramStart"/>
-      <w:r>
-        <w:rPr>
-          <w:rFonts w:cstheme="minorHAnsi"/>
-          <w:sz w:val="18"/>
-          <w:szCs w:val="18"/>
-        </w:rPr>
-        <w:t>implemented</w:t>
-      </w:r>
-      <w:proofErr w:type="gramEnd"/>
+        <w:t>While similarities are obvious, wireframe is not effectively implemented</w:t>
+      </w:r>
     </w:p>
     <w:p>
       <w:pPr>
@@ -6545,18 +6244,8 @@
           <w:sz w:val="18"/>
           <w:szCs w:val="18"/>
         </w:rPr>
-        <w:t xml:space="preserve">Change how the words are </w:t>
-      </w:r>
-      <w:proofErr w:type="gramStart"/>
-      <w:r>
-        <w:rPr>
-          <w:rFonts w:cstheme="minorHAnsi"/>
-          <w:sz w:val="18"/>
-          <w:szCs w:val="18"/>
-        </w:rPr>
-        <w:t>displayed</w:t>
-      </w:r>
-      <w:proofErr w:type="gramEnd"/>
+        <w:t>Change how the words are displayed</w:t>
+      </w:r>
     </w:p>
     <w:p>
       <w:pPr>
@@ -6577,43 +6266,7 @@
           <w:sz w:val="18"/>
           <w:szCs w:val="18"/>
         </w:rPr>
-        <w:t xml:space="preserve">Currently, words are removed from list and </w:t>
-      </w:r>
-      <w:proofErr w:type="spellStart"/>
-      <w:r>
-        <w:rPr>
-          <w:rFonts w:cstheme="minorHAnsi"/>
-          <w:sz w:val="18"/>
-          <w:szCs w:val="18"/>
-        </w:rPr>
-        <w:t>its</w:t>
-      </w:r>
-      <w:proofErr w:type="spellEnd"/>
-      <w:r>
-        <w:rPr>
-          <w:rFonts w:cstheme="minorHAnsi"/>
-          <w:sz w:val="18"/>
-          <w:szCs w:val="18"/>
-        </w:rPr>
-        <w:t xml:space="preserve"> all </w:t>
-      </w:r>
-      <w:proofErr w:type="gramStart"/>
-      <w:r>
-        <w:rPr>
-          <w:rFonts w:cstheme="minorHAnsi"/>
-          <w:sz w:val="18"/>
-          <w:szCs w:val="18"/>
-        </w:rPr>
-        <w:t>redisplayed</w:t>
-      </w:r>
-      <w:proofErr w:type="gramEnd"/>
-      <w:r>
-        <w:rPr>
-          <w:rFonts w:cstheme="minorHAnsi"/>
-          <w:sz w:val="18"/>
-          <w:szCs w:val="18"/>
-        </w:rPr>
-        <w:t xml:space="preserve"> </w:t>
+        <w:t xml:space="preserve">Currently, words are removed from list and its all redisplayed </w:t>
       </w:r>
     </w:p>
     <w:p>
@@ -6635,18 +6288,8 @@
           <w:sz w:val="18"/>
           <w:szCs w:val="18"/>
         </w:rPr>
-        <w:t xml:space="preserve">This means that the next word needed to be type gets moved to the </w:t>
-      </w:r>
-      <w:proofErr w:type="gramStart"/>
-      <w:r>
-        <w:rPr>
-          <w:rFonts w:cstheme="minorHAnsi"/>
-          <w:sz w:val="18"/>
-          <w:szCs w:val="18"/>
-        </w:rPr>
-        <w:t>start</w:t>
-      </w:r>
-      <w:proofErr w:type="gramEnd"/>
+        <w:t>This means that the next word needed to be type gets moved to the start</w:t>
+      </w:r>
     </w:p>
     <w:p>
       <w:pPr>
@@ -6667,18 +6310,8 @@
           <w:sz w:val="18"/>
           <w:szCs w:val="18"/>
         </w:rPr>
-        <w:t xml:space="preserve">This is abrupt and disrupts the natural flow of the typing </w:t>
-      </w:r>
-      <w:proofErr w:type="gramStart"/>
-      <w:r>
-        <w:rPr>
-          <w:rFonts w:cstheme="minorHAnsi"/>
-          <w:sz w:val="18"/>
-          <w:szCs w:val="18"/>
-        </w:rPr>
-        <w:t>test</w:t>
-      </w:r>
-      <w:proofErr w:type="gramEnd"/>
+        <w:t>This is abrupt and disrupts the natural flow of the typing test</w:t>
+      </w:r>
     </w:p>
     <w:p>
       <w:pPr>
@@ -6699,25 +6332,7 @@
           <w:sz w:val="18"/>
           <w:szCs w:val="18"/>
         </w:rPr>
-        <w:t xml:space="preserve">Space needs to be included as correct/incorrect </w:t>
-      </w:r>
-      <w:proofErr w:type="gramStart"/>
-      <w:r>
-        <w:rPr>
-          <w:rFonts w:cstheme="minorHAnsi"/>
-          <w:sz w:val="18"/>
-          <w:szCs w:val="18"/>
-        </w:rPr>
-        <w:t>stylisation</w:t>
-      </w:r>
-      <w:proofErr w:type="gramEnd"/>
-      <w:r>
-        <w:rPr>
-          <w:rFonts w:cstheme="minorHAnsi"/>
-          <w:sz w:val="18"/>
-          <w:szCs w:val="18"/>
-        </w:rPr>
-        <w:t xml:space="preserve"> </w:t>
+        <w:t xml:space="preserve">Space needs to be included as correct/incorrect stylisation </w:t>
       </w:r>
     </w:p>
     <w:p>
@@ -6739,18 +6354,8 @@
           <w:sz w:val="18"/>
           <w:szCs w:val="18"/>
         </w:rPr>
-        <w:t xml:space="preserve">Otherwise, rest is well </w:t>
-      </w:r>
-      <w:proofErr w:type="gramStart"/>
-      <w:r>
-        <w:rPr>
-          <w:rFonts w:cstheme="minorHAnsi"/>
-          <w:sz w:val="18"/>
-          <w:szCs w:val="18"/>
-        </w:rPr>
-        <w:t>done</w:t>
-      </w:r>
-      <w:proofErr w:type="gramEnd"/>
+        <w:t>Otherwise, rest is well done</w:t>
+      </w:r>
     </w:p>
     <w:p>
       <w:pPr>
@@ -6788,18 +6393,8 @@
           <w:sz w:val="18"/>
           <w:szCs w:val="18"/>
         </w:rPr>
-        <w:t xml:space="preserve">This was taken after user feedback initially </w:t>
-      </w:r>
-      <w:proofErr w:type="gramStart"/>
-      <w:r>
-        <w:rPr>
-          <w:rFonts w:cstheme="minorHAnsi"/>
-          <w:sz w:val="18"/>
-          <w:szCs w:val="18"/>
-        </w:rPr>
-        <w:t>implemented</w:t>
-      </w:r>
-      <w:proofErr w:type="gramEnd"/>
+        <w:t>This was taken after user feedback initially implemented</w:t>
+      </w:r>
     </w:p>
     <w:p>
       <w:pPr>
@@ -6820,18 +6415,8 @@
           <w:sz w:val="18"/>
           <w:szCs w:val="18"/>
         </w:rPr>
-        <w:t xml:space="preserve">User likes it far better, flows far nicer and UI is far </w:t>
-      </w:r>
-      <w:proofErr w:type="gramStart"/>
-      <w:r>
-        <w:rPr>
-          <w:rFonts w:cstheme="minorHAnsi"/>
-          <w:sz w:val="18"/>
-          <w:szCs w:val="18"/>
-        </w:rPr>
-        <w:t>cleaner</w:t>
-      </w:r>
-      <w:proofErr w:type="gramEnd"/>
+        <w:t>User likes it far better, flows far nicer and UI is far cleaner</w:t>
+      </w:r>
     </w:p>
     <w:p>
       <w:pPr>
@@ -6874,18 +6459,8 @@
           <w:sz w:val="18"/>
           <w:szCs w:val="18"/>
         </w:rPr>
-        <w:t xml:space="preserve">Suggested that background dimmed if typing test </w:t>
-      </w:r>
-      <w:proofErr w:type="gramStart"/>
-      <w:r>
-        <w:rPr>
-          <w:rFonts w:cstheme="minorHAnsi"/>
-          <w:sz w:val="18"/>
-          <w:szCs w:val="18"/>
-        </w:rPr>
-        <w:t>begins</w:t>
-      </w:r>
-      <w:proofErr w:type="gramEnd"/>
+        <w:t>Suggested that background dimmed if typing test begins</w:t>
+      </w:r>
     </w:p>
     <w:p>
       <w:pPr>
@@ -6923,25 +6498,7 @@
           <w:sz w:val="18"/>
           <w:szCs w:val="18"/>
         </w:rPr>
-        <w:t xml:space="preserve">My implemented </w:t>
-      </w:r>
-      <w:proofErr w:type="spellStart"/>
-      <w:r>
-        <w:rPr>
-          <w:rFonts w:cstheme="minorHAnsi"/>
-          <w:sz w:val="18"/>
-          <w:szCs w:val="18"/>
-        </w:rPr>
-        <w:t>css</w:t>
-      </w:r>
-      <w:proofErr w:type="spellEnd"/>
-      <w:r>
-        <w:rPr>
-          <w:rFonts w:cstheme="minorHAnsi"/>
-          <w:sz w:val="18"/>
-          <w:szCs w:val="18"/>
-        </w:rPr>
-        <w:t xml:space="preserve"> does not work on their laptop for some unknown reason.</w:t>
+        <w:t>My implemented css does not work on their laptop for some unknown reason.</w:t>
       </w:r>
     </w:p>
     <w:p>
@@ -7035,25 +6592,7 @@
           <w:sz w:val="18"/>
           <w:szCs w:val="18"/>
         </w:rPr>
-        <w:t xml:space="preserve">Lack of documentation on how properly fetch data from a </w:t>
-      </w:r>
-      <w:proofErr w:type="spellStart"/>
-      <w:r>
-        <w:rPr>
-          <w:rFonts w:cstheme="minorHAnsi"/>
-          <w:sz w:val="18"/>
-          <w:szCs w:val="18"/>
-        </w:rPr>
-        <w:t>json</w:t>
-      </w:r>
-      <w:proofErr w:type="spellEnd"/>
-      <w:r>
-        <w:rPr>
-          <w:rFonts w:cstheme="minorHAnsi"/>
-          <w:sz w:val="18"/>
-          <w:szCs w:val="18"/>
-        </w:rPr>
-        <w:t xml:space="preserve"> without using node.js (as this is usually the go-to way to do this)</w:t>
+        <w:t>Lack of documentation on how properly fetch data from a json without using node.js (as this is usually the go-to way to do this)</w:t>
       </w:r>
     </w:p>
     <w:p>
@@ -7075,45 +6614,7 @@
           <w:sz w:val="18"/>
           <w:szCs w:val="18"/>
         </w:rPr>
-        <w:t xml:space="preserve">Must create a local web server using visual studio preview extension or python -m </w:t>
-      </w:r>
-      <w:proofErr w:type="spellStart"/>
-      <w:proofErr w:type="gramStart"/>
-      <w:r>
-        <w:rPr>
-          <w:rFonts w:cstheme="minorHAnsi"/>
-          <w:sz w:val="18"/>
-          <w:szCs w:val="18"/>
-        </w:rPr>
-        <w:t>http.server</w:t>
-      </w:r>
-      <w:proofErr w:type="spellEnd"/>
-      <w:proofErr w:type="gramEnd"/>
-      <w:r>
-        <w:rPr>
-          <w:rFonts w:cstheme="minorHAnsi"/>
-          <w:sz w:val="18"/>
-          <w:szCs w:val="18"/>
-        </w:rPr>
-        <w:t xml:space="preserve"> command in terminal to fetch data from the </w:t>
-      </w:r>
-      <w:proofErr w:type="spellStart"/>
-      <w:r>
-        <w:rPr>
-          <w:rFonts w:cstheme="minorHAnsi"/>
-          <w:sz w:val="18"/>
-          <w:szCs w:val="18"/>
-        </w:rPr>
-        <w:t>json</w:t>
-      </w:r>
-      <w:proofErr w:type="spellEnd"/>
-      <w:r>
-        <w:rPr>
-          <w:rFonts w:cstheme="minorHAnsi"/>
-          <w:sz w:val="18"/>
-          <w:szCs w:val="18"/>
-        </w:rPr>
-        <w:t xml:space="preserve"> file</w:t>
+        <w:t>Must create a local web server using visual studio preview extension or python -m http.server command in terminal to fetch data from the json file</w:t>
       </w:r>
     </w:p>
     <w:p>
@@ -7135,25 +6636,7 @@
           <w:sz w:val="18"/>
           <w:szCs w:val="18"/>
         </w:rPr>
-        <w:t xml:space="preserve">Unable to properly write to a Json file without using node.js, </w:t>
-      </w:r>
-      <w:proofErr w:type="gramStart"/>
-      <w:r>
-        <w:rPr>
-          <w:rFonts w:cstheme="minorHAnsi"/>
-          <w:sz w:val="18"/>
-          <w:szCs w:val="18"/>
-        </w:rPr>
-        <w:t>thus</w:t>
-      </w:r>
-      <w:proofErr w:type="gramEnd"/>
-      <w:r>
-        <w:rPr>
-          <w:rFonts w:cstheme="minorHAnsi"/>
-          <w:sz w:val="18"/>
-          <w:szCs w:val="18"/>
-        </w:rPr>
-        <w:t xml:space="preserve"> to store the new user data, it will be stored in local storage which is persists unless cache is deleted. </w:t>
+        <w:t xml:space="preserve">Unable to properly write to a Json file without using node.js, thus to store the new user data, it will be stored in local storage which is persists unless cache is deleted. </w:t>
       </w:r>
     </w:p>
     <w:p>
@@ -7175,43 +6658,7 @@
           <w:sz w:val="18"/>
           <w:szCs w:val="18"/>
         </w:rPr>
-        <w:t xml:space="preserve">Lack of documentation of how to export a </w:t>
-      </w:r>
-      <w:proofErr w:type="spellStart"/>
-      <w:r>
-        <w:rPr>
-          <w:rFonts w:cstheme="minorHAnsi"/>
-          <w:sz w:val="18"/>
-          <w:szCs w:val="18"/>
-        </w:rPr>
-        <w:t>json</w:t>
-      </w:r>
-      <w:proofErr w:type="spellEnd"/>
-      <w:r>
-        <w:rPr>
-          <w:rFonts w:cstheme="minorHAnsi"/>
-          <w:sz w:val="18"/>
-          <w:szCs w:val="18"/>
-        </w:rPr>
-        <w:t xml:space="preserve"> </w:t>
-      </w:r>
-      <w:proofErr w:type="gramStart"/>
-      <w:r>
-        <w:rPr>
-          <w:rFonts w:cstheme="minorHAnsi"/>
-          <w:sz w:val="18"/>
-          <w:szCs w:val="18"/>
-        </w:rPr>
-        <w:t>file</w:t>
-      </w:r>
-      <w:proofErr w:type="gramEnd"/>
-      <w:r>
-        <w:rPr>
-          <w:rFonts w:cstheme="minorHAnsi"/>
-          <w:sz w:val="18"/>
-          <w:szCs w:val="18"/>
-        </w:rPr>
-        <w:t xml:space="preserve"> </w:t>
+        <w:t xml:space="preserve">Lack of documentation of how to export a json file </w:t>
       </w:r>
     </w:p>
     <w:p>
@@ -7373,25 +6820,7 @@
           <w:sz w:val="18"/>
           <w:szCs w:val="18"/>
         </w:rPr>
-        <w:t xml:space="preserve">Coding challenges with html, </w:t>
-      </w:r>
-      <w:proofErr w:type="gramStart"/>
-      <w:r>
-        <w:rPr>
-          <w:rFonts w:cstheme="minorHAnsi"/>
-          <w:sz w:val="18"/>
-          <w:szCs w:val="18"/>
-        </w:rPr>
-        <w:t>JavaScript</w:t>
-      </w:r>
-      <w:proofErr w:type="gramEnd"/>
-      <w:r>
-        <w:rPr>
-          <w:rFonts w:cstheme="minorHAnsi"/>
-          <w:sz w:val="18"/>
-          <w:szCs w:val="18"/>
-        </w:rPr>
-        <w:t xml:space="preserve"> and CSS</w:t>
+        <w:t>Coding challenges with html, JavaScript and CSS</w:t>
       </w:r>
     </w:p>
     <w:p>
@@ -7435,18 +6864,8 @@
           <w:sz w:val="18"/>
           <w:szCs w:val="18"/>
         </w:rPr>
-        <w:t xml:space="preserve">Learning the syntax required and new features such as query selector, span of the n-nth child, spans </w:t>
-      </w:r>
-      <w:proofErr w:type="gramStart"/>
-      <w:r>
-        <w:rPr>
-          <w:rFonts w:cstheme="minorHAnsi"/>
-          <w:sz w:val="18"/>
-          <w:szCs w:val="18"/>
-        </w:rPr>
-        <w:t>etc</w:t>
-      </w:r>
-      <w:proofErr w:type="gramEnd"/>
+        <w:t>Learning the syntax required and new features such as query selector, span of the n-nth child, spans etc</w:t>
+      </w:r>
     </w:p>
     <w:p>
       <w:pPr>
@@ -7467,25 +6886,7 @@
           <w:sz w:val="18"/>
           <w:szCs w:val="18"/>
         </w:rPr>
-        <w:t xml:space="preserve">How to properly combine the html and </w:t>
-      </w:r>
-      <w:proofErr w:type="spellStart"/>
-      <w:r>
-        <w:rPr>
-          <w:rFonts w:cstheme="minorHAnsi"/>
-          <w:sz w:val="18"/>
-          <w:szCs w:val="18"/>
-        </w:rPr>
-        <w:t>javascript</w:t>
-      </w:r>
-      <w:proofErr w:type="spellEnd"/>
-      <w:r>
-        <w:rPr>
-          <w:rFonts w:cstheme="minorHAnsi"/>
-          <w:sz w:val="18"/>
-          <w:szCs w:val="18"/>
-        </w:rPr>
-        <w:t xml:space="preserve"> successfully</w:t>
+        <w:t>How to properly combine the html and javascript successfully</w:t>
       </w:r>
     </w:p>
     <w:p>
@@ -7507,61 +6908,7 @@
           <w:sz w:val="18"/>
           <w:szCs w:val="18"/>
         </w:rPr>
-        <w:t xml:space="preserve">How to hide </w:t>
-      </w:r>
-      <w:proofErr w:type="spellStart"/>
-      <w:r>
-        <w:rPr>
-          <w:rFonts w:cstheme="minorHAnsi"/>
-          <w:sz w:val="18"/>
-          <w:szCs w:val="18"/>
-        </w:rPr>
-        <w:t>divs</w:t>
-      </w:r>
-      <w:proofErr w:type="spellEnd"/>
-      <w:r>
-        <w:rPr>
-          <w:rFonts w:cstheme="minorHAnsi"/>
-          <w:sz w:val="18"/>
-          <w:szCs w:val="18"/>
-        </w:rPr>
-        <w:t xml:space="preserve"> in the html using </w:t>
-      </w:r>
-      <w:proofErr w:type="spellStart"/>
-      <w:r>
-        <w:rPr>
-          <w:rFonts w:cstheme="minorHAnsi"/>
-          <w:sz w:val="18"/>
-          <w:szCs w:val="18"/>
-        </w:rPr>
-        <w:t>css</w:t>
-      </w:r>
-      <w:proofErr w:type="spellEnd"/>
-      <w:r>
-        <w:rPr>
-          <w:rFonts w:cstheme="minorHAnsi"/>
-          <w:sz w:val="18"/>
-          <w:szCs w:val="18"/>
-        </w:rPr>
-        <w:t>/</w:t>
-      </w:r>
-      <w:proofErr w:type="spellStart"/>
-      <w:r>
-        <w:rPr>
-          <w:rFonts w:cstheme="minorHAnsi"/>
-          <w:sz w:val="18"/>
-          <w:szCs w:val="18"/>
-        </w:rPr>
-        <w:t>javascript</w:t>
-      </w:r>
-      <w:proofErr w:type="spellEnd"/>
-      <w:r>
-        <w:rPr>
-          <w:rFonts w:cstheme="minorHAnsi"/>
-          <w:sz w:val="18"/>
-          <w:szCs w:val="18"/>
-        </w:rPr>
-        <w:t xml:space="preserve"> </w:t>
+        <w:t xml:space="preserve">How to hide divs in the html using css/javascript </w:t>
       </w:r>
     </w:p>
     <w:p>
@@ -7742,7 +7089,6 @@
         </w:rPr>
         <w:t xml:space="preserve"> </w:t>
       </w:r>
-      <w:proofErr w:type="spellStart"/>
       <w:r>
         <w:rPr>
           <w:rFonts w:ascii="Consolas" w:eastAsia="Times New Roman" w:hAnsi="Consolas" w:cs="Times New Roman"/>
@@ -7755,7 +7101,6 @@
         </w:rPr>
         <w:t>json_object</w:t>
       </w:r>
-      <w:proofErr w:type="spellEnd"/>
       <w:r>
         <w:rPr>
           <w:rFonts w:ascii="Consolas" w:eastAsia="Times New Roman" w:hAnsi="Consolas" w:cs="Times New Roman"/>
@@ -7792,7 +7137,6 @@
         </w:rPr>
         <w:t xml:space="preserve"> </w:t>
       </w:r>
-      <w:proofErr w:type="spellStart"/>
       <w:r>
         <w:rPr>
           <w:rFonts w:ascii="Consolas" w:eastAsia="Times New Roman" w:hAnsi="Consolas" w:cs="Times New Roman"/>
@@ -7829,7 +7173,6 @@
         </w:rPr>
         <w:t>stringify</w:t>
       </w:r>
-      <w:proofErr w:type="spellEnd"/>
       <w:r>
         <w:rPr>
           <w:rFonts w:ascii="Consolas" w:eastAsia="Times New Roman" w:hAnsi="Consolas" w:cs="Times New Roman"/>
@@ -7842,7 +7185,6 @@
         </w:rPr>
         <w:t>(</w:t>
       </w:r>
-      <w:proofErr w:type="spellStart"/>
       <w:r>
         <w:rPr>
           <w:rFonts w:ascii="Consolas" w:eastAsia="Times New Roman" w:hAnsi="Consolas" w:cs="Times New Roman"/>
@@ -7853,9 +7195,20 @@
           <w:lang w:eastAsia="en-GB"/>
           <w14:ligatures w14:val="none"/>
         </w:rPr>
-        <w:t>json_</w:t>
-      </w:r>
-      <w:proofErr w:type="gramStart"/>
+        <w:t>json_data</w:t>
+      </w:r>
+      <w:r>
+        <w:rPr>
+          <w:rFonts w:ascii="Consolas" w:eastAsia="Times New Roman" w:hAnsi="Consolas" w:cs="Times New Roman"/>
+          <w:color w:val="D4D4D4"/>
+          <w:kern w:val="0"/>
+          <w:sz w:val="21"/>
+          <w:szCs w:val="21"/>
+          <w:lang w:eastAsia="en-GB"/>
+          <w14:ligatures w14:val="none"/>
+        </w:rPr>
+        <w:t>.</w:t>
+      </w:r>
       <w:r>
         <w:rPr>
           <w:rFonts w:ascii="Consolas" w:eastAsia="Times New Roman" w:hAnsi="Consolas" w:cs="Times New Roman"/>
@@ -7866,7 +7219,82 @@
           <w:lang w:eastAsia="en-GB"/>
           <w14:ligatures w14:val="none"/>
         </w:rPr>
-        <w:t>data</w:t>
+        <w:t>users</w:t>
+      </w:r>
+      <w:r>
+        <w:rPr>
+          <w:rFonts w:ascii="Consolas" w:eastAsia="Times New Roman" w:hAnsi="Consolas" w:cs="Times New Roman"/>
+          <w:color w:val="CCCCCC"/>
+          <w:kern w:val="0"/>
+          <w:sz w:val="21"/>
+          <w:szCs w:val="21"/>
+          <w:lang w:eastAsia="en-GB"/>
+          <w14:ligatures w14:val="none"/>
+        </w:rPr>
+        <w:t>);</w:t>
+      </w:r>
+    </w:p>
+    <w:p>
+      <w:pPr>
+        <w:shd w:val="clear" w:color="auto" w:fill="1F1F1F"/>
+        <w:spacing w:after="0" w:line="285" w:lineRule="atLeast"/>
+        <w:rPr>
+          <w:rFonts w:ascii="Consolas" w:eastAsia="Times New Roman" w:hAnsi="Consolas" w:cs="Times New Roman"/>
+          <w:color w:val="CCCCCC"/>
+          <w:kern w:val="0"/>
+          <w:sz w:val="21"/>
+          <w:szCs w:val="21"/>
+          <w:lang w:eastAsia="en-GB"/>
+          <w14:ligatures w14:val="none"/>
+        </w:rPr>
+      </w:pPr>
+      <w:r>
+        <w:rPr>
+          <w:rFonts w:ascii="Consolas" w:eastAsia="Times New Roman" w:hAnsi="Consolas" w:cs="Times New Roman"/>
+          <w:color w:val="569CD6"/>
+          <w:kern w:val="0"/>
+          <w:sz w:val="21"/>
+          <w:szCs w:val="21"/>
+          <w:lang w:eastAsia="en-GB"/>
+          <w14:ligatures w14:val="none"/>
+        </w:rPr>
+        <w:t>const</w:t>
+      </w:r>
+      <w:r>
+        <w:rPr>
+          <w:rFonts w:ascii="Consolas" w:eastAsia="Times New Roman" w:hAnsi="Consolas" w:cs="Times New Roman"/>
+          <w:color w:val="CCCCCC"/>
+          <w:kern w:val="0"/>
+          <w:sz w:val="21"/>
+          <w:szCs w:val="21"/>
+          <w:lang w:eastAsia="en-GB"/>
+          <w14:ligatures w14:val="none"/>
+        </w:rPr>
+        <w:t xml:space="preserve"> </w:t>
+      </w:r>
+      <w:r>
+        <w:rPr>
+          <w:rFonts w:ascii="Consolas" w:eastAsia="Times New Roman" w:hAnsi="Consolas" w:cs="Times New Roman"/>
+          <w:color w:val="4FC1FF"/>
+          <w:kern w:val="0"/>
+          <w:sz w:val="21"/>
+          <w:szCs w:val="21"/>
+          <w:lang w:eastAsia="en-GB"/>
+          <w14:ligatures w14:val="none"/>
+        </w:rPr>
+        <w:t>blob</w:t>
+      </w:r>
+      <w:r>
+        <w:rPr>
+          <w:rFonts w:ascii="Consolas" w:eastAsia="Times New Roman" w:hAnsi="Consolas" w:cs="Times New Roman"/>
+          <w:color w:val="CCCCCC"/>
+          <w:kern w:val="0"/>
+          <w:sz w:val="21"/>
+          <w:szCs w:val="21"/>
+          <w:lang w:eastAsia="en-GB"/>
+          <w14:ligatures w14:val="none"/>
+        </w:rPr>
+        <w:t xml:space="preserve"> </w:t>
       </w:r>
       <w:r>
         <w:rPr>
@@ -7878,7 +7306,67 @@
           <w:lang w:eastAsia="en-GB"/>
           <w14:ligatures w14:val="none"/>
         </w:rPr>
-        <w:t>.</w:t>
+        <w:t>=</w:t>
+      </w:r>
+      <w:r>
+        <w:rPr>
+          <w:rFonts w:ascii="Consolas" w:eastAsia="Times New Roman" w:hAnsi="Consolas" w:cs="Times New Roman"/>
+          <w:color w:val="CCCCCC"/>
+          <w:kern w:val="0"/>
+          <w:sz w:val="21"/>
+          <w:szCs w:val="21"/>
+          <w:lang w:eastAsia="en-GB"/>
+          <w14:ligatures w14:val="none"/>
+        </w:rPr>
+        <w:t xml:space="preserve"> </w:t>
+      </w:r>
+      <w:r>
+        <w:rPr>
+          <w:rFonts w:ascii="Consolas" w:eastAsia="Times New Roman" w:hAnsi="Consolas" w:cs="Times New Roman"/>
+          <w:color w:val="569CD6"/>
+          <w:kern w:val="0"/>
+          <w:sz w:val="21"/>
+          <w:szCs w:val="21"/>
+          <w:lang w:eastAsia="en-GB"/>
+          <w14:ligatures w14:val="none"/>
+        </w:rPr>
+        <w:t>new</w:t>
+      </w:r>
+      <w:r>
+        <w:rPr>
+          <w:rFonts w:ascii="Consolas" w:eastAsia="Times New Roman" w:hAnsi="Consolas" w:cs="Times New Roman"/>
+          <w:color w:val="CCCCCC"/>
+          <w:kern w:val="0"/>
+          <w:sz w:val="21"/>
+          <w:szCs w:val="21"/>
+          <w:lang w:eastAsia="en-GB"/>
+          <w14:ligatures w14:val="none"/>
+        </w:rPr>
+        <w:t xml:space="preserve"> </w:t>
+      </w:r>
+      <w:r>
+        <w:rPr>
+          <w:rFonts w:ascii="Consolas" w:eastAsia="Times New Roman" w:hAnsi="Consolas" w:cs="Times New Roman"/>
+          <w:color w:val="4EC9B0"/>
+          <w:kern w:val="0"/>
+          <w:sz w:val="21"/>
+          <w:szCs w:val="21"/>
+          <w:lang w:eastAsia="en-GB"/>
+          <w14:ligatures w14:val="none"/>
+        </w:rPr>
+        <w:t>Blob</w:t>
+      </w:r>
+      <w:r>
+        <w:rPr>
+          <w:rFonts w:ascii="Consolas" w:eastAsia="Times New Roman" w:hAnsi="Consolas" w:cs="Times New Roman"/>
+          <w:color w:val="CCCCCC"/>
+          <w:kern w:val="0"/>
+          <w:sz w:val="21"/>
+          <w:szCs w:val="21"/>
+          <w:lang w:eastAsia="en-GB"/>
+          <w14:ligatures w14:val="none"/>
+        </w:rPr>
+        <w:t>([</w:t>
       </w:r>
       <w:r>
         <w:rPr>
@@ -7890,10 +7378,8 @@
           <w:lang w:eastAsia="en-GB"/>
           <w14:ligatures w14:val="none"/>
         </w:rPr>
-        <w:t>users</w:t>
-      </w:r>
-      <w:proofErr w:type="spellEnd"/>
-      <w:proofErr w:type="gramEnd"/>
+        <w:t>json_object</w:t>
+      </w:r>
       <w:r>
         <w:rPr>
           <w:rFonts w:ascii="Consolas" w:eastAsia="Times New Roman" w:hAnsi="Consolas" w:cs="Times New Roman"/>
@@ -7904,13 +7390,21 @@
           <w:lang w:eastAsia="en-GB"/>
           <w14:ligatures w14:val="none"/>
         </w:rPr>
-        <w:t>);</w:t>
-      </w:r>
-    </w:p>
-    <w:p>
-      <w:pPr>
-        <w:shd w:val="clear" w:color="auto" w:fill="1F1F1F"/>
-        <w:spacing w:after="0" w:line="285" w:lineRule="atLeast"/>
+        <w:t>], {</w:t>
+      </w:r>
+      <w:r>
+        <w:rPr>
+          <w:rFonts w:ascii="Consolas" w:eastAsia="Times New Roman" w:hAnsi="Consolas" w:cs="Times New Roman"/>
+          <w:color w:val="9CDCFE"/>
+          <w:kern w:val="0"/>
+          <w:sz w:val="21"/>
+          <w:szCs w:val="21"/>
+          <w:lang w:eastAsia="en-GB"/>
+          <w14:ligatures w14:val="none"/>
+        </w:rPr>
+        <w:t>type</w:t>
+      </w:r>
+      <w:r>
         <w:rPr>
           <w:rFonts w:ascii="Consolas" w:eastAsia="Times New Roman" w:hAnsi="Consolas" w:cs="Times New Roman"/>
           <w:color w:val="CCCCCC"/>
@@ -7920,8 +7414,47 @@
           <w:lang w:eastAsia="en-GB"/>
           <w14:ligatures w14:val="none"/>
         </w:rPr>
-      </w:pPr>
-      <w:proofErr w:type="spellStart"/>
+        <w:t xml:space="preserve">: </w:t>
+      </w:r>
+      <w:r>
+        <w:rPr>
+          <w:rFonts w:ascii="Consolas" w:eastAsia="Times New Roman" w:hAnsi="Consolas" w:cs="Times New Roman"/>
+          <w:color w:val="CE9178"/>
+          <w:kern w:val="0"/>
+          <w:sz w:val="21"/>
+          <w:szCs w:val="21"/>
+          <w:lang w:eastAsia="en-GB"/>
+          <w14:ligatures w14:val="none"/>
+        </w:rPr>
+        <w:t>'application/json'</w:t>
+      </w:r>
+      <w:r>
+        <w:rPr>
+          <w:rFonts w:ascii="Consolas" w:eastAsia="Times New Roman" w:hAnsi="Consolas" w:cs="Times New Roman"/>
+          <w:color w:val="CCCCCC"/>
+          <w:kern w:val="0"/>
+          <w:sz w:val="21"/>
+          <w:szCs w:val="21"/>
+          <w:lang w:eastAsia="en-GB"/>
+          <w14:ligatures w14:val="none"/>
+        </w:rPr>
+        <w:t>});</w:t>
+      </w:r>
+    </w:p>
+    <w:p>
+      <w:pPr>
+        <w:shd w:val="clear" w:color="auto" w:fill="1F1F1F"/>
+        <w:spacing w:after="0" w:line="285" w:lineRule="atLeast"/>
+        <w:rPr>
+          <w:rFonts w:ascii="Consolas" w:eastAsia="Times New Roman" w:hAnsi="Consolas" w:cs="Times New Roman"/>
+          <w:color w:val="CCCCCC"/>
+          <w:kern w:val="0"/>
+          <w:sz w:val="21"/>
+          <w:szCs w:val="21"/>
+          <w:lang w:eastAsia="en-GB"/>
+          <w14:ligatures w14:val="none"/>
+        </w:rPr>
+      </w:pPr>
       <w:r>
         <w:rPr>
           <w:rFonts w:ascii="Consolas" w:eastAsia="Times New Roman" w:hAnsi="Consolas" w:cs="Times New Roman"/>
@@ -7932,9 +7465,8 @@
           <w:lang w:eastAsia="en-GB"/>
           <w14:ligatures w14:val="none"/>
         </w:rPr>
-        <w:t>const</w:t>
-      </w:r>
-      <w:proofErr w:type="spellEnd"/>
+        <w:t>var</w:t>
+      </w:r>
       <w:r>
         <w:rPr>
           <w:rFonts w:ascii="Consolas" w:eastAsia="Times New Roman" w:hAnsi="Consolas" w:cs="Times New Roman"/>
@@ -7950,14 +7482,14 @@
       <w:r>
         <w:rPr>
           <w:rFonts w:ascii="Consolas" w:eastAsia="Times New Roman" w:hAnsi="Consolas" w:cs="Times New Roman"/>
-          <w:color w:val="4FC1FF"/>
+          <w:color w:val="9CDCFE"/>
           <w:kern w:val="0"/>
           <w:sz w:val="21"/>
           <w:szCs w:val="21"/>
           <w:lang w:eastAsia="en-GB"/>
           <w14:ligatures w14:val="none"/>
         </w:rPr>
-        <w:t>blob</w:t>
+        <w:t>anchor</w:t>
       </w:r>
       <w:r>
         <w:rPr>
@@ -7998,14 +7530,38 @@
       <w:r>
         <w:rPr>
           <w:rFonts w:ascii="Consolas" w:eastAsia="Times New Roman" w:hAnsi="Consolas" w:cs="Times New Roman"/>
-          <w:color w:val="569CD6"/>
+          <w:color w:val="9CDCFE"/>
           <w:kern w:val="0"/>
           <w:sz w:val="21"/>
           <w:szCs w:val="21"/>
           <w:lang w:eastAsia="en-GB"/>
           <w14:ligatures w14:val="none"/>
         </w:rPr>
-        <w:t>new</w:t>
+        <w:t>document</w:t>
+      </w:r>
+      <w:r>
+        <w:rPr>
+          <w:rFonts w:ascii="Consolas" w:eastAsia="Times New Roman" w:hAnsi="Consolas" w:cs="Times New Roman"/>
+          <w:color w:val="D4D4D4"/>
+          <w:kern w:val="0"/>
+          <w:sz w:val="21"/>
+          <w:szCs w:val="21"/>
+          <w:lang w:eastAsia="en-GB"/>
+          <w14:ligatures w14:val="none"/>
+        </w:rPr>
+        <w:t>.</w:t>
+      </w:r>
+      <w:r>
+        <w:rPr>
+          <w:rFonts w:ascii="Consolas" w:eastAsia="Times New Roman" w:hAnsi="Consolas" w:cs="Times New Roman"/>
+          <w:color w:val="DCDCAA"/>
+          <w:kern w:val="0"/>
+          <w:sz w:val="21"/>
+          <w:szCs w:val="21"/>
+          <w:lang w:eastAsia="en-GB"/>
+          <w14:ligatures w14:val="none"/>
+        </w:rPr>
+        <w:t>createElement</w:t>
       </w:r>
       <w:r>
         <w:rPr>
@@ -8017,7 +7573,253 @@
           <w:lang w:eastAsia="en-GB"/>
           <w14:ligatures w14:val="none"/>
         </w:rPr>
+        <w:t>(</w:t>
+      </w:r>
+      <w:r>
+        <w:rPr>
+          <w:rFonts w:ascii="Consolas" w:eastAsia="Times New Roman" w:hAnsi="Consolas" w:cs="Times New Roman"/>
+          <w:color w:val="CE9178"/>
+          <w:kern w:val="0"/>
+          <w:sz w:val="21"/>
+          <w:szCs w:val="21"/>
+          <w:lang w:eastAsia="en-GB"/>
+          <w14:ligatures w14:val="none"/>
+        </w:rPr>
+        <w:t>'a'</w:t>
+      </w:r>
+      <w:r>
+        <w:rPr>
+          <w:rFonts w:ascii="Consolas" w:eastAsia="Times New Roman" w:hAnsi="Consolas" w:cs="Times New Roman"/>
+          <w:color w:val="CCCCCC"/>
+          <w:kern w:val="0"/>
+          <w:sz w:val="21"/>
+          <w:szCs w:val="21"/>
+          <w:lang w:eastAsia="en-GB"/>
+          <w14:ligatures w14:val="none"/>
+        </w:rPr>
+        <w:t>);</w:t>
+      </w:r>
+    </w:p>
+    <w:p>
+      <w:pPr>
+        <w:shd w:val="clear" w:color="auto" w:fill="1F1F1F"/>
+        <w:spacing w:after="0" w:line="285" w:lineRule="atLeast"/>
+        <w:rPr>
+          <w:rFonts w:ascii="Consolas" w:eastAsia="Times New Roman" w:hAnsi="Consolas" w:cs="Times New Roman"/>
+          <w:color w:val="CCCCCC"/>
+          <w:kern w:val="0"/>
+          <w:sz w:val="21"/>
+          <w:szCs w:val="21"/>
+          <w:lang w:eastAsia="en-GB"/>
+          <w14:ligatures w14:val="none"/>
+        </w:rPr>
+      </w:pPr>
+      <w:r>
+        <w:rPr>
+          <w:rFonts w:ascii="Consolas" w:eastAsia="Times New Roman" w:hAnsi="Consolas" w:cs="Times New Roman"/>
+          <w:color w:val="9CDCFE"/>
+          <w:kern w:val="0"/>
+          <w:sz w:val="21"/>
+          <w:szCs w:val="21"/>
+          <w:lang w:eastAsia="en-GB"/>
+          <w14:ligatures w14:val="none"/>
+        </w:rPr>
+        <w:t>anchor</w:t>
+      </w:r>
+      <w:r>
+        <w:rPr>
+          <w:rFonts w:ascii="Consolas" w:eastAsia="Times New Roman" w:hAnsi="Consolas" w:cs="Times New Roman"/>
+          <w:color w:val="D4D4D4"/>
+          <w:kern w:val="0"/>
+          <w:sz w:val="21"/>
+          <w:szCs w:val="21"/>
+          <w:lang w:eastAsia="en-GB"/>
+          <w14:ligatures w14:val="none"/>
+        </w:rPr>
+        <w:t>.</w:t>
+      </w:r>
+      <w:r>
+        <w:rPr>
+          <w:rFonts w:ascii="Consolas" w:eastAsia="Times New Roman" w:hAnsi="Consolas" w:cs="Times New Roman"/>
+          <w:color w:val="9CDCFE"/>
+          <w:kern w:val="0"/>
+          <w:sz w:val="21"/>
+          <w:szCs w:val="21"/>
+          <w:lang w:eastAsia="en-GB"/>
+          <w14:ligatures w14:val="none"/>
+        </w:rPr>
+        <w:t>download</w:t>
+      </w:r>
+      <w:r>
+        <w:rPr>
+          <w:rFonts w:ascii="Consolas" w:eastAsia="Times New Roman" w:hAnsi="Consolas" w:cs="Times New Roman"/>
+          <w:color w:val="CCCCCC"/>
+          <w:kern w:val="0"/>
+          <w:sz w:val="21"/>
+          <w:szCs w:val="21"/>
+          <w:lang w:eastAsia="en-GB"/>
+          <w14:ligatures w14:val="none"/>
+        </w:rPr>
         <w:t xml:space="preserve"> </w:t>
+      </w:r>
+      <w:r>
+        <w:rPr>
+          <w:rFonts w:ascii="Consolas" w:eastAsia="Times New Roman" w:hAnsi="Consolas" w:cs="Times New Roman"/>
+          <w:color w:val="D4D4D4"/>
+          <w:kern w:val="0"/>
+          <w:sz w:val="21"/>
+          <w:szCs w:val="21"/>
+          <w:lang w:eastAsia="en-GB"/>
+          <w14:ligatures w14:val="none"/>
+        </w:rPr>
+        <w:t>=</w:t>
+      </w:r>
+      <w:r>
+        <w:rPr>
+          <w:rFonts w:ascii="Consolas" w:eastAsia="Times New Roman" w:hAnsi="Consolas" w:cs="Times New Roman"/>
+          <w:color w:val="CCCCCC"/>
+          <w:kern w:val="0"/>
+          <w:sz w:val="21"/>
+          <w:szCs w:val="21"/>
+          <w:lang w:eastAsia="en-GB"/>
+          <w14:ligatures w14:val="none"/>
+        </w:rPr>
+        <w:t xml:space="preserve"> </w:t>
+      </w:r>
+      <w:r>
+        <w:rPr>
+          <w:rFonts w:ascii="Consolas" w:eastAsia="Times New Roman" w:hAnsi="Consolas" w:cs="Times New Roman"/>
+          <w:color w:val="CE9178"/>
+          <w:kern w:val="0"/>
+          <w:sz w:val="21"/>
+          <w:szCs w:val="21"/>
+          <w:lang w:eastAsia="en-GB"/>
+          <w14:ligatures w14:val="none"/>
+        </w:rPr>
+        <w:t>"data.json"</w:t>
+      </w:r>
+      <w:r>
+        <w:rPr>
+          <w:rFonts w:ascii="Consolas" w:eastAsia="Times New Roman" w:hAnsi="Consolas" w:cs="Times New Roman"/>
+          <w:color w:val="CCCCCC"/>
+          <w:kern w:val="0"/>
+          <w:sz w:val="21"/>
+          <w:szCs w:val="21"/>
+          <w:lang w:eastAsia="en-GB"/>
+          <w14:ligatures w14:val="none"/>
+        </w:rPr>
+        <w:t>;</w:t>
+      </w:r>
+    </w:p>
+    <w:p>
+      <w:pPr>
+        <w:shd w:val="clear" w:color="auto" w:fill="1F1F1F"/>
+        <w:spacing w:after="0" w:line="285" w:lineRule="atLeast"/>
+        <w:rPr>
+          <w:rFonts w:ascii="Consolas" w:eastAsia="Times New Roman" w:hAnsi="Consolas" w:cs="Times New Roman"/>
+          <w:color w:val="CCCCCC"/>
+          <w:kern w:val="0"/>
+          <w:sz w:val="21"/>
+          <w:szCs w:val="21"/>
+          <w:lang w:eastAsia="en-GB"/>
+          <w14:ligatures w14:val="none"/>
+        </w:rPr>
+      </w:pPr>
+      <w:r>
+        <w:rPr>
+          <w:rFonts w:ascii="Consolas" w:eastAsia="Times New Roman" w:hAnsi="Consolas" w:cs="Times New Roman"/>
+          <w:color w:val="9CDCFE"/>
+          <w:kern w:val="0"/>
+          <w:sz w:val="21"/>
+          <w:szCs w:val="21"/>
+          <w:lang w:eastAsia="en-GB"/>
+          <w14:ligatures w14:val="none"/>
+        </w:rPr>
+        <w:t>anchor</w:t>
+      </w:r>
+      <w:r>
+        <w:rPr>
+          <w:rFonts w:ascii="Consolas" w:eastAsia="Times New Roman" w:hAnsi="Consolas" w:cs="Times New Roman"/>
+          <w:color w:val="D4D4D4"/>
+          <w:kern w:val="0"/>
+          <w:sz w:val="21"/>
+          <w:szCs w:val="21"/>
+          <w:lang w:eastAsia="en-GB"/>
+          <w14:ligatures w14:val="none"/>
+        </w:rPr>
+        <w:t>.</w:t>
+      </w:r>
+      <w:r>
+        <w:rPr>
+          <w:rFonts w:ascii="Consolas" w:eastAsia="Times New Roman" w:hAnsi="Consolas" w:cs="Times New Roman"/>
+          <w:color w:val="9CDCFE"/>
+          <w:kern w:val="0"/>
+          <w:sz w:val="21"/>
+          <w:szCs w:val="21"/>
+          <w:lang w:eastAsia="en-GB"/>
+          <w14:ligatures w14:val="none"/>
+        </w:rPr>
+        <w:t>href</w:t>
+      </w:r>
+      <w:r>
+        <w:rPr>
+          <w:rFonts w:ascii="Consolas" w:eastAsia="Times New Roman" w:hAnsi="Consolas" w:cs="Times New Roman"/>
+          <w:color w:val="CCCCCC"/>
+          <w:kern w:val="0"/>
+          <w:sz w:val="21"/>
+          <w:szCs w:val="21"/>
+          <w:lang w:eastAsia="en-GB"/>
+          <w14:ligatures w14:val="none"/>
+        </w:rPr>
+        <w:t xml:space="preserve"> </w:t>
+      </w:r>
+      <w:r>
+        <w:rPr>
+          <w:rFonts w:ascii="Consolas" w:eastAsia="Times New Roman" w:hAnsi="Consolas" w:cs="Times New Roman"/>
+          <w:color w:val="D4D4D4"/>
+          <w:kern w:val="0"/>
+          <w:sz w:val="21"/>
+          <w:szCs w:val="21"/>
+          <w:lang w:eastAsia="en-GB"/>
+          <w14:ligatures w14:val="none"/>
+        </w:rPr>
+        <w:t>=</w:t>
+      </w:r>
+      <w:r>
+        <w:rPr>
+          <w:rFonts w:ascii="Consolas" w:eastAsia="Times New Roman" w:hAnsi="Consolas" w:cs="Times New Roman"/>
+          <w:color w:val="CCCCCC"/>
+          <w:kern w:val="0"/>
+          <w:sz w:val="21"/>
+          <w:szCs w:val="21"/>
+          <w:lang w:eastAsia="en-GB"/>
+          <w14:ligatures w14:val="none"/>
+        </w:rPr>
+        <w:t xml:space="preserve"> </w:t>
+      </w:r>
+      <w:r>
+        <w:rPr>
+          <w:rFonts w:ascii="Consolas" w:eastAsia="Times New Roman" w:hAnsi="Consolas" w:cs="Times New Roman"/>
+          <w:color w:val="9CDCFE"/>
+          <w:kern w:val="0"/>
+          <w:sz w:val="21"/>
+          <w:szCs w:val="21"/>
+          <w:lang w:eastAsia="en-GB"/>
+          <w14:ligatures w14:val="none"/>
+        </w:rPr>
+        <w:t>window</w:t>
+      </w:r>
+      <w:r>
+        <w:rPr>
+          <w:rFonts w:ascii="Consolas" w:eastAsia="Times New Roman" w:hAnsi="Consolas" w:cs="Times New Roman"/>
+          <w:color w:val="D4D4D4"/>
+          <w:kern w:val="0"/>
+          <w:sz w:val="21"/>
+          <w:szCs w:val="21"/>
+          <w:lang w:eastAsia="en-GB"/>
+          <w14:ligatures w14:val="none"/>
+        </w:rPr>
+        <w:t>.</w:t>
       </w:r>
       <w:r>
         <w:rPr>
@@ -8029,7 +7831,31 @@
           <w:lang w:eastAsia="en-GB"/>
           <w14:ligatures w14:val="none"/>
         </w:rPr>
-        <w:t>Blob</w:t>
+        <w:t>URL</w:t>
+      </w:r>
+      <w:r>
+        <w:rPr>
+          <w:rFonts w:ascii="Consolas" w:eastAsia="Times New Roman" w:hAnsi="Consolas" w:cs="Times New Roman"/>
+          <w:color w:val="D4D4D4"/>
+          <w:kern w:val="0"/>
+          <w:sz w:val="21"/>
+          <w:szCs w:val="21"/>
+          <w:lang w:eastAsia="en-GB"/>
+          <w14:ligatures w14:val="none"/>
+        </w:rPr>
+        <w:t>.</w:t>
+      </w:r>
+      <w:r>
+        <w:rPr>
+          <w:rFonts w:ascii="Consolas" w:eastAsia="Times New Roman" w:hAnsi="Consolas" w:cs="Times New Roman"/>
+          <w:color w:val="DCDCAA"/>
+          <w:kern w:val="0"/>
+          <w:sz w:val="21"/>
+          <w:szCs w:val="21"/>
+          <w:lang w:eastAsia="en-GB"/>
+          <w14:ligatures w14:val="none"/>
+        </w:rPr>
+        <w:t>createObjectURL</w:t>
       </w:r>
       <w:r>
         <w:rPr>
@@ -8041,9 +7867,47 @@
           <w:lang w:eastAsia="en-GB"/>
           <w14:ligatures w14:val="none"/>
         </w:rPr>
-        <w:t>([</w:t>
-      </w:r>
-      <w:proofErr w:type="spellStart"/>
+        <w:t>(</w:t>
+      </w:r>
+      <w:r>
+        <w:rPr>
+          <w:rFonts w:ascii="Consolas" w:eastAsia="Times New Roman" w:hAnsi="Consolas" w:cs="Times New Roman"/>
+          <w:color w:val="4FC1FF"/>
+          <w:kern w:val="0"/>
+          <w:sz w:val="21"/>
+          <w:szCs w:val="21"/>
+          <w:lang w:eastAsia="en-GB"/>
+          <w14:ligatures w14:val="none"/>
+        </w:rPr>
+        <w:t>blob</w:t>
+      </w:r>
+      <w:r>
+        <w:rPr>
+          <w:rFonts w:ascii="Consolas" w:eastAsia="Times New Roman" w:hAnsi="Consolas" w:cs="Times New Roman"/>
+          <w:color w:val="CCCCCC"/>
+          <w:kern w:val="0"/>
+          <w:sz w:val="21"/>
+          <w:szCs w:val="21"/>
+          <w:lang w:eastAsia="en-GB"/>
+          <w14:ligatures w14:val="none"/>
+        </w:rPr>
+        <w:t>);</w:t>
+      </w:r>
+    </w:p>
+    <w:p>
+      <w:pPr>
+        <w:shd w:val="clear" w:color="auto" w:fill="1F1F1F"/>
+        <w:spacing w:after="0" w:line="285" w:lineRule="atLeast"/>
+        <w:rPr>
+          <w:rFonts w:ascii="Consolas" w:eastAsia="Times New Roman" w:hAnsi="Consolas" w:cs="Times New Roman"/>
+          <w:color w:val="CCCCCC"/>
+          <w:kern w:val="0"/>
+          <w:sz w:val="21"/>
+          <w:szCs w:val="21"/>
+          <w:lang w:eastAsia="en-GB"/>
+          <w14:ligatures w14:val="none"/>
+        </w:rPr>
+      </w:pPr>
       <w:r>
         <w:rPr>
           <w:rFonts w:ascii="Consolas" w:eastAsia="Times New Roman" w:hAnsi="Consolas" w:cs="Times New Roman"/>
@@ -8054,9 +7918,32 @@
           <w:lang w:eastAsia="en-GB"/>
           <w14:ligatures w14:val="none"/>
         </w:rPr>
-        <w:t>json_object</w:t>
-      </w:r>
-      <w:proofErr w:type="spellEnd"/>
+        <w:t>anchor</w:t>
+      </w:r>
+      <w:r>
+        <w:rPr>
+          <w:rFonts w:ascii="Consolas" w:eastAsia="Times New Roman" w:hAnsi="Consolas" w:cs="Times New Roman"/>
+          <w:color w:val="D4D4D4"/>
+          <w:kern w:val="0"/>
+          <w:sz w:val="21"/>
+          <w:szCs w:val="21"/>
+          <w:lang w:eastAsia="en-GB"/>
+          <w14:ligatures w14:val="none"/>
+        </w:rPr>
+        <w:t>.</w:t>
+      </w:r>
+      <w:r>
+        <w:rPr>
+          <w:rFonts w:ascii="Consolas" w:eastAsia="Times New Roman" w:hAnsi="Consolas" w:cs="Times New Roman"/>
+          <w:color w:val="9CDCFE"/>
+          <w:kern w:val="0"/>
+          <w:sz w:val="21"/>
+          <w:szCs w:val="21"/>
+          <w:lang w:eastAsia="en-GB"/>
+          <w14:ligatures w14:val="none"/>
+        </w:rPr>
+        <w:t>innerHTML</w:t>
+      </w:r>
       <w:r>
         <w:rPr>
           <w:rFonts w:ascii="Consolas" w:eastAsia="Times New Roman" w:hAnsi="Consolas" w:cs="Times New Roman"/>
@@ -8067,8 +7954,59 @@
           <w:lang w:eastAsia="en-GB"/>
           <w14:ligatures w14:val="none"/>
         </w:rPr>
-        <w:t>], {</w:t>
-      </w:r>
+        <w:t xml:space="preserve"> </w:t>
+      </w:r>
+      <w:r>
+        <w:rPr>
+          <w:rFonts w:ascii="Consolas" w:eastAsia="Times New Roman" w:hAnsi="Consolas" w:cs="Times New Roman"/>
+          <w:color w:val="D4D4D4"/>
+          <w:kern w:val="0"/>
+          <w:sz w:val="21"/>
+          <w:szCs w:val="21"/>
+          <w:lang w:eastAsia="en-GB"/>
+          <w14:ligatures w14:val="none"/>
+        </w:rPr>
+        <w:t>=</w:t>
+      </w:r>
+      <w:r>
+        <w:rPr>
+          <w:rFonts w:ascii="Consolas" w:eastAsia="Times New Roman" w:hAnsi="Consolas" w:cs="Times New Roman"/>
+          <w:color w:val="CCCCCC"/>
+          <w:kern w:val="0"/>
+          <w:sz w:val="21"/>
+          <w:szCs w:val="21"/>
+          <w:lang w:eastAsia="en-GB"/>
+          <w14:ligatures w14:val="none"/>
+        </w:rPr>
+        <w:t xml:space="preserve"> </w:t>
+      </w:r>
+      <w:r>
+        <w:rPr>
+          <w:rFonts w:ascii="Consolas" w:eastAsia="Times New Roman" w:hAnsi="Consolas" w:cs="Times New Roman"/>
+          <w:color w:val="CE9178"/>
+          <w:kern w:val="0"/>
+          <w:sz w:val="21"/>
+          <w:szCs w:val="21"/>
+          <w:lang w:eastAsia="en-GB"/>
+          <w14:ligatures w14:val="none"/>
+        </w:rPr>
+        <w:t>"download"</w:t>
+      </w:r>
+    </w:p>
+    <w:p>
+      <w:pPr>
+        <w:shd w:val="clear" w:color="auto" w:fill="1F1F1F"/>
+        <w:spacing w:after="0" w:line="285" w:lineRule="atLeast"/>
+        <w:rPr>
+          <w:rFonts w:ascii="Consolas" w:eastAsia="Times New Roman" w:hAnsi="Consolas" w:cs="Times New Roman"/>
+          <w:color w:val="CCCCCC"/>
+          <w:kern w:val="0"/>
+          <w:sz w:val="21"/>
+          <w:szCs w:val="21"/>
+          <w:lang w:eastAsia="en-GB"/>
+          <w14:ligatures w14:val="none"/>
+        </w:rPr>
+      </w:pPr>
       <w:r>
         <w:rPr>
           <w:rFonts w:ascii="Consolas" w:eastAsia="Times New Roman" w:hAnsi="Consolas" w:cs="Times New Roman"/>
@@ -8079,7 +8017,31 @@
           <w:lang w:eastAsia="en-GB"/>
           <w14:ligatures w14:val="none"/>
         </w:rPr>
-        <w:t>type</w:t>
+        <w:t>anchor</w:t>
+      </w:r>
+      <w:r>
+        <w:rPr>
+          <w:rFonts w:ascii="Consolas" w:eastAsia="Times New Roman" w:hAnsi="Consolas" w:cs="Times New Roman"/>
+          <w:color w:val="D4D4D4"/>
+          <w:kern w:val="0"/>
+          <w:sz w:val="21"/>
+          <w:szCs w:val="21"/>
+          <w:lang w:eastAsia="en-GB"/>
+          <w14:ligatures w14:val="none"/>
+        </w:rPr>
+        <w:t>.</w:t>
+      </w:r>
+      <w:r>
+        <w:rPr>
+          <w:rFonts w:ascii="Consolas" w:eastAsia="Times New Roman" w:hAnsi="Consolas" w:cs="Times New Roman"/>
+          <w:color w:val="DCDCAA"/>
+          <w:kern w:val="0"/>
+          <w:sz w:val="21"/>
+          <w:szCs w:val="21"/>
+          <w:lang w:eastAsia="en-GB"/>
+          <w14:ligatures w14:val="none"/>
+        </w:rPr>
+        <w:t>click</w:t>
       </w:r>
       <w:r>
         <w:rPr>
@@ -8091,47 +8053,13 @@
           <w:lang w:eastAsia="en-GB"/>
           <w14:ligatures w14:val="none"/>
         </w:rPr>
-        <w:t xml:space="preserve">: </w:t>
-      </w:r>
-      <w:r>
-        <w:rPr>
-          <w:rFonts w:ascii="Consolas" w:eastAsia="Times New Roman" w:hAnsi="Consolas" w:cs="Times New Roman"/>
-          <w:color w:val="CE9178"/>
-          <w:kern w:val="0"/>
-          <w:sz w:val="21"/>
-          <w:szCs w:val="21"/>
-          <w:lang w:eastAsia="en-GB"/>
-          <w14:ligatures w14:val="none"/>
-        </w:rPr>
-        <w:t>'application/</w:t>
-      </w:r>
-      <w:proofErr w:type="spellStart"/>
-      <w:r>
-        <w:rPr>
-          <w:rFonts w:ascii="Consolas" w:eastAsia="Times New Roman" w:hAnsi="Consolas" w:cs="Times New Roman"/>
-          <w:color w:val="CE9178"/>
-          <w:kern w:val="0"/>
-          <w:sz w:val="21"/>
-          <w:szCs w:val="21"/>
-          <w:lang w:eastAsia="en-GB"/>
-          <w14:ligatures w14:val="none"/>
-        </w:rPr>
-        <w:t>json</w:t>
-      </w:r>
-      <w:proofErr w:type="spellEnd"/>
-      <w:r>
-        <w:rPr>
-          <w:rFonts w:ascii="Consolas" w:eastAsia="Times New Roman" w:hAnsi="Consolas" w:cs="Times New Roman"/>
-          <w:color w:val="CE9178"/>
-          <w:kern w:val="0"/>
-          <w:sz w:val="21"/>
-          <w:szCs w:val="21"/>
-          <w:lang w:eastAsia="en-GB"/>
-          <w14:ligatures w14:val="none"/>
-        </w:rPr>
-        <w:t>'</w:t>
-      </w:r>
-      <w:r>
+        <w:t>();</w:t>
+      </w:r>
+    </w:p>
+    <w:p>
+      <w:pPr>
+        <w:shd w:val="clear" w:color="auto" w:fill="1F1F1F"/>
+        <w:spacing w:after="0" w:line="285" w:lineRule="atLeast"/>
         <w:rPr>
           <w:rFonts w:ascii="Consolas" w:eastAsia="Times New Roman" w:hAnsi="Consolas" w:cs="Times New Roman"/>
           <w:color w:val="CCCCCC"/>
@@ -8141,9 +8069,43 @@
           <w:lang w:eastAsia="en-GB"/>
           <w14:ligatures w14:val="none"/>
         </w:rPr>
-        <w:t>}</w:t>
-      </w:r>
-      <w:proofErr w:type="gramStart"/>
+      </w:pPr>
+      <w:r>
+        <w:rPr>
+          <w:rFonts w:ascii="Consolas" w:eastAsia="Times New Roman" w:hAnsi="Consolas" w:cs="Times New Roman"/>
+          <w:color w:val="9CDCFE"/>
+          <w:kern w:val="0"/>
+          <w:sz w:val="21"/>
+          <w:szCs w:val="21"/>
+          <w:lang w:eastAsia="en-GB"/>
+          <w14:ligatures w14:val="none"/>
+        </w:rPr>
+        <w:t>console</w:t>
+      </w:r>
+      <w:r>
+        <w:rPr>
+          <w:rFonts w:ascii="Consolas" w:eastAsia="Times New Roman" w:hAnsi="Consolas" w:cs="Times New Roman"/>
+          <w:color w:val="D4D4D4"/>
+          <w:kern w:val="0"/>
+          <w:sz w:val="21"/>
+          <w:szCs w:val="21"/>
+          <w:lang w:eastAsia="en-GB"/>
+          <w14:ligatures w14:val="none"/>
+        </w:rPr>
+        <w:t>.</w:t>
+      </w:r>
+      <w:r>
+        <w:rPr>
+          <w:rFonts w:ascii="Consolas" w:eastAsia="Times New Roman" w:hAnsi="Consolas" w:cs="Times New Roman"/>
+          <w:color w:val="DCDCAA"/>
+          <w:kern w:val="0"/>
+          <w:sz w:val="21"/>
+          <w:szCs w:val="21"/>
+          <w:lang w:eastAsia="en-GB"/>
+          <w14:ligatures w14:val="none"/>
+        </w:rPr>
+        <w:t>log</w:t>
+      </w:r>
       <w:r>
         <w:rPr>
           <w:rFonts w:ascii="Consolas" w:eastAsia="Times New Roman" w:hAnsi="Consolas" w:cs="Times New Roman"/>
@@ -8154,14 +8116,21 @@
           <w:lang w:eastAsia="en-GB"/>
           <w14:ligatures w14:val="none"/>
         </w:rPr>
-        <w:t>);</w:t>
-      </w:r>
-      <w:proofErr w:type="gramEnd"/>
-    </w:p>
-    <w:p>
-      <w:pPr>
-        <w:shd w:val="clear" w:color="auto" w:fill="1F1F1F"/>
-        <w:spacing w:after="0" w:line="285" w:lineRule="atLeast"/>
+        <w:t>(</w:t>
+      </w:r>
+      <w:r>
+        <w:rPr>
+          <w:rFonts w:ascii="Consolas" w:eastAsia="Times New Roman" w:hAnsi="Consolas" w:cs="Times New Roman"/>
+          <w:color w:val="9CDCFE"/>
+          <w:kern w:val="0"/>
+          <w:sz w:val="21"/>
+          <w:szCs w:val="21"/>
+          <w:lang w:eastAsia="en-GB"/>
+          <w14:ligatures w14:val="none"/>
+        </w:rPr>
+        <w:t>anchor</w:t>
+      </w:r>
+      <w:r>
         <w:rPr>
           <w:rFonts w:ascii="Consolas" w:eastAsia="Times New Roman" w:hAnsi="Consolas" w:cs="Times New Roman"/>
           <w:color w:val="CCCCCC"/>
@@ -8171,747 +8140,11 @@
           <w:lang w:eastAsia="en-GB"/>
           <w14:ligatures w14:val="none"/>
         </w:rPr>
-      </w:pPr>
-      <w:r>
-        <w:rPr>
-          <w:rFonts w:ascii="Consolas" w:eastAsia="Times New Roman" w:hAnsi="Consolas" w:cs="Times New Roman"/>
-          <w:color w:val="569CD6"/>
-          <w:kern w:val="0"/>
-          <w:sz w:val="21"/>
-          <w:szCs w:val="21"/>
-          <w:lang w:eastAsia="en-GB"/>
-          <w14:ligatures w14:val="none"/>
-        </w:rPr>
-        <w:t>var</w:t>
-      </w:r>
-      <w:r>
-        <w:rPr>
-          <w:rFonts w:ascii="Consolas" w:eastAsia="Times New Roman" w:hAnsi="Consolas" w:cs="Times New Roman"/>
-          <w:color w:val="CCCCCC"/>
-          <w:kern w:val="0"/>
-          <w:sz w:val="21"/>
-          <w:szCs w:val="21"/>
-          <w:lang w:eastAsia="en-GB"/>
-          <w14:ligatures w14:val="none"/>
-        </w:rPr>
-        <w:t xml:space="preserve"> </w:t>
-      </w:r>
-      <w:r>
-        <w:rPr>
-          <w:rFonts w:ascii="Consolas" w:eastAsia="Times New Roman" w:hAnsi="Consolas" w:cs="Times New Roman"/>
-          <w:color w:val="9CDCFE"/>
-          <w:kern w:val="0"/>
-          <w:sz w:val="21"/>
-          <w:szCs w:val="21"/>
-          <w:lang w:eastAsia="en-GB"/>
-          <w14:ligatures w14:val="none"/>
-        </w:rPr>
-        <w:t>anchor</w:t>
-      </w:r>
-      <w:r>
-        <w:rPr>
-          <w:rFonts w:ascii="Consolas" w:eastAsia="Times New Roman" w:hAnsi="Consolas" w:cs="Times New Roman"/>
-          <w:color w:val="CCCCCC"/>
-          <w:kern w:val="0"/>
-          <w:sz w:val="21"/>
-          <w:szCs w:val="21"/>
-          <w:lang w:eastAsia="en-GB"/>
-          <w14:ligatures w14:val="none"/>
-        </w:rPr>
-        <w:t xml:space="preserve"> </w:t>
-      </w:r>
-      <w:r>
-        <w:rPr>
-          <w:rFonts w:ascii="Consolas" w:eastAsia="Times New Roman" w:hAnsi="Consolas" w:cs="Times New Roman"/>
-          <w:color w:val="D4D4D4"/>
-          <w:kern w:val="0"/>
-          <w:sz w:val="21"/>
-          <w:szCs w:val="21"/>
-          <w:lang w:eastAsia="en-GB"/>
-          <w14:ligatures w14:val="none"/>
-        </w:rPr>
-        <w:t>=</w:t>
-      </w:r>
-      <w:r>
-        <w:rPr>
-          <w:rFonts w:ascii="Consolas" w:eastAsia="Times New Roman" w:hAnsi="Consolas" w:cs="Times New Roman"/>
-          <w:color w:val="CCCCCC"/>
-          <w:kern w:val="0"/>
-          <w:sz w:val="21"/>
-          <w:szCs w:val="21"/>
-          <w:lang w:eastAsia="en-GB"/>
-          <w14:ligatures w14:val="none"/>
-        </w:rPr>
-        <w:t xml:space="preserve"> </w:t>
-      </w:r>
-      <w:proofErr w:type="spellStart"/>
-      <w:proofErr w:type="gramStart"/>
-      <w:r>
-        <w:rPr>
-          <w:rFonts w:ascii="Consolas" w:eastAsia="Times New Roman" w:hAnsi="Consolas" w:cs="Times New Roman"/>
-          <w:color w:val="9CDCFE"/>
-          <w:kern w:val="0"/>
-          <w:sz w:val="21"/>
-          <w:szCs w:val="21"/>
-          <w:lang w:eastAsia="en-GB"/>
-          <w14:ligatures w14:val="none"/>
-        </w:rPr>
-        <w:t>document</w:t>
-      </w:r>
-      <w:r>
-        <w:rPr>
-          <w:rFonts w:ascii="Consolas" w:eastAsia="Times New Roman" w:hAnsi="Consolas" w:cs="Times New Roman"/>
-          <w:color w:val="D4D4D4"/>
-          <w:kern w:val="0"/>
-          <w:sz w:val="21"/>
-          <w:szCs w:val="21"/>
-          <w:lang w:eastAsia="en-GB"/>
-          <w14:ligatures w14:val="none"/>
-        </w:rPr>
-        <w:t>.</w:t>
-      </w:r>
-      <w:r>
-        <w:rPr>
-          <w:rFonts w:ascii="Consolas" w:eastAsia="Times New Roman" w:hAnsi="Consolas" w:cs="Times New Roman"/>
-          <w:color w:val="DCDCAA"/>
-          <w:kern w:val="0"/>
-          <w:sz w:val="21"/>
-          <w:szCs w:val="21"/>
-          <w:lang w:eastAsia="en-GB"/>
-          <w14:ligatures w14:val="none"/>
-        </w:rPr>
-        <w:t>createElement</w:t>
-      </w:r>
-      <w:proofErr w:type="spellEnd"/>
-      <w:proofErr w:type="gramEnd"/>
-      <w:r>
-        <w:rPr>
-          <w:rFonts w:ascii="Consolas" w:eastAsia="Times New Roman" w:hAnsi="Consolas" w:cs="Times New Roman"/>
-          <w:color w:val="CCCCCC"/>
-          <w:kern w:val="0"/>
-          <w:sz w:val="21"/>
-          <w:szCs w:val="21"/>
-          <w:lang w:eastAsia="en-GB"/>
-          <w14:ligatures w14:val="none"/>
-        </w:rPr>
-        <w:t>(</w:t>
-      </w:r>
-      <w:r>
-        <w:rPr>
-          <w:rFonts w:ascii="Consolas" w:eastAsia="Times New Roman" w:hAnsi="Consolas" w:cs="Times New Roman"/>
-          <w:color w:val="CE9178"/>
-          <w:kern w:val="0"/>
-          <w:sz w:val="21"/>
-          <w:szCs w:val="21"/>
-          <w:lang w:eastAsia="en-GB"/>
-          <w14:ligatures w14:val="none"/>
-        </w:rPr>
-        <w:t>'a'</w:t>
-      </w:r>
-      <w:r>
-        <w:rPr>
-          <w:rFonts w:ascii="Consolas" w:eastAsia="Times New Roman" w:hAnsi="Consolas" w:cs="Times New Roman"/>
-          <w:color w:val="CCCCCC"/>
-          <w:kern w:val="0"/>
-          <w:sz w:val="21"/>
-          <w:szCs w:val="21"/>
-          <w:lang w:eastAsia="en-GB"/>
-          <w14:ligatures w14:val="none"/>
-        </w:rPr>
         <w:t>);</w:t>
       </w:r>
     </w:p>
     <w:p>
       <w:pPr>
-        <w:shd w:val="clear" w:color="auto" w:fill="1F1F1F"/>
-        <w:spacing w:after="0" w:line="285" w:lineRule="atLeast"/>
-        <w:rPr>
-          <w:rFonts w:ascii="Consolas" w:eastAsia="Times New Roman" w:hAnsi="Consolas" w:cs="Times New Roman"/>
-          <w:color w:val="CCCCCC"/>
-          <w:kern w:val="0"/>
-          <w:sz w:val="21"/>
-          <w:szCs w:val="21"/>
-          <w:lang w:eastAsia="en-GB"/>
-          <w14:ligatures w14:val="none"/>
-        </w:rPr>
-      </w:pPr>
-      <w:proofErr w:type="spellStart"/>
-      <w:proofErr w:type="gramStart"/>
-      <w:r>
-        <w:rPr>
-          <w:rFonts w:ascii="Consolas" w:eastAsia="Times New Roman" w:hAnsi="Consolas" w:cs="Times New Roman"/>
-          <w:color w:val="9CDCFE"/>
-          <w:kern w:val="0"/>
-          <w:sz w:val="21"/>
-          <w:szCs w:val="21"/>
-          <w:lang w:eastAsia="en-GB"/>
-          <w14:ligatures w14:val="none"/>
-        </w:rPr>
-        <w:t>anchor</w:t>
-      </w:r>
-      <w:r>
-        <w:rPr>
-          <w:rFonts w:ascii="Consolas" w:eastAsia="Times New Roman" w:hAnsi="Consolas" w:cs="Times New Roman"/>
-          <w:color w:val="D4D4D4"/>
-          <w:kern w:val="0"/>
-          <w:sz w:val="21"/>
-          <w:szCs w:val="21"/>
-          <w:lang w:eastAsia="en-GB"/>
-          <w14:ligatures w14:val="none"/>
-        </w:rPr>
-        <w:t>.</w:t>
-      </w:r>
-      <w:r>
-        <w:rPr>
-          <w:rFonts w:ascii="Consolas" w:eastAsia="Times New Roman" w:hAnsi="Consolas" w:cs="Times New Roman"/>
-          <w:color w:val="9CDCFE"/>
-          <w:kern w:val="0"/>
-          <w:sz w:val="21"/>
-          <w:szCs w:val="21"/>
-          <w:lang w:eastAsia="en-GB"/>
-          <w14:ligatures w14:val="none"/>
-        </w:rPr>
-        <w:t>download</w:t>
-      </w:r>
-      <w:proofErr w:type="spellEnd"/>
-      <w:proofErr w:type="gramEnd"/>
-      <w:r>
-        <w:rPr>
-          <w:rFonts w:ascii="Consolas" w:eastAsia="Times New Roman" w:hAnsi="Consolas" w:cs="Times New Roman"/>
-          <w:color w:val="CCCCCC"/>
-          <w:kern w:val="0"/>
-          <w:sz w:val="21"/>
-          <w:szCs w:val="21"/>
-          <w:lang w:eastAsia="en-GB"/>
-          <w14:ligatures w14:val="none"/>
-        </w:rPr>
-        <w:t xml:space="preserve"> </w:t>
-      </w:r>
-      <w:r>
-        <w:rPr>
-          <w:rFonts w:ascii="Consolas" w:eastAsia="Times New Roman" w:hAnsi="Consolas" w:cs="Times New Roman"/>
-          <w:color w:val="D4D4D4"/>
-          <w:kern w:val="0"/>
-          <w:sz w:val="21"/>
-          <w:szCs w:val="21"/>
-          <w:lang w:eastAsia="en-GB"/>
-          <w14:ligatures w14:val="none"/>
-        </w:rPr>
-        <w:t>=</w:t>
-      </w:r>
-      <w:r>
-        <w:rPr>
-          <w:rFonts w:ascii="Consolas" w:eastAsia="Times New Roman" w:hAnsi="Consolas" w:cs="Times New Roman"/>
-          <w:color w:val="CCCCCC"/>
-          <w:kern w:val="0"/>
-          <w:sz w:val="21"/>
-          <w:szCs w:val="21"/>
-          <w:lang w:eastAsia="en-GB"/>
-          <w14:ligatures w14:val="none"/>
-        </w:rPr>
-        <w:t xml:space="preserve"> </w:t>
-      </w:r>
-      <w:r>
-        <w:rPr>
-          <w:rFonts w:ascii="Consolas" w:eastAsia="Times New Roman" w:hAnsi="Consolas" w:cs="Times New Roman"/>
-          <w:color w:val="CE9178"/>
-          <w:kern w:val="0"/>
-          <w:sz w:val="21"/>
-          <w:szCs w:val="21"/>
-          <w:lang w:eastAsia="en-GB"/>
-          <w14:ligatures w14:val="none"/>
-        </w:rPr>
-        <w:t>"</w:t>
-      </w:r>
-      <w:proofErr w:type="spellStart"/>
-      <w:r>
-        <w:rPr>
-          <w:rFonts w:ascii="Consolas" w:eastAsia="Times New Roman" w:hAnsi="Consolas" w:cs="Times New Roman"/>
-          <w:color w:val="CE9178"/>
-          <w:kern w:val="0"/>
-          <w:sz w:val="21"/>
-          <w:szCs w:val="21"/>
-          <w:lang w:eastAsia="en-GB"/>
-          <w14:ligatures w14:val="none"/>
-        </w:rPr>
-        <w:t>data.json</w:t>
-      </w:r>
-      <w:proofErr w:type="spellEnd"/>
-      <w:r>
-        <w:rPr>
-          <w:rFonts w:ascii="Consolas" w:eastAsia="Times New Roman" w:hAnsi="Consolas" w:cs="Times New Roman"/>
-          <w:color w:val="CE9178"/>
-          <w:kern w:val="0"/>
-          <w:sz w:val="21"/>
-          <w:szCs w:val="21"/>
-          <w:lang w:eastAsia="en-GB"/>
-          <w14:ligatures w14:val="none"/>
-        </w:rPr>
-        <w:t>"</w:t>
-      </w:r>
-      <w:r>
-        <w:rPr>
-          <w:rFonts w:ascii="Consolas" w:eastAsia="Times New Roman" w:hAnsi="Consolas" w:cs="Times New Roman"/>
-          <w:color w:val="CCCCCC"/>
-          <w:kern w:val="0"/>
-          <w:sz w:val="21"/>
-          <w:szCs w:val="21"/>
-          <w:lang w:eastAsia="en-GB"/>
-          <w14:ligatures w14:val="none"/>
-        </w:rPr>
-        <w:t>;</w:t>
-      </w:r>
-    </w:p>
-    <w:p>
-      <w:pPr>
-        <w:shd w:val="clear" w:color="auto" w:fill="1F1F1F"/>
-        <w:spacing w:after="0" w:line="285" w:lineRule="atLeast"/>
-        <w:rPr>
-          <w:rFonts w:ascii="Consolas" w:eastAsia="Times New Roman" w:hAnsi="Consolas" w:cs="Times New Roman"/>
-          <w:color w:val="CCCCCC"/>
-          <w:kern w:val="0"/>
-          <w:sz w:val="21"/>
-          <w:szCs w:val="21"/>
-          <w:lang w:eastAsia="en-GB"/>
-          <w14:ligatures w14:val="none"/>
-        </w:rPr>
-      </w:pPr>
-      <w:proofErr w:type="spellStart"/>
-      <w:proofErr w:type="gramStart"/>
-      <w:r>
-        <w:rPr>
-          <w:rFonts w:ascii="Consolas" w:eastAsia="Times New Roman" w:hAnsi="Consolas" w:cs="Times New Roman"/>
-          <w:color w:val="9CDCFE"/>
-          <w:kern w:val="0"/>
-          <w:sz w:val="21"/>
-          <w:szCs w:val="21"/>
-          <w:lang w:eastAsia="en-GB"/>
-          <w14:ligatures w14:val="none"/>
-        </w:rPr>
-        <w:t>anchor</w:t>
-      </w:r>
-      <w:r>
-        <w:rPr>
-          <w:rFonts w:ascii="Consolas" w:eastAsia="Times New Roman" w:hAnsi="Consolas" w:cs="Times New Roman"/>
-          <w:color w:val="D4D4D4"/>
-          <w:kern w:val="0"/>
-          <w:sz w:val="21"/>
-          <w:szCs w:val="21"/>
-          <w:lang w:eastAsia="en-GB"/>
-          <w14:ligatures w14:val="none"/>
-        </w:rPr>
-        <w:t>.</w:t>
-      </w:r>
-      <w:r>
-        <w:rPr>
-          <w:rFonts w:ascii="Consolas" w:eastAsia="Times New Roman" w:hAnsi="Consolas" w:cs="Times New Roman"/>
-          <w:color w:val="9CDCFE"/>
-          <w:kern w:val="0"/>
-          <w:sz w:val="21"/>
-          <w:szCs w:val="21"/>
-          <w:lang w:eastAsia="en-GB"/>
-          <w14:ligatures w14:val="none"/>
-        </w:rPr>
-        <w:t>href</w:t>
-      </w:r>
-      <w:proofErr w:type="spellEnd"/>
-      <w:proofErr w:type="gramEnd"/>
-      <w:r>
-        <w:rPr>
-          <w:rFonts w:ascii="Consolas" w:eastAsia="Times New Roman" w:hAnsi="Consolas" w:cs="Times New Roman"/>
-          <w:color w:val="CCCCCC"/>
-          <w:kern w:val="0"/>
-          <w:sz w:val="21"/>
-          <w:szCs w:val="21"/>
-          <w:lang w:eastAsia="en-GB"/>
-          <w14:ligatures w14:val="none"/>
-        </w:rPr>
-        <w:t xml:space="preserve"> </w:t>
-      </w:r>
-      <w:r>
-        <w:rPr>
-          <w:rFonts w:ascii="Consolas" w:eastAsia="Times New Roman" w:hAnsi="Consolas" w:cs="Times New Roman"/>
-          <w:color w:val="D4D4D4"/>
-          <w:kern w:val="0"/>
-          <w:sz w:val="21"/>
-          <w:szCs w:val="21"/>
-          <w:lang w:eastAsia="en-GB"/>
-          <w14:ligatures w14:val="none"/>
-        </w:rPr>
-        <w:t>=</w:t>
-      </w:r>
-      <w:r>
-        <w:rPr>
-          <w:rFonts w:ascii="Consolas" w:eastAsia="Times New Roman" w:hAnsi="Consolas" w:cs="Times New Roman"/>
-          <w:color w:val="CCCCCC"/>
-          <w:kern w:val="0"/>
-          <w:sz w:val="21"/>
-          <w:szCs w:val="21"/>
-          <w:lang w:eastAsia="en-GB"/>
-          <w14:ligatures w14:val="none"/>
-        </w:rPr>
-        <w:t xml:space="preserve"> </w:t>
-      </w:r>
-      <w:proofErr w:type="spellStart"/>
-      <w:r>
-        <w:rPr>
-          <w:rFonts w:ascii="Consolas" w:eastAsia="Times New Roman" w:hAnsi="Consolas" w:cs="Times New Roman"/>
-          <w:color w:val="9CDCFE"/>
-          <w:kern w:val="0"/>
-          <w:sz w:val="21"/>
-          <w:szCs w:val="21"/>
-          <w:lang w:eastAsia="en-GB"/>
-          <w14:ligatures w14:val="none"/>
-        </w:rPr>
-        <w:t>window</w:t>
-      </w:r>
-      <w:r>
-        <w:rPr>
-          <w:rFonts w:ascii="Consolas" w:eastAsia="Times New Roman" w:hAnsi="Consolas" w:cs="Times New Roman"/>
-          <w:color w:val="D4D4D4"/>
-          <w:kern w:val="0"/>
-          <w:sz w:val="21"/>
-          <w:szCs w:val="21"/>
-          <w:lang w:eastAsia="en-GB"/>
-          <w14:ligatures w14:val="none"/>
-        </w:rPr>
-        <w:t>.</w:t>
-      </w:r>
-      <w:r>
-        <w:rPr>
-          <w:rFonts w:ascii="Consolas" w:eastAsia="Times New Roman" w:hAnsi="Consolas" w:cs="Times New Roman"/>
-          <w:color w:val="4EC9B0"/>
-          <w:kern w:val="0"/>
-          <w:sz w:val="21"/>
-          <w:szCs w:val="21"/>
-          <w:lang w:eastAsia="en-GB"/>
-          <w14:ligatures w14:val="none"/>
-        </w:rPr>
-        <w:t>URL</w:t>
-      </w:r>
-      <w:r>
-        <w:rPr>
-          <w:rFonts w:ascii="Consolas" w:eastAsia="Times New Roman" w:hAnsi="Consolas" w:cs="Times New Roman"/>
-          <w:color w:val="D4D4D4"/>
-          <w:kern w:val="0"/>
-          <w:sz w:val="21"/>
-          <w:szCs w:val="21"/>
-          <w:lang w:eastAsia="en-GB"/>
-          <w14:ligatures w14:val="none"/>
-        </w:rPr>
-        <w:t>.</w:t>
-      </w:r>
-      <w:r>
-        <w:rPr>
-          <w:rFonts w:ascii="Consolas" w:eastAsia="Times New Roman" w:hAnsi="Consolas" w:cs="Times New Roman"/>
-          <w:color w:val="DCDCAA"/>
-          <w:kern w:val="0"/>
-          <w:sz w:val="21"/>
-          <w:szCs w:val="21"/>
-          <w:lang w:eastAsia="en-GB"/>
-          <w14:ligatures w14:val="none"/>
-        </w:rPr>
-        <w:t>createObjectURL</w:t>
-      </w:r>
-      <w:proofErr w:type="spellEnd"/>
-      <w:r>
-        <w:rPr>
-          <w:rFonts w:ascii="Consolas" w:eastAsia="Times New Roman" w:hAnsi="Consolas" w:cs="Times New Roman"/>
-          <w:color w:val="CCCCCC"/>
-          <w:kern w:val="0"/>
-          <w:sz w:val="21"/>
-          <w:szCs w:val="21"/>
-          <w:lang w:eastAsia="en-GB"/>
-          <w14:ligatures w14:val="none"/>
-        </w:rPr>
-        <w:t>(</w:t>
-      </w:r>
-      <w:r>
-        <w:rPr>
-          <w:rFonts w:ascii="Consolas" w:eastAsia="Times New Roman" w:hAnsi="Consolas" w:cs="Times New Roman"/>
-          <w:color w:val="4FC1FF"/>
-          <w:kern w:val="0"/>
-          <w:sz w:val="21"/>
-          <w:szCs w:val="21"/>
-          <w:lang w:eastAsia="en-GB"/>
-          <w14:ligatures w14:val="none"/>
-        </w:rPr>
-        <w:t>blob</w:t>
-      </w:r>
-      <w:r>
-        <w:rPr>
-          <w:rFonts w:ascii="Consolas" w:eastAsia="Times New Roman" w:hAnsi="Consolas" w:cs="Times New Roman"/>
-          <w:color w:val="CCCCCC"/>
-          <w:kern w:val="0"/>
-          <w:sz w:val="21"/>
-          <w:szCs w:val="21"/>
-          <w:lang w:eastAsia="en-GB"/>
-          <w14:ligatures w14:val="none"/>
-        </w:rPr>
-        <w:t>);</w:t>
-      </w:r>
-    </w:p>
-    <w:p>
-      <w:pPr>
-        <w:shd w:val="clear" w:color="auto" w:fill="1F1F1F"/>
-        <w:spacing w:after="0" w:line="285" w:lineRule="atLeast"/>
-        <w:rPr>
-          <w:rFonts w:ascii="Consolas" w:eastAsia="Times New Roman" w:hAnsi="Consolas" w:cs="Times New Roman"/>
-          <w:color w:val="CCCCCC"/>
-          <w:kern w:val="0"/>
-          <w:sz w:val="21"/>
-          <w:szCs w:val="21"/>
-          <w:lang w:eastAsia="en-GB"/>
-          <w14:ligatures w14:val="none"/>
-        </w:rPr>
-      </w:pPr>
-      <w:proofErr w:type="spellStart"/>
-      <w:proofErr w:type="gramStart"/>
-      <w:r>
-        <w:rPr>
-          <w:rFonts w:ascii="Consolas" w:eastAsia="Times New Roman" w:hAnsi="Consolas" w:cs="Times New Roman"/>
-          <w:color w:val="9CDCFE"/>
-          <w:kern w:val="0"/>
-          <w:sz w:val="21"/>
-          <w:szCs w:val="21"/>
-          <w:lang w:eastAsia="en-GB"/>
-          <w14:ligatures w14:val="none"/>
-        </w:rPr>
-        <w:t>anchor</w:t>
-      </w:r>
-      <w:r>
-        <w:rPr>
-          <w:rFonts w:ascii="Consolas" w:eastAsia="Times New Roman" w:hAnsi="Consolas" w:cs="Times New Roman"/>
-          <w:color w:val="D4D4D4"/>
-          <w:kern w:val="0"/>
-          <w:sz w:val="21"/>
-          <w:szCs w:val="21"/>
-          <w:lang w:eastAsia="en-GB"/>
-          <w14:ligatures w14:val="none"/>
-        </w:rPr>
-        <w:t>.</w:t>
-      </w:r>
-      <w:r>
-        <w:rPr>
-          <w:rFonts w:ascii="Consolas" w:eastAsia="Times New Roman" w:hAnsi="Consolas" w:cs="Times New Roman"/>
-          <w:color w:val="9CDCFE"/>
-          <w:kern w:val="0"/>
-          <w:sz w:val="21"/>
-          <w:szCs w:val="21"/>
-          <w:lang w:eastAsia="en-GB"/>
-          <w14:ligatures w14:val="none"/>
-        </w:rPr>
-        <w:t>innerHTML</w:t>
-      </w:r>
-      <w:proofErr w:type="spellEnd"/>
-      <w:proofErr w:type="gramEnd"/>
-      <w:r>
-        <w:rPr>
-          <w:rFonts w:ascii="Consolas" w:eastAsia="Times New Roman" w:hAnsi="Consolas" w:cs="Times New Roman"/>
-          <w:color w:val="CCCCCC"/>
-          <w:kern w:val="0"/>
-          <w:sz w:val="21"/>
-          <w:szCs w:val="21"/>
-          <w:lang w:eastAsia="en-GB"/>
-          <w14:ligatures w14:val="none"/>
-        </w:rPr>
-        <w:t xml:space="preserve"> </w:t>
-      </w:r>
-      <w:r>
-        <w:rPr>
-          <w:rFonts w:ascii="Consolas" w:eastAsia="Times New Roman" w:hAnsi="Consolas" w:cs="Times New Roman"/>
-          <w:color w:val="D4D4D4"/>
-          <w:kern w:val="0"/>
-          <w:sz w:val="21"/>
-          <w:szCs w:val="21"/>
-          <w:lang w:eastAsia="en-GB"/>
-          <w14:ligatures w14:val="none"/>
-        </w:rPr>
-        <w:t>=</w:t>
-      </w:r>
-      <w:r>
-        <w:rPr>
-          <w:rFonts w:ascii="Consolas" w:eastAsia="Times New Roman" w:hAnsi="Consolas" w:cs="Times New Roman"/>
-          <w:color w:val="CCCCCC"/>
-          <w:kern w:val="0"/>
-          <w:sz w:val="21"/>
-          <w:szCs w:val="21"/>
-          <w:lang w:eastAsia="en-GB"/>
-          <w14:ligatures w14:val="none"/>
-        </w:rPr>
-        <w:t xml:space="preserve"> </w:t>
-      </w:r>
-      <w:r>
-        <w:rPr>
-          <w:rFonts w:ascii="Consolas" w:eastAsia="Times New Roman" w:hAnsi="Consolas" w:cs="Times New Roman"/>
-          <w:color w:val="CE9178"/>
-          <w:kern w:val="0"/>
-          <w:sz w:val="21"/>
-          <w:szCs w:val="21"/>
-          <w:lang w:eastAsia="en-GB"/>
-          <w14:ligatures w14:val="none"/>
-        </w:rPr>
-        <w:t>"download"</w:t>
-      </w:r>
-    </w:p>
-    <w:p>
-      <w:pPr>
-        <w:shd w:val="clear" w:color="auto" w:fill="1F1F1F"/>
-        <w:spacing w:after="0" w:line="285" w:lineRule="atLeast"/>
-        <w:rPr>
-          <w:rFonts w:ascii="Consolas" w:eastAsia="Times New Roman" w:hAnsi="Consolas" w:cs="Times New Roman"/>
-          <w:color w:val="CCCCCC"/>
-          <w:kern w:val="0"/>
-          <w:sz w:val="21"/>
-          <w:szCs w:val="21"/>
-          <w:lang w:eastAsia="en-GB"/>
-          <w14:ligatures w14:val="none"/>
-        </w:rPr>
-      </w:pPr>
-      <w:proofErr w:type="spellStart"/>
-      <w:proofErr w:type="gramStart"/>
-      <w:r>
-        <w:rPr>
-          <w:rFonts w:ascii="Consolas" w:eastAsia="Times New Roman" w:hAnsi="Consolas" w:cs="Times New Roman"/>
-          <w:color w:val="9CDCFE"/>
-          <w:kern w:val="0"/>
-          <w:sz w:val="21"/>
-          <w:szCs w:val="21"/>
-          <w:lang w:eastAsia="en-GB"/>
-          <w14:ligatures w14:val="none"/>
-        </w:rPr>
-        <w:t>anchor</w:t>
-      </w:r>
-      <w:r>
-        <w:rPr>
-          <w:rFonts w:ascii="Consolas" w:eastAsia="Times New Roman" w:hAnsi="Consolas" w:cs="Times New Roman"/>
-          <w:color w:val="D4D4D4"/>
-          <w:kern w:val="0"/>
-          <w:sz w:val="21"/>
-          <w:szCs w:val="21"/>
-          <w:lang w:eastAsia="en-GB"/>
-          <w14:ligatures w14:val="none"/>
-        </w:rPr>
-        <w:t>.</w:t>
-      </w:r>
-      <w:r>
-        <w:rPr>
-          <w:rFonts w:ascii="Consolas" w:eastAsia="Times New Roman" w:hAnsi="Consolas" w:cs="Times New Roman"/>
-          <w:color w:val="DCDCAA"/>
-          <w:kern w:val="0"/>
-          <w:sz w:val="21"/>
-          <w:szCs w:val="21"/>
-          <w:lang w:eastAsia="en-GB"/>
-          <w14:ligatures w14:val="none"/>
-        </w:rPr>
-        <w:t>click</w:t>
-      </w:r>
-      <w:proofErr w:type="spellEnd"/>
-      <w:proofErr w:type="gramEnd"/>
-      <w:r>
-        <w:rPr>
-          <w:rFonts w:ascii="Consolas" w:eastAsia="Times New Roman" w:hAnsi="Consolas" w:cs="Times New Roman"/>
-          <w:color w:val="CCCCCC"/>
-          <w:kern w:val="0"/>
-          <w:sz w:val="21"/>
-          <w:szCs w:val="21"/>
-          <w:lang w:eastAsia="en-GB"/>
-          <w14:ligatures w14:val="none"/>
-        </w:rPr>
-        <w:t>();</w:t>
-      </w:r>
-    </w:p>
-    <w:p>
-      <w:pPr>
-        <w:shd w:val="clear" w:color="auto" w:fill="1F1F1F"/>
-        <w:spacing w:after="0" w:line="285" w:lineRule="atLeast"/>
-        <w:rPr>
-          <w:rFonts w:ascii="Consolas" w:eastAsia="Times New Roman" w:hAnsi="Consolas" w:cs="Times New Roman"/>
-          <w:color w:val="CCCCCC"/>
-          <w:kern w:val="0"/>
-          <w:sz w:val="21"/>
-          <w:szCs w:val="21"/>
-          <w:lang w:eastAsia="en-GB"/>
-          <w14:ligatures w14:val="none"/>
-        </w:rPr>
-      </w:pPr>
-      <w:r>
-        <w:rPr>
-          <w:rFonts w:ascii="Consolas" w:eastAsia="Times New Roman" w:hAnsi="Consolas" w:cs="Times New Roman"/>
-          <w:color w:val="9CDCFE"/>
-          <w:kern w:val="0"/>
-          <w:sz w:val="21"/>
-          <w:szCs w:val="21"/>
-          <w:lang w:eastAsia="en-GB"/>
-          <w14:ligatures w14:val="none"/>
-        </w:rPr>
-        <w:t>console</w:t>
-      </w:r>
-      <w:r>
-        <w:rPr>
-          <w:rFonts w:ascii="Consolas" w:eastAsia="Times New Roman" w:hAnsi="Consolas" w:cs="Times New Roman"/>
-          <w:color w:val="D4D4D4"/>
-          <w:kern w:val="0"/>
-          <w:sz w:val="21"/>
-          <w:szCs w:val="21"/>
-          <w:lang w:eastAsia="en-GB"/>
-          <w14:ligatures w14:val="none"/>
-        </w:rPr>
-        <w:t>.</w:t>
-      </w:r>
-      <w:r>
-        <w:rPr>
-          <w:rFonts w:ascii="Consolas" w:eastAsia="Times New Roman" w:hAnsi="Consolas" w:cs="Times New Roman"/>
-          <w:color w:val="DCDCAA"/>
-          <w:kern w:val="0"/>
-          <w:sz w:val="21"/>
-          <w:szCs w:val="21"/>
-          <w:lang w:eastAsia="en-GB"/>
-          <w14:ligatures w14:val="none"/>
-        </w:rPr>
-        <w:t>log</w:t>
-      </w:r>
-      <w:r>
-        <w:rPr>
-          <w:rFonts w:ascii="Consolas" w:eastAsia="Times New Roman" w:hAnsi="Consolas" w:cs="Times New Roman"/>
-          <w:color w:val="CCCCCC"/>
-          <w:kern w:val="0"/>
-          <w:sz w:val="21"/>
-          <w:szCs w:val="21"/>
-          <w:lang w:eastAsia="en-GB"/>
-          <w14:ligatures w14:val="none"/>
-        </w:rPr>
-        <w:t>(</w:t>
-      </w:r>
-      <w:r>
-        <w:rPr>
-          <w:rFonts w:ascii="Consolas" w:eastAsia="Times New Roman" w:hAnsi="Consolas" w:cs="Times New Roman"/>
-          <w:color w:val="9CDCFE"/>
-          <w:kern w:val="0"/>
-          <w:sz w:val="21"/>
-          <w:szCs w:val="21"/>
-          <w:lang w:eastAsia="en-GB"/>
-          <w14:ligatures w14:val="none"/>
-        </w:rPr>
-        <w:t>anchor</w:t>
-      </w:r>
-      <w:proofErr w:type="gramStart"/>
-      <w:r>
-        <w:rPr>
-          <w:rFonts w:ascii="Consolas" w:eastAsia="Times New Roman" w:hAnsi="Consolas" w:cs="Times New Roman"/>
-          <w:color w:val="CCCCCC"/>
-          <w:kern w:val="0"/>
-          <w:sz w:val="21"/>
-          <w:szCs w:val="21"/>
-          <w:lang w:eastAsia="en-GB"/>
-          <w14:ligatures w14:val="none"/>
-        </w:rPr>
-        <w:t>);</w:t>
-      </w:r>
-      <w:proofErr w:type="gramEnd"/>
-    </w:p>
-    <w:p>
-      <w:pPr>
         <w:rPr>
           <w:rFonts w:cstheme="minorHAnsi"/>
           <w:sz w:val="18"/>
@@ -8919,6 +8152,53 @@
           <w:lang w:val="en-US"/>
         </w:rPr>
       </w:pPr>
+      <w:r>
+        <w:rPr>
+          <w:rFonts w:cstheme="minorHAnsi"/>
+          <w:sz w:val="18"/>
+          <w:szCs w:val="18"/>
+          <w:lang w:val="en-US"/>
+        </w:rPr>
+        <w:t>blob is used to export json files</w:t>
+      </w:r>
+    </w:p>
+    <w:p>
+      <w:pPr>
+        <w:rPr>
+          <w:rFonts w:cstheme="minorHAnsi"/>
+          <w:sz w:val="18"/>
+          <w:szCs w:val="18"/>
+          <w:lang w:val="en-US"/>
+        </w:rPr>
+      </w:pPr>
+      <w:r>
+        <w:rPr>
+          <w:rFonts w:cstheme="minorHAnsi"/>
+          <w:sz w:val="18"/>
+          <w:szCs w:val="18"/>
+          <w:lang w:val="en-US"/>
+        </w:rPr>
+        <w:t>fetch is used to get data from json file (import)</w:t>
+      </w:r>
+    </w:p>
+    <w:p>
+      <w:pPr>
+        <w:rPr>
+          <w:rFonts w:cstheme="minorHAnsi"/>
+          <w:sz w:val="18"/>
+          <w:szCs w:val="18"/>
+          <w:lang w:val="en-US"/>
+        </w:rPr>
+      </w:pPr>
+      <w:r>
+        <w:rPr>
+          <w:rFonts w:cstheme="minorHAnsi"/>
+          <w:sz w:val="18"/>
+          <w:szCs w:val="18"/>
+          <w:lang w:val="en-US"/>
+        </w:rPr>
+        <w:t>localstorage is used to store data which will persist even when browser closed.</w:t>
+      </w:r>
     </w:p>
     <w:sectPr>
       <w:pgSz w:w="11906" w:h="16838"/>
@@ -10504,16 +9784,25 @@
 </file>
 
 <file path=customXml/item1.xml><?xml version="1.0" encoding="utf-8"?>
-<b:Sources xmlns:b="http://schemas.openxmlformats.org/officeDocument/2006/bibliography" xmlns="http://schemas.openxmlformats.org/officeDocument/2006/bibliography" SelectedStyle="\APASixthEditionOfficeOnline.xsl" StyleName="APA" Version="6"/>
-</file>
-
-<file path=customXml/item2.xml><?xml version="1.0" encoding="utf-8"?>
 <p:properties xmlns:p="http://schemas.microsoft.com/office/2006/metadata/properties" xmlns:xsi="http://www.w3.org/2001/XMLSchema-instance" xmlns:pc="http://schemas.microsoft.com/office/infopath/2007/PartnerControls">
   <documentManagement/>
 </p:properties>
 </file>
 
+<file path=customXml/item2.xml><?xml version="1.0" encoding="utf-8"?>
+<b:Sources xmlns:b="http://schemas.openxmlformats.org/officeDocument/2006/bibliography" xmlns="http://schemas.openxmlformats.org/officeDocument/2006/bibliography" SelectedStyle="\APASixthEditionOfficeOnline.xsl" StyleName="APA" Version="6"/>
+</file>
+
 <file path=customXml/item3.xml><?xml version="1.0" encoding="utf-8"?>
+<?mso-contentType ?>
+<FormTemplates xmlns="http://schemas.microsoft.com/sharepoint/v3/contenttype/forms">
+  <Display>DocumentLibraryForm</Display>
+  <Edit>DocumentLibraryForm</Edit>
+  <New>DocumentLibraryForm</New>
+</FormTemplates>
+</file>
+
+<file path=customXml/item4.xml><?xml version="1.0" encoding="utf-8"?>
 <ct:contentTypeSchema xmlns:ct="http://schemas.microsoft.com/office/2006/metadata/contentType" xmlns:ma="http://schemas.microsoft.com/office/2006/metadata/properties/metaAttributes" ct:_="" ma:_="" ma:contentTypeName="Document" ma:contentTypeID="0x010100CC56517954F6C84CAE0821B37DA3E6D1" ma:contentTypeVersion="3" ma:contentTypeDescription="Create a new document." ma:contentTypeScope="" ma:versionID="9cfe4a6a6ff2d436466bbdb00cc0ecdf">
   <xsd:schema xmlns:xsd="http://www.w3.org/2001/XMLSchema" xmlns:xs="http://www.w3.org/2001/XMLSchema" xmlns:p="http://schemas.microsoft.com/office/2006/metadata/properties" xmlns:ns3="dad1a416-5526-4aa4-8467-d5aeea5b0262" targetNamespace="http://schemas.microsoft.com/office/2006/metadata/properties" ma:root="true" ma:fieldsID="d6da7cdec8cbfd4fadd31958e1bdc059" ns3:_="">
     <xsd:import namespace="dad1a416-5526-4aa4-8467-d5aeea5b0262"/>
@@ -10651,24 +9940,7 @@
 </ct:contentTypeSchema>
 </file>
 
-<file path=customXml/item4.xml><?xml version="1.0" encoding="utf-8"?>
-<?mso-contentType ?>
-<FormTemplates xmlns="http://schemas.microsoft.com/sharepoint/v3/contenttype/forms">
-  <Display>DocumentLibraryForm</Display>
-  <Edit>DocumentLibraryForm</Edit>
-  <New>DocumentLibraryForm</New>
-</FormTemplates>
-</file>
-
 <file path=customXml/itemProps1.xml><?xml version="1.0" encoding="utf-8"?>
-<ds:datastoreItem xmlns:ds="http://schemas.openxmlformats.org/officeDocument/2006/customXml" ds:itemID="{5FD86C97-B8F8-4DF4-9634-7BD7D8E1C3DB}">
-  <ds:schemaRefs>
-    <ds:schemaRef ds:uri="http://schemas.openxmlformats.org/officeDocument/2006/bibliography"/>
-  </ds:schemaRefs>
-</ds:datastoreItem>
-</file>
-
-<file path=customXml/itemProps2.xml><?xml version="1.0" encoding="utf-8"?>
 <ds:datastoreItem xmlns:ds="http://schemas.openxmlformats.org/officeDocument/2006/customXml" ds:itemID="{B0B9CF09-E50B-4BF5-8C69-B63F15CB9760}">
   <ds:schemaRefs>
     <ds:schemaRef ds:uri="http://schemas.microsoft.com/office/2006/metadata/properties"/>
@@ -10677,7 +9949,23 @@
 </ds:datastoreItem>
 </file>
 
+<file path=customXml/itemProps2.xml><?xml version="1.0" encoding="utf-8"?>
+<ds:datastoreItem xmlns:ds="http://schemas.openxmlformats.org/officeDocument/2006/customXml" ds:itemID="{5FD86C97-B8F8-4DF4-9634-7BD7D8E1C3DB}">
+  <ds:schemaRefs>
+    <ds:schemaRef ds:uri="http://schemas.openxmlformats.org/officeDocument/2006/bibliography"/>
+  </ds:schemaRefs>
+</ds:datastoreItem>
+</file>
+
 <file path=customXml/itemProps3.xml><?xml version="1.0" encoding="utf-8"?>
+<ds:datastoreItem xmlns:ds="http://schemas.openxmlformats.org/officeDocument/2006/customXml" ds:itemID="{ADBFE380-98EB-46DF-9833-2A3A49D7BCBA}">
+  <ds:schemaRefs>
+    <ds:schemaRef ds:uri="http://schemas.microsoft.com/sharepoint/v3/contenttype/forms"/>
+  </ds:schemaRefs>
+</ds:datastoreItem>
+</file>
+
+<file path=customXml/itemProps4.xml><?xml version="1.0" encoding="utf-8"?>
 <ds:datastoreItem xmlns:ds="http://schemas.openxmlformats.org/officeDocument/2006/customXml" ds:itemID="{AD496513-CC99-4441-BBAA-CFEB378046B7}">
   <ds:schemaRefs>
     <ds:schemaRef ds:uri="http://schemas.microsoft.com/office/2006/metadata/contentType"/>
@@ -10693,12 +9981,4 @@
     <ds:schemaRef ds:uri="http://schemas.microsoft.com/internal/obd"/>
   </ds:schemaRefs>
 </ds:datastoreItem>
-</file>
-
-<file path=customXml/itemProps4.xml><?xml version="1.0" encoding="utf-8"?>
-<ds:datastoreItem xmlns:ds="http://schemas.openxmlformats.org/officeDocument/2006/customXml" ds:itemID="{ADBFE380-98EB-46DF-9833-2A3A49D7BCBA}">
-  <ds:schemaRefs>
-    <ds:schemaRef ds:uri="http://schemas.microsoft.com/sharepoint/v3/contenttype/forms"/>
-  </ds:schemaRefs>
-</ds:datastoreItem>
 </file>
</xml_diff>

<commit_message>
Finished intended features, room for addition features if wanted (list at bottom of JS file)
:> Added export option and a list of potential simple features to add e.g more graph data and change password/username
</commit_message>
<xml_diff>
--- a/coursework submission/Writeup.docx
+++ b/coursework submission/Writeup.docx
@@ -2832,6 +2832,7 @@
                 <w:bCs/>
                 <w:sz w:val="16"/>
                 <w:szCs w:val="16"/>
+                <w:highlight w:val="green"/>
               </w:rPr>
               <w:t xml:space="preserve">- </w:t>
             </w:r>
@@ -2840,6 +2841,7 @@
                 <w:rFonts w:cstheme="minorHAnsi"/>
                 <w:sz w:val="16"/>
                 <w:szCs w:val="16"/>
+                <w:highlight w:val="green"/>
               </w:rPr>
               <w:t>Allow WPM to be stored and assigned to their user details</w:t>
             </w:r>
@@ -2909,6 +2911,7 @@
                 <w:rFonts w:cstheme="minorHAnsi"/>
                 <w:sz w:val="16"/>
                 <w:szCs w:val="16"/>
+                <w:highlight w:val="green"/>
               </w:rPr>
               <w:t>- Allow stats to be visible on webpage</w:t>
             </w:r>
@@ -2994,8 +2997,17 @@
                 <w:rFonts w:cstheme="minorHAnsi"/>
                 <w:sz w:val="16"/>
                 <w:szCs w:val="16"/>
-              </w:rPr>
-              <w:t xml:space="preserve">- Allow WPM data to be displayed as a graph  </w:t>
+                <w:highlight w:val="green"/>
+              </w:rPr>
+              <w:t>- Allow WPM data to be displayed as a graph</w:t>
+            </w:r>
+            <w:r>
+              <w:rPr>
+                <w:rFonts w:cstheme="minorHAnsi"/>
+                <w:sz w:val="16"/>
+                <w:szCs w:val="16"/>
+              </w:rPr>
+              <w:t xml:space="preserve">  </w:t>
             </w:r>
           </w:p>
           <w:p>
@@ -7033,1098 +7045,6 @@
           <w:t>https://developer.mozilla.org/en-US/docs/Web/API/Blob</w:t>
         </w:r>
       </w:hyperlink>
-    </w:p>
-    <w:p>
-      <w:pPr>
-        <w:shd w:val="clear" w:color="auto" w:fill="1F1F1F"/>
-        <w:spacing w:after="0" w:line="285" w:lineRule="atLeast"/>
-        <w:rPr>
-          <w:rFonts w:ascii="Consolas" w:eastAsia="Times New Roman" w:hAnsi="Consolas" w:cs="Times New Roman"/>
-          <w:color w:val="CCCCCC"/>
-          <w:kern w:val="0"/>
-          <w:sz w:val="21"/>
-          <w:szCs w:val="21"/>
-          <w:lang w:eastAsia="en-GB"/>
-          <w14:ligatures w14:val="none"/>
-        </w:rPr>
-      </w:pPr>
-      <w:r>
-        <w:rPr>
-          <w:rFonts w:ascii="Consolas" w:eastAsia="Times New Roman" w:hAnsi="Consolas" w:cs="Times New Roman"/>
-          <w:color w:val="569CD6"/>
-          <w:kern w:val="0"/>
-          <w:sz w:val="21"/>
-          <w:szCs w:val="21"/>
-          <w:lang w:eastAsia="en-GB"/>
-          <w14:ligatures w14:val="none"/>
-        </w:rPr>
-        <w:t>var</w:t>
-      </w:r>
-      <w:r>
-        <w:rPr>
-          <w:rFonts w:ascii="Consolas" w:eastAsia="Times New Roman" w:hAnsi="Consolas" w:cs="Times New Roman"/>
-          <w:color w:val="CCCCCC"/>
-          <w:kern w:val="0"/>
-          <w:sz w:val="21"/>
-          <w:szCs w:val="21"/>
-          <w:lang w:eastAsia="en-GB"/>
-          <w14:ligatures w14:val="none"/>
-        </w:rPr>
-        <w:t xml:space="preserve"> </w:t>
-      </w:r>
-      <w:r>
-        <w:rPr>
-          <w:rFonts w:ascii="Consolas" w:eastAsia="Times New Roman" w:hAnsi="Consolas" w:cs="Times New Roman"/>
-          <w:color w:val="9CDCFE"/>
-          <w:kern w:val="0"/>
-          <w:sz w:val="21"/>
-          <w:szCs w:val="21"/>
-          <w:lang w:eastAsia="en-GB"/>
-          <w14:ligatures w14:val="none"/>
-        </w:rPr>
-        <w:t>json_object</w:t>
-      </w:r>
-      <w:r>
-        <w:rPr>
-          <w:rFonts w:ascii="Consolas" w:eastAsia="Times New Roman" w:hAnsi="Consolas" w:cs="Times New Roman"/>
-          <w:color w:val="CCCCCC"/>
-          <w:kern w:val="0"/>
-          <w:sz w:val="21"/>
-          <w:szCs w:val="21"/>
-          <w:lang w:eastAsia="en-GB"/>
-          <w14:ligatures w14:val="none"/>
-        </w:rPr>
-        <w:t xml:space="preserve"> </w:t>
-      </w:r>
-      <w:r>
-        <w:rPr>
-          <w:rFonts w:ascii="Consolas" w:eastAsia="Times New Roman" w:hAnsi="Consolas" w:cs="Times New Roman"/>
-          <w:color w:val="D4D4D4"/>
-          <w:kern w:val="0"/>
-          <w:sz w:val="21"/>
-          <w:szCs w:val="21"/>
-          <w:lang w:eastAsia="en-GB"/>
-          <w14:ligatures w14:val="none"/>
-        </w:rPr>
-        <w:t>=</w:t>
-      </w:r>
-      <w:r>
-        <w:rPr>
-          <w:rFonts w:ascii="Consolas" w:eastAsia="Times New Roman" w:hAnsi="Consolas" w:cs="Times New Roman"/>
-          <w:color w:val="CCCCCC"/>
-          <w:kern w:val="0"/>
-          <w:sz w:val="21"/>
-          <w:szCs w:val="21"/>
-          <w:lang w:eastAsia="en-GB"/>
-          <w14:ligatures w14:val="none"/>
-        </w:rPr>
-        <w:t xml:space="preserve"> </w:t>
-      </w:r>
-      <w:r>
-        <w:rPr>
-          <w:rFonts w:ascii="Consolas" w:eastAsia="Times New Roman" w:hAnsi="Consolas" w:cs="Times New Roman"/>
-          <w:color w:val="9CDCFE"/>
-          <w:kern w:val="0"/>
-          <w:sz w:val="21"/>
-          <w:szCs w:val="21"/>
-          <w:lang w:eastAsia="en-GB"/>
-          <w14:ligatures w14:val="none"/>
-        </w:rPr>
-        <w:t>JSON</w:t>
-      </w:r>
-      <w:r>
-        <w:rPr>
-          <w:rFonts w:ascii="Consolas" w:eastAsia="Times New Roman" w:hAnsi="Consolas" w:cs="Times New Roman"/>
-          <w:color w:val="D4D4D4"/>
-          <w:kern w:val="0"/>
-          <w:sz w:val="21"/>
-          <w:szCs w:val="21"/>
-          <w:lang w:eastAsia="en-GB"/>
-          <w14:ligatures w14:val="none"/>
-        </w:rPr>
-        <w:t>.</w:t>
-      </w:r>
-      <w:r>
-        <w:rPr>
-          <w:rFonts w:ascii="Consolas" w:eastAsia="Times New Roman" w:hAnsi="Consolas" w:cs="Times New Roman"/>
-          <w:color w:val="DCDCAA"/>
-          <w:kern w:val="0"/>
-          <w:sz w:val="21"/>
-          <w:szCs w:val="21"/>
-          <w:lang w:eastAsia="en-GB"/>
-          <w14:ligatures w14:val="none"/>
-        </w:rPr>
-        <w:t>stringify</w:t>
-      </w:r>
-      <w:r>
-        <w:rPr>
-          <w:rFonts w:ascii="Consolas" w:eastAsia="Times New Roman" w:hAnsi="Consolas" w:cs="Times New Roman"/>
-          <w:color w:val="CCCCCC"/>
-          <w:kern w:val="0"/>
-          <w:sz w:val="21"/>
-          <w:szCs w:val="21"/>
-          <w:lang w:eastAsia="en-GB"/>
-          <w14:ligatures w14:val="none"/>
-        </w:rPr>
-        <w:t>(</w:t>
-      </w:r>
-      <w:r>
-        <w:rPr>
-          <w:rFonts w:ascii="Consolas" w:eastAsia="Times New Roman" w:hAnsi="Consolas" w:cs="Times New Roman"/>
-          <w:color w:val="9CDCFE"/>
-          <w:kern w:val="0"/>
-          <w:sz w:val="21"/>
-          <w:szCs w:val="21"/>
-          <w:lang w:eastAsia="en-GB"/>
-          <w14:ligatures w14:val="none"/>
-        </w:rPr>
-        <w:t>json_data</w:t>
-      </w:r>
-      <w:r>
-        <w:rPr>
-          <w:rFonts w:ascii="Consolas" w:eastAsia="Times New Roman" w:hAnsi="Consolas" w:cs="Times New Roman"/>
-          <w:color w:val="D4D4D4"/>
-          <w:kern w:val="0"/>
-          <w:sz w:val="21"/>
-          <w:szCs w:val="21"/>
-          <w:lang w:eastAsia="en-GB"/>
-          <w14:ligatures w14:val="none"/>
-        </w:rPr>
-        <w:t>.</w:t>
-      </w:r>
-      <w:r>
-        <w:rPr>
-          <w:rFonts w:ascii="Consolas" w:eastAsia="Times New Roman" w:hAnsi="Consolas" w:cs="Times New Roman"/>
-          <w:color w:val="9CDCFE"/>
-          <w:kern w:val="0"/>
-          <w:sz w:val="21"/>
-          <w:szCs w:val="21"/>
-          <w:lang w:eastAsia="en-GB"/>
-          <w14:ligatures w14:val="none"/>
-        </w:rPr>
-        <w:t>users</w:t>
-      </w:r>
-      <w:r>
-        <w:rPr>
-          <w:rFonts w:ascii="Consolas" w:eastAsia="Times New Roman" w:hAnsi="Consolas" w:cs="Times New Roman"/>
-          <w:color w:val="CCCCCC"/>
-          <w:kern w:val="0"/>
-          <w:sz w:val="21"/>
-          <w:szCs w:val="21"/>
-          <w:lang w:eastAsia="en-GB"/>
-          <w14:ligatures w14:val="none"/>
-        </w:rPr>
-        <w:t>);</w:t>
-      </w:r>
-    </w:p>
-    <w:p>
-      <w:pPr>
-        <w:shd w:val="clear" w:color="auto" w:fill="1F1F1F"/>
-        <w:spacing w:after="0" w:line="285" w:lineRule="atLeast"/>
-        <w:rPr>
-          <w:rFonts w:ascii="Consolas" w:eastAsia="Times New Roman" w:hAnsi="Consolas" w:cs="Times New Roman"/>
-          <w:color w:val="CCCCCC"/>
-          <w:kern w:val="0"/>
-          <w:sz w:val="21"/>
-          <w:szCs w:val="21"/>
-          <w:lang w:eastAsia="en-GB"/>
-          <w14:ligatures w14:val="none"/>
-        </w:rPr>
-      </w:pPr>
-      <w:r>
-        <w:rPr>
-          <w:rFonts w:ascii="Consolas" w:eastAsia="Times New Roman" w:hAnsi="Consolas" w:cs="Times New Roman"/>
-          <w:color w:val="569CD6"/>
-          <w:kern w:val="0"/>
-          <w:sz w:val="21"/>
-          <w:szCs w:val="21"/>
-          <w:lang w:eastAsia="en-GB"/>
-          <w14:ligatures w14:val="none"/>
-        </w:rPr>
-        <w:t>const</w:t>
-      </w:r>
-      <w:r>
-        <w:rPr>
-          <w:rFonts w:ascii="Consolas" w:eastAsia="Times New Roman" w:hAnsi="Consolas" w:cs="Times New Roman"/>
-          <w:color w:val="CCCCCC"/>
-          <w:kern w:val="0"/>
-          <w:sz w:val="21"/>
-          <w:szCs w:val="21"/>
-          <w:lang w:eastAsia="en-GB"/>
-          <w14:ligatures w14:val="none"/>
-        </w:rPr>
-        <w:t xml:space="preserve"> </w:t>
-      </w:r>
-      <w:r>
-        <w:rPr>
-          <w:rFonts w:ascii="Consolas" w:eastAsia="Times New Roman" w:hAnsi="Consolas" w:cs="Times New Roman"/>
-          <w:color w:val="4FC1FF"/>
-          <w:kern w:val="0"/>
-          <w:sz w:val="21"/>
-          <w:szCs w:val="21"/>
-          <w:lang w:eastAsia="en-GB"/>
-          <w14:ligatures w14:val="none"/>
-        </w:rPr>
-        <w:t>blob</w:t>
-      </w:r>
-      <w:r>
-        <w:rPr>
-          <w:rFonts w:ascii="Consolas" w:eastAsia="Times New Roman" w:hAnsi="Consolas" w:cs="Times New Roman"/>
-          <w:color w:val="CCCCCC"/>
-          <w:kern w:val="0"/>
-          <w:sz w:val="21"/>
-          <w:szCs w:val="21"/>
-          <w:lang w:eastAsia="en-GB"/>
-          <w14:ligatures w14:val="none"/>
-        </w:rPr>
-        <w:t xml:space="preserve"> </w:t>
-      </w:r>
-      <w:r>
-        <w:rPr>
-          <w:rFonts w:ascii="Consolas" w:eastAsia="Times New Roman" w:hAnsi="Consolas" w:cs="Times New Roman"/>
-          <w:color w:val="D4D4D4"/>
-          <w:kern w:val="0"/>
-          <w:sz w:val="21"/>
-          <w:szCs w:val="21"/>
-          <w:lang w:eastAsia="en-GB"/>
-          <w14:ligatures w14:val="none"/>
-        </w:rPr>
-        <w:t>=</w:t>
-      </w:r>
-      <w:r>
-        <w:rPr>
-          <w:rFonts w:ascii="Consolas" w:eastAsia="Times New Roman" w:hAnsi="Consolas" w:cs="Times New Roman"/>
-          <w:color w:val="CCCCCC"/>
-          <w:kern w:val="0"/>
-          <w:sz w:val="21"/>
-          <w:szCs w:val="21"/>
-          <w:lang w:eastAsia="en-GB"/>
-          <w14:ligatures w14:val="none"/>
-        </w:rPr>
-        <w:t xml:space="preserve"> </w:t>
-      </w:r>
-      <w:r>
-        <w:rPr>
-          <w:rFonts w:ascii="Consolas" w:eastAsia="Times New Roman" w:hAnsi="Consolas" w:cs="Times New Roman"/>
-          <w:color w:val="569CD6"/>
-          <w:kern w:val="0"/>
-          <w:sz w:val="21"/>
-          <w:szCs w:val="21"/>
-          <w:lang w:eastAsia="en-GB"/>
-          <w14:ligatures w14:val="none"/>
-        </w:rPr>
-        <w:t>new</w:t>
-      </w:r>
-      <w:r>
-        <w:rPr>
-          <w:rFonts w:ascii="Consolas" w:eastAsia="Times New Roman" w:hAnsi="Consolas" w:cs="Times New Roman"/>
-          <w:color w:val="CCCCCC"/>
-          <w:kern w:val="0"/>
-          <w:sz w:val="21"/>
-          <w:szCs w:val="21"/>
-          <w:lang w:eastAsia="en-GB"/>
-          <w14:ligatures w14:val="none"/>
-        </w:rPr>
-        <w:t xml:space="preserve"> </w:t>
-      </w:r>
-      <w:r>
-        <w:rPr>
-          <w:rFonts w:ascii="Consolas" w:eastAsia="Times New Roman" w:hAnsi="Consolas" w:cs="Times New Roman"/>
-          <w:color w:val="4EC9B0"/>
-          <w:kern w:val="0"/>
-          <w:sz w:val="21"/>
-          <w:szCs w:val="21"/>
-          <w:lang w:eastAsia="en-GB"/>
-          <w14:ligatures w14:val="none"/>
-        </w:rPr>
-        <w:t>Blob</w:t>
-      </w:r>
-      <w:r>
-        <w:rPr>
-          <w:rFonts w:ascii="Consolas" w:eastAsia="Times New Roman" w:hAnsi="Consolas" w:cs="Times New Roman"/>
-          <w:color w:val="CCCCCC"/>
-          <w:kern w:val="0"/>
-          <w:sz w:val="21"/>
-          <w:szCs w:val="21"/>
-          <w:lang w:eastAsia="en-GB"/>
-          <w14:ligatures w14:val="none"/>
-        </w:rPr>
-        <w:t>([</w:t>
-      </w:r>
-      <w:r>
-        <w:rPr>
-          <w:rFonts w:ascii="Consolas" w:eastAsia="Times New Roman" w:hAnsi="Consolas" w:cs="Times New Roman"/>
-          <w:color w:val="9CDCFE"/>
-          <w:kern w:val="0"/>
-          <w:sz w:val="21"/>
-          <w:szCs w:val="21"/>
-          <w:lang w:eastAsia="en-GB"/>
-          <w14:ligatures w14:val="none"/>
-        </w:rPr>
-        <w:t>json_object</w:t>
-      </w:r>
-      <w:r>
-        <w:rPr>
-          <w:rFonts w:ascii="Consolas" w:eastAsia="Times New Roman" w:hAnsi="Consolas" w:cs="Times New Roman"/>
-          <w:color w:val="CCCCCC"/>
-          <w:kern w:val="0"/>
-          <w:sz w:val="21"/>
-          <w:szCs w:val="21"/>
-          <w:lang w:eastAsia="en-GB"/>
-          <w14:ligatures w14:val="none"/>
-        </w:rPr>
-        <w:t>], {</w:t>
-      </w:r>
-      <w:r>
-        <w:rPr>
-          <w:rFonts w:ascii="Consolas" w:eastAsia="Times New Roman" w:hAnsi="Consolas" w:cs="Times New Roman"/>
-          <w:color w:val="9CDCFE"/>
-          <w:kern w:val="0"/>
-          <w:sz w:val="21"/>
-          <w:szCs w:val="21"/>
-          <w:lang w:eastAsia="en-GB"/>
-          <w14:ligatures w14:val="none"/>
-        </w:rPr>
-        <w:t>type</w:t>
-      </w:r>
-      <w:r>
-        <w:rPr>
-          <w:rFonts w:ascii="Consolas" w:eastAsia="Times New Roman" w:hAnsi="Consolas" w:cs="Times New Roman"/>
-          <w:color w:val="CCCCCC"/>
-          <w:kern w:val="0"/>
-          <w:sz w:val="21"/>
-          <w:szCs w:val="21"/>
-          <w:lang w:eastAsia="en-GB"/>
-          <w14:ligatures w14:val="none"/>
-        </w:rPr>
-        <w:t xml:space="preserve">: </w:t>
-      </w:r>
-      <w:r>
-        <w:rPr>
-          <w:rFonts w:ascii="Consolas" w:eastAsia="Times New Roman" w:hAnsi="Consolas" w:cs="Times New Roman"/>
-          <w:color w:val="CE9178"/>
-          <w:kern w:val="0"/>
-          <w:sz w:val="21"/>
-          <w:szCs w:val="21"/>
-          <w:lang w:eastAsia="en-GB"/>
-          <w14:ligatures w14:val="none"/>
-        </w:rPr>
-        <w:t>'application/json'</w:t>
-      </w:r>
-      <w:r>
-        <w:rPr>
-          <w:rFonts w:ascii="Consolas" w:eastAsia="Times New Roman" w:hAnsi="Consolas" w:cs="Times New Roman"/>
-          <w:color w:val="CCCCCC"/>
-          <w:kern w:val="0"/>
-          <w:sz w:val="21"/>
-          <w:szCs w:val="21"/>
-          <w:lang w:eastAsia="en-GB"/>
-          <w14:ligatures w14:val="none"/>
-        </w:rPr>
-        <w:t>});</w:t>
-      </w:r>
-    </w:p>
-    <w:p>
-      <w:pPr>
-        <w:shd w:val="clear" w:color="auto" w:fill="1F1F1F"/>
-        <w:spacing w:after="0" w:line="285" w:lineRule="atLeast"/>
-        <w:rPr>
-          <w:rFonts w:ascii="Consolas" w:eastAsia="Times New Roman" w:hAnsi="Consolas" w:cs="Times New Roman"/>
-          <w:color w:val="CCCCCC"/>
-          <w:kern w:val="0"/>
-          <w:sz w:val="21"/>
-          <w:szCs w:val="21"/>
-          <w:lang w:eastAsia="en-GB"/>
-          <w14:ligatures w14:val="none"/>
-        </w:rPr>
-      </w:pPr>
-      <w:r>
-        <w:rPr>
-          <w:rFonts w:ascii="Consolas" w:eastAsia="Times New Roman" w:hAnsi="Consolas" w:cs="Times New Roman"/>
-          <w:color w:val="569CD6"/>
-          <w:kern w:val="0"/>
-          <w:sz w:val="21"/>
-          <w:szCs w:val="21"/>
-          <w:lang w:eastAsia="en-GB"/>
-          <w14:ligatures w14:val="none"/>
-        </w:rPr>
-        <w:t>var</w:t>
-      </w:r>
-      <w:r>
-        <w:rPr>
-          <w:rFonts w:ascii="Consolas" w:eastAsia="Times New Roman" w:hAnsi="Consolas" w:cs="Times New Roman"/>
-          <w:color w:val="CCCCCC"/>
-          <w:kern w:val="0"/>
-          <w:sz w:val="21"/>
-          <w:szCs w:val="21"/>
-          <w:lang w:eastAsia="en-GB"/>
-          <w14:ligatures w14:val="none"/>
-        </w:rPr>
-        <w:t xml:space="preserve"> </w:t>
-      </w:r>
-      <w:r>
-        <w:rPr>
-          <w:rFonts w:ascii="Consolas" w:eastAsia="Times New Roman" w:hAnsi="Consolas" w:cs="Times New Roman"/>
-          <w:color w:val="9CDCFE"/>
-          <w:kern w:val="0"/>
-          <w:sz w:val="21"/>
-          <w:szCs w:val="21"/>
-          <w:lang w:eastAsia="en-GB"/>
-          <w14:ligatures w14:val="none"/>
-        </w:rPr>
-        <w:t>anchor</w:t>
-      </w:r>
-      <w:r>
-        <w:rPr>
-          <w:rFonts w:ascii="Consolas" w:eastAsia="Times New Roman" w:hAnsi="Consolas" w:cs="Times New Roman"/>
-          <w:color w:val="CCCCCC"/>
-          <w:kern w:val="0"/>
-          <w:sz w:val="21"/>
-          <w:szCs w:val="21"/>
-          <w:lang w:eastAsia="en-GB"/>
-          <w14:ligatures w14:val="none"/>
-        </w:rPr>
-        <w:t xml:space="preserve"> </w:t>
-      </w:r>
-      <w:r>
-        <w:rPr>
-          <w:rFonts w:ascii="Consolas" w:eastAsia="Times New Roman" w:hAnsi="Consolas" w:cs="Times New Roman"/>
-          <w:color w:val="D4D4D4"/>
-          <w:kern w:val="0"/>
-          <w:sz w:val="21"/>
-          <w:szCs w:val="21"/>
-          <w:lang w:eastAsia="en-GB"/>
-          <w14:ligatures w14:val="none"/>
-        </w:rPr>
-        <w:t>=</w:t>
-      </w:r>
-      <w:r>
-        <w:rPr>
-          <w:rFonts w:ascii="Consolas" w:eastAsia="Times New Roman" w:hAnsi="Consolas" w:cs="Times New Roman"/>
-          <w:color w:val="CCCCCC"/>
-          <w:kern w:val="0"/>
-          <w:sz w:val="21"/>
-          <w:szCs w:val="21"/>
-          <w:lang w:eastAsia="en-GB"/>
-          <w14:ligatures w14:val="none"/>
-        </w:rPr>
-        <w:t xml:space="preserve"> </w:t>
-      </w:r>
-      <w:r>
-        <w:rPr>
-          <w:rFonts w:ascii="Consolas" w:eastAsia="Times New Roman" w:hAnsi="Consolas" w:cs="Times New Roman"/>
-          <w:color w:val="9CDCFE"/>
-          <w:kern w:val="0"/>
-          <w:sz w:val="21"/>
-          <w:szCs w:val="21"/>
-          <w:lang w:eastAsia="en-GB"/>
-          <w14:ligatures w14:val="none"/>
-        </w:rPr>
-        <w:t>document</w:t>
-      </w:r>
-      <w:r>
-        <w:rPr>
-          <w:rFonts w:ascii="Consolas" w:eastAsia="Times New Roman" w:hAnsi="Consolas" w:cs="Times New Roman"/>
-          <w:color w:val="D4D4D4"/>
-          <w:kern w:val="0"/>
-          <w:sz w:val="21"/>
-          <w:szCs w:val="21"/>
-          <w:lang w:eastAsia="en-GB"/>
-          <w14:ligatures w14:val="none"/>
-        </w:rPr>
-        <w:t>.</w:t>
-      </w:r>
-      <w:r>
-        <w:rPr>
-          <w:rFonts w:ascii="Consolas" w:eastAsia="Times New Roman" w:hAnsi="Consolas" w:cs="Times New Roman"/>
-          <w:color w:val="DCDCAA"/>
-          <w:kern w:val="0"/>
-          <w:sz w:val="21"/>
-          <w:szCs w:val="21"/>
-          <w:lang w:eastAsia="en-GB"/>
-          <w14:ligatures w14:val="none"/>
-        </w:rPr>
-        <w:t>createElement</w:t>
-      </w:r>
-      <w:r>
-        <w:rPr>
-          <w:rFonts w:ascii="Consolas" w:eastAsia="Times New Roman" w:hAnsi="Consolas" w:cs="Times New Roman"/>
-          <w:color w:val="CCCCCC"/>
-          <w:kern w:val="0"/>
-          <w:sz w:val="21"/>
-          <w:szCs w:val="21"/>
-          <w:lang w:eastAsia="en-GB"/>
-          <w14:ligatures w14:val="none"/>
-        </w:rPr>
-        <w:t>(</w:t>
-      </w:r>
-      <w:r>
-        <w:rPr>
-          <w:rFonts w:ascii="Consolas" w:eastAsia="Times New Roman" w:hAnsi="Consolas" w:cs="Times New Roman"/>
-          <w:color w:val="CE9178"/>
-          <w:kern w:val="0"/>
-          <w:sz w:val="21"/>
-          <w:szCs w:val="21"/>
-          <w:lang w:eastAsia="en-GB"/>
-          <w14:ligatures w14:val="none"/>
-        </w:rPr>
-        <w:t>'a'</w:t>
-      </w:r>
-      <w:r>
-        <w:rPr>
-          <w:rFonts w:ascii="Consolas" w:eastAsia="Times New Roman" w:hAnsi="Consolas" w:cs="Times New Roman"/>
-          <w:color w:val="CCCCCC"/>
-          <w:kern w:val="0"/>
-          <w:sz w:val="21"/>
-          <w:szCs w:val="21"/>
-          <w:lang w:eastAsia="en-GB"/>
-          <w14:ligatures w14:val="none"/>
-        </w:rPr>
-        <w:t>);</w:t>
-      </w:r>
-    </w:p>
-    <w:p>
-      <w:pPr>
-        <w:shd w:val="clear" w:color="auto" w:fill="1F1F1F"/>
-        <w:spacing w:after="0" w:line="285" w:lineRule="atLeast"/>
-        <w:rPr>
-          <w:rFonts w:ascii="Consolas" w:eastAsia="Times New Roman" w:hAnsi="Consolas" w:cs="Times New Roman"/>
-          <w:color w:val="CCCCCC"/>
-          <w:kern w:val="0"/>
-          <w:sz w:val="21"/>
-          <w:szCs w:val="21"/>
-          <w:lang w:eastAsia="en-GB"/>
-          <w14:ligatures w14:val="none"/>
-        </w:rPr>
-      </w:pPr>
-      <w:r>
-        <w:rPr>
-          <w:rFonts w:ascii="Consolas" w:eastAsia="Times New Roman" w:hAnsi="Consolas" w:cs="Times New Roman"/>
-          <w:color w:val="9CDCFE"/>
-          <w:kern w:val="0"/>
-          <w:sz w:val="21"/>
-          <w:szCs w:val="21"/>
-          <w:lang w:eastAsia="en-GB"/>
-          <w14:ligatures w14:val="none"/>
-        </w:rPr>
-        <w:t>anchor</w:t>
-      </w:r>
-      <w:r>
-        <w:rPr>
-          <w:rFonts w:ascii="Consolas" w:eastAsia="Times New Roman" w:hAnsi="Consolas" w:cs="Times New Roman"/>
-          <w:color w:val="D4D4D4"/>
-          <w:kern w:val="0"/>
-          <w:sz w:val="21"/>
-          <w:szCs w:val="21"/>
-          <w:lang w:eastAsia="en-GB"/>
-          <w14:ligatures w14:val="none"/>
-        </w:rPr>
-        <w:t>.</w:t>
-      </w:r>
-      <w:r>
-        <w:rPr>
-          <w:rFonts w:ascii="Consolas" w:eastAsia="Times New Roman" w:hAnsi="Consolas" w:cs="Times New Roman"/>
-          <w:color w:val="9CDCFE"/>
-          <w:kern w:val="0"/>
-          <w:sz w:val="21"/>
-          <w:szCs w:val="21"/>
-          <w:lang w:eastAsia="en-GB"/>
-          <w14:ligatures w14:val="none"/>
-        </w:rPr>
-        <w:t>download</w:t>
-      </w:r>
-      <w:r>
-        <w:rPr>
-          <w:rFonts w:ascii="Consolas" w:eastAsia="Times New Roman" w:hAnsi="Consolas" w:cs="Times New Roman"/>
-          <w:color w:val="CCCCCC"/>
-          <w:kern w:val="0"/>
-          <w:sz w:val="21"/>
-          <w:szCs w:val="21"/>
-          <w:lang w:eastAsia="en-GB"/>
-          <w14:ligatures w14:val="none"/>
-        </w:rPr>
-        <w:t xml:space="preserve"> </w:t>
-      </w:r>
-      <w:r>
-        <w:rPr>
-          <w:rFonts w:ascii="Consolas" w:eastAsia="Times New Roman" w:hAnsi="Consolas" w:cs="Times New Roman"/>
-          <w:color w:val="D4D4D4"/>
-          <w:kern w:val="0"/>
-          <w:sz w:val="21"/>
-          <w:szCs w:val="21"/>
-          <w:lang w:eastAsia="en-GB"/>
-          <w14:ligatures w14:val="none"/>
-        </w:rPr>
-        <w:t>=</w:t>
-      </w:r>
-      <w:r>
-        <w:rPr>
-          <w:rFonts w:ascii="Consolas" w:eastAsia="Times New Roman" w:hAnsi="Consolas" w:cs="Times New Roman"/>
-          <w:color w:val="CCCCCC"/>
-          <w:kern w:val="0"/>
-          <w:sz w:val="21"/>
-          <w:szCs w:val="21"/>
-          <w:lang w:eastAsia="en-GB"/>
-          <w14:ligatures w14:val="none"/>
-        </w:rPr>
-        <w:t xml:space="preserve"> </w:t>
-      </w:r>
-      <w:r>
-        <w:rPr>
-          <w:rFonts w:ascii="Consolas" w:eastAsia="Times New Roman" w:hAnsi="Consolas" w:cs="Times New Roman"/>
-          <w:color w:val="CE9178"/>
-          <w:kern w:val="0"/>
-          <w:sz w:val="21"/>
-          <w:szCs w:val="21"/>
-          <w:lang w:eastAsia="en-GB"/>
-          <w14:ligatures w14:val="none"/>
-        </w:rPr>
-        <w:t>"data.json"</w:t>
-      </w:r>
-      <w:r>
-        <w:rPr>
-          <w:rFonts w:ascii="Consolas" w:eastAsia="Times New Roman" w:hAnsi="Consolas" w:cs="Times New Roman"/>
-          <w:color w:val="CCCCCC"/>
-          <w:kern w:val="0"/>
-          <w:sz w:val="21"/>
-          <w:szCs w:val="21"/>
-          <w:lang w:eastAsia="en-GB"/>
-          <w14:ligatures w14:val="none"/>
-        </w:rPr>
-        <w:t>;</w:t>
-      </w:r>
-    </w:p>
-    <w:p>
-      <w:pPr>
-        <w:shd w:val="clear" w:color="auto" w:fill="1F1F1F"/>
-        <w:spacing w:after="0" w:line="285" w:lineRule="atLeast"/>
-        <w:rPr>
-          <w:rFonts w:ascii="Consolas" w:eastAsia="Times New Roman" w:hAnsi="Consolas" w:cs="Times New Roman"/>
-          <w:color w:val="CCCCCC"/>
-          <w:kern w:val="0"/>
-          <w:sz w:val="21"/>
-          <w:szCs w:val="21"/>
-          <w:lang w:eastAsia="en-GB"/>
-          <w14:ligatures w14:val="none"/>
-        </w:rPr>
-      </w:pPr>
-      <w:r>
-        <w:rPr>
-          <w:rFonts w:ascii="Consolas" w:eastAsia="Times New Roman" w:hAnsi="Consolas" w:cs="Times New Roman"/>
-          <w:color w:val="9CDCFE"/>
-          <w:kern w:val="0"/>
-          <w:sz w:val="21"/>
-          <w:szCs w:val="21"/>
-          <w:lang w:eastAsia="en-GB"/>
-          <w14:ligatures w14:val="none"/>
-        </w:rPr>
-        <w:t>anchor</w:t>
-      </w:r>
-      <w:r>
-        <w:rPr>
-          <w:rFonts w:ascii="Consolas" w:eastAsia="Times New Roman" w:hAnsi="Consolas" w:cs="Times New Roman"/>
-          <w:color w:val="D4D4D4"/>
-          <w:kern w:val="0"/>
-          <w:sz w:val="21"/>
-          <w:szCs w:val="21"/>
-          <w:lang w:eastAsia="en-GB"/>
-          <w14:ligatures w14:val="none"/>
-        </w:rPr>
-        <w:t>.</w:t>
-      </w:r>
-      <w:r>
-        <w:rPr>
-          <w:rFonts w:ascii="Consolas" w:eastAsia="Times New Roman" w:hAnsi="Consolas" w:cs="Times New Roman"/>
-          <w:color w:val="9CDCFE"/>
-          <w:kern w:val="0"/>
-          <w:sz w:val="21"/>
-          <w:szCs w:val="21"/>
-          <w:lang w:eastAsia="en-GB"/>
-          <w14:ligatures w14:val="none"/>
-        </w:rPr>
-        <w:t>href</w:t>
-      </w:r>
-      <w:r>
-        <w:rPr>
-          <w:rFonts w:ascii="Consolas" w:eastAsia="Times New Roman" w:hAnsi="Consolas" w:cs="Times New Roman"/>
-          <w:color w:val="CCCCCC"/>
-          <w:kern w:val="0"/>
-          <w:sz w:val="21"/>
-          <w:szCs w:val="21"/>
-          <w:lang w:eastAsia="en-GB"/>
-          <w14:ligatures w14:val="none"/>
-        </w:rPr>
-        <w:t xml:space="preserve"> </w:t>
-      </w:r>
-      <w:r>
-        <w:rPr>
-          <w:rFonts w:ascii="Consolas" w:eastAsia="Times New Roman" w:hAnsi="Consolas" w:cs="Times New Roman"/>
-          <w:color w:val="D4D4D4"/>
-          <w:kern w:val="0"/>
-          <w:sz w:val="21"/>
-          <w:szCs w:val="21"/>
-          <w:lang w:eastAsia="en-GB"/>
-          <w14:ligatures w14:val="none"/>
-        </w:rPr>
-        <w:t>=</w:t>
-      </w:r>
-      <w:r>
-        <w:rPr>
-          <w:rFonts w:ascii="Consolas" w:eastAsia="Times New Roman" w:hAnsi="Consolas" w:cs="Times New Roman"/>
-          <w:color w:val="CCCCCC"/>
-          <w:kern w:val="0"/>
-          <w:sz w:val="21"/>
-          <w:szCs w:val="21"/>
-          <w:lang w:eastAsia="en-GB"/>
-          <w14:ligatures w14:val="none"/>
-        </w:rPr>
-        <w:t xml:space="preserve"> </w:t>
-      </w:r>
-      <w:r>
-        <w:rPr>
-          <w:rFonts w:ascii="Consolas" w:eastAsia="Times New Roman" w:hAnsi="Consolas" w:cs="Times New Roman"/>
-          <w:color w:val="9CDCFE"/>
-          <w:kern w:val="0"/>
-          <w:sz w:val="21"/>
-          <w:szCs w:val="21"/>
-          <w:lang w:eastAsia="en-GB"/>
-          <w14:ligatures w14:val="none"/>
-        </w:rPr>
-        <w:t>window</w:t>
-      </w:r>
-      <w:r>
-        <w:rPr>
-          <w:rFonts w:ascii="Consolas" w:eastAsia="Times New Roman" w:hAnsi="Consolas" w:cs="Times New Roman"/>
-          <w:color w:val="D4D4D4"/>
-          <w:kern w:val="0"/>
-          <w:sz w:val="21"/>
-          <w:szCs w:val="21"/>
-          <w:lang w:eastAsia="en-GB"/>
-          <w14:ligatures w14:val="none"/>
-        </w:rPr>
-        <w:t>.</w:t>
-      </w:r>
-      <w:r>
-        <w:rPr>
-          <w:rFonts w:ascii="Consolas" w:eastAsia="Times New Roman" w:hAnsi="Consolas" w:cs="Times New Roman"/>
-          <w:color w:val="4EC9B0"/>
-          <w:kern w:val="0"/>
-          <w:sz w:val="21"/>
-          <w:szCs w:val="21"/>
-          <w:lang w:eastAsia="en-GB"/>
-          <w14:ligatures w14:val="none"/>
-        </w:rPr>
-        <w:t>URL</w:t>
-      </w:r>
-      <w:r>
-        <w:rPr>
-          <w:rFonts w:ascii="Consolas" w:eastAsia="Times New Roman" w:hAnsi="Consolas" w:cs="Times New Roman"/>
-          <w:color w:val="D4D4D4"/>
-          <w:kern w:val="0"/>
-          <w:sz w:val="21"/>
-          <w:szCs w:val="21"/>
-          <w:lang w:eastAsia="en-GB"/>
-          <w14:ligatures w14:val="none"/>
-        </w:rPr>
-        <w:t>.</w:t>
-      </w:r>
-      <w:r>
-        <w:rPr>
-          <w:rFonts w:ascii="Consolas" w:eastAsia="Times New Roman" w:hAnsi="Consolas" w:cs="Times New Roman"/>
-          <w:color w:val="DCDCAA"/>
-          <w:kern w:val="0"/>
-          <w:sz w:val="21"/>
-          <w:szCs w:val="21"/>
-          <w:lang w:eastAsia="en-GB"/>
-          <w14:ligatures w14:val="none"/>
-        </w:rPr>
-        <w:t>createObjectURL</w:t>
-      </w:r>
-      <w:r>
-        <w:rPr>
-          <w:rFonts w:ascii="Consolas" w:eastAsia="Times New Roman" w:hAnsi="Consolas" w:cs="Times New Roman"/>
-          <w:color w:val="CCCCCC"/>
-          <w:kern w:val="0"/>
-          <w:sz w:val="21"/>
-          <w:szCs w:val="21"/>
-          <w:lang w:eastAsia="en-GB"/>
-          <w14:ligatures w14:val="none"/>
-        </w:rPr>
-        <w:t>(</w:t>
-      </w:r>
-      <w:r>
-        <w:rPr>
-          <w:rFonts w:ascii="Consolas" w:eastAsia="Times New Roman" w:hAnsi="Consolas" w:cs="Times New Roman"/>
-          <w:color w:val="4FC1FF"/>
-          <w:kern w:val="0"/>
-          <w:sz w:val="21"/>
-          <w:szCs w:val="21"/>
-          <w:lang w:eastAsia="en-GB"/>
-          <w14:ligatures w14:val="none"/>
-        </w:rPr>
-        <w:t>blob</w:t>
-      </w:r>
-      <w:r>
-        <w:rPr>
-          <w:rFonts w:ascii="Consolas" w:eastAsia="Times New Roman" w:hAnsi="Consolas" w:cs="Times New Roman"/>
-          <w:color w:val="CCCCCC"/>
-          <w:kern w:val="0"/>
-          <w:sz w:val="21"/>
-          <w:szCs w:val="21"/>
-          <w:lang w:eastAsia="en-GB"/>
-          <w14:ligatures w14:val="none"/>
-        </w:rPr>
-        <w:t>);</w:t>
-      </w:r>
-    </w:p>
-    <w:p>
-      <w:pPr>
-        <w:shd w:val="clear" w:color="auto" w:fill="1F1F1F"/>
-        <w:spacing w:after="0" w:line="285" w:lineRule="atLeast"/>
-        <w:rPr>
-          <w:rFonts w:ascii="Consolas" w:eastAsia="Times New Roman" w:hAnsi="Consolas" w:cs="Times New Roman"/>
-          <w:color w:val="CCCCCC"/>
-          <w:kern w:val="0"/>
-          <w:sz w:val="21"/>
-          <w:szCs w:val="21"/>
-          <w:lang w:eastAsia="en-GB"/>
-          <w14:ligatures w14:val="none"/>
-        </w:rPr>
-      </w:pPr>
-      <w:r>
-        <w:rPr>
-          <w:rFonts w:ascii="Consolas" w:eastAsia="Times New Roman" w:hAnsi="Consolas" w:cs="Times New Roman"/>
-          <w:color w:val="9CDCFE"/>
-          <w:kern w:val="0"/>
-          <w:sz w:val="21"/>
-          <w:szCs w:val="21"/>
-          <w:lang w:eastAsia="en-GB"/>
-          <w14:ligatures w14:val="none"/>
-        </w:rPr>
-        <w:t>anchor</w:t>
-      </w:r>
-      <w:r>
-        <w:rPr>
-          <w:rFonts w:ascii="Consolas" w:eastAsia="Times New Roman" w:hAnsi="Consolas" w:cs="Times New Roman"/>
-          <w:color w:val="D4D4D4"/>
-          <w:kern w:val="0"/>
-          <w:sz w:val="21"/>
-          <w:szCs w:val="21"/>
-          <w:lang w:eastAsia="en-GB"/>
-          <w14:ligatures w14:val="none"/>
-        </w:rPr>
-        <w:t>.</w:t>
-      </w:r>
-      <w:r>
-        <w:rPr>
-          <w:rFonts w:ascii="Consolas" w:eastAsia="Times New Roman" w:hAnsi="Consolas" w:cs="Times New Roman"/>
-          <w:color w:val="9CDCFE"/>
-          <w:kern w:val="0"/>
-          <w:sz w:val="21"/>
-          <w:szCs w:val="21"/>
-          <w:lang w:eastAsia="en-GB"/>
-          <w14:ligatures w14:val="none"/>
-        </w:rPr>
-        <w:t>innerHTML</w:t>
-      </w:r>
-      <w:r>
-        <w:rPr>
-          <w:rFonts w:ascii="Consolas" w:eastAsia="Times New Roman" w:hAnsi="Consolas" w:cs="Times New Roman"/>
-          <w:color w:val="CCCCCC"/>
-          <w:kern w:val="0"/>
-          <w:sz w:val="21"/>
-          <w:szCs w:val="21"/>
-          <w:lang w:eastAsia="en-GB"/>
-          <w14:ligatures w14:val="none"/>
-        </w:rPr>
-        <w:t xml:space="preserve"> </w:t>
-      </w:r>
-      <w:r>
-        <w:rPr>
-          <w:rFonts w:ascii="Consolas" w:eastAsia="Times New Roman" w:hAnsi="Consolas" w:cs="Times New Roman"/>
-          <w:color w:val="D4D4D4"/>
-          <w:kern w:val="0"/>
-          <w:sz w:val="21"/>
-          <w:szCs w:val="21"/>
-          <w:lang w:eastAsia="en-GB"/>
-          <w14:ligatures w14:val="none"/>
-        </w:rPr>
-        <w:t>=</w:t>
-      </w:r>
-      <w:r>
-        <w:rPr>
-          <w:rFonts w:ascii="Consolas" w:eastAsia="Times New Roman" w:hAnsi="Consolas" w:cs="Times New Roman"/>
-          <w:color w:val="CCCCCC"/>
-          <w:kern w:val="0"/>
-          <w:sz w:val="21"/>
-          <w:szCs w:val="21"/>
-          <w:lang w:eastAsia="en-GB"/>
-          <w14:ligatures w14:val="none"/>
-        </w:rPr>
-        <w:t xml:space="preserve"> </w:t>
-      </w:r>
-      <w:r>
-        <w:rPr>
-          <w:rFonts w:ascii="Consolas" w:eastAsia="Times New Roman" w:hAnsi="Consolas" w:cs="Times New Roman"/>
-          <w:color w:val="CE9178"/>
-          <w:kern w:val="0"/>
-          <w:sz w:val="21"/>
-          <w:szCs w:val="21"/>
-          <w:lang w:eastAsia="en-GB"/>
-          <w14:ligatures w14:val="none"/>
-        </w:rPr>
-        <w:t>"download"</w:t>
-      </w:r>
-    </w:p>
-    <w:p>
-      <w:pPr>
-        <w:shd w:val="clear" w:color="auto" w:fill="1F1F1F"/>
-        <w:spacing w:after="0" w:line="285" w:lineRule="atLeast"/>
-        <w:rPr>
-          <w:rFonts w:ascii="Consolas" w:eastAsia="Times New Roman" w:hAnsi="Consolas" w:cs="Times New Roman"/>
-          <w:color w:val="CCCCCC"/>
-          <w:kern w:val="0"/>
-          <w:sz w:val="21"/>
-          <w:szCs w:val="21"/>
-          <w:lang w:eastAsia="en-GB"/>
-          <w14:ligatures w14:val="none"/>
-        </w:rPr>
-      </w:pPr>
-      <w:r>
-        <w:rPr>
-          <w:rFonts w:ascii="Consolas" w:eastAsia="Times New Roman" w:hAnsi="Consolas" w:cs="Times New Roman"/>
-          <w:color w:val="9CDCFE"/>
-          <w:kern w:val="0"/>
-          <w:sz w:val="21"/>
-          <w:szCs w:val="21"/>
-          <w:lang w:eastAsia="en-GB"/>
-          <w14:ligatures w14:val="none"/>
-        </w:rPr>
-        <w:t>anchor</w:t>
-      </w:r>
-      <w:r>
-        <w:rPr>
-          <w:rFonts w:ascii="Consolas" w:eastAsia="Times New Roman" w:hAnsi="Consolas" w:cs="Times New Roman"/>
-          <w:color w:val="D4D4D4"/>
-          <w:kern w:val="0"/>
-          <w:sz w:val="21"/>
-          <w:szCs w:val="21"/>
-          <w:lang w:eastAsia="en-GB"/>
-          <w14:ligatures w14:val="none"/>
-        </w:rPr>
-        <w:t>.</w:t>
-      </w:r>
-      <w:r>
-        <w:rPr>
-          <w:rFonts w:ascii="Consolas" w:eastAsia="Times New Roman" w:hAnsi="Consolas" w:cs="Times New Roman"/>
-          <w:color w:val="DCDCAA"/>
-          <w:kern w:val="0"/>
-          <w:sz w:val="21"/>
-          <w:szCs w:val="21"/>
-          <w:lang w:eastAsia="en-GB"/>
-          <w14:ligatures w14:val="none"/>
-        </w:rPr>
-        <w:t>click</w:t>
-      </w:r>
-      <w:r>
-        <w:rPr>
-          <w:rFonts w:ascii="Consolas" w:eastAsia="Times New Roman" w:hAnsi="Consolas" w:cs="Times New Roman"/>
-          <w:color w:val="CCCCCC"/>
-          <w:kern w:val="0"/>
-          <w:sz w:val="21"/>
-          <w:szCs w:val="21"/>
-          <w:lang w:eastAsia="en-GB"/>
-          <w14:ligatures w14:val="none"/>
-        </w:rPr>
-        <w:t>();</w:t>
-      </w:r>
-    </w:p>
-    <w:p>
-      <w:pPr>
-        <w:shd w:val="clear" w:color="auto" w:fill="1F1F1F"/>
-        <w:spacing w:after="0" w:line="285" w:lineRule="atLeast"/>
-        <w:rPr>
-          <w:rFonts w:ascii="Consolas" w:eastAsia="Times New Roman" w:hAnsi="Consolas" w:cs="Times New Roman"/>
-          <w:color w:val="CCCCCC"/>
-          <w:kern w:val="0"/>
-          <w:sz w:val="21"/>
-          <w:szCs w:val="21"/>
-          <w:lang w:eastAsia="en-GB"/>
-          <w14:ligatures w14:val="none"/>
-        </w:rPr>
-      </w:pPr>
-      <w:r>
-        <w:rPr>
-          <w:rFonts w:ascii="Consolas" w:eastAsia="Times New Roman" w:hAnsi="Consolas" w:cs="Times New Roman"/>
-          <w:color w:val="9CDCFE"/>
-          <w:kern w:val="0"/>
-          <w:sz w:val="21"/>
-          <w:szCs w:val="21"/>
-          <w:lang w:eastAsia="en-GB"/>
-          <w14:ligatures w14:val="none"/>
-        </w:rPr>
-        <w:t>console</w:t>
-      </w:r>
-      <w:r>
-        <w:rPr>
-          <w:rFonts w:ascii="Consolas" w:eastAsia="Times New Roman" w:hAnsi="Consolas" w:cs="Times New Roman"/>
-          <w:color w:val="D4D4D4"/>
-          <w:kern w:val="0"/>
-          <w:sz w:val="21"/>
-          <w:szCs w:val="21"/>
-          <w:lang w:eastAsia="en-GB"/>
-          <w14:ligatures w14:val="none"/>
-        </w:rPr>
-        <w:t>.</w:t>
-      </w:r>
-      <w:r>
-        <w:rPr>
-          <w:rFonts w:ascii="Consolas" w:eastAsia="Times New Roman" w:hAnsi="Consolas" w:cs="Times New Roman"/>
-          <w:color w:val="DCDCAA"/>
-          <w:kern w:val="0"/>
-          <w:sz w:val="21"/>
-          <w:szCs w:val="21"/>
-          <w:lang w:eastAsia="en-GB"/>
-          <w14:ligatures w14:val="none"/>
-        </w:rPr>
-        <w:t>log</w:t>
-      </w:r>
-      <w:r>
-        <w:rPr>
-          <w:rFonts w:ascii="Consolas" w:eastAsia="Times New Roman" w:hAnsi="Consolas" w:cs="Times New Roman"/>
-          <w:color w:val="CCCCCC"/>
-          <w:kern w:val="0"/>
-          <w:sz w:val="21"/>
-          <w:szCs w:val="21"/>
-          <w:lang w:eastAsia="en-GB"/>
-          <w14:ligatures w14:val="none"/>
-        </w:rPr>
-        <w:t>(</w:t>
-      </w:r>
-      <w:r>
-        <w:rPr>
-          <w:rFonts w:ascii="Consolas" w:eastAsia="Times New Roman" w:hAnsi="Consolas" w:cs="Times New Roman"/>
-          <w:color w:val="9CDCFE"/>
-          <w:kern w:val="0"/>
-          <w:sz w:val="21"/>
-          <w:szCs w:val="21"/>
-          <w:lang w:eastAsia="en-GB"/>
-          <w14:ligatures w14:val="none"/>
-        </w:rPr>
-        <w:t>anchor</w:t>
-      </w:r>
-      <w:r>
-        <w:rPr>
-          <w:rFonts w:ascii="Consolas" w:eastAsia="Times New Roman" w:hAnsi="Consolas" w:cs="Times New Roman"/>
-          <w:color w:val="CCCCCC"/>
-          <w:kern w:val="0"/>
-          <w:sz w:val="21"/>
-          <w:szCs w:val="21"/>
-          <w:lang w:eastAsia="en-GB"/>
-          <w14:ligatures w14:val="none"/>
-        </w:rPr>
-        <w:t>);</w:t>
-      </w:r>
     </w:p>
     <w:p>
       <w:pPr>
@@ -9767,16 +8687,25 @@
 </file>
 
 <file path=customXml/item1.xml><?xml version="1.0" encoding="utf-8"?>
-<b:Sources xmlns:b="http://schemas.openxmlformats.org/officeDocument/2006/bibliography" xmlns="http://schemas.openxmlformats.org/officeDocument/2006/bibliography" SelectedStyle="\APASixthEditionOfficeOnline.xsl" StyleName="APA" Version="6"/>
-</file>
-
-<file path=customXml/item2.xml><?xml version="1.0" encoding="utf-8"?>
 <p:properties xmlns:p="http://schemas.microsoft.com/office/2006/metadata/properties" xmlns:xsi="http://www.w3.org/2001/XMLSchema-instance" xmlns:pc="http://schemas.microsoft.com/office/infopath/2007/PartnerControls">
   <documentManagement/>
 </p:properties>
 </file>
 
+<file path=customXml/item2.xml><?xml version="1.0" encoding="utf-8"?>
+<b:Sources xmlns:b="http://schemas.openxmlformats.org/officeDocument/2006/bibliography" xmlns="http://schemas.openxmlformats.org/officeDocument/2006/bibliography" SelectedStyle="\APASixthEditionOfficeOnline.xsl" StyleName="APA" Version="6"/>
+</file>
+
 <file path=customXml/item3.xml><?xml version="1.0" encoding="utf-8"?>
+<?mso-contentType ?>
+<FormTemplates xmlns="http://schemas.microsoft.com/sharepoint/v3/contenttype/forms">
+  <Display>DocumentLibraryForm</Display>
+  <Edit>DocumentLibraryForm</Edit>
+  <New>DocumentLibraryForm</New>
+</FormTemplates>
+</file>
+
+<file path=customXml/item4.xml><?xml version="1.0" encoding="utf-8"?>
 <ct:contentTypeSchema xmlns:ct="http://schemas.microsoft.com/office/2006/metadata/contentType" xmlns:ma="http://schemas.microsoft.com/office/2006/metadata/properties/metaAttributes" ct:_="" ma:_="" ma:contentTypeName="Document" ma:contentTypeID="0x010100CC56517954F6C84CAE0821B37DA3E6D1" ma:contentTypeVersion="3" ma:contentTypeDescription="Create a new document." ma:contentTypeScope="" ma:versionID="9cfe4a6a6ff2d436466bbdb00cc0ecdf">
   <xsd:schema xmlns:xsd="http://www.w3.org/2001/XMLSchema" xmlns:xs="http://www.w3.org/2001/XMLSchema" xmlns:p="http://schemas.microsoft.com/office/2006/metadata/properties" xmlns:ns3="dad1a416-5526-4aa4-8467-d5aeea5b0262" targetNamespace="http://schemas.microsoft.com/office/2006/metadata/properties" ma:root="true" ma:fieldsID="d6da7cdec8cbfd4fadd31958e1bdc059" ns3:_="">
     <xsd:import namespace="dad1a416-5526-4aa4-8467-d5aeea5b0262"/>
@@ -9914,24 +8843,7 @@
 </ct:contentTypeSchema>
 </file>
 
-<file path=customXml/item4.xml><?xml version="1.0" encoding="utf-8"?>
-<?mso-contentType ?>
-<FormTemplates xmlns="http://schemas.microsoft.com/sharepoint/v3/contenttype/forms">
-  <Display>DocumentLibraryForm</Display>
-  <Edit>DocumentLibraryForm</Edit>
-  <New>DocumentLibraryForm</New>
-</FormTemplates>
-</file>
-
 <file path=customXml/itemProps1.xml><?xml version="1.0" encoding="utf-8"?>
-<ds:datastoreItem xmlns:ds="http://schemas.openxmlformats.org/officeDocument/2006/customXml" ds:itemID="{5FD86C97-B8F8-4DF4-9634-7BD7D8E1C3DB}">
-  <ds:schemaRefs>
-    <ds:schemaRef ds:uri="http://schemas.openxmlformats.org/officeDocument/2006/bibliography"/>
-  </ds:schemaRefs>
-</ds:datastoreItem>
-</file>
-
-<file path=customXml/itemProps2.xml><?xml version="1.0" encoding="utf-8"?>
 <ds:datastoreItem xmlns:ds="http://schemas.openxmlformats.org/officeDocument/2006/customXml" ds:itemID="{B0B9CF09-E50B-4BF5-8C69-B63F15CB9760}">
   <ds:schemaRefs>
     <ds:schemaRef ds:uri="http://schemas.microsoft.com/office/2006/metadata/properties"/>
@@ -9940,7 +8852,23 @@
 </ds:datastoreItem>
 </file>
 
+<file path=customXml/itemProps2.xml><?xml version="1.0" encoding="utf-8"?>
+<ds:datastoreItem xmlns:ds="http://schemas.openxmlformats.org/officeDocument/2006/customXml" ds:itemID="{5FD86C97-B8F8-4DF4-9634-7BD7D8E1C3DB}">
+  <ds:schemaRefs>
+    <ds:schemaRef ds:uri="http://schemas.openxmlformats.org/officeDocument/2006/bibliography"/>
+  </ds:schemaRefs>
+</ds:datastoreItem>
+</file>
+
 <file path=customXml/itemProps3.xml><?xml version="1.0" encoding="utf-8"?>
+<ds:datastoreItem xmlns:ds="http://schemas.openxmlformats.org/officeDocument/2006/customXml" ds:itemID="{ADBFE380-98EB-46DF-9833-2A3A49D7BCBA}">
+  <ds:schemaRefs>
+    <ds:schemaRef ds:uri="http://schemas.microsoft.com/sharepoint/v3/contenttype/forms"/>
+  </ds:schemaRefs>
+</ds:datastoreItem>
+</file>
+
+<file path=customXml/itemProps4.xml><?xml version="1.0" encoding="utf-8"?>
 <ds:datastoreItem xmlns:ds="http://schemas.openxmlformats.org/officeDocument/2006/customXml" ds:itemID="{AD496513-CC99-4441-BBAA-CFEB378046B7}">
   <ds:schemaRefs>
     <ds:schemaRef ds:uri="http://schemas.microsoft.com/office/2006/metadata/contentType"/>
@@ -9956,12 +8884,4 @@
     <ds:schemaRef ds:uri="http://schemas.microsoft.com/internal/obd"/>
   </ds:schemaRefs>
 </ds:datastoreItem>
-</file>
-
-<file path=customXml/itemProps4.xml><?xml version="1.0" encoding="utf-8"?>
-<ds:datastoreItem xmlns:ds="http://schemas.openxmlformats.org/officeDocument/2006/customXml" ds:itemID="{ADBFE380-98EB-46DF-9833-2A3A49D7BCBA}">
-  <ds:schemaRefs>
-    <ds:schemaRef ds:uri="http://schemas.microsoft.com/sharepoint/v3/contenttype/forms"/>
-  </ds:schemaRefs>
-</ds:datastoreItem>
 </file>
</xml_diff>

<commit_message>
Added unhashed passwords to js file & minor changes in code
</commit_message>
<xml_diff>
--- a/coursework submission/Writeup.docx
+++ b/coursework submission/Writeup.docx
@@ -149,7 +149,15 @@
         <w:t>.</w:t>
       </w:r>
       <w:r>
-        <w:t xml:space="preserve"> (e.g word vs paragraphs)</w:t>
+        <w:t xml:space="preserve"> (</w:t>
+      </w:r>
+      <w:proofErr w:type="spellStart"/>
+      <w:r>
+        <w:t>e.g</w:t>
+      </w:r>
+      <w:proofErr w:type="spellEnd"/>
+      <w:r>
+        <w:t xml:space="preserve"> word vs paragraphs)</w:t>
       </w:r>
     </w:p>
     <w:p>
@@ -220,7 +228,15 @@
         <w:t xml:space="preserve"> Creation of </w:t>
       </w:r>
       <w:r>
-        <w:t xml:space="preserve">introduction + sdlc description -&gt; start of initial sprint </w:t>
+        <w:t xml:space="preserve">introduction + </w:t>
+      </w:r>
+      <w:proofErr w:type="spellStart"/>
+      <w:r>
+        <w:t>sdlc</w:t>
+      </w:r>
+      <w:proofErr w:type="spellEnd"/>
+      <w:r>
+        <w:t xml:space="preserve"> description -&gt; start of initial sprint </w:t>
       </w:r>
       <w:r>
         <w:t>explanation</w:t>
@@ -295,7 +311,15 @@
         <w:t xml:space="preserve">In this report, I will be describing the methodology of </w:t>
       </w:r>
       <w:r>
-        <w:t xml:space="preserve">how I created my project; showing my planning, design </w:t>
+        <w:t xml:space="preserve">how I created my </w:t>
+      </w:r>
+      <w:proofErr w:type="gramStart"/>
+      <w:r>
+        <w:t>project;</w:t>
+      </w:r>
+      <w:proofErr w:type="gramEnd"/>
+      <w:r>
+        <w:t xml:space="preserve"> showing my planning, design </w:t>
       </w:r>
       <w:r>
         <w:t>of my coursework for the COMP1004 module</w:t>
@@ -418,7 +442,15 @@
         </w:numPr>
       </w:pPr>
       <w:r>
-        <w:t xml:space="preserve">A place to write and display words for them to write </w:t>
+        <w:t xml:space="preserve">A place to write and display words for them to </w:t>
+      </w:r>
+      <w:proofErr w:type="gramStart"/>
+      <w:r>
+        <w:t>write</w:t>
+      </w:r>
+      <w:proofErr w:type="gramEnd"/>
+      <w:r>
+        <w:t xml:space="preserve"> </w:t>
       </w:r>
     </w:p>
     <w:p>
@@ -433,8 +465,13 @@
         <w:t>Put html learning in practice</w:t>
       </w:r>
       <w:r>
-        <w:t xml:space="preserve"> – is current blocker; Mozilla html for help</w:t>
-      </w:r>
+        <w:t xml:space="preserve"> – is current blocker; Mozilla html for </w:t>
+      </w:r>
+      <w:proofErr w:type="gramStart"/>
+      <w:r>
+        <w:t>help</w:t>
+      </w:r>
+      <w:proofErr w:type="gramEnd"/>
     </w:p>
     <w:p>
       <w:pPr>
@@ -445,7 +482,15 @@
         </w:numPr>
       </w:pPr>
       <w:r>
-        <w:t xml:space="preserve">Finish introduction </w:t>
+        <w:t xml:space="preserve">Finish </w:t>
+      </w:r>
+      <w:proofErr w:type="gramStart"/>
+      <w:r>
+        <w:t>introduction</w:t>
+      </w:r>
+      <w:proofErr w:type="gramEnd"/>
+      <w:r>
+        <w:t xml:space="preserve"> </w:t>
       </w:r>
     </w:p>
     <w:p>
@@ -457,8 +502,13 @@
         </w:numPr>
       </w:pPr>
       <w:r>
-        <w:t>Use notepad++ and open document with chrome</w:t>
-      </w:r>
+        <w:t xml:space="preserve">Use notepad++ and open document with </w:t>
+      </w:r>
+      <w:proofErr w:type="gramStart"/>
+      <w:r>
+        <w:t>chrome</w:t>
+      </w:r>
+      <w:proofErr w:type="gramEnd"/>
     </w:p>
     <w:p>
       <w:pPr>
@@ -469,15 +519,30 @@
         </w:numPr>
       </w:pPr>
       <w:r>
-        <w:t>Write project vision</w:t>
-      </w:r>
+        <w:t xml:space="preserve">Write project </w:t>
+      </w:r>
+      <w:proofErr w:type="gramStart"/>
+      <w:r>
+        <w:t>vision</w:t>
+      </w:r>
+      <w:proofErr w:type="gramEnd"/>
     </w:p>
     <w:p>
       <w:pPr>
         <w:pStyle w:val="ListParagraph"/>
       </w:pPr>
       <w:r>
-        <w:t>Change to from moving difficulty options to “easy,hard , medium” but punctation , capitals or proper texts, allowing to pick one or multiple of them at the same time</w:t>
+        <w:t>Change to from moving difficulty options to “</w:t>
+      </w:r>
+      <w:proofErr w:type="spellStart"/>
+      <w:proofErr w:type="gramStart"/>
+      <w:r>
+        <w:t>easy,hard</w:t>
+      </w:r>
+      <w:proofErr w:type="spellEnd"/>
+      <w:proofErr w:type="gramEnd"/>
+      <w:r>
+        <w:t xml:space="preserve"> , medium” but punctation , capitals or proper texts, allowing to pick one or multiple of them at the same time</w:t>
       </w:r>
     </w:p>
     <w:p/>
@@ -1259,7 +1324,27 @@
                 <w:szCs w:val="16"/>
                 <w:highlight w:val="green"/>
               </w:rPr>
-              <w:t>- Put comments in .js file for better readability</w:t>
+              <w:t>- Put comments in .</w:t>
+            </w:r>
+            <w:proofErr w:type="spellStart"/>
+            <w:r>
+              <w:rPr>
+                <w:rFonts w:cstheme="minorHAnsi"/>
+                <w:sz w:val="16"/>
+                <w:szCs w:val="16"/>
+                <w:highlight w:val="green"/>
+              </w:rPr>
+              <w:t>js</w:t>
+            </w:r>
+            <w:proofErr w:type="spellEnd"/>
+            <w:r>
+              <w:rPr>
+                <w:rFonts w:cstheme="minorHAnsi"/>
+                <w:sz w:val="16"/>
+                <w:szCs w:val="16"/>
+                <w:highlight w:val="green"/>
+              </w:rPr>
+              <w:t xml:space="preserve"> file for better readability</w:t>
             </w:r>
           </w:p>
         </w:tc>
@@ -1676,7 +1761,25 @@
                 <w:sz w:val="16"/>
                 <w:szCs w:val="16"/>
               </w:rPr>
-              <w:t xml:space="preserve">- typing the required words in  an input box </w:t>
+              <w:t xml:space="preserve">- typing the required words </w:t>
+            </w:r>
+            <w:proofErr w:type="gramStart"/>
+            <w:r>
+              <w:rPr>
+                <w:rFonts w:cstheme="minorHAnsi"/>
+                <w:sz w:val="16"/>
+                <w:szCs w:val="16"/>
+              </w:rPr>
+              <w:t>in  an</w:t>
+            </w:r>
+            <w:proofErr w:type="gramEnd"/>
+            <w:r>
+              <w:rPr>
+                <w:rFonts w:cstheme="minorHAnsi"/>
+                <w:sz w:val="16"/>
+                <w:szCs w:val="16"/>
+              </w:rPr>
+              <w:t xml:space="preserve"> input box </w:t>
             </w:r>
             <w:r>
               <w:rPr>
@@ -1805,7 +1908,16 @@
                 <w:sz w:val="16"/>
                 <w:szCs w:val="16"/>
               </w:rPr>
-              <w:t xml:space="preserve">- Polish of previous features </w:t>
+              <w:t xml:space="preserve">- Polish of previous </w:t>
+            </w:r>
+            <w:proofErr w:type="gramStart"/>
+            <w:r>
+              <w:rPr>
+                <w:rFonts w:cstheme="minorHAnsi"/>
+                <w:sz w:val="16"/>
+                <w:szCs w:val="16"/>
+              </w:rPr>
+              <w:t xml:space="preserve">features </w:t>
             </w:r>
             <w:r>
               <w:rPr>
@@ -1815,6 +1927,7 @@
               </w:rPr>
               <w:t>:</w:t>
             </w:r>
+            <w:proofErr w:type="gramEnd"/>
           </w:p>
           <w:p>
             <w:pPr>
@@ -1846,7 +1959,25 @@
                 <w:sz w:val="16"/>
                 <w:szCs w:val="16"/>
               </w:rPr>
-              <w:t xml:space="preserve">console + randomised array </w:t>
+              <w:t xml:space="preserve">console + randomised </w:t>
+            </w:r>
+            <w:proofErr w:type="gramStart"/>
+            <w:r>
+              <w:rPr>
+                <w:rFonts w:cstheme="minorHAnsi"/>
+                <w:sz w:val="16"/>
+                <w:szCs w:val="16"/>
+              </w:rPr>
+              <w:t>array</w:t>
+            </w:r>
+            <w:proofErr w:type="gramEnd"/>
+            <w:r>
+              <w:rPr>
+                <w:rFonts w:cstheme="minorHAnsi"/>
+                <w:sz w:val="16"/>
+                <w:szCs w:val="16"/>
+              </w:rPr>
+              <w:t xml:space="preserve"> </w:t>
             </w:r>
           </w:p>
           <w:p>
@@ -2526,7 +2657,27 @@
                 <w:szCs w:val="16"/>
                 <w:highlight w:val="red"/>
               </w:rPr>
-              <w:t>Attempt to use Word generation instead of using an randomised array</w:t>
+              <w:t xml:space="preserve">Attempt to use Word generation instead of using </w:t>
+            </w:r>
+            <w:proofErr w:type="gramStart"/>
+            <w:r>
+              <w:rPr>
+                <w:rFonts w:cstheme="minorHAnsi"/>
+                <w:sz w:val="16"/>
+                <w:szCs w:val="16"/>
+                <w:highlight w:val="red"/>
+              </w:rPr>
+              <w:t>an</w:t>
+            </w:r>
+            <w:proofErr w:type="gramEnd"/>
+            <w:r>
+              <w:rPr>
+                <w:rFonts w:cstheme="minorHAnsi"/>
+                <w:sz w:val="16"/>
+                <w:szCs w:val="16"/>
+                <w:highlight w:val="red"/>
+              </w:rPr>
+              <w:t xml:space="preserve"> randomised array</w:t>
             </w:r>
           </w:p>
           <w:p>
@@ -2913,7 +3064,27 @@
                 <w:szCs w:val="16"/>
                 <w:highlight w:val="green"/>
               </w:rPr>
-              <w:t>- Allow stats to be visible on webpage</w:t>
+              <w:t xml:space="preserve">- Allow </w:t>
+            </w:r>
+            <w:proofErr w:type="spellStart"/>
+            <w:r>
+              <w:rPr>
+                <w:rFonts w:cstheme="minorHAnsi"/>
+                <w:sz w:val="16"/>
+                <w:szCs w:val="16"/>
+                <w:highlight w:val="green"/>
+              </w:rPr>
+              <w:t>stats</w:t>
+            </w:r>
+            <w:proofErr w:type="spellEnd"/>
+            <w:r>
+              <w:rPr>
+                <w:rFonts w:cstheme="minorHAnsi"/>
+                <w:sz w:val="16"/>
+                <w:szCs w:val="16"/>
+                <w:highlight w:val="green"/>
+              </w:rPr>
+              <w:t xml:space="preserve"> to be visible on webpage</w:t>
             </w:r>
           </w:p>
           <w:p>
@@ -4092,7 +4263,25 @@
                 <w:sz w:val="18"/>
                 <w:szCs w:val="18"/>
               </w:rPr>
-              <w:t>, accept it and deletes word from display</w:t>
+              <w:t xml:space="preserve">, accept </w:t>
+            </w:r>
+            <w:proofErr w:type="gramStart"/>
+            <w:r>
+              <w:rPr>
+                <w:rFonts w:cstheme="minorHAnsi"/>
+                <w:sz w:val="18"/>
+                <w:szCs w:val="18"/>
+              </w:rPr>
+              <w:t>it</w:t>
+            </w:r>
+            <w:proofErr w:type="gramEnd"/>
+            <w:r>
+              <w:rPr>
+                <w:rFonts w:cstheme="minorHAnsi"/>
+                <w:sz w:val="18"/>
+                <w:szCs w:val="18"/>
+              </w:rPr>
+              <w:t xml:space="preserve"> and deletes word from display</w:t>
             </w:r>
           </w:p>
         </w:tc>
@@ -4240,8 +4429,18 @@
                 <w:sz w:val="18"/>
                 <w:szCs w:val="18"/>
               </w:rPr>
-              <w:t>Randomise word_bank</w:t>
-            </w:r>
+              <w:t xml:space="preserve">Randomise </w:t>
+            </w:r>
+            <w:proofErr w:type="spellStart"/>
+            <w:r>
+              <w:rPr>
+                <w:rFonts w:cstheme="minorHAnsi"/>
+                <w:sz w:val="18"/>
+                <w:szCs w:val="18"/>
+              </w:rPr>
+              <w:t>word_bank</w:t>
+            </w:r>
+            <w:proofErr w:type="spellEnd"/>
           </w:p>
         </w:tc>
         <w:tc>
@@ -4642,7 +4841,25 @@
                 <w:sz w:val="18"/>
                 <w:szCs w:val="18"/>
               </w:rPr>
-              <w:t>90s  (after using options)</w:t>
+              <w:t>90</w:t>
+            </w:r>
+            <w:proofErr w:type="gramStart"/>
+            <w:r>
+              <w:rPr>
+                <w:rFonts w:cstheme="minorHAnsi"/>
+                <w:sz w:val="18"/>
+                <w:szCs w:val="18"/>
+              </w:rPr>
+              <w:t>s  (</w:t>
+            </w:r>
+            <w:proofErr w:type="gramEnd"/>
+            <w:r>
+              <w:rPr>
+                <w:rFonts w:cstheme="minorHAnsi"/>
+                <w:sz w:val="18"/>
+                <w:szCs w:val="18"/>
+              </w:rPr>
+              <w:t>after using options)</w:t>
             </w:r>
           </w:p>
         </w:tc>
@@ -4716,7 +4933,25 @@
                 <w:sz w:val="18"/>
                 <w:szCs w:val="18"/>
               </w:rPr>
-              <w:t>Have a test of 120s  (after using options)</w:t>
+              <w:t>Have a test of 120</w:t>
+            </w:r>
+            <w:proofErr w:type="gramStart"/>
+            <w:r>
+              <w:rPr>
+                <w:rFonts w:cstheme="minorHAnsi"/>
+                <w:sz w:val="18"/>
+                <w:szCs w:val="18"/>
+              </w:rPr>
+              <w:t>s  (</w:t>
+            </w:r>
+            <w:proofErr w:type="gramEnd"/>
+            <w:r>
+              <w:rPr>
+                <w:rFonts w:cstheme="minorHAnsi"/>
+                <w:sz w:val="18"/>
+                <w:szCs w:val="18"/>
+              </w:rPr>
+              <w:t>after using options)</w:t>
             </w:r>
           </w:p>
         </w:tc>
@@ -5382,8 +5617,18 @@
                 <w:sz w:val="18"/>
                 <w:szCs w:val="18"/>
               </w:rPr>
-              <w:t>allows user information to be stored and to be able to login at a later date</w:t>
-            </w:r>
+              <w:t xml:space="preserve">allows user information to be stored and to be able to login </w:t>
+            </w:r>
+            <w:proofErr w:type="gramStart"/>
+            <w:r>
+              <w:rPr>
+                <w:rFonts w:cstheme="minorHAnsi"/>
+                <w:sz w:val="18"/>
+                <w:szCs w:val="18"/>
+              </w:rPr>
+              <w:t>at a later date</w:t>
+            </w:r>
+            <w:proofErr w:type="gramEnd"/>
           </w:p>
         </w:tc>
         <w:tc>
@@ -5604,8 +5849,18 @@
                 <w:sz w:val="18"/>
                 <w:szCs w:val="18"/>
               </w:rPr>
-              <w:t>On text box, text goes red if error made in inputbox</w:t>
-            </w:r>
+              <w:t xml:space="preserve">On text box, text goes red if error made in </w:t>
+            </w:r>
+            <w:proofErr w:type="spellStart"/>
+            <w:r>
+              <w:rPr>
+                <w:rFonts w:cstheme="minorHAnsi"/>
+                <w:sz w:val="18"/>
+                <w:szCs w:val="18"/>
+              </w:rPr>
+              <w:t>inputbox</w:t>
+            </w:r>
+            <w:proofErr w:type="spellEnd"/>
           </w:p>
         </w:tc>
         <w:tc>
@@ -6173,8 +6428,18 @@
           <w:sz w:val="18"/>
           <w:szCs w:val="18"/>
         </w:rPr>
-        <w:t>Implement cleaner UI</w:t>
-      </w:r>
+        <w:t xml:space="preserve">Implement cleaner </w:t>
+      </w:r>
+      <w:proofErr w:type="gramStart"/>
+      <w:r>
+        <w:rPr>
+          <w:rFonts w:cstheme="minorHAnsi"/>
+          <w:sz w:val="18"/>
+          <w:szCs w:val="18"/>
+        </w:rPr>
+        <w:t>UI</w:t>
+      </w:r>
+      <w:proofErr w:type="gramEnd"/>
     </w:p>
     <w:p>
       <w:pPr>
@@ -6195,8 +6460,18 @@
           <w:sz w:val="18"/>
           <w:szCs w:val="18"/>
         </w:rPr>
-        <w:t>Current is fine but not best looking</w:t>
-      </w:r>
+        <w:t xml:space="preserve">Current is fine but not best </w:t>
+      </w:r>
+      <w:proofErr w:type="gramStart"/>
+      <w:r>
+        <w:rPr>
+          <w:rFonts w:cstheme="minorHAnsi"/>
+          <w:sz w:val="18"/>
+          <w:szCs w:val="18"/>
+        </w:rPr>
+        <w:t>looking</w:t>
+      </w:r>
+      <w:proofErr w:type="gramEnd"/>
     </w:p>
     <w:p>
       <w:pPr>
@@ -6217,8 +6492,18 @@
           <w:sz w:val="18"/>
           <w:szCs w:val="18"/>
         </w:rPr>
-        <w:t>While similarities are obvious, wireframe is not effectively implemented</w:t>
-      </w:r>
+        <w:t xml:space="preserve">While similarities are obvious, wireframe is not effectively </w:t>
+      </w:r>
+      <w:proofErr w:type="gramStart"/>
+      <w:r>
+        <w:rPr>
+          <w:rFonts w:cstheme="minorHAnsi"/>
+          <w:sz w:val="18"/>
+          <w:szCs w:val="18"/>
+        </w:rPr>
+        <w:t>implemented</w:t>
+      </w:r>
+      <w:proofErr w:type="gramEnd"/>
     </w:p>
     <w:p>
       <w:pPr>
@@ -6239,8 +6524,18 @@
           <w:sz w:val="18"/>
           <w:szCs w:val="18"/>
         </w:rPr>
-        <w:t>Change how the words are displayed</w:t>
-      </w:r>
+        <w:t xml:space="preserve">Change how the words are </w:t>
+      </w:r>
+      <w:proofErr w:type="gramStart"/>
+      <w:r>
+        <w:rPr>
+          <w:rFonts w:cstheme="minorHAnsi"/>
+          <w:sz w:val="18"/>
+          <w:szCs w:val="18"/>
+        </w:rPr>
+        <w:t>displayed</w:t>
+      </w:r>
+      <w:proofErr w:type="gramEnd"/>
     </w:p>
     <w:p>
       <w:pPr>
@@ -6261,7 +6556,43 @@
           <w:sz w:val="18"/>
           <w:szCs w:val="18"/>
         </w:rPr>
-        <w:t xml:space="preserve">Currently, words are removed from list and its all redisplayed </w:t>
+        <w:t xml:space="preserve">Currently, words are removed from list and </w:t>
+      </w:r>
+      <w:proofErr w:type="spellStart"/>
+      <w:r>
+        <w:rPr>
+          <w:rFonts w:cstheme="minorHAnsi"/>
+          <w:sz w:val="18"/>
+          <w:szCs w:val="18"/>
+        </w:rPr>
+        <w:t>its</w:t>
+      </w:r>
+      <w:proofErr w:type="spellEnd"/>
+      <w:r>
+        <w:rPr>
+          <w:rFonts w:cstheme="minorHAnsi"/>
+          <w:sz w:val="18"/>
+          <w:szCs w:val="18"/>
+        </w:rPr>
+        <w:t xml:space="preserve"> all </w:t>
+      </w:r>
+      <w:proofErr w:type="gramStart"/>
+      <w:r>
+        <w:rPr>
+          <w:rFonts w:cstheme="minorHAnsi"/>
+          <w:sz w:val="18"/>
+          <w:szCs w:val="18"/>
+        </w:rPr>
+        <w:t>redisplayed</w:t>
+      </w:r>
+      <w:proofErr w:type="gramEnd"/>
+      <w:r>
+        <w:rPr>
+          <w:rFonts w:cstheme="minorHAnsi"/>
+          <w:sz w:val="18"/>
+          <w:szCs w:val="18"/>
+        </w:rPr>
+        <w:t xml:space="preserve"> </w:t>
       </w:r>
     </w:p>
     <w:p>
@@ -6283,8 +6614,18 @@
           <w:sz w:val="18"/>
           <w:szCs w:val="18"/>
         </w:rPr>
-        <w:t>This means that the next word needed to be type gets moved to the start</w:t>
-      </w:r>
+        <w:t xml:space="preserve">This means that the next word needed to be type gets moved to the </w:t>
+      </w:r>
+      <w:proofErr w:type="gramStart"/>
+      <w:r>
+        <w:rPr>
+          <w:rFonts w:cstheme="minorHAnsi"/>
+          <w:sz w:val="18"/>
+          <w:szCs w:val="18"/>
+        </w:rPr>
+        <w:t>start</w:t>
+      </w:r>
+      <w:proofErr w:type="gramEnd"/>
     </w:p>
     <w:p>
       <w:pPr>
@@ -6305,8 +6646,18 @@
           <w:sz w:val="18"/>
           <w:szCs w:val="18"/>
         </w:rPr>
-        <w:t>This is abrupt and disrupts the natural flow of the typing test</w:t>
-      </w:r>
+        <w:t xml:space="preserve">This is abrupt and disrupts the natural flow of the typing </w:t>
+      </w:r>
+      <w:proofErr w:type="gramStart"/>
+      <w:r>
+        <w:rPr>
+          <w:rFonts w:cstheme="minorHAnsi"/>
+          <w:sz w:val="18"/>
+          <w:szCs w:val="18"/>
+        </w:rPr>
+        <w:t>test</w:t>
+      </w:r>
+      <w:proofErr w:type="gramEnd"/>
     </w:p>
     <w:p>
       <w:pPr>
@@ -6327,7 +6678,25 @@
           <w:sz w:val="18"/>
           <w:szCs w:val="18"/>
         </w:rPr>
-        <w:t xml:space="preserve">Space needs to be included as correct/incorrect stylisation </w:t>
+        <w:t xml:space="preserve">Space needs to be included as correct/incorrect </w:t>
+      </w:r>
+      <w:proofErr w:type="gramStart"/>
+      <w:r>
+        <w:rPr>
+          <w:rFonts w:cstheme="minorHAnsi"/>
+          <w:sz w:val="18"/>
+          <w:szCs w:val="18"/>
+        </w:rPr>
+        <w:t>stylisation</w:t>
+      </w:r>
+      <w:proofErr w:type="gramEnd"/>
+      <w:r>
+        <w:rPr>
+          <w:rFonts w:cstheme="minorHAnsi"/>
+          <w:sz w:val="18"/>
+          <w:szCs w:val="18"/>
+        </w:rPr>
+        <w:t xml:space="preserve"> </w:t>
       </w:r>
     </w:p>
     <w:p>
@@ -6349,8 +6718,18 @@
           <w:sz w:val="18"/>
           <w:szCs w:val="18"/>
         </w:rPr>
-        <w:t>Otherwise, rest is well done</w:t>
-      </w:r>
+        <w:t xml:space="preserve">Otherwise, rest is well </w:t>
+      </w:r>
+      <w:proofErr w:type="gramStart"/>
+      <w:r>
+        <w:rPr>
+          <w:rFonts w:cstheme="minorHAnsi"/>
+          <w:sz w:val="18"/>
+          <w:szCs w:val="18"/>
+        </w:rPr>
+        <w:t>done</w:t>
+      </w:r>
+      <w:proofErr w:type="gramEnd"/>
     </w:p>
     <w:p>
       <w:pPr>
@@ -6388,8 +6767,18 @@
           <w:sz w:val="18"/>
           <w:szCs w:val="18"/>
         </w:rPr>
-        <w:t>This was taken after user feedback initially implemented</w:t>
-      </w:r>
+        <w:t xml:space="preserve">This was taken after user feedback initially </w:t>
+      </w:r>
+      <w:proofErr w:type="gramStart"/>
+      <w:r>
+        <w:rPr>
+          <w:rFonts w:cstheme="minorHAnsi"/>
+          <w:sz w:val="18"/>
+          <w:szCs w:val="18"/>
+        </w:rPr>
+        <w:t>implemented</w:t>
+      </w:r>
+      <w:proofErr w:type="gramEnd"/>
     </w:p>
     <w:p>
       <w:pPr>
@@ -6410,8 +6799,18 @@
           <w:sz w:val="18"/>
           <w:szCs w:val="18"/>
         </w:rPr>
-        <w:t>User likes it far better, flows far nicer and UI is far cleaner</w:t>
-      </w:r>
+        <w:t xml:space="preserve">User likes it far better, flows far nicer and UI is far </w:t>
+      </w:r>
+      <w:proofErr w:type="gramStart"/>
+      <w:r>
+        <w:rPr>
+          <w:rFonts w:cstheme="minorHAnsi"/>
+          <w:sz w:val="18"/>
+          <w:szCs w:val="18"/>
+        </w:rPr>
+        <w:t>cleaner</w:t>
+      </w:r>
+      <w:proofErr w:type="gramEnd"/>
     </w:p>
     <w:p>
       <w:pPr>
@@ -6454,8 +6853,18 @@
           <w:sz w:val="18"/>
           <w:szCs w:val="18"/>
         </w:rPr>
-        <w:t>Suggested that background dimmed if typing test begins</w:t>
-      </w:r>
+        <w:t xml:space="preserve">Suggested that background dimmed if typing test </w:t>
+      </w:r>
+      <w:proofErr w:type="gramStart"/>
+      <w:r>
+        <w:rPr>
+          <w:rFonts w:cstheme="minorHAnsi"/>
+          <w:sz w:val="18"/>
+          <w:szCs w:val="18"/>
+        </w:rPr>
+        <w:t>begins</w:t>
+      </w:r>
+      <w:proofErr w:type="gramEnd"/>
     </w:p>
     <w:p>
       <w:pPr>
@@ -6493,7 +6902,25 @@
           <w:sz w:val="18"/>
           <w:szCs w:val="18"/>
         </w:rPr>
-        <w:t>My implemented css does not work on their laptop for some unknown reason.</w:t>
+        <w:t xml:space="preserve">My implemented </w:t>
+      </w:r>
+      <w:proofErr w:type="spellStart"/>
+      <w:r>
+        <w:rPr>
+          <w:rFonts w:cstheme="minorHAnsi"/>
+          <w:sz w:val="18"/>
+          <w:szCs w:val="18"/>
+        </w:rPr>
+        <w:t>css</w:t>
+      </w:r>
+      <w:proofErr w:type="spellEnd"/>
+      <w:r>
+        <w:rPr>
+          <w:rFonts w:cstheme="minorHAnsi"/>
+          <w:sz w:val="18"/>
+          <w:szCs w:val="18"/>
+        </w:rPr>
+        <w:t xml:space="preserve"> does not work on their laptop for some unknown reason.</w:t>
       </w:r>
     </w:p>
     <w:p>
@@ -6587,7 +7014,25 @@
           <w:sz w:val="18"/>
           <w:szCs w:val="18"/>
         </w:rPr>
-        <w:t>Lack of documentation on how properly fetch data from a json without using node.js (as this is usually the go-to way to do this)</w:t>
+        <w:t xml:space="preserve">Lack of documentation on how properly fetch data from a </w:t>
+      </w:r>
+      <w:proofErr w:type="spellStart"/>
+      <w:r>
+        <w:rPr>
+          <w:rFonts w:cstheme="minorHAnsi"/>
+          <w:sz w:val="18"/>
+          <w:szCs w:val="18"/>
+        </w:rPr>
+        <w:t>json</w:t>
+      </w:r>
+      <w:proofErr w:type="spellEnd"/>
+      <w:r>
+        <w:rPr>
+          <w:rFonts w:cstheme="minorHAnsi"/>
+          <w:sz w:val="18"/>
+          <w:szCs w:val="18"/>
+        </w:rPr>
+        <w:t xml:space="preserve"> without using node.js (as this is usually the go-to way to do this)</w:t>
       </w:r>
     </w:p>
     <w:p>
@@ -6609,7 +7054,45 @@
           <w:sz w:val="18"/>
           <w:szCs w:val="18"/>
         </w:rPr>
-        <w:t>Must create a local web server using visual studio preview extension or python -m http.server command in terminal to fetch data from the json file</w:t>
+        <w:t xml:space="preserve">Must create a local web server using visual studio preview extension or python -m </w:t>
+      </w:r>
+      <w:proofErr w:type="spellStart"/>
+      <w:proofErr w:type="gramStart"/>
+      <w:r>
+        <w:rPr>
+          <w:rFonts w:cstheme="minorHAnsi"/>
+          <w:sz w:val="18"/>
+          <w:szCs w:val="18"/>
+        </w:rPr>
+        <w:t>http.server</w:t>
+      </w:r>
+      <w:proofErr w:type="spellEnd"/>
+      <w:proofErr w:type="gramEnd"/>
+      <w:r>
+        <w:rPr>
+          <w:rFonts w:cstheme="minorHAnsi"/>
+          <w:sz w:val="18"/>
+          <w:szCs w:val="18"/>
+        </w:rPr>
+        <w:t xml:space="preserve"> command in terminal to fetch data from the </w:t>
+      </w:r>
+      <w:proofErr w:type="spellStart"/>
+      <w:r>
+        <w:rPr>
+          <w:rFonts w:cstheme="minorHAnsi"/>
+          <w:sz w:val="18"/>
+          <w:szCs w:val="18"/>
+        </w:rPr>
+        <w:t>json</w:t>
+      </w:r>
+      <w:proofErr w:type="spellEnd"/>
+      <w:r>
+        <w:rPr>
+          <w:rFonts w:cstheme="minorHAnsi"/>
+          <w:sz w:val="18"/>
+          <w:szCs w:val="18"/>
+        </w:rPr>
+        <w:t xml:space="preserve"> file</w:t>
       </w:r>
     </w:p>
     <w:p>
@@ -6631,7 +7114,25 @@
           <w:sz w:val="18"/>
           <w:szCs w:val="18"/>
         </w:rPr>
-        <w:t xml:space="preserve">Unable to properly write to a Json file without using node.js, thus to store the new user data, it will be stored in local storage which is persists unless cache is deleted. </w:t>
+        <w:t xml:space="preserve">Unable to properly write to a Json file without using node.js, </w:t>
+      </w:r>
+      <w:proofErr w:type="gramStart"/>
+      <w:r>
+        <w:rPr>
+          <w:rFonts w:cstheme="minorHAnsi"/>
+          <w:sz w:val="18"/>
+          <w:szCs w:val="18"/>
+        </w:rPr>
+        <w:t>thus</w:t>
+      </w:r>
+      <w:proofErr w:type="gramEnd"/>
+      <w:r>
+        <w:rPr>
+          <w:rFonts w:cstheme="minorHAnsi"/>
+          <w:sz w:val="18"/>
+          <w:szCs w:val="18"/>
+        </w:rPr>
+        <w:t xml:space="preserve"> to store the new user data, it will be stored in local storage which is persists unless cache is deleted. </w:t>
       </w:r>
     </w:p>
     <w:p>
@@ -6653,7 +7154,43 @@
           <w:sz w:val="18"/>
           <w:szCs w:val="18"/>
         </w:rPr>
-        <w:t xml:space="preserve">Lack of documentation of how to export a json file </w:t>
+        <w:t xml:space="preserve">Lack of documentation of how to export a </w:t>
+      </w:r>
+      <w:proofErr w:type="spellStart"/>
+      <w:r>
+        <w:rPr>
+          <w:rFonts w:cstheme="minorHAnsi"/>
+          <w:sz w:val="18"/>
+          <w:szCs w:val="18"/>
+        </w:rPr>
+        <w:t>json</w:t>
+      </w:r>
+      <w:proofErr w:type="spellEnd"/>
+      <w:r>
+        <w:rPr>
+          <w:rFonts w:cstheme="minorHAnsi"/>
+          <w:sz w:val="18"/>
+          <w:szCs w:val="18"/>
+        </w:rPr>
+        <w:t xml:space="preserve"> </w:t>
+      </w:r>
+      <w:proofErr w:type="gramStart"/>
+      <w:r>
+        <w:rPr>
+          <w:rFonts w:cstheme="minorHAnsi"/>
+          <w:sz w:val="18"/>
+          <w:szCs w:val="18"/>
+        </w:rPr>
+        <w:t>file</w:t>
+      </w:r>
+      <w:proofErr w:type="gramEnd"/>
+      <w:r>
+        <w:rPr>
+          <w:rFonts w:cstheme="minorHAnsi"/>
+          <w:sz w:val="18"/>
+          <w:szCs w:val="18"/>
+        </w:rPr>
+        <w:t xml:space="preserve"> </w:t>
       </w:r>
     </w:p>
     <w:p>
@@ -6815,7 +7352,25 @@
           <w:sz w:val="18"/>
           <w:szCs w:val="18"/>
         </w:rPr>
-        <w:t>Coding challenges with html, JavaScript and CSS</w:t>
+        <w:t xml:space="preserve">Coding challenges with html, </w:t>
+      </w:r>
+      <w:proofErr w:type="gramStart"/>
+      <w:r>
+        <w:rPr>
+          <w:rFonts w:cstheme="minorHAnsi"/>
+          <w:sz w:val="18"/>
+          <w:szCs w:val="18"/>
+        </w:rPr>
+        <w:t>JavaScript</w:t>
+      </w:r>
+      <w:proofErr w:type="gramEnd"/>
+      <w:r>
+        <w:rPr>
+          <w:rFonts w:cstheme="minorHAnsi"/>
+          <w:sz w:val="18"/>
+          <w:szCs w:val="18"/>
+        </w:rPr>
+        <w:t xml:space="preserve"> and CSS</w:t>
       </w:r>
     </w:p>
     <w:p>
@@ -6859,8 +7414,18 @@
           <w:sz w:val="18"/>
           <w:szCs w:val="18"/>
         </w:rPr>
-        <w:t>Learning the syntax required and new features such as query selector, span of the n-nth child, spans etc</w:t>
-      </w:r>
+        <w:t xml:space="preserve">Learning the syntax required and new features such as query selector, span of the n-nth child, spans </w:t>
+      </w:r>
+      <w:proofErr w:type="gramStart"/>
+      <w:r>
+        <w:rPr>
+          <w:rFonts w:cstheme="minorHAnsi"/>
+          <w:sz w:val="18"/>
+          <w:szCs w:val="18"/>
+        </w:rPr>
+        <w:t>etc</w:t>
+      </w:r>
+      <w:proofErr w:type="gramEnd"/>
     </w:p>
     <w:p>
       <w:pPr>
@@ -6881,7 +7446,25 @@
           <w:sz w:val="18"/>
           <w:szCs w:val="18"/>
         </w:rPr>
-        <w:t>How to properly combine the html and javascript successfully</w:t>
+        <w:t xml:space="preserve">How to properly combine the html and </w:t>
+      </w:r>
+      <w:proofErr w:type="spellStart"/>
+      <w:r>
+        <w:rPr>
+          <w:rFonts w:cstheme="minorHAnsi"/>
+          <w:sz w:val="18"/>
+          <w:szCs w:val="18"/>
+        </w:rPr>
+        <w:t>javascript</w:t>
+      </w:r>
+      <w:proofErr w:type="spellEnd"/>
+      <w:r>
+        <w:rPr>
+          <w:rFonts w:cstheme="minorHAnsi"/>
+          <w:sz w:val="18"/>
+          <w:szCs w:val="18"/>
+        </w:rPr>
+        <w:t xml:space="preserve"> successfully</w:t>
       </w:r>
     </w:p>
     <w:p>
@@ -6903,7 +7486,61 @@
           <w:sz w:val="18"/>
           <w:szCs w:val="18"/>
         </w:rPr>
-        <w:t xml:space="preserve">How to hide divs in the html using css/javascript </w:t>
+        <w:t xml:space="preserve">How to hide </w:t>
+      </w:r>
+      <w:proofErr w:type="spellStart"/>
+      <w:r>
+        <w:rPr>
+          <w:rFonts w:cstheme="minorHAnsi"/>
+          <w:sz w:val="18"/>
+          <w:szCs w:val="18"/>
+        </w:rPr>
+        <w:t>divs</w:t>
+      </w:r>
+      <w:proofErr w:type="spellEnd"/>
+      <w:r>
+        <w:rPr>
+          <w:rFonts w:cstheme="minorHAnsi"/>
+          <w:sz w:val="18"/>
+          <w:szCs w:val="18"/>
+        </w:rPr>
+        <w:t xml:space="preserve"> in the html using </w:t>
+      </w:r>
+      <w:proofErr w:type="spellStart"/>
+      <w:r>
+        <w:rPr>
+          <w:rFonts w:cstheme="minorHAnsi"/>
+          <w:sz w:val="18"/>
+          <w:szCs w:val="18"/>
+        </w:rPr>
+        <w:t>css</w:t>
+      </w:r>
+      <w:proofErr w:type="spellEnd"/>
+      <w:r>
+        <w:rPr>
+          <w:rFonts w:cstheme="minorHAnsi"/>
+          <w:sz w:val="18"/>
+          <w:szCs w:val="18"/>
+        </w:rPr>
+        <w:t>/</w:t>
+      </w:r>
+      <w:proofErr w:type="spellStart"/>
+      <w:r>
+        <w:rPr>
+          <w:rFonts w:cstheme="minorHAnsi"/>
+          <w:sz w:val="18"/>
+          <w:szCs w:val="18"/>
+        </w:rPr>
+        <w:t>javascript</w:t>
+      </w:r>
+      <w:proofErr w:type="spellEnd"/>
+      <w:r>
+        <w:rPr>
+          <w:rFonts w:cstheme="minorHAnsi"/>
+          <w:sz w:val="18"/>
+          <w:szCs w:val="18"/>
+        </w:rPr>
+        <w:t xml:space="preserve"> </w:t>
       </w:r>
     </w:p>
     <w:p>
@@ -7055,53 +7692,6 @@
           <w:lang w:val="en-US"/>
         </w:rPr>
       </w:pPr>
-      <w:r>
-        <w:rPr>
-          <w:rFonts w:cstheme="minorHAnsi"/>
-          <w:sz w:val="18"/>
-          <w:szCs w:val="18"/>
-          <w:lang w:val="en-US"/>
-        </w:rPr>
-        <w:t>blob is used to export json files</w:t>
-      </w:r>
-    </w:p>
-    <w:p>
-      <w:pPr>
-        <w:rPr>
-          <w:rFonts w:cstheme="minorHAnsi"/>
-          <w:sz w:val="18"/>
-          <w:szCs w:val="18"/>
-          <w:lang w:val="en-US"/>
-        </w:rPr>
-      </w:pPr>
-      <w:r>
-        <w:rPr>
-          <w:rFonts w:cstheme="minorHAnsi"/>
-          <w:sz w:val="18"/>
-          <w:szCs w:val="18"/>
-          <w:lang w:val="en-US"/>
-        </w:rPr>
-        <w:t>fetch is used to get data from json file (import)</w:t>
-      </w:r>
-    </w:p>
-    <w:p>
-      <w:pPr>
-        <w:rPr>
-          <w:rFonts w:cstheme="minorHAnsi"/>
-          <w:sz w:val="18"/>
-          <w:szCs w:val="18"/>
-          <w:lang w:val="en-US"/>
-        </w:rPr>
-      </w:pPr>
-      <w:r>
-        <w:rPr>
-          <w:rFonts w:cstheme="minorHAnsi"/>
-          <w:sz w:val="18"/>
-          <w:szCs w:val="18"/>
-          <w:lang w:val="en-US"/>
-        </w:rPr>
-        <w:t>localstorage is used to store data which will persist even when browser closed.</w:t>
-      </w:r>
     </w:p>
     <w:sectPr>
       <w:pgSz w:w="11906" w:h="16838"/>

</xml_diff>

<commit_message>
error with stats fixed
</commit_message>
<xml_diff>
--- a/coursework submission/Writeup.docx
+++ b/coursework submission/Writeup.docx
@@ -282,7 +282,6 @@
     <w:p/>
     <w:p/>
     <w:p/>
-    <w:p/>
     <w:p>
       <w:pPr>
         <w:rPr>
@@ -303,6 +302,7 @@
           <w:b/>
           <w:bCs/>
         </w:rPr>
+        <w:lastRenderedPageBreak/>
         <w:t>Introduction</w:t>
       </w:r>
     </w:p>
@@ -313,11 +313,9 @@
       <w:r>
         <w:t xml:space="preserve">how I created my </w:t>
       </w:r>
-      <w:proofErr w:type="gramStart"/>
-      <w:r>
-        <w:t>project;</w:t>
-      </w:r>
-      <w:proofErr w:type="gramEnd"/>
+      <w:r>
+        <w:t>project,</w:t>
+      </w:r>
       <w:r>
         <w:t xml:space="preserve"> showing my planning, design </w:t>
       </w:r>
@@ -359,6 +357,11 @@
       </w:r>
       <w:r>
         <w:t>.</w:t>
+      </w:r>
+    </w:p>
+    <w:p>
+      <w:r>
+        <w:t xml:space="preserve"> </w:t>
       </w:r>
       <w:r>
         <w:t xml:space="preserve"> </w:t>
@@ -9277,25 +9280,16 @@
 </file>
 
 <file path=customXml/item1.xml><?xml version="1.0" encoding="utf-8"?>
+<b:Sources xmlns:b="http://schemas.openxmlformats.org/officeDocument/2006/bibliography" xmlns="http://schemas.openxmlformats.org/officeDocument/2006/bibliography" SelectedStyle="\APASixthEditionOfficeOnline.xsl" StyleName="APA" Version="6"/>
+</file>
+
+<file path=customXml/item2.xml><?xml version="1.0" encoding="utf-8"?>
 <p:properties xmlns:p="http://schemas.microsoft.com/office/2006/metadata/properties" xmlns:xsi="http://www.w3.org/2001/XMLSchema-instance" xmlns:pc="http://schemas.microsoft.com/office/infopath/2007/PartnerControls">
   <documentManagement/>
 </p:properties>
 </file>
 
-<file path=customXml/item2.xml><?xml version="1.0" encoding="utf-8"?>
-<b:Sources xmlns:b="http://schemas.openxmlformats.org/officeDocument/2006/bibliography" xmlns="http://schemas.openxmlformats.org/officeDocument/2006/bibliography" SelectedStyle="\APASixthEditionOfficeOnline.xsl" StyleName="APA" Version="6"/>
-</file>
-
 <file path=customXml/item3.xml><?xml version="1.0" encoding="utf-8"?>
-<?mso-contentType ?>
-<FormTemplates xmlns="http://schemas.microsoft.com/sharepoint/v3/contenttype/forms">
-  <Display>DocumentLibraryForm</Display>
-  <Edit>DocumentLibraryForm</Edit>
-  <New>DocumentLibraryForm</New>
-</FormTemplates>
-</file>
-
-<file path=customXml/item4.xml><?xml version="1.0" encoding="utf-8"?>
 <ct:contentTypeSchema xmlns:ct="http://schemas.microsoft.com/office/2006/metadata/contentType" xmlns:ma="http://schemas.microsoft.com/office/2006/metadata/properties/metaAttributes" ct:_="" ma:_="" ma:contentTypeName="Document" ma:contentTypeID="0x010100CC56517954F6C84CAE0821B37DA3E6D1" ma:contentTypeVersion="3" ma:contentTypeDescription="Create a new document." ma:contentTypeScope="" ma:versionID="9cfe4a6a6ff2d436466bbdb00cc0ecdf">
   <xsd:schema xmlns:xsd="http://www.w3.org/2001/XMLSchema" xmlns:xs="http://www.w3.org/2001/XMLSchema" xmlns:p="http://schemas.microsoft.com/office/2006/metadata/properties" xmlns:ns3="dad1a416-5526-4aa4-8467-d5aeea5b0262" targetNamespace="http://schemas.microsoft.com/office/2006/metadata/properties" ma:root="true" ma:fieldsID="d6da7cdec8cbfd4fadd31958e1bdc059" ns3:_="">
     <xsd:import namespace="dad1a416-5526-4aa4-8467-d5aeea5b0262"/>
@@ -9433,7 +9427,24 @@
 </ct:contentTypeSchema>
 </file>
 
+<file path=customXml/item4.xml><?xml version="1.0" encoding="utf-8"?>
+<?mso-contentType ?>
+<FormTemplates xmlns="http://schemas.microsoft.com/sharepoint/v3/contenttype/forms">
+  <Display>DocumentLibraryForm</Display>
+  <Edit>DocumentLibraryForm</Edit>
+  <New>DocumentLibraryForm</New>
+</FormTemplates>
+</file>
+
 <file path=customXml/itemProps1.xml><?xml version="1.0" encoding="utf-8"?>
+<ds:datastoreItem xmlns:ds="http://schemas.openxmlformats.org/officeDocument/2006/customXml" ds:itemID="{5FD86C97-B8F8-4DF4-9634-7BD7D8E1C3DB}">
+  <ds:schemaRefs>
+    <ds:schemaRef ds:uri="http://schemas.openxmlformats.org/officeDocument/2006/bibliography"/>
+  </ds:schemaRefs>
+</ds:datastoreItem>
+</file>
+
+<file path=customXml/itemProps2.xml><?xml version="1.0" encoding="utf-8"?>
 <ds:datastoreItem xmlns:ds="http://schemas.openxmlformats.org/officeDocument/2006/customXml" ds:itemID="{B0B9CF09-E50B-4BF5-8C69-B63F15CB9760}">
   <ds:schemaRefs>
     <ds:schemaRef ds:uri="http://schemas.microsoft.com/office/2006/metadata/properties"/>
@@ -9442,23 +9453,7 @@
 </ds:datastoreItem>
 </file>
 
-<file path=customXml/itemProps2.xml><?xml version="1.0" encoding="utf-8"?>
-<ds:datastoreItem xmlns:ds="http://schemas.openxmlformats.org/officeDocument/2006/customXml" ds:itemID="{5FD86C97-B8F8-4DF4-9634-7BD7D8E1C3DB}">
-  <ds:schemaRefs>
-    <ds:schemaRef ds:uri="http://schemas.openxmlformats.org/officeDocument/2006/bibliography"/>
-  </ds:schemaRefs>
-</ds:datastoreItem>
-</file>
-
 <file path=customXml/itemProps3.xml><?xml version="1.0" encoding="utf-8"?>
-<ds:datastoreItem xmlns:ds="http://schemas.openxmlformats.org/officeDocument/2006/customXml" ds:itemID="{ADBFE380-98EB-46DF-9833-2A3A49D7BCBA}">
-  <ds:schemaRefs>
-    <ds:schemaRef ds:uri="http://schemas.microsoft.com/sharepoint/v3/contenttype/forms"/>
-  </ds:schemaRefs>
-</ds:datastoreItem>
-</file>
-
-<file path=customXml/itemProps4.xml><?xml version="1.0" encoding="utf-8"?>
 <ds:datastoreItem xmlns:ds="http://schemas.openxmlformats.org/officeDocument/2006/customXml" ds:itemID="{AD496513-CC99-4441-BBAA-CFEB378046B7}">
   <ds:schemaRefs>
     <ds:schemaRef ds:uri="http://schemas.microsoft.com/office/2006/metadata/contentType"/>
@@ -9474,4 +9469,12 @@
     <ds:schemaRef ds:uri="http://schemas.microsoft.com/internal/obd"/>
   </ds:schemaRefs>
 </ds:datastoreItem>
+</file>
+
+<file path=customXml/itemProps4.xml><?xml version="1.0" encoding="utf-8"?>
+<ds:datastoreItem xmlns:ds="http://schemas.openxmlformats.org/officeDocument/2006/customXml" ds:itemID="{ADBFE380-98EB-46DF-9833-2A3A49D7BCBA}">
+  <ds:schemaRefs>
+    <ds:schemaRef ds:uri="http://schemas.microsoft.com/sharepoint/v3/contenttype/forms"/>
+  </ds:schemaRefs>
+</ds:datastoreItem>
 </file>
</xml_diff>

<commit_message>
just need to do ULM/DOM and report writing and change alerts to something nicer if possible
</commit_message>
<xml_diff>
--- a/coursework submission/Writeup.docx
+++ b/coursework submission/Writeup.docx
@@ -578,7 +578,13 @@
         <w:rPr>
           <w:rFonts w:ascii="Arial" w:hAnsi="Arial" w:cs="Arial"/>
         </w:rPr>
-        <w:t>Here you can see (explain the logic and whatnot)</w:t>
+        <w:t>Here you can see (explain the logic</w:t>
+      </w:r>
+      <w:r>
+        <w:rPr>
+          <w:rFonts w:ascii="Arial" w:hAnsi="Arial" w:cs="Arial"/>
+        </w:rPr>
+        <w:t>)</w:t>
       </w:r>
     </w:p>
     <w:p>
@@ -867,88 +873,24 @@
           <w:rFonts w:ascii="Arial" w:hAnsi="Arial" w:cs="Arial"/>
         </w:rPr>
       </w:pPr>
-    </w:p>
-    <w:p>
-      <w:pPr>
-        <w:rPr>
-          <w:rFonts w:ascii="Arial" w:hAnsi="Arial" w:cs="Arial"/>
-        </w:rPr>
-      </w:pPr>
-    </w:p>
-    <w:p>
-      <w:pPr>
-        <w:rPr>
-          <w:rFonts w:ascii="Arial" w:hAnsi="Arial" w:cs="Arial"/>
-        </w:rPr>
-      </w:pPr>
-    </w:p>
-    <w:p>
-      <w:pPr>
-        <w:rPr>
-          <w:rFonts w:ascii="Arial" w:hAnsi="Arial" w:cs="Arial"/>
-        </w:rPr>
-      </w:pPr>
-    </w:p>
-    <w:p>
-      <w:pPr>
-        <w:rPr>
-          <w:rFonts w:ascii="Arial" w:hAnsi="Arial" w:cs="Arial"/>
-        </w:rPr>
-      </w:pPr>
-    </w:p>
-    <w:p>
-      <w:pPr>
-        <w:rPr>
-          <w:rFonts w:ascii="Arial" w:hAnsi="Arial" w:cs="Arial"/>
-        </w:rPr>
-      </w:pPr>
-    </w:p>
-    <w:p>
-      <w:pPr>
-        <w:rPr>
-          <w:rFonts w:ascii="Arial" w:hAnsi="Arial" w:cs="Arial"/>
-        </w:rPr>
-      </w:pPr>
-    </w:p>
-    <w:p>
-      <w:pPr>
-        <w:rPr>
-          <w:rFonts w:ascii="Arial" w:hAnsi="Arial" w:cs="Arial"/>
-        </w:rPr>
-      </w:pPr>
-    </w:p>
-    <w:p>
-      <w:pPr>
-        <w:rPr>
-          <w:rFonts w:ascii="Arial" w:hAnsi="Arial" w:cs="Arial"/>
-        </w:rPr>
-      </w:pPr>
-    </w:p>
-    <w:p>
-      <w:pPr>
-        <w:rPr>
-          <w:rFonts w:ascii="Arial" w:hAnsi="Arial" w:cs="Arial"/>
-        </w:rPr>
-      </w:pPr>
-    </w:p>
-    <w:p>
-      <w:pPr>
-        <w:rPr>
-          <w:rFonts w:ascii="Arial" w:hAnsi="Arial" w:cs="Arial"/>
-        </w:rPr>
-      </w:pPr>
-    </w:p>
-    <w:p>
-      <w:pPr>
-        <w:rPr>
-          <w:rFonts w:ascii="Arial" w:hAnsi="Arial" w:cs="Arial"/>
-        </w:rPr>
-      </w:pPr>
-      <w:r>
-        <w:rPr>
-          <w:rFonts w:ascii="Arial" w:hAnsi="Arial" w:cs="Arial"/>
-        </w:rPr>
-        <w:t>Here are my sprints paired against my user stories:</w:t>
+      <w:r>
+        <w:rPr>
+          <w:rFonts w:ascii="Arial" w:hAnsi="Arial" w:cs="Arial"/>
+        </w:rPr>
+        <w:lastRenderedPageBreak/>
+        <w:t xml:space="preserve">Here are my sprints paired against </w:t>
+      </w:r>
+      <w:r>
+        <w:rPr>
+          <w:rFonts w:ascii="Arial" w:hAnsi="Arial" w:cs="Arial"/>
+        </w:rPr>
+        <w:t xml:space="preserve">the progression of the features included in my </w:t>
+      </w:r>
+      <w:r>
+        <w:rPr>
+          <w:rFonts w:ascii="Arial" w:hAnsi="Arial" w:cs="Arial"/>
+        </w:rPr>
+        <w:t>user stories:</w:t>
       </w:r>
     </w:p>
     <w:tbl>
@@ -1501,7 +1443,7 @@
         <w:tc>
           <w:tcPr>
             <w:tcW w:w="1418" w:type="dxa"/>
-            <w:shd w:val="clear" w:color="auto" w:fill="00B050"/>
+            <w:shd w:val="clear" w:color="auto" w:fill="92D050"/>
           </w:tcPr>
           <w:p>
             <w:pPr>
@@ -2628,7 +2570,25 @@
                 <w:sz w:val="16"/>
                 <w:szCs w:val="16"/>
               </w:rPr>
-              <w:t>Over half way done (&gt;50%)</w:t>
+              <w:t xml:space="preserve">Over </w:t>
+            </w:r>
+            <w:proofErr w:type="gramStart"/>
+            <w:r>
+              <w:rPr>
+                <w:rFonts w:ascii="Arial" w:hAnsi="Arial" w:cs="Arial"/>
+                <w:sz w:val="16"/>
+                <w:szCs w:val="16"/>
+              </w:rPr>
+              <w:t>half way</w:t>
+            </w:r>
+            <w:proofErr w:type="gramEnd"/>
+            <w:r>
+              <w:rPr>
+                <w:rFonts w:ascii="Arial" w:hAnsi="Arial" w:cs="Arial"/>
+                <w:sz w:val="16"/>
+                <w:szCs w:val="16"/>
+              </w:rPr>
+              <w:t xml:space="preserve"> done (&gt;50%)</w:t>
             </w:r>
           </w:p>
         </w:tc>
@@ -2651,7 +2611,23 @@
                 <w:sz w:val="16"/>
                 <w:szCs w:val="16"/>
               </w:rPr>
-              <w:t>Nearly finished, if not finished, testing required. (&gt;90%)</w:t>
+              <w:t>Nearly finished, if not finished, testing required. (&gt;</w:t>
+            </w:r>
+            <w:r>
+              <w:rPr>
+                <w:rFonts w:ascii="Arial" w:hAnsi="Arial" w:cs="Arial"/>
+                <w:sz w:val="16"/>
+                <w:szCs w:val="16"/>
+              </w:rPr>
+              <w:t>85</w:t>
+            </w:r>
+            <w:r>
+              <w:rPr>
+                <w:rFonts w:ascii="Arial" w:hAnsi="Arial" w:cs="Arial"/>
+                <w:sz w:val="16"/>
+                <w:szCs w:val="16"/>
+              </w:rPr>
+              <w:t>%)</w:t>
             </w:r>
           </w:p>
         </w:tc>
@@ -3428,7 +3404,27 @@
                 <w:szCs w:val="16"/>
                 <w:highlight w:val="green"/>
               </w:rPr>
-              <w:t>- Put comments in .js file for better readability</w:t>
+              <w:t>- Put comments in .</w:t>
+            </w:r>
+            <w:proofErr w:type="spellStart"/>
+            <w:r>
+              <w:rPr>
+                <w:rFonts w:ascii="Arial" w:hAnsi="Arial" w:cs="Arial"/>
+                <w:sz w:val="16"/>
+                <w:szCs w:val="16"/>
+                <w:highlight w:val="green"/>
+              </w:rPr>
+              <w:t>js</w:t>
+            </w:r>
+            <w:proofErr w:type="spellEnd"/>
+            <w:r>
+              <w:rPr>
+                <w:rFonts w:ascii="Arial" w:hAnsi="Arial" w:cs="Arial"/>
+                <w:sz w:val="16"/>
+                <w:szCs w:val="16"/>
+                <w:highlight w:val="green"/>
+              </w:rPr>
+              <w:t xml:space="preserve"> file for better readability</w:t>
             </w:r>
           </w:p>
           <w:p>
@@ -3456,7 +3452,27 @@
                 <w:szCs w:val="16"/>
                 <w:highlight w:val="red"/>
               </w:rPr>
-              <w:t>Attempt to use Word generation instead of using an randomised array</w:t>
+              <w:t xml:space="preserve">Attempt to use Word generation instead of using </w:t>
+            </w:r>
+            <w:proofErr w:type="gramStart"/>
+            <w:r>
+              <w:rPr>
+                <w:rFonts w:ascii="Arial" w:hAnsi="Arial" w:cs="Arial"/>
+                <w:sz w:val="16"/>
+                <w:szCs w:val="16"/>
+                <w:highlight w:val="red"/>
+              </w:rPr>
+              <w:t>an</w:t>
+            </w:r>
+            <w:proofErr w:type="gramEnd"/>
+            <w:r>
+              <w:rPr>
+                <w:rFonts w:ascii="Arial" w:hAnsi="Arial" w:cs="Arial"/>
+                <w:sz w:val="16"/>
+                <w:szCs w:val="16"/>
+                <w:highlight w:val="red"/>
+              </w:rPr>
+              <w:t xml:space="preserve"> randomised array</w:t>
             </w:r>
           </w:p>
           <w:p>
@@ -3868,7 +3884,23 @@
                 <w:sz w:val="16"/>
                 <w:szCs w:val="16"/>
               </w:rPr>
-              <w:t xml:space="preserve">- typing the required words in  an input box  </w:t>
+              <w:t xml:space="preserve">- typing the required words </w:t>
+            </w:r>
+            <w:r>
+              <w:rPr>
+                <w:rFonts w:ascii="Arial" w:hAnsi="Arial" w:cs="Arial"/>
+                <w:sz w:val="16"/>
+                <w:szCs w:val="16"/>
+              </w:rPr>
+              <w:t>in an</w:t>
+            </w:r>
+            <w:r>
+              <w:rPr>
+                <w:rFonts w:ascii="Arial" w:hAnsi="Arial" w:cs="Arial"/>
+                <w:sz w:val="16"/>
+                <w:szCs w:val="16"/>
+              </w:rPr>
+              <w:t xml:space="preserve"> input box  </w:t>
             </w:r>
           </w:p>
           <w:p>
@@ -3986,7 +4018,23 @@
                 <w:sz w:val="16"/>
                 <w:szCs w:val="16"/>
               </w:rPr>
-              <w:t xml:space="preserve">- typing the required words in  an input box  </w:t>
+              <w:t xml:space="preserve">- typing the required words </w:t>
+            </w:r>
+            <w:r>
+              <w:rPr>
+                <w:rFonts w:ascii="Arial" w:hAnsi="Arial" w:cs="Arial"/>
+                <w:sz w:val="16"/>
+                <w:szCs w:val="16"/>
+              </w:rPr>
+              <w:t>in an</w:t>
+            </w:r>
+            <w:r>
+              <w:rPr>
+                <w:rFonts w:ascii="Arial" w:hAnsi="Arial" w:cs="Arial"/>
+                <w:sz w:val="16"/>
+                <w:szCs w:val="16"/>
+              </w:rPr>
+              <w:t xml:space="preserve"> input box  </w:t>
             </w:r>
           </w:p>
           <w:p>
@@ -4655,6 +4703,24 @@
                 <w:szCs w:val="16"/>
                 <w:highlight w:val="green"/>
               </w:rPr>
+              <w:t>- Allow password to be shown/hidden</w:t>
+            </w:r>
+          </w:p>
+          <w:p>
+            <w:pPr>
+              <w:rPr>
+                <w:rFonts w:ascii="Arial" w:hAnsi="Arial" w:cs="Arial"/>
+                <w:sz w:val="16"/>
+                <w:szCs w:val="16"/>
+              </w:rPr>
+            </w:pPr>
+            <w:r>
+              <w:rPr>
+                <w:rFonts w:ascii="Arial" w:hAnsi="Arial" w:cs="Arial"/>
+                <w:sz w:val="16"/>
+                <w:szCs w:val="16"/>
+                <w:highlight w:val="green"/>
+              </w:rPr>
               <w:t>- Allow creation of new user</w:t>
             </w:r>
             <w:r>
@@ -4955,7 +5021,16 @@
                 <w:szCs w:val="16"/>
                 <w:highlight w:val="green"/>
               </w:rPr>
-              <w:t>style log in/sign in/log out html additions</w:t>
+              <w:t>S</w:t>
+            </w:r>
+            <w:r>
+              <w:rPr>
+                <w:rFonts w:ascii="Arial" w:hAnsi="Arial" w:cs="Arial"/>
+                <w:sz w:val="16"/>
+                <w:szCs w:val="16"/>
+                <w:highlight w:val="green"/>
+              </w:rPr>
+              <w:t>tyle log in/sign in/log out html additions</w:t>
             </w:r>
             <w:r>
               <w:rPr>
@@ -5022,6 +5097,7 @@
                 <w:rFonts w:ascii="Arial" w:hAnsi="Arial" w:cs="Arial"/>
                 <w:sz w:val="16"/>
                 <w:szCs w:val="16"/>
+                <w:highlight w:val="green"/>
               </w:rPr>
               <w:t>- Retest old features and add new features to testing</w:t>
             </w:r>
@@ -5819,7 +5895,23 @@
                 <w:sz w:val="16"/>
                 <w:szCs w:val="16"/>
               </w:rPr>
-              <w:t>- Add any more features if wanted, e.g more stats in graph, ability to change username/password, ability to reset stats etc</w:t>
+              <w:t xml:space="preserve">- Add any more features if wanted, </w:t>
+            </w:r>
+            <w:r>
+              <w:rPr>
+                <w:rFonts w:ascii="Arial" w:hAnsi="Arial" w:cs="Arial"/>
+                <w:sz w:val="16"/>
+                <w:szCs w:val="16"/>
+              </w:rPr>
+              <w:t>e.g.</w:t>
+            </w:r>
+            <w:r>
+              <w:rPr>
+                <w:rFonts w:ascii="Arial" w:hAnsi="Arial" w:cs="Arial"/>
+                <w:sz w:val="16"/>
+                <w:szCs w:val="16"/>
+              </w:rPr>
+              <w:t xml:space="preserve"> more stats in graph, ability to change username/password, ability to reset stats etc</w:t>
             </w:r>
           </w:p>
           <w:p>
@@ -5911,3453 +6003,20 @@
         </w:rPr>
       </w:pPr>
     </w:p>
-    <w:tbl>
-      <w:tblPr>
-        <w:tblStyle w:val="TableGrid"/>
-        <w:tblW w:w="0" w:type="auto"/>
-        <w:tblLook w:val="04A0" w:firstRow="1" w:lastRow="0" w:firstColumn="1" w:lastColumn="0" w:noHBand="0" w:noVBand="1"/>
-      </w:tblPr>
-      <w:tblGrid>
-        <w:gridCol w:w="2310"/>
-        <w:gridCol w:w="2310"/>
-        <w:gridCol w:w="2311"/>
-        <w:gridCol w:w="2311"/>
-      </w:tblGrid>
-      <w:tr>
-        <w:tc>
-          <w:tcPr>
-            <w:tcW w:w="2310" w:type="dxa"/>
-          </w:tcPr>
-          <w:p>
-            <w:pPr>
-              <w:rPr>
-                <w:rFonts w:ascii="Arial" w:hAnsi="Arial" w:cs="Arial"/>
-                <w:sz w:val="18"/>
-                <w:szCs w:val="18"/>
-              </w:rPr>
-            </w:pPr>
-            <w:r>
-              <w:rPr>
-                <w:rFonts w:ascii="Arial" w:hAnsi="Arial" w:cs="Arial"/>
-                <w:sz w:val="18"/>
-                <w:szCs w:val="18"/>
-              </w:rPr>
-              <w:lastRenderedPageBreak/>
-              <w:t>TEST</w:t>
-            </w:r>
-          </w:p>
-        </w:tc>
-        <w:tc>
-          <w:tcPr>
-            <w:tcW w:w="2310" w:type="dxa"/>
-          </w:tcPr>
-          <w:p>
-            <w:pPr>
-              <w:rPr>
-                <w:rFonts w:ascii="Arial" w:hAnsi="Arial" w:cs="Arial"/>
-                <w:sz w:val="18"/>
-                <w:szCs w:val="18"/>
-              </w:rPr>
-            </w:pPr>
-            <w:r>
-              <w:rPr>
-                <w:rFonts w:ascii="Arial" w:hAnsi="Arial" w:cs="Arial"/>
-                <w:sz w:val="18"/>
-                <w:szCs w:val="18"/>
-              </w:rPr>
-              <w:t>EXPECTED OUTPUT</w:t>
-            </w:r>
-          </w:p>
-        </w:tc>
-        <w:tc>
-          <w:tcPr>
-            <w:tcW w:w="2311" w:type="dxa"/>
-          </w:tcPr>
-          <w:p>
-            <w:pPr>
-              <w:rPr>
-                <w:rFonts w:ascii="Arial" w:hAnsi="Arial" w:cs="Arial"/>
-                <w:sz w:val="18"/>
-                <w:szCs w:val="18"/>
-              </w:rPr>
-            </w:pPr>
-            <w:r>
-              <w:rPr>
-                <w:rFonts w:ascii="Arial" w:hAnsi="Arial" w:cs="Arial"/>
-                <w:sz w:val="18"/>
-                <w:szCs w:val="18"/>
-              </w:rPr>
-              <w:t>ACTUAL OUTPUT</w:t>
-            </w:r>
-          </w:p>
-        </w:tc>
-        <w:tc>
-          <w:tcPr>
-            <w:tcW w:w="2311" w:type="dxa"/>
-          </w:tcPr>
-          <w:p>
-            <w:pPr>
-              <w:rPr>
-                <w:rFonts w:ascii="Arial" w:hAnsi="Arial" w:cs="Arial"/>
-                <w:sz w:val="18"/>
-                <w:szCs w:val="18"/>
-              </w:rPr>
-            </w:pPr>
-            <w:r>
-              <w:rPr>
-                <w:rFonts w:ascii="Arial" w:hAnsi="Arial" w:cs="Arial"/>
-                <w:sz w:val="18"/>
-                <w:szCs w:val="18"/>
-              </w:rPr>
-              <w:t>PASSED (Y/N)</w:t>
-            </w:r>
-          </w:p>
-        </w:tc>
-      </w:tr>
-      <w:tr>
-        <w:tc>
-          <w:tcPr>
-            <w:tcW w:w="2310" w:type="dxa"/>
-          </w:tcPr>
-          <w:p>
-            <w:pPr>
-              <w:rPr>
-                <w:rFonts w:ascii="Arial" w:hAnsi="Arial" w:cs="Arial"/>
-                <w:sz w:val="18"/>
-                <w:szCs w:val="18"/>
-              </w:rPr>
-            </w:pPr>
-            <w:r>
-              <w:rPr>
-                <w:rFonts w:ascii="Arial" w:hAnsi="Arial" w:cs="Arial"/>
-                <w:sz w:val="18"/>
-                <w:szCs w:val="18"/>
-              </w:rPr>
-              <w:t>On validate input</w:t>
-            </w:r>
-            <w:r>
-              <w:rPr>
-                <w:rFonts w:ascii="Arial" w:hAnsi="Arial" w:cs="Arial"/>
-                <w:sz w:val="18"/>
-                <w:szCs w:val="18"/>
-              </w:rPr>
-              <w:t xml:space="preserve"> (after pressing space)</w:t>
-            </w:r>
-            <w:r>
-              <w:rPr>
-                <w:rFonts w:ascii="Arial" w:hAnsi="Arial" w:cs="Arial"/>
-                <w:sz w:val="18"/>
-                <w:szCs w:val="18"/>
-              </w:rPr>
-              <w:t>, accept it and deletes word from display</w:t>
-            </w:r>
-          </w:p>
-        </w:tc>
-        <w:tc>
-          <w:tcPr>
-            <w:tcW w:w="2310" w:type="dxa"/>
-          </w:tcPr>
-          <w:p>
-            <w:pPr>
-              <w:rPr>
-                <w:rFonts w:ascii="Arial" w:hAnsi="Arial" w:cs="Arial"/>
-                <w:sz w:val="18"/>
-                <w:szCs w:val="18"/>
-              </w:rPr>
-            </w:pPr>
-          </w:p>
-        </w:tc>
-        <w:tc>
-          <w:tcPr>
-            <w:tcW w:w="2311" w:type="dxa"/>
-          </w:tcPr>
-          <w:p>
-            <w:pPr>
-              <w:rPr>
-                <w:rFonts w:ascii="Arial" w:hAnsi="Arial" w:cs="Arial"/>
-                <w:sz w:val="18"/>
-                <w:szCs w:val="18"/>
-              </w:rPr>
-            </w:pPr>
-            <w:r>
-              <w:rPr>
-                <w:rFonts w:ascii="Arial" w:hAnsi="Arial" w:cs="Arial"/>
-                <w:sz w:val="18"/>
-                <w:szCs w:val="18"/>
-              </w:rPr>
-              <w:t>Same as expected</w:t>
-            </w:r>
-          </w:p>
-        </w:tc>
-        <w:tc>
-          <w:tcPr>
-            <w:tcW w:w="2311" w:type="dxa"/>
-          </w:tcPr>
-          <w:p>
-            <w:pPr>
-              <w:rPr>
-                <w:rFonts w:ascii="Arial" w:hAnsi="Arial" w:cs="Arial"/>
-                <w:sz w:val="18"/>
-                <w:szCs w:val="18"/>
-              </w:rPr>
-            </w:pPr>
-            <w:r>
-              <w:rPr>
-                <w:rFonts w:ascii="Arial" w:hAnsi="Arial" w:cs="Arial"/>
-                <w:sz w:val="18"/>
-                <w:szCs w:val="18"/>
-              </w:rPr>
-              <w:t>Y</w:t>
-            </w:r>
-          </w:p>
-        </w:tc>
-      </w:tr>
-      <w:tr>
-        <w:tc>
-          <w:tcPr>
-            <w:tcW w:w="2310" w:type="dxa"/>
-          </w:tcPr>
-          <w:p>
-            <w:pPr>
-              <w:rPr>
-                <w:rFonts w:ascii="Arial" w:hAnsi="Arial" w:cs="Arial"/>
-                <w:sz w:val="18"/>
-                <w:szCs w:val="18"/>
-              </w:rPr>
-            </w:pPr>
-            <w:r>
-              <w:rPr>
-                <w:rFonts w:ascii="Arial" w:hAnsi="Arial" w:cs="Arial"/>
-                <w:sz w:val="18"/>
-                <w:szCs w:val="18"/>
-              </w:rPr>
-              <w:t>Recognises validate input automatically, and submits it</w:t>
-            </w:r>
-          </w:p>
-        </w:tc>
-        <w:tc>
-          <w:tcPr>
-            <w:tcW w:w="2310" w:type="dxa"/>
-          </w:tcPr>
-          <w:p>
-            <w:pPr>
-              <w:rPr>
-                <w:rFonts w:ascii="Arial" w:hAnsi="Arial" w:cs="Arial"/>
-                <w:sz w:val="18"/>
-                <w:szCs w:val="18"/>
-              </w:rPr>
-            </w:pPr>
-          </w:p>
-        </w:tc>
-        <w:tc>
-          <w:tcPr>
-            <w:tcW w:w="2311" w:type="dxa"/>
-          </w:tcPr>
-          <w:p>
-            <w:pPr>
-              <w:rPr>
-                <w:rFonts w:ascii="Arial" w:hAnsi="Arial" w:cs="Arial"/>
-                <w:sz w:val="18"/>
-                <w:szCs w:val="18"/>
-              </w:rPr>
-            </w:pPr>
-            <w:r>
-              <w:rPr>
-                <w:rFonts w:ascii="Arial" w:hAnsi="Arial" w:cs="Arial"/>
-                <w:sz w:val="18"/>
-                <w:szCs w:val="18"/>
-              </w:rPr>
-              <w:t>Same as expected</w:t>
-            </w:r>
-          </w:p>
-        </w:tc>
-        <w:tc>
-          <w:tcPr>
-            <w:tcW w:w="2311" w:type="dxa"/>
-          </w:tcPr>
-          <w:p>
-            <w:pPr>
-              <w:rPr>
-                <w:rFonts w:ascii="Arial" w:hAnsi="Arial" w:cs="Arial"/>
-                <w:sz w:val="18"/>
-                <w:szCs w:val="18"/>
-              </w:rPr>
-            </w:pPr>
-            <w:r>
-              <w:rPr>
-                <w:rFonts w:ascii="Arial" w:hAnsi="Arial" w:cs="Arial"/>
-                <w:sz w:val="18"/>
-                <w:szCs w:val="18"/>
-              </w:rPr>
-              <w:t>Y</w:t>
-            </w:r>
-          </w:p>
-        </w:tc>
-      </w:tr>
-      <w:tr>
-        <w:tc>
-          <w:tcPr>
-            <w:tcW w:w="2310" w:type="dxa"/>
-          </w:tcPr>
-          <w:p>
-            <w:pPr>
-              <w:rPr>
-                <w:rFonts w:ascii="Arial" w:hAnsi="Arial" w:cs="Arial"/>
-                <w:sz w:val="18"/>
-                <w:szCs w:val="18"/>
-              </w:rPr>
-            </w:pPr>
-            <w:r>
-              <w:rPr>
-                <w:rFonts w:ascii="Arial" w:hAnsi="Arial" w:cs="Arial"/>
-                <w:sz w:val="18"/>
-                <w:szCs w:val="18"/>
-              </w:rPr>
-              <w:t xml:space="preserve">Randomise </w:t>
-            </w:r>
-            <w:r>
-              <w:rPr>
-                <w:rFonts w:ascii="Arial" w:hAnsi="Arial" w:cs="Arial"/>
-                <w:sz w:val="18"/>
-                <w:szCs w:val="18"/>
-              </w:rPr>
-              <w:t>word bank</w:t>
-            </w:r>
-          </w:p>
-        </w:tc>
-        <w:tc>
-          <w:tcPr>
-            <w:tcW w:w="2310" w:type="dxa"/>
-          </w:tcPr>
-          <w:p>
-            <w:pPr>
-              <w:rPr>
-                <w:rFonts w:ascii="Arial" w:hAnsi="Arial" w:cs="Arial"/>
-                <w:sz w:val="18"/>
-                <w:szCs w:val="18"/>
-              </w:rPr>
-            </w:pPr>
-          </w:p>
-        </w:tc>
-        <w:tc>
-          <w:tcPr>
-            <w:tcW w:w="2311" w:type="dxa"/>
-          </w:tcPr>
-          <w:p>
-            <w:pPr>
-              <w:rPr>
-                <w:rFonts w:ascii="Arial" w:hAnsi="Arial" w:cs="Arial"/>
-                <w:sz w:val="18"/>
-                <w:szCs w:val="18"/>
-              </w:rPr>
-            </w:pPr>
-            <w:r>
-              <w:rPr>
-                <w:rFonts w:ascii="Arial" w:hAnsi="Arial" w:cs="Arial"/>
-                <w:sz w:val="18"/>
-                <w:szCs w:val="18"/>
-              </w:rPr>
-              <w:t>Same as expected</w:t>
-            </w:r>
-          </w:p>
-        </w:tc>
-        <w:tc>
-          <w:tcPr>
-            <w:tcW w:w="2311" w:type="dxa"/>
-          </w:tcPr>
-          <w:p>
-            <w:pPr>
-              <w:rPr>
-                <w:rFonts w:ascii="Arial" w:hAnsi="Arial" w:cs="Arial"/>
-                <w:sz w:val="18"/>
-                <w:szCs w:val="18"/>
-              </w:rPr>
-            </w:pPr>
-            <w:r>
-              <w:rPr>
-                <w:rFonts w:ascii="Arial" w:hAnsi="Arial" w:cs="Arial"/>
-                <w:sz w:val="18"/>
-                <w:szCs w:val="18"/>
-              </w:rPr>
-              <w:t>Y</w:t>
-            </w:r>
-          </w:p>
-        </w:tc>
-      </w:tr>
-      <w:tr>
-        <w:tc>
-          <w:tcPr>
-            <w:tcW w:w="2310" w:type="dxa"/>
-          </w:tcPr>
-          <w:p>
-            <w:pPr>
-              <w:rPr>
-                <w:rFonts w:ascii="Arial" w:hAnsi="Arial" w:cs="Arial"/>
-                <w:sz w:val="18"/>
-                <w:szCs w:val="18"/>
-              </w:rPr>
-            </w:pPr>
-            <w:r>
-              <w:rPr>
-                <w:rFonts w:ascii="Arial" w:hAnsi="Arial" w:cs="Arial"/>
-                <w:sz w:val="18"/>
-                <w:szCs w:val="18"/>
-              </w:rPr>
-              <w:t xml:space="preserve">Display WPM at the end of test, calculated by time and number of characters </w:t>
-            </w:r>
-          </w:p>
-        </w:tc>
-        <w:tc>
-          <w:tcPr>
-            <w:tcW w:w="2310" w:type="dxa"/>
-          </w:tcPr>
-          <w:p>
-            <w:pPr>
-              <w:rPr>
-                <w:rFonts w:ascii="Arial" w:hAnsi="Arial" w:cs="Arial"/>
-                <w:sz w:val="18"/>
-                <w:szCs w:val="18"/>
-              </w:rPr>
-            </w:pPr>
-          </w:p>
-        </w:tc>
-        <w:tc>
-          <w:tcPr>
-            <w:tcW w:w="2311" w:type="dxa"/>
-          </w:tcPr>
-          <w:p>
-            <w:pPr>
-              <w:rPr>
-                <w:rFonts w:ascii="Arial" w:hAnsi="Arial" w:cs="Arial"/>
-                <w:sz w:val="18"/>
-                <w:szCs w:val="18"/>
-              </w:rPr>
-            </w:pPr>
-            <w:r>
-              <w:rPr>
-                <w:rFonts w:ascii="Arial" w:hAnsi="Arial" w:cs="Arial"/>
-                <w:sz w:val="18"/>
-                <w:szCs w:val="18"/>
-              </w:rPr>
-              <w:t>Same as expected</w:t>
-            </w:r>
-          </w:p>
-        </w:tc>
-        <w:tc>
-          <w:tcPr>
-            <w:tcW w:w="2311" w:type="dxa"/>
-          </w:tcPr>
-          <w:p>
-            <w:pPr>
-              <w:rPr>
-                <w:rFonts w:ascii="Arial" w:hAnsi="Arial" w:cs="Arial"/>
-                <w:sz w:val="18"/>
-                <w:szCs w:val="18"/>
-              </w:rPr>
-            </w:pPr>
-            <w:r>
-              <w:rPr>
-                <w:rFonts w:ascii="Arial" w:hAnsi="Arial" w:cs="Arial"/>
-                <w:sz w:val="18"/>
-                <w:szCs w:val="18"/>
-              </w:rPr>
-              <w:t>Y</w:t>
-            </w:r>
-          </w:p>
-        </w:tc>
-      </w:tr>
-      <w:tr>
-        <w:tc>
-          <w:tcPr>
-            <w:tcW w:w="2310" w:type="dxa"/>
-          </w:tcPr>
-          <w:p>
-            <w:pPr>
-              <w:rPr>
-                <w:rFonts w:ascii="Arial" w:hAnsi="Arial" w:cs="Arial"/>
-                <w:sz w:val="18"/>
-                <w:szCs w:val="18"/>
-              </w:rPr>
-            </w:pPr>
-            <w:r>
-              <w:rPr>
-                <w:rFonts w:ascii="Arial" w:hAnsi="Arial" w:cs="Arial"/>
-                <w:sz w:val="18"/>
-                <w:szCs w:val="18"/>
-              </w:rPr>
-              <w:t>Have a test of 1 minute</w:t>
-            </w:r>
-            <w:r>
-              <w:rPr>
-                <w:rFonts w:ascii="Arial" w:hAnsi="Arial" w:cs="Arial"/>
-                <w:sz w:val="18"/>
-                <w:szCs w:val="18"/>
-              </w:rPr>
-              <w:t xml:space="preserve"> (by default)</w:t>
-            </w:r>
-          </w:p>
-        </w:tc>
-        <w:tc>
-          <w:tcPr>
-            <w:tcW w:w="2310" w:type="dxa"/>
-          </w:tcPr>
-          <w:p>
-            <w:pPr>
-              <w:rPr>
-                <w:rFonts w:ascii="Arial" w:hAnsi="Arial" w:cs="Arial"/>
-                <w:sz w:val="18"/>
-                <w:szCs w:val="18"/>
-              </w:rPr>
-            </w:pPr>
-          </w:p>
-        </w:tc>
-        <w:tc>
-          <w:tcPr>
-            <w:tcW w:w="2311" w:type="dxa"/>
-          </w:tcPr>
-          <w:p>
-            <w:pPr>
-              <w:rPr>
-                <w:rFonts w:ascii="Arial" w:hAnsi="Arial" w:cs="Arial"/>
-                <w:sz w:val="18"/>
-                <w:szCs w:val="18"/>
-              </w:rPr>
-            </w:pPr>
-            <w:r>
-              <w:rPr>
-                <w:rFonts w:ascii="Arial" w:hAnsi="Arial" w:cs="Arial"/>
-                <w:sz w:val="18"/>
-                <w:szCs w:val="18"/>
-              </w:rPr>
-              <w:t>Same as expected</w:t>
-            </w:r>
-          </w:p>
-        </w:tc>
-        <w:tc>
-          <w:tcPr>
-            <w:tcW w:w="2311" w:type="dxa"/>
-          </w:tcPr>
-          <w:p>
-            <w:pPr>
-              <w:rPr>
-                <w:rFonts w:ascii="Arial" w:hAnsi="Arial" w:cs="Arial"/>
-                <w:sz w:val="18"/>
-                <w:szCs w:val="18"/>
-              </w:rPr>
-            </w:pPr>
-            <w:r>
-              <w:rPr>
-                <w:rFonts w:ascii="Arial" w:hAnsi="Arial" w:cs="Arial"/>
-                <w:sz w:val="18"/>
-                <w:szCs w:val="18"/>
-              </w:rPr>
-              <w:t>Y</w:t>
-            </w:r>
-          </w:p>
-        </w:tc>
-      </w:tr>
-      <w:tr>
-        <w:tc>
-          <w:tcPr>
-            <w:tcW w:w="2310" w:type="dxa"/>
-          </w:tcPr>
-          <w:p>
-            <w:pPr>
-              <w:rPr>
-                <w:rFonts w:ascii="Arial" w:hAnsi="Arial" w:cs="Arial"/>
-                <w:sz w:val="18"/>
-                <w:szCs w:val="18"/>
-              </w:rPr>
-            </w:pPr>
-            <w:r>
-              <w:rPr>
-                <w:rFonts w:ascii="Arial" w:hAnsi="Arial" w:cs="Arial"/>
-                <w:sz w:val="18"/>
-                <w:szCs w:val="18"/>
-              </w:rPr>
-              <w:t>Display option</w:t>
-            </w:r>
-            <w:r>
-              <w:rPr>
-                <w:rFonts w:ascii="Arial" w:hAnsi="Arial" w:cs="Arial"/>
-                <w:sz w:val="18"/>
-                <w:szCs w:val="18"/>
-              </w:rPr>
-              <w:t xml:space="preserve"> to change timer</w:t>
-            </w:r>
-          </w:p>
-        </w:tc>
-        <w:tc>
-          <w:tcPr>
-            <w:tcW w:w="2310" w:type="dxa"/>
-          </w:tcPr>
-          <w:p>
-            <w:pPr>
-              <w:rPr>
-                <w:rFonts w:ascii="Arial" w:hAnsi="Arial" w:cs="Arial"/>
-                <w:sz w:val="18"/>
-                <w:szCs w:val="18"/>
-              </w:rPr>
-            </w:pPr>
-          </w:p>
-        </w:tc>
-        <w:tc>
-          <w:tcPr>
-            <w:tcW w:w="2311" w:type="dxa"/>
-          </w:tcPr>
-          <w:p>
-            <w:pPr>
-              <w:rPr>
-                <w:rFonts w:ascii="Arial" w:hAnsi="Arial" w:cs="Arial"/>
-                <w:sz w:val="18"/>
-                <w:szCs w:val="18"/>
-              </w:rPr>
-            </w:pPr>
-            <w:r>
-              <w:rPr>
-                <w:rFonts w:ascii="Arial" w:hAnsi="Arial" w:cs="Arial"/>
-                <w:sz w:val="18"/>
-                <w:szCs w:val="18"/>
-              </w:rPr>
-              <w:t>Same as expected</w:t>
-            </w:r>
-          </w:p>
-        </w:tc>
-        <w:tc>
-          <w:tcPr>
-            <w:tcW w:w="2311" w:type="dxa"/>
-          </w:tcPr>
-          <w:p>
-            <w:pPr>
-              <w:rPr>
-                <w:rFonts w:ascii="Arial" w:hAnsi="Arial" w:cs="Arial"/>
-                <w:sz w:val="18"/>
-                <w:szCs w:val="18"/>
-              </w:rPr>
-            </w:pPr>
-            <w:r>
-              <w:rPr>
-                <w:rFonts w:ascii="Arial" w:hAnsi="Arial" w:cs="Arial"/>
-                <w:sz w:val="18"/>
-                <w:szCs w:val="18"/>
-              </w:rPr>
-              <w:t>Y</w:t>
-            </w:r>
-          </w:p>
-        </w:tc>
-      </w:tr>
-      <w:tr>
-        <w:tc>
-          <w:tcPr>
-            <w:tcW w:w="2310" w:type="dxa"/>
-          </w:tcPr>
-          <w:p>
-            <w:pPr>
-              <w:rPr>
-                <w:rFonts w:ascii="Arial" w:hAnsi="Arial" w:cs="Arial"/>
-                <w:sz w:val="18"/>
-                <w:szCs w:val="18"/>
-              </w:rPr>
-            </w:pPr>
-            <w:r>
-              <w:rPr>
-                <w:rFonts w:ascii="Arial" w:hAnsi="Arial" w:cs="Arial"/>
-                <w:sz w:val="18"/>
-                <w:szCs w:val="18"/>
-              </w:rPr>
-              <w:t>Have a test of 30s</w:t>
-            </w:r>
-            <w:r>
-              <w:rPr>
-                <w:rFonts w:ascii="Arial" w:hAnsi="Arial" w:cs="Arial"/>
-                <w:sz w:val="18"/>
-                <w:szCs w:val="18"/>
-              </w:rPr>
-              <w:t xml:space="preserve"> (after using options)</w:t>
-            </w:r>
-          </w:p>
-        </w:tc>
-        <w:tc>
-          <w:tcPr>
-            <w:tcW w:w="2310" w:type="dxa"/>
-          </w:tcPr>
-          <w:p>
-            <w:pPr>
-              <w:rPr>
-                <w:rFonts w:ascii="Arial" w:hAnsi="Arial" w:cs="Arial"/>
-                <w:sz w:val="18"/>
-                <w:szCs w:val="18"/>
-              </w:rPr>
-            </w:pPr>
-          </w:p>
-        </w:tc>
-        <w:tc>
-          <w:tcPr>
-            <w:tcW w:w="2311" w:type="dxa"/>
-          </w:tcPr>
-          <w:p>
-            <w:pPr>
-              <w:rPr>
-                <w:rFonts w:ascii="Arial" w:hAnsi="Arial" w:cs="Arial"/>
-                <w:sz w:val="18"/>
-                <w:szCs w:val="18"/>
-              </w:rPr>
-            </w:pPr>
-            <w:r>
-              <w:rPr>
-                <w:rFonts w:ascii="Arial" w:hAnsi="Arial" w:cs="Arial"/>
-                <w:sz w:val="18"/>
-                <w:szCs w:val="18"/>
-              </w:rPr>
-              <w:t>Same as expected</w:t>
-            </w:r>
-          </w:p>
-        </w:tc>
-        <w:tc>
-          <w:tcPr>
-            <w:tcW w:w="2311" w:type="dxa"/>
-          </w:tcPr>
-          <w:p>
-            <w:pPr>
-              <w:rPr>
-                <w:rFonts w:ascii="Arial" w:hAnsi="Arial" w:cs="Arial"/>
-                <w:sz w:val="18"/>
-                <w:szCs w:val="18"/>
-              </w:rPr>
-            </w:pPr>
-            <w:r>
-              <w:rPr>
-                <w:rFonts w:ascii="Arial" w:hAnsi="Arial" w:cs="Arial"/>
-                <w:sz w:val="18"/>
-                <w:szCs w:val="18"/>
-              </w:rPr>
-              <w:t>Y</w:t>
-            </w:r>
-          </w:p>
-        </w:tc>
-      </w:tr>
-      <w:tr>
-        <w:tc>
-          <w:tcPr>
-            <w:tcW w:w="2310" w:type="dxa"/>
-          </w:tcPr>
-          <w:p>
-            <w:pPr>
-              <w:rPr>
-                <w:rFonts w:ascii="Arial" w:hAnsi="Arial" w:cs="Arial"/>
-                <w:sz w:val="18"/>
-                <w:szCs w:val="18"/>
-              </w:rPr>
-            </w:pPr>
-            <w:r>
-              <w:rPr>
-                <w:rFonts w:ascii="Arial" w:hAnsi="Arial" w:cs="Arial"/>
-                <w:sz w:val="18"/>
-                <w:szCs w:val="18"/>
-              </w:rPr>
-              <w:t xml:space="preserve">Have a test of </w:t>
-            </w:r>
-            <w:r>
-              <w:rPr>
-                <w:rFonts w:ascii="Arial" w:hAnsi="Arial" w:cs="Arial"/>
-                <w:sz w:val="18"/>
-                <w:szCs w:val="18"/>
-              </w:rPr>
-              <w:t>90s  (after using options)</w:t>
-            </w:r>
-          </w:p>
-        </w:tc>
-        <w:tc>
-          <w:tcPr>
-            <w:tcW w:w="2310" w:type="dxa"/>
-          </w:tcPr>
-          <w:p>
-            <w:pPr>
-              <w:rPr>
-                <w:rFonts w:ascii="Arial" w:hAnsi="Arial" w:cs="Arial"/>
-                <w:sz w:val="18"/>
-                <w:szCs w:val="18"/>
-              </w:rPr>
-            </w:pPr>
-          </w:p>
-        </w:tc>
-        <w:tc>
-          <w:tcPr>
-            <w:tcW w:w="2311" w:type="dxa"/>
-          </w:tcPr>
-          <w:p>
-            <w:pPr>
-              <w:rPr>
-                <w:rFonts w:ascii="Arial" w:hAnsi="Arial" w:cs="Arial"/>
-                <w:sz w:val="18"/>
-                <w:szCs w:val="18"/>
-              </w:rPr>
-            </w:pPr>
-            <w:r>
-              <w:rPr>
-                <w:rFonts w:ascii="Arial" w:hAnsi="Arial" w:cs="Arial"/>
-                <w:sz w:val="18"/>
-                <w:szCs w:val="18"/>
-              </w:rPr>
-              <w:t>Same as expected</w:t>
-            </w:r>
-          </w:p>
-        </w:tc>
-        <w:tc>
-          <w:tcPr>
-            <w:tcW w:w="2311" w:type="dxa"/>
-          </w:tcPr>
-          <w:p>
-            <w:pPr>
-              <w:rPr>
-                <w:rFonts w:ascii="Arial" w:hAnsi="Arial" w:cs="Arial"/>
-                <w:sz w:val="18"/>
-                <w:szCs w:val="18"/>
-              </w:rPr>
-            </w:pPr>
-            <w:r>
-              <w:rPr>
-                <w:rFonts w:ascii="Arial" w:hAnsi="Arial" w:cs="Arial"/>
-                <w:sz w:val="18"/>
-                <w:szCs w:val="18"/>
-              </w:rPr>
-              <w:t>Y</w:t>
-            </w:r>
-          </w:p>
-        </w:tc>
-      </w:tr>
-      <w:tr>
-        <w:tc>
-          <w:tcPr>
-            <w:tcW w:w="2310" w:type="dxa"/>
-          </w:tcPr>
-          <w:p>
-            <w:pPr>
-              <w:rPr>
-                <w:rFonts w:ascii="Arial" w:hAnsi="Arial" w:cs="Arial"/>
-                <w:sz w:val="18"/>
-                <w:szCs w:val="18"/>
-              </w:rPr>
-            </w:pPr>
-            <w:r>
-              <w:rPr>
-                <w:rFonts w:ascii="Arial" w:hAnsi="Arial" w:cs="Arial"/>
-                <w:sz w:val="18"/>
-                <w:szCs w:val="18"/>
-              </w:rPr>
-              <w:t>Have a test of 120s  (after using options)</w:t>
-            </w:r>
-          </w:p>
-        </w:tc>
-        <w:tc>
-          <w:tcPr>
-            <w:tcW w:w="2310" w:type="dxa"/>
-          </w:tcPr>
-          <w:p>
-            <w:pPr>
-              <w:rPr>
-                <w:rFonts w:ascii="Arial" w:hAnsi="Arial" w:cs="Arial"/>
-                <w:sz w:val="18"/>
-                <w:szCs w:val="18"/>
-              </w:rPr>
-            </w:pPr>
-          </w:p>
-        </w:tc>
-        <w:tc>
-          <w:tcPr>
-            <w:tcW w:w="2311" w:type="dxa"/>
-          </w:tcPr>
-          <w:p>
-            <w:pPr>
-              <w:rPr>
-                <w:rFonts w:ascii="Arial" w:hAnsi="Arial" w:cs="Arial"/>
-                <w:sz w:val="18"/>
-                <w:szCs w:val="18"/>
-              </w:rPr>
-            </w:pPr>
-            <w:r>
-              <w:rPr>
-                <w:rFonts w:ascii="Arial" w:hAnsi="Arial" w:cs="Arial"/>
-                <w:sz w:val="18"/>
-                <w:szCs w:val="18"/>
-              </w:rPr>
-              <w:t>Same as expected</w:t>
-            </w:r>
-          </w:p>
-        </w:tc>
-        <w:tc>
-          <w:tcPr>
-            <w:tcW w:w="2311" w:type="dxa"/>
-          </w:tcPr>
-          <w:p>
-            <w:pPr>
-              <w:rPr>
-                <w:rFonts w:ascii="Arial" w:hAnsi="Arial" w:cs="Arial"/>
-                <w:sz w:val="18"/>
-                <w:szCs w:val="18"/>
-              </w:rPr>
-            </w:pPr>
-            <w:r>
-              <w:rPr>
-                <w:rFonts w:ascii="Arial" w:hAnsi="Arial" w:cs="Arial"/>
-                <w:sz w:val="18"/>
-                <w:szCs w:val="18"/>
-              </w:rPr>
-              <w:t>Y</w:t>
-            </w:r>
-          </w:p>
-        </w:tc>
-      </w:tr>
-      <w:tr>
-        <w:tc>
-          <w:tcPr>
-            <w:tcW w:w="2310" w:type="dxa"/>
-          </w:tcPr>
-          <w:p>
-            <w:pPr>
-              <w:rPr>
-                <w:rFonts w:ascii="Arial" w:hAnsi="Arial" w:cs="Arial"/>
-                <w:sz w:val="18"/>
-                <w:szCs w:val="18"/>
-              </w:rPr>
-            </w:pPr>
-            <w:r>
-              <w:rPr>
-                <w:rFonts w:ascii="Arial" w:hAnsi="Arial" w:cs="Arial"/>
-                <w:sz w:val="18"/>
-                <w:szCs w:val="18"/>
-              </w:rPr>
-              <w:t>WPM is updated live, displaying predicted if current speed is maintained</w:t>
-            </w:r>
-          </w:p>
-        </w:tc>
-        <w:tc>
-          <w:tcPr>
-            <w:tcW w:w="2310" w:type="dxa"/>
-          </w:tcPr>
-          <w:p>
-            <w:pPr>
-              <w:rPr>
-                <w:rFonts w:ascii="Arial" w:hAnsi="Arial" w:cs="Arial"/>
-                <w:sz w:val="18"/>
-                <w:szCs w:val="18"/>
-              </w:rPr>
-            </w:pPr>
-          </w:p>
-        </w:tc>
-        <w:tc>
-          <w:tcPr>
-            <w:tcW w:w="2311" w:type="dxa"/>
-          </w:tcPr>
-          <w:p>
-            <w:pPr>
-              <w:rPr>
-                <w:rFonts w:ascii="Arial" w:hAnsi="Arial" w:cs="Arial"/>
-                <w:sz w:val="18"/>
-                <w:szCs w:val="18"/>
-              </w:rPr>
-            </w:pPr>
-          </w:p>
-        </w:tc>
-        <w:tc>
-          <w:tcPr>
-            <w:tcW w:w="2311" w:type="dxa"/>
-          </w:tcPr>
-          <w:p>
-            <w:pPr>
-              <w:rPr>
-                <w:rFonts w:ascii="Arial" w:hAnsi="Arial" w:cs="Arial"/>
-                <w:sz w:val="18"/>
-                <w:szCs w:val="18"/>
-              </w:rPr>
-            </w:pPr>
-            <w:r>
-              <w:rPr>
-                <w:rFonts w:ascii="Arial" w:hAnsi="Arial" w:cs="Arial"/>
-                <w:sz w:val="18"/>
-                <w:szCs w:val="18"/>
-              </w:rPr>
-              <w:t>N</w:t>
-            </w:r>
-            <w:r>
-              <w:rPr>
-                <w:rFonts w:ascii="Arial" w:hAnsi="Arial" w:cs="Arial"/>
-                <w:sz w:val="18"/>
-                <w:szCs w:val="18"/>
-              </w:rPr>
-              <w:t xml:space="preserve"> (abandoned)</w:t>
-            </w:r>
-          </w:p>
-        </w:tc>
-      </w:tr>
-      <w:tr>
-        <w:tc>
-          <w:tcPr>
-            <w:tcW w:w="2310" w:type="dxa"/>
-          </w:tcPr>
-          <w:p>
-            <w:pPr>
-              <w:rPr>
-                <w:rFonts w:ascii="Arial" w:hAnsi="Arial" w:cs="Arial"/>
-                <w:sz w:val="18"/>
-                <w:szCs w:val="18"/>
-              </w:rPr>
-            </w:pPr>
-            <w:r>
-              <w:rPr>
-                <w:rFonts w:ascii="Arial" w:hAnsi="Arial" w:cs="Arial"/>
-                <w:sz w:val="18"/>
-                <w:szCs w:val="18"/>
-              </w:rPr>
-              <w:t>UI adheres to wireframe</w:t>
-            </w:r>
-          </w:p>
-        </w:tc>
-        <w:tc>
-          <w:tcPr>
-            <w:tcW w:w="2310" w:type="dxa"/>
-          </w:tcPr>
-          <w:p>
-            <w:pPr>
-              <w:rPr>
-                <w:rFonts w:ascii="Arial" w:hAnsi="Arial" w:cs="Arial"/>
-                <w:sz w:val="18"/>
-                <w:szCs w:val="18"/>
-              </w:rPr>
-            </w:pPr>
-          </w:p>
-        </w:tc>
-        <w:tc>
-          <w:tcPr>
-            <w:tcW w:w="2311" w:type="dxa"/>
-          </w:tcPr>
-          <w:p>
-            <w:pPr>
-              <w:rPr>
-                <w:rFonts w:ascii="Arial" w:hAnsi="Arial" w:cs="Arial"/>
-                <w:sz w:val="18"/>
-                <w:szCs w:val="18"/>
-              </w:rPr>
-            </w:pPr>
-            <w:r>
-              <w:rPr>
-                <w:rFonts w:ascii="Arial" w:hAnsi="Arial" w:cs="Arial"/>
-                <w:sz w:val="18"/>
-                <w:szCs w:val="18"/>
-              </w:rPr>
-              <w:t>Same as expected</w:t>
-            </w:r>
-          </w:p>
-        </w:tc>
-        <w:tc>
-          <w:tcPr>
-            <w:tcW w:w="2311" w:type="dxa"/>
-          </w:tcPr>
-          <w:p>
-            <w:pPr>
-              <w:rPr>
-                <w:rFonts w:ascii="Arial" w:hAnsi="Arial" w:cs="Arial"/>
-                <w:sz w:val="18"/>
-                <w:szCs w:val="18"/>
-              </w:rPr>
-            </w:pPr>
-            <w:r>
-              <w:rPr>
-                <w:rFonts w:ascii="Arial" w:hAnsi="Arial" w:cs="Arial"/>
-                <w:sz w:val="18"/>
-                <w:szCs w:val="18"/>
-              </w:rPr>
-              <w:t>Y</w:t>
-            </w:r>
-          </w:p>
-        </w:tc>
-      </w:tr>
-      <w:tr>
-        <w:tc>
-          <w:tcPr>
-            <w:tcW w:w="2310" w:type="dxa"/>
-          </w:tcPr>
-          <w:p>
-            <w:pPr>
-              <w:rPr>
-                <w:rFonts w:ascii="Arial" w:hAnsi="Arial" w:cs="Arial"/>
-                <w:sz w:val="18"/>
-                <w:szCs w:val="18"/>
-              </w:rPr>
-            </w:pPr>
-            <w:r>
-              <w:rPr>
-                <w:rFonts w:ascii="Arial" w:hAnsi="Arial" w:cs="Arial"/>
-                <w:sz w:val="18"/>
-                <w:szCs w:val="18"/>
-              </w:rPr>
-              <w:t>Display option to change difficulty</w:t>
-            </w:r>
-          </w:p>
-        </w:tc>
-        <w:tc>
-          <w:tcPr>
-            <w:tcW w:w="2310" w:type="dxa"/>
-          </w:tcPr>
-          <w:p>
-            <w:pPr>
-              <w:rPr>
-                <w:rFonts w:ascii="Arial" w:hAnsi="Arial" w:cs="Arial"/>
-                <w:sz w:val="18"/>
-                <w:szCs w:val="18"/>
-              </w:rPr>
-            </w:pPr>
-          </w:p>
-        </w:tc>
-        <w:tc>
-          <w:tcPr>
-            <w:tcW w:w="2311" w:type="dxa"/>
-          </w:tcPr>
-          <w:p>
-            <w:pPr>
-              <w:rPr>
-                <w:rFonts w:ascii="Arial" w:hAnsi="Arial" w:cs="Arial"/>
-                <w:sz w:val="18"/>
-                <w:szCs w:val="18"/>
-              </w:rPr>
-            </w:pPr>
-            <w:r>
-              <w:rPr>
-                <w:rFonts w:ascii="Arial" w:hAnsi="Arial" w:cs="Arial"/>
-                <w:sz w:val="18"/>
-                <w:szCs w:val="18"/>
-              </w:rPr>
-              <w:t>Same as expected</w:t>
-            </w:r>
-          </w:p>
-        </w:tc>
-        <w:tc>
-          <w:tcPr>
-            <w:tcW w:w="2311" w:type="dxa"/>
-          </w:tcPr>
-          <w:p>
-            <w:pPr>
-              <w:rPr>
-                <w:rFonts w:ascii="Arial" w:hAnsi="Arial" w:cs="Arial"/>
-                <w:sz w:val="18"/>
-                <w:szCs w:val="18"/>
-              </w:rPr>
-            </w:pPr>
-            <w:r>
-              <w:rPr>
-                <w:rFonts w:ascii="Arial" w:hAnsi="Arial" w:cs="Arial"/>
-                <w:sz w:val="18"/>
-                <w:szCs w:val="18"/>
-              </w:rPr>
-              <w:t>Y</w:t>
-            </w:r>
-          </w:p>
-        </w:tc>
-      </w:tr>
-      <w:tr>
-        <w:tc>
-          <w:tcPr>
-            <w:tcW w:w="2310" w:type="dxa"/>
-          </w:tcPr>
-          <w:p>
-            <w:pPr>
-              <w:rPr>
-                <w:rFonts w:ascii="Arial" w:hAnsi="Arial" w:cs="Arial"/>
-                <w:sz w:val="18"/>
-                <w:szCs w:val="18"/>
-              </w:rPr>
-            </w:pPr>
-            <w:r>
-              <w:rPr>
-                <w:rFonts w:ascii="Arial" w:hAnsi="Arial" w:cs="Arial"/>
-                <w:sz w:val="18"/>
-                <w:szCs w:val="18"/>
-              </w:rPr>
-              <w:t>Implements punctuation</w:t>
-            </w:r>
-          </w:p>
-        </w:tc>
-        <w:tc>
-          <w:tcPr>
-            <w:tcW w:w="2310" w:type="dxa"/>
-          </w:tcPr>
-          <w:p>
-            <w:pPr>
-              <w:rPr>
-                <w:rFonts w:ascii="Arial" w:hAnsi="Arial" w:cs="Arial"/>
-                <w:sz w:val="18"/>
-                <w:szCs w:val="18"/>
-              </w:rPr>
-            </w:pPr>
-          </w:p>
-        </w:tc>
-        <w:tc>
-          <w:tcPr>
-            <w:tcW w:w="2311" w:type="dxa"/>
-          </w:tcPr>
-          <w:p>
-            <w:pPr>
-              <w:rPr>
-                <w:rFonts w:ascii="Arial" w:hAnsi="Arial" w:cs="Arial"/>
-                <w:sz w:val="18"/>
-                <w:szCs w:val="18"/>
-              </w:rPr>
-            </w:pPr>
-            <w:r>
-              <w:rPr>
-                <w:rFonts w:ascii="Arial" w:hAnsi="Arial" w:cs="Arial"/>
-                <w:sz w:val="18"/>
-                <w:szCs w:val="18"/>
-              </w:rPr>
-              <w:t>Same as expected</w:t>
-            </w:r>
-          </w:p>
-        </w:tc>
-        <w:tc>
-          <w:tcPr>
-            <w:tcW w:w="2311" w:type="dxa"/>
-          </w:tcPr>
-          <w:p>
-            <w:pPr>
-              <w:rPr>
-                <w:rFonts w:ascii="Arial" w:hAnsi="Arial" w:cs="Arial"/>
-                <w:sz w:val="18"/>
-                <w:szCs w:val="18"/>
-              </w:rPr>
-            </w:pPr>
-            <w:r>
-              <w:rPr>
-                <w:rFonts w:ascii="Arial" w:hAnsi="Arial" w:cs="Arial"/>
-                <w:sz w:val="18"/>
-                <w:szCs w:val="18"/>
-              </w:rPr>
-              <w:t>Y</w:t>
-            </w:r>
-          </w:p>
-        </w:tc>
-      </w:tr>
-      <w:tr>
-        <w:tc>
-          <w:tcPr>
-            <w:tcW w:w="2310" w:type="dxa"/>
-          </w:tcPr>
-          <w:p>
-            <w:pPr>
-              <w:rPr>
-                <w:rFonts w:ascii="Arial" w:hAnsi="Arial" w:cs="Arial"/>
-                <w:sz w:val="18"/>
-                <w:szCs w:val="18"/>
-              </w:rPr>
-            </w:pPr>
-            <w:r>
-              <w:rPr>
-                <w:rFonts w:ascii="Arial" w:hAnsi="Arial" w:cs="Arial"/>
-                <w:sz w:val="18"/>
-                <w:szCs w:val="18"/>
-              </w:rPr>
-              <w:t>Implements capitalisation</w:t>
-            </w:r>
-          </w:p>
-        </w:tc>
-        <w:tc>
-          <w:tcPr>
-            <w:tcW w:w="2310" w:type="dxa"/>
-          </w:tcPr>
-          <w:p>
-            <w:pPr>
-              <w:rPr>
-                <w:rFonts w:ascii="Arial" w:hAnsi="Arial" w:cs="Arial"/>
-                <w:sz w:val="18"/>
-                <w:szCs w:val="18"/>
-              </w:rPr>
-            </w:pPr>
-          </w:p>
-        </w:tc>
-        <w:tc>
-          <w:tcPr>
-            <w:tcW w:w="2311" w:type="dxa"/>
-          </w:tcPr>
-          <w:p>
-            <w:pPr>
-              <w:rPr>
-                <w:rFonts w:ascii="Arial" w:hAnsi="Arial" w:cs="Arial"/>
-                <w:sz w:val="18"/>
-                <w:szCs w:val="18"/>
-              </w:rPr>
-            </w:pPr>
-            <w:r>
-              <w:rPr>
-                <w:rFonts w:ascii="Arial" w:hAnsi="Arial" w:cs="Arial"/>
-                <w:sz w:val="18"/>
-                <w:szCs w:val="18"/>
-              </w:rPr>
-              <w:t>Same as expected</w:t>
-            </w:r>
-          </w:p>
-        </w:tc>
-        <w:tc>
-          <w:tcPr>
-            <w:tcW w:w="2311" w:type="dxa"/>
-          </w:tcPr>
-          <w:p>
-            <w:pPr>
-              <w:rPr>
-                <w:rFonts w:ascii="Arial" w:hAnsi="Arial" w:cs="Arial"/>
-                <w:sz w:val="18"/>
-                <w:szCs w:val="18"/>
-              </w:rPr>
-            </w:pPr>
-            <w:r>
-              <w:rPr>
-                <w:rFonts w:ascii="Arial" w:hAnsi="Arial" w:cs="Arial"/>
-                <w:sz w:val="18"/>
-                <w:szCs w:val="18"/>
-              </w:rPr>
-              <w:t>Y</w:t>
-            </w:r>
-          </w:p>
-        </w:tc>
-      </w:tr>
-      <w:tr>
-        <w:tc>
-          <w:tcPr>
-            <w:tcW w:w="2310" w:type="dxa"/>
-          </w:tcPr>
-          <w:p>
-            <w:pPr>
-              <w:rPr>
-                <w:rFonts w:ascii="Arial" w:hAnsi="Arial" w:cs="Arial"/>
-                <w:sz w:val="18"/>
-                <w:szCs w:val="18"/>
-              </w:rPr>
-            </w:pPr>
-            <w:r>
-              <w:rPr>
-                <w:rFonts w:ascii="Arial" w:hAnsi="Arial" w:cs="Arial"/>
-                <w:sz w:val="18"/>
-                <w:szCs w:val="18"/>
-              </w:rPr>
-              <w:t>Implements paragraphs</w:t>
-            </w:r>
-          </w:p>
-        </w:tc>
-        <w:tc>
-          <w:tcPr>
-            <w:tcW w:w="2310" w:type="dxa"/>
-          </w:tcPr>
-          <w:p>
-            <w:pPr>
-              <w:rPr>
-                <w:rFonts w:ascii="Arial" w:hAnsi="Arial" w:cs="Arial"/>
-                <w:sz w:val="18"/>
-                <w:szCs w:val="18"/>
-              </w:rPr>
-            </w:pPr>
-          </w:p>
-        </w:tc>
-        <w:tc>
-          <w:tcPr>
-            <w:tcW w:w="2311" w:type="dxa"/>
-          </w:tcPr>
-          <w:p>
-            <w:pPr>
-              <w:rPr>
-                <w:rFonts w:ascii="Arial" w:hAnsi="Arial" w:cs="Arial"/>
-                <w:sz w:val="18"/>
-                <w:szCs w:val="18"/>
-              </w:rPr>
-            </w:pPr>
-            <w:r>
-              <w:rPr>
-                <w:rFonts w:ascii="Arial" w:hAnsi="Arial" w:cs="Arial"/>
-                <w:sz w:val="18"/>
-                <w:szCs w:val="18"/>
-              </w:rPr>
-              <w:t>Same as expected</w:t>
-            </w:r>
-          </w:p>
-        </w:tc>
-        <w:tc>
-          <w:tcPr>
-            <w:tcW w:w="2311" w:type="dxa"/>
-          </w:tcPr>
-          <w:p>
-            <w:pPr>
-              <w:rPr>
-                <w:rFonts w:ascii="Arial" w:hAnsi="Arial" w:cs="Arial"/>
-                <w:sz w:val="18"/>
-                <w:szCs w:val="18"/>
-              </w:rPr>
-            </w:pPr>
-            <w:r>
-              <w:rPr>
-                <w:rFonts w:ascii="Arial" w:hAnsi="Arial" w:cs="Arial"/>
-                <w:sz w:val="18"/>
-                <w:szCs w:val="18"/>
-              </w:rPr>
-              <w:t>Y</w:t>
-            </w:r>
-          </w:p>
-        </w:tc>
-      </w:tr>
-      <w:tr>
-        <w:tc>
-          <w:tcPr>
-            <w:tcW w:w="2310" w:type="dxa"/>
-          </w:tcPr>
-          <w:p>
-            <w:pPr>
-              <w:rPr>
-                <w:rFonts w:ascii="Arial" w:hAnsi="Arial" w:cs="Arial"/>
-                <w:sz w:val="18"/>
-                <w:szCs w:val="18"/>
-              </w:rPr>
-            </w:pPr>
-            <w:r>
-              <w:rPr>
-                <w:rFonts w:ascii="Arial" w:hAnsi="Arial" w:cs="Arial"/>
-                <w:sz w:val="18"/>
-                <w:szCs w:val="18"/>
-              </w:rPr>
-              <w:t xml:space="preserve">Paragraphs difficulty is exclusive difficulty option to punctuation and </w:t>
-            </w:r>
-            <w:r>
-              <w:rPr>
-                <w:rFonts w:ascii="Arial" w:hAnsi="Arial" w:cs="Arial"/>
-                <w:sz w:val="18"/>
-                <w:szCs w:val="18"/>
-              </w:rPr>
-              <w:t>capitalization</w:t>
-            </w:r>
-          </w:p>
-        </w:tc>
-        <w:tc>
-          <w:tcPr>
-            <w:tcW w:w="2310" w:type="dxa"/>
-          </w:tcPr>
-          <w:p>
-            <w:pPr>
-              <w:rPr>
-                <w:rFonts w:ascii="Arial" w:hAnsi="Arial" w:cs="Arial"/>
-                <w:sz w:val="18"/>
-                <w:szCs w:val="18"/>
-              </w:rPr>
-            </w:pPr>
-          </w:p>
-        </w:tc>
-        <w:tc>
-          <w:tcPr>
-            <w:tcW w:w="2311" w:type="dxa"/>
-          </w:tcPr>
-          <w:p>
-            <w:pPr>
-              <w:rPr>
-                <w:rFonts w:ascii="Arial" w:hAnsi="Arial" w:cs="Arial"/>
-                <w:sz w:val="18"/>
-                <w:szCs w:val="18"/>
-              </w:rPr>
-            </w:pPr>
-            <w:r>
-              <w:rPr>
-                <w:rFonts w:ascii="Arial" w:hAnsi="Arial" w:cs="Arial"/>
-                <w:sz w:val="18"/>
-                <w:szCs w:val="18"/>
-              </w:rPr>
-              <w:t>Same as expected</w:t>
-            </w:r>
-          </w:p>
-        </w:tc>
-        <w:tc>
-          <w:tcPr>
-            <w:tcW w:w="2311" w:type="dxa"/>
-          </w:tcPr>
-          <w:p>
-            <w:pPr>
-              <w:rPr>
-                <w:rFonts w:ascii="Arial" w:hAnsi="Arial" w:cs="Arial"/>
-                <w:sz w:val="18"/>
-                <w:szCs w:val="18"/>
-              </w:rPr>
-            </w:pPr>
-            <w:r>
-              <w:rPr>
-                <w:rFonts w:ascii="Arial" w:hAnsi="Arial" w:cs="Arial"/>
-                <w:sz w:val="18"/>
-                <w:szCs w:val="18"/>
-              </w:rPr>
-              <w:t>Y</w:t>
-            </w:r>
-          </w:p>
-        </w:tc>
-      </w:tr>
-      <w:tr>
-        <w:tc>
-          <w:tcPr>
-            <w:tcW w:w="2310" w:type="dxa"/>
-          </w:tcPr>
-          <w:p>
-            <w:pPr>
-              <w:rPr>
-                <w:rFonts w:ascii="Arial" w:hAnsi="Arial" w:cs="Arial"/>
-                <w:sz w:val="18"/>
-                <w:szCs w:val="18"/>
-              </w:rPr>
-            </w:pPr>
-            <w:r>
-              <w:rPr>
-                <w:rFonts w:ascii="Arial" w:hAnsi="Arial" w:cs="Arial"/>
-                <w:sz w:val="18"/>
-                <w:szCs w:val="18"/>
-              </w:rPr>
-              <w:t>Difficulty options can only be changed before/after a test</w:t>
-            </w:r>
-          </w:p>
-        </w:tc>
-        <w:tc>
-          <w:tcPr>
-            <w:tcW w:w="2310" w:type="dxa"/>
-          </w:tcPr>
-          <w:p>
-            <w:pPr>
-              <w:rPr>
-                <w:rFonts w:ascii="Arial" w:hAnsi="Arial" w:cs="Arial"/>
-                <w:sz w:val="18"/>
-                <w:szCs w:val="18"/>
-              </w:rPr>
-            </w:pPr>
-          </w:p>
-          <w:p>
-            <w:pPr>
-              <w:rPr>
-                <w:rFonts w:ascii="Arial" w:hAnsi="Arial" w:cs="Arial"/>
-                <w:sz w:val="18"/>
-                <w:szCs w:val="18"/>
-              </w:rPr>
-            </w:pPr>
-          </w:p>
-        </w:tc>
-        <w:tc>
-          <w:tcPr>
-            <w:tcW w:w="2311" w:type="dxa"/>
-          </w:tcPr>
-          <w:p>
-            <w:pPr>
-              <w:rPr>
-                <w:rFonts w:ascii="Arial" w:hAnsi="Arial" w:cs="Arial"/>
-                <w:sz w:val="18"/>
-                <w:szCs w:val="18"/>
-              </w:rPr>
-            </w:pPr>
-            <w:r>
-              <w:rPr>
-                <w:rFonts w:ascii="Arial" w:hAnsi="Arial" w:cs="Arial"/>
-                <w:sz w:val="18"/>
-                <w:szCs w:val="18"/>
-              </w:rPr>
-              <w:t>Same as expected</w:t>
-            </w:r>
-          </w:p>
-        </w:tc>
-        <w:tc>
-          <w:tcPr>
-            <w:tcW w:w="2311" w:type="dxa"/>
-          </w:tcPr>
-          <w:p>
-            <w:pPr>
-              <w:rPr>
-                <w:rFonts w:ascii="Arial" w:hAnsi="Arial" w:cs="Arial"/>
-                <w:sz w:val="18"/>
-                <w:szCs w:val="18"/>
-              </w:rPr>
-            </w:pPr>
-            <w:r>
-              <w:rPr>
-                <w:rFonts w:ascii="Arial" w:hAnsi="Arial" w:cs="Arial"/>
-                <w:sz w:val="18"/>
-                <w:szCs w:val="18"/>
-              </w:rPr>
-              <w:t>Y</w:t>
-            </w:r>
-          </w:p>
-        </w:tc>
-      </w:tr>
-      <w:tr>
-        <w:trPr>
-          <w:trHeight w:val="64"/>
-        </w:trPr>
-        <w:tc>
-          <w:tcPr>
-            <w:tcW w:w="2310" w:type="dxa"/>
-          </w:tcPr>
-          <w:p>
-            <w:pPr>
-              <w:rPr>
-                <w:rFonts w:ascii="Arial" w:hAnsi="Arial" w:cs="Arial"/>
-                <w:sz w:val="18"/>
-                <w:szCs w:val="18"/>
-              </w:rPr>
-            </w:pPr>
-            <w:r>
-              <w:rPr>
-                <w:rFonts w:ascii="Arial" w:hAnsi="Arial" w:cs="Arial"/>
-                <w:sz w:val="18"/>
-                <w:szCs w:val="18"/>
-              </w:rPr>
-              <w:t>Words completed are removed at the end of the first line, allowing all words to move upwards allowing new words to take its place.</w:t>
-            </w:r>
-          </w:p>
-        </w:tc>
-        <w:tc>
-          <w:tcPr>
-            <w:tcW w:w="2310" w:type="dxa"/>
-          </w:tcPr>
-          <w:p>
-            <w:pPr>
-              <w:rPr>
-                <w:rFonts w:ascii="Arial" w:hAnsi="Arial" w:cs="Arial"/>
-                <w:sz w:val="18"/>
-                <w:szCs w:val="18"/>
-              </w:rPr>
-            </w:pPr>
-          </w:p>
-        </w:tc>
-        <w:tc>
-          <w:tcPr>
-            <w:tcW w:w="2311" w:type="dxa"/>
-          </w:tcPr>
-          <w:p>
-            <w:pPr>
-              <w:rPr>
-                <w:rFonts w:ascii="Arial" w:hAnsi="Arial" w:cs="Arial"/>
-                <w:sz w:val="18"/>
-                <w:szCs w:val="18"/>
-              </w:rPr>
-            </w:pPr>
-            <w:r>
-              <w:rPr>
-                <w:rFonts w:ascii="Arial" w:hAnsi="Arial" w:cs="Arial"/>
-                <w:sz w:val="18"/>
-                <w:szCs w:val="18"/>
-              </w:rPr>
-              <w:t>Same as expected</w:t>
-            </w:r>
-          </w:p>
-        </w:tc>
-        <w:tc>
-          <w:tcPr>
-            <w:tcW w:w="2311" w:type="dxa"/>
-          </w:tcPr>
-          <w:p>
-            <w:pPr>
-              <w:rPr>
-                <w:rFonts w:ascii="Arial" w:hAnsi="Arial" w:cs="Arial"/>
-                <w:sz w:val="18"/>
-                <w:szCs w:val="18"/>
-              </w:rPr>
-            </w:pPr>
-            <w:r>
-              <w:rPr>
-                <w:rFonts w:ascii="Arial" w:hAnsi="Arial" w:cs="Arial"/>
-                <w:sz w:val="18"/>
-                <w:szCs w:val="18"/>
-              </w:rPr>
-              <w:t>Y</w:t>
-            </w:r>
-          </w:p>
-        </w:tc>
-      </w:tr>
-      <w:tr>
-        <w:tc>
-          <w:tcPr>
-            <w:tcW w:w="2310" w:type="dxa"/>
-          </w:tcPr>
-          <w:p>
-            <w:pPr>
-              <w:rPr>
-                <w:rFonts w:ascii="Arial" w:hAnsi="Arial" w:cs="Arial"/>
-                <w:sz w:val="18"/>
-                <w:szCs w:val="18"/>
-              </w:rPr>
-            </w:pPr>
-            <w:r>
-              <w:rPr>
-                <w:rFonts w:ascii="Arial" w:hAnsi="Arial" w:cs="Arial"/>
-                <w:sz w:val="18"/>
-                <w:szCs w:val="18"/>
-              </w:rPr>
-              <w:t xml:space="preserve">Paragraphs are deleted in a similar fashion, at the end of the line. </w:t>
-            </w:r>
-          </w:p>
-        </w:tc>
-        <w:tc>
-          <w:tcPr>
-            <w:tcW w:w="2310" w:type="dxa"/>
-          </w:tcPr>
-          <w:p>
-            <w:pPr>
-              <w:rPr>
-                <w:rFonts w:ascii="Arial" w:hAnsi="Arial" w:cs="Arial"/>
-                <w:sz w:val="18"/>
-                <w:szCs w:val="18"/>
-              </w:rPr>
-            </w:pPr>
-          </w:p>
-        </w:tc>
-        <w:tc>
-          <w:tcPr>
-            <w:tcW w:w="2311" w:type="dxa"/>
-          </w:tcPr>
-          <w:p>
-            <w:pPr>
-              <w:rPr>
-                <w:rFonts w:ascii="Arial" w:hAnsi="Arial" w:cs="Arial"/>
-                <w:sz w:val="18"/>
-                <w:szCs w:val="18"/>
-              </w:rPr>
-            </w:pPr>
-          </w:p>
-        </w:tc>
-        <w:tc>
-          <w:tcPr>
-            <w:tcW w:w="2311" w:type="dxa"/>
-          </w:tcPr>
-          <w:p>
-            <w:pPr>
-              <w:rPr>
-                <w:rFonts w:ascii="Arial" w:hAnsi="Arial" w:cs="Arial"/>
-                <w:sz w:val="18"/>
-                <w:szCs w:val="18"/>
-              </w:rPr>
-            </w:pPr>
-            <w:r>
-              <w:rPr>
-                <w:rFonts w:ascii="Arial" w:hAnsi="Arial" w:cs="Arial"/>
-                <w:sz w:val="18"/>
-                <w:szCs w:val="18"/>
-              </w:rPr>
-              <w:t>N (Abandoned)</w:t>
-            </w:r>
-          </w:p>
-        </w:tc>
-      </w:tr>
-      <w:tr>
-        <w:tc>
-          <w:tcPr>
-            <w:tcW w:w="2310" w:type="dxa"/>
-          </w:tcPr>
-          <w:p>
-            <w:pPr>
-              <w:rPr>
-                <w:rFonts w:ascii="Arial" w:hAnsi="Arial" w:cs="Arial"/>
-                <w:sz w:val="18"/>
-                <w:szCs w:val="18"/>
-              </w:rPr>
-            </w:pPr>
-            <w:r>
-              <w:rPr>
-                <w:rFonts w:ascii="Arial" w:hAnsi="Arial" w:cs="Arial"/>
-                <w:sz w:val="18"/>
-                <w:szCs w:val="18"/>
-              </w:rPr>
-              <w:t>Generate words instead of grabbing it from a list</w:t>
-            </w:r>
-          </w:p>
-        </w:tc>
-        <w:tc>
-          <w:tcPr>
-            <w:tcW w:w="2310" w:type="dxa"/>
-          </w:tcPr>
-          <w:p>
-            <w:pPr>
-              <w:rPr>
-                <w:rFonts w:ascii="Arial" w:hAnsi="Arial" w:cs="Arial"/>
-                <w:sz w:val="18"/>
-                <w:szCs w:val="18"/>
-              </w:rPr>
-            </w:pPr>
-          </w:p>
-        </w:tc>
-        <w:tc>
-          <w:tcPr>
-            <w:tcW w:w="2311" w:type="dxa"/>
-          </w:tcPr>
-          <w:p>
-            <w:pPr>
-              <w:rPr>
-                <w:rFonts w:ascii="Arial" w:hAnsi="Arial" w:cs="Arial"/>
-                <w:sz w:val="18"/>
-                <w:szCs w:val="18"/>
-              </w:rPr>
-            </w:pPr>
-          </w:p>
-        </w:tc>
-        <w:tc>
-          <w:tcPr>
-            <w:tcW w:w="2311" w:type="dxa"/>
-          </w:tcPr>
-          <w:p>
-            <w:pPr>
-              <w:rPr>
-                <w:rFonts w:ascii="Arial" w:hAnsi="Arial" w:cs="Arial"/>
-                <w:sz w:val="18"/>
-                <w:szCs w:val="18"/>
-              </w:rPr>
-            </w:pPr>
-            <w:r>
-              <w:rPr>
-                <w:rFonts w:ascii="Arial" w:hAnsi="Arial" w:cs="Arial"/>
-                <w:sz w:val="18"/>
-                <w:szCs w:val="18"/>
-              </w:rPr>
-              <w:t>N (abandoned)</w:t>
-            </w:r>
-          </w:p>
-        </w:tc>
-      </w:tr>
-      <w:tr>
-        <w:tc>
-          <w:tcPr>
-            <w:tcW w:w="2310" w:type="dxa"/>
-          </w:tcPr>
-          <w:p>
-            <w:pPr>
-              <w:rPr>
-                <w:rFonts w:ascii="Arial" w:hAnsi="Arial" w:cs="Arial"/>
-                <w:sz w:val="18"/>
-                <w:szCs w:val="18"/>
-              </w:rPr>
-            </w:pPr>
-            <w:r>
-              <w:rPr>
-                <w:rFonts w:ascii="Arial" w:hAnsi="Arial" w:cs="Arial"/>
-                <w:sz w:val="18"/>
-                <w:szCs w:val="18"/>
-              </w:rPr>
-              <w:t>On text box, text goes red if error made in input box</w:t>
-            </w:r>
-          </w:p>
-        </w:tc>
-        <w:tc>
-          <w:tcPr>
-            <w:tcW w:w="2310" w:type="dxa"/>
-          </w:tcPr>
-          <w:p>
-            <w:pPr>
-              <w:rPr>
-                <w:rFonts w:ascii="Arial" w:hAnsi="Arial" w:cs="Arial"/>
-                <w:sz w:val="18"/>
-                <w:szCs w:val="18"/>
-              </w:rPr>
-            </w:pPr>
-          </w:p>
-        </w:tc>
-        <w:tc>
-          <w:tcPr>
-            <w:tcW w:w="2311" w:type="dxa"/>
-          </w:tcPr>
-          <w:p>
-            <w:pPr>
-              <w:rPr>
-                <w:rFonts w:ascii="Arial" w:hAnsi="Arial" w:cs="Arial"/>
-                <w:sz w:val="18"/>
-                <w:szCs w:val="18"/>
-              </w:rPr>
-            </w:pPr>
-            <w:r>
-              <w:rPr>
-                <w:rFonts w:ascii="Arial" w:hAnsi="Arial" w:cs="Arial"/>
-                <w:sz w:val="18"/>
-                <w:szCs w:val="18"/>
-              </w:rPr>
-              <w:t>Same as expected</w:t>
-            </w:r>
-          </w:p>
-        </w:tc>
-        <w:tc>
-          <w:tcPr>
-            <w:tcW w:w="2311" w:type="dxa"/>
-          </w:tcPr>
-          <w:p>
-            <w:pPr>
-              <w:rPr>
-                <w:rFonts w:ascii="Arial" w:hAnsi="Arial" w:cs="Arial"/>
-                <w:sz w:val="18"/>
-                <w:szCs w:val="18"/>
-              </w:rPr>
-            </w:pPr>
-            <w:r>
-              <w:rPr>
-                <w:rFonts w:ascii="Arial" w:hAnsi="Arial" w:cs="Arial"/>
-                <w:sz w:val="18"/>
-                <w:szCs w:val="18"/>
-              </w:rPr>
-              <w:t>Y</w:t>
-            </w:r>
-          </w:p>
-        </w:tc>
-      </w:tr>
-      <w:tr>
-        <w:tc>
-          <w:tcPr>
-            <w:tcW w:w="2310" w:type="dxa"/>
-          </w:tcPr>
-          <w:p>
-            <w:pPr>
-              <w:rPr>
-                <w:rFonts w:ascii="Arial" w:hAnsi="Arial" w:cs="Arial"/>
-                <w:sz w:val="18"/>
-                <w:szCs w:val="18"/>
-              </w:rPr>
-            </w:pPr>
-            <w:r>
-              <w:rPr>
-                <w:rFonts w:ascii="Arial" w:hAnsi="Arial" w:cs="Arial"/>
-                <w:sz w:val="18"/>
-                <w:szCs w:val="18"/>
-              </w:rPr>
-              <w:t>On text box, text goes green if no error is found</w:t>
-            </w:r>
-          </w:p>
-        </w:tc>
-        <w:tc>
-          <w:tcPr>
-            <w:tcW w:w="2310" w:type="dxa"/>
-          </w:tcPr>
-          <w:p>
-            <w:pPr>
-              <w:rPr>
-                <w:rFonts w:ascii="Arial" w:hAnsi="Arial" w:cs="Arial"/>
-                <w:sz w:val="18"/>
-                <w:szCs w:val="18"/>
-              </w:rPr>
-            </w:pPr>
-          </w:p>
-        </w:tc>
-        <w:tc>
-          <w:tcPr>
-            <w:tcW w:w="2311" w:type="dxa"/>
-          </w:tcPr>
-          <w:p>
-            <w:pPr>
-              <w:rPr>
-                <w:rFonts w:ascii="Arial" w:hAnsi="Arial" w:cs="Arial"/>
-                <w:sz w:val="18"/>
-                <w:szCs w:val="18"/>
-              </w:rPr>
-            </w:pPr>
-            <w:r>
-              <w:rPr>
-                <w:rFonts w:ascii="Arial" w:hAnsi="Arial" w:cs="Arial"/>
-                <w:sz w:val="18"/>
-                <w:szCs w:val="18"/>
-              </w:rPr>
-              <w:t>Same as expected</w:t>
-            </w:r>
-          </w:p>
-        </w:tc>
-        <w:tc>
-          <w:tcPr>
-            <w:tcW w:w="2311" w:type="dxa"/>
-          </w:tcPr>
-          <w:p>
-            <w:pPr>
-              <w:rPr>
-                <w:rFonts w:ascii="Arial" w:hAnsi="Arial" w:cs="Arial"/>
-                <w:sz w:val="18"/>
-                <w:szCs w:val="18"/>
-              </w:rPr>
-            </w:pPr>
-            <w:r>
-              <w:rPr>
-                <w:rFonts w:ascii="Arial" w:hAnsi="Arial" w:cs="Arial"/>
-                <w:sz w:val="18"/>
-                <w:szCs w:val="18"/>
-              </w:rPr>
-              <w:t>Y</w:t>
-            </w:r>
-          </w:p>
-        </w:tc>
-      </w:tr>
-      <w:tr>
-        <w:tc>
-          <w:tcPr>
-            <w:tcW w:w="2310" w:type="dxa"/>
-          </w:tcPr>
-          <w:p>
-            <w:pPr>
-              <w:rPr>
-                <w:rFonts w:ascii="Arial" w:hAnsi="Arial" w:cs="Arial"/>
-                <w:sz w:val="18"/>
-                <w:szCs w:val="18"/>
-              </w:rPr>
-            </w:pPr>
-            <w:r>
-              <w:rPr>
-                <w:rFonts w:ascii="Arial" w:hAnsi="Arial" w:cs="Arial"/>
-                <w:sz w:val="18"/>
-                <w:szCs w:val="18"/>
-              </w:rPr>
-              <w:t>Clicking log shows username and password input boxes</w:t>
-            </w:r>
-          </w:p>
-        </w:tc>
-        <w:tc>
-          <w:tcPr>
-            <w:tcW w:w="2310" w:type="dxa"/>
-          </w:tcPr>
-          <w:p>
-            <w:pPr>
-              <w:rPr>
-                <w:rFonts w:ascii="Arial" w:hAnsi="Arial" w:cs="Arial"/>
-                <w:sz w:val="18"/>
-                <w:szCs w:val="18"/>
-              </w:rPr>
-            </w:pPr>
-          </w:p>
-        </w:tc>
-        <w:tc>
-          <w:tcPr>
-            <w:tcW w:w="2311" w:type="dxa"/>
-          </w:tcPr>
-          <w:p>
-            <w:pPr>
-              <w:rPr>
-                <w:rFonts w:ascii="Arial" w:hAnsi="Arial" w:cs="Arial"/>
-                <w:sz w:val="18"/>
-                <w:szCs w:val="18"/>
-              </w:rPr>
-            </w:pPr>
-            <w:r>
-              <w:rPr>
-                <w:rFonts w:ascii="Arial" w:hAnsi="Arial" w:cs="Arial"/>
-                <w:sz w:val="18"/>
-                <w:szCs w:val="18"/>
-              </w:rPr>
-              <w:t>Same as expected</w:t>
-            </w:r>
-          </w:p>
-        </w:tc>
-        <w:tc>
-          <w:tcPr>
-            <w:tcW w:w="2311" w:type="dxa"/>
-          </w:tcPr>
-          <w:p>
-            <w:pPr>
-              <w:rPr>
-                <w:rFonts w:ascii="Arial" w:hAnsi="Arial" w:cs="Arial"/>
-                <w:sz w:val="18"/>
-                <w:szCs w:val="18"/>
-              </w:rPr>
-            </w:pPr>
-            <w:r>
-              <w:rPr>
-                <w:rFonts w:ascii="Arial" w:hAnsi="Arial" w:cs="Arial"/>
-                <w:sz w:val="18"/>
-                <w:szCs w:val="18"/>
-              </w:rPr>
-              <w:t>Y</w:t>
-            </w:r>
-          </w:p>
-        </w:tc>
-      </w:tr>
-      <w:tr>
-        <w:tc>
-          <w:tcPr>
-            <w:tcW w:w="2310" w:type="dxa"/>
-          </w:tcPr>
-          <w:p>
-            <w:pPr>
-              <w:rPr>
-                <w:rFonts w:ascii="Arial" w:hAnsi="Arial" w:cs="Arial"/>
-                <w:sz w:val="18"/>
-                <w:szCs w:val="18"/>
-              </w:rPr>
-            </w:pPr>
-            <w:r>
-              <w:rPr>
-                <w:rFonts w:ascii="Arial" w:hAnsi="Arial" w:cs="Arial"/>
-                <w:sz w:val="18"/>
-                <w:szCs w:val="18"/>
-              </w:rPr>
-              <w:t>This also hides typing test page which is shown by default</w:t>
-            </w:r>
-          </w:p>
-        </w:tc>
-        <w:tc>
-          <w:tcPr>
-            <w:tcW w:w="2310" w:type="dxa"/>
-          </w:tcPr>
-          <w:p>
-            <w:pPr>
-              <w:rPr>
-                <w:rFonts w:ascii="Arial" w:hAnsi="Arial" w:cs="Arial"/>
-                <w:sz w:val="18"/>
-                <w:szCs w:val="18"/>
-              </w:rPr>
-            </w:pPr>
-          </w:p>
-        </w:tc>
-        <w:tc>
-          <w:tcPr>
-            <w:tcW w:w="2311" w:type="dxa"/>
-          </w:tcPr>
-          <w:p>
-            <w:pPr>
-              <w:rPr>
-                <w:rFonts w:ascii="Arial" w:hAnsi="Arial" w:cs="Arial"/>
-                <w:sz w:val="18"/>
-                <w:szCs w:val="18"/>
-              </w:rPr>
-            </w:pPr>
-          </w:p>
-        </w:tc>
-        <w:tc>
-          <w:tcPr>
-            <w:tcW w:w="2311" w:type="dxa"/>
-          </w:tcPr>
-          <w:p>
-            <w:pPr>
-              <w:rPr>
-                <w:rFonts w:ascii="Arial" w:hAnsi="Arial" w:cs="Arial"/>
-                <w:sz w:val="18"/>
-                <w:szCs w:val="18"/>
-              </w:rPr>
-            </w:pPr>
-          </w:p>
-        </w:tc>
-      </w:tr>
-      <w:tr>
-        <w:tc>
-          <w:tcPr>
-            <w:tcW w:w="2310" w:type="dxa"/>
-          </w:tcPr>
-          <w:p>
-            <w:pPr>
-              <w:rPr>
-                <w:rFonts w:ascii="Arial" w:hAnsi="Arial" w:cs="Arial"/>
-                <w:sz w:val="18"/>
-                <w:szCs w:val="18"/>
-              </w:rPr>
-            </w:pPr>
-            <w:r>
-              <w:rPr>
-                <w:rFonts w:ascii="Arial" w:hAnsi="Arial" w:cs="Arial"/>
-                <w:sz w:val="18"/>
-                <w:szCs w:val="18"/>
-              </w:rPr>
-              <w:t>Allows user to create an account</w:t>
-            </w:r>
-          </w:p>
-        </w:tc>
-        <w:tc>
-          <w:tcPr>
-            <w:tcW w:w="2310" w:type="dxa"/>
-          </w:tcPr>
-          <w:p>
-            <w:pPr>
-              <w:rPr>
-                <w:rFonts w:ascii="Arial" w:hAnsi="Arial" w:cs="Arial"/>
-                <w:sz w:val="18"/>
-                <w:szCs w:val="18"/>
-              </w:rPr>
-            </w:pPr>
-          </w:p>
-        </w:tc>
-        <w:tc>
-          <w:tcPr>
-            <w:tcW w:w="2311" w:type="dxa"/>
-          </w:tcPr>
-          <w:p>
-            <w:pPr>
-              <w:rPr>
-                <w:rFonts w:ascii="Arial" w:hAnsi="Arial" w:cs="Arial"/>
-                <w:sz w:val="18"/>
-                <w:szCs w:val="18"/>
-              </w:rPr>
-            </w:pPr>
-            <w:r>
-              <w:rPr>
-                <w:rFonts w:ascii="Arial" w:hAnsi="Arial" w:cs="Arial"/>
-                <w:sz w:val="18"/>
-                <w:szCs w:val="18"/>
-              </w:rPr>
-              <w:t>Same as expected</w:t>
-            </w:r>
-          </w:p>
-        </w:tc>
-        <w:tc>
-          <w:tcPr>
-            <w:tcW w:w="2311" w:type="dxa"/>
-          </w:tcPr>
-          <w:p>
-            <w:pPr>
-              <w:rPr>
-                <w:rFonts w:ascii="Arial" w:hAnsi="Arial" w:cs="Arial"/>
-                <w:sz w:val="18"/>
-                <w:szCs w:val="18"/>
-              </w:rPr>
-            </w:pPr>
-            <w:r>
-              <w:rPr>
-                <w:rFonts w:ascii="Arial" w:hAnsi="Arial" w:cs="Arial"/>
-                <w:sz w:val="18"/>
-                <w:szCs w:val="18"/>
-              </w:rPr>
-              <w:t>Y</w:t>
-            </w:r>
-          </w:p>
-        </w:tc>
-      </w:tr>
-      <w:tr>
-        <w:tc>
-          <w:tcPr>
-            <w:tcW w:w="2310" w:type="dxa"/>
-          </w:tcPr>
-          <w:p>
-            <w:pPr>
-              <w:rPr>
-                <w:rFonts w:ascii="Arial" w:hAnsi="Arial" w:cs="Arial"/>
-                <w:sz w:val="18"/>
-                <w:szCs w:val="18"/>
-              </w:rPr>
-            </w:pPr>
-            <w:r>
-              <w:rPr>
-                <w:rFonts w:ascii="Arial" w:hAnsi="Arial" w:cs="Arial"/>
-                <w:sz w:val="18"/>
-                <w:szCs w:val="18"/>
-              </w:rPr>
-              <w:t>allows user information to be stored and to be able to login at a later date</w:t>
-            </w:r>
-          </w:p>
-        </w:tc>
-        <w:tc>
-          <w:tcPr>
-            <w:tcW w:w="2310" w:type="dxa"/>
-          </w:tcPr>
-          <w:p>
-            <w:pPr>
-              <w:rPr>
-                <w:rFonts w:ascii="Arial" w:hAnsi="Arial" w:cs="Arial"/>
-                <w:sz w:val="18"/>
-                <w:szCs w:val="18"/>
-              </w:rPr>
-            </w:pPr>
-          </w:p>
-        </w:tc>
-        <w:tc>
-          <w:tcPr>
-            <w:tcW w:w="2311" w:type="dxa"/>
-          </w:tcPr>
-          <w:p>
-            <w:pPr>
-              <w:rPr>
-                <w:rFonts w:ascii="Arial" w:hAnsi="Arial" w:cs="Arial"/>
-                <w:sz w:val="18"/>
-                <w:szCs w:val="18"/>
-              </w:rPr>
-            </w:pPr>
-            <w:r>
-              <w:rPr>
-                <w:rFonts w:ascii="Arial" w:hAnsi="Arial" w:cs="Arial"/>
-                <w:sz w:val="18"/>
-                <w:szCs w:val="18"/>
-              </w:rPr>
-              <w:t>Same as expected</w:t>
-            </w:r>
-          </w:p>
-        </w:tc>
-        <w:tc>
-          <w:tcPr>
-            <w:tcW w:w="2311" w:type="dxa"/>
-          </w:tcPr>
-          <w:p>
-            <w:pPr>
-              <w:rPr>
-                <w:rFonts w:ascii="Arial" w:hAnsi="Arial" w:cs="Arial"/>
-                <w:sz w:val="18"/>
-                <w:szCs w:val="18"/>
-              </w:rPr>
-            </w:pPr>
-            <w:r>
-              <w:rPr>
-                <w:rFonts w:ascii="Arial" w:hAnsi="Arial" w:cs="Arial"/>
-                <w:sz w:val="18"/>
-                <w:szCs w:val="18"/>
-              </w:rPr>
-              <w:t>Y (partial as uses local storage, so based on personal browser cache)</w:t>
-            </w:r>
-          </w:p>
-        </w:tc>
-      </w:tr>
-      <w:tr>
-        <w:tc>
-          <w:tcPr>
-            <w:tcW w:w="2310" w:type="dxa"/>
-          </w:tcPr>
-          <w:p>
-            <w:pPr>
-              <w:rPr>
-                <w:rFonts w:ascii="Arial" w:hAnsi="Arial" w:cs="Arial"/>
-                <w:sz w:val="18"/>
-                <w:szCs w:val="18"/>
-              </w:rPr>
-            </w:pPr>
-            <w:r>
-              <w:rPr>
-                <w:rFonts w:ascii="Arial" w:hAnsi="Arial" w:cs="Arial"/>
-                <w:sz w:val="18"/>
-                <w:szCs w:val="18"/>
-              </w:rPr>
-              <w:t>User’s wpm is stored</w:t>
-            </w:r>
-          </w:p>
-        </w:tc>
-        <w:tc>
-          <w:tcPr>
-            <w:tcW w:w="2310" w:type="dxa"/>
-          </w:tcPr>
-          <w:p>
-            <w:pPr>
-              <w:rPr>
-                <w:rFonts w:ascii="Arial" w:hAnsi="Arial" w:cs="Arial"/>
-                <w:sz w:val="18"/>
-                <w:szCs w:val="18"/>
-              </w:rPr>
-            </w:pPr>
-          </w:p>
-        </w:tc>
-        <w:tc>
-          <w:tcPr>
-            <w:tcW w:w="2311" w:type="dxa"/>
-          </w:tcPr>
-          <w:p>
-            <w:pPr>
-              <w:rPr>
-                <w:rFonts w:ascii="Arial" w:hAnsi="Arial" w:cs="Arial"/>
-                <w:sz w:val="18"/>
-                <w:szCs w:val="18"/>
-              </w:rPr>
-            </w:pPr>
-            <w:r>
-              <w:rPr>
-                <w:rFonts w:ascii="Arial" w:hAnsi="Arial" w:cs="Arial"/>
-                <w:sz w:val="18"/>
-                <w:szCs w:val="18"/>
-              </w:rPr>
-              <w:t>Same as expected</w:t>
-            </w:r>
-          </w:p>
-        </w:tc>
-        <w:tc>
-          <w:tcPr>
-            <w:tcW w:w="2311" w:type="dxa"/>
-          </w:tcPr>
-          <w:p>
-            <w:pPr>
-              <w:rPr>
-                <w:rFonts w:ascii="Arial" w:hAnsi="Arial" w:cs="Arial"/>
-                <w:sz w:val="18"/>
-                <w:szCs w:val="18"/>
-              </w:rPr>
-            </w:pPr>
-            <w:r>
-              <w:rPr>
-                <w:rFonts w:ascii="Arial" w:hAnsi="Arial" w:cs="Arial"/>
-                <w:sz w:val="18"/>
-                <w:szCs w:val="18"/>
-              </w:rPr>
-              <w:t>Y</w:t>
-            </w:r>
-          </w:p>
-        </w:tc>
-      </w:tr>
-      <w:tr>
-        <w:tc>
-          <w:tcPr>
-            <w:tcW w:w="2310" w:type="dxa"/>
-          </w:tcPr>
-          <w:p>
-            <w:pPr>
-              <w:rPr>
-                <w:rFonts w:ascii="Arial" w:hAnsi="Arial" w:cs="Arial"/>
-                <w:sz w:val="18"/>
-                <w:szCs w:val="18"/>
-              </w:rPr>
-            </w:pPr>
-            <w:r>
-              <w:rPr>
-                <w:rFonts w:ascii="Arial" w:hAnsi="Arial" w:cs="Arial"/>
-                <w:sz w:val="18"/>
-                <w:szCs w:val="18"/>
-              </w:rPr>
-              <w:lastRenderedPageBreak/>
-              <w:t>Graph is made based on user wpm</w:t>
-            </w:r>
-          </w:p>
-        </w:tc>
-        <w:tc>
-          <w:tcPr>
-            <w:tcW w:w="2310" w:type="dxa"/>
-          </w:tcPr>
-          <w:p>
-            <w:pPr>
-              <w:rPr>
-                <w:rFonts w:ascii="Arial" w:hAnsi="Arial" w:cs="Arial"/>
-                <w:sz w:val="18"/>
-                <w:szCs w:val="18"/>
-              </w:rPr>
-            </w:pPr>
-          </w:p>
-        </w:tc>
-        <w:tc>
-          <w:tcPr>
-            <w:tcW w:w="2311" w:type="dxa"/>
-          </w:tcPr>
-          <w:p>
-            <w:pPr>
-              <w:rPr>
-                <w:rFonts w:ascii="Arial" w:hAnsi="Arial" w:cs="Arial"/>
-                <w:sz w:val="18"/>
-                <w:szCs w:val="18"/>
-              </w:rPr>
-            </w:pPr>
-            <w:r>
-              <w:rPr>
-                <w:rFonts w:ascii="Arial" w:hAnsi="Arial" w:cs="Arial"/>
-                <w:sz w:val="18"/>
-                <w:szCs w:val="18"/>
-              </w:rPr>
-              <w:t>Same as expected</w:t>
-            </w:r>
-          </w:p>
-        </w:tc>
-        <w:tc>
-          <w:tcPr>
-            <w:tcW w:w="2311" w:type="dxa"/>
-          </w:tcPr>
-          <w:p>
-            <w:pPr>
-              <w:rPr>
-                <w:rFonts w:ascii="Arial" w:hAnsi="Arial" w:cs="Arial"/>
-                <w:sz w:val="18"/>
-                <w:szCs w:val="18"/>
-              </w:rPr>
-            </w:pPr>
-            <w:r>
-              <w:rPr>
-                <w:rFonts w:ascii="Arial" w:hAnsi="Arial" w:cs="Arial"/>
-                <w:sz w:val="18"/>
-                <w:szCs w:val="18"/>
-              </w:rPr>
-              <w:t>Y</w:t>
-            </w:r>
-          </w:p>
-        </w:tc>
-      </w:tr>
-      <w:tr>
-        <w:tc>
-          <w:tcPr>
-            <w:tcW w:w="2310" w:type="dxa"/>
-          </w:tcPr>
-          <w:p>
-            <w:pPr>
-              <w:rPr>
-                <w:rFonts w:ascii="Arial" w:hAnsi="Arial" w:cs="Arial"/>
-                <w:sz w:val="18"/>
-                <w:szCs w:val="18"/>
-              </w:rPr>
-            </w:pPr>
-            <w:r>
-              <w:rPr>
-                <w:rFonts w:ascii="Arial" w:hAnsi="Arial" w:cs="Arial"/>
-                <w:sz w:val="18"/>
-                <w:szCs w:val="18"/>
-              </w:rPr>
-              <w:t>Graph is updated with new statistical information</w:t>
-            </w:r>
-          </w:p>
-        </w:tc>
-        <w:tc>
-          <w:tcPr>
-            <w:tcW w:w="2310" w:type="dxa"/>
-          </w:tcPr>
-          <w:p>
-            <w:pPr>
-              <w:rPr>
-                <w:rFonts w:ascii="Arial" w:hAnsi="Arial" w:cs="Arial"/>
-                <w:sz w:val="18"/>
-                <w:szCs w:val="18"/>
-              </w:rPr>
-            </w:pPr>
-          </w:p>
-        </w:tc>
-        <w:tc>
-          <w:tcPr>
-            <w:tcW w:w="2311" w:type="dxa"/>
-          </w:tcPr>
-          <w:p>
-            <w:pPr>
-              <w:rPr>
-                <w:rFonts w:ascii="Arial" w:hAnsi="Arial" w:cs="Arial"/>
-                <w:sz w:val="18"/>
-                <w:szCs w:val="18"/>
-              </w:rPr>
-            </w:pPr>
-            <w:r>
-              <w:rPr>
-                <w:rFonts w:ascii="Arial" w:hAnsi="Arial" w:cs="Arial"/>
-                <w:sz w:val="18"/>
-                <w:szCs w:val="18"/>
-              </w:rPr>
-              <w:t>Same as expected</w:t>
-            </w:r>
-          </w:p>
-        </w:tc>
-        <w:tc>
-          <w:tcPr>
-            <w:tcW w:w="2311" w:type="dxa"/>
-          </w:tcPr>
-          <w:p>
-            <w:pPr>
-              <w:rPr>
-                <w:rFonts w:ascii="Arial" w:hAnsi="Arial" w:cs="Arial"/>
-                <w:sz w:val="18"/>
-                <w:szCs w:val="18"/>
-              </w:rPr>
-            </w:pPr>
-            <w:r>
-              <w:rPr>
-                <w:rFonts w:ascii="Arial" w:hAnsi="Arial" w:cs="Arial"/>
-                <w:sz w:val="18"/>
-                <w:szCs w:val="18"/>
-              </w:rPr>
-              <w:t>Y</w:t>
-            </w:r>
-          </w:p>
-        </w:tc>
-      </w:tr>
-      <w:tr>
-        <w:tc>
-          <w:tcPr>
-            <w:tcW w:w="2310" w:type="dxa"/>
-          </w:tcPr>
-          <w:p>
-            <w:pPr>
-              <w:rPr>
-                <w:rFonts w:ascii="Arial" w:hAnsi="Arial" w:cs="Arial"/>
-                <w:sz w:val="18"/>
-                <w:szCs w:val="18"/>
-              </w:rPr>
-            </w:pPr>
-            <w:r>
-              <w:rPr>
-                <w:rFonts w:ascii="Arial" w:hAnsi="Arial" w:cs="Arial"/>
-                <w:sz w:val="18"/>
-                <w:szCs w:val="18"/>
-              </w:rPr>
-              <w:t>Stats are stored and tied to the users’ account info</w:t>
-            </w:r>
-          </w:p>
-        </w:tc>
-        <w:tc>
-          <w:tcPr>
-            <w:tcW w:w="2310" w:type="dxa"/>
-          </w:tcPr>
-          <w:p>
-            <w:pPr>
-              <w:rPr>
-                <w:rFonts w:ascii="Arial" w:hAnsi="Arial" w:cs="Arial"/>
-                <w:sz w:val="18"/>
-                <w:szCs w:val="18"/>
-              </w:rPr>
-            </w:pPr>
-          </w:p>
-        </w:tc>
-        <w:tc>
-          <w:tcPr>
-            <w:tcW w:w="2311" w:type="dxa"/>
-          </w:tcPr>
-          <w:p>
-            <w:pPr>
-              <w:rPr>
-                <w:rFonts w:ascii="Arial" w:hAnsi="Arial" w:cs="Arial"/>
-                <w:sz w:val="18"/>
-                <w:szCs w:val="18"/>
-              </w:rPr>
-            </w:pPr>
-            <w:r>
-              <w:rPr>
-                <w:rFonts w:ascii="Arial" w:hAnsi="Arial" w:cs="Arial"/>
-                <w:sz w:val="18"/>
-                <w:szCs w:val="18"/>
-              </w:rPr>
-              <w:t>Same as expected</w:t>
-            </w:r>
-          </w:p>
-        </w:tc>
-        <w:tc>
-          <w:tcPr>
-            <w:tcW w:w="2311" w:type="dxa"/>
-          </w:tcPr>
-          <w:p>
-            <w:pPr>
-              <w:rPr>
-                <w:rFonts w:ascii="Arial" w:hAnsi="Arial" w:cs="Arial"/>
-                <w:sz w:val="18"/>
-                <w:szCs w:val="18"/>
-              </w:rPr>
-            </w:pPr>
-            <w:r>
-              <w:rPr>
-                <w:rFonts w:ascii="Arial" w:hAnsi="Arial" w:cs="Arial"/>
-                <w:sz w:val="18"/>
-                <w:szCs w:val="18"/>
-              </w:rPr>
-              <w:t>Y</w:t>
-            </w:r>
-          </w:p>
-        </w:tc>
-      </w:tr>
-      <w:tr>
-        <w:tc>
-          <w:tcPr>
-            <w:tcW w:w="2310" w:type="dxa"/>
-          </w:tcPr>
-          <w:p>
-            <w:pPr>
-              <w:rPr>
-                <w:rFonts w:ascii="Arial" w:hAnsi="Arial" w:cs="Arial"/>
-                <w:sz w:val="18"/>
-                <w:szCs w:val="18"/>
-              </w:rPr>
-            </w:pPr>
-            <w:r>
-              <w:rPr>
-                <w:rFonts w:ascii="Arial" w:hAnsi="Arial" w:cs="Arial"/>
-                <w:sz w:val="18"/>
-                <w:szCs w:val="18"/>
-              </w:rPr>
-              <w:t>Stats are updated after every test</w:t>
-            </w:r>
-          </w:p>
-        </w:tc>
-        <w:tc>
-          <w:tcPr>
-            <w:tcW w:w="2310" w:type="dxa"/>
-          </w:tcPr>
-          <w:p>
-            <w:pPr>
-              <w:rPr>
-                <w:rFonts w:ascii="Arial" w:hAnsi="Arial" w:cs="Arial"/>
-                <w:sz w:val="18"/>
-                <w:szCs w:val="18"/>
-              </w:rPr>
-            </w:pPr>
-          </w:p>
-        </w:tc>
-        <w:tc>
-          <w:tcPr>
-            <w:tcW w:w="2311" w:type="dxa"/>
-          </w:tcPr>
-          <w:p>
-            <w:pPr>
-              <w:rPr>
-                <w:rFonts w:ascii="Arial" w:hAnsi="Arial" w:cs="Arial"/>
-                <w:sz w:val="18"/>
-                <w:szCs w:val="18"/>
-              </w:rPr>
-            </w:pPr>
-            <w:r>
-              <w:rPr>
-                <w:rFonts w:ascii="Arial" w:hAnsi="Arial" w:cs="Arial"/>
-                <w:sz w:val="18"/>
-                <w:szCs w:val="18"/>
-              </w:rPr>
-              <w:t>Same as expected</w:t>
-            </w:r>
-          </w:p>
-        </w:tc>
-        <w:tc>
-          <w:tcPr>
-            <w:tcW w:w="2311" w:type="dxa"/>
-          </w:tcPr>
-          <w:p>
-            <w:pPr>
-              <w:rPr>
-                <w:rFonts w:ascii="Arial" w:hAnsi="Arial" w:cs="Arial"/>
-                <w:sz w:val="18"/>
-                <w:szCs w:val="18"/>
-              </w:rPr>
-            </w:pPr>
-            <w:r>
-              <w:rPr>
-                <w:rFonts w:ascii="Arial" w:hAnsi="Arial" w:cs="Arial"/>
-                <w:sz w:val="18"/>
-                <w:szCs w:val="18"/>
-              </w:rPr>
-              <w:t>Y</w:t>
-            </w:r>
-          </w:p>
-        </w:tc>
-      </w:tr>
-      <w:tr>
-        <w:tc>
-          <w:tcPr>
-            <w:tcW w:w="2310" w:type="dxa"/>
-          </w:tcPr>
-          <w:p>
-            <w:pPr>
-              <w:rPr>
-                <w:rFonts w:ascii="Arial" w:hAnsi="Arial" w:cs="Arial"/>
-                <w:sz w:val="18"/>
-                <w:szCs w:val="18"/>
-              </w:rPr>
-            </w:pPr>
-            <w:r>
-              <w:rPr>
-                <w:rFonts w:ascii="Arial" w:hAnsi="Arial" w:cs="Arial"/>
-                <w:sz w:val="18"/>
-                <w:szCs w:val="18"/>
-              </w:rPr>
-              <w:t>Stats can be visible from a separate page</w:t>
-            </w:r>
-          </w:p>
-        </w:tc>
-        <w:tc>
-          <w:tcPr>
-            <w:tcW w:w="2310" w:type="dxa"/>
-          </w:tcPr>
-          <w:p>
-            <w:pPr>
-              <w:rPr>
-                <w:rFonts w:ascii="Arial" w:hAnsi="Arial" w:cs="Arial"/>
-                <w:sz w:val="18"/>
-                <w:szCs w:val="18"/>
-              </w:rPr>
-            </w:pPr>
-          </w:p>
-        </w:tc>
-        <w:tc>
-          <w:tcPr>
-            <w:tcW w:w="2311" w:type="dxa"/>
-          </w:tcPr>
-          <w:p>
-            <w:pPr>
-              <w:rPr>
-                <w:rFonts w:ascii="Arial" w:hAnsi="Arial" w:cs="Arial"/>
-                <w:sz w:val="18"/>
-                <w:szCs w:val="18"/>
-              </w:rPr>
-            </w:pPr>
-            <w:r>
-              <w:rPr>
-                <w:rFonts w:ascii="Arial" w:hAnsi="Arial" w:cs="Arial"/>
-                <w:sz w:val="18"/>
-                <w:szCs w:val="18"/>
-              </w:rPr>
-              <w:t>Same as expected</w:t>
-            </w:r>
-          </w:p>
-        </w:tc>
-        <w:tc>
-          <w:tcPr>
-            <w:tcW w:w="2311" w:type="dxa"/>
-          </w:tcPr>
-          <w:p>
-            <w:pPr>
-              <w:rPr>
-                <w:rFonts w:ascii="Arial" w:hAnsi="Arial" w:cs="Arial"/>
-                <w:sz w:val="18"/>
-                <w:szCs w:val="18"/>
-              </w:rPr>
-            </w:pPr>
-            <w:r>
-              <w:rPr>
-                <w:rFonts w:ascii="Arial" w:hAnsi="Arial" w:cs="Arial"/>
-                <w:sz w:val="18"/>
-                <w:szCs w:val="18"/>
-              </w:rPr>
-              <w:t>Y</w:t>
-            </w:r>
-          </w:p>
-        </w:tc>
-      </w:tr>
-      <w:tr>
-        <w:tc>
-          <w:tcPr>
-            <w:tcW w:w="2310" w:type="dxa"/>
-          </w:tcPr>
-          <w:p>
-            <w:pPr>
-              <w:rPr>
-                <w:rFonts w:ascii="Arial" w:hAnsi="Arial" w:cs="Arial"/>
-                <w:sz w:val="18"/>
-                <w:szCs w:val="18"/>
-              </w:rPr>
-            </w:pPr>
-            <w:r>
-              <w:rPr>
-                <w:rFonts w:ascii="Arial" w:hAnsi="Arial" w:cs="Arial"/>
-                <w:sz w:val="18"/>
-                <w:szCs w:val="18"/>
-              </w:rPr>
-              <w:t>Stats can be exported and downloaded</w:t>
-            </w:r>
-            <w:r>
-              <w:rPr>
-                <w:rFonts w:ascii="Arial" w:hAnsi="Arial" w:cs="Arial"/>
-                <w:sz w:val="18"/>
-                <w:szCs w:val="18"/>
-              </w:rPr>
-              <w:t xml:space="preserve"> into a JSON file.</w:t>
-            </w:r>
-          </w:p>
-        </w:tc>
-        <w:tc>
-          <w:tcPr>
-            <w:tcW w:w="2310" w:type="dxa"/>
-          </w:tcPr>
-          <w:p>
-            <w:pPr>
-              <w:rPr>
-                <w:rFonts w:ascii="Arial" w:hAnsi="Arial" w:cs="Arial"/>
-                <w:sz w:val="18"/>
-                <w:szCs w:val="18"/>
-              </w:rPr>
-            </w:pPr>
-          </w:p>
-          <w:p>
-            <w:pPr>
-              <w:rPr>
-                <w:rFonts w:ascii="Arial" w:hAnsi="Arial" w:cs="Arial"/>
-                <w:sz w:val="18"/>
-                <w:szCs w:val="18"/>
-              </w:rPr>
-            </w:pPr>
-          </w:p>
-        </w:tc>
-        <w:tc>
-          <w:tcPr>
-            <w:tcW w:w="2311" w:type="dxa"/>
-          </w:tcPr>
-          <w:p>
-            <w:pPr>
-              <w:rPr>
-                <w:rFonts w:ascii="Arial" w:hAnsi="Arial" w:cs="Arial"/>
-                <w:sz w:val="18"/>
-                <w:szCs w:val="18"/>
-              </w:rPr>
-            </w:pPr>
-            <w:r>
-              <w:rPr>
-                <w:rFonts w:ascii="Arial" w:hAnsi="Arial" w:cs="Arial"/>
-                <w:sz w:val="18"/>
-                <w:szCs w:val="18"/>
-              </w:rPr>
-              <w:t>Same as expected</w:t>
-            </w:r>
-          </w:p>
-        </w:tc>
-        <w:tc>
-          <w:tcPr>
-            <w:tcW w:w="2311" w:type="dxa"/>
-          </w:tcPr>
-          <w:p>
-            <w:pPr>
-              <w:rPr>
-                <w:rFonts w:ascii="Arial" w:hAnsi="Arial" w:cs="Arial"/>
-                <w:sz w:val="18"/>
-                <w:szCs w:val="18"/>
-              </w:rPr>
-            </w:pPr>
-            <w:r>
-              <w:rPr>
-                <w:rFonts w:ascii="Arial" w:hAnsi="Arial" w:cs="Arial"/>
-                <w:sz w:val="18"/>
-                <w:szCs w:val="18"/>
-              </w:rPr>
-              <w:t>Y</w:t>
-            </w:r>
-          </w:p>
-        </w:tc>
-      </w:tr>
-      <w:tr>
-        <w:tc>
-          <w:tcPr>
-            <w:tcW w:w="2310" w:type="dxa"/>
-          </w:tcPr>
-          <w:p>
-            <w:pPr>
-              <w:rPr>
-                <w:rFonts w:ascii="Arial" w:hAnsi="Arial" w:cs="Arial"/>
-                <w:sz w:val="18"/>
-                <w:szCs w:val="18"/>
-              </w:rPr>
-            </w:pPr>
-            <w:r>
-              <w:rPr>
-                <w:rFonts w:ascii="Arial" w:hAnsi="Arial" w:cs="Arial"/>
-                <w:sz w:val="18"/>
-                <w:szCs w:val="18"/>
-              </w:rPr>
-              <w:t>Error message if log in information is incorrect</w:t>
-            </w:r>
-          </w:p>
-        </w:tc>
-        <w:tc>
-          <w:tcPr>
-            <w:tcW w:w="2310" w:type="dxa"/>
-          </w:tcPr>
-          <w:p>
-            <w:pPr>
-              <w:rPr>
-                <w:rFonts w:ascii="Arial" w:hAnsi="Arial" w:cs="Arial"/>
-                <w:sz w:val="18"/>
-                <w:szCs w:val="18"/>
-              </w:rPr>
-            </w:pPr>
-          </w:p>
-        </w:tc>
-        <w:tc>
-          <w:tcPr>
-            <w:tcW w:w="2311" w:type="dxa"/>
-          </w:tcPr>
-          <w:p>
-            <w:pPr>
-              <w:rPr>
-                <w:rFonts w:ascii="Arial" w:hAnsi="Arial" w:cs="Arial"/>
-                <w:sz w:val="18"/>
-                <w:szCs w:val="18"/>
-              </w:rPr>
-            </w:pPr>
-            <w:r>
-              <w:rPr>
-                <w:rFonts w:ascii="Arial" w:hAnsi="Arial" w:cs="Arial"/>
-                <w:sz w:val="18"/>
-                <w:szCs w:val="18"/>
-              </w:rPr>
-              <w:t>Same as expected</w:t>
-            </w:r>
-          </w:p>
-        </w:tc>
-        <w:tc>
-          <w:tcPr>
-            <w:tcW w:w="2311" w:type="dxa"/>
-          </w:tcPr>
-          <w:p>
-            <w:pPr>
-              <w:rPr>
-                <w:rFonts w:ascii="Arial" w:hAnsi="Arial" w:cs="Arial"/>
-                <w:sz w:val="18"/>
-                <w:szCs w:val="18"/>
-              </w:rPr>
-            </w:pPr>
-            <w:r>
-              <w:rPr>
-                <w:rFonts w:ascii="Arial" w:hAnsi="Arial" w:cs="Arial"/>
-                <w:sz w:val="18"/>
-                <w:szCs w:val="18"/>
-              </w:rPr>
-              <w:t>Y</w:t>
-            </w:r>
-          </w:p>
-        </w:tc>
-      </w:tr>
-      <w:tr>
-        <w:tc>
-          <w:tcPr>
-            <w:tcW w:w="2310" w:type="dxa"/>
-          </w:tcPr>
-          <w:p>
-            <w:pPr>
-              <w:rPr>
-                <w:rFonts w:ascii="Arial" w:hAnsi="Arial" w:cs="Arial"/>
-                <w:sz w:val="18"/>
-                <w:szCs w:val="18"/>
-              </w:rPr>
-            </w:pPr>
-            <w:r>
-              <w:rPr>
-                <w:rFonts w:ascii="Arial" w:hAnsi="Arial" w:cs="Arial"/>
-                <w:sz w:val="18"/>
-                <w:szCs w:val="18"/>
-              </w:rPr>
-              <w:t>Error message when signing up if password does not meet security standards</w:t>
-            </w:r>
-          </w:p>
-        </w:tc>
-        <w:tc>
-          <w:tcPr>
-            <w:tcW w:w="2310" w:type="dxa"/>
-          </w:tcPr>
-          <w:p>
-            <w:pPr>
-              <w:rPr>
-                <w:rFonts w:ascii="Arial" w:hAnsi="Arial" w:cs="Arial"/>
-                <w:sz w:val="18"/>
-                <w:szCs w:val="18"/>
-              </w:rPr>
-            </w:pPr>
-          </w:p>
-        </w:tc>
-        <w:tc>
-          <w:tcPr>
-            <w:tcW w:w="2311" w:type="dxa"/>
-          </w:tcPr>
-          <w:p>
-            <w:pPr>
-              <w:rPr>
-                <w:rFonts w:ascii="Arial" w:hAnsi="Arial" w:cs="Arial"/>
-                <w:sz w:val="18"/>
-                <w:szCs w:val="18"/>
-              </w:rPr>
-            </w:pPr>
-            <w:r>
-              <w:rPr>
-                <w:rFonts w:ascii="Arial" w:hAnsi="Arial" w:cs="Arial"/>
-                <w:sz w:val="18"/>
-                <w:szCs w:val="18"/>
-              </w:rPr>
-              <w:t>Same as expected</w:t>
-            </w:r>
-          </w:p>
-        </w:tc>
-        <w:tc>
-          <w:tcPr>
-            <w:tcW w:w="2311" w:type="dxa"/>
-          </w:tcPr>
-          <w:p>
-            <w:pPr>
-              <w:rPr>
-                <w:rFonts w:ascii="Arial" w:hAnsi="Arial" w:cs="Arial"/>
-                <w:sz w:val="18"/>
-                <w:szCs w:val="18"/>
-              </w:rPr>
-            </w:pPr>
-            <w:r>
-              <w:rPr>
-                <w:rFonts w:ascii="Arial" w:hAnsi="Arial" w:cs="Arial"/>
-                <w:sz w:val="18"/>
-                <w:szCs w:val="18"/>
-              </w:rPr>
-              <w:t>Y</w:t>
-            </w:r>
-          </w:p>
-        </w:tc>
-      </w:tr>
-      <w:tr>
-        <w:tc>
-          <w:tcPr>
-            <w:tcW w:w="2310" w:type="dxa"/>
-          </w:tcPr>
-          <w:p>
-            <w:pPr>
-              <w:rPr>
-                <w:rFonts w:ascii="Arial" w:hAnsi="Arial" w:cs="Arial"/>
-                <w:sz w:val="18"/>
-                <w:szCs w:val="18"/>
-              </w:rPr>
-            </w:pPr>
-            <w:r>
-              <w:rPr>
-                <w:rFonts w:ascii="Arial" w:hAnsi="Arial" w:cs="Arial"/>
-                <w:sz w:val="18"/>
-                <w:szCs w:val="18"/>
-              </w:rPr>
-              <w:t>Hashes passwords, add</w:t>
-            </w:r>
-            <w:r>
-              <w:rPr>
-                <w:rFonts w:ascii="Arial" w:hAnsi="Arial" w:cs="Arial"/>
-                <w:sz w:val="18"/>
-                <w:szCs w:val="18"/>
-              </w:rPr>
-              <w:t xml:space="preserve"> </w:t>
-            </w:r>
-            <w:r>
-              <w:rPr>
-                <w:rFonts w:ascii="Arial" w:hAnsi="Arial" w:cs="Arial"/>
-                <w:sz w:val="18"/>
-                <w:szCs w:val="18"/>
-              </w:rPr>
-              <w:t>some security</w:t>
-            </w:r>
-          </w:p>
-        </w:tc>
-        <w:tc>
-          <w:tcPr>
-            <w:tcW w:w="2310" w:type="dxa"/>
-          </w:tcPr>
-          <w:p>
-            <w:pPr>
-              <w:rPr>
-                <w:rFonts w:ascii="Arial" w:hAnsi="Arial" w:cs="Arial"/>
-                <w:sz w:val="18"/>
-                <w:szCs w:val="18"/>
-              </w:rPr>
-            </w:pPr>
-          </w:p>
-        </w:tc>
-        <w:tc>
-          <w:tcPr>
-            <w:tcW w:w="2311" w:type="dxa"/>
-          </w:tcPr>
-          <w:p>
-            <w:pPr>
-              <w:rPr>
-                <w:rFonts w:ascii="Arial" w:hAnsi="Arial" w:cs="Arial"/>
-                <w:sz w:val="18"/>
-                <w:szCs w:val="18"/>
-              </w:rPr>
-            </w:pPr>
-            <w:r>
-              <w:rPr>
-                <w:rFonts w:ascii="Arial" w:hAnsi="Arial" w:cs="Arial"/>
-                <w:sz w:val="18"/>
-                <w:szCs w:val="18"/>
-              </w:rPr>
-              <w:t>Same as expected</w:t>
-            </w:r>
-          </w:p>
-        </w:tc>
-        <w:tc>
-          <w:tcPr>
-            <w:tcW w:w="2311" w:type="dxa"/>
-          </w:tcPr>
-          <w:p>
-            <w:pPr>
-              <w:rPr>
-                <w:rFonts w:ascii="Arial" w:hAnsi="Arial" w:cs="Arial"/>
-                <w:sz w:val="18"/>
-                <w:szCs w:val="18"/>
-              </w:rPr>
-            </w:pPr>
-            <w:r>
-              <w:rPr>
-                <w:rFonts w:ascii="Arial" w:hAnsi="Arial" w:cs="Arial"/>
-                <w:sz w:val="18"/>
-                <w:szCs w:val="18"/>
-              </w:rPr>
-              <w:t>Y</w:t>
-            </w:r>
-          </w:p>
-        </w:tc>
-      </w:tr>
-      <w:tr>
-        <w:tc>
-          <w:tcPr>
-            <w:tcW w:w="2310" w:type="dxa"/>
-          </w:tcPr>
-          <w:p>
-            <w:pPr>
-              <w:rPr>
-                <w:rFonts w:ascii="Arial" w:hAnsi="Arial" w:cs="Arial"/>
-                <w:sz w:val="18"/>
-                <w:szCs w:val="18"/>
-              </w:rPr>
-            </w:pPr>
-            <w:r>
-              <w:rPr>
-                <w:rFonts w:ascii="Arial" w:hAnsi="Arial" w:cs="Arial"/>
-                <w:sz w:val="18"/>
-                <w:szCs w:val="18"/>
-              </w:rPr>
-              <w:t xml:space="preserve">Light mode </w:t>
-            </w:r>
-          </w:p>
-        </w:tc>
-        <w:tc>
-          <w:tcPr>
-            <w:tcW w:w="2310" w:type="dxa"/>
-          </w:tcPr>
-          <w:p>
-            <w:pPr>
-              <w:rPr>
-                <w:rFonts w:ascii="Arial" w:hAnsi="Arial" w:cs="Arial"/>
-                <w:sz w:val="18"/>
-                <w:szCs w:val="18"/>
-              </w:rPr>
-            </w:pPr>
-          </w:p>
-        </w:tc>
-        <w:tc>
-          <w:tcPr>
-            <w:tcW w:w="2311" w:type="dxa"/>
-          </w:tcPr>
-          <w:p>
-            <w:pPr>
-              <w:rPr>
-                <w:rFonts w:ascii="Arial" w:hAnsi="Arial" w:cs="Arial"/>
-                <w:sz w:val="18"/>
-                <w:szCs w:val="18"/>
-              </w:rPr>
-            </w:pPr>
-            <w:r>
-              <w:rPr>
-                <w:rFonts w:ascii="Arial" w:hAnsi="Arial" w:cs="Arial"/>
-                <w:sz w:val="18"/>
-                <w:szCs w:val="18"/>
-              </w:rPr>
-              <w:t>Same as expected</w:t>
-            </w:r>
-          </w:p>
-        </w:tc>
-        <w:tc>
-          <w:tcPr>
-            <w:tcW w:w="2311" w:type="dxa"/>
-          </w:tcPr>
-          <w:p>
-            <w:pPr>
-              <w:rPr>
-                <w:rFonts w:ascii="Arial" w:hAnsi="Arial" w:cs="Arial"/>
-                <w:sz w:val="18"/>
-                <w:szCs w:val="18"/>
-              </w:rPr>
-            </w:pPr>
-            <w:r>
-              <w:rPr>
-                <w:rFonts w:ascii="Arial" w:hAnsi="Arial" w:cs="Arial"/>
-                <w:sz w:val="18"/>
-                <w:szCs w:val="18"/>
-              </w:rPr>
-              <w:t>Y</w:t>
-            </w:r>
-          </w:p>
-        </w:tc>
-      </w:tr>
-      <w:tr>
-        <w:tc>
-          <w:tcPr>
-            <w:tcW w:w="2310" w:type="dxa"/>
-          </w:tcPr>
-          <w:p>
-            <w:pPr>
-              <w:rPr>
-                <w:rFonts w:ascii="Arial" w:hAnsi="Arial" w:cs="Arial"/>
-                <w:sz w:val="18"/>
-                <w:szCs w:val="18"/>
-              </w:rPr>
-            </w:pPr>
-            <w:r>
-              <w:rPr>
-                <w:rFonts w:ascii="Arial" w:hAnsi="Arial" w:cs="Arial"/>
-                <w:sz w:val="18"/>
-                <w:szCs w:val="18"/>
-              </w:rPr>
-              <w:t>Dark mode</w:t>
-            </w:r>
-          </w:p>
-        </w:tc>
-        <w:tc>
-          <w:tcPr>
-            <w:tcW w:w="2310" w:type="dxa"/>
-          </w:tcPr>
-          <w:p>
-            <w:pPr>
-              <w:rPr>
-                <w:rFonts w:ascii="Arial" w:hAnsi="Arial" w:cs="Arial"/>
-                <w:sz w:val="18"/>
-                <w:szCs w:val="18"/>
-              </w:rPr>
-            </w:pPr>
-          </w:p>
-        </w:tc>
-        <w:tc>
-          <w:tcPr>
-            <w:tcW w:w="2311" w:type="dxa"/>
-          </w:tcPr>
-          <w:p>
-            <w:pPr>
-              <w:rPr>
-                <w:rFonts w:ascii="Arial" w:hAnsi="Arial" w:cs="Arial"/>
-                <w:sz w:val="18"/>
-                <w:szCs w:val="18"/>
-              </w:rPr>
-            </w:pPr>
-            <w:r>
-              <w:rPr>
-                <w:rFonts w:ascii="Arial" w:hAnsi="Arial" w:cs="Arial"/>
-                <w:sz w:val="18"/>
-                <w:szCs w:val="18"/>
-              </w:rPr>
-              <w:t>Same as expected</w:t>
-            </w:r>
-          </w:p>
-        </w:tc>
-        <w:tc>
-          <w:tcPr>
-            <w:tcW w:w="2311" w:type="dxa"/>
-          </w:tcPr>
-          <w:p>
-            <w:pPr>
-              <w:rPr>
-                <w:rFonts w:ascii="Arial" w:hAnsi="Arial" w:cs="Arial"/>
-                <w:sz w:val="18"/>
-                <w:szCs w:val="18"/>
-              </w:rPr>
-            </w:pPr>
-            <w:r>
-              <w:rPr>
-                <w:rFonts w:ascii="Arial" w:hAnsi="Arial" w:cs="Arial"/>
-                <w:sz w:val="18"/>
-                <w:szCs w:val="18"/>
-              </w:rPr>
-              <w:t>Y</w:t>
-            </w:r>
-          </w:p>
-        </w:tc>
-      </w:tr>
-    </w:tbl>
-    <w:p>
-      <w:pPr>
-        <w:rPr>
-          <w:rFonts w:ascii="Arial" w:hAnsi="Arial" w:cs="Arial"/>
-          <w:sz w:val="18"/>
-          <w:szCs w:val="18"/>
-        </w:rPr>
-      </w:pPr>
-    </w:p>
-    <w:p>
-      <w:pPr>
-        <w:rPr>
-          <w:rFonts w:ascii="Arial" w:hAnsi="Arial" w:cs="Arial"/>
-          <w:sz w:val="18"/>
-          <w:szCs w:val="18"/>
-        </w:rPr>
-      </w:pPr>
-    </w:p>
-    <w:p>
-      <w:pPr>
-        <w:rPr>
-          <w:rFonts w:ascii="Arial" w:hAnsi="Arial" w:cs="Arial"/>
-          <w:sz w:val="18"/>
-          <w:szCs w:val="18"/>
-        </w:rPr>
-      </w:pPr>
-    </w:p>
-    <w:p>
-      <w:pPr>
-        <w:rPr>
-          <w:rFonts w:ascii="Arial" w:hAnsi="Arial" w:cs="Arial"/>
-          <w:sz w:val="18"/>
-          <w:szCs w:val="18"/>
-        </w:rPr>
-      </w:pPr>
-    </w:p>
-    <w:p>
-      <w:pPr>
-        <w:rPr>
-          <w:rFonts w:ascii="Arial" w:hAnsi="Arial" w:cs="Arial"/>
-          <w:sz w:val="18"/>
-          <w:szCs w:val="18"/>
-        </w:rPr>
-      </w:pPr>
-    </w:p>
-    <w:p>
-      <w:pPr>
-        <w:rPr>
-          <w:rFonts w:ascii="Arial" w:hAnsi="Arial" w:cs="Arial"/>
-          <w:sz w:val="18"/>
-          <w:szCs w:val="18"/>
-        </w:rPr>
-      </w:pPr>
-    </w:p>
-    <w:p>
-      <w:pPr>
-        <w:rPr>
-          <w:rFonts w:ascii="Arial" w:hAnsi="Arial" w:cs="Arial"/>
-          <w:sz w:val="18"/>
-          <w:szCs w:val="18"/>
-        </w:rPr>
-      </w:pPr>
-    </w:p>
-    <w:p>
-      <w:pPr>
-        <w:rPr>
-          <w:rFonts w:ascii="Arial" w:hAnsi="Arial" w:cs="Arial"/>
-          <w:sz w:val="18"/>
-          <w:szCs w:val="18"/>
-        </w:rPr>
-      </w:pPr>
-    </w:p>
-    <w:p>
-      <w:pPr>
-        <w:rPr>
-          <w:rFonts w:ascii="Arial" w:hAnsi="Arial" w:cs="Arial"/>
-          <w:sz w:val="18"/>
-          <w:szCs w:val="18"/>
-        </w:rPr>
-      </w:pPr>
-    </w:p>
-    <w:p>
-      <w:pPr>
-        <w:rPr>
-          <w:rFonts w:ascii="Arial" w:hAnsi="Arial" w:cs="Arial"/>
-          <w:sz w:val="18"/>
-          <w:szCs w:val="18"/>
-        </w:rPr>
-      </w:pPr>
-    </w:p>
-    <w:p>
-      <w:pPr>
-        <w:rPr>
-          <w:rFonts w:ascii="Arial" w:hAnsi="Arial" w:cs="Arial"/>
-          <w:sz w:val="18"/>
-          <w:szCs w:val="18"/>
-        </w:rPr>
-      </w:pPr>
-    </w:p>
-    <w:p>
-      <w:pPr>
-        <w:rPr>
-          <w:rFonts w:ascii="Arial" w:hAnsi="Arial" w:cs="Arial"/>
-          <w:sz w:val="18"/>
-          <w:szCs w:val="18"/>
-        </w:rPr>
-      </w:pPr>
-    </w:p>
-    <w:p>
-      <w:pPr>
-        <w:rPr>
-          <w:rFonts w:ascii="Arial" w:hAnsi="Arial" w:cs="Arial"/>
-          <w:sz w:val="18"/>
-          <w:szCs w:val="18"/>
-        </w:rPr>
-      </w:pPr>
-    </w:p>
-    <w:p>
-      <w:pPr>
-        <w:rPr>
-          <w:rFonts w:ascii="Arial" w:hAnsi="Arial" w:cs="Arial"/>
-          <w:sz w:val="18"/>
-          <w:szCs w:val="18"/>
-        </w:rPr>
-      </w:pPr>
-      <w:r>
-        <w:rPr>
-          <w:rFonts w:ascii="Arial" w:hAnsi="Arial" w:cs="Arial"/>
-          <w:sz w:val="18"/>
-          <w:szCs w:val="18"/>
-        </w:rPr>
-        <w:br w:type="page"/>
-      </w:r>
-    </w:p>
-    <w:p>
-      <w:pPr>
-        <w:rPr>
-          <w:rFonts w:ascii="Arial" w:hAnsi="Arial" w:cs="Arial"/>
-          <w:sz w:val="18"/>
-          <w:szCs w:val="18"/>
-        </w:rPr>
-      </w:pPr>
-      <w:r>
-        <w:rPr>
-          <w:rFonts w:ascii="Arial" w:hAnsi="Arial" w:cs="Arial"/>
-          <w:sz w:val="18"/>
-          <w:szCs w:val="18"/>
-        </w:rPr>
-        <w:lastRenderedPageBreak/>
+    <w:p>
+      <w:pPr>
+        <w:rPr>
+          <w:rFonts w:ascii="Arial" w:hAnsi="Arial" w:cs="Arial"/>
+          <w:sz w:val="18"/>
+          <w:szCs w:val="18"/>
+        </w:rPr>
+      </w:pPr>
+      <w:r>
+        <w:rPr>
+          <w:rFonts w:ascii="Arial" w:hAnsi="Arial" w:cs="Arial"/>
+          <w:sz w:val="18"/>
+          <w:szCs w:val="18"/>
+        </w:rPr>
         <w:t>User feedback (1.1)</w:t>
       </w:r>
     </w:p>
@@ -9380,8 +6039,18 @@
           <w:sz w:val="18"/>
           <w:szCs w:val="18"/>
         </w:rPr>
-        <w:t>Found it abrupt that words disappeared after every word, making typing harder as not as natural to do</w:t>
-      </w:r>
+        <w:t xml:space="preserve">Found it abrupt that words disappeared after every word, making typing harder as not as natural to </w:t>
+      </w:r>
+      <w:proofErr w:type="gramStart"/>
+      <w:r>
+        <w:rPr>
+          <w:rFonts w:ascii="Arial" w:hAnsi="Arial" w:cs="Arial"/>
+          <w:sz w:val="18"/>
+          <w:szCs w:val="18"/>
+        </w:rPr>
+        <w:t>do</w:t>
+      </w:r>
+      <w:proofErr w:type="gramEnd"/>
     </w:p>
     <w:p>
       <w:pPr>
@@ -9606,7 +6275,31 @@
           <w:sz w:val="18"/>
           <w:szCs w:val="18"/>
         </w:rPr>
-        <w:t>My implemented css does not work on their laptop for some unknown reason.</w:t>
+        <w:t>I</w:t>
+      </w:r>
+      <w:r>
+        <w:rPr>
+          <w:rFonts w:ascii="Arial" w:hAnsi="Arial" w:cs="Arial"/>
+          <w:sz w:val="18"/>
+          <w:szCs w:val="18"/>
+        </w:rPr>
+        <w:t xml:space="preserve">mplemented </w:t>
+      </w:r>
+      <w:r>
+        <w:rPr>
+          <w:rFonts w:ascii="Arial" w:hAnsi="Arial" w:cs="Arial"/>
+          <w:sz w:val="18"/>
+          <w:szCs w:val="18"/>
+        </w:rPr>
+        <w:t>CSS</w:t>
+      </w:r>
+      <w:r>
+        <w:rPr>
+          <w:rFonts w:ascii="Arial" w:hAnsi="Arial" w:cs="Arial"/>
+          <w:sz w:val="18"/>
+          <w:szCs w:val="18"/>
+        </w:rPr>
+        <w:t xml:space="preserve"> does not work on their laptop for some unknown reason.</w:t>
       </w:r>
     </w:p>
     <w:p>
@@ -9640,16 +6333,6 @@
           <w:szCs w:val="18"/>
         </w:rPr>
       </w:pPr>
-    </w:p>
-    <w:p>
-      <w:pPr>
-        <w:ind w:left="360"/>
-        <w:rPr>
-          <w:rFonts w:ascii="Arial" w:hAnsi="Arial" w:cs="Arial"/>
-          <w:sz w:val="18"/>
-          <w:szCs w:val="18"/>
-        </w:rPr>
-      </w:pPr>
       <w:r>
         <w:rPr>
           <w:rFonts w:ascii="Arial" w:hAnsi="Arial" w:cs="Arial"/>
@@ -9700,7 +6383,23 @@
           <w:sz w:val="18"/>
           <w:szCs w:val="18"/>
         </w:rPr>
-        <w:t>Lack of documentation on how properly fetch data from a json without using node.js (as this is usually the go-to way to do this)</w:t>
+        <w:t xml:space="preserve">Lack of documentation on how properly fetch data from a </w:t>
+      </w:r>
+      <w:r>
+        <w:rPr>
+          <w:rFonts w:ascii="Arial" w:hAnsi="Arial" w:cs="Arial"/>
+          <w:sz w:val="18"/>
+          <w:szCs w:val="18"/>
+        </w:rPr>
+        <w:t>Json</w:t>
+      </w:r>
+      <w:r>
+        <w:rPr>
+          <w:rFonts w:ascii="Arial" w:hAnsi="Arial" w:cs="Arial"/>
+          <w:sz w:val="18"/>
+          <w:szCs w:val="18"/>
+        </w:rPr>
+        <w:t xml:space="preserve"> without using node.js (as this is usually the go-to way to do this)</w:t>
       </w:r>
     </w:p>
     <w:p>
@@ -9722,7 +6421,31 @@
           <w:sz w:val="18"/>
           <w:szCs w:val="18"/>
         </w:rPr>
-        <w:t>Must create a local web server using visual studio preview extension or python -m http.server command in terminal to fetch data from the json file</w:t>
+        <w:t xml:space="preserve">Must create a local web server using visual studio preview extension or python -m http.server command in terminal to fetch data from the </w:t>
+      </w:r>
+      <w:r>
+        <w:rPr>
+          <w:rFonts w:ascii="Arial" w:hAnsi="Arial" w:cs="Arial"/>
+          <w:sz w:val="18"/>
+          <w:szCs w:val="18"/>
+        </w:rPr>
+        <w:t>Json</w:t>
+      </w:r>
+      <w:r>
+        <w:rPr>
+          <w:rFonts w:ascii="Arial" w:hAnsi="Arial" w:cs="Arial"/>
+          <w:sz w:val="18"/>
+          <w:szCs w:val="18"/>
+        </w:rPr>
+        <w:t xml:space="preserve"> </w:t>
+      </w:r>
+      <w:r>
+        <w:rPr>
+          <w:rFonts w:ascii="Arial" w:hAnsi="Arial" w:cs="Arial"/>
+          <w:sz w:val="18"/>
+          <w:szCs w:val="18"/>
+        </w:rPr>
+        <w:t>file.</w:t>
       </w:r>
     </w:p>
     <w:p>
@@ -9744,7 +6467,23 @@
           <w:sz w:val="18"/>
           <w:szCs w:val="18"/>
         </w:rPr>
-        <w:t xml:space="preserve">Unable to properly write to a Json file without using node.js, thus to store the new user data, it will be stored in local storage which is persists unless cache is deleted. </w:t>
+        <w:t xml:space="preserve">Unable to properly write to a Json file without using node.js, </w:t>
+      </w:r>
+      <w:r>
+        <w:rPr>
+          <w:rFonts w:ascii="Arial" w:hAnsi="Arial" w:cs="Arial"/>
+          <w:sz w:val="18"/>
+          <w:szCs w:val="18"/>
+        </w:rPr>
+        <w:t>thus,</w:t>
+      </w:r>
+      <w:r>
+        <w:rPr>
+          <w:rFonts w:ascii="Arial" w:hAnsi="Arial" w:cs="Arial"/>
+          <w:sz w:val="18"/>
+          <w:szCs w:val="18"/>
+        </w:rPr>
+        <w:t xml:space="preserve"> to store the new user data, it will be stored in local storage which is persists unless cache is deleted. </w:t>
       </w:r>
     </w:p>
     <w:p>
@@ -9766,7 +6505,39 @@
           <w:sz w:val="18"/>
           <w:szCs w:val="18"/>
         </w:rPr>
-        <w:t xml:space="preserve">Lack of documentation of how to export a json file </w:t>
+        <w:t xml:space="preserve">Lack of documentation of how to export a </w:t>
+      </w:r>
+      <w:r>
+        <w:rPr>
+          <w:rFonts w:ascii="Arial" w:hAnsi="Arial" w:cs="Arial"/>
+          <w:sz w:val="18"/>
+          <w:szCs w:val="18"/>
+        </w:rPr>
+        <w:t>Json</w:t>
+      </w:r>
+      <w:r>
+        <w:rPr>
+          <w:rFonts w:ascii="Arial" w:hAnsi="Arial" w:cs="Arial"/>
+          <w:sz w:val="18"/>
+          <w:szCs w:val="18"/>
+        </w:rPr>
+        <w:t xml:space="preserve"> </w:t>
+      </w:r>
+      <w:r>
+        <w:rPr>
+          <w:rFonts w:ascii="Arial" w:hAnsi="Arial" w:cs="Arial"/>
+          <w:sz w:val="18"/>
+          <w:szCs w:val="18"/>
+        </w:rPr>
+        <w:t>file.</w:t>
+      </w:r>
+      <w:r>
+        <w:rPr>
+          <w:rFonts w:ascii="Arial" w:hAnsi="Arial" w:cs="Arial"/>
+          <w:sz w:val="18"/>
+          <w:szCs w:val="18"/>
+        </w:rPr>
+        <w:t xml:space="preserve"> </w:t>
       </w:r>
     </w:p>
     <w:p>
@@ -9928,7 +6699,23 @@
           <w:sz w:val="18"/>
           <w:szCs w:val="18"/>
         </w:rPr>
-        <w:t>Coding challenges with html, JavaScript and CSS</w:t>
+        <w:t xml:space="preserve">Coding challenges with html, </w:t>
+      </w:r>
+      <w:r>
+        <w:rPr>
+          <w:rFonts w:ascii="Arial" w:hAnsi="Arial" w:cs="Arial"/>
+          <w:sz w:val="18"/>
+          <w:szCs w:val="18"/>
+        </w:rPr>
+        <w:t>JavaScript,</w:t>
+      </w:r>
+      <w:r>
+        <w:rPr>
+          <w:rFonts w:ascii="Arial" w:hAnsi="Arial" w:cs="Arial"/>
+          <w:sz w:val="18"/>
+          <w:szCs w:val="18"/>
+        </w:rPr>
+        <w:t xml:space="preserve"> and CSS</w:t>
       </w:r>
     </w:p>
     <w:p>
@@ -9972,7 +6759,15 @@
           <w:sz w:val="18"/>
           <w:szCs w:val="18"/>
         </w:rPr>
-        <w:t>Learning the syntax required and new features such as query selector, span of the n-nth child, spans etc</w:t>
+        <w:t xml:space="preserve">Learning the syntax required and new features such as query selector, span of the n-nth child, spans </w:t>
+      </w:r>
+      <w:r>
+        <w:rPr>
+          <w:rFonts w:ascii="Arial" w:hAnsi="Arial" w:cs="Arial"/>
+          <w:sz w:val="18"/>
+          <w:szCs w:val="18"/>
+        </w:rPr>
+        <w:t>etc.</w:t>
       </w:r>
     </w:p>
     <w:p>
@@ -9994,7 +6789,23 @@
           <w:sz w:val="18"/>
           <w:szCs w:val="18"/>
         </w:rPr>
-        <w:t>In particular, talking about implementing the styling and endOfLine Function</w:t>
+        <w:t>Talking</w:t>
+      </w:r>
+      <w:r>
+        <w:rPr>
+          <w:rFonts w:ascii="Arial" w:hAnsi="Arial" w:cs="Arial"/>
+          <w:sz w:val="18"/>
+          <w:szCs w:val="18"/>
+        </w:rPr>
+        <w:t xml:space="preserve"> about implementing the styling and endOfLine </w:t>
+      </w:r>
+      <w:r>
+        <w:rPr>
+          <w:rFonts w:ascii="Arial" w:hAnsi="Arial" w:cs="Arial"/>
+          <w:sz w:val="18"/>
+          <w:szCs w:val="18"/>
+        </w:rPr>
+        <w:t>function.</w:t>
       </w:r>
     </w:p>
     <w:p>
@@ -10016,7 +6827,23 @@
           <w:sz w:val="18"/>
           <w:szCs w:val="18"/>
         </w:rPr>
-        <w:t>How to properly combine the html and javascript successfully</w:t>
+        <w:t xml:space="preserve">How to properly combine the html and </w:t>
+      </w:r>
+      <w:r>
+        <w:rPr>
+          <w:rFonts w:ascii="Arial" w:hAnsi="Arial" w:cs="Arial"/>
+          <w:sz w:val="18"/>
+          <w:szCs w:val="18"/>
+        </w:rPr>
+        <w:t>JavaScript</w:t>
+      </w:r>
+      <w:r>
+        <w:rPr>
+          <w:rFonts w:ascii="Arial" w:hAnsi="Arial" w:cs="Arial"/>
+          <w:sz w:val="18"/>
+          <w:szCs w:val="18"/>
+        </w:rPr>
+        <w:t xml:space="preserve"> successfully</w:t>
       </w:r>
     </w:p>
     <w:p>
@@ -10038,7 +6865,39 @@
           <w:sz w:val="18"/>
           <w:szCs w:val="18"/>
         </w:rPr>
-        <w:t xml:space="preserve">How to hide divs in the html using css/javascript </w:t>
+        <w:t xml:space="preserve">How to hide divs in the html using </w:t>
+      </w:r>
+      <w:r>
+        <w:rPr>
+          <w:rFonts w:ascii="Arial" w:hAnsi="Arial" w:cs="Arial"/>
+          <w:sz w:val="18"/>
+          <w:szCs w:val="18"/>
+        </w:rPr>
+        <w:t>CSS</w:t>
+      </w:r>
+      <w:r>
+        <w:rPr>
+          <w:rFonts w:ascii="Arial" w:hAnsi="Arial" w:cs="Arial"/>
+          <w:sz w:val="18"/>
+          <w:szCs w:val="18"/>
+        </w:rPr>
+        <w:t>/</w:t>
+      </w:r>
+      <w:r>
+        <w:rPr>
+          <w:rFonts w:ascii="Arial" w:hAnsi="Arial" w:cs="Arial"/>
+          <w:sz w:val="18"/>
+          <w:szCs w:val="18"/>
+        </w:rPr>
+        <w:t>JavaScript</w:t>
+      </w:r>
+      <w:r>
+        <w:rPr>
+          <w:rFonts w:ascii="Arial" w:hAnsi="Arial" w:cs="Arial"/>
+          <w:sz w:val="18"/>
+          <w:szCs w:val="18"/>
+        </w:rPr>
+        <w:t xml:space="preserve"> </w:t>
       </w:r>
     </w:p>
     <w:p>

</xml_diff>

<commit_message>
taken Joe's feedback, fixed bug
</commit_message>
<xml_diff>
--- a/coursework submission/Writeup.docx
+++ b/coursework submission/Writeup.docx
@@ -2570,25 +2570,7 @@
                 <w:sz w:val="16"/>
                 <w:szCs w:val="16"/>
               </w:rPr>
-              <w:t xml:space="preserve">Over </w:t>
-            </w:r>
-            <w:proofErr w:type="gramStart"/>
-            <w:r>
-              <w:rPr>
-                <w:rFonts w:ascii="Arial" w:hAnsi="Arial" w:cs="Arial"/>
-                <w:sz w:val="16"/>
-                <w:szCs w:val="16"/>
-              </w:rPr>
-              <w:t>half way</w:t>
-            </w:r>
-            <w:proofErr w:type="gramEnd"/>
-            <w:r>
-              <w:rPr>
-                <w:rFonts w:ascii="Arial" w:hAnsi="Arial" w:cs="Arial"/>
-                <w:sz w:val="16"/>
-                <w:szCs w:val="16"/>
-              </w:rPr>
-              <w:t xml:space="preserve"> done (&gt;50%)</w:t>
+              <w:t>Over half way done (&gt;50%)</w:t>
             </w:r>
           </w:p>
         </w:tc>
@@ -3404,27 +3386,7 @@
                 <w:szCs w:val="16"/>
                 <w:highlight w:val="green"/>
               </w:rPr>
-              <w:t>- Put comments in .</w:t>
-            </w:r>
-            <w:proofErr w:type="spellStart"/>
-            <w:r>
-              <w:rPr>
-                <w:rFonts w:ascii="Arial" w:hAnsi="Arial" w:cs="Arial"/>
-                <w:sz w:val="16"/>
-                <w:szCs w:val="16"/>
-                <w:highlight w:val="green"/>
-              </w:rPr>
-              <w:t>js</w:t>
-            </w:r>
-            <w:proofErr w:type="spellEnd"/>
-            <w:r>
-              <w:rPr>
-                <w:rFonts w:ascii="Arial" w:hAnsi="Arial" w:cs="Arial"/>
-                <w:sz w:val="16"/>
-                <w:szCs w:val="16"/>
-                <w:highlight w:val="green"/>
-              </w:rPr>
-              <w:t xml:space="preserve"> file for better readability</w:t>
+              <w:t>- Put comments in .js file for better readability</w:t>
             </w:r>
           </w:p>
           <w:p>
@@ -3443,36 +3405,7 @@
                 <w:szCs w:val="16"/>
                 <w:highlight w:val="red"/>
               </w:rPr>
-              <w:t xml:space="preserve">- </w:t>
-            </w:r>
-            <w:r>
-              <w:rPr>
-                <w:rFonts w:ascii="Arial" w:hAnsi="Arial" w:cs="Arial"/>
-                <w:sz w:val="16"/>
-                <w:szCs w:val="16"/>
-                <w:highlight w:val="red"/>
-              </w:rPr>
-              <w:t xml:space="preserve">Attempt to use Word generation instead of using </w:t>
-            </w:r>
-            <w:proofErr w:type="gramStart"/>
-            <w:r>
-              <w:rPr>
-                <w:rFonts w:ascii="Arial" w:hAnsi="Arial" w:cs="Arial"/>
-                <w:sz w:val="16"/>
-                <w:szCs w:val="16"/>
-                <w:highlight w:val="red"/>
-              </w:rPr>
-              <w:t>an</w:t>
-            </w:r>
-            <w:proofErr w:type="gramEnd"/>
-            <w:r>
-              <w:rPr>
-                <w:rFonts w:ascii="Arial" w:hAnsi="Arial" w:cs="Arial"/>
-                <w:sz w:val="16"/>
-                <w:szCs w:val="16"/>
-                <w:highlight w:val="red"/>
-              </w:rPr>
-              <w:t xml:space="preserve"> randomised array</w:t>
+              <w:t>- Attempt to use Word generation instead of using an randomised array</w:t>
             </w:r>
           </w:p>
           <w:p>
@@ -4959,6 +4892,7 @@
                 <w:rFonts w:ascii="Arial" w:hAnsi="Arial" w:cs="Arial"/>
                 <w:sz w:val="16"/>
                 <w:szCs w:val="16"/>
+                <w:highlight w:val="green"/>
               </w:rPr>
               <w:t>- Create wireframe for page which displays theses stats</w:t>
             </w:r>
@@ -5185,23 +5119,7 @@
                 <w:sz w:val="16"/>
                 <w:szCs w:val="16"/>
               </w:rPr>
-              <w:t xml:space="preserve">- Add any more </w:t>
-            </w:r>
-            <w:r>
-              <w:rPr>
-                <w:rFonts w:ascii="Arial" w:hAnsi="Arial" w:cs="Arial"/>
-                <w:sz w:val="16"/>
-                <w:szCs w:val="16"/>
-              </w:rPr>
-              <w:t xml:space="preserve">QOL </w:t>
-            </w:r>
-            <w:r>
-              <w:rPr>
-                <w:rFonts w:ascii="Arial" w:hAnsi="Arial" w:cs="Arial"/>
-                <w:sz w:val="16"/>
-                <w:szCs w:val="16"/>
-              </w:rPr>
-              <w:t xml:space="preserve">features if wanted, </w:t>
+              <w:t xml:space="preserve">- Add any more QOL features if wanted, </w:t>
             </w:r>
             <w:r>
               <w:rPr>
@@ -6039,18 +5957,8 @@
           <w:sz w:val="18"/>
           <w:szCs w:val="18"/>
         </w:rPr>
-        <w:t xml:space="preserve">Found it abrupt that words disappeared after every word, making typing harder as not as natural to </w:t>
-      </w:r>
-      <w:proofErr w:type="gramStart"/>
-      <w:r>
-        <w:rPr>
-          <w:rFonts w:ascii="Arial" w:hAnsi="Arial" w:cs="Arial"/>
-          <w:sz w:val="18"/>
-          <w:szCs w:val="18"/>
-        </w:rPr>
-        <w:t>do</w:t>
-      </w:r>
-      <w:proofErr w:type="gramEnd"/>
+        <w:t>Found it abrupt that words disappeared after every word, making typing harder as not as natural to do</w:t>
+      </w:r>
     </w:p>
     <w:p>
       <w:pPr>
@@ -6087,6 +5995,14 @@
           <w:szCs w:val="18"/>
         </w:rPr>
       </w:pPr>
+      <w:r>
+        <w:rPr>
+          <w:rFonts w:ascii="Arial" w:hAnsi="Arial" w:cs="Arial"/>
+          <w:sz w:val="18"/>
+          <w:szCs w:val="18"/>
+        </w:rPr>
+        <w:t>Desired for cleaner UI</w:t>
+      </w:r>
     </w:p>
     <w:p>
       <w:pPr>
@@ -6326,24 +6242,6 @@
     </w:p>
     <w:p>
       <w:pPr>
-        <w:ind w:left="360"/>
-        <w:rPr>
-          <w:rFonts w:ascii="Arial" w:hAnsi="Arial" w:cs="Arial"/>
-          <w:sz w:val="18"/>
-          <w:szCs w:val="18"/>
-        </w:rPr>
-      </w:pPr>
-      <w:r>
-        <w:rPr>
-          <w:rFonts w:ascii="Arial" w:hAnsi="Arial" w:cs="Arial"/>
-          <w:sz w:val="18"/>
-          <w:szCs w:val="18"/>
-        </w:rPr>
-        <w:t xml:space="preserve">Challenges </w:t>
-      </w:r>
-    </w:p>
-    <w:p>
-      <w:pPr>
         <w:pStyle w:val="ListParagraph"/>
         <w:numPr>
           <w:ilvl w:val="0"/>
@@ -6361,6 +6259,388 @@
           <w:sz w:val="18"/>
           <w:szCs w:val="18"/>
         </w:rPr>
+        <w:t xml:space="preserve">Used on my device, User </w:t>
+      </w:r>
+      <w:r>
+        <w:rPr>
+          <w:rFonts w:ascii="Arial" w:hAnsi="Arial" w:cs="Arial"/>
+          <w:sz w:val="18"/>
+          <w:szCs w:val="18"/>
+        </w:rPr>
+        <w:t xml:space="preserve">had </w:t>
+      </w:r>
+      <w:r>
+        <w:rPr>
+          <w:rFonts w:ascii="Arial" w:hAnsi="Arial" w:cs="Arial"/>
+          <w:sz w:val="18"/>
+          <w:szCs w:val="18"/>
+        </w:rPr>
+        <w:t>similar proble</w:t>
+      </w:r>
+      <w:r>
+        <w:rPr>
+          <w:rFonts w:ascii="Arial" w:hAnsi="Arial" w:cs="Arial"/>
+          <w:sz w:val="18"/>
+          <w:szCs w:val="18"/>
+        </w:rPr>
+        <w:t>m to 1.1.</w:t>
+      </w:r>
+    </w:p>
+    <w:p>
+      <w:pPr>
+        <w:pStyle w:val="ListParagraph"/>
+        <w:numPr>
+          <w:ilvl w:val="0"/>
+          <w:numId w:val="1"/>
+        </w:numPr>
+        <w:rPr>
+          <w:rFonts w:ascii="Arial" w:hAnsi="Arial" w:cs="Arial"/>
+          <w:sz w:val="18"/>
+          <w:szCs w:val="18"/>
+        </w:rPr>
+      </w:pPr>
+      <w:r>
+        <w:rPr>
+          <w:rFonts w:ascii="Arial" w:hAnsi="Arial" w:cs="Arial"/>
+          <w:sz w:val="18"/>
+          <w:szCs w:val="18"/>
+        </w:rPr>
+        <w:t>Confused with paragraphs functions, renamed to sentences.</w:t>
+      </w:r>
+    </w:p>
+    <w:p>
+      <w:pPr>
+        <w:rPr>
+          <w:rFonts w:ascii="Arial" w:hAnsi="Arial" w:cs="Arial"/>
+          <w:sz w:val="18"/>
+          <w:szCs w:val="18"/>
+        </w:rPr>
+      </w:pPr>
+      <w:r>
+        <w:rPr>
+          <w:rFonts w:ascii="Arial" w:hAnsi="Arial" w:cs="Arial"/>
+          <w:sz w:val="18"/>
+          <w:szCs w:val="18"/>
+        </w:rPr>
+        <w:t>User feedback (2.2)</w:t>
+      </w:r>
+    </w:p>
+    <w:p>
+      <w:pPr>
+        <w:pStyle w:val="ListParagraph"/>
+        <w:numPr>
+          <w:ilvl w:val="0"/>
+          <w:numId w:val="1"/>
+        </w:numPr>
+        <w:rPr>
+          <w:rFonts w:ascii="Arial" w:hAnsi="Arial" w:cs="Arial"/>
+          <w:sz w:val="18"/>
+          <w:szCs w:val="18"/>
+        </w:rPr>
+      </w:pPr>
+      <w:r>
+        <w:rPr>
+          <w:rFonts w:ascii="Arial" w:hAnsi="Arial" w:cs="Arial"/>
+          <w:sz w:val="18"/>
+          <w:szCs w:val="18"/>
+        </w:rPr>
+        <w:t xml:space="preserve">This was taken much later than 1.2 due to </w:t>
+      </w:r>
+      <w:r>
+        <w:rPr>
+          <w:rFonts w:ascii="Arial" w:hAnsi="Arial" w:cs="Arial"/>
+          <w:sz w:val="18"/>
+          <w:szCs w:val="18"/>
+        </w:rPr>
+        <w:t>timing.</w:t>
+      </w:r>
+    </w:p>
+    <w:p>
+      <w:pPr>
+        <w:pStyle w:val="ListParagraph"/>
+        <w:numPr>
+          <w:ilvl w:val="0"/>
+          <w:numId w:val="1"/>
+        </w:numPr>
+        <w:rPr>
+          <w:rFonts w:ascii="Arial" w:hAnsi="Arial" w:cs="Arial"/>
+          <w:sz w:val="18"/>
+          <w:szCs w:val="18"/>
+        </w:rPr>
+      </w:pPr>
+      <w:r>
+        <w:rPr>
+          <w:rFonts w:ascii="Arial" w:hAnsi="Arial" w:cs="Arial"/>
+          <w:sz w:val="18"/>
+          <w:szCs w:val="18"/>
+        </w:rPr>
+        <w:t>Appreciated the changes.</w:t>
+      </w:r>
+    </w:p>
+    <w:p>
+      <w:pPr>
+        <w:pStyle w:val="ListParagraph"/>
+        <w:numPr>
+          <w:ilvl w:val="0"/>
+          <w:numId w:val="1"/>
+        </w:numPr>
+        <w:rPr>
+          <w:rFonts w:ascii="Arial" w:hAnsi="Arial" w:cs="Arial"/>
+          <w:sz w:val="18"/>
+          <w:szCs w:val="18"/>
+        </w:rPr>
+      </w:pPr>
+      <w:r>
+        <w:rPr>
+          <w:rFonts w:ascii="Arial" w:hAnsi="Arial" w:cs="Arial"/>
+          <w:sz w:val="18"/>
+          <w:szCs w:val="18"/>
+        </w:rPr>
+        <w:t>Desired for more stats data</w:t>
+      </w:r>
+    </w:p>
+    <w:p>
+      <w:pPr>
+        <w:pStyle w:val="ListParagraph"/>
+        <w:numPr>
+          <w:ilvl w:val="0"/>
+          <w:numId w:val="1"/>
+        </w:numPr>
+        <w:rPr>
+          <w:rFonts w:ascii="Arial" w:hAnsi="Arial" w:cs="Arial"/>
+          <w:sz w:val="18"/>
+          <w:szCs w:val="18"/>
+        </w:rPr>
+      </w:pPr>
+      <w:r>
+        <w:rPr>
+          <w:rFonts w:ascii="Arial" w:hAnsi="Arial" w:cs="Arial"/>
+          <w:sz w:val="18"/>
+          <w:szCs w:val="18"/>
+        </w:rPr>
+        <w:t xml:space="preserve">Too little time to implement more stats </w:t>
+      </w:r>
+      <w:r>
+        <w:rPr>
+          <w:rFonts w:ascii="Arial" w:hAnsi="Arial" w:cs="Arial"/>
+          <w:sz w:val="18"/>
+          <w:szCs w:val="18"/>
+        </w:rPr>
+        <w:t>data.</w:t>
+      </w:r>
+      <w:r>
+        <w:rPr>
+          <w:rFonts w:ascii="Arial" w:hAnsi="Arial" w:cs="Arial"/>
+          <w:sz w:val="18"/>
+          <w:szCs w:val="18"/>
+        </w:rPr>
+        <w:t xml:space="preserve"> </w:t>
+      </w:r>
+    </w:p>
+    <w:p>
+      <w:pPr>
+        <w:rPr>
+          <w:rFonts w:ascii="Arial" w:hAnsi="Arial" w:cs="Arial"/>
+          <w:sz w:val="18"/>
+          <w:szCs w:val="18"/>
+        </w:rPr>
+      </w:pPr>
+      <w:r>
+        <w:rPr>
+          <w:rFonts w:ascii="Arial" w:hAnsi="Arial" w:cs="Arial"/>
+          <w:sz w:val="18"/>
+          <w:szCs w:val="18"/>
+        </w:rPr>
+        <w:t>User feedback (3.1)</w:t>
+      </w:r>
+    </w:p>
+    <w:p>
+      <w:pPr>
+        <w:pStyle w:val="ListParagraph"/>
+        <w:numPr>
+          <w:ilvl w:val="0"/>
+          <w:numId w:val="1"/>
+        </w:numPr>
+        <w:rPr>
+          <w:rFonts w:ascii="Arial" w:hAnsi="Arial" w:cs="Arial"/>
+          <w:sz w:val="18"/>
+          <w:szCs w:val="18"/>
+        </w:rPr>
+      </w:pPr>
+      <w:r>
+        <w:rPr>
+          <w:rFonts w:ascii="Arial" w:hAnsi="Arial" w:cs="Arial"/>
+          <w:sz w:val="18"/>
+          <w:szCs w:val="18"/>
+        </w:rPr>
+        <w:t>Taken at the end of the SCRUM cycle, though seen it throughout as user been helpful in some of my coding challenges.</w:t>
+      </w:r>
+    </w:p>
+    <w:p>
+      <w:pPr>
+        <w:pStyle w:val="ListParagraph"/>
+        <w:numPr>
+          <w:ilvl w:val="0"/>
+          <w:numId w:val="1"/>
+        </w:numPr>
+        <w:rPr>
+          <w:rFonts w:ascii="Arial" w:hAnsi="Arial" w:cs="Arial"/>
+          <w:sz w:val="18"/>
+          <w:szCs w:val="18"/>
+        </w:rPr>
+      </w:pPr>
+      <w:r>
+        <w:rPr>
+          <w:rFonts w:ascii="Arial" w:hAnsi="Arial" w:cs="Arial"/>
+          <w:sz w:val="18"/>
+          <w:szCs w:val="18"/>
+        </w:rPr>
+        <w:t xml:space="preserve">Website is done well, dark mode is done well, looks fairly </w:t>
+      </w:r>
+      <w:r>
+        <w:rPr>
+          <w:rFonts w:ascii="Arial" w:hAnsi="Arial" w:cs="Arial"/>
+          <w:sz w:val="18"/>
+          <w:szCs w:val="18"/>
+        </w:rPr>
+        <w:t>clean.</w:t>
+      </w:r>
+    </w:p>
+    <w:p>
+      <w:pPr>
+        <w:pStyle w:val="ListParagraph"/>
+        <w:numPr>
+          <w:ilvl w:val="0"/>
+          <w:numId w:val="1"/>
+        </w:numPr>
+        <w:rPr>
+          <w:rFonts w:ascii="Arial" w:hAnsi="Arial" w:cs="Arial"/>
+          <w:sz w:val="18"/>
+          <w:szCs w:val="18"/>
+        </w:rPr>
+      </w:pPr>
+      <w:r>
+        <w:rPr>
+          <w:rFonts w:ascii="Arial" w:hAnsi="Arial" w:cs="Arial"/>
+          <w:sz w:val="18"/>
+          <w:szCs w:val="18"/>
+        </w:rPr>
+        <w:t xml:space="preserve">Not suitable for all resolutions/screen widths and/or heights not ideal </w:t>
+      </w:r>
+    </w:p>
+    <w:p>
+      <w:pPr>
+        <w:pStyle w:val="ListParagraph"/>
+        <w:numPr>
+          <w:ilvl w:val="0"/>
+          <w:numId w:val="1"/>
+        </w:numPr>
+        <w:rPr>
+          <w:rFonts w:ascii="Arial" w:hAnsi="Arial" w:cs="Arial"/>
+          <w:sz w:val="18"/>
+          <w:szCs w:val="18"/>
+        </w:rPr>
+      </w:pPr>
+      <w:r>
+        <w:rPr>
+          <w:rFonts w:ascii="Arial" w:hAnsi="Arial" w:cs="Arial"/>
+          <w:sz w:val="18"/>
+          <w:szCs w:val="18"/>
+        </w:rPr>
+        <w:t xml:space="preserve">Found visual bug, </w:t>
+      </w:r>
+      <w:r>
+        <w:rPr>
+          <w:rFonts w:ascii="Arial" w:hAnsi="Arial" w:cs="Arial"/>
+          <w:sz w:val="18"/>
+          <w:szCs w:val="18"/>
+        </w:rPr>
+        <w:t xml:space="preserve">in dark mode, typing turns the text black which blends in with the </w:t>
+      </w:r>
+      <w:r>
+        <w:rPr>
+          <w:rFonts w:ascii="Arial" w:hAnsi="Arial" w:cs="Arial"/>
+          <w:sz w:val="18"/>
+          <w:szCs w:val="18"/>
+        </w:rPr>
+        <w:t>background.</w:t>
+      </w:r>
+      <w:r>
+        <w:rPr>
+          <w:rFonts w:ascii="Arial" w:hAnsi="Arial" w:cs="Arial"/>
+          <w:sz w:val="18"/>
+          <w:szCs w:val="18"/>
+        </w:rPr>
+        <w:t xml:space="preserve"> </w:t>
+      </w:r>
+    </w:p>
+    <w:p>
+      <w:pPr>
+        <w:pStyle w:val="ListParagraph"/>
+        <w:numPr>
+          <w:ilvl w:val="0"/>
+          <w:numId w:val="1"/>
+        </w:numPr>
+        <w:rPr>
+          <w:rFonts w:ascii="Arial" w:hAnsi="Arial" w:cs="Arial"/>
+          <w:sz w:val="18"/>
+          <w:szCs w:val="18"/>
+        </w:rPr>
+      </w:pPr>
+      <w:r>
+        <w:rPr>
+          <w:rFonts w:ascii="Arial" w:hAnsi="Arial" w:cs="Arial"/>
+          <w:sz w:val="18"/>
+          <w:szCs w:val="18"/>
+        </w:rPr>
+        <w:t>Suggests to add delete account feature to show CRUD application</w:t>
+      </w:r>
+      <w:r>
+        <w:rPr>
+          <w:rFonts w:ascii="Arial" w:hAnsi="Arial" w:cs="Arial"/>
+          <w:sz w:val="18"/>
+          <w:szCs w:val="18"/>
+        </w:rPr>
+        <w:t>, with any extra features and stats being nice and Quality of life</w:t>
+      </w:r>
+    </w:p>
+    <w:p>
+      <w:pPr>
+        <w:ind w:left="360"/>
+        <w:rPr>
+          <w:rFonts w:ascii="Arial" w:hAnsi="Arial" w:cs="Arial"/>
+          <w:sz w:val="18"/>
+          <w:szCs w:val="18"/>
+        </w:rPr>
+      </w:pPr>
+      <w:r>
+        <w:rPr>
+          <w:rFonts w:ascii="Arial" w:hAnsi="Arial" w:cs="Arial"/>
+          <w:sz w:val="18"/>
+          <w:szCs w:val="18"/>
+        </w:rPr>
+        <w:t xml:space="preserve">Challenges </w:t>
+      </w:r>
+    </w:p>
+    <w:p>
+      <w:pPr>
+        <w:pStyle w:val="ListParagraph"/>
+        <w:numPr>
+          <w:ilvl w:val="0"/>
+          <w:numId w:val="1"/>
+        </w:numPr>
+        <w:rPr>
+          <w:rFonts w:ascii="Arial" w:hAnsi="Arial" w:cs="Arial"/>
+          <w:sz w:val="18"/>
+          <w:szCs w:val="18"/>
+        </w:rPr>
+      </w:pPr>
+      <w:r>
+        <w:rPr>
+          <w:rFonts w:ascii="Arial" w:hAnsi="Arial" w:cs="Arial"/>
+          <w:sz w:val="18"/>
+          <w:szCs w:val="18"/>
+        </w:rPr>
         <w:t>Json files</w:t>
       </w:r>
     </w:p>
@@ -6898,6 +7178,28 @@
           <w:szCs w:val="18"/>
         </w:rPr>
         <w:t xml:space="preserve"> </w:t>
+      </w:r>
+    </w:p>
+    <w:p>
+      <w:pPr>
+        <w:pStyle w:val="ListParagraph"/>
+        <w:numPr>
+          <w:ilvl w:val="0"/>
+          <w:numId w:val="1"/>
+        </w:numPr>
+        <w:rPr>
+          <w:rFonts w:ascii="Arial" w:hAnsi="Arial" w:cs="Arial"/>
+          <w:sz w:val="18"/>
+          <w:szCs w:val="18"/>
+        </w:rPr>
+      </w:pPr>
+      <w:r>
+        <w:rPr>
+          <w:rFonts w:ascii="Arial" w:hAnsi="Arial" w:cs="Arial"/>
+          <w:sz w:val="18"/>
+          <w:szCs w:val="18"/>
+        </w:rPr>
+        <w:t>Juggling this project with my other coursework</w:t>
       </w:r>
     </w:p>
     <w:p>
@@ -8655,15 +8957,16 @@
 </file>
 
 <file path=customXml/item1.xml><?xml version="1.0" encoding="utf-8"?>
-<?mso-contentType ?>
-<FormTemplates xmlns="http://schemas.microsoft.com/sharepoint/v3/contenttype/forms">
-  <Display>DocumentLibraryForm</Display>
-  <Edit>DocumentLibraryForm</Edit>
-  <New>DocumentLibraryForm</New>
-</FormTemplates>
+<b:Sources xmlns:b="http://schemas.openxmlformats.org/officeDocument/2006/bibliography" xmlns="http://schemas.openxmlformats.org/officeDocument/2006/bibliography" SelectedStyle="\APASixthEditionOfficeOnline.xsl" StyleName="APA" Version="6"/>
 </file>
 
 <file path=customXml/item2.xml><?xml version="1.0" encoding="utf-8"?>
+<p:properties xmlns:p="http://schemas.microsoft.com/office/2006/metadata/properties" xmlns:xsi="http://www.w3.org/2001/XMLSchema-instance" xmlns:pc="http://schemas.microsoft.com/office/infopath/2007/PartnerControls">
+  <documentManagement/>
+</p:properties>
+</file>
+
+<file path=customXml/item3.xml><?xml version="1.0" encoding="utf-8"?>
 <ct:contentTypeSchema xmlns:ct="http://schemas.microsoft.com/office/2006/metadata/contentType" xmlns:ma="http://schemas.microsoft.com/office/2006/metadata/properties/metaAttributes" ct:_="" ma:_="" ma:contentTypeName="Document" ma:contentTypeID="0x010100CC56517954F6C84CAE0821B37DA3E6D1" ma:contentTypeVersion="3" ma:contentTypeDescription="Create a new document." ma:contentTypeScope="" ma:versionID="9cfe4a6a6ff2d436466bbdb00cc0ecdf">
   <xsd:schema xmlns:xsd="http://www.w3.org/2001/XMLSchema" xmlns:xs="http://www.w3.org/2001/XMLSchema" xmlns:p="http://schemas.microsoft.com/office/2006/metadata/properties" xmlns:ns3="dad1a416-5526-4aa4-8467-d5aeea5b0262" targetNamespace="http://schemas.microsoft.com/office/2006/metadata/properties" ma:root="true" ma:fieldsID="d6da7cdec8cbfd4fadd31958e1bdc059" ns3:_="">
     <xsd:import namespace="dad1a416-5526-4aa4-8467-d5aeea5b0262"/>
@@ -8801,25 +9104,33 @@
 </ct:contentTypeSchema>
 </file>
 
-<file path=customXml/item3.xml><?xml version="1.0" encoding="utf-8"?>
-<p:properties xmlns:p="http://schemas.microsoft.com/office/2006/metadata/properties" xmlns:xsi="http://www.w3.org/2001/XMLSchema-instance" xmlns:pc="http://schemas.microsoft.com/office/infopath/2007/PartnerControls">
-  <documentManagement/>
-</p:properties>
-</file>
-
 <file path=customXml/item4.xml><?xml version="1.0" encoding="utf-8"?>
-<b:Sources xmlns:b="http://schemas.openxmlformats.org/officeDocument/2006/bibliography" xmlns="http://schemas.openxmlformats.org/officeDocument/2006/bibliography" SelectedStyle="\APASixthEditionOfficeOnline.xsl" StyleName="APA" Version="6"/>
+<?mso-contentType ?>
+<FormTemplates xmlns="http://schemas.microsoft.com/sharepoint/v3/contenttype/forms">
+  <Display>DocumentLibraryForm</Display>
+  <Edit>DocumentLibraryForm</Edit>
+  <New>DocumentLibraryForm</New>
+</FormTemplates>
 </file>
 
 <file path=customXml/itemProps1.xml><?xml version="1.0" encoding="utf-8"?>
-<ds:datastoreItem xmlns:ds="http://schemas.openxmlformats.org/officeDocument/2006/customXml" ds:itemID="{ADBFE380-98EB-46DF-9833-2A3A49D7BCBA}">
+<ds:datastoreItem xmlns:ds="http://schemas.openxmlformats.org/officeDocument/2006/customXml" ds:itemID="{5FD86C97-B8F8-4DF4-9634-7BD7D8E1C3DB}">
   <ds:schemaRefs>
-    <ds:schemaRef ds:uri="http://schemas.microsoft.com/sharepoint/v3/contenttype/forms"/>
+    <ds:schemaRef ds:uri="http://schemas.openxmlformats.org/officeDocument/2006/bibliography"/>
   </ds:schemaRefs>
 </ds:datastoreItem>
 </file>
 
 <file path=customXml/itemProps2.xml><?xml version="1.0" encoding="utf-8"?>
+<ds:datastoreItem xmlns:ds="http://schemas.openxmlformats.org/officeDocument/2006/customXml" ds:itemID="{B0B9CF09-E50B-4BF5-8C69-B63F15CB9760}">
+  <ds:schemaRefs>
+    <ds:schemaRef ds:uri="http://schemas.microsoft.com/office/2006/metadata/properties"/>
+    <ds:schemaRef ds:uri="http://schemas.microsoft.com/office/infopath/2007/PartnerControls"/>
+  </ds:schemaRefs>
+</ds:datastoreItem>
+</file>
+
+<file path=customXml/itemProps3.xml><?xml version="1.0" encoding="utf-8"?>
 <ds:datastoreItem xmlns:ds="http://schemas.openxmlformats.org/officeDocument/2006/customXml" ds:itemID="{AD496513-CC99-4441-BBAA-CFEB378046B7}">
   <ds:schemaRefs>
     <ds:schemaRef ds:uri="http://schemas.microsoft.com/office/2006/metadata/contentType"/>
@@ -8837,19 +9148,10 @@
 </ds:datastoreItem>
 </file>
 
-<file path=customXml/itemProps3.xml><?xml version="1.0" encoding="utf-8"?>
-<ds:datastoreItem xmlns:ds="http://schemas.openxmlformats.org/officeDocument/2006/customXml" ds:itemID="{B0B9CF09-E50B-4BF5-8C69-B63F15CB9760}">
+<file path=customXml/itemProps4.xml><?xml version="1.0" encoding="utf-8"?>
+<ds:datastoreItem xmlns:ds="http://schemas.openxmlformats.org/officeDocument/2006/customXml" ds:itemID="{ADBFE380-98EB-46DF-9833-2A3A49D7BCBA}">
   <ds:schemaRefs>
-    <ds:schemaRef ds:uri="http://schemas.microsoft.com/office/2006/metadata/properties"/>
-    <ds:schemaRef ds:uri="http://schemas.microsoft.com/office/infopath/2007/PartnerControls"/>
-  </ds:schemaRefs>
-</ds:datastoreItem>
-</file>
-
-<file path=customXml/itemProps4.xml><?xml version="1.0" encoding="utf-8"?>
-<ds:datastoreItem xmlns:ds="http://schemas.openxmlformats.org/officeDocument/2006/customXml" ds:itemID="{5FD86C97-B8F8-4DF4-9634-7BD7D8E1C3DB}">
-  <ds:schemaRefs>
-    <ds:schemaRef ds:uri="http://schemas.openxmlformats.org/officeDocument/2006/bibliography"/>
+    <ds:schemaRef ds:uri="http://schemas.microsoft.com/sharepoint/v3/contenttype/forms"/>
   </ds:schemaRefs>
 </ds:datastoreItem>
 </file>
</xml_diff>

<commit_message>
Addeed "average" in wireframe + in js on stats page, continued writeup
</commit_message>
<xml_diff>
--- a/coursework submission/Writeup.docx
+++ b/coursework submission/Writeup.docx
@@ -132,12 +132,319 @@
       <w:pPr>
         <w:rPr>
           <w:rFonts w:ascii="Arial" w:hAnsi="Arial" w:cs="Arial"/>
-        </w:rPr>
-      </w:pPr>
-      <w:r>
-        <w:rPr>
-          <w:rFonts w:ascii="Arial" w:hAnsi="Arial" w:cs="Arial"/>
-        </w:rPr>
+          <w:b/>
+          <w:bCs/>
+        </w:rPr>
+      </w:pPr>
+      <w:r>
+        <w:rPr>
+          <w:rFonts w:ascii="Arial" w:hAnsi="Arial" w:cs="Arial"/>
+          <w:b/>
+          <w:bCs/>
+        </w:rPr>
+        <w:t>Project Vision:</w:t>
+      </w:r>
+    </w:p>
+    <w:p>
+      <w:pPr>
+        <w:numPr>
+          <w:ilvl w:val="0"/>
+          <w:numId w:val="8"/>
+        </w:numPr>
+        <w:rPr>
+          <w:rFonts w:ascii="Arial" w:hAnsi="Arial" w:cs="Arial"/>
+        </w:rPr>
+      </w:pPr>
+      <w:r>
+        <w:rPr>
+          <w:rFonts w:ascii="Arial" w:hAnsi="Arial" w:cs="Arial"/>
+        </w:rPr>
+        <w:t>Why am I doing it?</w:t>
+      </w:r>
+    </w:p>
+    <w:p>
+      <w:pPr>
+        <w:numPr>
+          <w:ilvl w:val="1"/>
+          <w:numId w:val="8"/>
+        </w:numPr>
+        <w:rPr>
+          <w:rFonts w:ascii="Arial" w:hAnsi="Arial" w:cs="Arial"/>
+        </w:rPr>
+      </w:pPr>
+      <w:r>
+        <w:rPr>
+          <w:rFonts w:ascii="Arial" w:hAnsi="Arial" w:cs="Arial"/>
+        </w:rPr>
+        <w:t>Personal goal to increase typing speed as much as I can since 2020.</w:t>
+      </w:r>
+    </w:p>
+    <w:p>
+      <w:pPr>
+        <w:numPr>
+          <w:ilvl w:val="0"/>
+          <w:numId w:val="8"/>
+        </w:numPr>
+        <w:rPr>
+          <w:rFonts w:ascii="Arial" w:hAnsi="Arial" w:cs="Arial"/>
+        </w:rPr>
+      </w:pPr>
+      <w:r>
+        <w:rPr>
+          <w:rFonts w:ascii="Arial" w:hAnsi="Arial" w:cs="Arial"/>
+        </w:rPr>
+        <w:t>Who it’s for?</w:t>
+      </w:r>
+    </w:p>
+    <w:p>
+      <w:pPr>
+        <w:numPr>
+          <w:ilvl w:val="1"/>
+          <w:numId w:val="8"/>
+        </w:numPr>
+        <w:rPr>
+          <w:rFonts w:ascii="Arial" w:hAnsi="Arial" w:cs="Arial"/>
+        </w:rPr>
+      </w:pPr>
+      <w:r>
+        <w:rPr>
+          <w:rFonts w:ascii="Arial" w:hAnsi="Arial" w:cs="Arial"/>
+        </w:rPr>
+        <w:t>Employers and learners</w:t>
+      </w:r>
+    </w:p>
+    <w:p>
+      <w:pPr>
+        <w:numPr>
+          <w:ilvl w:val="0"/>
+          <w:numId w:val="8"/>
+        </w:numPr>
+        <w:rPr>
+          <w:rFonts w:ascii="Arial" w:hAnsi="Arial" w:cs="Arial"/>
+        </w:rPr>
+      </w:pPr>
+      <w:r>
+        <w:rPr>
+          <w:rFonts w:ascii="Arial" w:hAnsi="Arial" w:cs="Arial"/>
+        </w:rPr>
+        <w:t>Why?</w:t>
+      </w:r>
+    </w:p>
+    <w:p>
+      <w:pPr>
+        <w:numPr>
+          <w:ilvl w:val="1"/>
+          <w:numId w:val="8"/>
+        </w:numPr>
+        <w:rPr>
+          <w:rFonts w:ascii="Arial" w:hAnsi="Arial" w:cs="Arial"/>
+        </w:rPr>
+      </w:pPr>
+      <w:r>
+        <w:rPr>
+          <w:rFonts w:ascii="Arial" w:hAnsi="Arial" w:cs="Arial"/>
+        </w:rPr>
+        <w:t>To test potential hire’s typing speeds and to practice typing</w:t>
+      </w:r>
+    </w:p>
+    <w:p>
+      <w:pPr>
+        <w:numPr>
+          <w:ilvl w:val="0"/>
+          <w:numId w:val="8"/>
+        </w:numPr>
+        <w:rPr>
+          <w:rFonts w:ascii="Arial" w:hAnsi="Arial" w:cs="Arial"/>
+        </w:rPr>
+      </w:pPr>
+      <w:r>
+        <w:rPr>
+          <w:rFonts w:ascii="Arial" w:hAnsi="Arial" w:cs="Arial"/>
+        </w:rPr>
+        <w:t>Why is it important?</w:t>
+      </w:r>
+    </w:p>
+    <w:p>
+      <w:pPr>
+        <w:numPr>
+          <w:ilvl w:val="1"/>
+          <w:numId w:val="8"/>
+        </w:numPr>
+        <w:rPr>
+          <w:rFonts w:ascii="Arial" w:hAnsi="Arial" w:cs="Arial"/>
+        </w:rPr>
+      </w:pPr>
+      <w:r>
+        <w:rPr>
+          <w:rFonts w:ascii="Arial" w:hAnsi="Arial" w:cs="Arial"/>
+        </w:rPr>
+        <w:t>To improve collaboration between team members within office jobs</w:t>
+      </w:r>
+    </w:p>
+    <w:p>
+      <w:pPr>
+        <w:numPr>
+          <w:ilvl w:val="1"/>
+          <w:numId w:val="8"/>
+        </w:numPr>
+        <w:rPr>
+          <w:rFonts w:ascii="Arial" w:hAnsi="Arial" w:cs="Arial"/>
+        </w:rPr>
+      </w:pPr>
+      <w:r>
+        <w:rPr>
+          <w:rFonts w:ascii="Arial" w:hAnsi="Arial" w:cs="Arial"/>
+        </w:rPr>
+        <w:t xml:space="preserve">To improve efficiency in administers </w:t>
+      </w:r>
+      <w:proofErr w:type="gramStart"/>
+      <w:r>
+        <w:rPr>
+          <w:rFonts w:ascii="Arial" w:hAnsi="Arial" w:cs="Arial"/>
+        </w:rPr>
+        <w:t>jobs</w:t>
+      </w:r>
+      <w:proofErr w:type="gramEnd"/>
+    </w:p>
+    <w:p>
+      <w:pPr>
+        <w:numPr>
+          <w:ilvl w:val="2"/>
+          <w:numId w:val="8"/>
+        </w:numPr>
+        <w:rPr>
+          <w:rFonts w:ascii="Arial" w:hAnsi="Arial" w:cs="Arial"/>
+        </w:rPr>
+      </w:pPr>
+      <w:r>
+        <w:rPr>
+          <w:rFonts w:ascii="Arial" w:hAnsi="Arial" w:cs="Arial"/>
+        </w:rPr>
+        <w:t xml:space="preserve">Databases need accurate </w:t>
+      </w:r>
+      <w:proofErr w:type="gramStart"/>
+      <w:r>
+        <w:rPr>
+          <w:rFonts w:ascii="Arial" w:hAnsi="Arial" w:cs="Arial"/>
+        </w:rPr>
+        <w:t>data</w:t>
+      </w:r>
+      <w:proofErr w:type="gramEnd"/>
+    </w:p>
+    <w:p>
+      <w:pPr>
+        <w:numPr>
+          <w:ilvl w:val="1"/>
+          <w:numId w:val="8"/>
+        </w:numPr>
+        <w:rPr>
+          <w:rFonts w:ascii="Arial" w:hAnsi="Arial" w:cs="Arial"/>
+        </w:rPr>
+      </w:pPr>
+      <w:r>
+        <w:rPr>
+          <w:rFonts w:ascii="Arial" w:hAnsi="Arial" w:cs="Arial"/>
+        </w:rPr>
+        <w:t>Multitasking and efficiency</w:t>
+      </w:r>
+    </w:p>
+    <w:p>
+      <w:pPr>
+        <w:numPr>
+          <w:ilvl w:val="1"/>
+          <w:numId w:val="8"/>
+        </w:numPr>
+        <w:rPr>
+          <w:rFonts w:ascii="Arial" w:hAnsi="Arial" w:cs="Arial"/>
+        </w:rPr>
+      </w:pPr>
+      <w:r>
+        <w:rPr>
+          <w:rFonts w:ascii="Arial" w:hAnsi="Arial" w:cs="Arial"/>
+        </w:rPr>
+        <w:t>Improved response times to customer</w:t>
+      </w:r>
+    </w:p>
+    <w:p>
+      <w:pPr>
+        <w:numPr>
+          <w:ilvl w:val="0"/>
+          <w:numId w:val="8"/>
+        </w:numPr>
+        <w:rPr>
+          <w:rFonts w:ascii="Arial" w:hAnsi="Arial" w:cs="Arial"/>
+        </w:rPr>
+      </w:pPr>
+      <w:r>
+        <w:rPr>
+          <w:rFonts w:ascii="Arial" w:hAnsi="Arial" w:cs="Arial"/>
+        </w:rPr>
+        <w:t xml:space="preserve">Ethical, </w:t>
+      </w:r>
+      <w:proofErr w:type="gramStart"/>
+      <w:r>
+        <w:rPr>
+          <w:rFonts w:ascii="Arial" w:hAnsi="Arial" w:cs="Arial"/>
+        </w:rPr>
+        <w:t>legal</w:t>
+      </w:r>
+      <w:proofErr w:type="gramEnd"/>
+      <w:r>
+        <w:rPr>
+          <w:rFonts w:ascii="Arial" w:hAnsi="Arial" w:cs="Arial"/>
+        </w:rPr>
+        <w:t xml:space="preserve"> and social considerations?</w:t>
+      </w:r>
+    </w:p>
+    <w:p>
+      <w:pPr>
+        <w:numPr>
+          <w:ilvl w:val="1"/>
+          <w:numId w:val="8"/>
+        </w:numPr>
+        <w:rPr>
+          <w:rFonts w:ascii="Arial" w:hAnsi="Arial" w:cs="Arial"/>
+        </w:rPr>
+      </w:pPr>
+      <w:r>
+        <w:rPr>
+          <w:rFonts w:ascii="Arial" w:hAnsi="Arial" w:cs="Arial"/>
+        </w:rPr>
+        <w:t xml:space="preserve">Legal – Privacy concerns based on storing their information. </w:t>
+      </w:r>
+    </w:p>
+    <w:p>
+      <w:pPr>
+        <w:rPr>
+          <w:rFonts w:ascii="Arial" w:hAnsi="Arial" w:cs="Arial"/>
+        </w:rPr>
+      </w:pPr>
+      <w:r>
+        <w:rPr>
+          <w:rFonts w:ascii="Arial" w:hAnsi="Arial" w:cs="Arial"/>
+        </w:rPr>
+        <w:t xml:space="preserve">Social – Accessibility concerns based on different input </w:t>
+      </w:r>
+      <w:proofErr w:type="gramStart"/>
+      <w:r>
+        <w:rPr>
+          <w:rFonts w:ascii="Arial" w:hAnsi="Arial" w:cs="Arial"/>
+        </w:rPr>
+        <w:t>methods</w:t>
+      </w:r>
+      <w:proofErr w:type="gramEnd"/>
+    </w:p>
+    <w:p>
+      <w:pPr>
+        <w:rPr>
+          <w:rFonts w:ascii="Arial" w:hAnsi="Arial" w:cs="Arial"/>
+        </w:rPr>
+      </w:pPr>
+      <w:r>
+        <w:rPr>
+          <w:rFonts w:ascii="Arial" w:hAnsi="Arial" w:cs="Arial"/>
+        </w:rPr>
+        <w:lastRenderedPageBreak/>
         <w:t>Here are my user stories with my intended features:</w:t>
       </w:r>
       <w:r>
@@ -146,8 +453,8 @@
           <w:noProof/>
         </w:rPr>
         <w:drawing>
-          <wp:inline distT="0" distB="0" distL="0" distR="0" wp14:anchorId="0C06C674" wp14:editId="37C92A7A">
-            <wp:extent cx="6526226" cy="5357004"/>
+          <wp:inline distT="0" distB="0" distL="0" distR="0" wp14:anchorId="0C06C674" wp14:editId="4933D578">
+            <wp:extent cx="6469638" cy="5310554"/>
             <wp:effectExtent l="0" t="0" r="0" b="0"/>
             <wp:docPr id="1241729514" name="Picture 1"/>
             <wp:cNvGraphicFramePr>
@@ -178,7 +485,7 @@
                   <pic:spPr bwMode="auto">
                     <a:xfrm>
                       <a:off x="0" y="0"/>
-                      <a:ext cx="6540280" cy="5368540"/>
+                      <a:ext cx="6469638" cy="5310554"/>
                     </a:xfrm>
                     <a:prstGeom prst="rect">
                       <a:avLst/>
@@ -280,87 +587,87 @@
           <w:b/>
           <w:bCs/>
         </w:rPr>
+        <w:t>Software Development Lifecycle</w:t>
+      </w:r>
+    </w:p>
+    <w:p>
+      <w:pPr>
+        <w:rPr>
+          <w:rFonts w:ascii="Arial" w:hAnsi="Arial" w:cs="Arial"/>
+        </w:rPr>
+      </w:pPr>
+      <w:r>
+        <w:rPr>
+          <w:rFonts w:ascii="Arial" w:hAnsi="Arial" w:cs="Arial"/>
+        </w:rPr>
+        <w:t>During this project</w:t>
+      </w:r>
+      <w:r>
+        <w:rPr>
+          <w:rFonts w:ascii="Arial" w:hAnsi="Arial" w:cs="Arial"/>
+        </w:rPr>
+        <w:t xml:space="preserve">, I </w:t>
+      </w:r>
+      <w:r>
+        <w:rPr>
+          <w:rFonts w:ascii="Arial" w:hAnsi="Arial" w:cs="Arial"/>
+        </w:rPr>
+        <w:t xml:space="preserve">am using the AGILE </w:t>
+      </w:r>
+      <w:r>
+        <w:rPr>
+          <w:rFonts w:ascii="Arial" w:hAnsi="Arial" w:cs="Arial"/>
+        </w:rPr>
+        <w:t xml:space="preserve">methodology, </w:t>
+      </w:r>
+      <w:r>
+        <w:rPr>
+          <w:rFonts w:ascii="Arial" w:hAnsi="Arial" w:cs="Arial"/>
+        </w:rPr>
+        <w:t>using</w:t>
+      </w:r>
+      <w:r>
+        <w:rPr>
+          <w:rFonts w:ascii="Arial" w:hAnsi="Arial" w:cs="Arial"/>
+        </w:rPr>
+        <w:t xml:space="preserve"> the SCRUM model to achieve my project</w:t>
+      </w:r>
+      <w:r>
+        <w:rPr>
+          <w:rFonts w:ascii="Arial" w:hAnsi="Arial" w:cs="Arial"/>
+        </w:rPr>
+        <w:t xml:space="preserve">, having a scrum meeting at the beginning of every two weeks to outline what my aim is during the </w:t>
+      </w:r>
+      <w:r>
+        <w:rPr>
+          <w:rFonts w:ascii="Arial" w:hAnsi="Arial" w:cs="Arial"/>
+        </w:rPr>
+        <w:t>2-week</w:t>
+      </w:r>
+      <w:r>
+        <w:rPr>
+          <w:rFonts w:ascii="Arial" w:hAnsi="Arial" w:cs="Arial"/>
+        </w:rPr>
+        <w:t xml:space="preserve"> sprint</w:t>
+      </w:r>
+      <w:r>
+        <w:rPr>
+          <w:rFonts w:ascii="Arial" w:hAnsi="Arial" w:cs="Arial"/>
+        </w:rPr>
+        <w:t>. This ended up totalling up to 8 sprints in total, spanning 16 weeks.</w:t>
+      </w:r>
+    </w:p>
+    <w:p>
+      <w:pPr>
+        <w:rPr>
+          <w:rFonts w:ascii="Arial" w:hAnsi="Arial" w:cs="Arial"/>
+        </w:rPr>
+      </w:pPr>
+      <w:r>
+        <w:rPr>
+          <w:rFonts w:ascii="Arial" w:hAnsi="Arial" w:cs="Arial"/>
+        </w:rPr>
         <w:lastRenderedPageBreak/>
-        <w:t>Software Development Lifecycle</w:t>
-      </w:r>
-    </w:p>
-    <w:p>
-      <w:pPr>
-        <w:rPr>
-          <w:rFonts w:ascii="Arial" w:hAnsi="Arial" w:cs="Arial"/>
-        </w:rPr>
-      </w:pPr>
-      <w:r>
-        <w:rPr>
-          <w:rFonts w:ascii="Arial" w:hAnsi="Arial" w:cs="Arial"/>
-        </w:rPr>
-        <w:t>During this project</w:t>
-      </w:r>
-      <w:r>
-        <w:rPr>
-          <w:rFonts w:ascii="Arial" w:hAnsi="Arial" w:cs="Arial"/>
-        </w:rPr>
-        <w:t xml:space="preserve">, I </w:t>
-      </w:r>
-      <w:r>
-        <w:rPr>
-          <w:rFonts w:ascii="Arial" w:hAnsi="Arial" w:cs="Arial"/>
-        </w:rPr>
-        <w:t xml:space="preserve">am using the AGILE </w:t>
-      </w:r>
-      <w:r>
-        <w:rPr>
-          <w:rFonts w:ascii="Arial" w:hAnsi="Arial" w:cs="Arial"/>
-        </w:rPr>
-        <w:t xml:space="preserve">methodology, </w:t>
-      </w:r>
-      <w:r>
-        <w:rPr>
-          <w:rFonts w:ascii="Arial" w:hAnsi="Arial" w:cs="Arial"/>
-        </w:rPr>
-        <w:t>using</w:t>
-      </w:r>
-      <w:r>
-        <w:rPr>
-          <w:rFonts w:ascii="Arial" w:hAnsi="Arial" w:cs="Arial"/>
-        </w:rPr>
-        <w:t xml:space="preserve"> the SCRUM model to achieve my project</w:t>
-      </w:r>
-      <w:r>
-        <w:rPr>
-          <w:rFonts w:ascii="Arial" w:hAnsi="Arial" w:cs="Arial"/>
-        </w:rPr>
-        <w:t xml:space="preserve">, having a scrum meeting at the beginning of every two weeks to outline what my aim is during the </w:t>
-      </w:r>
-      <w:r>
-        <w:rPr>
-          <w:rFonts w:ascii="Arial" w:hAnsi="Arial" w:cs="Arial"/>
-        </w:rPr>
-        <w:t>2-week</w:t>
-      </w:r>
-      <w:r>
-        <w:rPr>
-          <w:rFonts w:ascii="Arial" w:hAnsi="Arial" w:cs="Arial"/>
-        </w:rPr>
-        <w:t xml:space="preserve"> sprint</w:t>
-      </w:r>
-      <w:r>
-        <w:rPr>
-          <w:rFonts w:ascii="Arial" w:hAnsi="Arial" w:cs="Arial"/>
-        </w:rPr>
-        <w:t>. This ended up totalling up to 8 sprints in total, spanning 16 weeks.</w:t>
-      </w:r>
-    </w:p>
-    <w:p>
-      <w:pPr>
-        <w:rPr>
-          <w:rFonts w:ascii="Arial" w:hAnsi="Arial" w:cs="Arial"/>
-        </w:rPr>
-      </w:pPr>
-      <w:r>
-        <w:rPr>
-          <w:rFonts w:ascii="Arial" w:hAnsi="Arial" w:cs="Arial"/>
-        </w:rPr>
         <w:t>The first week was primarily the planning phase, creating a ULM and flowchart to design the basic logic of the website with a wireframe of what the UI could look like in the end. This is below:</w:t>
       </w:r>
       <w:r>
@@ -518,6 +825,7 @@
           <w:bCs/>
           <w:noProof/>
         </w:rPr>
+        <w:lastRenderedPageBreak/>
         <w:drawing>
           <wp:inline distT="0" distB="0" distL="0" distR="0" wp14:anchorId="61D8729D" wp14:editId="04730E8A">
             <wp:extent cx="5727700" cy="6374765"/>
@@ -646,7 +954,6 @@
         <w:rPr>
           <w:rFonts w:ascii="Arial" w:hAnsi="Arial" w:cs="Arial"/>
         </w:rPr>
-        <w:lastRenderedPageBreak/>
         <w:t>In my second sprint,</w:t>
       </w:r>
     </w:p>
@@ -877,7 +1184,6 @@
         <w:rPr>
           <w:rFonts w:ascii="Arial" w:hAnsi="Arial" w:cs="Arial"/>
         </w:rPr>
-        <w:lastRenderedPageBreak/>
         <w:t xml:space="preserve">Here are my sprints paired against </w:t>
       </w:r>
       <w:r>
@@ -931,6 +1237,7 @@
                 <w:sz w:val="16"/>
                 <w:szCs w:val="16"/>
               </w:rPr>
+              <w:lastRenderedPageBreak/>
               <w:t>Features</w:t>
             </w:r>
           </w:p>
@@ -2570,7 +2877,25 @@
                 <w:sz w:val="16"/>
                 <w:szCs w:val="16"/>
               </w:rPr>
-              <w:t>Over half way done (&gt;50%)</w:t>
+              <w:t xml:space="preserve">Over </w:t>
+            </w:r>
+            <w:proofErr w:type="gramStart"/>
+            <w:r>
+              <w:rPr>
+                <w:rFonts w:ascii="Arial" w:hAnsi="Arial" w:cs="Arial"/>
+                <w:sz w:val="16"/>
+                <w:szCs w:val="16"/>
+              </w:rPr>
+              <w:t>half way</w:t>
+            </w:r>
+            <w:proofErr w:type="gramEnd"/>
+            <w:r>
+              <w:rPr>
+                <w:rFonts w:ascii="Arial" w:hAnsi="Arial" w:cs="Arial"/>
+                <w:sz w:val="16"/>
+                <w:szCs w:val="16"/>
+              </w:rPr>
+              <w:t xml:space="preserve"> done (&gt;50%)</w:t>
             </w:r>
           </w:p>
         </w:tc>
@@ -3425,7 +3750,27 @@
                 <w:szCs w:val="16"/>
                 <w:highlight w:val="red"/>
               </w:rPr>
-              <w:t>- Attempt to use Word generation instead of using an randomised array</w:t>
+              <w:t xml:space="preserve">- Attempt to use Word generation instead of using </w:t>
+            </w:r>
+            <w:proofErr w:type="gramStart"/>
+            <w:r>
+              <w:rPr>
+                <w:rFonts w:ascii="Arial" w:hAnsi="Arial" w:cs="Arial"/>
+                <w:sz w:val="16"/>
+                <w:szCs w:val="16"/>
+                <w:highlight w:val="red"/>
+              </w:rPr>
+              <w:t>an</w:t>
+            </w:r>
+            <w:proofErr w:type="gramEnd"/>
+            <w:r>
+              <w:rPr>
+                <w:rFonts w:ascii="Arial" w:hAnsi="Arial" w:cs="Arial"/>
+                <w:sz w:val="16"/>
+                <w:szCs w:val="16"/>
+                <w:highlight w:val="red"/>
+              </w:rPr>
+              <w:t xml:space="preserve"> randomised array</w:t>
             </w:r>
           </w:p>
           <w:p>
@@ -5219,6 +5564,14 @@
               </w:rPr>
               <w:t xml:space="preserve"> </w:t>
             </w:r>
+            <w:r>
+              <w:rPr>
+                <w:rFonts w:ascii="Arial" w:hAnsi="Arial" w:cs="Arial"/>
+                <w:sz w:val="16"/>
+                <w:szCs w:val="16"/>
+              </w:rPr>
+              <w:t>and fix any found errors</w:t>
+            </w:r>
           </w:p>
           <w:p>
             <w:pPr>
@@ -5960,21 +6313,13 @@
           <w:szCs w:val="18"/>
         </w:rPr>
       </w:pPr>
-    </w:p>
-    <w:p>
-      <w:pPr>
-        <w:rPr>
-          <w:rFonts w:ascii="Arial" w:hAnsi="Arial" w:cs="Arial"/>
-          <w:sz w:val="18"/>
-          <w:szCs w:val="18"/>
-        </w:rPr>
-      </w:pPr>
-      <w:r>
-        <w:rPr>
-          <w:rFonts w:ascii="Arial" w:hAnsi="Arial" w:cs="Arial"/>
-          <w:sz w:val="18"/>
-          <w:szCs w:val="18"/>
-        </w:rPr>
+      <w:r>
+        <w:rPr>
+          <w:rFonts w:ascii="Arial" w:hAnsi="Arial" w:cs="Arial"/>
+          <w:sz w:val="18"/>
+          <w:szCs w:val="18"/>
+        </w:rPr>
+        <w:lastRenderedPageBreak/>
         <w:t>User feedback (1.1)</w:t>
       </w:r>
     </w:p>
@@ -5997,8 +6342,18 @@
           <w:sz w:val="18"/>
           <w:szCs w:val="18"/>
         </w:rPr>
-        <w:t>Found it abrupt that words disappeared after every word, making typing harder as not as natural to do</w:t>
-      </w:r>
+        <w:t xml:space="preserve">Found it abrupt that words disappeared after every word, making typing harder as not as natural to </w:t>
+      </w:r>
+      <w:proofErr w:type="gramStart"/>
+      <w:r>
+        <w:rPr>
+          <w:rFonts w:ascii="Arial" w:hAnsi="Arial" w:cs="Arial"/>
+          <w:sz w:val="18"/>
+          <w:szCs w:val="18"/>
+        </w:rPr>
+        <w:t>do</w:t>
+      </w:r>
+      <w:proofErr w:type="gramEnd"/>
     </w:p>
     <w:p>
       <w:pPr>
@@ -6513,7 +6868,31 @@
           <w:sz w:val="18"/>
           <w:szCs w:val="18"/>
         </w:rPr>
-        <w:t>Taken at the end of the SCRUM cycle, though seen it throughout as user been helpful in some of my coding challenges.</w:t>
+        <w:t xml:space="preserve">Taken at the end of the </w:t>
+      </w:r>
+      <w:r>
+        <w:rPr>
+          <w:rFonts w:ascii="Arial" w:hAnsi="Arial" w:cs="Arial"/>
+          <w:sz w:val="18"/>
+          <w:szCs w:val="18"/>
+        </w:rPr>
+        <w:t>sprints</w:t>
+      </w:r>
+      <w:r>
+        <w:rPr>
+          <w:rFonts w:ascii="Arial" w:hAnsi="Arial" w:cs="Arial"/>
+          <w:sz w:val="18"/>
+          <w:szCs w:val="18"/>
+        </w:rPr>
+        <w:t xml:space="preserve"> cycle, though seen it throughout as user been helpful in some of my coding challenge</w:t>
+      </w:r>
+      <w:r>
+        <w:rPr>
+          <w:rFonts w:ascii="Arial" w:hAnsi="Arial" w:cs="Arial"/>
+          <w:sz w:val="18"/>
+          <w:szCs w:val="18"/>
+        </w:rPr>
+        <w:t>s as they’re experienced with theses languages.</w:t>
       </w:r>
     </w:p>
     <w:p>
@@ -6535,15 +6914,33 @@
           <w:sz w:val="18"/>
           <w:szCs w:val="18"/>
         </w:rPr>
-        <w:t xml:space="preserve">Website is done well, dark mode is done well, looks fairly </w:t>
-      </w:r>
-      <w:r>
-        <w:rPr>
-          <w:rFonts w:ascii="Arial" w:hAnsi="Arial" w:cs="Arial"/>
-          <w:sz w:val="18"/>
-          <w:szCs w:val="18"/>
-        </w:rPr>
-        <w:t>clean.</w:t>
+        <w:t xml:space="preserve">Website is done well, dark mode is done well, looks </w:t>
+      </w:r>
+      <w:proofErr w:type="gramStart"/>
+      <w:r>
+        <w:rPr>
+          <w:rFonts w:ascii="Arial" w:hAnsi="Arial" w:cs="Arial"/>
+          <w:sz w:val="18"/>
+          <w:szCs w:val="18"/>
+        </w:rPr>
+        <w:t xml:space="preserve">fairly </w:t>
+      </w:r>
+      <w:r>
+        <w:rPr>
+          <w:rFonts w:ascii="Arial" w:hAnsi="Arial" w:cs="Arial"/>
+          <w:sz w:val="18"/>
+          <w:szCs w:val="18"/>
+        </w:rPr>
+        <w:t>clean</w:t>
+      </w:r>
+      <w:proofErr w:type="gramEnd"/>
+      <w:r>
+        <w:rPr>
+          <w:rFonts w:ascii="Arial" w:hAnsi="Arial" w:cs="Arial"/>
+          <w:sz w:val="18"/>
+          <w:szCs w:val="18"/>
+        </w:rPr>
+        <w:t>.</w:t>
       </w:r>
     </w:p>
     <w:p>
@@ -6618,7 +7015,7 @@
       <w:pPr>
         <w:pStyle w:val="ListParagraph"/>
         <w:numPr>
-          <w:ilvl w:val="0"/>
+          <w:ilvl w:val="1"/>
           <w:numId w:val="1"/>
         </w:numPr>
         <w:rPr>
@@ -6633,49 +7030,7 @@
           <w:sz w:val="18"/>
           <w:szCs w:val="18"/>
         </w:rPr>
-        <w:t xml:space="preserve">Suggests </w:t>
-      </w:r>
-      <w:r>
-        <w:rPr>
-          <w:rFonts w:ascii="Arial" w:hAnsi="Arial" w:cs="Arial"/>
-          <w:sz w:val="18"/>
-          <w:szCs w:val="18"/>
-        </w:rPr>
-        <w:t>adding</w:t>
-      </w:r>
-      <w:r>
-        <w:rPr>
-          <w:rFonts w:ascii="Arial" w:hAnsi="Arial" w:cs="Arial"/>
-          <w:sz w:val="18"/>
-          <w:szCs w:val="18"/>
-        </w:rPr>
-        <w:t xml:space="preserve"> delete account feature to show CRUD application</w:t>
-      </w:r>
-      <w:r>
-        <w:rPr>
-          <w:rFonts w:ascii="Arial" w:hAnsi="Arial" w:cs="Arial"/>
-          <w:sz w:val="18"/>
-          <w:szCs w:val="18"/>
-        </w:rPr>
-        <w:t>, with any extra features and stats being nice and Quality of life</w:t>
-      </w:r>
-    </w:p>
-    <w:p>
-      <w:pPr>
-        <w:ind w:left="360"/>
-        <w:rPr>
-          <w:rFonts w:ascii="Arial" w:hAnsi="Arial" w:cs="Arial"/>
-          <w:sz w:val="18"/>
-          <w:szCs w:val="18"/>
-        </w:rPr>
-      </w:pPr>
-      <w:r>
-        <w:rPr>
-          <w:rFonts w:ascii="Arial" w:hAnsi="Arial" w:cs="Arial"/>
-          <w:sz w:val="18"/>
-          <w:szCs w:val="18"/>
-        </w:rPr>
-        <w:t xml:space="preserve">Challenges </w:t>
+        <w:t xml:space="preserve">This has been fixed. </w:t>
       </w:r>
     </w:p>
     <w:p>
@@ -6697,6 +7052,102 @@
           <w:sz w:val="18"/>
           <w:szCs w:val="18"/>
         </w:rPr>
+        <w:t xml:space="preserve">Suggests </w:t>
+      </w:r>
+      <w:r>
+        <w:rPr>
+          <w:rFonts w:ascii="Arial" w:hAnsi="Arial" w:cs="Arial"/>
+          <w:sz w:val="18"/>
+          <w:szCs w:val="18"/>
+        </w:rPr>
+        <w:t>adding</w:t>
+      </w:r>
+      <w:r>
+        <w:rPr>
+          <w:rFonts w:ascii="Arial" w:hAnsi="Arial" w:cs="Arial"/>
+          <w:sz w:val="18"/>
+          <w:szCs w:val="18"/>
+        </w:rPr>
+        <w:t xml:space="preserve"> delete account feature to show CRUD application</w:t>
+      </w:r>
+      <w:r>
+        <w:rPr>
+          <w:rFonts w:ascii="Arial" w:hAnsi="Arial" w:cs="Arial"/>
+          <w:sz w:val="18"/>
+          <w:szCs w:val="18"/>
+        </w:rPr>
+        <w:t xml:space="preserve">, with any extra features and stats being nice and </w:t>
+      </w:r>
+      <w:r>
+        <w:rPr>
+          <w:rFonts w:ascii="Arial" w:hAnsi="Arial" w:cs="Arial"/>
+          <w:sz w:val="18"/>
+          <w:szCs w:val="18"/>
+        </w:rPr>
+        <w:t>q</w:t>
+      </w:r>
+      <w:r>
+        <w:rPr>
+          <w:rFonts w:ascii="Arial" w:hAnsi="Arial" w:cs="Arial"/>
+          <w:sz w:val="18"/>
+          <w:szCs w:val="18"/>
+        </w:rPr>
+        <w:t>uality of life</w:t>
+      </w:r>
+      <w:r>
+        <w:rPr>
+          <w:rFonts w:ascii="Arial" w:hAnsi="Arial" w:cs="Arial"/>
+          <w:sz w:val="18"/>
+          <w:szCs w:val="18"/>
+        </w:rPr>
+        <w:t xml:space="preserve"> given time to </w:t>
+      </w:r>
+      <w:r>
+        <w:rPr>
+          <w:rFonts w:ascii="Arial" w:hAnsi="Arial" w:cs="Arial"/>
+          <w:sz w:val="18"/>
+          <w:szCs w:val="18"/>
+        </w:rPr>
+        <w:t>spare.</w:t>
+      </w:r>
+    </w:p>
+    <w:p>
+      <w:pPr>
+        <w:ind w:left="360"/>
+        <w:rPr>
+          <w:rFonts w:ascii="Arial" w:hAnsi="Arial" w:cs="Arial"/>
+          <w:sz w:val="18"/>
+          <w:szCs w:val="18"/>
+        </w:rPr>
+      </w:pPr>
+      <w:r>
+        <w:rPr>
+          <w:rFonts w:ascii="Arial" w:hAnsi="Arial" w:cs="Arial"/>
+          <w:sz w:val="18"/>
+          <w:szCs w:val="18"/>
+        </w:rPr>
+        <w:t xml:space="preserve">Challenges </w:t>
+      </w:r>
+    </w:p>
+    <w:p>
+      <w:pPr>
+        <w:pStyle w:val="ListParagraph"/>
+        <w:numPr>
+          <w:ilvl w:val="0"/>
+          <w:numId w:val="1"/>
+        </w:numPr>
+        <w:rPr>
+          <w:rFonts w:ascii="Arial" w:hAnsi="Arial" w:cs="Arial"/>
+          <w:sz w:val="18"/>
+          <w:szCs w:val="18"/>
+        </w:rPr>
+      </w:pPr>
+      <w:r>
+        <w:rPr>
+          <w:rFonts w:ascii="Arial" w:hAnsi="Arial" w:cs="Arial"/>
+          <w:sz w:val="18"/>
+          <w:szCs w:val="18"/>
+        </w:rPr>
         <w:t>Json files</w:t>
       </w:r>
     </w:p>
@@ -6760,6 +7211,7 @@
         <w:t xml:space="preserve">Must create a local web server using visual studio preview extension or python -m </w:t>
       </w:r>
       <w:proofErr w:type="spellStart"/>
+      <w:proofErr w:type="gramStart"/>
       <w:r>
         <w:rPr>
           <w:rFonts w:ascii="Arial" w:hAnsi="Arial" w:cs="Arial"/>
@@ -6769,6 +7221,7 @@
         <w:t>http.server</w:t>
       </w:r>
       <w:proofErr w:type="spellEnd"/>
+      <w:proofErr w:type="gramEnd"/>
       <w:r>
         <w:rPr>
           <w:rFonts w:ascii="Arial" w:hAnsi="Arial" w:cs="Arial"/>
@@ -7294,6 +7747,72 @@
       <w:pPr>
         <w:pStyle w:val="ListParagraph"/>
         <w:numPr>
+          <w:ilvl w:val="1"/>
+          <w:numId w:val="1"/>
+        </w:numPr>
+        <w:rPr>
+          <w:rFonts w:ascii="Arial" w:hAnsi="Arial" w:cs="Arial"/>
+          <w:sz w:val="18"/>
+          <w:szCs w:val="18"/>
+        </w:rPr>
+      </w:pPr>
+      <w:r>
+        <w:rPr>
+          <w:rFonts w:ascii="Arial" w:hAnsi="Arial" w:cs="Arial"/>
+          <w:sz w:val="18"/>
+          <w:szCs w:val="18"/>
+        </w:rPr>
+        <w:t>Initial creation of validation of input</w:t>
+      </w:r>
+    </w:p>
+    <w:p>
+      <w:pPr>
+        <w:pStyle w:val="ListParagraph"/>
+        <w:numPr>
+          <w:ilvl w:val="1"/>
+          <w:numId w:val="1"/>
+        </w:numPr>
+        <w:rPr>
+          <w:rFonts w:ascii="Arial" w:hAnsi="Arial" w:cs="Arial"/>
+          <w:sz w:val="18"/>
+          <w:szCs w:val="18"/>
+        </w:rPr>
+      </w:pPr>
+      <w:r>
+        <w:rPr>
+          <w:rFonts w:ascii="Arial" w:hAnsi="Arial" w:cs="Arial"/>
+          <w:sz w:val="18"/>
+          <w:szCs w:val="18"/>
+        </w:rPr>
+        <w:t>Implementation of timer</w:t>
+      </w:r>
+    </w:p>
+    <w:p>
+      <w:pPr>
+        <w:pStyle w:val="ListParagraph"/>
+        <w:numPr>
+          <w:ilvl w:val="1"/>
+          <w:numId w:val="1"/>
+        </w:numPr>
+        <w:rPr>
+          <w:rFonts w:ascii="Arial" w:hAnsi="Arial" w:cs="Arial"/>
+          <w:sz w:val="18"/>
+          <w:szCs w:val="18"/>
+        </w:rPr>
+      </w:pPr>
+      <w:r>
+        <w:rPr>
+          <w:rFonts w:ascii="Arial" w:hAnsi="Arial" w:cs="Arial"/>
+          <w:sz w:val="18"/>
+          <w:szCs w:val="18"/>
+        </w:rPr>
+        <w:t>Creation of pseudo-random words as expected input</w:t>
+      </w:r>
+    </w:p>
+    <w:p>
+      <w:pPr>
+        <w:pStyle w:val="ListParagraph"/>
+        <w:numPr>
           <w:ilvl w:val="0"/>
           <w:numId w:val="1"/>
         </w:numPr>
@@ -7309,6 +7828,7 @@
           <w:sz w:val="18"/>
           <w:szCs w:val="18"/>
         </w:rPr>
+        <w:lastRenderedPageBreak/>
         <w:t>Juggling this project with my other coursework</w:t>
       </w:r>
     </w:p>
@@ -7431,6 +7951,146 @@
 <file path=word/numbering.xml><?xml version="1.0" encoding="utf-8"?>
 <w:numbering xmlns:wpc="http://schemas.microsoft.com/office/word/2010/wordprocessingCanvas" xmlns:cx="http://schemas.microsoft.com/office/drawing/2014/chartex" xmlns:cx1="http://schemas.microsoft.com/office/drawing/2015/9/8/chartex" xmlns:cx2="http://schemas.microsoft.com/office/drawing/2015/10/21/chartex" xmlns:cx3="http://schemas.microsoft.com/office/drawing/2016/5/9/chartex" xmlns:cx4="http://schemas.microsoft.com/office/drawing/2016/5/10/chartex" xmlns:cx5="http://schemas.microsoft.com/office/drawing/2016/5/11/chartex" xmlns:cx6="http://schemas.microsoft.com/office/drawing/2016/5/12/chartex" xmlns:cx7="http://schemas.microsoft.com/office/drawing/2016/5/13/chartex" xmlns:cx8="http://schemas.microsoft.com/office/drawing/2016/5/14/chartex" xmlns:mc="http://schemas.openxmlformats.org/markup-compatibility/2006" xmlns:aink="http://schemas.microsoft.com/office/drawing/2016/ink" xmlns:am3d="http://schemas.microsoft.com/office/drawing/2017/model3d" xmlns:o="urn:schemas-microsoft-com:office:office" xmlns:oel="http://schemas.microsoft.com/office/2019/extlst" xmlns:r="http://schemas.openxmlformats.org/officeDocument/2006/relationships" xmlns:m="http://schemas.openxmlformats.org/officeDocument/2006/math" xmlns:v="urn:schemas-microsoft-com:vml" xmlns:wp14="http://schemas.microsoft.com/office/word/2010/wordprocessingDrawing" xmlns:wp="http://schemas.openxmlformats.org/drawingml/2006/wordprocessingDrawing" xmlns:w10="urn:schemas-microsoft-com:office:word" xmlns:w="http://schemas.openxmlformats.org/wordprocessingml/2006/main" xmlns:w14="http://schemas.microsoft.com/office/word/2010/wordml" xmlns:w15="http://schemas.microsoft.com/office/word/2012/wordml" xmlns:w16cex="http://schemas.microsoft.com/office/word/2018/wordml/cex" xmlns:w16cid="http://schemas.microsoft.com/office/word/2016/wordml/cid" xmlns:w16="http://schemas.microsoft.com/office/word/2018/wordml" xmlns:w16sdtdh="http://schemas.microsoft.com/office/word/2020/wordml/sdtdatahash" xmlns:w16se="http://schemas.microsoft.com/office/word/2015/wordml/symex" xmlns:wpg="http://schemas.microsoft.com/office/word/2010/wordprocessingGroup" xmlns:wpi="http://schemas.microsoft.com/office/word/2010/wordprocessingInk" xmlns:wne="http://schemas.microsoft.com/office/word/2006/wordml" xmlns:wps="http://schemas.microsoft.com/office/word/2010/wordprocessingShape" mc:Ignorable="w14 w15 w16se w16cid w16 w16cex w16sdtdh wp14">
   <w:abstractNum w:abstractNumId="0" w15:restartNumberingAfterBreak="0">
+    <w:nsid w:val="12766948"/>
+    <w:multiLevelType w:val="hybridMultilevel"/>
+    <w:tmpl w:val="917A7E5A"/>
+    <w:lvl w:ilvl="0" w:tplc="E35E2514">
+      <w:start w:val="1"/>
+      <w:numFmt w:val="bullet"/>
+      <w:lvlText w:val=""/>
+      <w:lvlJc w:val="left"/>
+      <w:pPr>
+        <w:tabs>
+          <w:tab w:val="num" w:pos="720"/>
+        </w:tabs>
+        <w:ind w:left="720" w:hanging="360"/>
+      </w:pPr>
+      <w:rPr>
+        <w:rFonts w:ascii="Wingdings" w:hAnsi="Wingdings" w:hint="default"/>
+      </w:rPr>
+    </w:lvl>
+    <w:lvl w:ilvl="1" w:tplc="B86480E6" w:tentative="1">
+      <w:start w:val="1"/>
+      <w:numFmt w:val="bullet"/>
+      <w:lvlText w:val=""/>
+      <w:lvlJc w:val="left"/>
+      <w:pPr>
+        <w:tabs>
+          <w:tab w:val="num" w:pos="1440"/>
+        </w:tabs>
+        <w:ind w:left="1440" w:hanging="360"/>
+      </w:pPr>
+      <w:rPr>
+        <w:rFonts w:ascii="Wingdings" w:hAnsi="Wingdings" w:hint="default"/>
+      </w:rPr>
+    </w:lvl>
+    <w:lvl w:ilvl="2" w:tplc="6D12AD3C" w:tentative="1">
+      <w:start w:val="1"/>
+      <w:numFmt w:val="bullet"/>
+      <w:lvlText w:val=""/>
+      <w:lvlJc w:val="left"/>
+      <w:pPr>
+        <w:tabs>
+          <w:tab w:val="num" w:pos="2160"/>
+        </w:tabs>
+        <w:ind w:left="2160" w:hanging="360"/>
+      </w:pPr>
+      <w:rPr>
+        <w:rFonts w:ascii="Wingdings" w:hAnsi="Wingdings" w:hint="default"/>
+      </w:rPr>
+    </w:lvl>
+    <w:lvl w:ilvl="3" w:tplc="6B1EBF4C" w:tentative="1">
+      <w:start w:val="1"/>
+      <w:numFmt w:val="bullet"/>
+      <w:lvlText w:val=""/>
+      <w:lvlJc w:val="left"/>
+      <w:pPr>
+        <w:tabs>
+          <w:tab w:val="num" w:pos="2880"/>
+        </w:tabs>
+        <w:ind w:left="2880" w:hanging="360"/>
+      </w:pPr>
+      <w:rPr>
+        <w:rFonts w:ascii="Wingdings" w:hAnsi="Wingdings" w:hint="default"/>
+      </w:rPr>
+    </w:lvl>
+    <w:lvl w:ilvl="4" w:tplc="66FC3810" w:tentative="1">
+      <w:start w:val="1"/>
+      <w:numFmt w:val="bullet"/>
+      <w:lvlText w:val=""/>
+      <w:lvlJc w:val="left"/>
+      <w:pPr>
+        <w:tabs>
+          <w:tab w:val="num" w:pos="3600"/>
+        </w:tabs>
+        <w:ind w:left="3600" w:hanging="360"/>
+      </w:pPr>
+      <w:rPr>
+        <w:rFonts w:ascii="Wingdings" w:hAnsi="Wingdings" w:hint="default"/>
+      </w:rPr>
+    </w:lvl>
+    <w:lvl w:ilvl="5" w:tplc="3202EDE0" w:tentative="1">
+      <w:start w:val="1"/>
+      <w:numFmt w:val="bullet"/>
+      <w:lvlText w:val=""/>
+      <w:lvlJc w:val="left"/>
+      <w:pPr>
+        <w:tabs>
+          <w:tab w:val="num" w:pos="4320"/>
+        </w:tabs>
+        <w:ind w:left="4320" w:hanging="360"/>
+      </w:pPr>
+      <w:rPr>
+        <w:rFonts w:ascii="Wingdings" w:hAnsi="Wingdings" w:hint="default"/>
+      </w:rPr>
+    </w:lvl>
+    <w:lvl w:ilvl="6" w:tplc="6208247E" w:tentative="1">
+      <w:start w:val="1"/>
+      <w:numFmt w:val="bullet"/>
+      <w:lvlText w:val=""/>
+      <w:lvlJc w:val="left"/>
+      <w:pPr>
+        <w:tabs>
+          <w:tab w:val="num" w:pos="5040"/>
+        </w:tabs>
+        <w:ind w:left="5040" w:hanging="360"/>
+      </w:pPr>
+      <w:rPr>
+        <w:rFonts w:ascii="Wingdings" w:hAnsi="Wingdings" w:hint="default"/>
+      </w:rPr>
+    </w:lvl>
+    <w:lvl w:ilvl="7" w:tplc="39A6001E" w:tentative="1">
+      <w:start w:val="1"/>
+      <w:numFmt w:val="bullet"/>
+      <w:lvlText w:val=""/>
+      <w:lvlJc w:val="left"/>
+      <w:pPr>
+        <w:tabs>
+          <w:tab w:val="num" w:pos="5760"/>
+        </w:tabs>
+        <w:ind w:left="5760" w:hanging="360"/>
+      </w:pPr>
+      <w:rPr>
+        <w:rFonts w:ascii="Wingdings" w:hAnsi="Wingdings" w:hint="default"/>
+      </w:rPr>
+    </w:lvl>
+    <w:lvl w:ilvl="8" w:tplc="BE622DC8" w:tentative="1">
+      <w:start w:val="1"/>
+      <w:numFmt w:val="bullet"/>
+      <w:lvlText w:val=""/>
+      <w:lvlJc w:val="left"/>
+      <w:pPr>
+        <w:tabs>
+          <w:tab w:val="num" w:pos="6480"/>
+        </w:tabs>
+        <w:ind w:left="6480" w:hanging="360"/>
+      </w:pPr>
+      <w:rPr>
+        <w:rFonts w:ascii="Wingdings" w:hAnsi="Wingdings" w:hint="default"/>
+      </w:rPr>
+    </w:lvl>
+  </w:abstractNum>
+  <w:abstractNum w:abstractNumId="1" w15:restartNumberingAfterBreak="0">
     <w:nsid w:val="1E8174CA"/>
     <w:multiLevelType w:val="hybridMultilevel"/>
     <w:tmpl w:val="BFB2904E"/>
@@ -7516,7 +8176,7 @@
       </w:pPr>
     </w:lvl>
   </w:abstractNum>
-  <w:abstractNum w:abstractNumId="1" w15:restartNumberingAfterBreak="0">
+  <w:abstractNum w:abstractNumId="2" w15:restartNumberingAfterBreak="0">
     <w:nsid w:val="3281D5B6"/>
     <w:multiLevelType w:val="hybridMultilevel"/>
     <w:tmpl w:val="3B188086"/>
@@ -7629,7 +8289,145 @@
       </w:rPr>
     </w:lvl>
   </w:abstractNum>
-  <w:abstractNum w:abstractNumId="2" w15:restartNumberingAfterBreak="0">
+  <w:abstractNum w:abstractNumId="3" w15:restartNumberingAfterBreak="0">
+    <w:nsid w:val="349C03B3"/>
+    <w:multiLevelType w:val="hybridMultilevel"/>
+    <w:tmpl w:val="1040B50A"/>
+    <w:lvl w:ilvl="0" w:tplc="F780928C">
+      <w:start w:val="1"/>
+      <w:numFmt w:val="bullet"/>
+      <w:lvlText w:val="•"/>
+      <w:lvlJc w:val="left"/>
+      <w:pPr>
+        <w:tabs>
+          <w:tab w:val="num" w:pos="720"/>
+        </w:tabs>
+        <w:ind w:left="720" w:hanging="360"/>
+      </w:pPr>
+      <w:rPr>
+        <w:rFonts w:ascii="Arial" w:hAnsi="Arial" w:hint="default"/>
+      </w:rPr>
+    </w:lvl>
+    <w:lvl w:ilvl="1" w:tplc="781EB9CC">
+      <w:numFmt w:val="bullet"/>
+      <w:lvlText w:val="•"/>
+      <w:lvlJc w:val="left"/>
+      <w:pPr>
+        <w:tabs>
+          <w:tab w:val="num" w:pos="1440"/>
+        </w:tabs>
+        <w:ind w:left="1440" w:hanging="360"/>
+      </w:pPr>
+      <w:rPr>
+        <w:rFonts w:ascii="Arial" w:hAnsi="Arial" w:hint="default"/>
+      </w:rPr>
+    </w:lvl>
+    <w:lvl w:ilvl="2" w:tplc="62C814E0">
+      <w:numFmt w:val="bullet"/>
+      <w:lvlText w:val="•"/>
+      <w:lvlJc w:val="left"/>
+      <w:pPr>
+        <w:tabs>
+          <w:tab w:val="num" w:pos="2160"/>
+        </w:tabs>
+        <w:ind w:left="2160" w:hanging="360"/>
+      </w:pPr>
+      <w:rPr>
+        <w:rFonts w:ascii="Arial" w:hAnsi="Arial" w:hint="default"/>
+      </w:rPr>
+    </w:lvl>
+    <w:lvl w:ilvl="3" w:tplc="1D8A9074" w:tentative="1">
+      <w:start w:val="1"/>
+      <w:numFmt w:val="bullet"/>
+      <w:lvlText w:val="•"/>
+      <w:lvlJc w:val="left"/>
+      <w:pPr>
+        <w:tabs>
+          <w:tab w:val="num" w:pos="2880"/>
+        </w:tabs>
+        <w:ind w:left="2880" w:hanging="360"/>
+      </w:pPr>
+      <w:rPr>
+        <w:rFonts w:ascii="Arial" w:hAnsi="Arial" w:hint="default"/>
+      </w:rPr>
+    </w:lvl>
+    <w:lvl w:ilvl="4" w:tplc="3A482D86" w:tentative="1">
+      <w:start w:val="1"/>
+      <w:numFmt w:val="bullet"/>
+      <w:lvlText w:val="•"/>
+      <w:lvlJc w:val="left"/>
+      <w:pPr>
+        <w:tabs>
+          <w:tab w:val="num" w:pos="3600"/>
+        </w:tabs>
+        <w:ind w:left="3600" w:hanging="360"/>
+      </w:pPr>
+      <w:rPr>
+        <w:rFonts w:ascii="Arial" w:hAnsi="Arial" w:hint="default"/>
+      </w:rPr>
+    </w:lvl>
+    <w:lvl w:ilvl="5" w:tplc="E2E2A888" w:tentative="1">
+      <w:start w:val="1"/>
+      <w:numFmt w:val="bullet"/>
+      <w:lvlText w:val="•"/>
+      <w:lvlJc w:val="left"/>
+      <w:pPr>
+        <w:tabs>
+          <w:tab w:val="num" w:pos="4320"/>
+        </w:tabs>
+        <w:ind w:left="4320" w:hanging="360"/>
+      </w:pPr>
+      <w:rPr>
+        <w:rFonts w:ascii="Arial" w:hAnsi="Arial" w:hint="default"/>
+      </w:rPr>
+    </w:lvl>
+    <w:lvl w:ilvl="6" w:tplc="FF260D72" w:tentative="1">
+      <w:start w:val="1"/>
+      <w:numFmt w:val="bullet"/>
+      <w:lvlText w:val="•"/>
+      <w:lvlJc w:val="left"/>
+      <w:pPr>
+        <w:tabs>
+          <w:tab w:val="num" w:pos="5040"/>
+        </w:tabs>
+        <w:ind w:left="5040" w:hanging="360"/>
+      </w:pPr>
+      <w:rPr>
+        <w:rFonts w:ascii="Arial" w:hAnsi="Arial" w:hint="default"/>
+      </w:rPr>
+    </w:lvl>
+    <w:lvl w:ilvl="7" w:tplc="546C2592" w:tentative="1">
+      <w:start w:val="1"/>
+      <w:numFmt w:val="bullet"/>
+      <w:lvlText w:val="•"/>
+      <w:lvlJc w:val="left"/>
+      <w:pPr>
+        <w:tabs>
+          <w:tab w:val="num" w:pos="5760"/>
+        </w:tabs>
+        <w:ind w:left="5760" w:hanging="360"/>
+      </w:pPr>
+      <w:rPr>
+        <w:rFonts w:ascii="Arial" w:hAnsi="Arial" w:hint="default"/>
+      </w:rPr>
+    </w:lvl>
+    <w:lvl w:ilvl="8" w:tplc="9D72948C" w:tentative="1">
+      <w:start w:val="1"/>
+      <w:numFmt w:val="bullet"/>
+      <w:lvlText w:val="•"/>
+      <w:lvlJc w:val="left"/>
+      <w:pPr>
+        <w:tabs>
+          <w:tab w:val="num" w:pos="6480"/>
+        </w:tabs>
+        <w:ind w:left="6480" w:hanging="360"/>
+      </w:pPr>
+      <w:rPr>
+        <w:rFonts w:ascii="Arial" w:hAnsi="Arial" w:hint="default"/>
+      </w:rPr>
+    </w:lvl>
+  </w:abstractNum>
+  <w:abstractNum w:abstractNumId="4" w15:restartNumberingAfterBreak="0">
     <w:nsid w:val="3C287D15"/>
     <w:multiLevelType w:val="hybridMultilevel"/>
     <w:tmpl w:val="C6FA1B5A"/>
@@ -7742,7 +8540,7 @@
       </w:rPr>
     </w:lvl>
   </w:abstractNum>
-  <w:abstractNum w:abstractNumId="3" w15:restartNumberingAfterBreak="0">
+  <w:abstractNum w:abstractNumId="5" w15:restartNumberingAfterBreak="0">
     <w:nsid w:val="4E816956"/>
     <w:multiLevelType w:val="hybridMultilevel"/>
     <w:tmpl w:val="32C890A6"/>
@@ -7854,7 +8652,7 @@
       </w:rPr>
     </w:lvl>
   </w:abstractNum>
-  <w:abstractNum w:abstractNumId="4" w15:restartNumberingAfterBreak="0">
+  <w:abstractNum w:abstractNumId="6" w15:restartNumberingAfterBreak="0">
     <w:nsid w:val="6039369E"/>
     <w:multiLevelType w:val="hybridMultilevel"/>
     <w:tmpl w:val="39644166"/>
@@ -7994,7 +8792,7 @@
       </w:rPr>
     </w:lvl>
   </w:abstractNum>
-  <w:abstractNum w:abstractNumId="5" w15:restartNumberingAfterBreak="0">
+  <w:abstractNum w:abstractNumId="7" w15:restartNumberingAfterBreak="0">
     <w:nsid w:val="797719AB"/>
     <w:multiLevelType w:val="hybridMultilevel"/>
     <w:tmpl w:val="92EAAD5C"/>
@@ -8107,7 +8905,7 @@
       </w:rPr>
     </w:lvl>
   </w:abstractNum>
-  <w:abstractNum w:abstractNumId="6" w15:restartNumberingAfterBreak="0">
+  <w:abstractNum w:abstractNumId="8" w15:restartNumberingAfterBreak="0">
     <w:nsid w:val="7FC61CD1"/>
     <w:multiLevelType w:val="hybridMultilevel"/>
     <w:tmpl w:val="563CBFA0"/>
@@ -8220,25 +9018,31 @@
     </w:lvl>
   </w:abstractNum>
   <w:num w:numId="1" w16cid:durableId="535049287">
+    <w:abstractNumId w:val="2"/>
+  </w:num>
+  <w:num w:numId="2" w16cid:durableId="765657827">
     <w:abstractNumId w:val="1"/>
   </w:num>
-  <w:num w:numId="2" w16cid:durableId="765657827">
-    <w:abstractNumId w:val="0"/>
+  <w:num w:numId="3" w16cid:durableId="489516876">
+    <w:abstractNumId w:val="5"/>
   </w:num>
-  <w:num w:numId="3" w16cid:durableId="489516876">
+  <w:num w:numId="4" w16cid:durableId="1234467522">
+    <w:abstractNumId w:val="6"/>
+  </w:num>
+  <w:num w:numId="5" w16cid:durableId="169103231">
+    <w:abstractNumId w:val="7"/>
+  </w:num>
+  <w:num w:numId="6" w16cid:durableId="1519153538">
+    <w:abstractNumId w:val="4"/>
+  </w:num>
+  <w:num w:numId="7" w16cid:durableId="1157768984">
+    <w:abstractNumId w:val="8"/>
+  </w:num>
+  <w:num w:numId="8" w16cid:durableId="314847203">
     <w:abstractNumId w:val="3"/>
   </w:num>
-  <w:num w:numId="4" w16cid:durableId="1234467522">
-    <w:abstractNumId w:val="4"/>
-  </w:num>
-  <w:num w:numId="5" w16cid:durableId="169103231">
-    <w:abstractNumId w:val="5"/>
-  </w:num>
-  <w:num w:numId="6" w16cid:durableId="1519153538">
-    <w:abstractNumId w:val="2"/>
-  </w:num>
-  <w:num w:numId="7" w16cid:durableId="1157768984">
-    <w:abstractNumId w:val="6"/>
+  <w:num w:numId="9" w16cid:durableId="1512649464">
+    <w:abstractNumId w:val="0"/>
   </w:num>
 </w:numbering>
 </file>
@@ -8647,7 +9451,6 @@
   <w:style w:type="character" w:default="1" w:styleId="DefaultParagraphFont">
     <w:name w:val="Default Paragraph Font"/>
     <w:uiPriority w:val="1"/>
-    <w:semiHidden/>
     <w:unhideWhenUsed/>
   </w:style>
   <w:style w:type="table" w:default="1" w:styleId="TableNormal">
@@ -9067,16 +9870,15 @@
 </file>
 
 <file path=customXml/item1.xml><?xml version="1.0" encoding="utf-8"?>
-<b:Sources xmlns:b="http://schemas.openxmlformats.org/officeDocument/2006/bibliography" xmlns="http://schemas.openxmlformats.org/officeDocument/2006/bibliography" SelectedStyle="\APASixthEditionOfficeOnline.xsl" StyleName="APA" Version="6"/>
+<?mso-contentType ?>
+<FormTemplates xmlns="http://schemas.microsoft.com/sharepoint/v3/contenttype/forms">
+  <Display>DocumentLibraryForm</Display>
+  <Edit>DocumentLibraryForm</Edit>
+  <New>DocumentLibraryForm</New>
+</FormTemplates>
 </file>
 
 <file path=customXml/item2.xml><?xml version="1.0" encoding="utf-8"?>
-<p:properties xmlns:p="http://schemas.microsoft.com/office/2006/metadata/properties" xmlns:xsi="http://www.w3.org/2001/XMLSchema-instance" xmlns:pc="http://schemas.microsoft.com/office/infopath/2007/PartnerControls">
-  <documentManagement/>
-</p:properties>
-</file>
-
-<file path=customXml/item3.xml><?xml version="1.0" encoding="utf-8"?>
 <ct:contentTypeSchema xmlns:ct="http://schemas.microsoft.com/office/2006/metadata/contentType" xmlns:ma="http://schemas.microsoft.com/office/2006/metadata/properties/metaAttributes" ct:_="" ma:_="" ma:contentTypeName="Document" ma:contentTypeID="0x010100CC56517954F6C84CAE0821B37DA3E6D1" ma:contentTypeVersion="3" ma:contentTypeDescription="Create a new document." ma:contentTypeScope="" ma:versionID="9cfe4a6a6ff2d436466bbdb00cc0ecdf">
   <xsd:schema xmlns:xsd="http://www.w3.org/2001/XMLSchema" xmlns:xs="http://www.w3.org/2001/XMLSchema" xmlns:p="http://schemas.microsoft.com/office/2006/metadata/properties" xmlns:ns3="dad1a416-5526-4aa4-8467-d5aeea5b0262" targetNamespace="http://schemas.microsoft.com/office/2006/metadata/properties" ma:root="true" ma:fieldsID="d6da7cdec8cbfd4fadd31958e1bdc059" ns3:_="">
     <xsd:import namespace="dad1a416-5526-4aa4-8467-d5aeea5b0262"/>
@@ -9214,33 +10016,25 @@
 </ct:contentTypeSchema>
 </file>
 
+<file path=customXml/item3.xml><?xml version="1.0" encoding="utf-8"?>
+<p:properties xmlns:p="http://schemas.microsoft.com/office/2006/metadata/properties" xmlns:xsi="http://www.w3.org/2001/XMLSchema-instance" xmlns:pc="http://schemas.microsoft.com/office/infopath/2007/PartnerControls">
+  <documentManagement/>
+</p:properties>
+</file>
+
 <file path=customXml/item4.xml><?xml version="1.0" encoding="utf-8"?>
-<?mso-contentType ?>
-<FormTemplates xmlns="http://schemas.microsoft.com/sharepoint/v3/contenttype/forms">
-  <Display>DocumentLibraryForm</Display>
-  <Edit>DocumentLibraryForm</Edit>
-  <New>DocumentLibraryForm</New>
-</FormTemplates>
+<b:Sources xmlns:b="http://schemas.openxmlformats.org/officeDocument/2006/bibliography" xmlns="http://schemas.openxmlformats.org/officeDocument/2006/bibliography" SelectedStyle="\APASixthEditionOfficeOnline.xsl" StyleName="APA" Version="6"/>
 </file>
 
 <file path=customXml/itemProps1.xml><?xml version="1.0" encoding="utf-8"?>
-<ds:datastoreItem xmlns:ds="http://schemas.openxmlformats.org/officeDocument/2006/customXml" ds:itemID="{5FD86C97-B8F8-4DF4-9634-7BD7D8E1C3DB}">
+<ds:datastoreItem xmlns:ds="http://schemas.openxmlformats.org/officeDocument/2006/customXml" ds:itemID="{ADBFE380-98EB-46DF-9833-2A3A49D7BCBA}">
   <ds:schemaRefs>
-    <ds:schemaRef ds:uri="http://schemas.openxmlformats.org/officeDocument/2006/bibliography"/>
+    <ds:schemaRef ds:uri="http://schemas.microsoft.com/sharepoint/v3/contenttype/forms"/>
   </ds:schemaRefs>
 </ds:datastoreItem>
 </file>
 
 <file path=customXml/itemProps2.xml><?xml version="1.0" encoding="utf-8"?>
-<ds:datastoreItem xmlns:ds="http://schemas.openxmlformats.org/officeDocument/2006/customXml" ds:itemID="{B0B9CF09-E50B-4BF5-8C69-B63F15CB9760}">
-  <ds:schemaRefs>
-    <ds:schemaRef ds:uri="http://schemas.microsoft.com/office/2006/metadata/properties"/>
-    <ds:schemaRef ds:uri="http://schemas.microsoft.com/office/infopath/2007/PartnerControls"/>
-  </ds:schemaRefs>
-</ds:datastoreItem>
-</file>
-
-<file path=customXml/itemProps3.xml><?xml version="1.0" encoding="utf-8"?>
 <ds:datastoreItem xmlns:ds="http://schemas.openxmlformats.org/officeDocument/2006/customXml" ds:itemID="{AD496513-CC99-4441-BBAA-CFEB378046B7}">
   <ds:schemaRefs>
     <ds:schemaRef ds:uri="http://schemas.microsoft.com/office/2006/metadata/contentType"/>
@@ -9258,10 +10052,19 @@
 </ds:datastoreItem>
 </file>
 
+<file path=customXml/itemProps3.xml><?xml version="1.0" encoding="utf-8"?>
+<ds:datastoreItem xmlns:ds="http://schemas.openxmlformats.org/officeDocument/2006/customXml" ds:itemID="{B0B9CF09-E50B-4BF5-8C69-B63F15CB9760}">
+  <ds:schemaRefs>
+    <ds:schemaRef ds:uri="http://schemas.microsoft.com/office/2006/metadata/properties"/>
+    <ds:schemaRef ds:uri="http://schemas.microsoft.com/office/infopath/2007/PartnerControls"/>
+  </ds:schemaRefs>
+</ds:datastoreItem>
+</file>
+
 <file path=customXml/itemProps4.xml><?xml version="1.0" encoding="utf-8"?>
-<ds:datastoreItem xmlns:ds="http://schemas.openxmlformats.org/officeDocument/2006/customXml" ds:itemID="{ADBFE380-98EB-46DF-9833-2A3A49D7BCBA}">
+<ds:datastoreItem xmlns:ds="http://schemas.openxmlformats.org/officeDocument/2006/customXml" ds:itemID="{5FD86C97-B8F8-4DF4-9634-7BD7D8E1C3DB}">
   <ds:schemaRefs>
-    <ds:schemaRef ds:uri="http://schemas.microsoft.com/sharepoint/v3/contenttype/forms"/>
+    <ds:schemaRef ds:uri="http://schemas.openxmlformats.org/officeDocument/2006/bibliography"/>
   </ds:schemaRefs>
 </ds:datastoreItem>
 </file>
</xml_diff>

<commit_message>
continue HTML part of 4th ULM, changed variable locations
</commit_message>
<xml_diff>
--- a/coursework submission/Writeup.docx
+++ b/coursework submission/Writeup.docx
@@ -8,6 +8,8 @@
           <w:rFonts w:ascii="Arial" w:hAnsi="Arial" w:cs="Arial"/>
           <w:b/>
           <w:bCs/>
+          <w:sz w:val="28"/>
+          <w:szCs w:val="28"/>
         </w:rPr>
       </w:pPr>
       <w:r>
@@ -15,6 +17,8 @@
           <w:rFonts w:ascii="Arial" w:hAnsi="Arial" w:cs="Arial"/>
           <w:b/>
           <w:bCs/>
+          <w:sz w:val="28"/>
+          <w:szCs w:val="28"/>
         </w:rPr>
         <w:t>Introduction</w:t>
       </w:r>
@@ -29,19 +33,19 @@
         <w:rPr>
           <w:rFonts w:ascii="Arial" w:hAnsi="Arial" w:cs="Arial"/>
         </w:rPr>
-        <w:t xml:space="preserve">In this report, I will be describing the methodology of </w:t>
-      </w:r>
-      <w:r>
-        <w:rPr>
-          <w:rFonts w:ascii="Arial" w:hAnsi="Arial" w:cs="Arial"/>
-        </w:rPr>
-        <w:t xml:space="preserve">how I created my </w:t>
-      </w:r>
-      <w:r>
-        <w:rPr>
-          <w:rFonts w:ascii="Arial" w:hAnsi="Arial" w:cs="Arial"/>
-        </w:rPr>
-        <w:t>project,</w:t>
+        <w:t>In this report, I will be describing</w:t>
+      </w:r>
+      <w:r>
+        <w:rPr>
+          <w:rFonts w:ascii="Arial" w:hAnsi="Arial" w:cs="Arial"/>
+        </w:rPr>
+        <w:t xml:space="preserve"> what my project is</w:t>
+      </w:r>
+      <w:r>
+        <w:rPr>
+          <w:rFonts w:ascii="Arial" w:hAnsi="Arial" w:cs="Arial"/>
+        </w:rPr>
+        <w:t>,</w:t>
       </w:r>
       <w:r>
         <w:rPr>
@@ -54,6 +58,12 @@
           <w:rFonts w:ascii="Arial" w:hAnsi="Arial" w:cs="Arial"/>
         </w:rPr>
         <w:t>of my coursework for the COMP1004 module</w:t>
+      </w:r>
+      <w:r>
+        <w:rPr>
+          <w:rFonts w:ascii="Arial" w:hAnsi="Arial" w:cs="Arial"/>
+        </w:rPr>
+        <w:t xml:space="preserve"> and the eventual result</w:t>
       </w:r>
       <w:r>
         <w:rPr>
@@ -142,7 +152,7 @@
           <w:b/>
           <w:bCs/>
         </w:rPr>
-        <w:t>Project Vision:</w:t>
+        <w:t>Project Vision</w:t>
       </w:r>
     </w:p>
     <w:p>
@@ -297,14 +307,12 @@
         </w:rPr>
         <w:t xml:space="preserve">To improve efficiency in administers </w:t>
       </w:r>
-      <w:proofErr w:type="gramStart"/>
-      <w:r>
-        <w:rPr>
-          <w:rFonts w:ascii="Arial" w:hAnsi="Arial" w:cs="Arial"/>
-        </w:rPr>
-        <w:t>jobs</w:t>
-      </w:r>
-      <w:proofErr w:type="gramEnd"/>
+      <w:r>
+        <w:rPr>
+          <w:rFonts w:ascii="Arial" w:hAnsi="Arial" w:cs="Arial"/>
+        </w:rPr>
+        <w:t>jobs.</w:t>
+      </w:r>
     </w:p>
     <w:p>
       <w:pPr>
@@ -322,14 +330,12 @@
         </w:rPr>
         <w:t xml:space="preserve">Databases need accurate </w:t>
       </w:r>
-      <w:proofErr w:type="gramStart"/>
-      <w:r>
-        <w:rPr>
-          <w:rFonts w:ascii="Arial" w:hAnsi="Arial" w:cs="Arial"/>
-        </w:rPr>
-        <w:t>data</w:t>
-      </w:r>
-      <w:proofErr w:type="gramEnd"/>
+      <w:r>
+        <w:rPr>
+          <w:rFonts w:ascii="Arial" w:hAnsi="Arial" w:cs="Arial"/>
+        </w:rPr>
+        <w:t>data.</w:t>
+      </w:r>
     </w:p>
     <w:p>
       <w:pPr>
@@ -381,14 +387,12 @@
         </w:rPr>
         <w:t xml:space="preserve">Ethical, </w:t>
       </w:r>
-      <w:proofErr w:type="gramStart"/>
-      <w:r>
-        <w:rPr>
-          <w:rFonts w:ascii="Arial" w:hAnsi="Arial" w:cs="Arial"/>
-        </w:rPr>
-        <w:t>legal</w:t>
-      </w:r>
-      <w:proofErr w:type="gramEnd"/>
+      <w:r>
+        <w:rPr>
+          <w:rFonts w:ascii="Arial" w:hAnsi="Arial" w:cs="Arial"/>
+        </w:rPr>
+        <w:t>legal,</w:t>
+      </w:r>
       <w:r>
         <w:rPr>
           <w:rFonts w:ascii="Arial" w:hAnsi="Arial" w:cs="Arial"/>
@@ -402,6 +406,7 @@
           <w:ilvl w:val="1"/>
           <w:numId w:val="8"/>
         </w:numPr>
+        <w:ind w:left="1080"/>
         <w:rPr>
           <w:rFonts w:ascii="Arial" w:hAnsi="Arial" w:cs="Arial"/>
         </w:rPr>
@@ -415,6 +420,11 @@
     </w:p>
     <w:p>
       <w:pPr>
+        <w:numPr>
+          <w:ilvl w:val="1"/>
+          <w:numId w:val="8"/>
+        </w:numPr>
+        <w:ind w:left="1080"/>
         <w:rPr>
           <w:rFonts w:ascii="Arial" w:hAnsi="Arial" w:cs="Arial"/>
         </w:rPr>
@@ -425,14 +435,12 @@
         </w:rPr>
         <w:t xml:space="preserve">Social – Accessibility concerns based on different input </w:t>
       </w:r>
-      <w:proofErr w:type="gramStart"/>
-      <w:r>
-        <w:rPr>
-          <w:rFonts w:ascii="Arial" w:hAnsi="Arial" w:cs="Arial"/>
-        </w:rPr>
-        <w:t>methods</w:t>
-      </w:r>
-      <w:proofErr w:type="gramEnd"/>
+      <w:r>
+        <w:rPr>
+          <w:rFonts w:ascii="Arial" w:hAnsi="Arial" w:cs="Arial"/>
+        </w:rPr>
+        <w:t>methods.</w:t>
+      </w:r>
     </w:p>
     <w:p>
       <w:pPr>
@@ -448,15 +456,17 @@
         <w:t>Here are my user stories with my intended features:</w:t>
       </w:r>
       <w:r>
-        <w:rPr>
-          <w:rFonts w:ascii="Arial" w:hAnsi="Arial" w:cs="Arial"/>
+        <w:t xml:space="preserve"> </w:t>
+      </w:r>
+      <w:r>
+        <w:rPr>
           <w:noProof/>
         </w:rPr>
         <w:drawing>
-          <wp:inline distT="0" distB="0" distL="0" distR="0" wp14:anchorId="0C06C674" wp14:editId="4933D578">
-            <wp:extent cx="6469638" cy="5310554"/>
+          <wp:inline distT="0" distB="0" distL="0" distR="0" wp14:anchorId="0D82AC2D" wp14:editId="7FEDC57D">
+            <wp:extent cx="6425324" cy="5820508"/>
             <wp:effectExtent l="0" t="0" r="0" b="0"/>
-            <wp:docPr id="1241729514" name="Picture 1"/>
+            <wp:docPr id="1701797975" name="Picture 1" descr="A diagram of a game&#10;&#10;Description automatically generated"/>
             <wp:cNvGraphicFramePr>
               <a:graphicFrameLocks xmlns:a="http://schemas.openxmlformats.org/drawingml/2006/main" noChangeAspect="1"/>
             </wp:cNvGraphicFramePr>
@@ -464,7 +474,7 @@
               <a:graphicData uri="http://schemas.openxmlformats.org/drawingml/2006/picture">
                 <pic:pic xmlns:pic="http://schemas.openxmlformats.org/drawingml/2006/picture">
                   <pic:nvPicPr>
-                    <pic:cNvPr id="0" name="Picture 1"/>
+                    <pic:cNvPr id="1701797975" name="Picture 1" descr="A diagram of a game&#10;&#10;Description automatically generated"/>
                     <pic:cNvPicPr>
                       <a:picLocks noChangeAspect="1" noChangeArrowheads="1"/>
                     </pic:cNvPicPr>
@@ -485,7 +495,7 @@
                   <pic:spPr bwMode="auto">
                     <a:xfrm>
                       <a:off x="0" y="0"/>
-                      <a:ext cx="6469638" cy="5310554"/>
+                      <a:ext cx="6446364" cy="5839568"/>
                     </a:xfrm>
                     <a:prstGeom prst="rect">
                       <a:avLst/>
@@ -581,12 +591,31 @@
           <w:bCs/>
         </w:rPr>
       </w:pPr>
-      <w:r>
+    </w:p>
+    <w:p>
+      <w:pPr>
         <w:rPr>
           <w:rFonts w:ascii="Arial" w:hAnsi="Arial" w:cs="Arial"/>
           <w:b/>
           <w:bCs/>
         </w:rPr>
+      </w:pPr>
+    </w:p>
+    <w:p>
+      <w:pPr>
+        <w:rPr>
+          <w:rFonts w:ascii="Arial" w:hAnsi="Arial" w:cs="Arial"/>
+          <w:b/>
+          <w:bCs/>
+        </w:rPr>
+      </w:pPr>
+      <w:r>
+        <w:rPr>
+          <w:rFonts w:ascii="Arial" w:hAnsi="Arial" w:cs="Arial"/>
+          <w:b/>
+          <w:bCs/>
+        </w:rPr>
+        <w:lastRenderedPageBreak/>
         <w:t>Software Development Lifecycle</w:t>
       </w:r>
     </w:p>
@@ -667,7 +696,6 @@
         <w:rPr>
           <w:rFonts w:ascii="Arial" w:hAnsi="Arial" w:cs="Arial"/>
         </w:rPr>
-        <w:lastRenderedPageBreak/>
         <w:t>The first week was primarily the planning phase, creating a ULM and flowchart to design the basic logic of the website with a wireframe of what the UI could look like in the end. This is below:</w:t>
       </w:r>
       <w:r>
@@ -825,7 +853,6 @@
           <w:bCs/>
           <w:noProof/>
         </w:rPr>
-        <w:lastRenderedPageBreak/>
         <w:drawing>
           <wp:inline distT="0" distB="0" distL="0" distR="0" wp14:anchorId="61D8729D" wp14:editId="04730E8A">
             <wp:extent cx="5727700" cy="6374765"/>
@@ -950,229 +977,19 @@
           <w:rFonts w:ascii="Arial" w:hAnsi="Arial" w:cs="Arial"/>
         </w:rPr>
       </w:pPr>
+    </w:p>
+    <w:p>
+      <w:pPr>
+        <w:rPr>
+          <w:rFonts w:ascii="Arial" w:hAnsi="Arial" w:cs="Arial"/>
+        </w:rPr>
+      </w:pPr>
       <w:r>
         <w:rPr>
           <w:rFonts w:ascii="Arial" w:hAnsi="Arial" w:cs="Arial"/>
         </w:rPr>
         <w:t>In my second sprint,</w:t>
       </w:r>
-    </w:p>
-    <w:p>
-      <w:pPr>
-        <w:rPr>
-          <w:rFonts w:ascii="Arial" w:hAnsi="Arial" w:cs="Arial"/>
-        </w:rPr>
-      </w:pPr>
-    </w:p>
-    <w:p>
-      <w:pPr>
-        <w:rPr>
-          <w:rFonts w:ascii="Arial" w:hAnsi="Arial" w:cs="Arial"/>
-        </w:rPr>
-      </w:pPr>
-    </w:p>
-    <w:p>
-      <w:pPr>
-        <w:rPr>
-          <w:rFonts w:ascii="Arial" w:hAnsi="Arial" w:cs="Arial"/>
-        </w:rPr>
-      </w:pPr>
-    </w:p>
-    <w:p>
-      <w:pPr>
-        <w:rPr>
-          <w:rFonts w:ascii="Arial" w:hAnsi="Arial" w:cs="Arial"/>
-        </w:rPr>
-      </w:pPr>
-    </w:p>
-    <w:p>
-      <w:pPr>
-        <w:rPr>
-          <w:rFonts w:ascii="Arial" w:hAnsi="Arial" w:cs="Arial"/>
-        </w:rPr>
-      </w:pPr>
-    </w:p>
-    <w:p>
-      <w:pPr>
-        <w:rPr>
-          <w:rFonts w:ascii="Arial" w:hAnsi="Arial" w:cs="Arial"/>
-        </w:rPr>
-      </w:pPr>
-    </w:p>
-    <w:p>
-      <w:pPr>
-        <w:rPr>
-          <w:rFonts w:ascii="Arial" w:hAnsi="Arial" w:cs="Arial"/>
-        </w:rPr>
-      </w:pPr>
-    </w:p>
-    <w:p>
-      <w:pPr>
-        <w:rPr>
-          <w:rFonts w:ascii="Arial" w:hAnsi="Arial" w:cs="Arial"/>
-        </w:rPr>
-      </w:pPr>
-    </w:p>
-    <w:p>
-      <w:pPr>
-        <w:rPr>
-          <w:rFonts w:ascii="Arial" w:hAnsi="Arial" w:cs="Arial"/>
-        </w:rPr>
-      </w:pPr>
-    </w:p>
-    <w:p>
-      <w:pPr>
-        <w:rPr>
-          <w:rFonts w:ascii="Arial" w:hAnsi="Arial" w:cs="Arial"/>
-        </w:rPr>
-      </w:pPr>
-    </w:p>
-    <w:p>
-      <w:pPr>
-        <w:rPr>
-          <w:rFonts w:ascii="Arial" w:hAnsi="Arial" w:cs="Arial"/>
-        </w:rPr>
-      </w:pPr>
-    </w:p>
-    <w:p>
-      <w:pPr>
-        <w:rPr>
-          <w:rFonts w:ascii="Arial" w:hAnsi="Arial" w:cs="Arial"/>
-        </w:rPr>
-      </w:pPr>
-    </w:p>
-    <w:p>
-      <w:pPr>
-        <w:rPr>
-          <w:rFonts w:ascii="Arial" w:hAnsi="Arial" w:cs="Arial"/>
-        </w:rPr>
-      </w:pPr>
-    </w:p>
-    <w:p>
-      <w:pPr>
-        <w:rPr>
-          <w:rFonts w:ascii="Arial" w:hAnsi="Arial" w:cs="Arial"/>
-        </w:rPr>
-      </w:pPr>
-    </w:p>
-    <w:p>
-      <w:pPr>
-        <w:rPr>
-          <w:rFonts w:ascii="Arial" w:hAnsi="Arial" w:cs="Arial"/>
-        </w:rPr>
-      </w:pPr>
-    </w:p>
-    <w:p>
-      <w:pPr>
-        <w:rPr>
-          <w:rFonts w:ascii="Arial" w:hAnsi="Arial" w:cs="Arial"/>
-        </w:rPr>
-      </w:pPr>
-    </w:p>
-    <w:p>
-      <w:pPr>
-        <w:rPr>
-          <w:rFonts w:ascii="Arial" w:hAnsi="Arial" w:cs="Arial"/>
-        </w:rPr>
-      </w:pPr>
-    </w:p>
-    <w:p>
-      <w:pPr>
-        <w:rPr>
-          <w:rFonts w:ascii="Arial" w:hAnsi="Arial" w:cs="Arial"/>
-        </w:rPr>
-      </w:pPr>
-    </w:p>
-    <w:p>
-      <w:pPr>
-        <w:rPr>
-          <w:rFonts w:ascii="Arial" w:hAnsi="Arial" w:cs="Arial"/>
-        </w:rPr>
-      </w:pPr>
-    </w:p>
-    <w:p>
-      <w:pPr>
-        <w:rPr>
-          <w:rFonts w:ascii="Arial" w:hAnsi="Arial" w:cs="Arial"/>
-        </w:rPr>
-      </w:pPr>
-    </w:p>
-    <w:p>
-      <w:pPr>
-        <w:rPr>
-          <w:rFonts w:ascii="Arial" w:hAnsi="Arial" w:cs="Arial"/>
-        </w:rPr>
-      </w:pPr>
-    </w:p>
-    <w:p>
-      <w:pPr>
-        <w:rPr>
-          <w:rFonts w:ascii="Arial" w:hAnsi="Arial" w:cs="Arial"/>
-        </w:rPr>
-      </w:pPr>
-    </w:p>
-    <w:p>
-      <w:pPr>
-        <w:rPr>
-          <w:rFonts w:ascii="Arial" w:hAnsi="Arial" w:cs="Arial"/>
-        </w:rPr>
-      </w:pPr>
-    </w:p>
-    <w:p>
-      <w:pPr>
-        <w:rPr>
-          <w:rFonts w:ascii="Arial" w:hAnsi="Arial" w:cs="Arial"/>
-        </w:rPr>
-      </w:pPr>
-    </w:p>
-    <w:p>
-      <w:pPr>
-        <w:rPr>
-          <w:rFonts w:ascii="Arial" w:hAnsi="Arial" w:cs="Arial"/>
-        </w:rPr>
-      </w:pPr>
-    </w:p>
-    <w:p>
-      <w:pPr>
-        <w:rPr>
-          <w:rFonts w:ascii="Arial" w:hAnsi="Arial" w:cs="Arial"/>
-        </w:rPr>
-      </w:pPr>
-    </w:p>
-    <w:p>
-      <w:pPr>
-        <w:rPr>
-          <w:rFonts w:ascii="Arial" w:hAnsi="Arial" w:cs="Arial"/>
-        </w:rPr>
-      </w:pPr>
-    </w:p>
-    <w:p>
-      <w:pPr>
-        <w:rPr>
-          <w:rFonts w:ascii="Arial" w:hAnsi="Arial" w:cs="Arial"/>
-        </w:rPr>
-      </w:pPr>
-    </w:p>
-    <w:p>
-      <w:pPr>
-        <w:rPr>
-          <w:rFonts w:ascii="Arial" w:hAnsi="Arial" w:cs="Arial"/>
-        </w:rPr>
-      </w:pPr>
-    </w:p>
-    <w:p>
-      <w:pPr>
-        <w:rPr>
-          <w:rFonts w:ascii="Arial" w:hAnsi="Arial" w:cs="Arial"/>
-        </w:rPr>
-      </w:pPr>
-    </w:p>
-    <w:p>
-      <w:pPr>
-        <w:rPr>
-          <w:rFonts w:ascii="Arial" w:hAnsi="Arial" w:cs="Arial"/>
-        </w:rPr>
-      </w:pPr>
     </w:p>
     <w:p>
       <w:pPr>
@@ -1237,7 +1054,6 @@
                 <w:sz w:val="16"/>
                 <w:szCs w:val="16"/>
               </w:rPr>
-              <w:lastRenderedPageBreak/>
               <w:t>Features</w:t>
             </w:r>
           </w:p>
@@ -2877,25 +2693,7 @@
                 <w:sz w:val="16"/>
                 <w:szCs w:val="16"/>
               </w:rPr>
-              <w:t xml:space="preserve">Over </w:t>
-            </w:r>
-            <w:proofErr w:type="gramStart"/>
-            <w:r>
-              <w:rPr>
-                <w:rFonts w:ascii="Arial" w:hAnsi="Arial" w:cs="Arial"/>
-                <w:sz w:val="16"/>
-                <w:szCs w:val="16"/>
-              </w:rPr>
-              <w:t>half way</w:t>
-            </w:r>
-            <w:proofErr w:type="gramEnd"/>
-            <w:r>
-              <w:rPr>
-                <w:rFonts w:ascii="Arial" w:hAnsi="Arial" w:cs="Arial"/>
-                <w:sz w:val="16"/>
-                <w:szCs w:val="16"/>
-              </w:rPr>
-              <w:t xml:space="preserve"> done (&gt;50%)</w:t>
+              <w:t>Over half way done (&gt;50%)</w:t>
             </w:r>
           </w:p>
         </w:tc>
@@ -3711,27 +3509,7 @@
                 <w:szCs w:val="16"/>
                 <w:highlight w:val="green"/>
               </w:rPr>
-              <w:t>- Put comments in .</w:t>
-            </w:r>
-            <w:proofErr w:type="spellStart"/>
-            <w:r>
-              <w:rPr>
-                <w:rFonts w:ascii="Arial" w:hAnsi="Arial" w:cs="Arial"/>
-                <w:sz w:val="16"/>
-                <w:szCs w:val="16"/>
-                <w:highlight w:val="green"/>
-              </w:rPr>
-              <w:t>js</w:t>
-            </w:r>
-            <w:proofErr w:type="spellEnd"/>
-            <w:r>
-              <w:rPr>
-                <w:rFonts w:ascii="Arial" w:hAnsi="Arial" w:cs="Arial"/>
-                <w:sz w:val="16"/>
-                <w:szCs w:val="16"/>
-                <w:highlight w:val="green"/>
-              </w:rPr>
-              <w:t xml:space="preserve"> file for better readability</w:t>
+              <w:t>- Put comments in .js file for better readability</w:t>
             </w:r>
           </w:p>
           <w:p>
@@ -3750,27 +3528,7 @@
                 <w:szCs w:val="16"/>
                 <w:highlight w:val="red"/>
               </w:rPr>
-              <w:t xml:space="preserve">- Attempt to use Word generation instead of using </w:t>
-            </w:r>
-            <w:proofErr w:type="gramStart"/>
-            <w:r>
-              <w:rPr>
-                <w:rFonts w:ascii="Arial" w:hAnsi="Arial" w:cs="Arial"/>
-                <w:sz w:val="16"/>
-                <w:szCs w:val="16"/>
-                <w:highlight w:val="red"/>
-              </w:rPr>
-              <w:t>an</w:t>
-            </w:r>
-            <w:proofErr w:type="gramEnd"/>
-            <w:r>
-              <w:rPr>
-                <w:rFonts w:ascii="Arial" w:hAnsi="Arial" w:cs="Arial"/>
-                <w:sz w:val="16"/>
-                <w:szCs w:val="16"/>
-                <w:highlight w:val="red"/>
-              </w:rPr>
-              <w:t xml:space="preserve"> randomised array</w:t>
+              <w:t>- Attempt to use Word generation instead of using an randomised array</w:t>
             </w:r>
           </w:p>
           <w:p>
@@ -5277,27 +5035,7 @@
                 <w:szCs w:val="16"/>
                 <w:highlight w:val="green"/>
               </w:rPr>
-              <w:t xml:space="preserve">- Allow </w:t>
-            </w:r>
-            <w:proofErr w:type="spellStart"/>
-            <w:r>
-              <w:rPr>
-                <w:rFonts w:ascii="Arial" w:hAnsi="Arial" w:cs="Arial"/>
-                <w:sz w:val="16"/>
-                <w:szCs w:val="16"/>
-                <w:highlight w:val="green"/>
-              </w:rPr>
-              <w:t>stats</w:t>
-            </w:r>
-            <w:proofErr w:type="spellEnd"/>
-            <w:r>
-              <w:rPr>
-                <w:rFonts w:ascii="Arial" w:hAnsi="Arial" w:cs="Arial"/>
-                <w:sz w:val="16"/>
-                <w:szCs w:val="16"/>
-                <w:highlight w:val="green"/>
-              </w:rPr>
-              <w:t xml:space="preserve"> to be visible on webpage</w:t>
+              <w:t>- Allow stats to be visible on webpage</w:t>
             </w:r>
           </w:p>
           <w:p>
@@ -6342,18 +6080,8 @@
           <w:sz w:val="18"/>
           <w:szCs w:val="18"/>
         </w:rPr>
-        <w:t xml:space="preserve">Found it abrupt that words disappeared after every word, making typing harder as not as natural to </w:t>
-      </w:r>
-      <w:proofErr w:type="gramStart"/>
-      <w:r>
-        <w:rPr>
-          <w:rFonts w:ascii="Arial" w:hAnsi="Arial" w:cs="Arial"/>
-          <w:sz w:val="18"/>
-          <w:szCs w:val="18"/>
-        </w:rPr>
-        <w:t>do</w:t>
-      </w:r>
-      <w:proofErr w:type="gramEnd"/>
+        <w:t>Found it abrupt that words disappeared after every word, making typing harder as not as natural to do</w:t>
+      </w:r>
     </w:p>
     <w:p>
       <w:pPr>
@@ -6914,33 +6642,15 @@
           <w:sz w:val="18"/>
           <w:szCs w:val="18"/>
         </w:rPr>
-        <w:t xml:space="preserve">Website is done well, dark mode is done well, looks </w:t>
-      </w:r>
-      <w:proofErr w:type="gramStart"/>
-      <w:r>
-        <w:rPr>
-          <w:rFonts w:ascii="Arial" w:hAnsi="Arial" w:cs="Arial"/>
-          <w:sz w:val="18"/>
-          <w:szCs w:val="18"/>
-        </w:rPr>
-        <w:t xml:space="preserve">fairly </w:t>
-      </w:r>
-      <w:r>
-        <w:rPr>
-          <w:rFonts w:ascii="Arial" w:hAnsi="Arial" w:cs="Arial"/>
-          <w:sz w:val="18"/>
-          <w:szCs w:val="18"/>
-        </w:rPr>
-        <w:t>clean</w:t>
-      </w:r>
-      <w:proofErr w:type="gramEnd"/>
-      <w:r>
-        <w:rPr>
-          <w:rFonts w:ascii="Arial" w:hAnsi="Arial" w:cs="Arial"/>
-          <w:sz w:val="18"/>
-          <w:szCs w:val="18"/>
-        </w:rPr>
-        <w:t>.</w:t>
+        <w:t xml:space="preserve">Website is done well, dark mode is done well, looks fairly </w:t>
+      </w:r>
+      <w:r>
+        <w:rPr>
+          <w:rFonts w:ascii="Arial" w:hAnsi="Arial" w:cs="Arial"/>
+          <w:sz w:val="18"/>
+          <w:szCs w:val="18"/>
+        </w:rPr>
+        <w:t>clean.</w:t>
       </w:r>
     </w:p>
     <w:p>
@@ -7076,39 +6786,68 @@
           <w:sz w:val="18"/>
           <w:szCs w:val="18"/>
         </w:rPr>
-        <w:t xml:space="preserve">, with any extra features and stats being nice and </w:t>
-      </w:r>
-      <w:r>
-        <w:rPr>
-          <w:rFonts w:ascii="Arial" w:hAnsi="Arial" w:cs="Arial"/>
-          <w:sz w:val="18"/>
-          <w:szCs w:val="18"/>
-        </w:rPr>
-        <w:t>q</w:t>
-      </w:r>
-      <w:r>
-        <w:rPr>
-          <w:rFonts w:ascii="Arial" w:hAnsi="Arial" w:cs="Arial"/>
-          <w:sz w:val="18"/>
-          <w:szCs w:val="18"/>
-        </w:rPr>
-        <w:t>uality of life</w:t>
-      </w:r>
-      <w:r>
-        <w:rPr>
-          <w:rFonts w:ascii="Arial" w:hAnsi="Arial" w:cs="Arial"/>
-          <w:sz w:val="18"/>
-          <w:szCs w:val="18"/>
-        </w:rPr>
-        <w:t xml:space="preserve"> given time to </w:t>
-      </w:r>
-      <w:r>
-        <w:rPr>
-          <w:rFonts w:ascii="Arial" w:hAnsi="Arial" w:cs="Arial"/>
-          <w:sz w:val="18"/>
-          <w:szCs w:val="18"/>
-        </w:rPr>
-        <w:t>spare.</w:t>
+        <w:t>, with any</w:t>
+      </w:r>
+      <w:r>
+        <w:rPr>
+          <w:rFonts w:ascii="Arial" w:hAnsi="Arial" w:cs="Arial"/>
+          <w:sz w:val="18"/>
+          <w:szCs w:val="18"/>
+        </w:rPr>
+        <w:t xml:space="preserve"> extra features would be great to add but not necessary for the scope of this project (such as more stats, able to change password etc) </w:t>
+      </w:r>
+    </w:p>
+    <w:p>
+      <w:pPr>
+        <w:rPr>
+          <w:rFonts w:ascii="Arial" w:hAnsi="Arial" w:cs="Arial"/>
+          <w:sz w:val="18"/>
+          <w:szCs w:val="18"/>
+        </w:rPr>
+      </w:pPr>
+    </w:p>
+    <w:p>
+      <w:pPr>
+        <w:rPr>
+          <w:rFonts w:ascii="Arial" w:hAnsi="Arial" w:cs="Arial"/>
+          <w:sz w:val="18"/>
+          <w:szCs w:val="18"/>
+        </w:rPr>
+      </w:pPr>
+    </w:p>
+    <w:p>
+      <w:pPr>
+        <w:rPr>
+          <w:rFonts w:ascii="Arial" w:hAnsi="Arial" w:cs="Arial"/>
+          <w:sz w:val="18"/>
+          <w:szCs w:val="18"/>
+        </w:rPr>
+      </w:pPr>
+    </w:p>
+    <w:p>
+      <w:pPr>
+        <w:rPr>
+          <w:rFonts w:ascii="Arial" w:hAnsi="Arial" w:cs="Arial"/>
+          <w:sz w:val="18"/>
+          <w:szCs w:val="18"/>
+        </w:rPr>
+      </w:pPr>
+    </w:p>
+    <w:p>
+      <w:pPr>
+        <w:rPr>
+          <w:rFonts w:ascii="Arial" w:hAnsi="Arial" w:cs="Arial"/>
+          <w:sz w:val="18"/>
+          <w:szCs w:val="18"/>
+        </w:rPr>
+      </w:pPr>
+      <w:r>
+        <w:rPr>
+          <w:rFonts w:ascii="Arial" w:hAnsi="Arial" w:cs="Arial"/>
+          <w:sz w:val="18"/>
+          <w:szCs w:val="18"/>
+        </w:rPr>
+        <w:br w:type="page"/>
       </w:r>
     </w:p>
     <w:p>
@@ -7116,16 +6855,21 @@
         <w:ind w:left="360"/>
         <w:rPr>
           <w:rFonts w:ascii="Arial" w:hAnsi="Arial" w:cs="Arial"/>
-          <w:sz w:val="18"/>
-          <w:szCs w:val="18"/>
-        </w:rPr>
-      </w:pPr>
-      <w:r>
-        <w:rPr>
-          <w:rFonts w:ascii="Arial" w:hAnsi="Arial" w:cs="Arial"/>
-          <w:sz w:val="18"/>
-          <w:szCs w:val="18"/>
-        </w:rPr>
+          <w:b/>
+          <w:bCs/>
+          <w:sz w:val="18"/>
+          <w:szCs w:val="18"/>
+        </w:rPr>
+      </w:pPr>
+      <w:r>
+        <w:rPr>
+          <w:rFonts w:ascii="Arial" w:hAnsi="Arial" w:cs="Arial"/>
+          <w:b/>
+          <w:bCs/>
+          <w:sz w:val="18"/>
+          <w:szCs w:val="18"/>
+        </w:rPr>
+        <w:lastRenderedPageBreak/>
         <w:t xml:space="preserve">Challenges </w:t>
       </w:r>
     </w:p>
@@ -7208,27 +6952,7 @@
           <w:sz w:val="18"/>
           <w:szCs w:val="18"/>
         </w:rPr>
-        <w:t xml:space="preserve">Must create a local web server using visual studio preview extension or python -m </w:t>
-      </w:r>
-      <w:proofErr w:type="spellStart"/>
-      <w:proofErr w:type="gramStart"/>
-      <w:r>
-        <w:rPr>
-          <w:rFonts w:ascii="Arial" w:hAnsi="Arial" w:cs="Arial"/>
-          <w:sz w:val="18"/>
-          <w:szCs w:val="18"/>
-        </w:rPr>
-        <w:t>http.server</w:t>
-      </w:r>
-      <w:proofErr w:type="spellEnd"/>
-      <w:proofErr w:type="gramEnd"/>
-      <w:r>
-        <w:rPr>
-          <w:rFonts w:ascii="Arial" w:hAnsi="Arial" w:cs="Arial"/>
-          <w:sz w:val="18"/>
-          <w:szCs w:val="18"/>
-        </w:rPr>
-        <w:t xml:space="preserve"> command in terminal to fetch data from the </w:t>
+        <w:t xml:space="preserve">Must create a local web server using visual studio preview extension or python -m http.server command in terminal to fetch data from the </w:t>
       </w:r>
       <w:r>
         <w:rPr>
@@ -7604,25 +7328,7 @@
           <w:sz w:val="18"/>
           <w:szCs w:val="18"/>
         </w:rPr>
-        <w:t xml:space="preserve"> about implementing the styling and </w:t>
-      </w:r>
-      <w:proofErr w:type="spellStart"/>
-      <w:r>
-        <w:rPr>
-          <w:rFonts w:ascii="Arial" w:hAnsi="Arial" w:cs="Arial"/>
-          <w:sz w:val="18"/>
-          <w:szCs w:val="18"/>
-        </w:rPr>
-        <w:t>endOfLine</w:t>
-      </w:r>
-      <w:proofErr w:type="spellEnd"/>
-      <w:r>
-        <w:rPr>
-          <w:rFonts w:ascii="Arial" w:hAnsi="Arial" w:cs="Arial"/>
-          <w:sz w:val="18"/>
-          <w:szCs w:val="18"/>
-        </w:rPr>
-        <w:t xml:space="preserve"> </w:t>
+        <w:t xml:space="preserve"> about implementing the styling and endOfLine </w:t>
       </w:r>
       <w:r>
         <w:rPr>
@@ -7690,25 +7396,7 @@
           <w:sz w:val="18"/>
           <w:szCs w:val="18"/>
         </w:rPr>
-        <w:t xml:space="preserve">How to hide </w:t>
-      </w:r>
-      <w:proofErr w:type="spellStart"/>
-      <w:r>
-        <w:rPr>
-          <w:rFonts w:ascii="Arial" w:hAnsi="Arial" w:cs="Arial"/>
-          <w:sz w:val="18"/>
-          <w:szCs w:val="18"/>
-        </w:rPr>
-        <w:t>divs</w:t>
-      </w:r>
-      <w:proofErr w:type="spellEnd"/>
-      <w:r>
-        <w:rPr>
-          <w:rFonts w:ascii="Arial" w:hAnsi="Arial" w:cs="Arial"/>
-          <w:sz w:val="18"/>
-          <w:szCs w:val="18"/>
-        </w:rPr>
-        <w:t xml:space="preserve"> in the html using </w:t>
+        <w:t xml:space="preserve">How to hide divs in the html using </w:t>
       </w:r>
       <w:r>
         <w:rPr>
@@ -7828,7 +7516,28 @@
           <w:sz w:val="18"/>
           <w:szCs w:val="18"/>
         </w:rPr>
-        <w:lastRenderedPageBreak/>
+        <w:t xml:space="preserve">Creating the regular expression for password standardisation </w:t>
+      </w:r>
+    </w:p>
+    <w:p>
+      <w:pPr>
+        <w:pStyle w:val="ListParagraph"/>
+        <w:numPr>
+          <w:ilvl w:val="0"/>
+          <w:numId w:val="1"/>
+        </w:numPr>
+        <w:rPr>
+          <w:rFonts w:ascii="Arial" w:hAnsi="Arial" w:cs="Arial"/>
+          <w:sz w:val="18"/>
+          <w:szCs w:val="18"/>
+        </w:rPr>
+      </w:pPr>
+      <w:r>
+        <w:rPr>
+          <w:rFonts w:ascii="Arial" w:hAnsi="Arial" w:cs="Arial"/>
+          <w:sz w:val="18"/>
+          <w:szCs w:val="18"/>
+        </w:rPr>
         <w:t>Juggling this project with my other coursework</w:t>
       </w:r>
     </w:p>
@@ -7887,6 +7596,15 @@
           <w:lang w:val="en-US"/>
         </w:rPr>
       </w:pPr>
+      <w:r>
+        <w:rPr>
+          <w:rFonts w:ascii="Arial" w:hAnsi="Arial" w:cs="Arial"/>
+          <w:sz w:val="18"/>
+          <w:szCs w:val="18"/>
+          <w:lang w:val="en-US"/>
+        </w:rPr>
+        <w:t>Package diagram, class diagram, sitemap</w:t>
+      </w:r>
     </w:p>
     <w:sectPr>
       <w:pgSz w:w="11906" w:h="16838"/>
@@ -8091,6 +7809,118 @@
     </w:lvl>
   </w:abstractNum>
   <w:abstractNum w:abstractNumId="1" w15:restartNumberingAfterBreak="0">
+    <w:nsid w:val="1282345A"/>
+    <w:multiLevelType w:val="hybridMultilevel"/>
+    <w:tmpl w:val="1EAC2304"/>
+    <w:lvl w:ilvl="0" w:tplc="E72647F0">
+      <w:numFmt w:val="bullet"/>
+      <w:lvlText w:val="-"/>
+      <w:lvlJc w:val="left"/>
+      <w:pPr>
+        <w:ind w:left="360" w:hanging="360"/>
+      </w:pPr>
+      <w:rPr>
+        <w:rFonts w:ascii="Arial" w:eastAsiaTheme="minorHAnsi" w:hAnsi="Arial" w:cs="Arial" w:hint="default"/>
+      </w:rPr>
+    </w:lvl>
+    <w:lvl w:ilvl="1" w:tplc="08090003" w:tentative="1">
+      <w:start w:val="1"/>
+      <w:numFmt w:val="bullet"/>
+      <w:lvlText w:val="o"/>
+      <w:lvlJc w:val="left"/>
+      <w:pPr>
+        <w:ind w:left="1080" w:hanging="360"/>
+      </w:pPr>
+      <w:rPr>
+        <w:rFonts w:ascii="Courier New" w:hAnsi="Courier New" w:cs="Courier New" w:hint="default"/>
+      </w:rPr>
+    </w:lvl>
+    <w:lvl w:ilvl="2" w:tplc="08090005" w:tentative="1">
+      <w:start w:val="1"/>
+      <w:numFmt w:val="bullet"/>
+      <w:lvlText w:val=""/>
+      <w:lvlJc w:val="left"/>
+      <w:pPr>
+        <w:ind w:left="1800" w:hanging="360"/>
+      </w:pPr>
+      <w:rPr>
+        <w:rFonts w:ascii="Wingdings" w:hAnsi="Wingdings" w:hint="default"/>
+      </w:rPr>
+    </w:lvl>
+    <w:lvl w:ilvl="3" w:tplc="08090001" w:tentative="1">
+      <w:start w:val="1"/>
+      <w:numFmt w:val="bullet"/>
+      <w:lvlText w:val=""/>
+      <w:lvlJc w:val="left"/>
+      <w:pPr>
+        <w:ind w:left="2520" w:hanging="360"/>
+      </w:pPr>
+      <w:rPr>
+        <w:rFonts w:ascii="Symbol" w:hAnsi="Symbol" w:hint="default"/>
+      </w:rPr>
+    </w:lvl>
+    <w:lvl w:ilvl="4" w:tplc="08090003" w:tentative="1">
+      <w:start w:val="1"/>
+      <w:numFmt w:val="bullet"/>
+      <w:lvlText w:val="o"/>
+      <w:lvlJc w:val="left"/>
+      <w:pPr>
+        <w:ind w:left="3240" w:hanging="360"/>
+      </w:pPr>
+      <w:rPr>
+        <w:rFonts w:ascii="Courier New" w:hAnsi="Courier New" w:cs="Courier New" w:hint="default"/>
+      </w:rPr>
+    </w:lvl>
+    <w:lvl w:ilvl="5" w:tplc="08090005" w:tentative="1">
+      <w:start w:val="1"/>
+      <w:numFmt w:val="bullet"/>
+      <w:lvlText w:val=""/>
+      <w:lvlJc w:val="left"/>
+      <w:pPr>
+        <w:ind w:left="3960" w:hanging="360"/>
+      </w:pPr>
+      <w:rPr>
+        <w:rFonts w:ascii="Wingdings" w:hAnsi="Wingdings" w:hint="default"/>
+      </w:rPr>
+    </w:lvl>
+    <w:lvl w:ilvl="6" w:tplc="08090001" w:tentative="1">
+      <w:start w:val="1"/>
+      <w:numFmt w:val="bullet"/>
+      <w:lvlText w:val=""/>
+      <w:lvlJc w:val="left"/>
+      <w:pPr>
+        <w:ind w:left="4680" w:hanging="360"/>
+      </w:pPr>
+      <w:rPr>
+        <w:rFonts w:ascii="Symbol" w:hAnsi="Symbol" w:hint="default"/>
+      </w:rPr>
+    </w:lvl>
+    <w:lvl w:ilvl="7" w:tplc="08090003" w:tentative="1">
+      <w:start w:val="1"/>
+      <w:numFmt w:val="bullet"/>
+      <w:lvlText w:val="o"/>
+      <w:lvlJc w:val="left"/>
+      <w:pPr>
+        <w:ind w:left="5400" w:hanging="360"/>
+      </w:pPr>
+      <w:rPr>
+        <w:rFonts w:ascii="Courier New" w:hAnsi="Courier New" w:cs="Courier New" w:hint="default"/>
+      </w:rPr>
+    </w:lvl>
+    <w:lvl w:ilvl="8" w:tplc="08090005" w:tentative="1">
+      <w:start w:val="1"/>
+      <w:numFmt w:val="bullet"/>
+      <w:lvlText w:val=""/>
+      <w:lvlJc w:val="left"/>
+      <w:pPr>
+        <w:ind w:left="6120" w:hanging="360"/>
+      </w:pPr>
+      <w:rPr>
+        <w:rFonts w:ascii="Wingdings" w:hAnsi="Wingdings" w:hint="default"/>
+      </w:rPr>
+    </w:lvl>
+  </w:abstractNum>
+  <w:abstractNum w:abstractNumId="2" w15:restartNumberingAfterBreak="0">
     <w:nsid w:val="1E8174CA"/>
     <w:multiLevelType w:val="hybridMultilevel"/>
     <w:tmpl w:val="BFB2904E"/>
@@ -8176,7 +8006,7 @@
       </w:pPr>
     </w:lvl>
   </w:abstractNum>
-  <w:abstractNum w:abstractNumId="2" w15:restartNumberingAfterBreak="0">
+  <w:abstractNum w:abstractNumId="3" w15:restartNumberingAfterBreak="0">
     <w:nsid w:val="3281D5B6"/>
     <w:multiLevelType w:val="hybridMultilevel"/>
     <w:tmpl w:val="3B188086"/>
@@ -8289,7 +8119,7 @@
       </w:rPr>
     </w:lvl>
   </w:abstractNum>
-  <w:abstractNum w:abstractNumId="3" w15:restartNumberingAfterBreak="0">
+  <w:abstractNum w:abstractNumId="4" w15:restartNumberingAfterBreak="0">
     <w:nsid w:val="349C03B3"/>
     <w:multiLevelType w:val="hybridMultilevel"/>
     <w:tmpl w:val="1040B50A"/>
@@ -8427,7 +8257,7 @@
       </w:rPr>
     </w:lvl>
   </w:abstractNum>
-  <w:abstractNum w:abstractNumId="4" w15:restartNumberingAfterBreak="0">
+  <w:abstractNum w:abstractNumId="5" w15:restartNumberingAfterBreak="0">
     <w:nsid w:val="3C287D15"/>
     <w:multiLevelType w:val="hybridMultilevel"/>
     <w:tmpl w:val="C6FA1B5A"/>
@@ -8540,7 +8370,7 @@
       </w:rPr>
     </w:lvl>
   </w:abstractNum>
-  <w:abstractNum w:abstractNumId="5" w15:restartNumberingAfterBreak="0">
+  <w:abstractNum w:abstractNumId="6" w15:restartNumberingAfterBreak="0">
     <w:nsid w:val="4E816956"/>
     <w:multiLevelType w:val="hybridMultilevel"/>
     <w:tmpl w:val="32C890A6"/>
@@ -8652,7 +8482,7 @@
       </w:rPr>
     </w:lvl>
   </w:abstractNum>
-  <w:abstractNum w:abstractNumId="6" w15:restartNumberingAfterBreak="0">
+  <w:abstractNum w:abstractNumId="7" w15:restartNumberingAfterBreak="0">
     <w:nsid w:val="6039369E"/>
     <w:multiLevelType w:val="hybridMultilevel"/>
     <w:tmpl w:val="39644166"/>
@@ -8792,7 +8622,7 @@
       </w:rPr>
     </w:lvl>
   </w:abstractNum>
-  <w:abstractNum w:abstractNumId="7" w15:restartNumberingAfterBreak="0">
+  <w:abstractNum w:abstractNumId="8" w15:restartNumberingAfterBreak="0">
     <w:nsid w:val="797719AB"/>
     <w:multiLevelType w:val="hybridMultilevel"/>
     <w:tmpl w:val="92EAAD5C"/>
@@ -8905,7 +8735,7 @@
       </w:rPr>
     </w:lvl>
   </w:abstractNum>
-  <w:abstractNum w:abstractNumId="8" w15:restartNumberingAfterBreak="0">
+  <w:abstractNum w:abstractNumId="9" w15:restartNumberingAfterBreak="0">
     <w:nsid w:val="7FC61CD1"/>
     <w:multiLevelType w:val="hybridMultilevel"/>
     <w:tmpl w:val="563CBFA0"/>
@@ -9018,31 +8848,34 @@
     </w:lvl>
   </w:abstractNum>
   <w:num w:numId="1" w16cid:durableId="535049287">
+    <w:abstractNumId w:val="3"/>
+  </w:num>
+  <w:num w:numId="2" w16cid:durableId="765657827">
     <w:abstractNumId w:val="2"/>
   </w:num>
-  <w:num w:numId="2" w16cid:durableId="765657827">
-    <w:abstractNumId w:val="1"/>
+  <w:num w:numId="3" w16cid:durableId="489516876">
+    <w:abstractNumId w:val="6"/>
   </w:num>
-  <w:num w:numId="3" w16cid:durableId="489516876">
+  <w:num w:numId="4" w16cid:durableId="1234467522">
+    <w:abstractNumId w:val="7"/>
+  </w:num>
+  <w:num w:numId="5" w16cid:durableId="169103231">
+    <w:abstractNumId w:val="8"/>
+  </w:num>
+  <w:num w:numId="6" w16cid:durableId="1519153538">
     <w:abstractNumId w:val="5"/>
   </w:num>
-  <w:num w:numId="4" w16cid:durableId="1234467522">
-    <w:abstractNumId w:val="6"/>
-  </w:num>
-  <w:num w:numId="5" w16cid:durableId="169103231">
-    <w:abstractNumId w:val="7"/>
-  </w:num>
-  <w:num w:numId="6" w16cid:durableId="1519153538">
-    <w:abstractNumId w:val="4"/>
-  </w:num>
   <w:num w:numId="7" w16cid:durableId="1157768984">
-    <w:abstractNumId w:val="8"/>
+    <w:abstractNumId w:val="9"/>
   </w:num>
   <w:num w:numId="8" w16cid:durableId="314847203">
-    <w:abstractNumId w:val="3"/>
+    <w:abstractNumId w:val="4"/>
   </w:num>
   <w:num w:numId="9" w16cid:durableId="1512649464">
     <w:abstractNumId w:val="0"/>
+  </w:num>
+  <w:num w:numId="10" w16cid:durableId="248933292">
+    <w:abstractNumId w:val="1"/>
   </w:num>
 </w:numbering>
 </file>

</xml_diff>

<commit_message>
Writeup continued, removed singular CSS line
</commit_message>
<xml_diff>
--- a/coursework submission/Writeup.docx
+++ b/coursework submission/Writeup.docx
@@ -6292,7 +6292,7 @@
           <w:sz w:val="18"/>
           <w:szCs w:val="18"/>
         </w:rPr>
-        <w:t>User feedback (2.1)</w:t>
+        <w:t>User feedback (1.3)</w:t>
       </w:r>
     </w:p>
     <w:p>
@@ -6314,31 +6314,7 @@
           <w:sz w:val="18"/>
           <w:szCs w:val="18"/>
         </w:rPr>
-        <w:t>I</w:t>
-      </w:r>
-      <w:r>
-        <w:rPr>
-          <w:rFonts w:ascii="Arial" w:hAnsi="Arial" w:cs="Arial"/>
-          <w:sz w:val="18"/>
-          <w:szCs w:val="18"/>
-        </w:rPr>
-        <w:t xml:space="preserve">mplemented </w:t>
-      </w:r>
-      <w:r>
-        <w:rPr>
-          <w:rFonts w:ascii="Arial" w:hAnsi="Arial" w:cs="Arial"/>
-          <w:sz w:val="18"/>
-          <w:szCs w:val="18"/>
-        </w:rPr>
-        <w:t>CSS</w:t>
-      </w:r>
-      <w:r>
-        <w:rPr>
-          <w:rFonts w:ascii="Arial" w:hAnsi="Arial" w:cs="Arial"/>
-          <w:sz w:val="18"/>
-          <w:szCs w:val="18"/>
-        </w:rPr>
-        <w:t xml:space="preserve"> does not work on their laptop for some unknown reason.</w:t>
+        <w:t xml:space="preserve">Well, coloured for both dark and light mode. </w:t>
       </w:r>
     </w:p>
     <w:p>
@@ -6360,7 +6336,37 @@
           <w:sz w:val="18"/>
           <w:szCs w:val="18"/>
         </w:rPr>
-        <w:t xml:space="preserve">Potentially OS issue as they’re using windows 10, not windows 11 but can’t say for sure. </w:t>
+        <w:t xml:space="preserve">User found bug with starting a new test as a new user after finishing the first </w:t>
+      </w:r>
+      <w:r>
+        <w:rPr>
+          <w:rFonts w:ascii="Arial" w:hAnsi="Arial" w:cs="Arial"/>
+          <w:sz w:val="18"/>
+          <w:szCs w:val="18"/>
+        </w:rPr>
+        <w:t>one.</w:t>
+      </w:r>
+    </w:p>
+    <w:p>
+      <w:pPr>
+        <w:pStyle w:val="ListParagraph"/>
+        <w:numPr>
+          <w:ilvl w:val="1"/>
+          <w:numId w:val="1"/>
+        </w:numPr>
+        <w:rPr>
+          <w:rFonts w:ascii="Arial" w:hAnsi="Arial" w:cs="Arial"/>
+          <w:sz w:val="18"/>
+          <w:szCs w:val="18"/>
+        </w:rPr>
+      </w:pPr>
+      <w:r>
+        <w:rPr>
+          <w:rFonts w:ascii="Arial" w:hAnsi="Arial" w:cs="Arial"/>
+          <w:sz w:val="18"/>
+          <w:szCs w:val="18"/>
+        </w:rPr>
+        <w:t>Fixed shortly after</w:t>
       </w:r>
     </w:p>
     <w:p>
@@ -6382,31 +6388,7 @@
           <w:sz w:val="18"/>
           <w:szCs w:val="18"/>
         </w:rPr>
-        <w:t xml:space="preserve">Used on my device, User </w:t>
-      </w:r>
-      <w:r>
-        <w:rPr>
-          <w:rFonts w:ascii="Arial" w:hAnsi="Arial" w:cs="Arial"/>
-          <w:sz w:val="18"/>
-          <w:szCs w:val="18"/>
-        </w:rPr>
-        <w:t xml:space="preserve">had </w:t>
-      </w:r>
-      <w:r>
-        <w:rPr>
-          <w:rFonts w:ascii="Arial" w:hAnsi="Arial" w:cs="Arial"/>
-          <w:sz w:val="18"/>
-          <w:szCs w:val="18"/>
-        </w:rPr>
-        <w:t>similar proble</w:t>
-      </w:r>
-      <w:r>
-        <w:rPr>
-          <w:rFonts w:ascii="Arial" w:hAnsi="Arial" w:cs="Arial"/>
-          <w:sz w:val="18"/>
-          <w:szCs w:val="18"/>
-        </w:rPr>
-        <w:t>m to 1.1.</w:t>
+        <w:t xml:space="preserve">Very responsive </w:t>
       </w:r>
     </w:p>
     <w:p>
@@ -6428,24 +6410,24 @@
           <w:sz w:val="18"/>
           <w:szCs w:val="18"/>
         </w:rPr>
-        <w:t>Confused with paragraphs functions, renamed to sentences.</w:t>
-      </w:r>
-    </w:p>
-    <w:p>
-      <w:pPr>
-        <w:rPr>
-          <w:rFonts w:ascii="Arial" w:hAnsi="Arial" w:cs="Arial"/>
-          <w:sz w:val="18"/>
-          <w:szCs w:val="18"/>
-        </w:rPr>
-      </w:pPr>
-      <w:r>
-        <w:rPr>
-          <w:rFonts w:ascii="Arial" w:hAnsi="Arial" w:cs="Arial"/>
-          <w:sz w:val="18"/>
-          <w:szCs w:val="18"/>
-        </w:rPr>
-        <w:t>User feedback (2.2)</w:t>
+        <w:t>Easy to see and intuitive to use.</w:t>
+      </w:r>
+    </w:p>
+    <w:p>
+      <w:pPr>
+        <w:rPr>
+          <w:rFonts w:ascii="Arial" w:hAnsi="Arial" w:cs="Arial"/>
+          <w:sz w:val="18"/>
+          <w:szCs w:val="18"/>
+        </w:rPr>
+      </w:pPr>
+      <w:r>
+        <w:rPr>
+          <w:rFonts w:ascii="Arial" w:hAnsi="Arial" w:cs="Arial"/>
+          <w:sz w:val="18"/>
+          <w:szCs w:val="18"/>
+        </w:rPr>
+        <w:t>User feedback (2.1)</w:t>
       </w:r>
     </w:p>
     <w:p>
@@ -6467,15 +6449,31 @@
           <w:sz w:val="18"/>
           <w:szCs w:val="18"/>
         </w:rPr>
-        <w:t xml:space="preserve">This was taken much later than 1.2 due to </w:t>
-      </w:r>
-      <w:r>
-        <w:rPr>
-          <w:rFonts w:ascii="Arial" w:hAnsi="Arial" w:cs="Arial"/>
-          <w:sz w:val="18"/>
-          <w:szCs w:val="18"/>
-        </w:rPr>
-        <w:t>timing.</w:t>
+        <w:t>I</w:t>
+      </w:r>
+      <w:r>
+        <w:rPr>
+          <w:rFonts w:ascii="Arial" w:hAnsi="Arial" w:cs="Arial"/>
+          <w:sz w:val="18"/>
+          <w:szCs w:val="18"/>
+        </w:rPr>
+        <w:t xml:space="preserve">mplemented </w:t>
+      </w:r>
+      <w:r>
+        <w:rPr>
+          <w:rFonts w:ascii="Arial" w:hAnsi="Arial" w:cs="Arial"/>
+          <w:sz w:val="18"/>
+          <w:szCs w:val="18"/>
+        </w:rPr>
+        <w:t>CSS</w:t>
+      </w:r>
+      <w:r>
+        <w:rPr>
+          <w:rFonts w:ascii="Arial" w:hAnsi="Arial" w:cs="Arial"/>
+          <w:sz w:val="18"/>
+          <w:szCs w:val="18"/>
+        </w:rPr>
+        <w:t xml:space="preserve"> does not work on their laptop for some unknown reason.</w:t>
       </w:r>
     </w:p>
     <w:p>
@@ -6497,7 +6495,7 @@
           <w:sz w:val="18"/>
           <w:szCs w:val="18"/>
         </w:rPr>
-        <w:t>Appreciated the changes.</w:t>
+        <w:t xml:space="preserve">Potentially OS issue as they’re using windows 10, not windows 11 but can’t say for sure. </w:t>
       </w:r>
     </w:p>
     <w:p>
@@ -6519,7 +6517,31 @@
           <w:sz w:val="18"/>
           <w:szCs w:val="18"/>
         </w:rPr>
-        <w:t>Desired for more stats data</w:t>
+        <w:t xml:space="preserve">Used on my device, User </w:t>
+      </w:r>
+      <w:r>
+        <w:rPr>
+          <w:rFonts w:ascii="Arial" w:hAnsi="Arial" w:cs="Arial"/>
+          <w:sz w:val="18"/>
+          <w:szCs w:val="18"/>
+        </w:rPr>
+        <w:t xml:space="preserve">had </w:t>
+      </w:r>
+      <w:r>
+        <w:rPr>
+          <w:rFonts w:ascii="Arial" w:hAnsi="Arial" w:cs="Arial"/>
+          <w:sz w:val="18"/>
+          <w:szCs w:val="18"/>
+        </w:rPr>
+        <w:t>similar proble</w:t>
+      </w:r>
+      <w:r>
+        <w:rPr>
+          <w:rFonts w:ascii="Arial" w:hAnsi="Arial" w:cs="Arial"/>
+          <w:sz w:val="18"/>
+          <w:szCs w:val="18"/>
+        </w:rPr>
+        <w:t>m to 1.1.</w:t>
       </w:r>
     </w:p>
     <w:p>
@@ -6541,40 +6563,7 @@
           <w:sz w:val="18"/>
           <w:szCs w:val="18"/>
         </w:rPr>
-        <w:t xml:space="preserve">Too little time to implement more stats </w:t>
-      </w:r>
-      <w:r>
-        <w:rPr>
-          <w:rFonts w:ascii="Arial" w:hAnsi="Arial" w:cs="Arial"/>
-          <w:sz w:val="18"/>
-          <w:szCs w:val="18"/>
-        </w:rPr>
-        <w:t>data.</w:t>
-      </w:r>
-      <w:r>
-        <w:rPr>
-          <w:rFonts w:ascii="Arial" w:hAnsi="Arial" w:cs="Arial"/>
-          <w:sz w:val="18"/>
-          <w:szCs w:val="18"/>
-        </w:rPr>
-        <w:t xml:space="preserve"> </w:t>
-      </w:r>
-    </w:p>
-    <w:p>
-      <w:pPr>
-        <w:rPr>
-          <w:rFonts w:ascii="Arial" w:hAnsi="Arial" w:cs="Arial"/>
-          <w:sz w:val="18"/>
-          <w:szCs w:val="18"/>
-        </w:rPr>
-      </w:pPr>
-      <w:r>
-        <w:rPr>
-          <w:rFonts w:ascii="Arial" w:hAnsi="Arial" w:cs="Arial"/>
-          <w:sz w:val="18"/>
-          <w:szCs w:val="18"/>
-        </w:rPr>
-        <w:t>User feedback (3.1)</w:t>
+        <w:t>Confused with paragraphs functions, renamed to sentences.</w:t>
       </w:r>
     </w:p>
     <w:p>
@@ -6596,31 +6585,7 @@
           <w:sz w:val="18"/>
           <w:szCs w:val="18"/>
         </w:rPr>
-        <w:t xml:space="preserve">Taken at the end of the </w:t>
-      </w:r>
-      <w:r>
-        <w:rPr>
-          <w:rFonts w:ascii="Arial" w:hAnsi="Arial" w:cs="Arial"/>
-          <w:sz w:val="18"/>
-          <w:szCs w:val="18"/>
-        </w:rPr>
-        <w:t>sprints</w:t>
-      </w:r>
-      <w:r>
-        <w:rPr>
-          <w:rFonts w:ascii="Arial" w:hAnsi="Arial" w:cs="Arial"/>
-          <w:sz w:val="18"/>
-          <w:szCs w:val="18"/>
-        </w:rPr>
-        <w:t xml:space="preserve"> cycle, though seen it throughout as user been helpful in some of my coding challenge</w:t>
-      </w:r>
-      <w:r>
-        <w:rPr>
-          <w:rFonts w:ascii="Arial" w:hAnsi="Arial" w:cs="Arial"/>
-          <w:sz w:val="18"/>
-          <w:szCs w:val="18"/>
-        </w:rPr>
-        <w:t>s as they’re experienced with theses languages.</w:t>
+        <w:t xml:space="preserve"> Buttons coloring slightly out of style, stands out</w:t>
       </w:r>
     </w:p>
     <w:p>
@@ -6642,15 +6607,24 @@
           <w:sz w:val="18"/>
           <w:szCs w:val="18"/>
         </w:rPr>
-        <w:t xml:space="preserve">Website is done well, dark mode is done well, looks fairly </w:t>
-      </w:r>
-      <w:r>
-        <w:rPr>
-          <w:rFonts w:ascii="Arial" w:hAnsi="Arial" w:cs="Arial"/>
-          <w:sz w:val="18"/>
-          <w:szCs w:val="18"/>
-        </w:rPr>
-        <w:t>clean.</w:t>
+        <w:t>Would be nice to have button to change light/dark mode instead of using system settings.</w:t>
+      </w:r>
+    </w:p>
+    <w:p>
+      <w:pPr>
+        <w:rPr>
+          <w:rFonts w:ascii="Arial" w:hAnsi="Arial" w:cs="Arial"/>
+          <w:sz w:val="18"/>
+          <w:szCs w:val="18"/>
+        </w:rPr>
+      </w:pPr>
+      <w:r>
+        <w:rPr>
+          <w:rFonts w:ascii="Arial" w:hAnsi="Arial" w:cs="Arial"/>
+          <w:sz w:val="18"/>
+          <w:szCs w:val="18"/>
+        </w:rPr>
+        <w:t>User feedback (2.2)</w:t>
       </w:r>
     </w:p>
     <w:p>
@@ -6672,7 +6646,15 @@
           <w:sz w:val="18"/>
           <w:szCs w:val="18"/>
         </w:rPr>
-        <w:t xml:space="preserve">Not suitable for all resolutions/screen widths and/or heights not ideal </w:t>
+        <w:t xml:space="preserve">This was taken much later than 1.2 due to </w:t>
+      </w:r>
+      <w:r>
+        <w:rPr>
+          <w:rFonts w:ascii="Arial" w:hAnsi="Arial" w:cs="Arial"/>
+          <w:sz w:val="18"/>
+          <w:szCs w:val="18"/>
+        </w:rPr>
+        <w:t>timing.</w:t>
       </w:r>
     </w:p>
     <w:p>
@@ -6694,6 +6676,203 @@
           <w:sz w:val="18"/>
           <w:szCs w:val="18"/>
         </w:rPr>
+        <w:t>Appreciated the changes.</w:t>
+      </w:r>
+    </w:p>
+    <w:p>
+      <w:pPr>
+        <w:pStyle w:val="ListParagraph"/>
+        <w:numPr>
+          <w:ilvl w:val="0"/>
+          <w:numId w:val="1"/>
+        </w:numPr>
+        <w:rPr>
+          <w:rFonts w:ascii="Arial" w:hAnsi="Arial" w:cs="Arial"/>
+          <w:sz w:val="18"/>
+          <w:szCs w:val="18"/>
+        </w:rPr>
+      </w:pPr>
+      <w:r>
+        <w:rPr>
+          <w:rFonts w:ascii="Arial" w:hAnsi="Arial" w:cs="Arial"/>
+          <w:sz w:val="18"/>
+          <w:szCs w:val="18"/>
+        </w:rPr>
+        <w:t>Desired for more stats data</w:t>
+      </w:r>
+    </w:p>
+    <w:p>
+      <w:pPr>
+        <w:pStyle w:val="ListParagraph"/>
+        <w:numPr>
+          <w:ilvl w:val="0"/>
+          <w:numId w:val="1"/>
+        </w:numPr>
+        <w:rPr>
+          <w:rFonts w:ascii="Arial" w:hAnsi="Arial" w:cs="Arial"/>
+          <w:sz w:val="18"/>
+          <w:szCs w:val="18"/>
+        </w:rPr>
+      </w:pPr>
+      <w:r>
+        <w:rPr>
+          <w:rFonts w:ascii="Arial" w:hAnsi="Arial" w:cs="Arial"/>
+          <w:sz w:val="18"/>
+          <w:szCs w:val="18"/>
+        </w:rPr>
+        <w:t xml:space="preserve">Too little time to implement more stats </w:t>
+      </w:r>
+      <w:r>
+        <w:rPr>
+          <w:rFonts w:ascii="Arial" w:hAnsi="Arial" w:cs="Arial"/>
+          <w:sz w:val="18"/>
+          <w:szCs w:val="18"/>
+        </w:rPr>
+        <w:t>data.</w:t>
+      </w:r>
+      <w:r>
+        <w:rPr>
+          <w:rFonts w:ascii="Arial" w:hAnsi="Arial" w:cs="Arial"/>
+          <w:sz w:val="18"/>
+          <w:szCs w:val="18"/>
+        </w:rPr>
+        <w:t xml:space="preserve"> </w:t>
+      </w:r>
+    </w:p>
+    <w:p>
+      <w:pPr>
+        <w:rPr>
+          <w:rFonts w:ascii="Arial" w:hAnsi="Arial" w:cs="Arial"/>
+          <w:sz w:val="18"/>
+          <w:szCs w:val="18"/>
+        </w:rPr>
+      </w:pPr>
+      <w:r>
+        <w:rPr>
+          <w:rFonts w:ascii="Arial" w:hAnsi="Arial" w:cs="Arial"/>
+          <w:sz w:val="18"/>
+          <w:szCs w:val="18"/>
+        </w:rPr>
+        <w:t>User feedback (3.1)</w:t>
+      </w:r>
+    </w:p>
+    <w:p>
+      <w:pPr>
+        <w:pStyle w:val="ListParagraph"/>
+        <w:numPr>
+          <w:ilvl w:val="0"/>
+          <w:numId w:val="1"/>
+        </w:numPr>
+        <w:rPr>
+          <w:rFonts w:ascii="Arial" w:hAnsi="Arial" w:cs="Arial"/>
+          <w:sz w:val="18"/>
+          <w:szCs w:val="18"/>
+        </w:rPr>
+      </w:pPr>
+      <w:r>
+        <w:rPr>
+          <w:rFonts w:ascii="Arial" w:hAnsi="Arial" w:cs="Arial"/>
+          <w:sz w:val="18"/>
+          <w:szCs w:val="18"/>
+        </w:rPr>
+        <w:t xml:space="preserve">Taken at the end of the </w:t>
+      </w:r>
+      <w:r>
+        <w:rPr>
+          <w:rFonts w:ascii="Arial" w:hAnsi="Arial" w:cs="Arial"/>
+          <w:sz w:val="18"/>
+          <w:szCs w:val="18"/>
+        </w:rPr>
+        <w:t>sprints</w:t>
+      </w:r>
+      <w:r>
+        <w:rPr>
+          <w:rFonts w:ascii="Arial" w:hAnsi="Arial" w:cs="Arial"/>
+          <w:sz w:val="18"/>
+          <w:szCs w:val="18"/>
+        </w:rPr>
+        <w:t xml:space="preserve"> cycle, though seen it throughout as user been helpful in some of my coding challenge</w:t>
+      </w:r>
+      <w:r>
+        <w:rPr>
+          <w:rFonts w:ascii="Arial" w:hAnsi="Arial" w:cs="Arial"/>
+          <w:sz w:val="18"/>
+          <w:szCs w:val="18"/>
+        </w:rPr>
+        <w:t>s as they’re experienced with theses languages.</w:t>
+      </w:r>
+    </w:p>
+    <w:p>
+      <w:pPr>
+        <w:pStyle w:val="ListParagraph"/>
+        <w:numPr>
+          <w:ilvl w:val="0"/>
+          <w:numId w:val="1"/>
+        </w:numPr>
+        <w:rPr>
+          <w:rFonts w:ascii="Arial" w:hAnsi="Arial" w:cs="Arial"/>
+          <w:sz w:val="18"/>
+          <w:szCs w:val="18"/>
+        </w:rPr>
+      </w:pPr>
+      <w:r>
+        <w:rPr>
+          <w:rFonts w:ascii="Arial" w:hAnsi="Arial" w:cs="Arial"/>
+          <w:sz w:val="18"/>
+          <w:szCs w:val="18"/>
+        </w:rPr>
+        <w:t xml:space="preserve">Website is done well, dark mode is done well, looks fairly </w:t>
+      </w:r>
+      <w:r>
+        <w:rPr>
+          <w:rFonts w:ascii="Arial" w:hAnsi="Arial" w:cs="Arial"/>
+          <w:sz w:val="18"/>
+          <w:szCs w:val="18"/>
+        </w:rPr>
+        <w:t>clean.</w:t>
+      </w:r>
+    </w:p>
+    <w:p>
+      <w:pPr>
+        <w:pStyle w:val="ListParagraph"/>
+        <w:numPr>
+          <w:ilvl w:val="0"/>
+          <w:numId w:val="1"/>
+        </w:numPr>
+        <w:rPr>
+          <w:rFonts w:ascii="Arial" w:hAnsi="Arial" w:cs="Arial"/>
+          <w:sz w:val="18"/>
+          <w:szCs w:val="18"/>
+        </w:rPr>
+      </w:pPr>
+      <w:r>
+        <w:rPr>
+          <w:rFonts w:ascii="Arial" w:hAnsi="Arial" w:cs="Arial"/>
+          <w:sz w:val="18"/>
+          <w:szCs w:val="18"/>
+        </w:rPr>
+        <w:t xml:space="preserve">Not suitable for all resolutions/screen widths and/or heights not ideal </w:t>
+      </w:r>
+    </w:p>
+    <w:p>
+      <w:pPr>
+        <w:pStyle w:val="ListParagraph"/>
+        <w:numPr>
+          <w:ilvl w:val="0"/>
+          <w:numId w:val="1"/>
+        </w:numPr>
+        <w:rPr>
+          <w:rFonts w:ascii="Arial" w:hAnsi="Arial" w:cs="Arial"/>
+          <w:sz w:val="18"/>
+          <w:szCs w:val="18"/>
+        </w:rPr>
+      </w:pPr>
+      <w:r>
+        <w:rPr>
+          <w:rFonts w:ascii="Arial" w:hAnsi="Arial" w:cs="Arial"/>
+          <w:sz w:val="18"/>
+          <w:szCs w:val="18"/>
+        </w:rPr>
         <w:t xml:space="preserve">Found visual bug, </w:t>
       </w:r>
       <w:r>
@@ -7550,6 +7729,60 @@
           <w:szCs w:val="18"/>
         </w:rPr>
       </w:pPr>
+      <w:r>
+        <w:rPr>
+          <w:noProof/>
+        </w:rPr>
+        <w:lastRenderedPageBreak/>
+        <w:drawing>
+          <wp:inline distT="0" distB="0" distL="0" distR="0" wp14:anchorId="112B1BC9" wp14:editId="1675BC18">
+            <wp:extent cx="5174111" cy="9622949"/>
+            <wp:effectExtent l="0" t="0" r="0" b="0"/>
+            <wp:docPr id="1028643200" name="Picture 2" descr="A diagram of a computer&#10;&#10;Description automatically generated with medium confidence"/>
+            <wp:cNvGraphicFramePr>
+              <a:graphicFrameLocks xmlns:a="http://schemas.openxmlformats.org/drawingml/2006/main" noChangeAspect="1"/>
+            </wp:cNvGraphicFramePr>
+            <a:graphic xmlns:a="http://schemas.openxmlformats.org/drawingml/2006/main">
+              <a:graphicData uri="http://schemas.openxmlformats.org/drawingml/2006/picture">
+                <pic:pic xmlns:pic="http://schemas.openxmlformats.org/drawingml/2006/picture">
+                  <pic:nvPicPr>
+                    <pic:cNvPr id="1028643200" name="Picture 2" descr="A diagram of a computer&#10;&#10;Description automatically generated with medium confidence"/>
+                    <pic:cNvPicPr>
+                      <a:picLocks noChangeAspect="1" noChangeArrowheads="1"/>
+                    </pic:cNvPicPr>
+                  </pic:nvPicPr>
+                  <pic:blipFill>
+                    <a:blip r:embed="rId15">
+                      <a:extLst>
+                        <a:ext uri="{28A0092B-C50C-407E-A947-70E740481C1C}">
+                          <a14:useLocalDpi xmlns:a14="http://schemas.microsoft.com/office/drawing/2010/main" val="0"/>
+                        </a:ext>
+                      </a:extLst>
+                    </a:blip>
+                    <a:srcRect/>
+                    <a:stretch>
+                      <a:fillRect/>
+                    </a:stretch>
+                  </pic:blipFill>
+                  <pic:spPr bwMode="auto">
+                    <a:xfrm>
+                      <a:off x="0" y="0"/>
+                      <a:ext cx="5189610" cy="9651775"/>
+                    </a:xfrm>
+                    <a:prstGeom prst="rect">
+                      <a:avLst/>
+                    </a:prstGeom>
+                    <a:noFill/>
+                    <a:ln>
+                      <a:noFill/>
+                    </a:ln>
+                  </pic:spPr>
+                </pic:pic>
+              </a:graphicData>
+            </a:graphic>
+          </wp:inline>
+        </w:drawing>
+      </w:r>
     </w:p>
     <w:p>
       <w:pPr>

</xml_diff>

<commit_message>
Continued writeup, changed console.error to an alert
</commit_message>
<xml_diff>
--- a/coursework submission/Writeup.docx
+++ b/coursework submission/Writeup.docx
@@ -157,315 +157,237 @@
     </w:p>
     <w:p>
       <w:pPr>
-        <w:numPr>
-          <w:ilvl w:val="0"/>
-          <w:numId w:val="8"/>
-        </w:numPr>
-        <w:rPr>
-          <w:rFonts w:ascii="Arial" w:hAnsi="Arial" w:cs="Arial"/>
-        </w:rPr>
-      </w:pPr>
-      <w:r>
-        <w:rPr>
-          <w:rFonts w:ascii="Arial" w:hAnsi="Arial" w:cs="Arial"/>
-        </w:rPr>
-        <w:t>Why am I doing it?</w:t>
+        <w:rPr>
+          <w:rFonts w:ascii="Arial" w:hAnsi="Arial" w:cs="Arial"/>
+        </w:rPr>
+      </w:pPr>
+      <w:r>
+        <w:rPr>
+          <w:rFonts w:ascii="Arial" w:hAnsi="Arial" w:cs="Arial"/>
+        </w:rPr>
+        <w:t xml:space="preserve">The reason I am making this project beyond for a university project is tied to my personal goal to increase my typing since 2020, which lead to me learning how to use all ten of my fingers and applying constant practice to get the muscle memory. </w:t>
       </w:r>
     </w:p>
     <w:p>
       <w:pPr>
-        <w:numPr>
-          <w:ilvl w:val="1"/>
-          <w:numId w:val="8"/>
-        </w:numPr>
-        <w:rPr>
-          <w:rFonts w:ascii="Arial" w:hAnsi="Arial" w:cs="Arial"/>
-        </w:rPr>
-      </w:pPr>
-      <w:r>
-        <w:rPr>
-          <w:rFonts w:ascii="Arial" w:hAnsi="Arial" w:cs="Arial"/>
-        </w:rPr>
-        <w:t>Personal goal to increase typing speed as much as I can since 2020.</w:t>
+        <w:rPr>
+          <w:rFonts w:ascii="Arial" w:hAnsi="Arial" w:cs="Arial"/>
+        </w:rPr>
+      </w:pPr>
+      <w:r>
+        <w:rPr>
+          <w:rFonts w:ascii="Arial" w:hAnsi="Arial" w:cs="Arial"/>
+        </w:rPr>
+        <w:t>The intended users for this project would be employers and learners. For learners, this could be an effective platform to practice your typing skills, with the stats giving feedback on the user’s progress, giving them some feedback to see how well they’re doing and how effective it is. By extension, employers could use this a way to test potential hirers’ typing test within an interview or a small quick external test.</w:t>
+      </w:r>
+      <w:r>
+        <w:rPr>
+          <w:rFonts w:ascii="Arial" w:hAnsi="Arial" w:cs="Arial"/>
+        </w:rPr>
+        <w:t xml:space="preserve"> If they’re a user of this website beforehand and they’ve effectively practiced their typing skills, employer will view this positively and more likely to higher them.</w:t>
+      </w:r>
+      <w:r>
+        <w:rPr>
+          <w:rFonts w:ascii="Arial" w:hAnsi="Arial" w:cs="Arial"/>
+        </w:rPr>
+        <w:t xml:space="preserve"> </w:t>
       </w:r>
     </w:p>
     <w:p>
       <w:pPr>
-        <w:numPr>
-          <w:ilvl w:val="0"/>
-          <w:numId w:val="8"/>
-        </w:numPr>
-        <w:rPr>
-          <w:rFonts w:ascii="Arial" w:hAnsi="Arial" w:cs="Arial"/>
-        </w:rPr>
-      </w:pPr>
-      <w:r>
-        <w:rPr>
-          <w:rFonts w:ascii="Arial" w:hAnsi="Arial" w:cs="Arial"/>
-        </w:rPr>
-        <w:t>Who it’s for?</w:t>
+        <w:rPr>
+          <w:rFonts w:ascii="Arial" w:hAnsi="Arial" w:cs="Arial"/>
+        </w:rPr>
+      </w:pPr>
+      <w:r>
+        <w:rPr>
+          <w:rFonts w:ascii="Arial" w:hAnsi="Arial" w:cs="Arial"/>
+        </w:rPr>
+        <w:t xml:space="preserve">This would be important in office jobs or stenographers where typing speed is crucial skill as it impacts efficiency of job performance in these types of jobs and tend to improve collaboration between </w:t>
+      </w:r>
+      <w:r>
+        <w:rPr>
+          <w:rFonts w:ascii="Arial" w:hAnsi="Arial" w:cs="Arial"/>
+        </w:rPr>
+        <w:t>team members</w:t>
+      </w:r>
+      <w:r>
+        <w:rPr>
+          <w:rFonts w:ascii="Arial" w:hAnsi="Arial" w:cs="Arial"/>
+        </w:rPr>
+        <w:t xml:space="preserve">, as communication tends to be written channels over email or similar ways and properly conveying their thoughts and needs quickly and properly results in improved teamwork and quickens the work efficiency. </w:t>
+      </w:r>
+      <w:r>
+        <w:rPr>
+          <w:rFonts w:ascii="Arial" w:hAnsi="Arial" w:cs="Arial"/>
+        </w:rPr>
+        <w:t>In the cases where accuracy is necessary, the website also fulfils this purpose as it does not accept a word be submitted until the word is correct, ensuring that if a mistake is made, you must go back and fix it. This means that in more administrative tasks such as filing databases or forms</w:t>
+      </w:r>
+      <w:r>
+        <w:rPr>
+          <w:rFonts w:ascii="Arial" w:hAnsi="Arial" w:cs="Arial"/>
+        </w:rPr>
+        <w:t xml:space="preserve"> or customer service tasks</w:t>
+      </w:r>
+      <w:r>
+        <w:rPr>
+          <w:rFonts w:ascii="Arial" w:hAnsi="Arial" w:cs="Arial"/>
+        </w:rPr>
+        <w:t xml:space="preserve">, </w:t>
+      </w:r>
+      <w:r>
+        <w:rPr>
+          <w:rFonts w:ascii="Arial" w:hAnsi="Arial" w:cs="Arial"/>
+        </w:rPr>
+        <w:t xml:space="preserve">work </w:t>
+      </w:r>
+      <w:r>
+        <w:rPr>
+          <w:rFonts w:ascii="Arial" w:hAnsi="Arial" w:cs="Arial"/>
+        </w:rPr>
+        <w:t xml:space="preserve">can be far quicker and far more accurately with no extra costs. </w:t>
       </w:r>
     </w:p>
     <w:p>
       <w:pPr>
-        <w:numPr>
-          <w:ilvl w:val="1"/>
-          <w:numId w:val="8"/>
-        </w:numPr>
-        <w:rPr>
-          <w:rFonts w:ascii="Arial" w:hAnsi="Arial" w:cs="Arial"/>
-        </w:rPr>
-      </w:pPr>
-      <w:r>
-        <w:rPr>
-          <w:rFonts w:ascii="Arial" w:hAnsi="Arial" w:cs="Arial"/>
-        </w:rPr>
-        <w:t>Employers and learners</w:t>
-      </w:r>
+        <w:rPr>
+          <w:rFonts w:ascii="Arial" w:hAnsi="Arial" w:cs="Arial"/>
+          <w:b/>
+          <w:bCs/>
+        </w:rPr>
+      </w:pPr>
     </w:p>
     <w:p>
       <w:pPr>
-        <w:numPr>
-          <w:ilvl w:val="0"/>
-          <w:numId w:val="8"/>
-        </w:numPr>
-        <w:rPr>
-          <w:rFonts w:ascii="Arial" w:hAnsi="Arial" w:cs="Arial"/>
-        </w:rPr>
-      </w:pPr>
-      <w:r>
-        <w:rPr>
-          <w:rFonts w:ascii="Arial" w:hAnsi="Arial" w:cs="Arial"/>
-        </w:rPr>
-        <w:t>Why?</w:t>
+        <w:rPr>
+          <w:rFonts w:ascii="Arial" w:hAnsi="Arial" w:cs="Arial"/>
+          <w:b/>
+          <w:bCs/>
+        </w:rPr>
+      </w:pPr>
+      <w:r>
+        <w:rPr>
+          <w:rFonts w:ascii="Arial" w:hAnsi="Arial" w:cs="Arial"/>
+          <w:b/>
+          <w:bCs/>
+        </w:rPr>
+        <w:t>Ethical</w:t>
+      </w:r>
+      <w:r>
+        <w:rPr>
+          <w:rFonts w:ascii="Arial" w:hAnsi="Arial" w:cs="Arial"/>
+          <w:b/>
+          <w:bCs/>
+        </w:rPr>
+        <w:t>,</w:t>
+      </w:r>
+      <w:r>
+        <w:rPr>
+          <w:rFonts w:ascii="Arial" w:hAnsi="Arial" w:cs="Arial"/>
+          <w:b/>
+          <w:bCs/>
+        </w:rPr>
+        <w:t xml:space="preserve"> Legal and Social Considerations</w:t>
       </w:r>
     </w:p>
     <w:p>
       <w:pPr>
-        <w:numPr>
-          <w:ilvl w:val="1"/>
-          <w:numId w:val="8"/>
-        </w:numPr>
-        <w:rPr>
-          <w:rFonts w:ascii="Arial" w:hAnsi="Arial" w:cs="Arial"/>
-        </w:rPr>
-      </w:pPr>
-      <w:r>
-        <w:rPr>
-          <w:rFonts w:ascii="Arial" w:hAnsi="Arial" w:cs="Arial"/>
-        </w:rPr>
-        <w:t>To test potential hire’s typing speeds and to practice typing</w:t>
+        <w:rPr>
+          <w:rFonts w:ascii="Arial" w:hAnsi="Arial" w:cs="Arial"/>
+        </w:rPr>
+      </w:pPr>
+      <w:r>
+        <w:rPr>
+          <w:rFonts w:ascii="Arial" w:hAnsi="Arial" w:cs="Arial"/>
+        </w:rPr>
+        <w:t>This is limited due to the scope of my project being a university project but this that may want to consider is the legal concerns around the storage of account information. With my website, it uses Local storage which would be improper for an actual website due to its weak security. Although, the data stored is rather limited in importance as no personal data is stored perhaps only the password as users often</w:t>
+      </w:r>
+      <w:r>
+        <w:rPr>
+          <w:rFonts w:ascii="Arial" w:hAnsi="Arial" w:cs="Arial"/>
+        </w:rPr>
+        <w:t xml:space="preserve"> reuse passwords.</w:t>
+      </w:r>
+      <w:r>
+        <w:rPr>
+          <w:rFonts w:ascii="Arial" w:hAnsi="Arial" w:cs="Arial"/>
+        </w:rPr>
+        <w:t xml:space="preserve"> </w:t>
+      </w:r>
+      <w:r>
+        <w:rPr>
+          <w:rFonts w:ascii="Arial" w:hAnsi="Arial" w:cs="Arial"/>
+        </w:rPr>
+        <w:t xml:space="preserve">With this in mind, </w:t>
+      </w:r>
+      <w:r>
+        <w:rPr>
+          <w:rFonts w:ascii="Arial" w:hAnsi="Arial" w:cs="Arial"/>
+        </w:rPr>
+        <w:t xml:space="preserve">to mitigate this even a bit, hashing and strong passwords practices are enforced </w:t>
+      </w:r>
+      <w:r>
+        <w:rPr>
+          <w:rFonts w:ascii="Arial" w:hAnsi="Arial" w:cs="Arial"/>
+        </w:rPr>
+        <w:t xml:space="preserve">to ensure the user has some security. </w:t>
       </w:r>
     </w:p>
     <w:p>
       <w:pPr>
-        <w:numPr>
-          <w:ilvl w:val="0"/>
-          <w:numId w:val="8"/>
-        </w:numPr>
-        <w:rPr>
-          <w:rFonts w:ascii="Arial" w:hAnsi="Arial" w:cs="Arial"/>
-        </w:rPr>
-      </w:pPr>
-      <w:r>
-        <w:rPr>
-          <w:rFonts w:ascii="Arial" w:hAnsi="Arial" w:cs="Arial"/>
-        </w:rPr>
-        <w:t>Why is it important?</w:t>
+        <w:rPr>
+          <w:rFonts w:ascii="Arial" w:hAnsi="Arial" w:cs="Arial"/>
+        </w:rPr>
+      </w:pPr>
+      <w:r>
+        <w:rPr>
+          <w:rFonts w:ascii="Arial" w:hAnsi="Arial" w:cs="Arial"/>
+        </w:rPr>
+        <w:t xml:space="preserve">There </w:t>
+      </w:r>
+      <w:r>
+        <w:rPr>
+          <w:rFonts w:ascii="Arial" w:hAnsi="Arial" w:cs="Arial"/>
+        </w:rPr>
+        <w:t>are</w:t>
+      </w:r>
+      <w:r>
+        <w:rPr>
+          <w:rFonts w:ascii="Arial" w:hAnsi="Arial" w:cs="Arial"/>
+        </w:rPr>
+        <w:t xml:space="preserve"> a few social considerations to consider due to the harmless nature of this website but if the project would be introduced into the public, there might be some accessibility concerns, mainly adding a high contrast mode and other customization options for those with disabilities. In addition, it would be useful to add a way to send some feedback on the website as a social feature to allow it to grow more effectively.  </w:t>
       </w:r>
     </w:p>
     <w:p>
       <w:pPr>
-        <w:numPr>
-          <w:ilvl w:val="1"/>
-          <w:numId w:val="8"/>
-        </w:numPr>
-        <w:rPr>
-          <w:rFonts w:ascii="Arial" w:hAnsi="Arial" w:cs="Arial"/>
-        </w:rPr>
-      </w:pPr>
-      <w:r>
-        <w:rPr>
-          <w:rFonts w:ascii="Arial" w:hAnsi="Arial" w:cs="Arial"/>
-        </w:rPr>
-        <w:t>To improve collaboration between team members within office jobs</w:t>
-      </w:r>
+        <w:rPr>
+          <w:rFonts w:ascii="Arial" w:hAnsi="Arial" w:cs="Arial"/>
+        </w:rPr>
+      </w:pPr>
     </w:p>
     <w:p>
       <w:pPr>
-        <w:numPr>
-          <w:ilvl w:val="1"/>
-          <w:numId w:val="8"/>
-        </w:numPr>
-        <w:rPr>
-          <w:rFonts w:ascii="Arial" w:hAnsi="Arial" w:cs="Arial"/>
-        </w:rPr>
-      </w:pPr>
-      <w:r>
-        <w:rPr>
-          <w:rFonts w:ascii="Arial" w:hAnsi="Arial" w:cs="Arial"/>
-        </w:rPr>
-        <w:t xml:space="preserve">To improve efficiency in administers </w:t>
-      </w:r>
-      <w:r>
-        <w:rPr>
-          <w:rFonts w:ascii="Arial" w:hAnsi="Arial" w:cs="Arial"/>
-        </w:rPr>
-        <w:t>jobs.</w:t>
-      </w:r>
-    </w:p>
-    <w:p>
-      <w:pPr>
-        <w:numPr>
-          <w:ilvl w:val="2"/>
-          <w:numId w:val="8"/>
-        </w:numPr>
-        <w:rPr>
-          <w:rFonts w:ascii="Arial" w:hAnsi="Arial" w:cs="Arial"/>
-        </w:rPr>
-      </w:pPr>
-      <w:r>
-        <w:rPr>
-          <w:rFonts w:ascii="Arial" w:hAnsi="Arial" w:cs="Arial"/>
-        </w:rPr>
-        <w:t xml:space="preserve">Databases need accurate </w:t>
-      </w:r>
-      <w:r>
-        <w:rPr>
-          <w:rFonts w:ascii="Arial" w:hAnsi="Arial" w:cs="Arial"/>
-        </w:rPr>
-        <w:t>data.</w:t>
-      </w:r>
-    </w:p>
-    <w:p>
-      <w:pPr>
-        <w:numPr>
-          <w:ilvl w:val="1"/>
-          <w:numId w:val="8"/>
-        </w:numPr>
-        <w:rPr>
-          <w:rFonts w:ascii="Arial" w:hAnsi="Arial" w:cs="Arial"/>
-        </w:rPr>
-      </w:pPr>
-      <w:r>
-        <w:rPr>
-          <w:rFonts w:ascii="Arial" w:hAnsi="Arial" w:cs="Arial"/>
-        </w:rPr>
-        <w:t>Multitasking and efficiency</w:t>
-      </w:r>
-    </w:p>
-    <w:p>
-      <w:pPr>
-        <w:numPr>
-          <w:ilvl w:val="1"/>
-          <w:numId w:val="8"/>
-        </w:numPr>
-        <w:rPr>
-          <w:rFonts w:ascii="Arial" w:hAnsi="Arial" w:cs="Arial"/>
-        </w:rPr>
-      </w:pPr>
-      <w:r>
-        <w:rPr>
-          <w:rFonts w:ascii="Arial" w:hAnsi="Arial" w:cs="Arial"/>
-        </w:rPr>
-        <w:t>Improved response times to customer</w:t>
-      </w:r>
-    </w:p>
-    <w:p>
-      <w:pPr>
-        <w:numPr>
-          <w:ilvl w:val="0"/>
-          <w:numId w:val="8"/>
-        </w:numPr>
-        <w:rPr>
-          <w:rFonts w:ascii="Arial" w:hAnsi="Arial" w:cs="Arial"/>
-        </w:rPr>
-      </w:pPr>
-      <w:r>
-        <w:rPr>
-          <w:rFonts w:ascii="Arial" w:hAnsi="Arial" w:cs="Arial"/>
-        </w:rPr>
-        <w:t xml:space="preserve">Ethical, </w:t>
-      </w:r>
-      <w:r>
-        <w:rPr>
-          <w:rFonts w:ascii="Arial" w:hAnsi="Arial" w:cs="Arial"/>
-        </w:rPr>
-        <w:t>legal,</w:t>
-      </w:r>
-      <w:r>
-        <w:rPr>
-          <w:rFonts w:ascii="Arial" w:hAnsi="Arial" w:cs="Arial"/>
-        </w:rPr>
-        <w:t xml:space="preserve"> and social considerations?</w:t>
-      </w:r>
-    </w:p>
-    <w:p>
-      <w:pPr>
-        <w:numPr>
-          <w:ilvl w:val="1"/>
-          <w:numId w:val="8"/>
-        </w:numPr>
-        <w:ind w:left="1080"/>
-        <w:rPr>
-          <w:rFonts w:ascii="Arial" w:hAnsi="Arial" w:cs="Arial"/>
-        </w:rPr>
-      </w:pPr>
-      <w:r>
-        <w:rPr>
-          <w:rFonts w:ascii="Arial" w:hAnsi="Arial" w:cs="Arial"/>
-        </w:rPr>
-        <w:t xml:space="preserve">Legal – Privacy concerns based on storing their information. </w:t>
-      </w:r>
-    </w:p>
-    <w:p>
-      <w:pPr>
-        <w:numPr>
-          <w:ilvl w:val="1"/>
-          <w:numId w:val="8"/>
-        </w:numPr>
-        <w:ind w:left="1080"/>
-        <w:rPr>
-          <w:rFonts w:ascii="Arial" w:hAnsi="Arial" w:cs="Arial"/>
-        </w:rPr>
-      </w:pPr>
-      <w:r>
-        <w:rPr>
-          <w:rFonts w:ascii="Arial" w:hAnsi="Arial" w:cs="Arial"/>
-        </w:rPr>
-        <w:t xml:space="preserve">Social – Accessibility concerns based on different input </w:t>
-      </w:r>
-      <w:r>
-        <w:rPr>
-          <w:rFonts w:ascii="Arial" w:hAnsi="Arial" w:cs="Arial"/>
-        </w:rPr>
-        <w:t>methods.</w:t>
-      </w:r>
-    </w:p>
-    <w:p>
-      <w:pPr>
-        <w:rPr>
-          <w:rFonts w:ascii="Arial" w:hAnsi="Arial" w:cs="Arial"/>
-        </w:rPr>
-      </w:pPr>
-      <w:r>
-        <w:rPr>
-          <w:rFonts w:ascii="Arial" w:hAnsi="Arial" w:cs="Arial"/>
+        <w:rPr>
+          <w:rFonts w:ascii="Arial" w:hAnsi="Arial" w:cs="Arial"/>
+        </w:rPr>
+      </w:pPr>
+      <w:r>
+        <w:rPr>
+          <w:noProof/>
         </w:rPr>
         <w:lastRenderedPageBreak/>
-        <w:t>Here are my user stories with my intended features:</w:t>
-      </w:r>
-      <w:r>
-        <w:t xml:space="preserve"> </w:t>
-      </w:r>
-      <w:r>
-        <w:rPr>
-          <w:noProof/>
-        </w:rPr>
         <w:drawing>
-          <wp:inline distT="0" distB="0" distL="0" distR="0" wp14:anchorId="0D82AC2D" wp14:editId="7FEDC57D">
-            <wp:extent cx="6425324" cy="5820508"/>
+          <wp:anchor distT="0" distB="0" distL="114300" distR="114300" simplePos="0" relativeHeight="251657216" behindDoc="0" locked="0" layoutInCell="1" allowOverlap="1" wp14:anchorId="0D82AC2D" wp14:editId="1D73FF60">
+            <wp:simplePos x="0" y="0"/>
+            <wp:positionH relativeFrom="column">
+              <wp:posOffset>-712470</wp:posOffset>
+            </wp:positionH>
+            <wp:positionV relativeFrom="paragraph">
+              <wp:posOffset>404202</wp:posOffset>
+            </wp:positionV>
+            <wp:extent cx="7200900" cy="7279640"/>
             <wp:effectExtent l="0" t="0" r="0" b="0"/>
+            <wp:wrapTopAndBottom/>
             <wp:docPr id="1701797975" name="Picture 1" descr="A diagram of a game&#10;&#10;Description automatically generated"/>
             <wp:cNvGraphicFramePr>
               <a:graphicFrameLocks xmlns:a="http://schemas.openxmlformats.org/drawingml/2006/main" noChangeAspect="1"/>
@@ -495,7 +417,7 @@
                   <pic:spPr bwMode="auto">
                     <a:xfrm>
                       <a:off x="0" y="0"/>
-                      <a:ext cx="6446364" cy="5839568"/>
+                      <a:ext cx="7200900" cy="7279640"/>
                     </a:xfrm>
                     <a:prstGeom prst="rect">
                       <a:avLst/>
@@ -508,8 +430,23 @@
                 </pic:pic>
               </a:graphicData>
             </a:graphic>
-          </wp:inline>
+            <wp14:sizeRelH relativeFrom="margin">
+              <wp14:pctWidth>0</wp14:pctWidth>
+            </wp14:sizeRelH>
+            <wp14:sizeRelV relativeFrom="margin">
+              <wp14:pctHeight>0</wp14:pctHeight>
+            </wp14:sizeRelV>
+          </wp:anchor>
         </w:drawing>
+      </w:r>
+      <w:r>
+        <w:rPr>
+          <w:rFonts w:ascii="Arial" w:hAnsi="Arial" w:cs="Arial"/>
+        </w:rPr>
+        <w:t>Here are my user stories with my intended features:</w:t>
+      </w:r>
+      <w:r>
+        <w:t xml:space="preserve"> </w:t>
       </w:r>
     </w:p>
     <w:p>
@@ -537,6 +474,1683 @@
           <w:bCs/>
         </w:rPr>
       </w:pPr>
+    </w:p>
+    <w:p>
+      <w:pPr>
+        <w:rPr>
+          <w:rFonts w:ascii="Arial" w:hAnsi="Arial" w:cs="Arial"/>
+          <w:b/>
+          <w:bCs/>
+        </w:rPr>
+      </w:pPr>
+    </w:p>
+    <w:p>
+      <w:pPr>
+        <w:rPr>
+          <w:rFonts w:ascii="Arial" w:hAnsi="Arial" w:cs="Arial"/>
+          <w:b/>
+          <w:bCs/>
+        </w:rPr>
+      </w:pPr>
+    </w:p>
+    <w:p>
+      <w:pPr>
+        <w:rPr>
+          <w:rFonts w:ascii="Arial" w:hAnsi="Arial" w:cs="Arial"/>
+          <w:b/>
+          <w:bCs/>
+        </w:rPr>
+      </w:pPr>
+      <w:r>
+        <w:rPr>
+          <w:rFonts w:ascii="Arial" w:hAnsi="Arial" w:cs="Arial"/>
+          <w:b/>
+          <w:bCs/>
+        </w:rPr>
+        <w:lastRenderedPageBreak/>
+        <w:br w:type="page"/>
+      </w:r>
+    </w:p>
+    <w:p>
+      <w:pPr>
+        <w:rPr>
+          <w:rFonts w:ascii="Arial" w:hAnsi="Arial" w:cs="Arial"/>
+          <w:b/>
+          <w:bCs/>
+        </w:rPr>
+      </w:pPr>
+      <w:r>
+        <w:rPr>
+          <w:rFonts w:ascii="Arial" w:hAnsi="Arial" w:cs="Arial"/>
+          <w:b/>
+          <w:bCs/>
+        </w:rPr>
+        <w:lastRenderedPageBreak/>
+        <w:t>Use case scenarios – edit this</w:t>
+      </w:r>
+    </w:p>
+    <w:p>
+      <w:pPr>
+        <w:autoSpaceDE w:val="0"/>
+        <w:autoSpaceDN w:val="0"/>
+        <w:adjustRightInd w:val="0"/>
+        <w:spacing w:after="0" w:line="240" w:lineRule="auto"/>
+        <w:rPr>
+          <w:rFonts w:ascii="Calibri" w:hAnsi="Calibri" w:cs="Calibri"/>
+          <w:color w:val="0B0C0C"/>
+          <w:kern w:val="0"/>
+          <w:sz w:val="24"/>
+          <w:szCs w:val="24"/>
+        </w:rPr>
+      </w:pPr>
+      <w:r>
+        <w:rPr>
+          <w:rFonts w:ascii="Calibri" w:hAnsi="Calibri" w:cs="Calibri"/>
+          <w:color w:val="0B0C0C"/>
+          <w:kern w:val="0"/>
+          <w:sz w:val="24"/>
+          <w:szCs w:val="24"/>
+        </w:rPr>
+        <w:t>Use case descriptions are a way to expand upon use cases, explain how they work, the</w:t>
+      </w:r>
+    </w:p>
+    <w:p>
+      <w:pPr>
+        <w:autoSpaceDE w:val="0"/>
+        <w:autoSpaceDN w:val="0"/>
+        <w:adjustRightInd w:val="0"/>
+        <w:spacing w:after="0" w:line="240" w:lineRule="auto"/>
+        <w:rPr>
+          <w:rFonts w:ascii="Calibri" w:hAnsi="Calibri" w:cs="Calibri"/>
+          <w:color w:val="0B0C0C"/>
+          <w:kern w:val="0"/>
+          <w:sz w:val="24"/>
+          <w:szCs w:val="24"/>
+        </w:rPr>
+      </w:pPr>
+      <w:r>
+        <w:rPr>
+          <w:rFonts w:ascii="Calibri" w:hAnsi="Calibri" w:cs="Calibri"/>
+          <w:color w:val="0B0C0C"/>
+          <w:kern w:val="0"/>
+          <w:sz w:val="24"/>
+          <w:szCs w:val="24"/>
+        </w:rPr>
+        <w:t>processes they follow, and conditions needed for the use case to run. I am using these to</w:t>
+      </w:r>
+    </w:p>
+    <w:p>
+      <w:pPr>
+        <w:autoSpaceDE w:val="0"/>
+        <w:autoSpaceDN w:val="0"/>
+        <w:adjustRightInd w:val="0"/>
+        <w:spacing w:after="0" w:line="240" w:lineRule="auto"/>
+        <w:rPr>
+          <w:rFonts w:ascii="Calibri" w:hAnsi="Calibri" w:cs="Calibri"/>
+          <w:color w:val="0B0C0C"/>
+          <w:kern w:val="0"/>
+          <w:sz w:val="24"/>
+          <w:szCs w:val="24"/>
+        </w:rPr>
+      </w:pPr>
+      <w:r>
+        <w:rPr>
+          <w:rFonts w:ascii="Calibri" w:hAnsi="Calibri" w:cs="Calibri"/>
+          <w:color w:val="0B0C0C"/>
+          <w:kern w:val="0"/>
+          <w:sz w:val="24"/>
+          <w:szCs w:val="24"/>
+        </w:rPr>
+        <w:t>further explain make and amend booking as it's easy to expand upon as the condition that</w:t>
+      </w:r>
+    </w:p>
+    <w:p>
+      <w:pPr>
+        <w:autoSpaceDE w:val="0"/>
+        <w:autoSpaceDN w:val="0"/>
+        <w:adjustRightInd w:val="0"/>
+        <w:spacing w:after="0" w:line="240" w:lineRule="auto"/>
+        <w:rPr>
+          <w:rFonts w:ascii="Calibri" w:hAnsi="Calibri" w:cs="Calibri"/>
+          <w:color w:val="0B0C0C"/>
+          <w:kern w:val="0"/>
+          <w:sz w:val="24"/>
+          <w:szCs w:val="24"/>
+        </w:rPr>
+      </w:pPr>
+      <w:r>
+        <w:rPr>
+          <w:rFonts w:ascii="Calibri" w:hAnsi="Calibri" w:cs="Calibri"/>
+          <w:color w:val="0B0C0C"/>
+          <w:kern w:val="0"/>
+          <w:sz w:val="24"/>
+          <w:szCs w:val="24"/>
+        </w:rPr>
+        <w:t>needs to be met is that a table needs to be available to make a booking. The template for</w:t>
+      </w:r>
+    </w:p>
+    <w:p>
+      <w:pPr>
+        <w:rPr>
+          <w:rFonts w:ascii="Arial" w:hAnsi="Arial" w:cs="Arial"/>
+          <w:b/>
+          <w:bCs/>
+        </w:rPr>
+      </w:pPr>
+      <w:r>
+        <w:rPr>
+          <w:rFonts w:ascii="Calibri" w:hAnsi="Calibri" w:cs="Calibri"/>
+          <w:color w:val="0B0C0C"/>
+          <w:kern w:val="0"/>
+          <w:sz w:val="24"/>
+          <w:szCs w:val="24"/>
+        </w:rPr>
+        <w:t xml:space="preserve">this is from UML @ Classroom book </w:t>
+      </w:r>
+      <w:r>
+        <w:rPr>
+          <w:rFonts w:ascii="ArialMT" w:hAnsi="ArialMT" w:cs="ArialMT"/>
+          <w:color w:val="000000"/>
+          <w:kern w:val="0"/>
+          <w:sz w:val="20"/>
+          <w:szCs w:val="20"/>
+        </w:rPr>
+        <w:t>(Seidl, Brandsteidl, Huemer and Kappel, 2012)</w:t>
+      </w:r>
+    </w:p>
+    <w:tbl>
+      <w:tblPr>
+        <w:tblW w:w="0" w:type="auto"/>
+        <w:tblCellMar>
+          <w:top w:w="15" w:type="dxa"/>
+          <w:left w:w="15" w:type="dxa"/>
+          <w:bottom w:w="15" w:type="dxa"/>
+          <w:right w:w="15" w:type="dxa"/>
+        </w:tblCellMar>
+        <w:tblLook w:val="04A0" w:firstRow="1" w:lastRow="0" w:firstColumn="1" w:lastColumn="0" w:noHBand="0" w:noVBand="1"/>
+      </w:tblPr>
+      <w:tblGrid>
+        <w:gridCol w:w="3151"/>
+        <w:gridCol w:w="5905"/>
+      </w:tblGrid>
+      <w:tr>
+        <w:tc>
+          <w:tcPr>
+            <w:tcW w:w="0" w:type="auto"/>
+            <w:tcBorders>
+              <w:top w:val="single" w:sz="4" w:space="0" w:color="000000"/>
+              <w:left w:val="single" w:sz="4" w:space="0" w:color="000000"/>
+              <w:bottom w:val="single" w:sz="4" w:space="0" w:color="000000"/>
+              <w:right w:val="single" w:sz="4" w:space="0" w:color="000000"/>
+            </w:tcBorders>
+            <w:vAlign w:val="center"/>
+            <w:hideMark/>
+          </w:tcPr>
+          <w:p>
+            <w:pPr>
+              <w:spacing w:before="100" w:beforeAutospacing="1" w:after="100" w:afterAutospacing="1"/>
+              <w:rPr>
+                <w:rFonts w:ascii="Times New Roman" w:eastAsia="Times New Roman" w:hAnsi="Times New Roman" w:cs="Times New Roman"/>
+                <w:lang w:eastAsia="en-GB"/>
+              </w:rPr>
+            </w:pPr>
+            <w:r>
+              <w:rPr>
+                <w:rFonts w:ascii="Calibri" w:eastAsia="Times New Roman" w:hAnsi="Calibri" w:cs="Calibri"/>
+                <w:lang w:eastAsia="en-GB"/>
+              </w:rPr>
+              <w:t xml:space="preserve">Name </w:t>
+            </w:r>
+          </w:p>
+        </w:tc>
+        <w:tc>
+          <w:tcPr>
+            <w:tcW w:w="0" w:type="auto"/>
+            <w:tcBorders>
+              <w:top w:val="single" w:sz="4" w:space="0" w:color="000000"/>
+              <w:left w:val="single" w:sz="4" w:space="0" w:color="000000"/>
+              <w:bottom w:val="single" w:sz="4" w:space="0" w:color="000000"/>
+              <w:right w:val="single" w:sz="4" w:space="0" w:color="000000"/>
+            </w:tcBorders>
+            <w:vAlign w:val="center"/>
+            <w:hideMark/>
+          </w:tcPr>
+          <w:p>
+            <w:pPr>
+              <w:rPr>
+                <w:rFonts w:ascii="Times New Roman" w:eastAsia="Times New Roman" w:hAnsi="Times New Roman" w:cs="Times New Roman"/>
+                <w:lang w:eastAsia="en-GB"/>
+              </w:rPr>
+            </w:pPr>
+            <w:r>
+              <w:rPr>
+                <w:rFonts w:ascii="Times New Roman" w:eastAsia="Times New Roman" w:hAnsi="Times New Roman" w:cs="Times New Roman"/>
+                <w:lang w:eastAsia="en-GB"/>
+              </w:rPr>
+              <w:fldChar w:fldCharType="begin"/>
+            </w:r>
+            <w:r>
+              <w:rPr>
+                <w:rFonts w:ascii="Times New Roman" w:eastAsia="Times New Roman" w:hAnsi="Times New Roman" w:cs="Times New Roman"/>
+                <w:lang w:eastAsia="en-GB"/>
+              </w:rPr>
+              <w:instrText xml:space="preserve"> INCLUDEPICTURE "/var/folders/tr/1sd4rsgd46b2lmq_p24gxn8nb075ml/T/com.microsoft.Word/WebArchiveCopyPasteTempFiles/page9image63141328" \* MERGEFORMATINET </w:instrText>
+            </w:r>
+            <w:r>
+              <w:rPr>
+                <w:rFonts w:ascii="Times New Roman" w:eastAsia="Times New Roman" w:hAnsi="Times New Roman" w:cs="Times New Roman"/>
+                <w:lang w:eastAsia="en-GB"/>
+              </w:rPr>
+              <w:fldChar w:fldCharType="separate"/>
+            </w:r>
+            <w:r>
+              <w:rPr>
+                <w:rFonts w:ascii="Times New Roman" w:eastAsia="Times New Roman" w:hAnsi="Times New Roman" w:cs="Times New Roman"/>
+                <w:noProof/>
+                <w:lang w:eastAsia="en-GB"/>
+              </w:rPr>
+              <w:drawing>
+                <wp:inline distT="0" distB="0" distL="0" distR="0" wp14:anchorId="5F00053C" wp14:editId="1ED5C6D6">
+                  <wp:extent cx="12700" cy="12700"/>
+                  <wp:effectExtent l="0" t="0" r="0" b="0"/>
+                  <wp:docPr id="16" name="Picture 16" descr="page9image63141328"/>
+                  <wp:cNvGraphicFramePr>
+                    <a:graphicFrameLocks xmlns:a="http://schemas.openxmlformats.org/drawingml/2006/main" noChangeAspect="1"/>
+                  </wp:cNvGraphicFramePr>
+                  <a:graphic xmlns:a="http://schemas.openxmlformats.org/drawingml/2006/main">
+                    <a:graphicData uri="http://schemas.openxmlformats.org/drawingml/2006/picture">
+                      <pic:pic xmlns:pic="http://schemas.openxmlformats.org/drawingml/2006/picture">
+                        <pic:nvPicPr>
+                          <pic:cNvPr id="0" name="Picture 12" descr="page9image63141328"/>
+                          <pic:cNvPicPr>
+                            <a:picLocks noChangeAspect="1" noChangeArrowheads="1"/>
+                          </pic:cNvPicPr>
+                        </pic:nvPicPr>
+                        <pic:blipFill>
+                          <a:blip r:embed="rId12">
+                            <a:extLst>
+                              <a:ext uri="{28A0092B-C50C-407E-A947-70E740481C1C}">
+                                <a14:useLocalDpi xmlns:a14="http://schemas.microsoft.com/office/drawing/2010/main" val="0"/>
+                              </a:ext>
+                            </a:extLst>
+                          </a:blip>
+                          <a:srcRect/>
+                          <a:stretch>
+                            <a:fillRect/>
+                          </a:stretch>
+                        </pic:blipFill>
+                        <pic:spPr bwMode="auto">
+                          <a:xfrm>
+                            <a:off x="0" y="0"/>
+                            <a:ext cx="12700" cy="12700"/>
+                          </a:xfrm>
+                          <a:prstGeom prst="rect">
+                            <a:avLst/>
+                          </a:prstGeom>
+                          <a:noFill/>
+                          <a:ln>
+                            <a:noFill/>
+                          </a:ln>
+                        </pic:spPr>
+                      </pic:pic>
+                    </a:graphicData>
+                  </a:graphic>
+                </wp:inline>
+              </w:drawing>
+            </w:r>
+            <w:r>
+              <w:rPr>
+                <w:rFonts w:ascii="Times New Roman" w:eastAsia="Times New Roman" w:hAnsi="Times New Roman" w:cs="Times New Roman"/>
+                <w:lang w:eastAsia="en-GB"/>
+              </w:rPr>
+              <w:fldChar w:fldCharType="end"/>
+            </w:r>
+            <w:r>
+              <w:rPr>
+                <w:rFonts w:ascii="Calibri" w:eastAsia="Times New Roman" w:hAnsi="Calibri" w:cs="Calibri"/>
+                <w:lang w:eastAsia="en-GB"/>
+              </w:rPr>
+              <w:t xml:space="preserve">Amend Booking </w:t>
+            </w:r>
+          </w:p>
+        </w:tc>
+      </w:tr>
+      <w:tr>
+        <w:tc>
+          <w:tcPr>
+            <w:tcW w:w="0" w:type="auto"/>
+            <w:tcBorders>
+              <w:top w:val="single" w:sz="4" w:space="0" w:color="000000"/>
+              <w:left w:val="single" w:sz="4" w:space="0" w:color="000000"/>
+              <w:bottom w:val="single" w:sz="4" w:space="0" w:color="000000"/>
+              <w:right w:val="single" w:sz="4" w:space="0" w:color="000000"/>
+            </w:tcBorders>
+            <w:vAlign w:val="center"/>
+            <w:hideMark/>
+          </w:tcPr>
+          <w:p>
+            <w:pPr>
+              <w:spacing w:before="100" w:beforeAutospacing="1" w:after="100" w:afterAutospacing="1"/>
+              <w:rPr>
+                <w:rFonts w:ascii="Times New Roman" w:eastAsia="Times New Roman" w:hAnsi="Times New Roman" w:cs="Times New Roman"/>
+                <w:lang w:eastAsia="en-GB"/>
+              </w:rPr>
+            </w:pPr>
+            <w:r>
+              <w:rPr>
+                <w:rFonts w:ascii="Calibri" w:eastAsia="Times New Roman" w:hAnsi="Calibri" w:cs="Calibri"/>
+                <w:lang w:eastAsia="en-GB"/>
+              </w:rPr>
+              <w:t xml:space="preserve">Short Description </w:t>
+            </w:r>
+          </w:p>
+        </w:tc>
+        <w:tc>
+          <w:tcPr>
+            <w:tcW w:w="0" w:type="auto"/>
+            <w:tcBorders>
+              <w:top w:val="single" w:sz="4" w:space="0" w:color="000000"/>
+              <w:left w:val="single" w:sz="4" w:space="0" w:color="000000"/>
+              <w:bottom w:val="single" w:sz="4" w:space="0" w:color="000000"/>
+              <w:right w:val="single" w:sz="4" w:space="0" w:color="000000"/>
+            </w:tcBorders>
+            <w:vAlign w:val="center"/>
+            <w:hideMark/>
+          </w:tcPr>
+          <w:p>
+            <w:pPr>
+              <w:spacing w:before="100" w:beforeAutospacing="1" w:after="100" w:afterAutospacing="1"/>
+              <w:rPr>
+                <w:rFonts w:ascii="Times New Roman" w:eastAsia="Times New Roman" w:hAnsi="Times New Roman" w:cs="Times New Roman"/>
+                <w:lang w:eastAsia="en-GB"/>
+              </w:rPr>
+            </w:pPr>
+            <w:r>
+              <w:rPr>
+                <w:rFonts w:ascii="Calibri" w:eastAsia="Times New Roman" w:hAnsi="Calibri" w:cs="Calibri"/>
+                <w:lang w:eastAsia="en-GB"/>
+              </w:rPr>
+              <w:t xml:space="preserve">Amend a booking </w:t>
+            </w:r>
+          </w:p>
+        </w:tc>
+      </w:tr>
+      <w:tr>
+        <w:tc>
+          <w:tcPr>
+            <w:tcW w:w="0" w:type="auto"/>
+            <w:tcBorders>
+              <w:top w:val="single" w:sz="4" w:space="0" w:color="000000"/>
+              <w:left w:val="single" w:sz="4" w:space="0" w:color="000000"/>
+              <w:bottom w:val="single" w:sz="4" w:space="0" w:color="000000"/>
+              <w:right w:val="single" w:sz="4" w:space="0" w:color="000000"/>
+            </w:tcBorders>
+            <w:vAlign w:val="center"/>
+            <w:hideMark/>
+          </w:tcPr>
+          <w:p>
+            <w:pPr>
+              <w:rPr>
+                <w:rFonts w:ascii="Times New Roman" w:eastAsia="Times New Roman" w:hAnsi="Times New Roman" w:cs="Times New Roman"/>
+                <w:lang w:eastAsia="en-GB"/>
+              </w:rPr>
+            </w:pPr>
+            <w:r>
+              <w:rPr>
+                <w:rFonts w:ascii="Times New Roman" w:eastAsia="Times New Roman" w:hAnsi="Times New Roman" w:cs="Times New Roman"/>
+                <w:lang w:eastAsia="en-GB"/>
+              </w:rPr>
+              <w:fldChar w:fldCharType="begin"/>
+            </w:r>
+            <w:r>
+              <w:rPr>
+                <w:rFonts w:ascii="Times New Roman" w:eastAsia="Times New Roman" w:hAnsi="Times New Roman" w:cs="Times New Roman"/>
+                <w:lang w:eastAsia="en-GB"/>
+              </w:rPr>
+              <w:instrText xml:space="preserve"> INCLUDEPICTURE "/var/folders/tr/1sd4rsgd46b2lmq_p24gxn8nb075ml/T/com.microsoft.Word/WebArchiveCopyPasteTempFiles/page9image35689536" \* MERGEFORMATINET </w:instrText>
+            </w:r>
+            <w:r>
+              <w:rPr>
+                <w:rFonts w:ascii="Times New Roman" w:eastAsia="Times New Roman" w:hAnsi="Times New Roman" w:cs="Times New Roman"/>
+                <w:lang w:eastAsia="en-GB"/>
+              </w:rPr>
+              <w:fldChar w:fldCharType="separate"/>
+            </w:r>
+            <w:r>
+              <w:rPr>
+                <w:rFonts w:ascii="Times New Roman" w:eastAsia="Times New Roman" w:hAnsi="Times New Roman" w:cs="Times New Roman"/>
+                <w:noProof/>
+                <w:lang w:eastAsia="en-GB"/>
+              </w:rPr>
+              <w:drawing>
+                <wp:inline distT="0" distB="0" distL="0" distR="0" wp14:anchorId="0A39B2C6" wp14:editId="628BFDCA">
+                  <wp:extent cx="12700" cy="12700"/>
+                  <wp:effectExtent l="0" t="0" r="0" b="0"/>
+                  <wp:docPr id="15" name="Picture 15" descr="page9image35689536"/>
+                  <wp:cNvGraphicFramePr>
+                    <a:graphicFrameLocks xmlns:a="http://schemas.openxmlformats.org/drawingml/2006/main" noChangeAspect="1"/>
+                  </wp:cNvGraphicFramePr>
+                  <a:graphic xmlns:a="http://schemas.openxmlformats.org/drawingml/2006/main">
+                    <a:graphicData uri="http://schemas.openxmlformats.org/drawingml/2006/picture">
+                      <pic:pic xmlns:pic="http://schemas.openxmlformats.org/drawingml/2006/picture">
+                        <pic:nvPicPr>
+                          <pic:cNvPr id="0" name="Picture 13" descr="page9image35689536"/>
+                          <pic:cNvPicPr>
+                            <a:picLocks noChangeAspect="1" noChangeArrowheads="1"/>
+                          </pic:cNvPicPr>
+                        </pic:nvPicPr>
+                        <pic:blipFill>
+                          <a:blip r:embed="rId13">
+                            <a:extLst>
+                              <a:ext uri="{28A0092B-C50C-407E-A947-70E740481C1C}">
+                                <a14:useLocalDpi xmlns:a14="http://schemas.microsoft.com/office/drawing/2010/main" val="0"/>
+                              </a:ext>
+                            </a:extLst>
+                          </a:blip>
+                          <a:srcRect/>
+                          <a:stretch>
+                            <a:fillRect/>
+                          </a:stretch>
+                        </pic:blipFill>
+                        <pic:spPr bwMode="auto">
+                          <a:xfrm>
+                            <a:off x="0" y="0"/>
+                            <a:ext cx="12700" cy="12700"/>
+                          </a:xfrm>
+                          <a:prstGeom prst="rect">
+                            <a:avLst/>
+                          </a:prstGeom>
+                          <a:noFill/>
+                          <a:ln>
+                            <a:noFill/>
+                          </a:ln>
+                        </pic:spPr>
+                      </pic:pic>
+                    </a:graphicData>
+                  </a:graphic>
+                </wp:inline>
+              </w:drawing>
+            </w:r>
+            <w:r>
+              <w:rPr>
+                <w:rFonts w:ascii="Times New Roman" w:eastAsia="Times New Roman" w:hAnsi="Times New Roman" w:cs="Times New Roman"/>
+                <w:lang w:eastAsia="en-GB"/>
+              </w:rPr>
+              <w:fldChar w:fldCharType="end"/>
+            </w:r>
+            <w:r>
+              <w:rPr>
+                <w:rFonts w:ascii="Calibri" w:eastAsia="Times New Roman" w:hAnsi="Calibri" w:cs="Calibri"/>
+                <w:lang w:eastAsia="en-GB"/>
+              </w:rPr>
+              <w:t xml:space="preserve">Precondition </w:t>
+            </w:r>
+          </w:p>
+        </w:tc>
+        <w:tc>
+          <w:tcPr>
+            <w:tcW w:w="0" w:type="auto"/>
+            <w:tcBorders>
+              <w:top w:val="single" w:sz="4" w:space="0" w:color="000000"/>
+              <w:left w:val="single" w:sz="4" w:space="0" w:color="000000"/>
+              <w:bottom w:val="single" w:sz="4" w:space="0" w:color="000000"/>
+              <w:right w:val="single" w:sz="4" w:space="0" w:color="000000"/>
+            </w:tcBorders>
+            <w:vAlign w:val="center"/>
+            <w:hideMark/>
+          </w:tcPr>
+          <w:p>
+            <w:pPr>
+              <w:rPr>
+                <w:rFonts w:ascii="Times New Roman" w:eastAsia="Times New Roman" w:hAnsi="Times New Roman" w:cs="Times New Roman"/>
+                <w:lang w:eastAsia="en-GB"/>
+              </w:rPr>
+            </w:pPr>
+            <w:r>
+              <w:rPr>
+                <w:rFonts w:ascii="Times New Roman" w:eastAsia="Times New Roman" w:hAnsi="Times New Roman" w:cs="Times New Roman"/>
+                <w:lang w:eastAsia="en-GB"/>
+              </w:rPr>
+              <w:fldChar w:fldCharType="begin"/>
+            </w:r>
+            <w:r>
+              <w:rPr>
+                <w:rFonts w:ascii="Times New Roman" w:eastAsia="Times New Roman" w:hAnsi="Times New Roman" w:cs="Times New Roman"/>
+                <w:lang w:eastAsia="en-GB"/>
+              </w:rPr>
+              <w:instrText xml:space="preserve"> INCLUDEPICTURE "/var/folders/tr/1sd4rsgd46b2lmq_p24gxn8nb075ml/T/com.microsoft.Word/WebArchiveCopyPasteTempFiles/page9image35689152" \* MERGEFORMATINET </w:instrText>
+            </w:r>
+            <w:r>
+              <w:rPr>
+                <w:rFonts w:ascii="Times New Roman" w:eastAsia="Times New Roman" w:hAnsi="Times New Roman" w:cs="Times New Roman"/>
+                <w:lang w:eastAsia="en-GB"/>
+              </w:rPr>
+              <w:fldChar w:fldCharType="separate"/>
+            </w:r>
+            <w:r>
+              <w:rPr>
+                <w:rFonts w:ascii="Times New Roman" w:eastAsia="Times New Roman" w:hAnsi="Times New Roman" w:cs="Times New Roman"/>
+                <w:noProof/>
+                <w:lang w:eastAsia="en-GB"/>
+              </w:rPr>
+              <w:drawing>
+                <wp:inline distT="0" distB="0" distL="0" distR="0" wp14:anchorId="2F942080" wp14:editId="60AF9A7A">
+                  <wp:extent cx="12700" cy="12700"/>
+                  <wp:effectExtent l="0" t="0" r="0" b="0"/>
+                  <wp:docPr id="14" name="Picture 14" descr="page9image35689152"/>
+                  <wp:cNvGraphicFramePr>
+                    <a:graphicFrameLocks xmlns:a="http://schemas.openxmlformats.org/drawingml/2006/main" noChangeAspect="1"/>
+                  </wp:cNvGraphicFramePr>
+                  <a:graphic xmlns:a="http://schemas.openxmlformats.org/drawingml/2006/main">
+                    <a:graphicData uri="http://schemas.openxmlformats.org/drawingml/2006/picture">
+                      <pic:pic xmlns:pic="http://schemas.openxmlformats.org/drawingml/2006/picture">
+                        <pic:nvPicPr>
+                          <pic:cNvPr id="0" name="Picture 14" descr="page9image35689152"/>
+                          <pic:cNvPicPr>
+                            <a:picLocks noChangeAspect="1" noChangeArrowheads="1"/>
+                          </pic:cNvPicPr>
+                        </pic:nvPicPr>
+                        <pic:blipFill>
+                          <a:blip r:embed="rId13">
+                            <a:extLst>
+                              <a:ext uri="{28A0092B-C50C-407E-A947-70E740481C1C}">
+                                <a14:useLocalDpi xmlns:a14="http://schemas.microsoft.com/office/drawing/2010/main" val="0"/>
+                              </a:ext>
+                            </a:extLst>
+                          </a:blip>
+                          <a:srcRect/>
+                          <a:stretch>
+                            <a:fillRect/>
+                          </a:stretch>
+                        </pic:blipFill>
+                        <pic:spPr bwMode="auto">
+                          <a:xfrm>
+                            <a:off x="0" y="0"/>
+                            <a:ext cx="12700" cy="12700"/>
+                          </a:xfrm>
+                          <a:prstGeom prst="rect">
+                            <a:avLst/>
+                          </a:prstGeom>
+                          <a:noFill/>
+                          <a:ln>
+                            <a:noFill/>
+                          </a:ln>
+                        </pic:spPr>
+                      </pic:pic>
+                    </a:graphicData>
+                  </a:graphic>
+                </wp:inline>
+              </w:drawing>
+            </w:r>
+            <w:r>
+              <w:rPr>
+                <w:rFonts w:ascii="Times New Roman" w:eastAsia="Times New Roman" w:hAnsi="Times New Roman" w:cs="Times New Roman"/>
+                <w:lang w:eastAsia="en-GB"/>
+              </w:rPr>
+              <w:fldChar w:fldCharType="end"/>
+            </w:r>
+            <w:r>
+              <w:rPr>
+                <w:rFonts w:ascii="Calibri" w:eastAsia="Times New Roman" w:hAnsi="Calibri" w:cs="Calibri"/>
+                <w:lang w:eastAsia="en-GB"/>
+              </w:rPr>
+              <w:t xml:space="preserve">Customer has already made a booking </w:t>
+            </w:r>
+          </w:p>
+        </w:tc>
+      </w:tr>
+      <w:tr>
+        <w:tc>
+          <w:tcPr>
+            <w:tcW w:w="0" w:type="auto"/>
+            <w:tcBorders>
+              <w:top w:val="single" w:sz="4" w:space="0" w:color="000000"/>
+              <w:left w:val="single" w:sz="4" w:space="0" w:color="000000"/>
+              <w:bottom w:val="single" w:sz="4" w:space="0" w:color="000000"/>
+              <w:right w:val="single" w:sz="4" w:space="0" w:color="000000"/>
+            </w:tcBorders>
+            <w:vAlign w:val="center"/>
+            <w:hideMark/>
+          </w:tcPr>
+          <w:p>
+            <w:pPr>
+              <w:spacing w:before="100" w:beforeAutospacing="1" w:after="100" w:afterAutospacing="1"/>
+              <w:rPr>
+                <w:rFonts w:ascii="Times New Roman" w:eastAsia="Times New Roman" w:hAnsi="Times New Roman" w:cs="Times New Roman"/>
+                <w:lang w:eastAsia="en-GB"/>
+              </w:rPr>
+            </w:pPr>
+            <w:r>
+              <w:rPr>
+                <w:rFonts w:ascii="Calibri" w:eastAsia="Times New Roman" w:hAnsi="Calibri" w:cs="Calibri"/>
+                <w:lang w:eastAsia="en-GB"/>
+              </w:rPr>
+              <w:t xml:space="preserve">Post Condition </w:t>
+            </w:r>
+          </w:p>
+        </w:tc>
+        <w:tc>
+          <w:tcPr>
+            <w:tcW w:w="0" w:type="auto"/>
+            <w:tcBorders>
+              <w:top w:val="single" w:sz="4" w:space="0" w:color="000000"/>
+              <w:left w:val="single" w:sz="4" w:space="0" w:color="000000"/>
+              <w:bottom w:val="single" w:sz="4" w:space="0" w:color="000000"/>
+              <w:right w:val="single" w:sz="4" w:space="0" w:color="000000"/>
+            </w:tcBorders>
+            <w:vAlign w:val="center"/>
+            <w:hideMark/>
+          </w:tcPr>
+          <w:p>
+            <w:pPr>
+              <w:spacing w:before="100" w:beforeAutospacing="1" w:after="100" w:afterAutospacing="1"/>
+              <w:rPr>
+                <w:rFonts w:ascii="Times New Roman" w:eastAsia="Times New Roman" w:hAnsi="Times New Roman" w:cs="Times New Roman"/>
+                <w:lang w:eastAsia="en-GB"/>
+              </w:rPr>
+            </w:pPr>
+            <w:r>
+              <w:rPr>
+                <w:rFonts w:ascii="Calibri" w:eastAsia="Times New Roman" w:hAnsi="Calibri" w:cs="Calibri"/>
+                <w:lang w:eastAsia="en-GB"/>
+              </w:rPr>
+              <w:t xml:space="preserve">Booking amended </w:t>
+            </w:r>
+          </w:p>
+        </w:tc>
+      </w:tr>
+      <w:tr>
+        <w:tc>
+          <w:tcPr>
+            <w:tcW w:w="0" w:type="auto"/>
+            <w:tcBorders>
+              <w:top w:val="single" w:sz="4" w:space="0" w:color="000000"/>
+              <w:left w:val="single" w:sz="4" w:space="0" w:color="000000"/>
+              <w:bottom w:val="single" w:sz="4" w:space="0" w:color="000000"/>
+              <w:right w:val="single" w:sz="4" w:space="0" w:color="000000"/>
+            </w:tcBorders>
+            <w:vAlign w:val="center"/>
+            <w:hideMark/>
+          </w:tcPr>
+          <w:p>
+            <w:pPr>
+              <w:spacing w:before="100" w:beforeAutospacing="1" w:after="100" w:afterAutospacing="1"/>
+              <w:rPr>
+                <w:rFonts w:ascii="Times New Roman" w:eastAsia="Times New Roman" w:hAnsi="Times New Roman" w:cs="Times New Roman"/>
+                <w:lang w:eastAsia="en-GB"/>
+              </w:rPr>
+            </w:pPr>
+            <w:r>
+              <w:rPr>
+                <w:rFonts w:ascii="Calibri" w:eastAsia="Times New Roman" w:hAnsi="Calibri" w:cs="Calibri"/>
+                <w:lang w:eastAsia="en-GB"/>
+              </w:rPr>
+              <w:t>Error Situations</w:t>
+            </w:r>
+          </w:p>
+        </w:tc>
+        <w:tc>
+          <w:tcPr>
+            <w:tcW w:w="0" w:type="auto"/>
+            <w:tcBorders>
+              <w:top w:val="single" w:sz="4" w:space="0" w:color="000000"/>
+              <w:left w:val="single" w:sz="4" w:space="0" w:color="000000"/>
+              <w:bottom w:val="single" w:sz="4" w:space="0" w:color="000000"/>
+              <w:right w:val="single" w:sz="4" w:space="0" w:color="000000"/>
+            </w:tcBorders>
+            <w:vAlign w:val="center"/>
+            <w:hideMark/>
+          </w:tcPr>
+          <w:p>
+            <w:pPr>
+              <w:spacing w:before="100" w:beforeAutospacing="1" w:after="100" w:afterAutospacing="1"/>
+              <w:rPr>
+                <w:rFonts w:ascii="Times New Roman" w:eastAsia="Times New Roman" w:hAnsi="Times New Roman" w:cs="Times New Roman"/>
+                <w:lang w:eastAsia="en-GB"/>
+              </w:rPr>
+            </w:pPr>
+            <w:r>
+              <w:rPr>
+                <w:rFonts w:ascii="Calibri" w:eastAsia="Times New Roman" w:hAnsi="Calibri" w:cs="Calibri"/>
+                <w:lang w:eastAsia="en-GB"/>
+              </w:rPr>
+              <w:t>There is not a free table at amended time</w:t>
+            </w:r>
+          </w:p>
+        </w:tc>
+      </w:tr>
+      <w:tr>
+        <w:tc>
+          <w:tcPr>
+            <w:tcW w:w="0" w:type="auto"/>
+            <w:tcBorders>
+              <w:top w:val="single" w:sz="4" w:space="0" w:color="000000"/>
+              <w:left w:val="single" w:sz="4" w:space="0" w:color="000000"/>
+              <w:bottom w:val="single" w:sz="4" w:space="0" w:color="000000"/>
+              <w:right w:val="single" w:sz="4" w:space="0" w:color="000000"/>
+            </w:tcBorders>
+            <w:vAlign w:val="center"/>
+            <w:hideMark/>
+          </w:tcPr>
+          <w:p>
+            <w:pPr>
+              <w:spacing w:before="100" w:beforeAutospacing="1" w:after="100" w:afterAutospacing="1"/>
+              <w:rPr>
+                <w:rFonts w:ascii="Times New Roman" w:eastAsia="Times New Roman" w:hAnsi="Times New Roman" w:cs="Times New Roman"/>
+                <w:lang w:eastAsia="en-GB"/>
+              </w:rPr>
+            </w:pPr>
+            <w:r>
+              <w:rPr>
+                <w:rFonts w:ascii="Calibri" w:eastAsia="Times New Roman" w:hAnsi="Calibri" w:cs="Calibri"/>
+                <w:lang w:eastAsia="en-GB"/>
+              </w:rPr>
+              <w:t xml:space="preserve">System state in the event of an error </w:t>
+            </w:r>
+          </w:p>
+        </w:tc>
+        <w:tc>
+          <w:tcPr>
+            <w:tcW w:w="0" w:type="auto"/>
+            <w:tcBorders>
+              <w:top w:val="single" w:sz="4" w:space="0" w:color="000000"/>
+              <w:left w:val="single" w:sz="4" w:space="0" w:color="000000"/>
+              <w:bottom w:val="single" w:sz="4" w:space="0" w:color="000000"/>
+              <w:right w:val="single" w:sz="4" w:space="0" w:color="000000"/>
+            </w:tcBorders>
+            <w:vAlign w:val="center"/>
+            <w:hideMark/>
+          </w:tcPr>
+          <w:p>
+            <w:pPr>
+              <w:spacing w:before="100" w:beforeAutospacing="1" w:after="100" w:afterAutospacing="1"/>
+              <w:rPr>
+                <w:rFonts w:ascii="Times New Roman" w:eastAsia="Times New Roman" w:hAnsi="Times New Roman" w:cs="Times New Roman"/>
+                <w:lang w:eastAsia="en-GB"/>
+              </w:rPr>
+            </w:pPr>
+            <w:r>
+              <w:rPr>
+                <w:rFonts w:ascii="Calibri" w:eastAsia="Times New Roman" w:hAnsi="Calibri" w:cs="Calibri"/>
+                <w:lang w:eastAsia="en-GB"/>
+              </w:rPr>
+              <w:t xml:space="preserve">Table cannot be booked at this time </w:t>
+            </w:r>
+          </w:p>
+        </w:tc>
+      </w:tr>
+      <w:tr>
+        <w:tc>
+          <w:tcPr>
+            <w:tcW w:w="0" w:type="auto"/>
+            <w:tcBorders>
+              <w:top w:val="single" w:sz="4" w:space="0" w:color="000000"/>
+              <w:left w:val="single" w:sz="4" w:space="0" w:color="000000"/>
+              <w:bottom w:val="single" w:sz="4" w:space="0" w:color="000000"/>
+              <w:right w:val="single" w:sz="4" w:space="0" w:color="000000"/>
+            </w:tcBorders>
+            <w:vAlign w:val="center"/>
+            <w:hideMark/>
+          </w:tcPr>
+          <w:p>
+            <w:pPr>
+              <w:rPr>
+                <w:rFonts w:ascii="Times New Roman" w:eastAsia="Times New Roman" w:hAnsi="Times New Roman" w:cs="Times New Roman"/>
+                <w:lang w:eastAsia="en-GB"/>
+              </w:rPr>
+            </w:pPr>
+            <w:r>
+              <w:rPr>
+                <w:rFonts w:ascii="Times New Roman" w:eastAsia="Times New Roman" w:hAnsi="Times New Roman" w:cs="Times New Roman"/>
+                <w:lang w:eastAsia="en-GB"/>
+              </w:rPr>
+              <w:fldChar w:fldCharType="begin"/>
+            </w:r>
+            <w:r>
+              <w:rPr>
+                <w:rFonts w:ascii="Times New Roman" w:eastAsia="Times New Roman" w:hAnsi="Times New Roman" w:cs="Times New Roman"/>
+                <w:lang w:eastAsia="en-GB"/>
+              </w:rPr>
+              <w:instrText xml:space="preserve"> INCLUDEPICTURE "/var/folders/tr/1sd4rsgd46b2lmq_p24gxn8nb075ml/T/com.microsoft.Word/WebArchiveCopyPasteTempFiles/page9image36638272" \* MERGEFORMATINET </w:instrText>
+            </w:r>
+            <w:r>
+              <w:rPr>
+                <w:rFonts w:ascii="Times New Roman" w:eastAsia="Times New Roman" w:hAnsi="Times New Roman" w:cs="Times New Roman"/>
+                <w:lang w:eastAsia="en-GB"/>
+              </w:rPr>
+              <w:fldChar w:fldCharType="separate"/>
+            </w:r>
+            <w:r>
+              <w:rPr>
+                <w:rFonts w:ascii="Times New Roman" w:eastAsia="Times New Roman" w:hAnsi="Times New Roman" w:cs="Times New Roman"/>
+                <w:noProof/>
+                <w:lang w:eastAsia="en-GB"/>
+              </w:rPr>
+              <w:drawing>
+                <wp:inline distT="0" distB="0" distL="0" distR="0" wp14:anchorId="4BC61B34" wp14:editId="0A0E6E6A">
+                  <wp:extent cx="12700" cy="12700"/>
+                  <wp:effectExtent l="0" t="0" r="0" b="0"/>
+                  <wp:docPr id="11" name="Picture 11" descr="page9image36638272"/>
+                  <wp:cNvGraphicFramePr>
+                    <a:graphicFrameLocks xmlns:a="http://schemas.openxmlformats.org/drawingml/2006/main" noChangeAspect="1"/>
+                  </wp:cNvGraphicFramePr>
+                  <a:graphic xmlns:a="http://schemas.openxmlformats.org/drawingml/2006/main">
+                    <a:graphicData uri="http://schemas.openxmlformats.org/drawingml/2006/picture">
+                      <pic:pic xmlns:pic="http://schemas.openxmlformats.org/drawingml/2006/picture">
+                        <pic:nvPicPr>
+                          <pic:cNvPr id="0" name="Picture 17" descr="page9image36638272"/>
+                          <pic:cNvPicPr>
+                            <a:picLocks noChangeAspect="1" noChangeArrowheads="1"/>
+                          </pic:cNvPicPr>
+                        </pic:nvPicPr>
+                        <pic:blipFill>
+                          <a:blip r:embed="rId13">
+                            <a:extLst>
+                              <a:ext uri="{28A0092B-C50C-407E-A947-70E740481C1C}">
+                                <a14:useLocalDpi xmlns:a14="http://schemas.microsoft.com/office/drawing/2010/main" val="0"/>
+                              </a:ext>
+                            </a:extLst>
+                          </a:blip>
+                          <a:srcRect/>
+                          <a:stretch>
+                            <a:fillRect/>
+                          </a:stretch>
+                        </pic:blipFill>
+                        <pic:spPr bwMode="auto">
+                          <a:xfrm>
+                            <a:off x="0" y="0"/>
+                            <a:ext cx="12700" cy="12700"/>
+                          </a:xfrm>
+                          <a:prstGeom prst="rect">
+                            <a:avLst/>
+                          </a:prstGeom>
+                          <a:noFill/>
+                          <a:ln>
+                            <a:noFill/>
+                          </a:ln>
+                        </pic:spPr>
+                      </pic:pic>
+                    </a:graphicData>
+                  </a:graphic>
+                </wp:inline>
+              </w:drawing>
+            </w:r>
+            <w:r>
+              <w:rPr>
+                <w:rFonts w:ascii="Times New Roman" w:eastAsia="Times New Roman" w:hAnsi="Times New Roman" w:cs="Times New Roman"/>
+                <w:lang w:eastAsia="en-GB"/>
+              </w:rPr>
+              <w:fldChar w:fldCharType="end"/>
+            </w:r>
+            <w:r>
+              <w:rPr>
+                <w:rFonts w:ascii="Calibri" w:eastAsia="Times New Roman" w:hAnsi="Calibri" w:cs="Calibri"/>
+                <w:lang w:eastAsia="en-GB"/>
+              </w:rPr>
+              <w:t xml:space="preserve">Actors </w:t>
+            </w:r>
+          </w:p>
+        </w:tc>
+        <w:tc>
+          <w:tcPr>
+            <w:tcW w:w="0" w:type="auto"/>
+            <w:tcBorders>
+              <w:top w:val="single" w:sz="4" w:space="0" w:color="000000"/>
+              <w:left w:val="single" w:sz="4" w:space="0" w:color="000000"/>
+              <w:bottom w:val="single" w:sz="4" w:space="0" w:color="000000"/>
+              <w:right w:val="single" w:sz="4" w:space="0" w:color="000000"/>
+            </w:tcBorders>
+            <w:vAlign w:val="center"/>
+            <w:hideMark/>
+          </w:tcPr>
+          <w:p>
+            <w:pPr>
+              <w:rPr>
+                <w:rFonts w:ascii="Times New Roman" w:eastAsia="Times New Roman" w:hAnsi="Times New Roman" w:cs="Times New Roman"/>
+                <w:lang w:eastAsia="en-GB"/>
+              </w:rPr>
+            </w:pPr>
+            <w:r>
+              <w:rPr>
+                <w:rFonts w:ascii="Times New Roman" w:eastAsia="Times New Roman" w:hAnsi="Times New Roman" w:cs="Times New Roman"/>
+                <w:lang w:eastAsia="en-GB"/>
+              </w:rPr>
+              <w:fldChar w:fldCharType="begin"/>
+            </w:r>
+            <w:r>
+              <w:rPr>
+                <w:rFonts w:ascii="Times New Roman" w:eastAsia="Times New Roman" w:hAnsi="Times New Roman" w:cs="Times New Roman"/>
+                <w:lang w:eastAsia="en-GB"/>
+              </w:rPr>
+              <w:instrText xml:space="preserve"> INCLUDEPICTURE "/var/folders/tr/1sd4rsgd46b2lmq_p24gxn8nb075ml/T/com.microsoft.Word/WebArchiveCopyPasteTempFiles/page9image36642304" \* MERGEFORMATINET </w:instrText>
+            </w:r>
+            <w:r>
+              <w:rPr>
+                <w:rFonts w:ascii="Times New Roman" w:eastAsia="Times New Roman" w:hAnsi="Times New Roman" w:cs="Times New Roman"/>
+                <w:lang w:eastAsia="en-GB"/>
+              </w:rPr>
+              <w:fldChar w:fldCharType="separate"/>
+            </w:r>
+            <w:r>
+              <w:rPr>
+                <w:rFonts w:ascii="Times New Roman" w:eastAsia="Times New Roman" w:hAnsi="Times New Roman" w:cs="Times New Roman"/>
+                <w:noProof/>
+                <w:lang w:eastAsia="en-GB"/>
+              </w:rPr>
+              <w:drawing>
+                <wp:inline distT="0" distB="0" distL="0" distR="0" wp14:anchorId="66AE87C9" wp14:editId="509C1B76">
+                  <wp:extent cx="12700" cy="12700"/>
+                  <wp:effectExtent l="0" t="0" r="0" b="0"/>
+                  <wp:docPr id="10" name="Picture 10" descr="page9image36642304"/>
+                  <wp:cNvGraphicFramePr>
+                    <a:graphicFrameLocks xmlns:a="http://schemas.openxmlformats.org/drawingml/2006/main" noChangeAspect="1"/>
+                  </wp:cNvGraphicFramePr>
+                  <a:graphic xmlns:a="http://schemas.openxmlformats.org/drawingml/2006/main">
+                    <a:graphicData uri="http://schemas.openxmlformats.org/drawingml/2006/picture">
+                      <pic:pic xmlns:pic="http://schemas.openxmlformats.org/drawingml/2006/picture">
+                        <pic:nvPicPr>
+                          <pic:cNvPr id="0" name="Picture 18" descr="page9image36642304"/>
+                          <pic:cNvPicPr>
+                            <a:picLocks noChangeAspect="1" noChangeArrowheads="1"/>
+                          </pic:cNvPicPr>
+                        </pic:nvPicPr>
+                        <pic:blipFill>
+                          <a:blip r:embed="rId13">
+                            <a:extLst>
+                              <a:ext uri="{28A0092B-C50C-407E-A947-70E740481C1C}">
+                                <a14:useLocalDpi xmlns:a14="http://schemas.microsoft.com/office/drawing/2010/main" val="0"/>
+                              </a:ext>
+                            </a:extLst>
+                          </a:blip>
+                          <a:srcRect/>
+                          <a:stretch>
+                            <a:fillRect/>
+                          </a:stretch>
+                        </pic:blipFill>
+                        <pic:spPr bwMode="auto">
+                          <a:xfrm>
+                            <a:off x="0" y="0"/>
+                            <a:ext cx="12700" cy="12700"/>
+                          </a:xfrm>
+                          <a:prstGeom prst="rect">
+                            <a:avLst/>
+                          </a:prstGeom>
+                          <a:noFill/>
+                          <a:ln>
+                            <a:noFill/>
+                          </a:ln>
+                        </pic:spPr>
+                      </pic:pic>
+                    </a:graphicData>
+                  </a:graphic>
+                </wp:inline>
+              </w:drawing>
+            </w:r>
+            <w:r>
+              <w:rPr>
+                <w:rFonts w:ascii="Times New Roman" w:eastAsia="Times New Roman" w:hAnsi="Times New Roman" w:cs="Times New Roman"/>
+                <w:lang w:eastAsia="en-GB"/>
+              </w:rPr>
+              <w:fldChar w:fldCharType="end"/>
+            </w:r>
+            <w:r>
+              <w:rPr>
+                <w:rFonts w:ascii="Calibri" w:eastAsia="Times New Roman" w:hAnsi="Calibri" w:cs="Calibri"/>
+                <w:lang w:eastAsia="en-GB"/>
+              </w:rPr>
+              <w:t xml:space="preserve">Customer </w:t>
+            </w:r>
+          </w:p>
+        </w:tc>
+      </w:tr>
+      <w:tr>
+        <w:tc>
+          <w:tcPr>
+            <w:tcW w:w="0" w:type="auto"/>
+            <w:tcBorders>
+              <w:top w:val="single" w:sz="4" w:space="0" w:color="000000"/>
+              <w:left w:val="single" w:sz="4" w:space="0" w:color="000000"/>
+              <w:bottom w:val="single" w:sz="4" w:space="0" w:color="000000"/>
+              <w:right w:val="single" w:sz="4" w:space="0" w:color="000000"/>
+            </w:tcBorders>
+            <w:vAlign w:val="center"/>
+            <w:hideMark/>
+          </w:tcPr>
+          <w:p>
+            <w:pPr>
+              <w:rPr>
+                <w:rFonts w:ascii="Times New Roman" w:eastAsia="Times New Roman" w:hAnsi="Times New Roman" w:cs="Times New Roman"/>
+                <w:lang w:eastAsia="en-GB"/>
+              </w:rPr>
+            </w:pPr>
+            <w:r>
+              <w:rPr>
+                <w:rFonts w:ascii="Times New Roman" w:eastAsia="Times New Roman" w:hAnsi="Times New Roman" w:cs="Times New Roman"/>
+                <w:lang w:eastAsia="en-GB"/>
+              </w:rPr>
+              <w:fldChar w:fldCharType="begin"/>
+            </w:r>
+            <w:r>
+              <w:rPr>
+                <w:rFonts w:ascii="Times New Roman" w:eastAsia="Times New Roman" w:hAnsi="Times New Roman" w:cs="Times New Roman"/>
+                <w:lang w:eastAsia="en-GB"/>
+              </w:rPr>
+              <w:instrText xml:space="preserve"> INCLUDEPICTURE "/var/folders/tr/1sd4rsgd46b2lmq_p24gxn8nb075ml/T/com.microsoft.Word/WebArchiveCopyPasteTempFiles/page9image36649984" \* MERGEFORMATINET </w:instrText>
+            </w:r>
+            <w:r>
+              <w:rPr>
+                <w:rFonts w:ascii="Times New Roman" w:eastAsia="Times New Roman" w:hAnsi="Times New Roman" w:cs="Times New Roman"/>
+                <w:lang w:eastAsia="en-GB"/>
+              </w:rPr>
+              <w:fldChar w:fldCharType="separate"/>
+            </w:r>
+            <w:r>
+              <w:rPr>
+                <w:rFonts w:ascii="Times New Roman" w:eastAsia="Times New Roman" w:hAnsi="Times New Roman" w:cs="Times New Roman"/>
+                <w:noProof/>
+                <w:lang w:eastAsia="en-GB"/>
+              </w:rPr>
+              <w:drawing>
+                <wp:inline distT="0" distB="0" distL="0" distR="0" wp14:anchorId="0FD657DC" wp14:editId="2CF54C2B">
+                  <wp:extent cx="12700" cy="12700"/>
+                  <wp:effectExtent l="0" t="0" r="0" b="0"/>
+                  <wp:docPr id="9" name="Picture 9" descr="page9image36649984"/>
+                  <wp:cNvGraphicFramePr>
+                    <a:graphicFrameLocks xmlns:a="http://schemas.openxmlformats.org/drawingml/2006/main" noChangeAspect="1"/>
+                  </wp:cNvGraphicFramePr>
+                  <a:graphic xmlns:a="http://schemas.openxmlformats.org/drawingml/2006/main">
+                    <a:graphicData uri="http://schemas.openxmlformats.org/drawingml/2006/picture">
+                      <pic:pic xmlns:pic="http://schemas.openxmlformats.org/drawingml/2006/picture">
+                        <pic:nvPicPr>
+                          <pic:cNvPr id="0" name="Picture 19" descr="page9image36649984"/>
+                          <pic:cNvPicPr>
+                            <a:picLocks noChangeAspect="1" noChangeArrowheads="1"/>
+                          </pic:cNvPicPr>
+                        </pic:nvPicPr>
+                        <pic:blipFill>
+                          <a:blip r:embed="rId13">
+                            <a:extLst>
+                              <a:ext uri="{28A0092B-C50C-407E-A947-70E740481C1C}">
+                                <a14:useLocalDpi xmlns:a14="http://schemas.microsoft.com/office/drawing/2010/main" val="0"/>
+                              </a:ext>
+                            </a:extLst>
+                          </a:blip>
+                          <a:srcRect/>
+                          <a:stretch>
+                            <a:fillRect/>
+                          </a:stretch>
+                        </pic:blipFill>
+                        <pic:spPr bwMode="auto">
+                          <a:xfrm>
+                            <a:off x="0" y="0"/>
+                            <a:ext cx="12700" cy="12700"/>
+                          </a:xfrm>
+                          <a:prstGeom prst="rect">
+                            <a:avLst/>
+                          </a:prstGeom>
+                          <a:noFill/>
+                          <a:ln>
+                            <a:noFill/>
+                          </a:ln>
+                        </pic:spPr>
+                      </pic:pic>
+                    </a:graphicData>
+                  </a:graphic>
+                </wp:inline>
+              </w:drawing>
+            </w:r>
+            <w:r>
+              <w:rPr>
+                <w:rFonts w:ascii="Times New Roman" w:eastAsia="Times New Roman" w:hAnsi="Times New Roman" w:cs="Times New Roman"/>
+                <w:lang w:eastAsia="en-GB"/>
+              </w:rPr>
+              <w:fldChar w:fldCharType="end"/>
+            </w:r>
+            <w:r>
+              <w:rPr>
+                <w:rFonts w:ascii="Calibri" w:eastAsia="Times New Roman" w:hAnsi="Calibri" w:cs="Calibri"/>
+                <w:lang w:eastAsia="en-GB"/>
+              </w:rPr>
+              <w:t xml:space="preserve">Triggers </w:t>
+            </w:r>
+          </w:p>
+          <w:p>
+            <w:pPr>
+              <w:rPr>
+                <w:rFonts w:ascii="Times New Roman" w:eastAsia="Times New Roman" w:hAnsi="Times New Roman" w:cs="Times New Roman"/>
+                <w:lang w:eastAsia="en-GB"/>
+              </w:rPr>
+            </w:pPr>
+          </w:p>
+        </w:tc>
+        <w:tc>
+          <w:tcPr>
+            <w:tcW w:w="0" w:type="auto"/>
+            <w:tcBorders>
+              <w:top w:val="single" w:sz="4" w:space="0" w:color="000000"/>
+              <w:left w:val="single" w:sz="4" w:space="0" w:color="000000"/>
+              <w:bottom w:val="single" w:sz="4" w:space="0" w:color="000000"/>
+              <w:right w:val="single" w:sz="4" w:space="0" w:color="000000"/>
+            </w:tcBorders>
+            <w:vAlign w:val="center"/>
+            <w:hideMark/>
+          </w:tcPr>
+          <w:p>
+            <w:pPr>
+              <w:rPr>
+                <w:rFonts w:ascii="Times New Roman" w:eastAsia="Times New Roman" w:hAnsi="Times New Roman" w:cs="Times New Roman"/>
+                <w:lang w:eastAsia="en-GB"/>
+              </w:rPr>
+            </w:pPr>
+            <w:r>
+              <w:rPr>
+                <w:rFonts w:ascii="Times New Roman" w:eastAsia="Times New Roman" w:hAnsi="Times New Roman" w:cs="Times New Roman"/>
+                <w:lang w:eastAsia="en-GB"/>
+              </w:rPr>
+              <w:fldChar w:fldCharType="begin"/>
+            </w:r>
+            <w:r>
+              <w:rPr>
+                <w:rFonts w:ascii="Times New Roman" w:eastAsia="Times New Roman" w:hAnsi="Times New Roman" w:cs="Times New Roman"/>
+                <w:lang w:eastAsia="en-GB"/>
+              </w:rPr>
+              <w:instrText xml:space="preserve"> INCLUDEPICTURE "/var/folders/tr/1sd4rsgd46b2lmq_p24gxn8nb075ml/T/com.microsoft.Word/WebArchiveCopyPasteTempFiles/page9image36530880" \* MERGEFORMATINET </w:instrText>
+            </w:r>
+            <w:r>
+              <w:rPr>
+                <w:rFonts w:ascii="Times New Roman" w:eastAsia="Times New Roman" w:hAnsi="Times New Roman" w:cs="Times New Roman"/>
+                <w:lang w:eastAsia="en-GB"/>
+              </w:rPr>
+              <w:fldChar w:fldCharType="separate"/>
+            </w:r>
+            <w:r>
+              <w:rPr>
+                <w:rFonts w:ascii="Times New Roman" w:eastAsia="Times New Roman" w:hAnsi="Times New Roman" w:cs="Times New Roman"/>
+                <w:noProof/>
+                <w:lang w:eastAsia="en-GB"/>
+              </w:rPr>
+              <w:drawing>
+                <wp:inline distT="0" distB="0" distL="0" distR="0" wp14:anchorId="5977DEC4" wp14:editId="66A9FA8A">
+                  <wp:extent cx="12700" cy="12700"/>
+                  <wp:effectExtent l="0" t="0" r="0" b="0"/>
+                  <wp:docPr id="7" name="Picture 7" descr="page9image36530880"/>
+                  <wp:cNvGraphicFramePr>
+                    <a:graphicFrameLocks xmlns:a="http://schemas.openxmlformats.org/drawingml/2006/main" noChangeAspect="1"/>
+                  </wp:cNvGraphicFramePr>
+                  <a:graphic xmlns:a="http://schemas.openxmlformats.org/drawingml/2006/main">
+                    <a:graphicData uri="http://schemas.openxmlformats.org/drawingml/2006/picture">
+                      <pic:pic xmlns:pic="http://schemas.openxmlformats.org/drawingml/2006/picture">
+                        <pic:nvPicPr>
+                          <pic:cNvPr id="0" name="Picture 21" descr="page9image36530880"/>
+                          <pic:cNvPicPr>
+                            <a:picLocks noChangeAspect="1" noChangeArrowheads="1"/>
+                          </pic:cNvPicPr>
+                        </pic:nvPicPr>
+                        <pic:blipFill>
+                          <a:blip r:embed="rId13">
+                            <a:extLst>
+                              <a:ext uri="{28A0092B-C50C-407E-A947-70E740481C1C}">
+                                <a14:useLocalDpi xmlns:a14="http://schemas.microsoft.com/office/drawing/2010/main" val="0"/>
+                              </a:ext>
+                            </a:extLst>
+                          </a:blip>
+                          <a:srcRect/>
+                          <a:stretch>
+                            <a:fillRect/>
+                          </a:stretch>
+                        </pic:blipFill>
+                        <pic:spPr bwMode="auto">
+                          <a:xfrm>
+                            <a:off x="0" y="0"/>
+                            <a:ext cx="12700" cy="12700"/>
+                          </a:xfrm>
+                          <a:prstGeom prst="rect">
+                            <a:avLst/>
+                          </a:prstGeom>
+                          <a:noFill/>
+                          <a:ln>
+                            <a:noFill/>
+                          </a:ln>
+                        </pic:spPr>
+                      </pic:pic>
+                    </a:graphicData>
+                  </a:graphic>
+                </wp:inline>
+              </w:drawing>
+            </w:r>
+            <w:r>
+              <w:rPr>
+                <w:rFonts w:ascii="Times New Roman" w:eastAsia="Times New Roman" w:hAnsi="Times New Roman" w:cs="Times New Roman"/>
+                <w:lang w:eastAsia="en-GB"/>
+              </w:rPr>
+              <w:fldChar w:fldCharType="end"/>
+            </w:r>
+            <w:r>
+              <w:rPr>
+                <w:rFonts w:ascii="Calibri" w:eastAsia="Times New Roman" w:hAnsi="Calibri" w:cs="Calibri"/>
+                <w:lang w:eastAsia="en-GB"/>
+              </w:rPr>
+              <w:t xml:space="preserve">Customer needs to amend booking </w:t>
+            </w:r>
+          </w:p>
+          <w:p>
+            <w:pPr>
+              <w:rPr>
+                <w:rFonts w:ascii="Times New Roman" w:eastAsia="Times New Roman" w:hAnsi="Times New Roman" w:cs="Times New Roman"/>
+                <w:lang w:eastAsia="en-GB"/>
+              </w:rPr>
+            </w:pPr>
+          </w:p>
+        </w:tc>
+      </w:tr>
+      <w:tr>
+        <w:tc>
+          <w:tcPr>
+            <w:tcW w:w="0" w:type="auto"/>
+            <w:tcBorders>
+              <w:top w:val="single" w:sz="4" w:space="0" w:color="000000"/>
+              <w:left w:val="single" w:sz="4" w:space="0" w:color="000000"/>
+              <w:bottom w:val="single" w:sz="4" w:space="0" w:color="000000"/>
+              <w:right w:val="single" w:sz="4" w:space="0" w:color="000000"/>
+            </w:tcBorders>
+            <w:vAlign w:val="center"/>
+            <w:hideMark/>
+          </w:tcPr>
+          <w:p>
+            <w:pPr>
+              <w:spacing w:before="100" w:beforeAutospacing="1" w:after="100" w:afterAutospacing="1"/>
+              <w:rPr>
+                <w:rFonts w:ascii="Times New Roman" w:eastAsia="Times New Roman" w:hAnsi="Times New Roman" w:cs="Times New Roman"/>
+                <w:lang w:eastAsia="en-GB"/>
+              </w:rPr>
+            </w:pPr>
+            <w:r>
+              <w:rPr>
+                <w:rFonts w:ascii="Calibri" w:eastAsia="Times New Roman" w:hAnsi="Calibri" w:cs="Calibri"/>
+                <w:lang w:eastAsia="en-GB"/>
+              </w:rPr>
+              <w:t xml:space="preserve">Standard Process </w:t>
+            </w:r>
+          </w:p>
+        </w:tc>
+        <w:tc>
+          <w:tcPr>
+            <w:tcW w:w="0" w:type="auto"/>
+            <w:tcBorders>
+              <w:top w:val="single" w:sz="4" w:space="0" w:color="000000"/>
+              <w:left w:val="single" w:sz="4" w:space="0" w:color="000000"/>
+              <w:bottom w:val="single" w:sz="4" w:space="0" w:color="000000"/>
+              <w:right w:val="single" w:sz="4" w:space="0" w:color="000000"/>
+            </w:tcBorders>
+            <w:vAlign w:val="center"/>
+            <w:hideMark/>
+          </w:tcPr>
+          <w:p>
+            <w:pPr>
+              <w:spacing w:before="100" w:beforeAutospacing="1" w:after="100" w:afterAutospacing="1"/>
+              <w:rPr>
+                <w:rFonts w:ascii="Times New Roman" w:eastAsia="Times New Roman" w:hAnsi="Times New Roman" w:cs="Times New Roman"/>
+                <w:lang w:eastAsia="en-GB"/>
+              </w:rPr>
+            </w:pPr>
+            <w:r>
+              <w:rPr>
+                <w:rFonts w:ascii="Calibri" w:eastAsia="Times New Roman" w:hAnsi="Calibri" w:cs="Calibri"/>
+                <w:lang w:eastAsia="en-GB"/>
+              </w:rPr>
+              <w:t>1. Customer enters booking details</w:t>
+            </w:r>
+            <w:r>
+              <w:rPr>
+                <w:rFonts w:ascii="Calibri" w:eastAsia="Times New Roman" w:hAnsi="Calibri" w:cs="Calibri"/>
+                <w:lang w:eastAsia="en-GB"/>
+              </w:rPr>
+              <w:br/>
+              <w:t>2. System finds booking</w:t>
+            </w:r>
+            <w:r>
+              <w:rPr>
+                <w:rFonts w:ascii="Calibri" w:eastAsia="Times New Roman" w:hAnsi="Calibri" w:cs="Calibri"/>
+                <w:lang w:eastAsia="en-GB"/>
+              </w:rPr>
+              <w:br/>
+              <w:t xml:space="preserve">3. Customer selects new date/time for </w:t>
+            </w:r>
+          </w:p>
+          <w:p>
+            <w:pPr>
+              <w:spacing w:before="100" w:beforeAutospacing="1" w:after="100" w:afterAutospacing="1"/>
+              <w:rPr>
+                <w:rFonts w:ascii="Times New Roman" w:eastAsia="Times New Roman" w:hAnsi="Times New Roman" w:cs="Times New Roman"/>
+                <w:lang w:eastAsia="en-GB"/>
+              </w:rPr>
+            </w:pPr>
+            <w:r>
+              <w:rPr>
+                <w:rFonts w:ascii="Calibri" w:eastAsia="Times New Roman" w:hAnsi="Calibri" w:cs="Calibri"/>
+                <w:lang w:eastAsia="en-GB"/>
+              </w:rPr>
+              <w:t>booking</w:t>
+            </w:r>
+            <w:r>
+              <w:rPr>
+                <w:rFonts w:ascii="Calibri" w:eastAsia="Times New Roman" w:hAnsi="Calibri" w:cs="Calibri"/>
+                <w:lang w:eastAsia="en-GB"/>
+              </w:rPr>
+              <w:br/>
+              <w:t xml:space="preserve">4. Customer changes party size (if </w:t>
+            </w:r>
+          </w:p>
+          <w:p>
+            <w:pPr>
+              <w:spacing w:before="100" w:beforeAutospacing="1" w:after="100" w:afterAutospacing="1"/>
+              <w:rPr>
+                <w:rFonts w:ascii="Times New Roman" w:eastAsia="Times New Roman" w:hAnsi="Times New Roman" w:cs="Times New Roman"/>
+                <w:lang w:eastAsia="en-GB"/>
+              </w:rPr>
+            </w:pPr>
+            <w:r>
+              <w:rPr>
+                <w:rFonts w:ascii="Calibri" w:eastAsia="Times New Roman" w:hAnsi="Calibri" w:cs="Calibri"/>
+                <w:lang w:eastAsia="en-GB"/>
+              </w:rPr>
+              <w:t>needed)</w:t>
+            </w:r>
+            <w:r>
+              <w:rPr>
+                <w:rFonts w:ascii="Calibri" w:eastAsia="Times New Roman" w:hAnsi="Calibri" w:cs="Calibri"/>
+                <w:lang w:eastAsia="en-GB"/>
+              </w:rPr>
+              <w:br/>
+              <w:t xml:space="preserve">5. System confirms there is a table free 6. Customer confirms booking </w:t>
+            </w:r>
+          </w:p>
+        </w:tc>
+      </w:tr>
+      <w:tr>
+        <w:tc>
+          <w:tcPr>
+            <w:tcW w:w="0" w:type="auto"/>
+            <w:tcBorders>
+              <w:top w:val="single" w:sz="4" w:space="0" w:color="000000"/>
+              <w:left w:val="single" w:sz="4" w:space="0" w:color="000000"/>
+              <w:bottom w:val="single" w:sz="4" w:space="0" w:color="000000"/>
+              <w:right w:val="single" w:sz="4" w:space="0" w:color="000000"/>
+            </w:tcBorders>
+            <w:vAlign w:val="center"/>
+            <w:hideMark/>
+          </w:tcPr>
+          <w:p>
+            <w:pPr>
+              <w:rPr>
+                <w:rFonts w:ascii="Times New Roman" w:eastAsia="Times New Roman" w:hAnsi="Times New Roman" w:cs="Times New Roman"/>
+                <w:lang w:eastAsia="en-GB"/>
+              </w:rPr>
+            </w:pPr>
+            <w:r>
+              <w:rPr>
+                <w:rFonts w:ascii="Times New Roman" w:eastAsia="Times New Roman" w:hAnsi="Times New Roman" w:cs="Times New Roman"/>
+                <w:lang w:eastAsia="en-GB"/>
+              </w:rPr>
+              <w:fldChar w:fldCharType="begin"/>
+            </w:r>
+            <w:r>
+              <w:rPr>
+                <w:rFonts w:ascii="Times New Roman" w:eastAsia="Times New Roman" w:hAnsi="Times New Roman" w:cs="Times New Roman"/>
+                <w:lang w:eastAsia="en-GB"/>
+              </w:rPr>
+              <w:instrText xml:space="preserve"> INCLUDEPICTURE "/var/folders/tr/1sd4rsgd46b2lmq_p24gxn8nb075ml/T/com.microsoft.Word/WebArchiveCopyPasteTempFiles/page9image36442432" \* MERGEFORMATINET </w:instrText>
+            </w:r>
+            <w:r>
+              <w:rPr>
+                <w:rFonts w:ascii="Times New Roman" w:eastAsia="Times New Roman" w:hAnsi="Times New Roman" w:cs="Times New Roman"/>
+                <w:lang w:eastAsia="en-GB"/>
+              </w:rPr>
+              <w:fldChar w:fldCharType="separate"/>
+            </w:r>
+            <w:r>
+              <w:rPr>
+                <w:rFonts w:ascii="Times New Roman" w:eastAsia="Times New Roman" w:hAnsi="Times New Roman" w:cs="Times New Roman"/>
+                <w:noProof/>
+                <w:lang w:eastAsia="en-GB"/>
+              </w:rPr>
+              <w:drawing>
+                <wp:inline distT="0" distB="0" distL="0" distR="0" wp14:anchorId="21FD6B35" wp14:editId="12069963">
+                  <wp:extent cx="12700" cy="12700"/>
+                  <wp:effectExtent l="0" t="0" r="0" b="0"/>
+                  <wp:docPr id="5" name="Picture 5" descr="page9image36442432"/>
+                  <wp:cNvGraphicFramePr>
+                    <a:graphicFrameLocks xmlns:a="http://schemas.openxmlformats.org/drawingml/2006/main" noChangeAspect="1"/>
+                  </wp:cNvGraphicFramePr>
+                  <a:graphic xmlns:a="http://schemas.openxmlformats.org/drawingml/2006/main">
+                    <a:graphicData uri="http://schemas.openxmlformats.org/drawingml/2006/picture">
+                      <pic:pic xmlns:pic="http://schemas.openxmlformats.org/drawingml/2006/picture">
+                        <pic:nvPicPr>
+                          <pic:cNvPr id="0" name="Picture 23" descr="page9image36442432"/>
+                          <pic:cNvPicPr>
+                            <a:picLocks noChangeAspect="1" noChangeArrowheads="1"/>
+                          </pic:cNvPicPr>
+                        </pic:nvPicPr>
+                        <pic:blipFill>
+                          <a:blip r:embed="rId13">
+                            <a:extLst>
+                              <a:ext uri="{28A0092B-C50C-407E-A947-70E740481C1C}">
+                                <a14:useLocalDpi xmlns:a14="http://schemas.microsoft.com/office/drawing/2010/main" val="0"/>
+                              </a:ext>
+                            </a:extLst>
+                          </a:blip>
+                          <a:srcRect/>
+                          <a:stretch>
+                            <a:fillRect/>
+                          </a:stretch>
+                        </pic:blipFill>
+                        <pic:spPr bwMode="auto">
+                          <a:xfrm>
+                            <a:off x="0" y="0"/>
+                            <a:ext cx="12700" cy="12700"/>
+                          </a:xfrm>
+                          <a:prstGeom prst="rect">
+                            <a:avLst/>
+                          </a:prstGeom>
+                          <a:noFill/>
+                          <a:ln>
+                            <a:noFill/>
+                          </a:ln>
+                        </pic:spPr>
+                      </pic:pic>
+                    </a:graphicData>
+                  </a:graphic>
+                </wp:inline>
+              </w:drawing>
+            </w:r>
+            <w:r>
+              <w:rPr>
+                <w:rFonts w:ascii="Times New Roman" w:eastAsia="Times New Roman" w:hAnsi="Times New Roman" w:cs="Times New Roman"/>
+                <w:lang w:eastAsia="en-GB"/>
+              </w:rPr>
+              <w:fldChar w:fldCharType="end"/>
+            </w:r>
+          </w:p>
+          <w:p>
+            <w:pPr>
+              <w:spacing w:before="100" w:beforeAutospacing="1" w:after="100" w:afterAutospacing="1"/>
+              <w:rPr>
+                <w:rFonts w:ascii="Times New Roman" w:eastAsia="Times New Roman" w:hAnsi="Times New Roman" w:cs="Times New Roman"/>
+                <w:lang w:eastAsia="en-GB"/>
+              </w:rPr>
+            </w:pPr>
+            <w:r>
+              <w:rPr>
+                <w:rFonts w:ascii="Calibri" w:eastAsia="Times New Roman" w:hAnsi="Calibri" w:cs="Calibri"/>
+                <w:lang w:eastAsia="en-GB"/>
+              </w:rPr>
+              <w:t xml:space="preserve">Alternative Process </w:t>
+            </w:r>
+          </w:p>
+        </w:tc>
+        <w:tc>
+          <w:tcPr>
+            <w:tcW w:w="0" w:type="auto"/>
+            <w:tcBorders>
+              <w:top w:val="single" w:sz="4" w:space="0" w:color="000000"/>
+              <w:left w:val="single" w:sz="4" w:space="0" w:color="000000"/>
+              <w:bottom w:val="single" w:sz="4" w:space="0" w:color="000000"/>
+              <w:right w:val="single" w:sz="4" w:space="0" w:color="000000"/>
+            </w:tcBorders>
+            <w:vAlign w:val="center"/>
+            <w:hideMark/>
+          </w:tcPr>
+          <w:p>
+            <w:pPr>
+              <w:rPr>
+                <w:rFonts w:ascii="Times New Roman" w:eastAsia="Times New Roman" w:hAnsi="Times New Roman" w:cs="Times New Roman"/>
+                <w:lang w:eastAsia="en-GB"/>
+              </w:rPr>
+            </w:pPr>
+            <w:r>
+              <w:rPr>
+                <w:rFonts w:ascii="Times New Roman" w:eastAsia="Times New Roman" w:hAnsi="Times New Roman" w:cs="Times New Roman"/>
+                <w:lang w:eastAsia="en-GB"/>
+              </w:rPr>
+              <w:fldChar w:fldCharType="begin"/>
+            </w:r>
+            <w:r>
+              <w:rPr>
+                <w:rFonts w:ascii="Times New Roman" w:eastAsia="Times New Roman" w:hAnsi="Times New Roman" w:cs="Times New Roman"/>
+                <w:lang w:eastAsia="en-GB"/>
+              </w:rPr>
+              <w:instrText xml:space="preserve"> INCLUDEPICTURE "/var/folders/tr/1sd4rsgd46b2lmq_p24gxn8nb075ml/T/com.microsoft.Word/WebArchiveCopyPasteTempFiles/page9image36535296" \* MERGEFORMATINET </w:instrText>
+            </w:r>
+            <w:r>
+              <w:rPr>
+                <w:rFonts w:ascii="Times New Roman" w:eastAsia="Times New Roman" w:hAnsi="Times New Roman" w:cs="Times New Roman"/>
+                <w:lang w:eastAsia="en-GB"/>
+              </w:rPr>
+              <w:fldChar w:fldCharType="separate"/>
+            </w:r>
+            <w:r>
+              <w:rPr>
+                <w:rFonts w:ascii="Times New Roman" w:eastAsia="Times New Roman" w:hAnsi="Times New Roman" w:cs="Times New Roman"/>
+                <w:noProof/>
+                <w:lang w:eastAsia="en-GB"/>
+              </w:rPr>
+              <w:drawing>
+                <wp:inline distT="0" distB="0" distL="0" distR="0" wp14:anchorId="2237293B" wp14:editId="3935941A">
+                  <wp:extent cx="12700" cy="12700"/>
+                  <wp:effectExtent l="0" t="0" r="0" b="0"/>
+                  <wp:docPr id="4" name="Picture 4" descr="page9image36535296"/>
+                  <wp:cNvGraphicFramePr>
+                    <a:graphicFrameLocks xmlns:a="http://schemas.openxmlformats.org/drawingml/2006/main" noChangeAspect="1"/>
+                  </wp:cNvGraphicFramePr>
+                  <a:graphic xmlns:a="http://schemas.openxmlformats.org/drawingml/2006/main">
+                    <a:graphicData uri="http://schemas.openxmlformats.org/drawingml/2006/picture">
+                      <pic:pic xmlns:pic="http://schemas.openxmlformats.org/drawingml/2006/picture">
+                        <pic:nvPicPr>
+                          <pic:cNvPr id="0" name="Picture 24" descr="page9image36535296"/>
+                          <pic:cNvPicPr>
+                            <a:picLocks noChangeAspect="1" noChangeArrowheads="1"/>
+                          </pic:cNvPicPr>
+                        </pic:nvPicPr>
+                        <pic:blipFill>
+                          <a:blip r:embed="rId13">
+                            <a:extLst>
+                              <a:ext uri="{28A0092B-C50C-407E-A947-70E740481C1C}">
+                                <a14:useLocalDpi xmlns:a14="http://schemas.microsoft.com/office/drawing/2010/main" val="0"/>
+                              </a:ext>
+                            </a:extLst>
+                          </a:blip>
+                          <a:srcRect/>
+                          <a:stretch>
+                            <a:fillRect/>
+                          </a:stretch>
+                        </pic:blipFill>
+                        <pic:spPr bwMode="auto">
+                          <a:xfrm>
+                            <a:off x="0" y="0"/>
+                            <a:ext cx="12700" cy="12700"/>
+                          </a:xfrm>
+                          <a:prstGeom prst="rect">
+                            <a:avLst/>
+                          </a:prstGeom>
+                          <a:noFill/>
+                          <a:ln>
+                            <a:noFill/>
+                          </a:ln>
+                        </pic:spPr>
+                      </pic:pic>
+                    </a:graphicData>
+                  </a:graphic>
+                </wp:inline>
+              </w:drawing>
+            </w:r>
+            <w:r>
+              <w:rPr>
+                <w:rFonts w:ascii="Times New Roman" w:eastAsia="Times New Roman" w:hAnsi="Times New Roman" w:cs="Times New Roman"/>
+                <w:lang w:eastAsia="en-GB"/>
+              </w:rPr>
+              <w:fldChar w:fldCharType="end"/>
+            </w:r>
+          </w:p>
+          <w:p>
+            <w:pPr>
+              <w:spacing w:before="100" w:beforeAutospacing="1" w:after="100" w:afterAutospacing="1"/>
+              <w:rPr>
+                <w:rFonts w:ascii="Times New Roman" w:eastAsia="Times New Roman" w:hAnsi="Times New Roman" w:cs="Times New Roman"/>
+                <w:lang w:eastAsia="en-GB"/>
+              </w:rPr>
+            </w:pPr>
+            <w:r>
+              <w:rPr>
+                <w:rFonts w:ascii="Calibri" w:eastAsia="Times New Roman" w:hAnsi="Calibri" w:cs="Calibri"/>
+                <w:lang w:eastAsia="en-GB"/>
+              </w:rPr>
+              <w:t>5’ Table is not available</w:t>
+            </w:r>
+            <w:r>
+              <w:rPr>
+                <w:rFonts w:ascii="Calibri" w:eastAsia="Times New Roman" w:hAnsi="Calibri" w:cs="Calibri"/>
+                <w:lang w:eastAsia="en-GB"/>
+              </w:rPr>
+              <w:br/>
+              <w:t>6’ System gives the next time slot for a free table</w:t>
+            </w:r>
+            <w:r>
+              <w:rPr>
+                <w:rFonts w:ascii="Calibri" w:eastAsia="Times New Roman" w:hAnsi="Calibri" w:cs="Calibri"/>
+                <w:lang w:eastAsia="en-GB"/>
+              </w:rPr>
+              <w:br/>
+              <w:t xml:space="preserve">7’ Customer selects new time and confirms booking </w:t>
+            </w:r>
+          </w:p>
+        </w:tc>
+      </w:tr>
+    </w:tbl>
+    <w:p>
+      <w:pPr>
+        <w:rPr>
+          <w:rFonts w:ascii="Arial" w:hAnsi="Arial" w:cs="Arial"/>
+          <w:b/>
+          <w:bCs/>
+        </w:rPr>
+      </w:pPr>
+    </w:p>
+    <w:p>
+      <w:pPr>
+        <w:rPr>
+          <w:rFonts w:ascii="Arial" w:hAnsi="Arial" w:cs="Arial"/>
+          <w:b/>
+          <w:bCs/>
+        </w:rPr>
+      </w:pPr>
+      <w:r>
+        <w:rPr>
+          <w:rFonts w:ascii="Arial" w:hAnsi="Arial" w:cs="Arial"/>
+          <w:b/>
+          <w:bCs/>
+        </w:rPr>
+        <w:t>Architecture</w:t>
+      </w:r>
     </w:p>
     <w:p>
       <w:pPr>
@@ -745,7 +2359,7 @@
                     </pic:cNvPicPr>
                   </pic:nvPicPr>
                   <pic:blipFill>
-                    <a:blip r:embed="rId12">
+                    <a:blip r:embed="rId14">
                       <a:extLst>
                         <a:ext uri="{28A0092B-C50C-407E-A947-70E740481C1C}">
                           <a14:useLocalDpi xmlns:a14="http://schemas.microsoft.com/office/drawing/2010/main" val="0"/>
@@ -801,7 +2415,7 @@
                     </pic:cNvPicPr>
                   </pic:nvPicPr>
                   <pic:blipFill>
-                    <a:blip r:embed="rId13">
+                    <a:blip r:embed="rId15">
                       <a:extLst>
                         <a:ext uri="{28A0092B-C50C-407E-A947-70E740481C1C}">
                           <a14:useLocalDpi xmlns:a14="http://schemas.microsoft.com/office/drawing/2010/main" val="0"/>
@@ -839,6 +2453,13 @@
           <w:rFonts w:ascii="Arial" w:hAnsi="Arial" w:cs="Arial"/>
         </w:rPr>
       </w:pPr>
+      <w:r>
+        <w:rPr>
+          <w:rFonts w:ascii="Arial" w:hAnsi="Arial" w:cs="Arial"/>
+        </w:rPr>
+        <w:lastRenderedPageBreak/>
+        <w:t>Here is my initial wireframes:</w:t>
+      </w:r>
     </w:p>
     <w:p>
       <w:pPr>
@@ -871,7 +2492,7 @@
                     </pic:cNvPicPr>
                   </pic:nvPicPr>
                   <pic:blipFill>
-                    <a:blip r:embed="rId14">
+                    <a:blip r:embed="rId16">
                       <a:extLst>
                         <a:ext uri="{28A0092B-C50C-407E-A947-70E740481C1C}">
                           <a14:useLocalDpi xmlns:a14="http://schemas.microsoft.com/office/drawing/2010/main" val="0"/>
@@ -913,13 +2534,7 @@
         <w:rPr>
           <w:rFonts w:ascii="Arial" w:hAnsi="Arial" w:cs="Arial"/>
         </w:rPr>
-        <w:t>Here you can see (explain the logic</w:t>
-      </w:r>
-      <w:r>
-        <w:rPr>
-          <w:rFonts w:ascii="Arial" w:hAnsi="Arial" w:cs="Arial"/>
-        </w:rPr>
-        <w:t>)</w:t>
+        <w:t>Here is my final wireframes:</w:t>
       </w:r>
     </w:p>
     <w:p>
@@ -977,17 +2592,11 @@
           <w:rFonts w:ascii="Arial" w:hAnsi="Arial" w:cs="Arial"/>
         </w:rPr>
       </w:pPr>
-    </w:p>
-    <w:p>
-      <w:pPr>
-        <w:rPr>
-          <w:rFonts w:ascii="Arial" w:hAnsi="Arial" w:cs="Arial"/>
-        </w:rPr>
-      </w:pPr>
-      <w:r>
-        <w:rPr>
-          <w:rFonts w:ascii="Arial" w:hAnsi="Arial" w:cs="Arial"/>
-        </w:rPr>
+      <w:r>
+        <w:rPr>
+          <w:rFonts w:ascii="Arial" w:hAnsi="Arial" w:cs="Arial"/>
+        </w:rPr>
+        <w:lastRenderedPageBreak/>
         <w:t>In my second sprint,</w:t>
       </w:r>
     </w:p>
@@ -3528,7 +5137,25 @@
                 <w:szCs w:val="16"/>
                 <w:highlight w:val="red"/>
               </w:rPr>
-              <w:t>- Attempt to use Word generation instead of using an randomised array</w:t>
+              <w:t xml:space="preserve">- Attempt to use Word generation instead of using </w:t>
+            </w:r>
+            <w:r>
+              <w:rPr>
+                <w:rFonts w:ascii="Arial" w:hAnsi="Arial" w:cs="Arial"/>
+                <w:sz w:val="16"/>
+                <w:szCs w:val="16"/>
+                <w:highlight w:val="red"/>
+              </w:rPr>
+              <w:t>a</w:t>
+            </w:r>
+            <w:r>
+              <w:rPr>
+                <w:rFonts w:ascii="Arial" w:hAnsi="Arial" w:cs="Arial"/>
+                <w:sz w:val="16"/>
+                <w:szCs w:val="16"/>
+                <w:highlight w:val="red"/>
+              </w:rPr>
+              <w:t xml:space="preserve"> randomised array</w:t>
             </w:r>
           </w:p>
           <w:p>
@@ -3940,23 +5567,7 @@
                 <w:sz w:val="16"/>
                 <w:szCs w:val="16"/>
               </w:rPr>
-              <w:t xml:space="preserve">- typing the required words </w:t>
-            </w:r>
-            <w:r>
-              <w:rPr>
-                <w:rFonts w:ascii="Arial" w:hAnsi="Arial" w:cs="Arial"/>
-                <w:sz w:val="16"/>
-                <w:szCs w:val="16"/>
-              </w:rPr>
-              <w:t>in an</w:t>
-            </w:r>
-            <w:r>
-              <w:rPr>
-                <w:rFonts w:ascii="Arial" w:hAnsi="Arial" w:cs="Arial"/>
-                <w:sz w:val="16"/>
-                <w:szCs w:val="16"/>
-              </w:rPr>
-              <w:t xml:space="preserve"> input box  </w:t>
+              <w:t xml:space="preserve">- typing the required words in an input box  </w:t>
             </w:r>
           </w:p>
           <w:p>
@@ -4074,23 +5685,7 @@
                 <w:sz w:val="16"/>
                 <w:szCs w:val="16"/>
               </w:rPr>
-              <w:t xml:space="preserve">- typing the required words </w:t>
-            </w:r>
-            <w:r>
-              <w:rPr>
-                <w:rFonts w:ascii="Arial" w:hAnsi="Arial" w:cs="Arial"/>
-                <w:sz w:val="16"/>
-                <w:szCs w:val="16"/>
-              </w:rPr>
-              <w:t>in an</w:t>
-            </w:r>
-            <w:r>
-              <w:rPr>
-                <w:rFonts w:ascii="Arial" w:hAnsi="Arial" w:cs="Arial"/>
-                <w:sz w:val="16"/>
-                <w:szCs w:val="16"/>
-              </w:rPr>
-              <w:t xml:space="preserve"> input box  </w:t>
+              <w:t xml:space="preserve">- typing the required words in an input box  </w:t>
             </w:r>
           </w:p>
           <w:p>
@@ -4318,7 +5913,15 @@
                 <w:sz w:val="16"/>
                 <w:szCs w:val="16"/>
               </w:rPr>
-              <w:t>-  Attempt to do word generation, difficulty options posed problems with an array of words</w:t>
+              <w:t xml:space="preserve">-  Attempt to do word generation, </w:t>
+            </w:r>
+            <w:r>
+              <w:rPr>
+                <w:rFonts w:ascii="Arial" w:hAnsi="Arial" w:cs="Arial"/>
+                <w:sz w:val="16"/>
+                <w:szCs w:val="16"/>
+              </w:rPr>
+              <w:t>limited success, hard to make genuine words</w:t>
             </w:r>
           </w:p>
           <w:p>
@@ -4981,8 +6584,17 @@
                 <w:szCs w:val="16"/>
                 <w:highlight w:val="green"/>
               </w:rPr>
-              <w:t>Put theses stats within a Json that can be exported</w:t>
-            </w:r>
+              <w:t>Put theses stats within a Json that can be exported, using blob</w:t>
+            </w:r>
+          </w:p>
+          <w:p>
+            <w:pPr>
+              <w:rPr>
+                <w:rFonts w:ascii="Arial" w:hAnsi="Arial" w:cs="Arial"/>
+                <w:sz w:val="16"/>
+                <w:szCs w:val="16"/>
+              </w:rPr>
+            </w:pPr>
             <w:r>
               <w:rPr>
                 <w:rFonts w:ascii="Arial" w:hAnsi="Arial" w:cs="Arial"/>
@@ -4990,8 +6602,17 @@
                 <w:szCs w:val="16"/>
                 <w:highlight w:val="green"/>
               </w:rPr>
-              <w:t>, u</w:t>
-            </w:r>
+              <w:t>- Create wireframe for page which displays theses stats</w:t>
+            </w:r>
+          </w:p>
+          <w:p>
+            <w:pPr>
+              <w:rPr>
+                <w:rFonts w:ascii="Arial" w:hAnsi="Arial" w:cs="Arial"/>
+                <w:sz w:val="16"/>
+                <w:szCs w:val="16"/>
+              </w:rPr>
+            </w:pPr>
             <w:r>
               <w:rPr>
                 <w:rFonts w:ascii="Arial" w:hAnsi="Arial" w:cs="Arial"/>
@@ -4999,17 +6620,43 @@
                 <w:szCs w:val="16"/>
                 <w:highlight w:val="green"/>
               </w:rPr>
-              <w:t>sing blob</w:t>
-            </w:r>
-          </w:p>
-          <w:p>
-            <w:pPr>
-              <w:rPr>
-                <w:rFonts w:ascii="Arial" w:hAnsi="Arial" w:cs="Arial"/>
-                <w:sz w:val="16"/>
-                <w:szCs w:val="16"/>
-              </w:rPr>
-            </w:pPr>
+              <w:t>- Allow stats to be visible on webpage</w:t>
+            </w:r>
+          </w:p>
+          <w:p>
+            <w:pPr>
+              <w:rPr>
+                <w:rFonts w:ascii="Arial" w:hAnsi="Arial" w:cs="Arial"/>
+                <w:sz w:val="16"/>
+                <w:szCs w:val="16"/>
+              </w:rPr>
+            </w:pPr>
+            <w:r>
+              <w:rPr>
+                <w:rFonts w:ascii="Arial" w:hAnsi="Arial" w:cs="Arial"/>
+                <w:sz w:val="16"/>
+                <w:szCs w:val="16"/>
+                <w:highlight w:val="red"/>
+              </w:rPr>
+              <w:t>- Replace alerts with nice UI implementation</w:t>
+            </w:r>
+          </w:p>
+          <w:p>
+            <w:pPr>
+              <w:rPr>
+                <w:rFonts w:ascii="Arial" w:hAnsi="Arial" w:cs="Arial"/>
+                <w:sz w:val="16"/>
+                <w:szCs w:val="16"/>
+              </w:rPr>
+            </w:pPr>
+            <w:r>
+              <w:rPr>
+                <w:rFonts w:ascii="Arial" w:hAnsi="Arial" w:cs="Arial"/>
+                <w:sz w:val="16"/>
+                <w:szCs w:val="16"/>
+              </w:rPr>
+              <w:t xml:space="preserve">- </w:t>
+            </w:r>
             <w:r>
               <w:rPr>
                 <w:rFonts w:ascii="Arial" w:hAnsi="Arial" w:cs="Arial"/>
@@ -5017,17 +6664,8 @@
                 <w:szCs w:val="16"/>
                 <w:highlight w:val="green"/>
               </w:rPr>
-              <w:t>- Create wireframe for page which displays theses stats</w:t>
-            </w:r>
-          </w:p>
-          <w:p>
-            <w:pPr>
-              <w:rPr>
-                <w:rFonts w:ascii="Arial" w:hAnsi="Arial" w:cs="Arial"/>
-                <w:sz w:val="16"/>
-                <w:szCs w:val="16"/>
-              </w:rPr>
-            </w:pPr>
+              <w:t>S</w:t>
+            </w:r>
             <w:r>
               <w:rPr>
                 <w:rFonts w:ascii="Arial" w:hAnsi="Arial" w:cs="Arial"/>
@@ -5035,42 +6673,15 @@
                 <w:szCs w:val="16"/>
                 <w:highlight w:val="green"/>
               </w:rPr>
-              <w:t>- Allow stats to be visible on webpage</w:t>
-            </w:r>
-          </w:p>
-          <w:p>
-            <w:pPr>
-              <w:rPr>
-                <w:rFonts w:ascii="Arial" w:hAnsi="Arial" w:cs="Arial"/>
-                <w:sz w:val="16"/>
-                <w:szCs w:val="16"/>
-              </w:rPr>
-            </w:pPr>
-            <w:r>
-              <w:rPr>
-                <w:rFonts w:ascii="Arial" w:hAnsi="Arial" w:cs="Arial"/>
-                <w:sz w:val="16"/>
-                <w:szCs w:val="16"/>
-                <w:highlight w:val="red"/>
-              </w:rPr>
-              <w:t>- Replace alerts with nice UI implementation</w:t>
-            </w:r>
-          </w:p>
-          <w:p>
-            <w:pPr>
-              <w:rPr>
-                <w:rFonts w:ascii="Arial" w:hAnsi="Arial" w:cs="Arial"/>
-                <w:sz w:val="16"/>
-                <w:szCs w:val="16"/>
-              </w:rPr>
-            </w:pPr>
-            <w:r>
-              <w:rPr>
-                <w:rFonts w:ascii="Arial" w:hAnsi="Arial" w:cs="Arial"/>
-                <w:sz w:val="16"/>
-                <w:szCs w:val="16"/>
-              </w:rPr>
-              <w:t xml:space="preserve">- </w:t>
+              <w:t>tyle log in/sign in/log out html additions</w:t>
+            </w:r>
+            <w:r>
+              <w:rPr>
+                <w:rFonts w:ascii="Arial" w:hAnsi="Arial" w:cs="Arial"/>
+                <w:sz w:val="16"/>
+                <w:szCs w:val="16"/>
+              </w:rPr>
+              <w:t xml:space="preserve"> </w:t>
             </w:r>
             <w:r>
               <w:rPr>
@@ -5079,8 +6690,25 @@
                 <w:szCs w:val="16"/>
                 <w:highlight w:val="green"/>
               </w:rPr>
-              <w:t>S</w:t>
-            </w:r>
+              <w:t>according to wireframe</w:t>
+            </w:r>
+            <w:r>
+              <w:rPr>
+                <w:rFonts w:ascii="Arial" w:hAnsi="Arial" w:cs="Arial"/>
+                <w:sz w:val="16"/>
+                <w:szCs w:val="16"/>
+              </w:rPr>
+              <w:t xml:space="preserve"> </w:t>
+            </w:r>
+          </w:p>
+          <w:p>
+            <w:pPr>
+              <w:rPr>
+                <w:rFonts w:ascii="Arial" w:hAnsi="Arial" w:cs="Arial"/>
+                <w:sz w:val="16"/>
+                <w:szCs w:val="16"/>
+              </w:rPr>
+            </w:pPr>
             <w:r>
               <w:rPr>
                 <w:rFonts w:ascii="Arial" w:hAnsi="Arial" w:cs="Arial"/>
@@ -5088,7 +6716,23 @@
                 <w:szCs w:val="16"/>
                 <w:highlight w:val="green"/>
               </w:rPr>
-              <w:t>tyle log in/sign in/log out html additions</w:t>
+              <w:t>- Allow WPM data to be displayed as a graph</w:t>
+            </w:r>
+            <w:r>
+              <w:rPr>
+                <w:rFonts w:ascii="Arial" w:hAnsi="Arial" w:cs="Arial"/>
+                <w:sz w:val="16"/>
+                <w:szCs w:val="16"/>
+              </w:rPr>
+              <w:t xml:space="preserve">  </w:t>
+            </w:r>
+            <w:r>
+              <w:rPr>
+                <w:rFonts w:ascii="Arial" w:hAnsi="Arial" w:cs="Arial"/>
+                <w:sz w:val="16"/>
+                <w:szCs w:val="16"/>
+              </w:rPr>
+              <w:t>(using chart.js)</w:t>
             </w:r>
             <w:r>
               <w:rPr>
@@ -5097,49 +6741,6 @@
                 <w:szCs w:val="16"/>
               </w:rPr>
               <w:t xml:space="preserve"> </w:t>
-            </w:r>
-            <w:r>
-              <w:rPr>
-                <w:rFonts w:ascii="Arial" w:hAnsi="Arial" w:cs="Arial"/>
-                <w:sz w:val="16"/>
-                <w:szCs w:val="16"/>
-                <w:highlight w:val="green"/>
-              </w:rPr>
-              <w:t>according to wireframe</w:t>
-            </w:r>
-            <w:r>
-              <w:rPr>
-                <w:rFonts w:ascii="Arial" w:hAnsi="Arial" w:cs="Arial"/>
-                <w:sz w:val="16"/>
-                <w:szCs w:val="16"/>
-              </w:rPr>
-              <w:t xml:space="preserve"> </w:t>
-            </w:r>
-          </w:p>
-          <w:p>
-            <w:pPr>
-              <w:rPr>
-                <w:rFonts w:ascii="Arial" w:hAnsi="Arial" w:cs="Arial"/>
-                <w:sz w:val="16"/>
-                <w:szCs w:val="16"/>
-              </w:rPr>
-            </w:pPr>
-            <w:r>
-              <w:rPr>
-                <w:rFonts w:ascii="Arial" w:hAnsi="Arial" w:cs="Arial"/>
-                <w:sz w:val="16"/>
-                <w:szCs w:val="16"/>
-                <w:highlight w:val="green"/>
-              </w:rPr>
-              <w:t>- Allow WPM data to be displayed as a graph</w:t>
-            </w:r>
-            <w:r>
-              <w:rPr>
-                <w:rFonts w:ascii="Arial" w:hAnsi="Arial" w:cs="Arial"/>
-                <w:sz w:val="16"/>
-                <w:szCs w:val="16"/>
-              </w:rPr>
-              <w:t xml:space="preserve">   </w:t>
             </w:r>
           </w:p>
           <w:p>
@@ -5243,38 +6844,39 @@
                 <w:sz w:val="16"/>
                 <w:szCs w:val="16"/>
               </w:rPr>
-              <w:t xml:space="preserve">- Add any more QOL features if wanted, </w:t>
-            </w:r>
-            <w:r>
-              <w:rPr>
-                <w:rFonts w:ascii="Arial" w:hAnsi="Arial" w:cs="Arial"/>
-                <w:sz w:val="16"/>
-                <w:szCs w:val="16"/>
-              </w:rPr>
-              <w:t>e.g.</w:t>
-            </w:r>
-            <w:r>
-              <w:rPr>
-                <w:rFonts w:ascii="Arial" w:hAnsi="Arial" w:cs="Arial"/>
-                <w:sz w:val="16"/>
-                <w:szCs w:val="16"/>
-              </w:rPr>
-              <w:t xml:space="preserve"> more stats in graph, ability to change username/password, ability to reset stats etc</w:t>
-            </w:r>
-          </w:p>
-          <w:p>
-            <w:pPr>
-              <w:rPr>
-                <w:rFonts w:ascii="Arial" w:hAnsi="Arial" w:cs="Arial"/>
-                <w:sz w:val="16"/>
-                <w:szCs w:val="16"/>
-              </w:rPr>
-            </w:pPr>
-            <w:r>
-              <w:rPr>
-                <w:rFonts w:ascii="Arial" w:hAnsi="Arial" w:cs="Arial"/>
-                <w:sz w:val="16"/>
-                <w:szCs w:val="16"/>
+              <w:t>- Add any more QOL features if</w:t>
+            </w:r>
+            <w:r>
+              <w:rPr>
+                <w:rFonts w:ascii="Arial" w:hAnsi="Arial" w:cs="Arial"/>
+                <w:sz w:val="16"/>
+                <w:szCs w:val="16"/>
+              </w:rPr>
+              <w:t xml:space="preserve"> desired</w:t>
+            </w:r>
+            <w:r>
+              <w:rPr>
+                <w:rFonts w:ascii="Arial" w:hAnsi="Arial" w:cs="Arial"/>
+                <w:sz w:val="16"/>
+                <w:szCs w:val="16"/>
+              </w:rPr>
+              <w:t>, e.g. more stats in graph, ability to change username/password, ability to reset stats etc</w:t>
+            </w:r>
+          </w:p>
+          <w:p>
+            <w:pPr>
+              <w:rPr>
+                <w:rFonts w:ascii="Arial" w:hAnsi="Arial" w:cs="Arial"/>
+                <w:sz w:val="16"/>
+                <w:szCs w:val="16"/>
+              </w:rPr>
+            </w:pPr>
+            <w:r>
+              <w:rPr>
+                <w:rFonts w:ascii="Arial" w:hAnsi="Arial" w:cs="Arial"/>
+                <w:sz w:val="16"/>
+                <w:szCs w:val="16"/>
+                <w:highlight w:val="green"/>
               </w:rPr>
               <w:t>- Do final testing to ensure all features are up to standard</w:t>
             </w:r>
@@ -5292,24 +6894,9 @@
                 <w:rFonts w:ascii="Arial" w:hAnsi="Arial" w:cs="Arial"/>
                 <w:sz w:val="16"/>
                 <w:szCs w:val="16"/>
-              </w:rPr>
-              <w:t>- Get user feedback</w:t>
-            </w:r>
-            <w:r>
-              <w:rPr>
-                <w:rFonts w:ascii="Arial" w:hAnsi="Arial" w:cs="Arial"/>
-                <w:sz w:val="16"/>
-                <w:szCs w:val="16"/>
-              </w:rPr>
-              <w:t xml:space="preserve"> </w:t>
-            </w:r>
-            <w:r>
-              <w:rPr>
-                <w:rFonts w:ascii="Arial" w:hAnsi="Arial" w:cs="Arial"/>
-                <w:sz w:val="16"/>
-                <w:szCs w:val="16"/>
-              </w:rPr>
-              <w:t>and fix any found errors</w:t>
+                <w:highlight w:val="green"/>
+              </w:rPr>
+              <w:t>- Get user feedback and fix any found errors</w:t>
             </w:r>
           </w:p>
           <w:p>
@@ -5612,7 +7199,23 @@
                 <w:sz w:val="16"/>
                 <w:szCs w:val="16"/>
               </w:rPr>
-              <w:t xml:space="preserve"> incomplete</w:t>
+              <w:t xml:space="preserve"> </w:t>
+            </w:r>
+            <w:r>
+              <w:rPr>
+                <w:rFonts w:ascii="Arial" w:hAnsi="Arial" w:cs="Arial"/>
+                <w:sz w:val="16"/>
+                <w:szCs w:val="16"/>
+              </w:rPr>
+              <w:t>I</w:t>
+            </w:r>
+            <w:r>
+              <w:rPr>
+                <w:rFonts w:ascii="Arial" w:hAnsi="Arial" w:cs="Arial"/>
+                <w:sz w:val="16"/>
+                <w:szCs w:val="16"/>
+              </w:rPr>
+              <w:t>ncomplete</w:t>
             </w:r>
           </w:p>
           <w:p>
@@ -5961,23 +7564,7 @@
                 <w:sz w:val="16"/>
                 <w:szCs w:val="16"/>
               </w:rPr>
-              <w:t xml:space="preserve">- Add any more features if wanted, </w:t>
-            </w:r>
-            <w:r>
-              <w:rPr>
-                <w:rFonts w:ascii="Arial" w:hAnsi="Arial" w:cs="Arial"/>
-                <w:sz w:val="16"/>
-                <w:szCs w:val="16"/>
-              </w:rPr>
-              <w:t>e.g.</w:t>
-            </w:r>
-            <w:r>
-              <w:rPr>
-                <w:rFonts w:ascii="Arial" w:hAnsi="Arial" w:cs="Arial"/>
-                <w:sz w:val="16"/>
-                <w:szCs w:val="16"/>
-              </w:rPr>
-              <w:t xml:space="preserve"> more stats in graph, ability to change username/password, ability to reset stats etc</w:t>
+              <w:t>- Add any more features if wanted, e.g. more stats in graph, ability to change username/password, ability to reset stats etc</w:t>
             </w:r>
           </w:p>
           <w:p>
@@ -6029,23 +7616,7 @@
                 <w:sz w:val="18"/>
                 <w:szCs w:val="18"/>
               </w:rPr>
-              <w:t xml:space="preserve">- </w:t>
-            </w:r>
-            <w:r>
-              <w:rPr>
-                <w:rFonts w:ascii="Arial" w:hAnsi="Arial" w:cs="Arial"/>
-                <w:sz w:val="18"/>
-                <w:szCs w:val="18"/>
-              </w:rPr>
-              <w:t>S</w:t>
-            </w:r>
-            <w:r>
-              <w:rPr>
-                <w:rFonts w:ascii="Arial" w:hAnsi="Arial" w:cs="Arial"/>
-                <w:sz w:val="18"/>
-                <w:szCs w:val="18"/>
-              </w:rPr>
-              <w:t>ubmission</w:t>
+              <w:t>- Submission</w:t>
             </w:r>
           </w:p>
         </w:tc>
@@ -7238,197 +8809,289 @@
           <w:szCs w:val="18"/>
         </w:rPr>
         <w:lastRenderedPageBreak/>
-        <w:t xml:space="preserve">Challenges </w:t>
+        <w:t>Challenges and constraints</w:t>
       </w:r>
     </w:p>
     <w:p>
       <w:pPr>
-        <w:pStyle w:val="ListParagraph"/>
-        <w:numPr>
-          <w:ilvl w:val="0"/>
-          <w:numId w:val="1"/>
-        </w:numPr>
-        <w:rPr>
-          <w:rFonts w:ascii="Arial" w:hAnsi="Arial" w:cs="Arial"/>
-          <w:sz w:val="18"/>
-          <w:szCs w:val="18"/>
-        </w:rPr>
-      </w:pPr>
-      <w:r>
-        <w:rPr>
-          <w:rFonts w:ascii="Arial" w:hAnsi="Arial" w:cs="Arial"/>
-          <w:sz w:val="18"/>
-          <w:szCs w:val="18"/>
-        </w:rPr>
-        <w:t>Json files</w:t>
+        <w:ind w:left="360"/>
+        <w:rPr>
+          <w:rFonts w:ascii="Arial" w:hAnsi="Arial" w:cs="Arial"/>
+          <w:sz w:val="18"/>
+          <w:szCs w:val="18"/>
+        </w:rPr>
+      </w:pPr>
+      <w:r>
+        <w:rPr>
+          <w:rFonts w:ascii="Arial" w:hAnsi="Arial" w:cs="Arial"/>
+          <w:sz w:val="18"/>
+          <w:szCs w:val="18"/>
+        </w:rPr>
+        <w:t>My primary challenge when doing my project is caused by coding as consequence of my lack of experience with the three languages we have to use: HTML, JavaScript, and CSS. HTML and CSS weren’t too difficult due to their rather simpler nature, but JavaScript took significant time to become component at. While the initial learning curve weren’t too high due to its sharing qualities with both C++ and python, my primary coding language.</w:t>
       </w:r>
     </w:p>
     <w:p>
       <w:pPr>
-        <w:pStyle w:val="ListParagraph"/>
-        <w:numPr>
-          <w:ilvl w:val="1"/>
-          <w:numId w:val="1"/>
-        </w:numPr>
-        <w:rPr>
-          <w:rFonts w:ascii="Arial" w:hAnsi="Arial" w:cs="Arial"/>
-          <w:sz w:val="18"/>
-          <w:szCs w:val="18"/>
-        </w:rPr>
-      </w:pPr>
-      <w:r>
-        <w:rPr>
-          <w:rFonts w:ascii="Arial" w:hAnsi="Arial" w:cs="Arial"/>
-          <w:sz w:val="18"/>
-          <w:szCs w:val="18"/>
-        </w:rPr>
-        <w:t xml:space="preserve">Lack of documentation on how properly fetch data from a </w:t>
-      </w:r>
-      <w:r>
-        <w:rPr>
-          <w:rFonts w:ascii="Arial" w:hAnsi="Arial" w:cs="Arial"/>
-          <w:sz w:val="18"/>
-          <w:szCs w:val="18"/>
-        </w:rPr>
-        <w:t>Json</w:t>
-      </w:r>
-      <w:r>
-        <w:rPr>
-          <w:rFonts w:ascii="Arial" w:hAnsi="Arial" w:cs="Arial"/>
-          <w:sz w:val="18"/>
-          <w:szCs w:val="18"/>
-        </w:rPr>
-        <w:t xml:space="preserve"> without using node.js (as this is usually the go-to way to do this)</w:t>
+        <w:ind w:left="360"/>
+        <w:rPr>
+          <w:rFonts w:ascii="Arial" w:hAnsi="Arial" w:cs="Arial"/>
+          <w:sz w:val="18"/>
+          <w:szCs w:val="18"/>
+        </w:rPr>
+      </w:pPr>
+      <w:r>
+        <w:rPr>
+          <w:rFonts w:ascii="Arial" w:hAnsi="Arial" w:cs="Arial"/>
+          <w:sz w:val="18"/>
+          <w:szCs w:val="18"/>
+        </w:rPr>
+        <w:t xml:space="preserve"> What was the initial challenge was understanding how to effectively incorporate the JavaScript into my </w:t>
+      </w:r>
+      <w:r>
+        <w:rPr>
+          <w:rFonts w:ascii="Arial" w:hAnsi="Arial" w:cs="Arial"/>
+          <w:sz w:val="18"/>
+          <w:szCs w:val="18"/>
+        </w:rPr>
+        <w:t xml:space="preserve">HTML, </w:t>
+      </w:r>
+      <w:r>
+        <w:rPr>
+          <w:rFonts w:ascii="Arial" w:hAnsi="Arial" w:cs="Arial"/>
+          <w:sz w:val="18"/>
+          <w:szCs w:val="18"/>
+        </w:rPr>
+        <w:t>so it responds to my inputs</w:t>
+      </w:r>
+      <w:r>
+        <w:rPr>
+          <w:rFonts w:ascii="Arial" w:hAnsi="Arial" w:cs="Arial"/>
+          <w:sz w:val="18"/>
+          <w:szCs w:val="18"/>
+        </w:rPr>
+        <w:t xml:space="preserve"> using document.getElementById,the “onclick”</w:t>
+      </w:r>
+      <w:r>
+        <w:rPr>
+          <w:rFonts w:ascii="Arial" w:hAnsi="Arial" w:cs="Arial"/>
+          <w:sz w:val="18"/>
+          <w:szCs w:val="18"/>
+        </w:rPr>
+        <w:t xml:space="preserve"> </w:t>
+      </w:r>
+      <w:r>
+        <w:rPr>
+          <w:rFonts w:ascii="Arial" w:hAnsi="Arial" w:cs="Arial"/>
+          <w:sz w:val="18"/>
+          <w:szCs w:val="18"/>
+        </w:rPr>
+        <w:t>/</w:t>
+      </w:r>
+      <w:r>
+        <w:rPr>
+          <w:rFonts w:ascii="Arial" w:hAnsi="Arial" w:cs="Arial"/>
+          <w:sz w:val="18"/>
+          <w:szCs w:val="18"/>
+        </w:rPr>
+        <w:t xml:space="preserve"> </w:t>
+      </w:r>
+      <w:r>
+        <w:rPr>
+          <w:rFonts w:ascii="Arial" w:hAnsi="Arial" w:cs="Arial"/>
+          <w:sz w:val="18"/>
+          <w:szCs w:val="18"/>
+        </w:rPr>
+        <w:t xml:space="preserve">”oninput” attributes and event listeners. Once I understood that, progress was steady. </w:t>
       </w:r>
     </w:p>
     <w:p>
       <w:pPr>
-        <w:pStyle w:val="ListParagraph"/>
-        <w:numPr>
-          <w:ilvl w:val="2"/>
-          <w:numId w:val="1"/>
-        </w:numPr>
-        <w:rPr>
-          <w:rFonts w:ascii="Arial" w:hAnsi="Arial" w:cs="Arial"/>
-          <w:sz w:val="18"/>
-          <w:szCs w:val="18"/>
-        </w:rPr>
-      </w:pPr>
-      <w:r>
-        <w:rPr>
-          <w:rFonts w:ascii="Arial" w:hAnsi="Arial" w:cs="Arial"/>
-          <w:sz w:val="18"/>
-          <w:szCs w:val="18"/>
-        </w:rPr>
-        <w:t xml:space="preserve">Must create a local web server using visual studio preview extension or python -m http.server command in terminal to fetch data from the </w:t>
-      </w:r>
-      <w:r>
-        <w:rPr>
-          <w:rFonts w:ascii="Arial" w:hAnsi="Arial" w:cs="Arial"/>
-          <w:sz w:val="18"/>
-          <w:szCs w:val="18"/>
-        </w:rPr>
-        <w:t>Json</w:t>
-      </w:r>
-      <w:r>
-        <w:rPr>
-          <w:rFonts w:ascii="Arial" w:hAnsi="Arial" w:cs="Arial"/>
-          <w:sz w:val="18"/>
-          <w:szCs w:val="18"/>
-        </w:rPr>
-        <w:t xml:space="preserve"> </w:t>
-      </w:r>
-      <w:r>
-        <w:rPr>
-          <w:rFonts w:ascii="Arial" w:hAnsi="Arial" w:cs="Arial"/>
-          <w:sz w:val="18"/>
-          <w:szCs w:val="18"/>
-        </w:rPr>
-        <w:t>file.</w:t>
+        <w:ind w:left="360"/>
+        <w:rPr>
+          <w:rFonts w:ascii="Arial" w:hAnsi="Arial" w:cs="Arial"/>
+          <w:sz w:val="18"/>
+          <w:szCs w:val="18"/>
+        </w:rPr>
+      </w:pPr>
+      <w:r>
+        <w:rPr>
+          <w:rFonts w:ascii="Arial" w:hAnsi="Arial" w:cs="Arial"/>
+          <w:sz w:val="18"/>
+          <w:szCs w:val="18"/>
+        </w:rPr>
+        <w:t xml:space="preserve">This was halted </w:t>
+      </w:r>
+      <w:r>
+        <w:rPr>
+          <w:rFonts w:ascii="Arial" w:hAnsi="Arial" w:cs="Arial"/>
+          <w:sz w:val="18"/>
+          <w:szCs w:val="18"/>
+        </w:rPr>
+        <w:t xml:space="preserve">in the fourth sprint </w:t>
+      </w:r>
+      <w:r>
+        <w:rPr>
+          <w:rFonts w:ascii="Arial" w:hAnsi="Arial" w:cs="Arial"/>
+          <w:sz w:val="18"/>
+          <w:szCs w:val="18"/>
+        </w:rPr>
+        <w:t xml:space="preserve">when I attempted to style the words and reset words at the end of the line. This initially challenged me by figuring out how to style each letter individually, leading to the discovery of spans. Although, it </w:t>
+      </w:r>
+      <w:r>
+        <w:rPr>
+          <w:rFonts w:ascii="Arial" w:hAnsi="Arial" w:cs="Arial"/>
+          <w:sz w:val="18"/>
+          <w:szCs w:val="18"/>
+        </w:rPr>
+        <w:t>wasn’t</w:t>
+      </w:r>
+      <w:r>
+        <w:rPr>
+          <w:rFonts w:ascii="Arial" w:hAnsi="Arial" w:cs="Arial"/>
+          <w:sz w:val="18"/>
+          <w:szCs w:val="18"/>
+        </w:rPr>
+        <w:t>’ that simple. It required me to engage with new concepts such as query</w:t>
+      </w:r>
+      <w:r>
+        <w:rPr>
+          <w:rFonts w:ascii="Arial" w:hAnsi="Arial" w:cs="Arial"/>
+          <w:sz w:val="18"/>
+          <w:szCs w:val="18"/>
+        </w:rPr>
+        <w:t xml:space="preserve"> selector</w:t>
+      </w:r>
+      <w:r>
+        <w:rPr>
+          <w:rFonts w:ascii="Arial" w:hAnsi="Arial" w:cs="Arial"/>
+          <w:sz w:val="18"/>
+          <w:szCs w:val="18"/>
+        </w:rPr>
+        <w:t xml:space="preserve"> and nth child.</w:t>
+      </w:r>
+      <w:r>
+        <w:rPr>
+          <w:rFonts w:ascii="Arial" w:hAnsi="Arial" w:cs="Arial"/>
+          <w:sz w:val="18"/>
+          <w:szCs w:val="18"/>
+        </w:rPr>
+        <w:t xml:space="preserve"> This was arguably the hardest part of the coding for this project, requiring some ingenuity to solve the problems. </w:t>
       </w:r>
     </w:p>
     <w:p>
       <w:pPr>
-        <w:pStyle w:val="ListParagraph"/>
-        <w:numPr>
-          <w:ilvl w:val="1"/>
-          <w:numId w:val="1"/>
-        </w:numPr>
-        <w:rPr>
-          <w:rFonts w:ascii="Arial" w:hAnsi="Arial" w:cs="Arial"/>
-          <w:sz w:val="18"/>
-          <w:szCs w:val="18"/>
-        </w:rPr>
-      </w:pPr>
-      <w:r>
-        <w:rPr>
-          <w:rFonts w:ascii="Arial" w:hAnsi="Arial" w:cs="Arial"/>
-          <w:sz w:val="18"/>
-          <w:szCs w:val="18"/>
-        </w:rPr>
-        <w:t xml:space="preserve">Unable to properly write to a Json file without using node.js, </w:t>
-      </w:r>
-      <w:r>
-        <w:rPr>
-          <w:rFonts w:ascii="Arial" w:hAnsi="Arial" w:cs="Arial"/>
-          <w:sz w:val="18"/>
-          <w:szCs w:val="18"/>
-        </w:rPr>
-        <w:t>thus,</w:t>
-      </w:r>
-      <w:r>
-        <w:rPr>
-          <w:rFonts w:ascii="Arial" w:hAnsi="Arial" w:cs="Arial"/>
-          <w:sz w:val="18"/>
-          <w:szCs w:val="18"/>
-        </w:rPr>
-        <w:t xml:space="preserve"> to store the new user data, it will be stored in local storage which is persists unless cache is deleted. </w:t>
+        <w:ind w:left="360"/>
+        <w:rPr>
+          <w:rFonts w:ascii="Arial" w:hAnsi="Arial" w:cs="Arial"/>
+          <w:sz w:val="18"/>
+          <w:szCs w:val="18"/>
+        </w:rPr>
+      </w:pPr>
+      <w:r>
+        <w:rPr>
+          <w:rFonts w:ascii="Arial" w:hAnsi="Arial" w:cs="Arial"/>
+          <w:sz w:val="18"/>
+          <w:szCs w:val="18"/>
+        </w:rPr>
+        <w:t xml:space="preserve">Next challenge of my coding adventure </w:t>
+      </w:r>
+      <w:r>
+        <w:rPr>
+          <w:rFonts w:ascii="Arial" w:hAnsi="Arial" w:cs="Arial"/>
+          <w:sz w:val="18"/>
+          <w:szCs w:val="18"/>
+        </w:rPr>
+        <w:t xml:space="preserve">was </w:t>
+      </w:r>
+      <w:r>
+        <w:rPr>
+          <w:rFonts w:ascii="Arial" w:hAnsi="Arial" w:cs="Arial"/>
+          <w:sz w:val="18"/>
+          <w:szCs w:val="18"/>
+        </w:rPr>
+        <w:t xml:space="preserve">inputting and exporting to a JSON which wasn’t hard by </w:t>
+      </w:r>
+      <w:r>
+        <w:rPr>
+          <w:rFonts w:ascii="Arial" w:hAnsi="Arial" w:cs="Arial"/>
+          <w:sz w:val="18"/>
+          <w:szCs w:val="18"/>
+        </w:rPr>
+        <w:t>itself,</w:t>
+      </w:r>
+      <w:r>
+        <w:rPr>
+          <w:rFonts w:ascii="Arial" w:hAnsi="Arial" w:cs="Arial"/>
+          <w:sz w:val="18"/>
+          <w:szCs w:val="18"/>
+        </w:rPr>
+        <w:t xml:space="preserve"> but the hardest part was finding out the necessary information to apply it without using node.js as node.js seems so efficient as it that very few people do it</w:t>
+      </w:r>
+      <w:r>
+        <w:rPr>
+          <w:rFonts w:ascii="Arial" w:hAnsi="Arial" w:cs="Arial"/>
+          <w:sz w:val="18"/>
+          <w:szCs w:val="18"/>
+        </w:rPr>
+        <w:t xml:space="preserve">. </w:t>
+      </w:r>
+      <w:r>
+        <w:rPr>
+          <w:rFonts w:ascii="Arial" w:hAnsi="Arial" w:cs="Arial"/>
+          <w:sz w:val="18"/>
+          <w:szCs w:val="18"/>
+        </w:rPr>
+        <w:t>This required some help of the lectures in the lab sessions as other also struggled to solution</w:t>
+      </w:r>
+      <w:r>
+        <w:rPr>
+          <w:rFonts w:ascii="Arial" w:hAnsi="Arial" w:cs="Arial"/>
+          <w:sz w:val="18"/>
+          <w:szCs w:val="18"/>
+        </w:rPr>
+        <w:t xml:space="preserve">, including the </w:t>
+      </w:r>
+      <w:r>
+        <w:rPr>
+          <w:rFonts w:ascii="Arial" w:hAnsi="Arial" w:cs="Arial"/>
+          <w:sz w:val="18"/>
+          <w:szCs w:val="18"/>
+        </w:rPr>
+        <w:t>lecturers. This encouraged me to change my IDE from notepad++ to VS code as an extension called Live Preview circumvented this issue by hosting a local web server when displaying the website which is required to use fetch when getting data from the JSON.</w:t>
+      </w:r>
+      <w:r>
+        <w:rPr>
+          <w:rFonts w:ascii="Arial" w:hAnsi="Arial" w:cs="Arial"/>
+          <w:sz w:val="18"/>
+          <w:szCs w:val="18"/>
+        </w:rPr>
+        <w:t xml:space="preserve"> This is arguably the biggest constraint of my project, as without this or using the included bat file, it is impossible to login/signup.</w:t>
       </w:r>
     </w:p>
     <w:p>
       <w:pPr>
-        <w:pStyle w:val="ListParagraph"/>
-        <w:numPr>
-          <w:ilvl w:val="1"/>
-          <w:numId w:val="1"/>
-        </w:numPr>
-        <w:rPr>
-          <w:rFonts w:ascii="Arial" w:hAnsi="Arial" w:cs="Arial"/>
-          <w:sz w:val="18"/>
-          <w:szCs w:val="18"/>
-        </w:rPr>
-      </w:pPr>
-      <w:r>
-        <w:rPr>
-          <w:rFonts w:ascii="Arial" w:hAnsi="Arial" w:cs="Arial"/>
-          <w:sz w:val="18"/>
-          <w:szCs w:val="18"/>
-        </w:rPr>
-        <w:t xml:space="preserve">Lack of documentation of how to export a </w:t>
-      </w:r>
-      <w:r>
-        <w:rPr>
-          <w:rFonts w:ascii="Arial" w:hAnsi="Arial" w:cs="Arial"/>
-          <w:sz w:val="18"/>
-          <w:szCs w:val="18"/>
-        </w:rPr>
-        <w:t>Json</w:t>
-      </w:r>
-      <w:r>
-        <w:rPr>
-          <w:rFonts w:ascii="Arial" w:hAnsi="Arial" w:cs="Arial"/>
-          <w:sz w:val="18"/>
-          <w:szCs w:val="18"/>
-        </w:rPr>
-        <w:t xml:space="preserve"> </w:t>
-      </w:r>
-      <w:r>
-        <w:rPr>
-          <w:rFonts w:ascii="Arial" w:hAnsi="Arial" w:cs="Arial"/>
-          <w:sz w:val="18"/>
-          <w:szCs w:val="18"/>
-        </w:rPr>
-        <w:t>file.</w:t>
+        <w:ind w:left="360"/>
+        <w:rPr>
+          <w:rFonts w:ascii="Arial" w:hAnsi="Arial" w:cs="Arial"/>
+          <w:sz w:val="18"/>
+          <w:szCs w:val="18"/>
+        </w:rPr>
+      </w:pPr>
+      <w:r>
+        <w:rPr>
+          <w:rFonts w:ascii="Arial" w:hAnsi="Arial" w:cs="Arial"/>
+          <w:sz w:val="18"/>
+          <w:szCs w:val="18"/>
+        </w:rPr>
+        <w:t>A general challenge with this project was juggling it with other university projects and responsibilities, although through the use of the labs, I found it simpler to take those 4hours and work proficiently as much as I can during that time, getting lot of it done early making more time later</w:t>
+      </w:r>
+      <w:r>
+        <w:rPr>
+          <w:rFonts w:ascii="Arial" w:hAnsi="Arial" w:cs="Arial"/>
+          <w:sz w:val="18"/>
+          <w:szCs w:val="18"/>
+        </w:rPr>
+        <w:t xml:space="preserve">. </w:t>
       </w:r>
       <w:r>
         <w:rPr>
@@ -7441,476 +9104,16 @@
     </w:p>
     <w:p>
       <w:pPr>
-        <w:pStyle w:val="ListParagraph"/>
-        <w:numPr>
-          <w:ilvl w:val="2"/>
-          <w:numId w:val="1"/>
-        </w:numPr>
-        <w:rPr>
-          <w:rFonts w:ascii="Arial" w:hAnsi="Arial" w:cs="Arial"/>
-          <w:sz w:val="18"/>
-          <w:szCs w:val="18"/>
-        </w:rPr>
-      </w:pPr>
-      <w:r>
-        <w:rPr>
-          <w:rFonts w:ascii="Arial" w:hAnsi="Arial" w:cs="Arial"/>
-          <w:sz w:val="18"/>
-          <w:szCs w:val="18"/>
-        </w:rPr>
-        <w:t xml:space="preserve">Must use blob and </w:t>
-      </w:r>
-      <w:r>
-        <w:rPr>
-          <w:rFonts w:ascii="Arial" w:hAnsi="Arial" w:cs="Arial"/>
-          <w:sz w:val="18"/>
-          <w:szCs w:val="18"/>
-        </w:rPr>
-        <w:t>anchor.</w:t>
-      </w:r>
+        <w:ind w:left="360"/>
+        <w:rPr>
+          <w:rFonts w:ascii="Arial" w:hAnsi="Arial" w:cs="Arial"/>
+          <w:sz w:val="18"/>
+          <w:szCs w:val="18"/>
+        </w:rPr>
+      </w:pPr>
     </w:p>
     <w:p>
       <w:pPr>
-        <w:pStyle w:val="ListParagraph"/>
-        <w:numPr>
-          <w:ilvl w:val="0"/>
-          <w:numId w:val="1"/>
-        </w:numPr>
-        <w:rPr>
-          <w:rFonts w:ascii="Arial" w:hAnsi="Arial" w:cs="Arial"/>
-          <w:sz w:val="18"/>
-          <w:szCs w:val="18"/>
-        </w:rPr>
-      </w:pPr>
-      <w:r>
-        <w:rPr>
-          <w:rFonts w:ascii="Arial" w:hAnsi="Arial" w:cs="Arial"/>
-          <w:sz w:val="18"/>
-          <w:szCs w:val="18"/>
-        </w:rPr>
-        <w:t xml:space="preserve">Creation of highlighting green/red letters when writing </w:t>
-      </w:r>
-    </w:p>
-    <w:p>
-      <w:pPr>
-        <w:pStyle w:val="ListParagraph"/>
-        <w:numPr>
-          <w:ilvl w:val="1"/>
-          <w:numId w:val="1"/>
-        </w:numPr>
-        <w:rPr>
-          <w:rFonts w:ascii="Arial" w:hAnsi="Arial" w:cs="Arial"/>
-          <w:sz w:val="18"/>
-          <w:szCs w:val="18"/>
-        </w:rPr>
-      </w:pPr>
-      <w:r>
-        <w:rPr>
-          <w:rFonts w:ascii="Arial" w:hAnsi="Arial" w:cs="Arial"/>
-          <w:sz w:val="18"/>
-          <w:szCs w:val="18"/>
-        </w:rPr>
-        <w:t xml:space="preserve">Required creation of solution of creating a span of each word and styling it individually </w:t>
-      </w:r>
-    </w:p>
-    <w:p>
-      <w:pPr>
-        <w:pStyle w:val="ListParagraph"/>
-        <w:numPr>
-          <w:ilvl w:val="0"/>
-          <w:numId w:val="1"/>
-        </w:numPr>
-        <w:rPr>
-          <w:rFonts w:ascii="Arial" w:hAnsi="Arial" w:cs="Arial"/>
-          <w:sz w:val="18"/>
-          <w:szCs w:val="18"/>
-        </w:rPr>
-      </w:pPr>
-      <w:r>
-        <w:rPr>
-          <w:rFonts w:ascii="Arial" w:hAnsi="Arial" w:cs="Arial"/>
-          <w:sz w:val="18"/>
-          <w:szCs w:val="18"/>
-        </w:rPr>
-        <w:t xml:space="preserve">Effective word generation difficult and impractical for purposes. </w:t>
-      </w:r>
-    </w:p>
-    <w:p>
-      <w:pPr>
-        <w:pStyle w:val="ListParagraph"/>
-        <w:numPr>
-          <w:ilvl w:val="1"/>
-          <w:numId w:val="1"/>
-        </w:numPr>
-        <w:rPr>
-          <w:rFonts w:ascii="Arial" w:hAnsi="Arial" w:cs="Arial"/>
-          <w:sz w:val="18"/>
-          <w:szCs w:val="18"/>
-        </w:rPr>
-      </w:pPr>
-      <w:r>
-        <w:rPr>
-          <w:rFonts w:ascii="Arial" w:hAnsi="Arial" w:cs="Arial"/>
-          <w:sz w:val="18"/>
-          <w:szCs w:val="18"/>
-        </w:rPr>
-        <w:t xml:space="preserve">Either uses node.js to grab from internet (I think) </w:t>
-      </w:r>
-    </w:p>
-    <w:p>
-      <w:pPr>
-        <w:pStyle w:val="ListParagraph"/>
-        <w:numPr>
-          <w:ilvl w:val="1"/>
-          <w:numId w:val="1"/>
-        </w:numPr>
-        <w:rPr>
-          <w:rFonts w:ascii="Arial" w:hAnsi="Arial" w:cs="Arial"/>
-          <w:sz w:val="18"/>
-          <w:szCs w:val="18"/>
-        </w:rPr>
-      </w:pPr>
-      <w:r>
-        <w:rPr>
-          <w:rFonts w:ascii="Arial" w:hAnsi="Arial" w:cs="Arial"/>
-          <w:sz w:val="18"/>
-          <w:szCs w:val="18"/>
-        </w:rPr>
-        <w:t xml:space="preserve">Or words created often weren’t real. </w:t>
-      </w:r>
-    </w:p>
-    <w:p>
-      <w:pPr>
-        <w:pStyle w:val="ListParagraph"/>
-        <w:numPr>
-          <w:ilvl w:val="0"/>
-          <w:numId w:val="1"/>
-        </w:numPr>
-        <w:rPr>
-          <w:rFonts w:ascii="Arial" w:hAnsi="Arial" w:cs="Arial"/>
-          <w:sz w:val="18"/>
-          <w:szCs w:val="18"/>
-        </w:rPr>
-      </w:pPr>
-      <w:r>
-        <w:rPr>
-          <w:rFonts w:ascii="Arial" w:hAnsi="Arial" w:cs="Arial"/>
-          <w:sz w:val="18"/>
-          <w:szCs w:val="18"/>
-        </w:rPr>
-        <w:t xml:space="preserve">Coding challenges with html, </w:t>
-      </w:r>
-      <w:r>
-        <w:rPr>
-          <w:rFonts w:ascii="Arial" w:hAnsi="Arial" w:cs="Arial"/>
-          <w:sz w:val="18"/>
-          <w:szCs w:val="18"/>
-        </w:rPr>
-        <w:t>JavaScript,</w:t>
-      </w:r>
-      <w:r>
-        <w:rPr>
-          <w:rFonts w:ascii="Arial" w:hAnsi="Arial" w:cs="Arial"/>
-          <w:sz w:val="18"/>
-          <w:szCs w:val="18"/>
-        </w:rPr>
-        <w:t xml:space="preserve"> and CSS</w:t>
-      </w:r>
-    </w:p>
-    <w:p>
-      <w:pPr>
-        <w:pStyle w:val="ListParagraph"/>
-        <w:numPr>
-          <w:ilvl w:val="1"/>
-          <w:numId w:val="1"/>
-        </w:numPr>
-        <w:rPr>
-          <w:rFonts w:ascii="Arial" w:hAnsi="Arial" w:cs="Arial"/>
-          <w:sz w:val="18"/>
-          <w:szCs w:val="18"/>
-        </w:rPr>
-      </w:pPr>
-      <w:r>
-        <w:rPr>
-          <w:rFonts w:ascii="Arial" w:hAnsi="Arial" w:cs="Arial"/>
-          <w:sz w:val="18"/>
-          <w:szCs w:val="18"/>
-        </w:rPr>
-        <w:t>Lack of experience using theses languages</w:t>
-      </w:r>
-    </w:p>
-    <w:p>
-      <w:pPr>
-        <w:pStyle w:val="ListParagraph"/>
-        <w:numPr>
-          <w:ilvl w:val="1"/>
-          <w:numId w:val="1"/>
-        </w:numPr>
-        <w:rPr>
-          <w:rFonts w:ascii="Arial" w:hAnsi="Arial" w:cs="Arial"/>
-          <w:sz w:val="18"/>
-          <w:szCs w:val="18"/>
-        </w:rPr>
-      </w:pPr>
-      <w:r>
-        <w:rPr>
-          <w:rFonts w:ascii="Arial" w:hAnsi="Arial" w:cs="Arial"/>
-          <w:sz w:val="18"/>
-          <w:szCs w:val="18"/>
-        </w:rPr>
-        <w:t xml:space="preserve">Learning the syntax required and new features such as query selector, span of the n-nth child, spans </w:t>
-      </w:r>
-      <w:r>
-        <w:rPr>
-          <w:rFonts w:ascii="Arial" w:hAnsi="Arial" w:cs="Arial"/>
-          <w:sz w:val="18"/>
-          <w:szCs w:val="18"/>
-        </w:rPr>
-        <w:t>etc.</w:t>
-      </w:r>
-    </w:p>
-    <w:p>
-      <w:pPr>
-        <w:pStyle w:val="ListParagraph"/>
-        <w:numPr>
-          <w:ilvl w:val="2"/>
-          <w:numId w:val="1"/>
-        </w:numPr>
-        <w:rPr>
-          <w:rFonts w:ascii="Arial" w:hAnsi="Arial" w:cs="Arial"/>
-          <w:sz w:val="18"/>
-          <w:szCs w:val="18"/>
-        </w:rPr>
-      </w:pPr>
-      <w:r>
-        <w:rPr>
-          <w:rFonts w:ascii="Arial" w:hAnsi="Arial" w:cs="Arial"/>
-          <w:sz w:val="18"/>
-          <w:szCs w:val="18"/>
-        </w:rPr>
-        <w:t>Talking</w:t>
-      </w:r>
-      <w:r>
-        <w:rPr>
-          <w:rFonts w:ascii="Arial" w:hAnsi="Arial" w:cs="Arial"/>
-          <w:sz w:val="18"/>
-          <w:szCs w:val="18"/>
-        </w:rPr>
-        <w:t xml:space="preserve"> about implementing the styling and endOfLine </w:t>
-      </w:r>
-      <w:r>
-        <w:rPr>
-          <w:rFonts w:ascii="Arial" w:hAnsi="Arial" w:cs="Arial"/>
-          <w:sz w:val="18"/>
-          <w:szCs w:val="18"/>
-        </w:rPr>
-        <w:t>function.</w:t>
-      </w:r>
-    </w:p>
-    <w:p>
-      <w:pPr>
-        <w:pStyle w:val="ListParagraph"/>
-        <w:numPr>
-          <w:ilvl w:val="1"/>
-          <w:numId w:val="1"/>
-        </w:numPr>
-        <w:rPr>
-          <w:rFonts w:ascii="Arial" w:hAnsi="Arial" w:cs="Arial"/>
-          <w:sz w:val="18"/>
-          <w:szCs w:val="18"/>
-        </w:rPr>
-      </w:pPr>
-      <w:r>
-        <w:rPr>
-          <w:rFonts w:ascii="Arial" w:hAnsi="Arial" w:cs="Arial"/>
-          <w:sz w:val="18"/>
-          <w:szCs w:val="18"/>
-        </w:rPr>
-        <w:t xml:space="preserve">How to properly combine the html and </w:t>
-      </w:r>
-      <w:r>
-        <w:rPr>
-          <w:rFonts w:ascii="Arial" w:hAnsi="Arial" w:cs="Arial"/>
-          <w:sz w:val="18"/>
-          <w:szCs w:val="18"/>
-        </w:rPr>
-        <w:t>JavaScript</w:t>
-      </w:r>
-      <w:r>
-        <w:rPr>
-          <w:rFonts w:ascii="Arial" w:hAnsi="Arial" w:cs="Arial"/>
-          <w:sz w:val="18"/>
-          <w:szCs w:val="18"/>
-        </w:rPr>
-        <w:t xml:space="preserve"> successfully</w:t>
-      </w:r>
-    </w:p>
-    <w:p>
-      <w:pPr>
-        <w:pStyle w:val="ListParagraph"/>
-        <w:numPr>
-          <w:ilvl w:val="1"/>
-          <w:numId w:val="1"/>
-        </w:numPr>
-        <w:rPr>
-          <w:rFonts w:ascii="Arial" w:hAnsi="Arial" w:cs="Arial"/>
-          <w:sz w:val="18"/>
-          <w:szCs w:val="18"/>
-        </w:rPr>
-      </w:pPr>
-      <w:r>
-        <w:rPr>
-          <w:rFonts w:ascii="Arial" w:hAnsi="Arial" w:cs="Arial"/>
-          <w:sz w:val="18"/>
-          <w:szCs w:val="18"/>
-        </w:rPr>
-        <w:t xml:space="preserve">How to hide divs in the html using </w:t>
-      </w:r>
-      <w:r>
-        <w:rPr>
-          <w:rFonts w:ascii="Arial" w:hAnsi="Arial" w:cs="Arial"/>
-          <w:sz w:val="18"/>
-          <w:szCs w:val="18"/>
-        </w:rPr>
-        <w:t>CSS</w:t>
-      </w:r>
-      <w:r>
-        <w:rPr>
-          <w:rFonts w:ascii="Arial" w:hAnsi="Arial" w:cs="Arial"/>
-          <w:sz w:val="18"/>
-          <w:szCs w:val="18"/>
-        </w:rPr>
-        <w:t>/</w:t>
-      </w:r>
-      <w:r>
-        <w:rPr>
-          <w:rFonts w:ascii="Arial" w:hAnsi="Arial" w:cs="Arial"/>
-          <w:sz w:val="18"/>
-          <w:szCs w:val="18"/>
-        </w:rPr>
-        <w:t>JavaScript</w:t>
-      </w:r>
-      <w:r>
-        <w:rPr>
-          <w:rFonts w:ascii="Arial" w:hAnsi="Arial" w:cs="Arial"/>
-          <w:sz w:val="18"/>
-          <w:szCs w:val="18"/>
-        </w:rPr>
-        <w:t xml:space="preserve"> </w:t>
-      </w:r>
-    </w:p>
-    <w:p>
-      <w:pPr>
-        <w:pStyle w:val="ListParagraph"/>
-        <w:numPr>
-          <w:ilvl w:val="1"/>
-          <w:numId w:val="1"/>
-        </w:numPr>
-        <w:rPr>
-          <w:rFonts w:ascii="Arial" w:hAnsi="Arial" w:cs="Arial"/>
-          <w:sz w:val="18"/>
-          <w:szCs w:val="18"/>
-        </w:rPr>
-      </w:pPr>
-      <w:r>
-        <w:rPr>
-          <w:rFonts w:ascii="Arial" w:hAnsi="Arial" w:cs="Arial"/>
-          <w:sz w:val="18"/>
-          <w:szCs w:val="18"/>
-        </w:rPr>
-        <w:t>Initial creation of validation of input</w:t>
-      </w:r>
-    </w:p>
-    <w:p>
-      <w:pPr>
-        <w:pStyle w:val="ListParagraph"/>
-        <w:numPr>
-          <w:ilvl w:val="1"/>
-          <w:numId w:val="1"/>
-        </w:numPr>
-        <w:rPr>
-          <w:rFonts w:ascii="Arial" w:hAnsi="Arial" w:cs="Arial"/>
-          <w:sz w:val="18"/>
-          <w:szCs w:val="18"/>
-        </w:rPr>
-      </w:pPr>
-      <w:r>
-        <w:rPr>
-          <w:rFonts w:ascii="Arial" w:hAnsi="Arial" w:cs="Arial"/>
-          <w:sz w:val="18"/>
-          <w:szCs w:val="18"/>
-        </w:rPr>
-        <w:t>Implementation of timer</w:t>
-      </w:r>
-    </w:p>
-    <w:p>
-      <w:pPr>
-        <w:pStyle w:val="ListParagraph"/>
-        <w:numPr>
-          <w:ilvl w:val="1"/>
-          <w:numId w:val="1"/>
-        </w:numPr>
-        <w:rPr>
-          <w:rFonts w:ascii="Arial" w:hAnsi="Arial" w:cs="Arial"/>
-          <w:sz w:val="18"/>
-          <w:szCs w:val="18"/>
-        </w:rPr>
-      </w:pPr>
-      <w:r>
-        <w:rPr>
-          <w:rFonts w:ascii="Arial" w:hAnsi="Arial" w:cs="Arial"/>
-          <w:sz w:val="18"/>
-          <w:szCs w:val="18"/>
-        </w:rPr>
-        <w:t>Creation of pseudo-random words as expected input</w:t>
-      </w:r>
-    </w:p>
-    <w:p>
-      <w:pPr>
-        <w:pStyle w:val="ListParagraph"/>
-        <w:numPr>
-          <w:ilvl w:val="0"/>
-          <w:numId w:val="1"/>
-        </w:numPr>
-        <w:rPr>
-          <w:rFonts w:ascii="Arial" w:hAnsi="Arial" w:cs="Arial"/>
-          <w:sz w:val="18"/>
-          <w:szCs w:val="18"/>
-        </w:rPr>
-      </w:pPr>
-      <w:r>
-        <w:rPr>
-          <w:rFonts w:ascii="Arial" w:hAnsi="Arial" w:cs="Arial"/>
-          <w:sz w:val="18"/>
-          <w:szCs w:val="18"/>
-        </w:rPr>
-        <w:t xml:space="preserve">Creating the regular expression for password standardisation </w:t>
-      </w:r>
-    </w:p>
-    <w:p>
-      <w:pPr>
-        <w:pStyle w:val="ListParagraph"/>
-        <w:numPr>
-          <w:ilvl w:val="0"/>
-          <w:numId w:val="1"/>
-        </w:numPr>
-        <w:rPr>
-          <w:rFonts w:ascii="Arial" w:hAnsi="Arial" w:cs="Arial"/>
-          <w:sz w:val="18"/>
-          <w:szCs w:val="18"/>
-        </w:rPr>
-      </w:pPr>
-      <w:r>
-        <w:rPr>
-          <w:rFonts w:ascii="Arial" w:hAnsi="Arial" w:cs="Arial"/>
-          <w:sz w:val="18"/>
-          <w:szCs w:val="18"/>
-        </w:rPr>
-        <w:t>Juggling this project with my other coursework</w:t>
-      </w:r>
-    </w:p>
-    <w:p>
-      <w:pPr>
         <w:ind w:left="360"/>
         <w:rPr>
           <w:rFonts w:ascii="Arial" w:hAnsi="Arial" w:cs="Arial"/>
@@ -7918,72 +9121,6 @@
           <w:szCs w:val="18"/>
         </w:rPr>
       </w:pPr>
-      <w:r>
-        <w:rPr>
-          <w:rFonts w:ascii="Arial" w:hAnsi="Arial" w:cs="Arial"/>
-          <w:sz w:val="18"/>
-          <w:szCs w:val="18"/>
-        </w:rPr>
-        <w:t>My primary challenge when doing my project is caused by coding as consequence of my lack of experience with the three languages we have to use: HTML, JavaScript, and CSS. HTML and CSS weren’t too difficult due to their rather simpler nature, but JavaScript took significant time to become component at. While the initial learning curve weren’t too high due to its sharing qualities with both C++ and python, my primary coding language.</w:t>
-      </w:r>
-    </w:p>
-    <w:p>
-      <w:pPr>
-        <w:ind w:left="360"/>
-        <w:rPr>
-          <w:rFonts w:ascii="Arial" w:hAnsi="Arial" w:cs="Arial"/>
-          <w:sz w:val="18"/>
-          <w:szCs w:val="18"/>
-        </w:rPr>
-      </w:pPr>
-      <w:r>
-        <w:rPr>
-          <w:rFonts w:ascii="Arial" w:hAnsi="Arial" w:cs="Arial"/>
-          <w:sz w:val="18"/>
-          <w:szCs w:val="18"/>
-        </w:rPr>
-        <w:t xml:space="preserve"> What was the initial challenge was understanding how to effectively incorporate the JavaScript into my </w:t>
-      </w:r>
-      <w:r>
-        <w:rPr>
-          <w:rFonts w:ascii="Arial" w:hAnsi="Arial" w:cs="Arial"/>
-          <w:sz w:val="18"/>
-          <w:szCs w:val="18"/>
-        </w:rPr>
-        <w:t xml:space="preserve">HTML, </w:t>
-      </w:r>
-      <w:r>
-        <w:rPr>
-          <w:rFonts w:ascii="Arial" w:hAnsi="Arial" w:cs="Arial"/>
-          <w:sz w:val="18"/>
-          <w:szCs w:val="18"/>
-        </w:rPr>
-        <w:t>so it responds to my inputs</w:t>
-      </w:r>
-      <w:r>
-        <w:rPr>
-          <w:rFonts w:ascii="Arial" w:hAnsi="Arial" w:cs="Arial"/>
-          <w:sz w:val="18"/>
-          <w:szCs w:val="18"/>
-        </w:rPr>
-        <w:t xml:space="preserve"> using document.getElementById,the “onclick”/”oninput” attributes and event listeners. Once I understood that, progress was steady. This was halted when I attempted to style the words and reset words at the end of the line. This initially challenged me by figuring out how to style each letter individually, leading to the discovery of spans. Although, it weren’t’ that simple. It required me to engage with new concepts such as query</w:t>
-      </w:r>
-      <w:r>
-        <w:rPr>
-          <w:rFonts w:ascii="Arial" w:hAnsi="Arial" w:cs="Arial"/>
-          <w:sz w:val="18"/>
-          <w:szCs w:val="18"/>
-        </w:rPr>
-        <w:t xml:space="preserve"> selector.</w:t>
-      </w:r>
-      <w:r>
-        <w:rPr>
-          <w:rFonts w:ascii="Arial" w:hAnsi="Arial" w:cs="Arial"/>
-          <w:sz w:val="18"/>
-          <w:szCs w:val="18"/>
-        </w:rPr>
-        <w:t xml:space="preserve"> </w:t>
-      </w:r>
     </w:p>
     <w:p>
       <w:pPr>
@@ -8017,7 +9154,7 @@
                     </pic:cNvPicPr>
                   </pic:nvPicPr>
                   <pic:blipFill>
-                    <a:blip r:embed="rId15">
+                    <a:blip r:embed="rId17">
                       <a:extLst>
                         <a:ext uri="{28A0092B-C50C-407E-A947-70E740481C1C}">
                           <a14:useLocalDpi xmlns:a14="http://schemas.microsoft.com/office/drawing/2010/main" val="0"/>
@@ -8055,42 +9192,6 @@
           <w:rFonts w:ascii="Arial" w:hAnsi="Arial" w:cs="Arial"/>
           <w:sz w:val="18"/>
           <w:szCs w:val="18"/>
-        </w:rPr>
-      </w:pPr>
-    </w:p>
-    <w:p>
-      <w:pPr>
-        <w:rPr>
-          <w:rFonts w:ascii="Arial" w:hAnsi="Arial" w:cs="Arial"/>
-          <w:sz w:val="18"/>
-          <w:szCs w:val="18"/>
-        </w:rPr>
-      </w:pPr>
-    </w:p>
-    <w:p>
-      <w:pPr>
-        <w:rPr>
-          <w:rFonts w:ascii="Arial" w:hAnsi="Arial" w:cs="Arial"/>
-          <w:sz w:val="18"/>
-          <w:szCs w:val="18"/>
-        </w:rPr>
-      </w:pPr>
-    </w:p>
-    <w:p>
-      <w:pPr>
-        <w:rPr>
-          <w:rFonts w:ascii="Arial" w:hAnsi="Arial" w:cs="Arial"/>
-          <w:sz w:val="18"/>
-          <w:szCs w:val="18"/>
-        </w:rPr>
-      </w:pPr>
-    </w:p>
-    <w:p>
-      <w:pPr>
-        <w:rPr>
-          <w:rFonts w:ascii="Arial" w:hAnsi="Arial" w:cs="Arial"/>
-          <w:sz w:val="18"/>
-          <w:szCs w:val="18"/>
           <w:lang w:val="en-US"/>
         </w:rPr>
       </w:pPr>
@@ -8101,6 +9202,7 @@
           <w:szCs w:val="18"/>
           <w:lang w:val="en-US"/>
         </w:rPr>
+        <w:lastRenderedPageBreak/>
         <w:t>Package diagram, class diagram, sitemap</w:t>
       </w:r>
     </w:p>
@@ -9782,6 +10884,7 @@
   <w:style w:type="character" w:default="1" w:styleId="DefaultParagraphFont">
     <w:name w:val="Default Paragraph Font"/>
     <w:uiPriority w:val="1"/>
+    <w:semiHidden/>
     <w:unhideWhenUsed/>
   </w:style>
   <w:style w:type="table" w:default="1" w:styleId="TableNormal">
@@ -10201,15 +11304,16 @@
 </file>
 
 <file path=customXml/item1.xml><?xml version="1.0" encoding="utf-8"?>
-<?mso-contentType ?>
-<FormTemplates xmlns="http://schemas.microsoft.com/sharepoint/v3/contenttype/forms">
-  <Display>DocumentLibraryForm</Display>
-  <Edit>DocumentLibraryForm</Edit>
-  <New>DocumentLibraryForm</New>
-</FormTemplates>
+<b:Sources xmlns:b="http://schemas.openxmlformats.org/officeDocument/2006/bibliography" xmlns="http://schemas.openxmlformats.org/officeDocument/2006/bibliography" SelectedStyle="\APASixthEditionOfficeOnline.xsl" StyleName="APA" Version="6"/>
 </file>
 
 <file path=customXml/item2.xml><?xml version="1.0" encoding="utf-8"?>
+<p:properties xmlns:p="http://schemas.microsoft.com/office/2006/metadata/properties" xmlns:xsi="http://www.w3.org/2001/XMLSchema-instance" xmlns:pc="http://schemas.microsoft.com/office/infopath/2007/PartnerControls">
+  <documentManagement/>
+</p:properties>
+</file>
+
+<file path=customXml/item3.xml><?xml version="1.0" encoding="utf-8"?>
 <ct:contentTypeSchema xmlns:ct="http://schemas.microsoft.com/office/2006/metadata/contentType" xmlns:ma="http://schemas.microsoft.com/office/2006/metadata/properties/metaAttributes" ct:_="" ma:_="" ma:contentTypeName="Document" ma:contentTypeID="0x010100CC56517954F6C84CAE0821B37DA3E6D1" ma:contentTypeVersion="3" ma:contentTypeDescription="Create a new document." ma:contentTypeScope="" ma:versionID="9cfe4a6a6ff2d436466bbdb00cc0ecdf">
   <xsd:schema xmlns:xsd="http://www.w3.org/2001/XMLSchema" xmlns:xs="http://www.w3.org/2001/XMLSchema" xmlns:p="http://schemas.microsoft.com/office/2006/metadata/properties" xmlns:ns3="dad1a416-5526-4aa4-8467-d5aeea5b0262" targetNamespace="http://schemas.microsoft.com/office/2006/metadata/properties" ma:root="true" ma:fieldsID="d6da7cdec8cbfd4fadd31958e1bdc059" ns3:_="">
     <xsd:import namespace="dad1a416-5526-4aa4-8467-d5aeea5b0262"/>
@@ -10347,25 +11451,33 @@
 </ct:contentTypeSchema>
 </file>
 
-<file path=customXml/item3.xml><?xml version="1.0" encoding="utf-8"?>
-<p:properties xmlns:p="http://schemas.microsoft.com/office/2006/metadata/properties" xmlns:xsi="http://www.w3.org/2001/XMLSchema-instance" xmlns:pc="http://schemas.microsoft.com/office/infopath/2007/PartnerControls">
-  <documentManagement/>
-</p:properties>
-</file>
-
 <file path=customXml/item4.xml><?xml version="1.0" encoding="utf-8"?>
-<b:Sources xmlns:b="http://schemas.openxmlformats.org/officeDocument/2006/bibliography" xmlns="http://schemas.openxmlformats.org/officeDocument/2006/bibliography" SelectedStyle="\APASixthEditionOfficeOnline.xsl" StyleName="APA" Version="6"/>
+<?mso-contentType ?>
+<FormTemplates xmlns="http://schemas.microsoft.com/sharepoint/v3/contenttype/forms">
+  <Display>DocumentLibraryForm</Display>
+  <Edit>DocumentLibraryForm</Edit>
+  <New>DocumentLibraryForm</New>
+</FormTemplates>
 </file>
 
 <file path=customXml/itemProps1.xml><?xml version="1.0" encoding="utf-8"?>
-<ds:datastoreItem xmlns:ds="http://schemas.openxmlformats.org/officeDocument/2006/customXml" ds:itemID="{ADBFE380-98EB-46DF-9833-2A3A49D7BCBA}">
+<ds:datastoreItem xmlns:ds="http://schemas.openxmlformats.org/officeDocument/2006/customXml" ds:itemID="{5FD86C97-B8F8-4DF4-9634-7BD7D8E1C3DB}">
   <ds:schemaRefs>
-    <ds:schemaRef ds:uri="http://schemas.microsoft.com/sharepoint/v3/contenttype/forms"/>
+    <ds:schemaRef ds:uri="http://schemas.openxmlformats.org/officeDocument/2006/bibliography"/>
   </ds:schemaRefs>
 </ds:datastoreItem>
 </file>
 
 <file path=customXml/itemProps2.xml><?xml version="1.0" encoding="utf-8"?>
+<ds:datastoreItem xmlns:ds="http://schemas.openxmlformats.org/officeDocument/2006/customXml" ds:itemID="{B0B9CF09-E50B-4BF5-8C69-B63F15CB9760}">
+  <ds:schemaRefs>
+    <ds:schemaRef ds:uri="http://schemas.microsoft.com/office/2006/metadata/properties"/>
+    <ds:schemaRef ds:uri="http://schemas.microsoft.com/office/infopath/2007/PartnerControls"/>
+  </ds:schemaRefs>
+</ds:datastoreItem>
+</file>
+
+<file path=customXml/itemProps3.xml><?xml version="1.0" encoding="utf-8"?>
 <ds:datastoreItem xmlns:ds="http://schemas.openxmlformats.org/officeDocument/2006/customXml" ds:itemID="{AD496513-CC99-4441-BBAA-CFEB378046B7}">
   <ds:schemaRefs>
     <ds:schemaRef ds:uri="http://schemas.microsoft.com/office/2006/metadata/contentType"/>
@@ -10383,19 +11495,10 @@
 </ds:datastoreItem>
 </file>
 
-<file path=customXml/itemProps3.xml><?xml version="1.0" encoding="utf-8"?>
-<ds:datastoreItem xmlns:ds="http://schemas.openxmlformats.org/officeDocument/2006/customXml" ds:itemID="{B0B9CF09-E50B-4BF5-8C69-B63F15CB9760}">
+<file path=customXml/itemProps4.xml><?xml version="1.0" encoding="utf-8"?>
+<ds:datastoreItem xmlns:ds="http://schemas.openxmlformats.org/officeDocument/2006/customXml" ds:itemID="{ADBFE380-98EB-46DF-9833-2A3A49D7BCBA}">
   <ds:schemaRefs>
-    <ds:schemaRef ds:uri="http://schemas.microsoft.com/office/2006/metadata/properties"/>
-    <ds:schemaRef ds:uri="http://schemas.microsoft.com/office/infopath/2007/PartnerControls"/>
-  </ds:schemaRefs>
-</ds:datastoreItem>
-</file>
-
-<file path=customXml/itemProps4.xml><?xml version="1.0" encoding="utf-8"?>
-<ds:datastoreItem xmlns:ds="http://schemas.openxmlformats.org/officeDocument/2006/customXml" ds:itemID="{5FD86C97-B8F8-4DF4-9634-7BD7D8E1C3DB}">
-  <ds:schemaRefs>
-    <ds:schemaRef ds:uri="http://schemas.openxmlformats.org/officeDocument/2006/bibliography"/>
+    <ds:schemaRef ds:uri="http://schemas.microsoft.com/sharepoint/v3/contenttype/forms"/>
   </ds:schemaRefs>
 </ds:datastoreItem>
 </file>
</xml_diff>

<commit_message>
Continue architecture part, use examples as baseline
</commit_message>
<xml_diff>
--- a/coursework submission/Writeup.docx
+++ b/coursework submission/Writeup.docx
@@ -5632,7 +5632,27 @@
                 <w:szCs w:val="16"/>
                 <w:highlight w:val="green"/>
               </w:rPr>
-              <w:t>- Put comments in .js file for better readability</w:t>
+              <w:t>- Put comments in .</w:t>
+            </w:r>
+            <w:proofErr w:type="spellStart"/>
+            <w:r>
+              <w:rPr>
+                <w:rFonts w:ascii="Arial" w:hAnsi="Arial" w:cs="Arial"/>
+                <w:sz w:val="16"/>
+                <w:szCs w:val="16"/>
+                <w:highlight w:val="green"/>
+              </w:rPr>
+              <w:t>js</w:t>
+            </w:r>
+            <w:proofErr w:type="spellEnd"/>
+            <w:r>
+              <w:rPr>
+                <w:rFonts w:ascii="Arial" w:hAnsi="Arial" w:cs="Arial"/>
+                <w:sz w:val="16"/>
+                <w:szCs w:val="16"/>
+                <w:highlight w:val="green"/>
+              </w:rPr>
+              <w:t xml:space="preserve"> file for better readability</w:t>
             </w:r>
           </w:p>
           <w:p>
@@ -7184,7 +7204,27 @@
                 <w:szCs w:val="16"/>
                 <w:highlight w:val="green"/>
               </w:rPr>
-              <w:t>- Allow stats to be visible on webpage</w:t>
+              <w:t xml:space="preserve">- Allow </w:t>
+            </w:r>
+            <w:proofErr w:type="spellStart"/>
+            <w:r>
+              <w:rPr>
+                <w:rFonts w:ascii="Arial" w:hAnsi="Arial" w:cs="Arial"/>
+                <w:sz w:val="16"/>
+                <w:szCs w:val="16"/>
+                <w:highlight w:val="green"/>
+              </w:rPr>
+              <w:t>stats</w:t>
+            </w:r>
+            <w:proofErr w:type="spellEnd"/>
+            <w:r>
+              <w:rPr>
+                <w:rFonts w:ascii="Arial" w:hAnsi="Arial" w:cs="Arial"/>
+                <w:sz w:val="16"/>
+                <w:szCs w:val="16"/>
+                <w:highlight w:val="green"/>
+              </w:rPr>
+              <w:t xml:space="preserve"> to be visible on webpage</w:t>
             </w:r>
           </w:p>
           <w:p>
@@ -9332,10 +9372,9 @@
         <w:ind w:left="360"/>
         <w:rPr>
           <w:rFonts w:ascii="Arial" w:hAnsi="Arial" w:cs="Arial"/>
-          <w:b/>
-          <w:bCs/>
-          <w:sz w:val="28"/>
-          <w:szCs w:val="28"/>
+          <w:sz w:val="18"/>
+          <w:szCs w:val="18"/>
+          <w:lang w:val="en-US"/>
         </w:rPr>
       </w:pPr>
       <w:r>
@@ -9344,13 +9383,13 @@
         </w:rPr>
         <w:lastRenderedPageBreak/>
         <w:drawing>
-          <wp:anchor distT="0" distB="0" distL="114300" distR="114300" simplePos="0" relativeHeight="251659264" behindDoc="1" locked="0" layoutInCell="1" allowOverlap="1" wp14:anchorId="351FD0F0" wp14:editId="49335DDA">
+          <wp:anchor distT="0" distB="0" distL="114300" distR="114300" simplePos="0" relativeHeight="251659264" behindDoc="1" locked="0" layoutInCell="1" allowOverlap="1" wp14:anchorId="351FD0F0" wp14:editId="72830C94">
             <wp:simplePos x="0" y="0"/>
             <wp:positionH relativeFrom="column">
-              <wp:posOffset>228600</wp:posOffset>
+              <wp:posOffset>-140189</wp:posOffset>
             </wp:positionH>
             <wp:positionV relativeFrom="paragraph">
-              <wp:posOffset>219808</wp:posOffset>
+              <wp:posOffset>333521</wp:posOffset>
             </wp:positionV>
             <wp:extent cx="5512777" cy="9195888"/>
             <wp:effectExtent l="0" t="0" r="0" b="0"/>
@@ -9384,7 +9423,7 @@
                   <pic:spPr bwMode="auto">
                     <a:xfrm>
                       <a:off x="0" y="0"/>
-                      <a:ext cx="5531819" cy="9227652"/>
+                      <a:ext cx="5512777" cy="9195888"/>
                     </a:xfrm>
                     <a:prstGeom prst="rect">
                       <a:avLst/>
@@ -9456,16 +9495,6 @@
     </w:p>
     <w:p>
       <w:pPr>
-        <w:rPr>
-          <w:rFonts w:ascii="Arial" w:hAnsi="Arial" w:cs="Arial"/>
-          <w:sz w:val="18"/>
-          <w:szCs w:val="18"/>
-          <w:lang w:val="en-US"/>
-        </w:rPr>
-      </w:pPr>
-    </w:p>
-    <w:p>
-      <w:pPr>
         <w:ind w:left="360"/>
         <w:rPr>
           <w:rFonts w:ascii="Arial" w:hAnsi="Arial" w:cs="Arial"/>
@@ -9475,9 +9504,7 @@
           <w:szCs w:val="24"/>
         </w:rPr>
       </w:pPr>
-    </w:p>
-    <w:p>
-      <w:pPr>
+      <w:r>
         <w:rPr>
           <w:rFonts w:ascii="Arial" w:hAnsi="Arial" w:cs="Arial"/>
           <w:b/>
@@ -9485,8 +9512,22 @@
           <w:sz w:val="24"/>
           <w:szCs w:val="24"/>
         </w:rPr>
-      </w:pPr>
-      <w:r>
+        <w:t>Class diagram</w:t>
+      </w:r>
+    </w:p>
+    <w:p>
+      <w:pPr>
+        <w:rPr>
+          <w:rFonts w:ascii="Arial" w:hAnsi="Arial" w:cs="Arial"/>
+          <w:sz w:val="18"/>
+          <w:szCs w:val="18"/>
+          <w:lang w:val="en-US"/>
+        </w:rPr>
+      </w:pPr>
+    </w:p>
+    <w:p>
+      <w:pPr>
+        <w:ind w:left="360"/>
         <w:rPr>
           <w:rFonts w:ascii="Arial" w:hAnsi="Arial" w:cs="Arial"/>
           <w:b/>
@@ -9494,6 +9535,26 @@
           <w:sz w:val="24"/>
           <w:szCs w:val="24"/>
         </w:rPr>
+      </w:pPr>
+    </w:p>
+    <w:p>
+      <w:pPr>
+        <w:rPr>
+          <w:rFonts w:ascii="Arial" w:hAnsi="Arial" w:cs="Arial"/>
+          <w:b/>
+          <w:bCs/>
+          <w:sz w:val="24"/>
+          <w:szCs w:val="24"/>
+        </w:rPr>
+      </w:pPr>
+      <w:r>
+        <w:rPr>
+          <w:rFonts w:ascii="Arial" w:hAnsi="Arial" w:cs="Arial"/>
+          <w:b/>
+          <w:bCs/>
+          <w:sz w:val="24"/>
+          <w:szCs w:val="24"/>
+        </w:rPr>
         <w:br w:type="page"/>
       </w:r>
     </w:p>
@@ -9511,12 +9572,87 @@
       <w:r>
         <w:rPr>
           <w:rFonts w:ascii="Arial" w:hAnsi="Arial" w:cs="Arial"/>
+          <w:noProof/>
+          <w:sz w:val="16"/>
+          <w:szCs w:val="16"/>
+          <w:lang w:val="en-US"/>
+        </w:rPr>
+        <w:lastRenderedPageBreak/>
+        <w:drawing>
+          <wp:anchor distT="0" distB="0" distL="114300" distR="114300" simplePos="0" relativeHeight="251657728" behindDoc="1" locked="0" layoutInCell="1" allowOverlap="1" wp14:anchorId="7CC04584" wp14:editId="4086411D">
+            <wp:simplePos x="0" y="0"/>
+            <wp:positionH relativeFrom="column">
+              <wp:posOffset>-386862</wp:posOffset>
+            </wp:positionH>
+            <wp:positionV relativeFrom="paragraph">
+              <wp:posOffset>0</wp:posOffset>
+            </wp:positionV>
+            <wp:extent cx="5940367" cy="3719146"/>
+            <wp:effectExtent l="0" t="0" r="0" b="0"/>
+            <wp:wrapNone/>
+            <wp:docPr id="1412744350" name="Picture 1" descr="A diagram of a website&#10;&#10;Description automatically generated"/>
+            <wp:cNvGraphicFramePr>
+              <a:graphicFrameLocks xmlns:a="http://schemas.openxmlformats.org/drawingml/2006/main" noChangeAspect="1"/>
+            </wp:cNvGraphicFramePr>
+            <a:graphic xmlns:a="http://schemas.openxmlformats.org/drawingml/2006/main">
+              <a:graphicData uri="http://schemas.openxmlformats.org/drawingml/2006/picture">
+                <pic:pic xmlns:pic="http://schemas.openxmlformats.org/drawingml/2006/picture">
+                  <pic:nvPicPr>
+                    <pic:cNvPr id="1412744350" name="Picture 1" descr="A diagram of a website&#10;&#10;Description automatically generated"/>
+                    <pic:cNvPicPr>
+                      <a:picLocks noChangeAspect="1" noChangeArrowheads="1"/>
+                    </pic:cNvPicPr>
+                  </pic:nvPicPr>
+                  <pic:blipFill>
+                    <a:blip r:embed="rId14">
+                      <a:extLst>
+                        <a:ext uri="{28A0092B-C50C-407E-A947-70E740481C1C}">
+                          <a14:useLocalDpi xmlns:a14="http://schemas.microsoft.com/office/drawing/2010/main" val="0"/>
+                        </a:ext>
+                      </a:extLst>
+                    </a:blip>
+                    <a:srcRect/>
+                    <a:stretch>
+                      <a:fillRect/>
+                    </a:stretch>
+                  </pic:blipFill>
+                  <pic:spPr bwMode="auto">
+                    <a:xfrm>
+                      <a:off x="0" y="0"/>
+                      <a:ext cx="5940367" cy="3719146"/>
+                    </a:xfrm>
+                    <a:prstGeom prst="rect">
+                      <a:avLst/>
+                    </a:prstGeom>
+                    <a:noFill/>
+                    <a:ln>
+                      <a:noFill/>
+                    </a:ln>
+                  </pic:spPr>
+                </pic:pic>
+              </a:graphicData>
+            </a:graphic>
+          </wp:anchor>
+        </w:drawing>
+      </w:r>
+      <w:r>
+        <w:rPr>
+          <w:rFonts w:ascii="Arial" w:hAnsi="Arial" w:cs="Arial"/>
+          <w:b/>
+          <w:bCs/>
+          <w:sz w:val="24"/>
+          <w:szCs w:val="24"/>
+        </w:rPr>
+        <w:t xml:space="preserve">Sitemap </w:t>
+      </w:r>
+      <w:r>
+        <w:rPr>
+          <w:rFonts w:ascii="Arial" w:hAnsi="Arial" w:cs="Arial"/>
           <w:b/>
           <w:bCs/>
           <w:sz w:val="28"/>
           <w:szCs w:val="28"/>
         </w:rPr>
-        <w:lastRenderedPageBreak/>
         <w:br/>
       </w:r>
       <w:r>
@@ -9643,6 +9779,54 @@
         <w:ind w:left="360"/>
         <w:rPr>
           <w:rFonts w:ascii="Arial" w:hAnsi="Arial" w:cs="Arial"/>
+        </w:rPr>
+      </w:pPr>
+      <w:r>
+        <w:rPr>
+          <w:rFonts w:ascii="Arial" w:hAnsi="Arial" w:cs="Arial"/>
+        </w:rPr>
+        <w:t xml:space="preserve">Talk about logic/diagrams a bit </w:t>
+      </w:r>
+    </w:p>
+    <w:p>
+      <w:pPr>
+        <w:ind w:left="360"/>
+        <w:rPr>
+          <w:rFonts w:ascii="Arial" w:hAnsi="Arial" w:cs="Arial"/>
+          <w:b/>
+          <w:bCs/>
+          <w:sz w:val="24"/>
+          <w:szCs w:val="24"/>
+        </w:rPr>
+      </w:pPr>
+    </w:p>
+    <w:p>
+      <w:pPr>
+        <w:ind w:left="360"/>
+        <w:rPr>
+          <w:rFonts w:ascii="Arial" w:hAnsi="Arial" w:cs="Arial"/>
+          <w:b/>
+          <w:bCs/>
+          <w:sz w:val="24"/>
+          <w:szCs w:val="24"/>
+        </w:rPr>
+      </w:pPr>
+      <w:r>
+        <w:rPr>
+          <w:rFonts w:ascii="Arial" w:hAnsi="Arial" w:cs="Arial"/>
+          <w:b/>
+          <w:bCs/>
+          <w:sz w:val="24"/>
+          <w:szCs w:val="24"/>
+        </w:rPr>
+        <w:t>Wireframes</w:t>
+      </w:r>
+    </w:p>
+    <w:p>
+      <w:pPr>
+        <w:ind w:left="360"/>
+        <w:rPr>
+          <w:rFonts w:ascii="Arial" w:hAnsi="Arial" w:cs="Arial"/>
           <w:b/>
           <w:bCs/>
           <w:sz w:val="28"/>
@@ -9657,10 +9841,20 @@
           <w:rFonts w:ascii="Arial" w:hAnsi="Arial" w:cs="Arial"/>
           <w:b/>
           <w:bCs/>
-          <w:sz w:val="28"/>
-          <w:szCs w:val="28"/>
-        </w:rPr>
-      </w:pPr>
+          <w:sz w:val="24"/>
+          <w:szCs w:val="24"/>
+        </w:rPr>
+      </w:pPr>
+      <w:r>
+        <w:rPr>
+          <w:rFonts w:ascii="Arial" w:hAnsi="Arial" w:cs="Arial"/>
+          <w:b/>
+          <w:bCs/>
+          <w:sz w:val="24"/>
+          <w:szCs w:val="24"/>
+        </w:rPr>
+        <w:t>Packet diagram</w:t>
+      </w:r>
     </w:p>
     <w:p>
       <w:pPr>
@@ -9808,7 +10002,6 @@
     </w:p>
     <w:p>
       <w:pPr>
-        <w:ind w:left="360"/>
         <w:rPr>
           <w:rFonts w:ascii="Arial" w:hAnsi="Arial" w:cs="Arial"/>
           <w:b/>
@@ -9829,10 +10022,7 @@
           <w:szCs w:val="28"/>
         </w:rPr>
       </w:pPr>
-    </w:p>
-    <w:p>
-      <w:pPr>
-        <w:ind w:left="360"/>
+      <w:r>
         <w:rPr>
           <w:rFonts w:ascii="Arial" w:hAnsi="Arial" w:cs="Arial"/>
           <w:b/>
@@ -9840,16 +10030,6 @@
           <w:sz w:val="28"/>
           <w:szCs w:val="28"/>
         </w:rPr>
-      </w:pPr>
-      <w:r>
-        <w:rPr>
-          <w:rFonts w:ascii="Arial" w:hAnsi="Arial" w:cs="Arial"/>
-          <w:b/>
-          <w:bCs/>
-          <w:sz w:val="28"/>
-          <w:szCs w:val="28"/>
-        </w:rPr>
-        <w:lastRenderedPageBreak/>
         <w:t>Conclusion</w:t>
       </w:r>
     </w:p>
@@ -10214,7 +10394,7 @@
       </w:pPr>
     </w:p>
     <w:sectPr>
-      <w:headerReference w:type="default" r:id="rId14"/>
+      <w:headerReference w:type="default" r:id="rId15"/>
       <w:pgSz w:w="11906" w:h="16838"/>
       <w:pgMar w:top="1440" w:right="1440" w:bottom="1440" w:left="1440" w:header="708" w:footer="708" w:gutter="0"/>
       <w:cols w:space="708"/>
@@ -12322,15 +12502,16 @@
 </file>
 
 <file path=customXml/item1.xml><?xml version="1.0" encoding="utf-8"?>
-<?mso-contentType ?>
-<FormTemplates xmlns="http://schemas.microsoft.com/sharepoint/v3/contenttype/forms">
-  <Display>DocumentLibraryForm</Display>
-  <Edit>DocumentLibraryForm</Edit>
-  <New>DocumentLibraryForm</New>
-</FormTemplates>
+<b:Sources xmlns:b="http://schemas.openxmlformats.org/officeDocument/2006/bibliography" xmlns="http://schemas.openxmlformats.org/officeDocument/2006/bibliography" SelectedStyle="\APASixthEditionOfficeOnline.xsl" StyleName="APA" Version="6"/>
 </file>
 
 <file path=customXml/item2.xml><?xml version="1.0" encoding="utf-8"?>
+<p:properties xmlns:p="http://schemas.microsoft.com/office/2006/metadata/properties" xmlns:xsi="http://www.w3.org/2001/XMLSchema-instance" xmlns:pc="http://schemas.microsoft.com/office/infopath/2007/PartnerControls">
+  <documentManagement/>
+</p:properties>
+</file>
+
+<file path=customXml/item3.xml><?xml version="1.0" encoding="utf-8"?>
 <ct:contentTypeSchema xmlns:ct="http://schemas.microsoft.com/office/2006/metadata/contentType" xmlns:ma="http://schemas.microsoft.com/office/2006/metadata/properties/metaAttributes" ct:_="" ma:_="" ma:contentTypeName="Document" ma:contentTypeID="0x010100CC56517954F6C84CAE0821B37DA3E6D1" ma:contentTypeVersion="3" ma:contentTypeDescription="Create a new document." ma:contentTypeScope="" ma:versionID="9cfe4a6a6ff2d436466bbdb00cc0ecdf">
   <xsd:schema xmlns:xsd="http://www.w3.org/2001/XMLSchema" xmlns:xs="http://www.w3.org/2001/XMLSchema" xmlns:p="http://schemas.microsoft.com/office/2006/metadata/properties" xmlns:ns3="dad1a416-5526-4aa4-8467-d5aeea5b0262" targetNamespace="http://schemas.microsoft.com/office/2006/metadata/properties" ma:root="true" ma:fieldsID="d6da7cdec8cbfd4fadd31958e1bdc059" ns3:_="">
     <xsd:import namespace="dad1a416-5526-4aa4-8467-d5aeea5b0262"/>
@@ -12468,25 +12649,33 @@
 </ct:contentTypeSchema>
 </file>
 
-<file path=customXml/item3.xml><?xml version="1.0" encoding="utf-8"?>
-<p:properties xmlns:p="http://schemas.microsoft.com/office/2006/metadata/properties" xmlns:xsi="http://www.w3.org/2001/XMLSchema-instance" xmlns:pc="http://schemas.microsoft.com/office/infopath/2007/PartnerControls">
-  <documentManagement/>
-</p:properties>
-</file>
-
 <file path=customXml/item4.xml><?xml version="1.0" encoding="utf-8"?>
-<b:Sources xmlns:b="http://schemas.openxmlformats.org/officeDocument/2006/bibliography" xmlns="http://schemas.openxmlformats.org/officeDocument/2006/bibliography" SelectedStyle="\APASixthEditionOfficeOnline.xsl" StyleName="APA" Version="6"/>
+<?mso-contentType ?>
+<FormTemplates xmlns="http://schemas.microsoft.com/sharepoint/v3/contenttype/forms">
+  <Display>DocumentLibraryForm</Display>
+  <Edit>DocumentLibraryForm</Edit>
+  <New>DocumentLibraryForm</New>
+</FormTemplates>
 </file>
 
 <file path=customXml/itemProps1.xml><?xml version="1.0" encoding="utf-8"?>
-<ds:datastoreItem xmlns:ds="http://schemas.openxmlformats.org/officeDocument/2006/customXml" ds:itemID="{ADBFE380-98EB-46DF-9833-2A3A49D7BCBA}">
+<ds:datastoreItem xmlns:ds="http://schemas.openxmlformats.org/officeDocument/2006/customXml" ds:itemID="{5FD86C97-B8F8-4DF4-9634-7BD7D8E1C3DB}">
   <ds:schemaRefs>
-    <ds:schemaRef ds:uri="http://schemas.microsoft.com/sharepoint/v3/contenttype/forms"/>
+    <ds:schemaRef ds:uri="http://schemas.openxmlformats.org/officeDocument/2006/bibliography"/>
   </ds:schemaRefs>
 </ds:datastoreItem>
 </file>
 
 <file path=customXml/itemProps2.xml><?xml version="1.0" encoding="utf-8"?>
+<ds:datastoreItem xmlns:ds="http://schemas.openxmlformats.org/officeDocument/2006/customXml" ds:itemID="{B0B9CF09-E50B-4BF5-8C69-B63F15CB9760}">
+  <ds:schemaRefs>
+    <ds:schemaRef ds:uri="http://schemas.microsoft.com/office/2006/metadata/properties"/>
+    <ds:schemaRef ds:uri="http://schemas.microsoft.com/office/infopath/2007/PartnerControls"/>
+  </ds:schemaRefs>
+</ds:datastoreItem>
+</file>
+
+<file path=customXml/itemProps3.xml><?xml version="1.0" encoding="utf-8"?>
 <ds:datastoreItem xmlns:ds="http://schemas.openxmlformats.org/officeDocument/2006/customXml" ds:itemID="{AD496513-CC99-4441-BBAA-CFEB378046B7}">
   <ds:schemaRefs>
     <ds:schemaRef ds:uri="http://schemas.microsoft.com/office/2006/metadata/contentType"/>
@@ -12504,19 +12693,10 @@
 </ds:datastoreItem>
 </file>
 
-<file path=customXml/itemProps3.xml><?xml version="1.0" encoding="utf-8"?>
-<ds:datastoreItem xmlns:ds="http://schemas.openxmlformats.org/officeDocument/2006/customXml" ds:itemID="{B0B9CF09-E50B-4BF5-8C69-B63F15CB9760}">
+<file path=customXml/itemProps4.xml><?xml version="1.0" encoding="utf-8"?>
+<ds:datastoreItem xmlns:ds="http://schemas.openxmlformats.org/officeDocument/2006/customXml" ds:itemID="{ADBFE380-98EB-46DF-9833-2A3A49D7BCBA}">
   <ds:schemaRefs>
-    <ds:schemaRef ds:uri="http://schemas.microsoft.com/office/2006/metadata/properties"/>
-    <ds:schemaRef ds:uri="http://schemas.microsoft.com/office/infopath/2007/PartnerControls"/>
-  </ds:schemaRefs>
-</ds:datastoreItem>
-</file>
-
-<file path=customXml/itemProps4.xml><?xml version="1.0" encoding="utf-8"?>
-<ds:datastoreItem xmlns:ds="http://schemas.openxmlformats.org/officeDocument/2006/customXml" ds:itemID="{5FD86C97-B8F8-4DF4-9634-7BD7D8E1C3DB}">
-  <ds:schemaRefs>
-    <ds:schemaRef ds:uri="http://schemas.openxmlformats.org/officeDocument/2006/bibliography"/>
+    <ds:schemaRef ds:uri="http://schemas.microsoft.com/sharepoint/v3/contenttype/forms"/>
   </ds:schemaRefs>
 </ds:datastoreItem>
 </file>
</xml_diff>

<commit_message>
Added delete account function, redid ULMS and continuing writeup
</commit_message>
<xml_diff>
--- a/coursework submission/Writeup.docx
+++ b/coursework submission/Writeup.docx
@@ -260,11 +260,11 @@
           <w:rFonts w:ascii="Arial" w:hAnsi="Arial" w:cs="Arial"/>
           <w:b/>
           <w:bCs/>
-        </w:rPr>
-      </w:pPr>
-    </w:p>
-    <w:p>
-      <w:pPr>
+          <w:sz w:val="24"/>
+          <w:szCs w:val="24"/>
+        </w:rPr>
+      </w:pPr>
+      <w:r>
         <w:rPr>
           <w:rFonts w:ascii="Arial" w:hAnsi="Arial" w:cs="Arial"/>
           <w:b/>
@@ -272,15 +272,6 @@
           <w:sz w:val="24"/>
           <w:szCs w:val="24"/>
         </w:rPr>
-      </w:pPr>
-      <w:r>
-        <w:rPr>
-          <w:rFonts w:ascii="Arial" w:hAnsi="Arial" w:cs="Arial"/>
-          <w:b/>
-          <w:bCs/>
-          <w:sz w:val="24"/>
-          <w:szCs w:val="24"/>
-        </w:rPr>
         <w:t>Ethical, Legal and Social Considerations</w:t>
       </w:r>
     </w:p>
@@ -308,6 +299,7 @@
         </w:rPr>
         <w:t xml:space="preserve"> </w:t>
       </w:r>
+      <w:proofErr w:type="gramStart"/>
       <w:r>
         <w:rPr>
           <w:rFonts w:ascii="Arial" w:hAnsi="Arial" w:cs="Arial"/>
@@ -318,7 +310,14 @@
         <w:rPr>
           <w:rFonts w:ascii="Arial" w:hAnsi="Arial" w:cs="Arial"/>
         </w:rPr>
-        <w:t xml:space="preserve">to mitigate this even a bit, hashing and strong passwords practices are enforced </w:t>
+        <w:t>to</w:t>
+      </w:r>
+      <w:proofErr w:type="gramEnd"/>
+      <w:r>
+        <w:rPr>
+          <w:rFonts w:ascii="Arial" w:hAnsi="Arial" w:cs="Arial"/>
+        </w:rPr>
+        <w:t xml:space="preserve"> mitigate this even a bit, hashing and strong passwords practices are enforced </w:t>
       </w:r>
       <w:r>
         <w:rPr>
@@ -6679,6 +6678,30 @@
               </w:rPr>
               <w:t>- Show live wpm and display it</w:t>
             </w:r>
+            <w:r>
+              <w:rPr>
+                <w:rFonts w:ascii="Arial" w:hAnsi="Arial" w:cs="Arial"/>
+                <w:sz w:val="16"/>
+                <w:szCs w:val="16"/>
+              </w:rPr>
+              <w:t xml:space="preserve"> (</w:t>
+            </w:r>
+            <w:r>
+              <w:rPr>
+                <w:rFonts w:ascii="Arial" w:hAnsi="Arial" w:cs="Arial"/>
+                <w:sz w:val="16"/>
+                <w:szCs w:val="16"/>
+              </w:rPr>
+              <w:t>abandoned feature</w:t>
+            </w:r>
+            <w:r>
+              <w:rPr>
+                <w:rFonts w:ascii="Arial" w:hAnsi="Arial" w:cs="Arial"/>
+                <w:sz w:val="16"/>
+                <w:szCs w:val="16"/>
+              </w:rPr>
+              <w:t>)</w:t>
+            </w:r>
           </w:p>
           <w:p>
             <w:pPr>
@@ -7244,6 +7267,14 @@
               </w:rPr>
               <w:t>- Replace alerts with nice UI implementation</w:t>
             </w:r>
+            <w:r>
+              <w:rPr>
+                <w:rFonts w:ascii="Arial" w:hAnsi="Arial" w:cs="Arial"/>
+                <w:sz w:val="16"/>
+                <w:szCs w:val="16"/>
+              </w:rPr>
+              <w:t xml:space="preserve"> (keeping alerts)</w:t>
+            </w:r>
           </w:p>
           <w:p>
             <w:pPr>
@@ -7320,7 +7351,17 @@
                 <w:szCs w:val="16"/>
                 <w:highlight w:val="green"/>
               </w:rPr>
-              <w:t>- Allow WPM data to be displayed as a graph</w:t>
+              <w:t xml:space="preserve">- Allow WPM data to be displayed as a </w:t>
+            </w:r>
+            <w:proofErr w:type="gramStart"/>
+            <w:r>
+              <w:rPr>
+                <w:rFonts w:ascii="Arial" w:hAnsi="Arial" w:cs="Arial"/>
+                <w:sz w:val="16"/>
+                <w:szCs w:val="16"/>
+                <w:highlight w:val="green"/>
+              </w:rPr>
+              <w:t>graph</w:t>
             </w:r>
             <w:r>
               <w:rPr>
@@ -7336,7 +7377,16 @@
                 <w:sz w:val="16"/>
                 <w:szCs w:val="16"/>
               </w:rPr>
-              <w:t>(using chart.js)</w:t>
+              <w:t>(</w:t>
+            </w:r>
+            <w:proofErr w:type="gramEnd"/>
+            <w:r>
+              <w:rPr>
+                <w:rFonts w:ascii="Arial" w:hAnsi="Arial" w:cs="Arial"/>
+                <w:sz w:val="16"/>
+                <w:szCs w:val="16"/>
+              </w:rPr>
+              <w:t>using chart.js)</w:t>
             </w:r>
             <w:r>
               <w:rPr>
@@ -7507,6 +7557,23 @@
             <w:pPr>
               <w:rPr>
                 <w:rFonts w:ascii="Arial" w:hAnsi="Arial" w:cs="Arial"/>
+                <w:sz w:val="16"/>
+                <w:szCs w:val="16"/>
+              </w:rPr>
+            </w:pPr>
+            <w:r>
+              <w:rPr>
+                <w:rFonts w:ascii="Arial" w:hAnsi="Arial" w:cs="Arial"/>
+                <w:sz w:val="16"/>
+                <w:szCs w:val="16"/>
+              </w:rPr>
+              <w:t xml:space="preserve">- Delete account button to show CRUD </w:t>
+            </w:r>
+          </w:p>
+          <w:p>
+            <w:pPr>
+              <w:rPr>
+                <w:rFonts w:ascii="Arial" w:hAnsi="Arial" w:cs="Arial"/>
                 <w:sz w:val="18"/>
                 <w:szCs w:val="18"/>
               </w:rPr>
@@ -7571,27 +7638,18 @@
             <w:pPr>
               <w:rPr>
                 <w:rFonts w:ascii="Arial" w:hAnsi="Arial" w:cs="Arial"/>
-                <w:sz w:val="16"/>
-                <w:szCs w:val="16"/>
-              </w:rPr>
-            </w:pPr>
-            <w:r>
-              <w:rPr>
-                <w:rFonts w:ascii="Arial" w:hAnsi="Arial" w:cs="Arial"/>
-                <w:sz w:val="16"/>
-                <w:szCs w:val="16"/>
-              </w:rPr>
-              <w:t xml:space="preserve">- Goals not met </w:t>
-            </w:r>
-          </w:p>
-          <w:p>
-            <w:pPr>
-              <w:rPr>
-                <w:rFonts w:ascii="Arial" w:hAnsi="Arial" w:cs="Arial"/>
                 <w:sz w:val="18"/>
                 <w:szCs w:val="18"/>
               </w:rPr>
             </w:pPr>
+            <w:r>
+              <w:rPr>
+                <w:rFonts w:ascii="Arial" w:hAnsi="Arial" w:cs="Arial"/>
+                <w:sz w:val="16"/>
+                <w:szCs w:val="16"/>
+              </w:rPr>
+              <w:t>- Goals not met</w:t>
+            </w:r>
           </w:p>
         </w:tc>
         <w:tc>
@@ -8541,8 +8599,16 @@
         <w:rPr>
           <w:rFonts w:ascii="Arial" w:hAnsi="Arial" w:cs="Arial"/>
         </w:rPr>
-        <w:t>Taken at the end of the sprint cycles</w:t>
-      </w:r>
+        <w:t xml:space="preserve">Taken at the end of the sprint </w:t>
+      </w:r>
+      <w:proofErr w:type="gramStart"/>
+      <w:r>
+        <w:rPr>
+          <w:rFonts w:ascii="Arial" w:hAnsi="Arial" w:cs="Arial"/>
+        </w:rPr>
+        <w:t>cycles</w:t>
+      </w:r>
+      <w:proofErr w:type="gramEnd"/>
     </w:p>
     <w:p>
       <w:pPr>
@@ -8905,8 +8971,16 @@
         <w:rPr>
           <w:rFonts w:ascii="Arial" w:hAnsi="Arial" w:cs="Arial"/>
         </w:rPr>
-        <w:t xml:space="preserve"> sprint</w:t>
-      </w:r>
+        <w:t xml:space="preserve"> </w:t>
+      </w:r>
+      <w:proofErr w:type="gramStart"/>
+      <w:r>
+        <w:rPr>
+          <w:rFonts w:ascii="Arial" w:hAnsi="Arial" w:cs="Arial"/>
+        </w:rPr>
+        <w:t>sprint</w:t>
+      </w:r>
+      <w:proofErr w:type="gramEnd"/>
     </w:p>
     <w:p>
       <w:pPr>
@@ -9379,22 +9453,86 @@
       </w:pPr>
       <w:r>
         <w:rPr>
+          <w:rFonts w:ascii="Arial" w:hAnsi="Arial" w:cs="Arial"/>
+          <w:b/>
+          <w:bCs/>
+          <w:sz w:val="28"/>
+          <w:szCs w:val="28"/>
+        </w:rPr>
+        <w:lastRenderedPageBreak/>
+        <w:t>Architecture</w:t>
+      </w:r>
+      <w:r>
+        <w:rPr>
+          <w:rFonts w:ascii="Arial" w:hAnsi="Arial" w:cs="Arial"/>
+          <w:b/>
+          <w:bCs/>
+          <w:sz w:val="28"/>
+          <w:szCs w:val="28"/>
+        </w:rPr>
+        <w:t xml:space="preserve"> </w:t>
+      </w:r>
+      <w:r>
+        <w:rPr>
+          <w:rFonts w:ascii="Arial" w:hAnsi="Arial" w:cs="Arial"/>
+          <w:sz w:val="28"/>
+          <w:szCs w:val="28"/>
+        </w:rPr>
+        <w:t>-</w:t>
+      </w:r>
+      <w:r>
+        <w:rPr>
+          <w:rFonts w:ascii="Arial" w:hAnsi="Arial" w:cs="Arial"/>
+          <w:b/>
+          <w:bCs/>
+          <w:sz w:val="28"/>
+          <w:szCs w:val="28"/>
+        </w:rPr>
+        <w:t xml:space="preserve"> </w:t>
+      </w:r>
+      <w:r>
+        <w:rPr>
+          <w:rFonts w:ascii="Arial" w:hAnsi="Arial" w:cs="Arial"/>
+          <w:sz w:val="18"/>
+          <w:szCs w:val="18"/>
+          <w:lang w:val="en-US"/>
+        </w:rPr>
+        <w:t xml:space="preserve">Package diagram </w:t>
+      </w:r>
+    </w:p>
+    <w:p>
+      <w:pPr>
+        <w:ind w:left="360"/>
+        <w:rPr>
+          <w:rFonts w:ascii="Arial" w:hAnsi="Arial" w:cs="Arial"/>
+          <w:b/>
+          <w:bCs/>
+          <w:sz w:val="24"/>
+          <w:szCs w:val="24"/>
+        </w:rPr>
+      </w:pPr>
+      <w:r>
+        <w:rPr>
+          <w:rFonts w:ascii="Arial" w:hAnsi="Arial" w:cs="Arial"/>
+          <w:b/>
+          <w:bCs/>
           <w:noProof/>
-        </w:rPr>
-        <w:lastRenderedPageBreak/>
+          <w:sz w:val="24"/>
+          <w:szCs w:val="24"/>
+        </w:rPr>
         <w:drawing>
-          <wp:anchor distT="0" distB="0" distL="114300" distR="114300" simplePos="0" relativeHeight="251659264" behindDoc="1" locked="0" layoutInCell="1" allowOverlap="1" wp14:anchorId="351FD0F0" wp14:editId="72830C94">
+          <wp:anchor distT="0" distB="0" distL="114300" distR="114300" simplePos="0" relativeHeight="251659776" behindDoc="1" locked="0" layoutInCell="1" allowOverlap="1" wp14:anchorId="5BAE8A4B" wp14:editId="2263ECF7">
             <wp:simplePos x="0" y="0"/>
             <wp:positionH relativeFrom="column">
-              <wp:posOffset>-140189</wp:posOffset>
+              <wp:posOffset>228600</wp:posOffset>
             </wp:positionH>
             <wp:positionV relativeFrom="paragraph">
-              <wp:posOffset>333521</wp:posOffset>
+              <wp:posOffset>188008</wp:posOffset>
             </wp:positionV>
-            <wp:extent cx="5512777" cy="9195888"/>
+            <wp:extent cx="5319346" cy="9068741"/>
             <wp:effectExtent l="0" t="0" r="0" b="0"/>
             <wp:wrapNone/>
-            <wp:docPr id="1318105301" name="Picture 2" descr="A black and white document with text&#10;&#10;Description automatically generated"/>
+            <wp:docPr id="1071256380" name="Picture 1"/>
             <wp:cNvGraphicFramePr>
               <a:graphicFrameLocks xmlns:a="http://schemas.openxmlformats.org/drawingml/2006/main" noChangeAspect="1"/>
             </wp:cNvGraphicFramePr>
@@ -9402,7 +9540,7 @@
               <a:graphicData uri="http://schemas.openxmlformats.org/drawingml/2006/picture">
                 <pic:pic xmlns:pic="http://schemas.openxmlformats.org/drawingml/2006/picture">
                   <pic:nvPicPr>
-                    <pic:cNvPr id="1318105301" name="Picture 2" descr="A black and white document with text&#10;&#10;Description automatically generated"/>
+                    <pic:cNvPr id="1071256380" name="Picture 1"/>
                     <pic:cNvPicPr>
                       <a:picLocks noChangeAspect="1" noChangeArrowheads="1"/>
                     </pic:cNvPicPr>
@@ -9423,7 +9561,7 @@
                   <pic:spPr bwMode="auto">
                     <a:xfrm>
                       <a:off x="0" y="0"/>
-                      <a:ext cx="5512777" cy="9195888"/>
+                      <a:ext cx="5323091" cy="9075126"/>
                     </a:xfrm>
                     <a:prstGeom prst="rect">
                       <a:avLst/>
@@ -9450,12 +9588,25 @@
           <w:rFonts w:ascii="Arial" w:hAnsi="Arial" w:cs="Arial"/>
           <w:b/>
           <w:bCs/>
-          <w:sz w:val="28"/>
-          <w:szCs w:val="28"/>
-        </w:rPr>
-        <w:t>Architecture</w:t>
-      </w:r>
-      <w:r>
+          <w:sz w:val="24"/>
+          <w:szCs w:val="24"/>
+        </w:rPr>
+        <w:t>Class diagram</w:t>
+      </w:r>
+      <w:r>
+        <w:rPr>
+          <w:rFonts w:ascii="Arial" w:hAnsi="Arial" w:cs="Arial"/>
+          <w:b/>
+          <w:bCs/>
+          <w:sz w:val="24"/>
+          <w:szCs w:val="24"/>
+        </w:rPr>
+        <w:br w:type="page"/>
+      </w:r>
+    </w:p>
+    <w:p>
+      <w:pPr>
+        <w:ind w:left="360"/>
         <w:rPr>
           <w:rFonts w:ascii="Arial" w:hAnsi="Arial" w:cs="Arial"/>
           <w:b/>
@@ -9463,134 +9614,30 @@
           <w:sz w:val="28"/>
           <w:szCs w:val="28"/>
         </w:rPr>
-        <w:t xml:space="preserve"> </w:t>
-      </w:r>
-      <w:r>
-        <w:rPr>
-          <w:rFonts w:ascii="Arial" w:hAnsi="Arial" w:cs="Arial"/>
-          <w:sz w:val="28"/>
-          <w:szCs w:val="28"/>
-        </w:rPr>
-        <w:t>-</w:t>
-      </w:r>
+      </w:pPr>
       <w:r>
         <w:rPr>
           <w:rFonts w:ascii="Arial" w:hAnsi="Arial" w:cs="Arial"/>
           <w:b/>
           <w:bCs/>
-          <w:sz w:val="28"/>
-          <w:szCs w:val="28"/>
-        </w:rPr>
-        <w:t xml:space="preserve"> </w:t>
-      </w:r>
-      <w:r>
-        <w:rPr>
-          <w:rFonts w:ascii="Arial" w:hAnsi="Arial" w:cs="Arial"/>
-          <w:sz w:val="18"/>
-          <w:szCs w:val="18"/>
-          <w:lang w:val="en-US"/>
-        </w:rPr>
-        <w:t xml:space="preserve">Package diagram </w:t>
-      </w:r>
-    </w:p>
-    <w:p>
-      <w:pPr>
-        <w:ind w:left="360"/>
-        <w:rPr>
-          <w:rFonts w:ascii="Arial" w:hAnsi="Arial" w:cs="Arial"/>
-          <w:b/>
-          <w:bCs/>
+          <w:noProof/>
           <w:sz w:val="24"/>
           <w:szCs w:val="24"/>
         </w:rPr>
-      </w:pPr>
-      <w:r>
-        <w:rPr>
-          <w:rFonts w:ascii="Arial" w:hAnsi="Arial" w:cs="Arial"/>
-          <w:b/>
-          <w:bCs/>
-          <w:sz w:val="24"/>
-          <w:szCs w:val="24"/>
-        </w:rPr>
-        <w:t>Class diagram</w:t>
-      </w:r>
-    </w:p>
-    <w:p>
-      <w:pPr>
-        <w:rPr>
-          <w:rFonts w:ascii="Arial" w:hAnsi="Arial" w:cs="Arial"/>
-          <w:sz w:val="18"/>
-          <w:szCs w:val="18"/>
-          <w:lang w:val="en-US"/>
-        </w:rPr>
-      </w:pPr>
-    </w:p>
-    <w:p>
-      <w:pPr>
-        <w:ind w:left="360"/>
-        <w:rPr>
-          <w:rFonts w:ascii="Arial" w:hAnsi="Arial" w:cs="Arial"/>
-          <w:b/>
-          <w:bCs/>
-          <w:sz w:val="24"/>
-          <w:szCs w:val="24"/>
-        </w:rPr>
-      </w:pPr>
-    </w:p>
-    <w:p>
-      <w:pPr>
-        <w:rPr>
-          <w:rFonts w:ascii="Arial" w:hAnsi="Arial" w:cs="Arial"/>
-          <w:b/>
-          <w:bCs/>
-          <w:sz w:val="24"/>
-          <w:szCs w:val="24"/>
-        </w:rPr>
-      </w:pPr>
-      <w:r>
-        <w:rPr>
-          <w:rFonts w:ascii="Arial" w:hAnsi="Arial" w:cs="Arial"/>
-          <w:b/>
-          <w:bCs/>
-          <w:sz w:val="24"/>
-          <w:szCs w:val="24"/>
-        </w:rPr>
-        <w:br w:type="page"/>
-      </w:r>
-    </w:p>
-    <w:p>
-      <w:pPr>
-        <w:ind w:left="360"/>
-        <w:rPr>
-          <w:rFonts w:ascii="Arial" w:hAnsi="Arial" w:cs="Arial"/>
-          <w:b/>
-          <w:bCs/>
-          <w:sz w:val="28"/>
-          <w:szCs w:val="28"/>
-        </w:rPr>
-      </w:pPr>
-      <w:r>
-        <w:rPr>
-          <w:rFonts w:ascii="Arial" w:hAnsi="Arial" w:cs="Arial"/>
-          <w:noProof/>
-          <w:sz w:val="16"/>
-          <w:szCs w:val="16"/>
-          <w:lang w:val="en-US"/>
-        </w:rPr>
         <w:lastRenderedPageBreak/>
         <w:drawing>
-          <wp:anchor distT="0" distB="0" distL="114300" distR="114300" simplePos="0" relativeHeight="251657728" behindDoc="1" locked="0" layoutInCell="1" allowOverlap="1" wp14:anchorId="7CC04584" wp14:editId="4086411D">
+          <wp:anchor distT="0" distB="0" distL="114300" distR="114300" simplePos="0" relativeHeight="251660288" behindDoc="1" locked="0" layoutInCell="1" allowOverlap="1" wp14:anchorId="55773FD2" wp14:editId="1C5CAA09">
             <wp:simplePos x="0" y="0"/>
             <wp:positionH relativeFrom="column">
-              <wp:posOffset>-386862</wp:posOffset>
+              <wp:posOffset>-712177</wp:posOffset>
             </wp:positionH>
             <wp:positionV relativeFrom="paragraph">
-              <wp:posOffset>0</wp:posOffset>
+              <wp:posOffset>211015</wp:posOffset>
             </wp:positionV>
-            <wp:extent cx="5940367" cy="3719146"/>
+            <wp:extent cx="7155180" cy="3472962"/>
             <wp:effectExtent l="0" t="0" r="0" b="0"/>
             <wp:wrapNone/>
-            <wp:docPr id="1412744350" name="Picture 1" descr="A diagram of a website&#10;&#10;Description automatically generated"/>
+            <wp:docPr id="478337378" name="Picture 3"/>
             <wp:cNvGraphicFramePr>
               <a:graphicFrameLocks xmlns:a="http://schemas.openxmlformats.org/drawingml/2006/main" noChangeAspect="1"/>
             </wp:cNvGraphicFramePr>
@@ -9598,7 +9645,7 @@
               <a:graphicData uri="http://schemas.openxmlformats.org/drawingml/2006/picture">
                 <pic:pic xmlns:pic="http://schemas.openxmlformats.org/drawingml/2006/picture">
                   <pic:nvPicPr>
-                    <pic:cNvPr id="1412744350" name="Picture 1" descr="A diagram of a website&#10;&#10;Description automatically generated"/>
+                    <pic:cNvPr id="0" name="Picture 3"/>
                     <pic:cNvPicPr>
                       <a:picLocks noChangeAspect="1" noChangeArrowheads="1"/>
                     </pic:cNvPicPr>
@@ -9619,7 +9666,7 @@
                   <pic:spPr bwMode="auto">
                     <a:xfrm>
                       <a:off x="0" y="0"/>
-                      <a:ext cx="5940367" cy="3719146"/>
+                      <a:ext cx="7155180" cy="3472962"/>
                     </a:xfrm>
                     <a:prstGeom prst="rect">
                       <a:avLst/>
@@ -9632,6 +9679,12 @@
                 </pic:pic>
               </a:graphicData>
             </a:graphic>
+            <wp14:sizeRelH relativeFrom="margin">
+              <wp14:pctWidth>0</wp14:pctWidth>
+            </wp14:sizeRelH>
+            <wp14:sizeRelV relativeFrom="margin">
+              <wp14:pctHeight>0</wp14:pctHeight>
+            </wp14:sizeRelV>
           </wp:anchor>
         </w:drawing>
       </w:r>
@@ -9731,16 +9784,124 @@
         <w:ind w:left="360"/>
         <w:rPr>
           <w:rFonts w:ascii="Arial" w:hAnsi="Arial" w:cs="Arial"/>
+        </w:rPr>
+      </w:pPr>
+    </w:p>
+    <w:p>
+      <w:pPr>
+        <w:ind w:left="360"/>
+        <w:rPr>
+          <w:rFonts w:ascii="Arial" w:hAnsi="Arial" w:cs="Arial"/>
+        </w:rPr>
+      </w:pPr>
+    </w:p>
+    <w:p>
+      <w:pPr>
+        <w:ind w:left="360"/>
+        <w:rPr>
+          <w:rFonts w:ascii="Arial" w:hAnsi="Arial" w:cs="Arial"/>
+        </w:rPr>
+      </w:pPr>
+    </w:p>
+    <w:p>
+      <w:pPr>
+        <w:ind w:left="360"/>
+        <w:rPr>
+          <w:rFonts w:ascii="Arial" w:hAnsi="Arial" w:cs="Arial"/>
+        </w:rPr>
+      </w:pPr>
+    </w:p>
+    <w:p>
+      <w:pPr>
+        <w:rPr>
+          <w:rFonts w:ascii="Arial" w:hAnsi="Arial" w:cs="Arial"/>
+        </w:rPr>
+      </w:pPr>
+    </w:p>
+    <w:p>
+      <w:pPr>
+        <w:ind w:left="360"/>
+        <w:rPr>
+          <w:rFonts w:ascii="Arial" w:hAnsi="Arial" w:cs="Arial"/>
+        </w:rPr>
+      </w:pPr>
+      <w:r>
+        <w:rPr>
+          <w:rFonts w:ascii="Arial" w:hAnsi="Arial" w:cs="Arial"/>
+        </w:rPr>
+        <w:t xml:space="preserve">Talk about logic/diagrams a </w:t>
+      </w:r>
+      <w:proofErr w:type="gramStart"/>
+      <w:r>
+        <w:rPr>
+          <w:rFonts w:ascii="Arial" w:hAnsi="Arial" w:cs="Arial"/>
+        </w:rPr>
+        <w:t>bit</w:t>
+      </w:r>
+      <w:proofErr w:type="gramEnd"/>
+      <w:r>
+        <w:rPr>
+          <w:rFonts w:ascii="Arial" w:hAnsi="Arial" w:cs="Arial"/>
+        </w:rPr>
+        <w:t xml:space="preserve"> </w:t>
+      </w:r>
+    </w:p>
+    <w:p>
+      <w:pPr>
+        <w:ind w:left="360"/>
+        <w:rPr>
+          <w:rFonts w:ascii="Arial" w:hAnsi="Arial" w:cs="Arial"/>
+        </w:rPr>
+      </w:pPr>
+    </w:p>
+    <w:p>
+      <w:pPr>
+        <w:rPr>
+          <w:rFonts w:ascii="Arial" w:hAnsi="Arial" w:cs="Arial"/>
+        </w:rPr>
+      </w:pPr>
+      <w:r>
+        <w:rPr>
+          <w:rFonts w:ascii="Arial" w:hAnsi="Arial" w:cs="Arial"/>
+        </w:rPr>
+        <w:br w:type="page"/>
+      </w:r>
+    </w:p>
+    <w:p>
+      <w:pPr>
+        <w:ind w:left="360"/>
+        <w:rPr>
+          <w:rFonts w:ascii="Arial" w:hAnsi="Arial" w:cs="Arial"/>
+          <w:b/>
+          <w:bCs/>
+          <w:sz w:val="24"/>
+          <w:szCs w:val="24"/>
+        </w:rPr>
+      </w:pPr>
+      <w:r>
+        <w:rPr>
+          <w:rFonts w:ascii="Arial" w:hAnsi="Arial" w:cs="Arial"/>
+          <w:b/>
+          <w:bCs/>
+          <w:sz w:val="24"/>
+          <w:szCs w:val="24"/>
+        </w:rPr>
+        <w:lastRenderedPageBreak/>
+        <w:t>Wireframes</w:t>
+      </w:r>
+    </w:p>
+    <w:p>
+      <w:pPr>
+        <w:ind w:left="360"/>
+        <w:rPr>
+          <w:rFonts w:ascii="Arial" w:hAnsi="Arial" w:cs="Arial"/>
           <w:b/>
           <w:bCs/>
           <w:sz w:val="28"/>
           <w:szCs w:val="28"/>
         </w:rPr>
       </w:pPr>
-    </w:p>
-    <w:p>
-      <w:pPr>
-        <w:ind w:left="360"/>
+      <w:r>
         <w:rPr>
           <w:rFonts w:ascii="Arial" w:hAnsi="Arial" w:cs="Arial"/>
           <w:b/>
@@ -9748,11 +9909,9 @@
           <w:sz w:val="28"/>
           <w:szCs w:val="28"/>
         </w:rPr>
-      </w:pPr>
-    </w:p>
-    <w:p>
-      <w:pPr>
-        <w:ind w:left="360"/>
+        <w:br/>
+      </w:r>
+      <w:r>
         <w:rPr>
           <w:rFonts w:ascii="Arial" w:hAnsi="Arial" w:cs="Arial"/>
           <w:b/>
@@ -9760,7 +9919,8 @@
           <w:sz w:val="28"/>
           <w:szCs w:val="28"/>
         </w:rPr>
-      </w:pPr>
+        <w:br/>
+      </w:r>
     </w:p>
     <w:p>
       <w:pPr>
@@ -9779,14 +9939,276 @@
         <w:ind w:left="360"/>
         <w:rPr>
           <w:rFonts w:ascii="Arial" w:hAnsi="Arial" w:cs="Arial"/>
-        </w:rPr>
-      </w:pPr>
-      <w:r>
-        <w:rPr>
-          <w:rFonts w:ascii="Arial" w:hAnsi="Arial" w:cs="Arial"/>
-        </w:rPr>
-        <w:t xml:space="preserve">Talk about logic/diagrams a bit </w:t>
-      </w:r>
+          <w:b/>
+          <w:bCs/>
+          <w:sz w:val="28"/>
+          <w:szCs w:val="28"/>
+        </w:rPr>
+      </w:pPr>
+    </w:p>
+    <w:p>
+      <w:pPr>
+        <w:ind w:left="360"/>
+        <w:rPr>
+          <w:rFonts w:ascii="Arial" w:hAnsi="Arial" w:cs="Arial"/>
+          <w:b/>
+          <w:bCs/>
+          <w:sz w:val="28"/>
+          <w:szCs w:val="28"/>
+        </w:rPr>
+      </w:pPr>
+    </w:p>
+    <w:p>
+      <w:pPr>
+        <w:ind w:left="360"/>
+        <w:rPr>
+          <w:rFonts w:ascii="Arial" w:hAnsi="Arial" w:cs="Arial"/>
+          <w:b/>
+          <w:bCs/>
+          <w:sz w:val="28"/>
+          <w:szCs w:val="28"/>
+        </w:rPr>
+      </w:pPr>
+    </w:p>
+    <w:p>
+      <w:pPr>
+        <w:ind w:left="360"/>
+        <w:rPr>
+          <w:rFonts w:ascii="Arial" w:hAnsi="Arial" w:cs="Arial"/>
+          <w:b/>
+          <w:bCs/>
+          <w:sz w:val="28"/>
+          <w:szCs w:val="28"/>
+        </w:rPr>
+      </w:pPr>
+    </w:p>
+    <w:p>
+      <w:pPr>
+        <w:ind w:left="360"/>
+        <w:rPr>
+          <w:rFonts w:ascii="Arial" w:hAnsi="Arial" w:cs="Arial"/>
+          <w:b/>
+          <w:bCs/>
+          <w:sz w:val="28"/>
+          <w:szCs w:val="28"/>
+        </w:rPr>
+      </w:pPr>
+    </w:p>
+    <w:p>
+      <w:pPr>
+        <w:ind w:left="360"/>
+        <w:rPr>
+          <w:rFonts w:ascii="Arial" w:hAnsi="Arial" w:cs="Arial"/>
+          <w:b/>
+          <w:bCs/>
+          <w:sz w:val="28"/>
+          <w:szCs w:val="28"/>
+        </w:rPr>
+      </w:pPr>
+    </w:p>
+    <w:p>
+      <w:pPr>
+        <w:ind w:left="360"/>
+        <w:rPr>
+          <w:rFonts w:ascii="Arial" w:hAnsi="Arial" w:cs="Arial"/>
+          <w:b/>
+          <w:bCs/>
+          <w:sz w:val="28"/>
+          <w:szCs w:val="28"/>
+        </w:rPr>
+      </w:pPr>
+    </w:p>
+    <w:p>
+      <w:pPr>
+        <w:ind w:left="360"/>
+        <w:rPr>
+          <w:rFonts w:ascii="Arial" w:hAnsi="Arial" w:cs="Arial"/>
+          <w:b/>
+          <w:bCs/>
+          <w:sz w:val="28"/>
+          <w:szCs w:val="28"/>
+        </w:rPr>
+      </w:pPr>
+    </w:p>
+    <w:p>
+      <w:pPr>
+        <w:ind w:left="360"/>
+        <w:rPr>
+          <w:rFonts w:ascii="Arial" w:hAnsi="Arial" w:cs="Arial"/>
+          <w:b/>
+          <w:bCs/>
+          <w:sz w:val="28"/>
+          <w:szCs w:val="28"/>
+        </w:rPr>
+      </w:pPr>
+    </w:p>
+    <w:p>
+      <w:pPr>
+        <w:ind w:left="360"/>
+        <w:rPr>
+          <w:rFonts w:ascii="Arial" w:hAnsi="Arial" w:cs="Arial"/>
+          <w:b/>
+          <w:bCs/>
+          <w:sz w:val="28"/>
+          <w:szCs w:val="28"/>
+        </w:rPr>
+      </w:pPr>
+    </w:p>
+    <w:p>
+      <w:pPr>
+        <w:ind w:left="360"/>
+        <w:rPr>
+          <w:rFonts w:ascii="Arial" w:hAnsi="Arial" w:cs="Arial"/>
+          <w:b/>
+          <w:bCs/>
+          <w:sz w:val="28"/>
+          <w:szCs w:val="28"/>
+        </w:rPr>
+      </w:pPr>
+    </w:p>
+    <w:p>
+      <w:pPr>
+        <w:ind w:left="360"/>
+        <w:rPr>
+          <w:rFonts w:ascii="Arial" w:hAnsi="Arial" w:cs="Arial"/>
+          <w:b/>
+          <w:bCs/>
+          <w:sz w:val="28"/>
+          <w:szCs w:val="28"/>
+        </w:rPr>
+      </w:pPr>
+    </w:p>
+    <w:p>
+      <w:pPr>
+        <w:ind w:left="360"/>
+        <w:rPr>
+          <w:rFonts w:ascii="Arial" w:hAnsi="Arial" w:cs="Arial"/>
+          <w:b/>
+          <w:bCs/>
+          <w:sz w:val="28"/>
+          <w:szCs w:val="28"/>
+        </w:rPr>
+      </w:pPr>
+    </w:p>
+    <w:p>
+      <w:pPr>
+        <w:ind w:left="360"/>
+        <w:rPr>
+          <w:rFonts w:ascii="Arial" w:hAnsi="Arial" w:cs="Arial"/>
+          <w:b/>
+          <w:bCs/>
+          <w:sz w:val="28"/>
+          <w:szCs w:val="28"/>
+        </w:rPr>
+      </w:pPr>
+    </w:p>
+    <w:p>
+      <w:pPr>
+        <w:ind w:left="360"/>
+        <w:rPr>
+          <w:rFonts w:ascii="Arial" w:hAnsi="Arial" w:cs="Arial"/>
+          <w:b/>
+          <w:bCs/>
+          <w:sz w:val="28"/>
+          <w:szCs w:val="28"/>
+        </w:rPr>
+      </w:pPr>
+    </w:p>
+    <w:p>
+      <w:pPr>
+        <w:ind w:left="360"/>
+        <w:rPr>
+          <w:rFonts w:ascii="Arial" w:hAnsi="Arial" w:cs="Arial"/>
+          <w:b/>
+          <w:bCs/>
+          <w:sz w:val="28"/>
+          <w:szCs w:val="28"/>
+        </w:rPr>
+      </w:pPr>
+    </w:p>
+    <w:p>
+      <w:pPr>
+        <w:ind w:left="360"/>
+        <w:rPr>
+          <w:rFonts w:ascii="Arial" w:hAnsi="Arial" w:cs="Arial"/>
+          <w:b/>
+          <w:bCs/>
+          <w:sz w:val="28"/>
+          <w:szCs w:val="28"/>
+        </w:rPr>
+      </w:pPr>
+    </w:p>
+    <w:p>
+      <w:pPr>
+        <w:ind w:left="360"/>
+        <w:rPr>
+          <w:rFonts w:ascii="Arial" w:hAnsi="Arial" w:cs="Arial"/>
+          <w:b/>
+          <w:bCs/>
+          <w:sz w:val="28"/>
+          <w:szCs w:val="28"/>
+        </w:rPr>
+      </w:pPr>
+    </w:p>
+    <w:p>
+      <w:pPr>
+        <w:ind w:left="360"/>
+        <w:rPr>
+          <w:rFonts w:ascii="Arial" w:hAnsi="Arial" w:cs="Arial"/>
+          <w:b/>
+          <w:bCs/>
+          <w:sz w:val="28"/>
+          <w:szCs w:val="28"/>
+        </w:rPr>
+      </w:pPr>
+    </w:p>
+    <w:p>
+      <w:pPr>
+        <w:ind w:left="360"/>
+        <w:rPr>
+          <w:rFonts w:ascii="Arial" w:hAnsi="Arial" w:cs="Arial"/>
+          <w:b/>
+          <w:bCs/>
+          <w:sz w:val="28"/>
+          <w:szCs w:val="28"/>
+        </w:rPr>
+      </w:pPr>
+    </w:p>
+    <w:p>
+      <w:pPr>
+        <w:ind w:left="360"/>
+        <w:rPr>
+          <w:rFonts w:ascii="Arial" w:hAnsi="Arial" w:cs="Arial"/>
+          <w:b/>
+          <w:bCs/>
+          <w:sz w:val="28"/>
+          <w:szCs w:val="28"/>
+        </w:rPr>
+      </w:pPr>
+    </w:p>
+    <w:p>
+      <w:pPr>
+        <w:ind w:left="360"/>
+        <w:rPr>
+          <w:rFonts w:ascii="Arial" w:hAnsi="Arial" w:cs="Arial"/>
+          <w:b/>
+          <w:bCs/>
+          <w:sz w:val="28"/>
+          <w:szCs w:val="28"/>
+        </w:rPr>
+      </w:pPr>
+    </w:p>
+    <w:p>
+      <w:pPr>
+        <w:ind w:left="360"/>
+        <w:rPr>
+          <w:rFonts w:ascii="Arial" w:hAnsi="Arial" w:cs="Arial"/>
+          <w:b/>
+          <w:bCs/>
+          <w:sz w:val="28"/>
+          <w:szCs w:val="28"/>
+        </w:rPr>
+      </w:pPr>
     </w:p>
     <w:p>
       <w:pPr>
@@ -9799,10 +10221,7 @@
           <w:szCs w:val="24"/>
         </w:rPr>
       </w:pPr>
-    </w:p>
-    <w:p>
-      <w:pPr>
-        <w:ind w:left="360"/>
+      <w:r>
         <w:rPr>
           <w:rFonts w:ascii="Arial" w:hAnsi="Arial" w:cs="Arial"/>
           <w:b/>
@@ -9810,8 +10229,333 @@
           <w:sz w:val="24"/>
           <w:szCs w:val="24"/>
         </w:rPr>
-      </w:pPr>
-      <w:r>
+        <w:lastRenderedPageBreak/>
+        <w:t>Packet diagram</w:t>
+      </w:r>
+    </w:p>
+    <w:p>
+      <w:pPr>
+        <w:ind w:left="360"/>
+        <w:rPr>
+          <w:rFonts w:ascii="Arial" w:hAnsi="Arial" w:cs="Arial"/>
+          <w:b/>
+          <w:bCs/>
+          <w:sz w:val="28"/>
+          <w:szCs w:val="28"/>
+        </w:rPr>
+      </w:pPr>
+    </w:p>
+    <w:p>
+      <w:pPr>
+        <w:ind w:left="360"/>
+        <w:rPr>
+          <w:rFonts w:ascii="Arial" w:hAnsi="Arial" w:cs="Arial"/>
+          <w:b/>
+          <w:bCs/>
+          <w:sz w:val="28"/>
+          <w:szCs w:val="28"/>
+        </w:rPr>
+      </w:pPr>
+    </w:p>
+    <w:p>
+      <w:pPr>
+        <w:ind w:left="360"/>
+        <w:rPr>
+          <w:rFonts w:ascii="Arial" w:hAnsi="Arial" w:cs="Arial"/>
+          <w:b/>
+          <w:bCs/>
+          <w:sz w:val="28"/>
+          <w:szCs w:val="28"/>
+        </w:rPr>
+      </w:pPr>
+    </w:p>
+    <w:p>
+      <w:pPr>
+        <w:ind w:left="360"/>
+        <w:rPr>
+          <w:rFonts w:ascii="Arial" w:hAnsi="Arial" w:cs="Arial"/>
+          <w:b/>
+          <w:bCs/>
+          <w:sz w:val="28"/>
+          <w:szCs w:val="28"/>
+        </w:rPr>
+      </w:pPr>
+    </w:p>
+    <w:p>
+      <w:pPr>
+        <w:ind w:left="360"/>
+        <w:rPr>
+          <w:rFonts w:ascii="Arial" w:hAnsi="Arial" w:cs="Arial"/>
+          <w:b/>
+          <w:bCs/>
+          <w:sz w:val="28"/>
+          <w:szCs w:val="28"/>
+        </w:rPr>
+      </w:pPr>
+    </w:p>
+    <w:p>
+      <w:pPr>
+        <w:ind w:left="360"/>
+        <w:rPr>
+          <w:rFonts w:ascii="Arial" w:hAnsi="Arial" w:cs="Arial"/>
+          <w:b/>
+          <w:bCs/>
+          <w:sz w:val="28"/>
+          <w:szCs w:val="28"/>
+        </w:rPr>
+      </w:pPr>
+    </w:p>
+    <w:p>
+      <w:pPr>
+        <w:ind w:left="360"/>
+        <w:rPr>
+          <w:rFonts w:ascii="Arial" w:hAnsi="Arial" w:cs="Arial"/>
+          <w:b/>
+          <w:bCs/>
+          <w:sz w:val="28"/>
+          <w:szCs w:val="28"/>
+        </w:rPr>
+      </w:pPr>
+    </w:p>
+    <w:p>
+      <w:pPr>
+        <w:ind w:left="360"/>
+        <w:rPr>
+          <w:rFonts w:ascii="Arial" w:hAnsi="Arial" w:cs="Arial"/>
+          <w:b/>
+          <w:bCs/>
+          <w:sz w:val="28"/>
+          <w:szCs w:val="28"/>
+        </w:rPr>
+      </w:pPr>
+    </w:p>
+    <w:p>
+      <w:pPr>
+        <w:ind w:left="360"/>
+        <w:rPr>
+          <w:rFonts w:ascii="Arial" w:hAnsi="Arial" w:cs="Arial"/>
+          <w:b/>
+          <w:bCs/>
+          <w:sz w:val="28"/>
+          <w:szCs w:val="28"/>
+        </w:rPr>
+      </w:pPr>
+    </w:p>
+    <w:p>
+      <w:pPr>
+        <w:ind w:left="360"/>
+        <w:rPr>
+          <w:rFonts w:ascii="Arial" w:hAnsi="Arial" w:cs="Arial"/>
+          <w:b/>
+          <w:bCs/>
+          <w:sz w:val="28"/>
+          <w:szCs w:val="28"/>
+        </w:rPr>
+      </w:pPr>
+    </w:p>
+    <w:p>
+      <w:pPr>
+        <w:ind w:left="360"/>
+        <w:rPr>
+          <w:rFonts w:ascii="Arial" w:hAnsi="Arial" w:cs="Arial"/>
+          <w:b/>
+          <w:bCs/>
+          <w:sz w:val="28"/>
+          <w:szCs w:val="28"/>
+        </w:rPr>
+      </w:pPr>
+    </w:p>
+    <w:p>
+      <w:pPr>
+        <w:rPr>
+          <w:rFonts w:ascii="Arial" w:hAnsi="Arial" w:cs="Arial"/>
+          <w:b/>
+          <w:bCs/>
+          <w:sz w:val="28"/>
+          <w:szCs w:val="28"/>
+        </w:rPr>
+      </w:pPr>
+    </w:p>
+    <w:p>
+      <w:pPr>
+        <w:rPr>
+          <w:rFonts w:ascii="Arial" w:hAnsi="Arial" w:cs="Arial"/>
+          <w:b/>
+          <w:bCs/>
+          <w:sz w:val="28"/>
+          <w:szCs w:val="28"/>
+        </w:rPr>
+      </w:pPr>
+    </w:p>
+    <w:p>
+      <w:pPr>
+        <w:rPr>
+          <w:rFonts w:ascii="Arial" w:hAnsi="Arial" w:cs="Arial"/>
+          <w:b/>
+          <w:bCs/>
+          <w:sz w:val="28"/>
+          <w:szCs w:val="28"/>
+        </w:rPr>
+      </w:pPr>
+    </w:p>
+    <w:p>
+      <w:pPr>
+        <w:rPr>
+          <w:rFonts w:ascii="Arial" w:hAnsi="Arial" w:cs="Arial"/>
+          <w:b/>
+          <w:bCs/>
+          <w:sz w:val="28"/>
+          <w:szCs w:val="28"/>
+        </w:rPr>
+      </w:pPr>
+    </w:p>
+    <w:p>
+      <w:pPr>
+        <w:rPr>
+          <w:rFonts w:ascii="Arial" w:hAnsi="Arial" w:cs="Arial"/>
+          <w:b/>
+          <w:bCs/>
+          <w:sz w:val="28"/>
+          <w:szCs w:val="28"/>
+        </w:rPr>
+      </w:pPr>
+    </w:p>
+    <w:p>
+      <w:pPr>
+        <w:rPr>
+          <w:rFonts w:ascii="Arial" w:hAnsi="Arial" w:cs="Arial"/>
+          <w:b/>
+          <w:bCs/>
+          <w:sz w:val="28"/>
+          <w:szCs w:val="28"/>
+        </w:rPr>
+      </w:pPr>
+    </w:p>
+    <w:p>
+      <w:pPr>
+        <w:rPr>
+          <w:rFonts w:ascii="Arial" w:hAnsi="Arial" w:cs="Arial"/>
+          <w:b/>
+          <w:bCs/>
+          <w:sz w:val="28"/>
+          <w:szCs w:val="28"/>
+        </w:rPr>
+      </w:pPr>
+    </w:p>
+    <w:p>
+      <w:pPr>
+        <w:rPr>
+          <w:rFonts w:ascii="Arial" w:hAnsi="Arial" w:cs="Arial"/>
+          <w:b/>
+          <w:bCs/>
+          <w:sz w:val="28"/>
+          <w:szCs w:val="28"/>
+        </w:rPr>
+      </w:pPr>
+    </w:p>
+    <w:p>
+      <w:pPr>
+        <w:rPr>
+          <w:rFonts w:ascii="Arial" w:hAnsi="Arial" w:cs="Arial"/>
+          <w:b/>
+          <w:bCs/>
+          <w:sz w:val="28"/>
+          <w:szCs w:val="28"/>
+        </w:rPr>
+      </w:pPr>
+    </w:p>
+    <w:p>
+      <w:pPr>
+        <w:rPr>
+          <w:rFonts w:ascii="Arial" w:hAnsi="Arial" w:cs="Arial"/>
+          <w:b/>
+          <w:bCs/>
+          <w:sz w:val="28"/>
+          <w:szCs w:val="28"/>
+        </w:rPr>
+      </w:pPr>
+    </w:p>
+    <w:p>
+      <w:pPr>
+        <w:rPr>
+          <w:rFonts w:ascii="Arial" w:hAnsi="Arial" w:cs="Arial"/>
+          <w:b/>
+          <w:bCs/>
+          <w:sz w:val="28"/>
+          <w:szCs w:val="28"/>
+        </w:rPr>
+      </w:pPr>
+    </w:p>
+    <w:p>
+      <w:pPr>
+        <w:rPr>
+          <w:rFonts w:ascii="Arial" w:hAnsi="Arial" w:cs="Arial"/>
+          <w:b/>
+          <w:bCs/>
+          <w:sz w:val="28"/>
+          <w:szCs w:val="28"/>
+        </w:rPr>
+      </w:pPr>
+    </w:p>
+    <w:p>
+      <w:pPr>
+        <w:rPr>
+          <w:rFonts w:ascii="Arial" w:hAnsi="Arial" w:cs="Arial"/>
+          <w:b/>
+          <w:bCs/>
+          <w:sz w:val="28"/>
+          <w:szCs w:val="28"/>
+        </w:rPr>
+      </w:pPr>
+    </w:p>
+    <w:p>
+      <w:pPr>
+        <w:rPr>
+          <w:rFonts w:ascii="Arial" w:hAnsi="Arial" w:cs="Arial"/>
+          <w:b/>
+          <w:bCs/>
+          <w:sz w:val="28"/>
+          <w:szCs w:val="28"/>
+        </w:rPr>
+      </w:pPr>
+    </w:p>
+    <w:p>
+      <w:pPr>
+        <w:rPr>
+          <w:rFonts w:ascii="Arial" w:hAnsi="Arial" w:cs="Arial"/>
+          <w:b/>
+          <w:bCs/>
+          <w:sz w:val="28"/>
+          <w:szCs w:val="28"/>
+        </w:rPr>
+      </w:pPr>
+    </w:p>
+    <w:p>
+      <w:pPr>
+        <w:ind w:left="360"/>
+        <w:rPr>
+          <w:rFonts w:ascii="Arial" w:hAnsi="Arial" w:cs="Arial"/>
+          <w:b/>
+          <w:bCs/>
+          <w:sz w:val="28"/>
+          <w:szCs w:val="28"/>
+        </w:rPr>
+      </w:pPr>
+      <w:r>
+        <w:rPr>
+          <w:rFonts w:ascii="Arial" w:hAnsi="Arial" w:cs="Arial"/>
+          <w:b/>
+          <w:bCs/>
+          <w:sz w:val="28"/>
+          <w:szCs w:val="28"/>
+        </w:rPr>
+        <w:lastRenderedPageBreak/>
+        <w:t>Conclusion</w:t>
+      </w:r>
+    </w:p>
+    <w:p>
+      <w:pPr>
+        <w:ind w:left="360"/>
         <w:rPr>
           <w:rFonts w:ascii="Arial" w:hAnsi="Arial" w:cs="Arial"/>
           <w:b/>
@@ -9819,24 +10563,8 @@
           <w:sz w:val="24"/>
           <w:szCs w:val="24"/>
         </w:rPr>
-        <w:t>Wireframes</w:t>
-      </w:r>
-    </w:p>
-    <w:p>
-      <w:pPr>
-        <w:ind w:left="360"/>
-        <w:rPr>
-          <w:rFonts w:ascii="Arial" w:hAnsi="Arial" w:cs="Arial"/>
-          <w:b/>
-          <w:bCs/>
-          <w:sz w:val="28"/>
-          <w:szCs w:val="28"/>
-        </w:rPr>
-      </w:pPr>
-    </w:p>
-    <w:p>
-      <w:pPr>
-        <w:ind w:left="360"/>
+      </w:pPr>
+      <w:r>
         <w:rPr>
           <w:rFonts w:ascii="Arial" w:hAnsi="Arial" w:cs="Arial"/>
           <w:b/>
@@ -9844,7 +10572,8 @@
           <w:sz w:val="24"/>
           <w:szCs w:val="24"/>
         </w:rPr>
-      </w:pPr>
+        <w:t>Challenges and constraints</w:t>
+      </w:r>
       <w:r>
         <w:rPr>
           <w:rFonts w:ascii="Arial" w:hAnsi="Arial" w:cs="Arial"/>
@@ -9853,7 +10582,215 @@
           <w:sz w:val="24"/>
           <w:szCs w:val="24"/>
         </w:rPr>
-        <w:t>Packet diagram</w:t>
+        <w:t xml:space="preserve"> faced during creation process.</w:t>
+      </w:r>
+    </w:p>
+    <w:p>
+      <w:pPr>
+        <w:ind w:left="360"/>
+        <w:rPr>
+          <w:rFonts w:ascii="Arial" w:hAnsi="Arial" w:cs="Arial"/>
+        </w:rPr>
+      </w:pPr>
+      <w:r>
+        <w:rPr>
+          <w:rFonts w:ascii="Arial" w:hAnsi="Arial" w:cs="Arial"/>
+        </w:rPr>
+        <w:t>My primary challenge when doing my project is caused by coding as consequence of my lack of experience with the three languages we have to use: HTML, JavaScript, and CSS. HTML and CSS weren’t too difficult due to their rather simpler nature, but JavaScript took significant time to become component at. While the initial learning curve weren’t too high due to its sharing qualities with both C++ and python, my primary coding language.</w:t>
+      </w:r>
+    </w:p>
+    <w:p>
+      <w:pPr>
+        <w:ind w:left="360"/>
+        <w:rPr>
+          <w:rFonts w:ascii="Arial" w:hAnsi="Arial" w:cs="Arial"/>
+        </w:rPr>
+      </w:pPr>
+      <w:r>
+        <w:rPr>
+          <w:rFonts w:ascii="Arial" w:hAnsi="Arial" w:cs="Arial"/>
+        </w:rPr>
+        <w:t xml:space="preserve"> What was the initial challenge was understanding how to effectively incorporate the JavaScript into my </w:t>
+      </w:r>
+      <w:r>
+        <w:rPr>
+          <w:rFonts w:ascii="Arial" w:hAnsi="Arial" w:cs="Arial"/>
+        </w:rPr>
+        <w:t xml:space="preserve">HTML, </w:t>
+      </w:r>
+      <w:r>
+        <w:rPr>
+          <w:rFonts w:ascii="Arial" w:hAnsi="Arial" w:cs="Arial"/>
+        </w:rPr>
+        <w:t>so it responds to my inputs</w:t>
+      </w:r>
+      <w:r>
+        <w:rPr>
+          <w:rFonts w:ascii="Arial" w:hAnsi="Arial" w:cs="Arial"/>
+        </w:rPr>
+        <w:t xml:space="preserve"> using </w:t>
+      </w:r>
+      <w:proofErr w:type="gramStart"/>
+      <w:r>
+        <w:rPr>
+          <w:rFonts w:ascii="Arial" w:hAnsi="Arial" w:cs="Arial"/>
+        </w:rPr>
+        <w:t>document.getElementById</w:t>
+      </w:r>
+      <w:proofErr w:type="gramEnd"/>
+      <w:r>
+        <w:rPr>
+          <w:rFonts w:ascii="Arial" w:hAnsi="Arial" w:cs="Arial"/>
+        </w:rPr>
+        <w:t>,the “onclick”</w:t>
+      </w:r>
+      <w:r>
+        <w:rPr>
+          <w:rFonts w:ascii="Arial" w:hAnsi="Arial" w:cs="Arial"/>
+        </w:rPr>
+        <w:t xml:space="preserve"> </w:t>
+      </w:r>
+      <w:r>
+        <w:rPr>
+          <w:rFonts w:ascii="Arial" w:hAnsi="Arial" w:cs="Arial"/>
+        </w:rPr>
+        <w:t>/</w:t>
+      </w:r>
+      <w:r>
+        <w:rPr>
+          <w:rFonts w:ascii="Arial" w:hAnsi="Arial" w:cs="Arial"/>
+        </w:rPr>
+        <w:t xml:space="preserve"> </w:t>
+      </w:r>
+      <w:r>
+        <w:rPr>
+          <w:rFonts w:ascii="Arial" w:hAnsi="Arial" w:cs="Arial"/>
+        </w:rPr>
+        <w:t xml:space="preserve">”oninput” attributes and event listeners. Once I understood that, progress was steady. </w:t>
+      </w:r>
+    </w:p>
+    <w:p>
+      <w:pPr>
+        <w:ind w:left="360"/>
+        <w:rPr>
+          <w:rFonts w:ascii="Arial" w:hAnsi="Arial" w:cs="Arial"/>
+        </w:rPr>
+      </w:pPr>
+      <w:r>
+        <w:rPr>
+          <w:rFonts w:ascii="Arial" w:hAnsi="Arial" w:cs="Arial"/>
+        </w:rPr>
+        <w:t xml:space="preserve">This was halted </w:t>
+      </w:r>
+      <w:r>
+        <w:rPr>
+          <w:rFonts w:ascii="Arial" w:hAnsi="Arial" w:cs="Arial"/>
+        </w:rPr>
+        <w:t xml:space="preserve">in the fourth sprint </w:t>
+      </w:r>
+      <w:r>
+        <w:rPr>
+          <w:rFonts w:ascii="Arial" w:hAnsi="Arial" w:cs="Arial"/>
+        </w:rPr>
+        <w:t xml:space="preserve">when I attempted to style the words and reset words at the end of the line. This initially challenged me by figuring out how to style each letter individually, leading to the discovery of spans. Although, it </w:t>
+      </w:r>
+      <w:r>
+        <w:rPr>
+          <w:rFonts w:ascii="Arial" w:hAnsi="Arial" w:cs="Arial"/>
+        </w:rPr>
+        <w:t>wasn’t</w:t>
+      </w:r>
+      <w:r>
+        <w:rPr>
+          <w:rFonts w:ascii="Arial" w:hAnsi="Arial" w:cs="Arial"/>
+        </w:rPr>
+        <w:t>’ that simple. It required me to engage with new concepts such as query</w:t>
+      </w:r>
+      <w:r>
+        <w:rPr>
+          <w:rFonts w:ascii="Arial" w:hAnsi="Arial" w:cs="Arial"/>
+        </w:rPr>
+        <w:t xml:space="preserve"> selector</w:t>
+      </w:r>
+      <w:r>
+        <w:rPr>
+          <w:rFonts w:ascii="Arial" w:hAnsi="Arial" w:cs="Arial"/>
+        </w:rPr>
+        <w:t xml:space="preserve"> and nth child.</w:t>
+      </w:r>
+      <w:r>
+        <w:rPr>
+          <w:rFonts w:ascii="Arial" w:hAnsi="Arial" w:cs="Arial"/>
+        </w:rPr>
+        <w:t xml:space="preserve"> This was arguably the hardest part of the coding for this project, requiring some ingenuity to solve the problems. </w:t>
+      </w:r>
+    </w:p>
+    <w:p>
+      <w:pPr>
+        <w:ind w:left="360"/>
+        <w:rPr>
+          <w:rFonts w:ascii="Arial" w:hAnsi="Arial" w:cs="Arial"/>
+        </w:rPr>
+      </w:pPr>
+      <w:r>
+        <w:rPr>
+          <w:rFonts w:ascii="Arial" w:hAnsi="Arial" w:cs="Arial"/>
+        </w:rPr>
+        <w:t xml:space="preserve">Next challenge of my coding adventure </w:t>
+      </w:r>
+      <w:r>
+        <w:rPr>
+          <w:rFonts w:ascii="Arial" w:hAnsi="Arial" w:cs="Arial"/>
+        </w:rPr>
+        <w:t xml:space="preserve">was </w:t>
+      </w:r>
+      <w:r>
+        <w:rPr>
+          <w:rFonts w:ascii="Arial" w:hAnsi="Arial" w:cs="Arial"/>
+        </w:rPr>
+        <w:t xml:space="preserve">inputting and exporting to a JSON which wasn’t hard by </w:t>
+      </w:r>
+      <w:r>
+        <w:rPr>
+          <w:rFonts w:ascii="Arial" w:hAnsi="Arial" w:cs="Arial"/>
+        </w:rPr>
+        <w:t>itself,</w:t>
+      </w:r>
+      <w:r>
+        <w:rPr>
+          <w:rFonts w:ascii="Arial" w:hAnsi="Arial" w:cs="Arial"/>
+        </w:rPr>
+        <w:t xml:space="preserve"> but the hardest part was finding out the necessary information to apply it without using node.js as node.js seems so efficient as it that very few people do it</w:t>
+      </w:r>
+      <w:r>
+        <w:rPr>
+          <w:rFonts w:ascii="Arial" w:hAnsi="Arial" w:cs="Arial"/>
+        </w:rPr>
+        <w:t xml:space="preserve">. </w:t>
+      </w:r>
+      <w:r>
+        <w:rPr>
+          <w:rFonts w:ascii="Arial" w:hAnsi="Arial" w:cs="Arial"/>
+        </w:rPr>
+        <w:t>This required some help of the lectures in the lab sessions as other also struggled to solution</w:t>
+      </w:r>
+      <w:r>
+        <w:rPr>
+          <w:rFonts w:ascii="Arial" w:hAnsi="Arial" w:cs="Arial"/>
+        </w:rPr>
+        <w:t xml:space="preserve">, including the </w:t>
+      </w:r>
+      <w:r>
+        <w:rPr>
+          <w:rFonts w:ascii="Arial" w:hAnsi="Arial" w:cs="Arial"/>
+        </w:rPr>
+        <w:t>lecturers. This encouraged me to change my IDE from notepad++ to VS code as an extension called Live Preview circumvented this issue by hosting a local web server when displaying the website which is required to use fetch when getting data from the JSON.</w:t>
+      </w:r>
+      <w:r>
+        <w:rPr>
+          <w:rFonts w:ascii="Arial" w:hAnsi="Arial" w:cs="Arial"/>
+        </w:rPr>
+        <w:t xml:space="preserve"> This is arguably the biggest constraint of my project, as without this or using the included bat file, it is impossible to login/signup.</w:t>
       </w:r>
     </w:p>
     <w:p>
@@ -9863,406 +10800,27 @@
           <w:rFonts w:ascii="Arial" w:hAnsi="Arial" w:cs="Arial"/>
           <w:b/>
           <w:bCs/>
-          <w:sz w:val="28"/>
-          <w:szCs w:val="28"/>
-        </w:rPr>
-      </w:pPr>
-    </w:p>
-    <w:p>
-      <w:pPr>
-        <w:ind w:left="360"/>
-        <w:rPr>
-          <w:rFonts w:ascii="Arial" w:hAnsi="Arial" w:cs="Arial"/>
-          <w:b/>
-          <w:bCs/>
-          <w:sz w:val="28"/>
-          <w:szCs w:val="28"/>
-        </w:rPr>
-      </w:pPr>
-    </w:p>
-    <w:p>
-      <w:pPr>
-        <w:ind w:left="360"/>
-        <w:rPr>
-          <w:rFonts w:ascii="Arial" w:hAnsi="Arial" w:cs="Arial"/>
-          <w:b/>
-          <w:bCs/>
-          <w:sz w:val="28"/>
-          <w:szCs w:val="28"/>
-        </w:rPr>
-      </w:pPr>
-    </w:p>
-    <w:p>
-      <w:pPr>
-        <w:ind w:left="360"/>
-        <w:rPr>
-          <w:rFonts w:ascii="Arial" w:hAnsi="Arial" w:cs="Arial"/>
-          <w:b/>
-          <w:bCs/>
-          <w:sz w:val="28"/>
-          <w:szCs w:val="28"/>
-        </w:rPr>
-      </w:pPr>
-    </w:p>
-    <w:p>
-      <w:pPr>
-        <w:ind w:left="360"/>
-        <w:rPr>
-          <w:rFonts w:ascii="Arial" w:hAnsi="Arial" w:cs="Arial"/>
-          <w:b/>
-          <w:bCs/>
-          <w:sz w:val="28"/>
-          <w:szCs w:val="28"/>
-        </w:rPr>
-      </w:pPr>
-    </w:p>
-    <w:p>
-      <w:pPr>
-        <w:ind w:left="360"/>
-        <w:rPr>
-          <w:rFonts w:ascii="Arial" w:hAnsi="Arial" w:cs="Arial"/>
-          <w:b/>
-          <w:bCs/>
-          <w:sz w:val="28"/>
-          <w:szCs w:val="28"/>
-        </w:rPr>
-      </w:pPr>
-    </w:p>
-    <w:p>
-      <w:pPr>
-        <w:ind w:left="360"/>
-        <w:rPr>
-          <w:rFonts w:ascii="Arial" w:hAnsi="Arial" w:cs="Arial"/>
-          <w:b/>
-          <w:bCs/>
-          <w:sz w:val="28"/>
-          <w:szCs w:val="28"/>
-        </w:rPr>
-      </w:pPr>
-    </w:p>
-    <w:p>
-      <w:pPr>
-        <w:ind w:left="360"/>
-        <w:rPr>
-          <w:rFonts w:ascii="Arial" w:hAnsi="Arial" w:cs="Arial"/>
-          <w:b/>
-          <w:bCs/>
-          <w:sz w:val="28"/>
-          <w:szCs w:val="28"/>
-        </w:rPr>
-      </w:pPr>
-    </w:p>
-    <w:p>
-      <w:pPr>
-        <w:ind w:left="360"/>
-        <w:rPr>
-          <w:rFonts w:ascii="Arial" w:hAnsi="Arial" w:cs="Arial"/>
-          <w:b/>
-          <w:bCs/>
-          <w:sz w:val="28"/>
-          <w:szCs w:val="28"/>
-        </w:rPr>
-      </w:pPr>
-    </w:p>
-    <w:p>
-      <w:pPr>
-        <w:ind w:left="360"/>
-        <w:rPr>
-          <w:rFonts w:ascii="Arial" w:hAnsi="Arial" w:cs="Arial"/>
-          <w:b/>
-          <w:bCs/>
-          <w:sz w:val="28"/>
-          <w:szCs w:val="28"/>
-        </w:rPr>
-      </w:pPr>
-    </w:p>
-    <w:p>
-      <w:pPr>
-        <w:ind w:left="360"/>
-        <w:rPr>
-          <w:rFonts w:ascii="Arial" w:hAnsi="Arial" w:cs="Arial"/>
-          <w:b/>
-          <w:bCs/>
-          <w:sz w:val="28"/>
-          <w:szCs w:val="28"/>
-        </w:rPr>
-      </w:pPr>
-    </w:p>
-    <w:p>
-      <w:pPr>
-        <w:ind w:left="360"/>
-        <w:rPr>
-          <w:rFonts w:ascii="Arial" w:hAnsi="Arial" w:cs="Arial"/>
-          <w:b/>
-          <w:bCs/>
-          <w:sz w:val="28"/>
-          <w:szCs w:val="28"/>
-        </w:rPr>
-      </w:pPr>
-    </w:p>
-    <w:p>
-      <w:pPr>
-        <w:rPr>
-          <w:rFonts w:ascii="Arial" w:hAnsi="Arial" w:cs="Arial"/>
-          <w:b/>
-          <w:bCs/>
-          <w:sz w:val="28"/>
-          <w:szCs w:val="28"/>
-        </w:rPr>
-      </w:pPr>
-    </w:p>
-    <w:p>
-      <w:pPr>
-        <w:ind w:left="360"/>
-        <w:rPr>
-          <w:rFonts w:ascii="Arial" w:hAnsi="Arial" w:cs="Arial"/>
-          <w:b/>
-          <w:bCs/>
-          <w:sz w:val="28"/>
-          <w:szCs w:val="28"/>
-        </w:rPr>
-      </w:pPr>
-      <w:r>
-        <w:rPr>
-          <w:rFonts w:ascii="Arial" w:hAnsi="Arial" w:cs="Arial"/>
-          <w:b/>
-          <w:bCs/>
-          <w:sz w:val="28"/>
-          <w:szCs w:val="28"/>
-        </w:rPr>
-        <w:t>Conclusion</w:t>
-      </w:r>
-    </w:p>
-    <w:p>
-      <w:pPr>
-        <w:ind w:left="360"/>
-        <w:rPr>
-          <w:rFonts w:ascii="Arial" w:hAnsi="Arial" w:cs="Arial"/>
-          <w:b/>
-          <w:bCs/>
-          <w:sz w:val="24"/>
-          <w:szCs w:val="24"/>
-        </w:rPr>
-      </w:pPr>
-      <w:r>
-        <w:rPr>
-          <w:rFonts w:ascii="Arial" w:hAnsi="Arial" w:cs="Arial"/>
-          <w:b/>
-          <w:bCs/>
-          <w:sz w:val="24"/>
-          <w:szCs w:val="24"/>
-        </w:rPr>
-        <w:t>Challenges and constraints</w:t>
-      </w:r>
-    </w:p>
-    <w:p>
-      <w:pPr>
-        <w:ind w:left="360"/>
-        <w:rPr>
-          <w:rFonts w:ascii="Arial" w:hAnsi="Arial" w:cs="Arial"/>
-        </w:rPr>
-      </w:pPr>
-      <w:r>
-        <w:rPr>
-          <w:rFonts w:ascii="Arial" w:hAnsi="Arial" w:cs="Arial"/>
-        </w:rPr>
-        <w:t>My primary challenge when doing my project is caused by coding as consequence of my lack of experience with the three languages we have to use: HTML, JavaScript, and CSS. HTML and CSS weren’t too difficult due to their rather simpler nature, but JavaScript took significant time to become component at. While the initial learning curve weren’t too high due to its sharing qualities with both C++ and python, my primary coding language.</w:t>
-      </w:r>
-    </w:p>
-    <w:p>
-      <w:pPr>
-        <w:ind w:left="360"/>
-        <w:rPr>
-          <w:rFonts w:ascii="Arial" w:hAnsi="Arial" w:cs="Arial"/>
-        </w:rPr>
-      </w:pPr>
-      <w:r>
-        <w:rPr>
-          <w:rFonts w:ascii="Arial" w:hAnsi="Arial" w:cs="Arial"/>
-        </w:rPr>
-        <w:t xml:space="preserve"> What was the initial challenge was understanding how to effectively incorporate the JavaScript into my </w:t>
-      </w:r>
-      <w:r>
-        <w:rPr>
-          <w:rFonts w:ascii="Arial" w:hAnsi="Arial" w:cs="Arial"/>
-        </w:rPr>
-        <w:t xml:space="preserve">HTML, </w:t>
-      </w:r>
-      <w:r>
-        <w:rPr>
-          <w:rFonts w:ascii="Arial" w:hAnsi="Arial" w:cs="Arial"/>
-        </w:rPr>
-        <w:t>so it responds to my inputs</w:t>
-      </w:r>
-      <w:r>
-        <w:rPr>
-          <w:rFonts w:ascii="Arial" w:hAnsi="Arial" w:cs="Arial"/>
-        </w:rPr>
-        <w:t xml:space="preserve"> using document.getElementById,the “onclick”</w:t>
-      </w:r>
-      <w:r>
-        <w:rPr>
-          <w:rFonts w:ascii="Arial" w:hAnsi="Arial" w:cs="Arial"/>
-        </w:rPr>
-        <w:t xml:space="preserve"> </w:t>
-      </w:r>
-      <w:r>
-        <w:rPr>
-          <w:rFonts w:ascii="Arial" w:hAnsi="Arial" w:cs="Arial"/>
-        </w:rPr>
-        <w:t>/</w:t>
-      </w:r>
-      <w:r>
-        <w:rPr>
-          <w:rFonts w:ascii="Arial" w:hAnsi="Arial" w:cs="Arial"/>
-        </w:rPr>
-        <w:t xml:space="preserve"> </w:t>
-      </w:r>
-      <w:r>
-        <w:rPr>
-          <w:rFonts w:ascii="Arial" w:hAnsi="Arial" w:cs="Arial"/>
-        </w:rPr>
-        <w:t xml:space="preserve">”oninput” attributes and event listeners. Once I understood that, progress was steady. </w:t>
-      </w:r>
-    </w:p>
-    <w:p>
-      <w:pPr>
-        <w:ind w:left="360"/>
-        <w:rPr>
-          <w:rFonts w:ascii="Arial" w:hAnsi="Arial" w:cs="Arial"/>
-        </w:rPr>
-      </w:pPr>
-      <w:r>
-        <w:rPr>
-          <w:rFonts w:ascii="Arial" w:hAnsi="Arial" w:cs="Arial"/>
-        </w:rPr>
-        <w:t xml:space="preserve">This was halted </w:t>
-      </w:r>
-      <w:r>
-        <w:rPr>
-          <w:rFonts w:ascii="Arial" w:hAnsi="Arial" w:cs="Arial"/>
-        </w:rPr>
-        <w:t xml:space="preserve">in the fourth sprint </w:t>
-      </w:r>
-      <w:r>
-        <w:rPr>
-          <w:rFonts w:ascii="Arial" w:hAnsi="Arial" w:cs="Arial"/>
-        </w:rPr>
-        <w:t xml:space="preserve">when I attempted to style the words and reset words at the end of the line. This initially challenged me by figuring out how to style each letter individually, leading to the discovery of spans. Although, it </w:t>
-      </w:r>
-      <w:r>
-        <w:rPr>
-          <w:rFonts w:ascii="Arial" w:hAnsi="Arial" w:cs="Arial"/>
-        </w:rPr>
-        <w:t>wasn’t</w:t>
-      </w:r>
-      <w:r>
-        <w:rPr>
-          <w:rFonts w:ascii="Arial" w:hAnsi="Arial" w:cs="Arial"/>
-        </w:rPr>
-        <w:t>’ that simple. It required me to engage with new concepts such as query</w:t>
-      </w:r>
-      <w:r>
-        <w:rPr>
-          <w:rFonts w:ascii="Arial" w:hAnsi="Arial" w:cs="Arial"/>
-        </w:rPr>
-        <w:t xml:space="preserve"> selector</w:t>
-      </w:r>
-      <w:r>
-        <w:rPr>
-          <w:rFonts w:ascii="Arial" w:hAnsi="Arial" w:cs="Arial"/>
-        </w:rPr>
-        <w:t xml:space="preserve"> and nth child.</w:t>
-      </w:r>
-      <w:r>
-        <w:rPr>
-          <w:rFonts w:ascii="Arial" w:hAnsi="Arial" w:cs="Arial"/>
-        </w:rPr>
-        <w:t xml:space="preserve"> This was arguably the hardest part of the coding for this project, requiring some ingenuity to solve the problems. </w:t>
-      </w:r>
-    </w:p>
-    <w:p>
-      <w:pPr>
-        <w:ind w:left="360"/>
-        <w:rPr>
-          <w:rFonts w:ascii="Arial" w:hAnsi="Arial" w:cs="Arial"/>
-        </w:rPr>
-      </w:pPr>
-      <w:r>
-        <w:rPr>
-          <w:rFonts w:ascii="Arial" w:hAnsi="Arial" w:cs="Arial"/>
-        </w:rPr>
-        <w:t xml:space="preserve">Next challenge of my coding adventure </w:t>
-      </w:r>
-      <w:r>
-        <w:rPr>
-          <w:rFonts w:ascii="Arial" w:hAnsi="Arial" w:cs="Arial"/>
-        </w:rPr>
-        <w:t xml:space="preserve">was </w:t>
-      </w:r>
-      <w:r>
-        <w:rPr>
-          <w:rFonts w:ascii="Arial" w:hAnsi="Arial" w:cs="Arial"/>
-        </w:rPr>
-        <w:t xml:space="preserve">inputting and exporting to a JSON which wasn’t hard by </w:t>
-      </w:r>
-      <w:r>
-        <w:rPr>
-          <w:rFonts w:ascii="Arial" w:hAnsi="Arial" w:cs="Arial"/>
-        </w:rPr>
-        <w:t>itself,</w:t>
-      </w:r>
-      <w:r>
-        <w:rPr>
-          <w:rFonts w:ascii="Arial" w:hAnsi="Arial" w:cs="Arial"/>
-        </w:rPr>
-        <w:t xml:space="preserve"> but the hardest part was finding out the necessary information to apply it without using node.js as node.js seems so efficient as it that very few people do it</w:t>
-      </w:r>
-      <w:r>
-        <w:rPr>
-          <w:rFonts w:ascii="Arial" w:hAnsi="Arial" w:cs="Arial"/>
-        </w:rPr>
-        <w:t xml:space="preserve">. </w:t>
-      </w:r>
-      <w:r>
-        <w:rPr>
-          <w:rFonts w:ascii="Arial" w:hAnsi="Arial" w:cs="Arial"/>
-        </w:rPr>
-        <w:t>This required some help of the lectures in the lab sessions as other also struggled to solution</w:t>
-      </w:r>
-      <w:r>
-        <w:rPr>
-          <w:rFonts w:ascii="Arial" w:hAnsi="Arial" w:cs="Arial"/>
-        </w:rPr>
-        <w:t xml:space="preserve">, including the </w:t>
-      </w:r>
-      <w:r>
-        <w:rPr>
-          <w:rFonts w:ascii="Arial" w:hAnsi="Arial" w:cs="Arial"/>
-        </w:rPr>
-        <w:t>lecturers. This encouraged me to change my IDE from notepad++ to VS code as an extension called Live Preview circumvented this issue by hosting a local web server when displaying the website which is required to use fetch when getting data from the JSON.</w:t>
-      </w:r>
-      <w:r>
-        <w:rPr>
-          <w:rFonts w:ascii="Arial" w:hAnsi="Arial" w:cs="Arial"/>
-        </w:rPr>
-        <w:t xml:space="preserve"> This is arguably the biggest constraint of my project, as without this or using the included bat file, it is impossible to login/signup.</w:t>
-      </w:r>
-    </w:p>
-    <w:p>
-      <w:pPr>
-        <w:ind w:left="360"/>
-        <w:rPr>
-          <w:rFonts w:ascii="Arial" w:hAnsi="Arial" w:cs="Arial"/>
-          <w:b/>
-          <w:bCs/>
-        </w:rPr>
-      </w:pPr>
-      <w:r>
-        <w:rPr>
-          <w:rFonts w:ascii="Arial" w:hAnsi="Arial" w:cs="Arial"/>
-        </w:rPr>
-        <w:t>A general challenge with this project was juggling it with other university projects and responsibilities, although through the use of the labs, I found it simpler to take those 4hours and work proficiently as much as I can during that time, getting lot of it done early making more time later</w:t>
+        </w:rPr>
+      </w:pPr>
+      <w:r>
+        <w:rPr>
+          <w:rFonts w:ascii="Arial" w:hAnsi="Arial" w:cs="Arial"/>
+        </w:rPr>
+        <w:t xml:space="preserve">A general challenge with this project was juggling it with other university projects and responsibilities, although </w:t>
+      </w:r>
+      <w:proofErr w:type="gramStart"/>
+      <w:r>
+        <w:rPr>
+          <w:rFonts w:ascii="Arial" w:hAnsi="Arial" w:cs="Arial"/>
+        </w:rPr>
+        <w:t>through the use of</w:t>
+      </w:r>
+      <w:proofErr w:type="gramEnd"/>
+      <w:r>
+        <w:rPr>
+          <w:rFonts w:ascii="Arial" w:hAnsi="Arial" w:cs="Arial"/>
+        </w:rPr>
+        <w:t xml:space="preserve"> the labs, I found it simpler to take those 4hours and work proficiently as much as I can during that time, getting lot of it done early making more time later</w:t>
       </w:r>
       <w:r>
         <w:rPr>
@@ -12502,16 +13060,15 @@
 </file>
 
 <file path=customXml/item1.xml><?xml version="1.0" encoding="utf-8"?>
-<b:Sources xmlns:b="http://schemas.openxmlformats.org/officeDocument/2006/bibliography" xmlns="http://schemas.openxmlformats.org/officeDocument/2006/bibliography" SelectedStyle="\APASixthEditionOfficeOnline.xsl" StyleName="APA" Version="6"/>
+<?mso-contentType ?>
+<FormTemplates xmlns="http://schemas.microsoft.com/sharepoint/v3/contenttype/forms">
+  <Display>DocumentLibraryForm</Display>
+  <Edit>DocumentLibraryForm</Edit>
+  <New>DocumentLibraryForm</New>
+</FormTemplates>
 </file>
 
 <file path=customXml/item2.xml><?xml version="1.0" encoding="utf-8"?>
-<p:properties xmlns:p="http://schemas.microsoft.com/office/2006/metadata/properties" xmlns:xsi="http://www.w3.org/2001/XMLSchema-instance" xmlns:pc="http://schemas.microsoft.com/office/infopath/2007/PartnerControls">
-  <documentManagement/>
-</p:properties>
-</file>
-
-<file path=customXml/item3.xml><?xml version="1.0" encoding="utf-8"?>
 <ct:contentTypeSchema xmlns:ct="http://schemas.microsoft.com/office/2006/metadata/contentType" xmlns:ma="http://schemas.microsoft.com/office/2006/metadata/properties/metaAttributes" ct:_="" ma:_="" ma:contentTypeName="Document" ma:contentTypeID="0x010100CC56517954F6C84CAE0821B37DA3E6D1" ma:contentTypeVersion="3" ma:contentTypeDescription="Create a new document." ma:contentTypeScope="" ma:versionID="9cfe4a6a6ff2d436466bbdb00cc0ecdf">
   <xsd:schema xmlns:xsd="http://www.w3.org/2001/XMLSchema" xmlns:xs="http://www.w3.org/2001/XMLSchema" xmlns:p="http://schemas.microsoft.com/office/2006/metadata/properties" xmlns:ns3="dad1a416-5526-4aa4-8467-d5aeea5b0262" targetNamespace="http://schemas.microsoft.com/office/2006/metadata/properties" ma:root="true" ma:fieldsID="d6da7cdec8cbfd4fadd31958e1bdc059" ns3:_="">
     <xsd:import namespace="dad1a416-5526-4aa4-8467-d5aeea5b0262"/>
@@ -12649,33 +13206,25 @@
 </ct:contentTypeSchema>
 </file>
 
+<file path=customXml/item3.xml><?xml version="1.0" encoding="utf-8"?>
+<p:properties xmlns:p="http://schemas.microsoft.com/office/2006/metadata/properties" xmlns:xsi="http://www.w3.org/2001/XMLSchema-instance" xmlns:pc="http://schemas.microsoft.com/office/infopath/2007/PartnerControls">
+  <documentManagement/>
+</p:properties>
+</file>
+
 <file path=customXml/item4.xml><?xml version="1.0" encoding="utf-8"?>
-<?mso-contentType ?>
-<FormTemplates xmlns="http://schemas.microsoft.com/sharepoint/v3/contenttype/forms">
-  <Display>DocumentLibraryForm</Display>
-  <Edit>DocumentLibraryForm</Edit>
-  <New>DocumentLibraryForm</New>
-</FormTemplates>
+<b:Sources xmlns:b="http://schemas.openxmlformats.org/officeDocument/2006/bibliography" xmlns="http://schemas.openxmlformats.org/officeDocument/2006/bibliography" SelectedStyle="\APASixthEditionOfficeOnline.xsl" StyleName="APA" Version="6"/>
 </file>
 
 <file path=customXml/itemProps1.xml><?xml version="1.0" encoding="utf-8"?>
-<ds:datastoreItem xmlns:ds="http://schemas.openxmlformats.org/officeDocument/2006/customXml" ds:itemID="{5FD86C97-B8F8-4DF4-9634-7BD7D8E1C3DB}">
+<ds:datastoreItem xmlns:ds="http://schemas.openxmlformats.org/officeDocument/2006/customXml" ds:itemID="{ADBFE380-98EB-46DF-9833-2A3A49D7BCBA}">
   <ds:schemaRefs>
-    <ds:schemaRef ds:uri="http://schemas.openxmlformats.org/officeDocument/2006/bibliography"/>
+    <ds:schemaRef ds:uri="http://schemas.microsoft.com/sharepoint/v3/contenttype/forms"/>
   </ds:schemaRefs>
 </ds:datastoreItem>
 </file>
 
 <file path=customXml/itemProps2.xml><?xml version="1.0" encoding="utf-8"?>
-<ds:datastoreItem xmlns:ds="http://schemas.openxmlformats.org/officeDocument/2006/customXml" ds:itemID="{B0B9CF09-E50B-4BF5-8C69-B63F15CB9760}">
-  <ds:schemaRefs>
-    <ds:schemaRef ds:uri="http://schemas.microsoft.com/office/2006/metadata/properties"/>
-    <ds:schemaRef ds:uri="http://schemas.microsoft.com/office/infopath/2007/PartnerControls"/>
-  </ds:schemaRefs>
-</ds:datastoreItem>
-</file>
-
-<file path=customXml/itemProps3.xml><?xml version="1.0" encoding="utf-8"?>
 <ds:datastoreItem xmlns:ds="http://schemas.openxmlformats.org/officeDocument/2006/customXml" ds:itemID="{AD496513-CC99-4441-BBAA-CFEB378046B7}">
   <ds:schemaRefs>
     <ds:schemaRef ds:uri="http://schemas.microsoft.com/office/2006/metadata/contentType"/>
@@ -12693,10 +13242,19 @@
 </ds:datastoreItem>
 </file>
 
+<file path=customXml/itemProps3.xml><?xml version="1.0" encoding="utf-8"?>
+<ds:datastoreItem xmlns:ds="http://schemas.openxmlformats.org/officeDocument/2006/customXml" ds:itemID="{B0B9CF09-E50B-4BF5-8C69-B63F15CB9760}">
+  <ds:schemaRefs>
+    <ds:schemaRef ds:uri="http://schemas.microsoft.com/office/2006/metadata/properties"/>
+    <ds:schemaRef ds:uri="http://schemas.microsoft.com/office/infopath/2007/PartnerControls"/>
+  </ds:schemaRefs>
+</ds:datastoreItem>
+</file>
+
 <file path=customXml/itemProps4.xml><?xml version="1.0" encoding="utf-8"?>
-<ds:datastoreItem xmlns:ds="http://schemas.openxmlformats.org/officeDocument/2006/customXml" ds:itemID="{ADBFE380-98EB-46DF-9833-2A3A49D7BCBA}">
+<ds:datastoreItem xmlns:ds="http://schemas.openxmlformats.org/officeDocument/2006/customXml" ds:itemID="{5FD86C97-B8F8-4DF4-9634-7BD7D8E1C3DB}">
   <ds:schemaRefs>
-    <ds:schemaRef ds:uri="http://schemas.microsoft.com/sharepoint/v3/contenttype/forms"/>
+    <ds:schemaRef ds:uri="http://schemas.openxmlformats.org/officeDocument/2006/bibliography"/>
   </ds:schemaRefs>
 </ds:datastoreItem>
 </file>
</xml_diff>

<commit_message>
Continued writeup, changed endTest() func
</commit_message>
<xml_diff>
--- a/coursework submission/Writeup.docx
+++ b/coursework submission/Writeup.docx
@@ -299,7 +299,6 @@
         </w:rPr>
         <w:t xml:space="preserve"> </w:t>
       </w:r>
-      <w:proofErr w:type="gramStart"/>
       <w:r>
         <w:rPr>
           <w:rFonts w:ascii="Arial" w:hAnsi="Arial" w:cs="Arial"/>
@@ -310,14 +309,7 @@
         <w:rPr>
           <w:rFonts w:ascii="Arial" w:hAnsi="Arial" w:cs="Arial"/>
         </w:rPr>
-        <w:t>to</w:t>
-      </w:r>
-      <w:proofErr w:type="gramEnd"/>
-      <w:r>
-        <w:rPr>
-          <w:rFonts w:ascii="Arial" w:hAnsi="Arial" w:cs="Arial"/>
-        </w:rPr>
-        <w:t xml:space="preserve"> mitigate this even a bit, hashing and strong passwords practices are enforced </w:t>
+        <w:t xml:space="preserve">to mitigate this even a bit, hashing and strong passwords practices are enforced </w:t>
       </w:r>
       <w:r>
         <w:rPr>
@@ -4440,7 +4432,7 @@
                 <w:sz w:val="16"/>
                 <w:szCs w:val="16"/>
               </w:rPr>
-              <w:t>Tested properly</w:t>
+              <w:t>Properly tested.</w:t>
             </w:r>
           </w:p>
         </w:tc>
@@ -4615,7 +4607,7 @@
         <w:tc>
           <w:tcPr>
             <w:tcW w:w="1418" w:type="dxa"/>
-            <w:shd w:val="clear" w:color="auto" w:fill="00B050"/>
+            <w:shd w:val="clear" w:color="auto" w:fill="92D050"/>
           </w:tcPr>
           <w:p>
             <w:pPr>
@@ -4654,6 +4646,7 @@
         <w:tc>
           <w:tcPr>
             <w:tcW w:w="850" w:type="dxa"/>
+            <w:shd w:val="clear" w:color="auto" w:fill="00B050"/>
           </w:tcPr>
           <w:p>
             <w:pPr>
@@ -4663,6 +4656,47 @@
                 <w:szCs w:val="16"/>
               </w:rPr>
             </w:pPr>
+            <w:r>
+              <w:rPr>
+                <w:rFonts w:ascii="Arial" w:hAnsi="Arial" w:cs="Arial"/>
+                <w:sz w:val="16"/>
+                <w:szCs w:val="16"/>
+              </w:rPr>
+              <w:t xml:space="preserve">Properly </w:t>
+            </w:r>
+            <w:r>
+              <w:rPr>
+                <w:rFonts w:ascii="Arial" w:hAnsi="Arial" w:cs="Arial"/>
+                <w:sz w:val="16"/>
+                <w:szCs w:val="16"/>
+              </w:rPr>
+              <w:t>t</w:t>
+            </w:r>
+            <w:r>
+              <w:rPr>
+                <w:rFonts w:ascii="Arial" w:hAnsi="Arial" w:cs="Arial"/>
+                <w:sz w:val="16"/>
+                <w:szCs w:val="16"/>
+              </w:rPr>
+              <w:t>ested.</w:t>
+            </w:r>
+          </w:p>
+          <w:p>
+            <w:pPr>
+              <w:rPr>
+                <w:rFonts w:ascii="Arial" w:hAnsi="Arial" w:cs="Arial"/>
+                <w:sz w:val="16"/>
+                <w:szCs w:val="16"/>
+              </w:rPr>
+            </w:pPr>
+            <w:r>
+              <w:rPr>
+                <w:rFonts w:ascii="Arial" w:hAnsi="Arial" w:cs="Arial"/>
+                <w:sz w:val="16"/>
+                <w:szCs w:val="16"/>
+              </w:rPr>
+              <w:t xml:space="preserve"> </w:t>
+            </w:r>
           </w:p>
         </w:tc>
       </w:tr>
@@ -6703,25 +6737,7 @@
                 <w:szCs w:val="16"/>
                 <w:highlight w:val="red"/>
               </w:rPr>
-              <w:t xml:space="preserve"> (</w:t>
-            </w:r>
-            <w:r>
-              <w:rPr>
-                <w:rFonts w:ascii="Arial" w:hAnsi="Arial" w:cs="Arial"/>
-                <w:sz w:val="16"/>
-                <w:szCs w:val="16"/>
-                <w:highlight w:val="red"/>
-              </w:rPr>
-              <w:t>abandoned feature</w:t>
-            </w:r>
-            <w:r>
-              <w:rPr>
-                <w:rFonts w:ascii="Arial" w:hAnsi="Arial" w:cs="Arial"/>
-                <w:sz w:val="16"/>
-                <w:szCs w:val="16"/>
-                <w:highlight w:val="red"/>
-              </w:rPr>
-              <w:t>)</w:t>
+              <w:t xml:space="preserve"> (abandoned feature)</w:t>
             </w:r>
           </w:p>
           <w:p>
@@ -7497,6 +7513,44 @@
                 <w:highlight w:val="green"/>
               </w:rPr>
               <w:t>Final ULM</w:t>
+            </w:r>
+          </w:p>
+          <w:p>
+            <w:pPr>
+              <w:rPr>
+                <w:rFonts w:ascii="Arial" w:hAnsi="Arial" w:cs="Arial"/>
+                <w:sz w:val="16"/>
+                <w:szCs w:val="16"/>
+                <w:highlight w:val="green"/>
+              </w:rPr>
+            </w:pPr>
+            <w:r>
+              <w:rPr>
+                <w:rFonts w:ascii="Arial" w:hAnsi="Arial" w:cs="Arial"/>
+                <w:sz w:val="16"/>
+                <w:szCs w:val="16"/>
+                <w:highlight w:val="green"/>
+              </w:rPr>
+              <w:t>- Create Sitemap</w:t>
+            </w:r>
+          </w:p>
+          <w:p>
+            <w:pPr>
+              <w:rPr>
+                <w:rFonts w:ascii="Arial" w:hAnsi="Arial" w:cs="Arial"/>
+                <w:sz w:val="16"/>
+                <w:szCs w:val="16"/>
+                <w:highlight w:val="green"/>
+              </w:rPr>
+            </w:pPr>
+            <w:r>
+              <w:rPr>
+                <w:rFonts w:ascii="Arial" w:hAnsi="Arial" w:cs="Arial"/>
+                <w:sz w:val="16"/>
+                <w:szCs w:val="16"/>
+                <w:highlight w:val="green"/>
+              </w:rPr>
+              <w:t>- Create Packet Diagram</w:t>
             </w:r>
           </w:p>
           <w:p>
@@ -9351,25 +9405,13 @@
         <w:rPr>
           <w:rFonts w:ascii="Arial" w:hAnsi="Arial" w:cs="Arial"/>
         </w:rPr>
-        <w:t>adding</w:t>
-      </w:r>
-      <w:r>
-        <w:rPr>
-          <w:rFonts w:ascii="Arial" w:hAnsi="Arial" w:cs="Arial"/>
-        </w:rPr>
-        <w:t xml:space="preserve"> delete account feature to show CRUD application</w:t>
-      </w:r>
-      <w:r>
-        <w:rPr>
-          <w:rFonts w:ascii="Arial" w:hAnsi="Arial" w:cs="Arial"/>
-        </w:rPr>
-        <w:t>, with any</w:t>
-      </w:r>
-      <w:r>
-        <w:rPr>
-          <w:rFonts w:ascii="Arial" w:hAnsi="Arial" w:cs="Arial"/>
-        </w:rPr>
-        <w:t xml:space="preserve"> extra features would be great to add but not necessary for the scope of this project (such as more stats, able to change password etc) </w:t>
+        <w:t xml:space="preserve">any </w:t>
+      </w:r>
+      <w:r>
+        <w:rPr>
+          <w:rFonts w:ascii="Arial" w:hAnsi="Arial" w:cs="Arial"/>
+        </w:rPr>
+        <w:t xml:space="preserve">extra features would be great to add but not necessary for the scope of this project (such as more stats, able to change password etc) </w:t>
       </w:r>
     </w:p>
     <w:p>
@@ -9836,14 +9878,7 @@
           <w:rFonts w:ascii="Arial" w:hAnsi="Arial" w:cs="Arial"/>
           <w:lang w:val="en-US"/>
         </w:rPr>
-        <w:t xml:space="preserve">Below is </w:t>
-      </w:r>
-      <w:r>
-        <w:rPr>
-          <w:rFonts w:ascii="Arial" w:hAnsi="Arial" w:cs="Arial"/>
-          <w:lang w:val="en-US"/>
-        </w:rPr>
-        <w:t>sitemap showing the main HTML elements that make up each “page” (merely hidden html) of my website.</w:t>
+        <w:t>Below is sitemap showing the main HTML elements that make up each “page” (merely hidden html) of my website.</w:t>
       </w:r>
       <w:r>
         <w:rPr>
@@ -9856,7 +9891,7 @@
           <w:lang w:val="en-US"/>
         </w:rPr>
         <w:drawing>
-          <wp:anchor distT="0" distB="0" distL="114300" distR="114300" simplePos="0" relativeHeight="251728896" behindDoc="1" locked="0" layoutInCell="1" allowOverlap="1" wp14:anchorId="0CEE8499" wp14:editId="762D2689">
+          <wp:anchor distT="0" distB="0" distL="114300" distR="114300" simplePos="0" relativeHeight="251729920" behindDoc="1" locked="0" layoutInCell="1" allowOverlap="1" wp14:anchorId="0CEE8499" wp14:editId="762D2689">
             <wp:simplePos x="0" y="0"/>
             <wp:positionH relativeFrom="column">
               <wp:posOffset>-351497</wp:posOffset>
@@ -10103,7 +10138,7 @@
         </w:rPr>
         <w:lastRenderedPageBreak/>
         <w:drawing>
-          <wp:anchor distT="0" distB="0" distL="114300" distR="114300" simplePos="0" relativeHeight="251587584" behindDoc="1" locked="0" layoutInCell="1" allowOverlap="1" wp14:anchorId="5BAE8A4B" wp14:editId="38A38AA8">
+          <wp:anchor distT="0" distB="0" distL="114300" distR="114300" simplePos="0" relativeHeight="251588608" behindDoc="1" locked="0" layoutInCell="1" allowOverlap="1" wp14:anchorId="5BAE8A4B" wp14:editId="38A38AA8">
             <wp:simplePos x="0" y="0"/>
             <wp:positionH relativeFrom="column">
               <wp:posOffset>-114300</wp:posOffset>
@@ -10512,6 +10547,383 @@
           <w:rFonts w:ascii="Arial" w:hAnsi="Arial" w:cs="Arial"/>
           <w:b/>
           <w:bCs/>
+        </w:rPr>
+      </w:pPr>
+      <w:r>
+        <w:rPr>
+          <w:rFonts w:ascii="Arial" w:hAnsi="Arial" w:cs="Arial"/>
+        </w:rPr>
+        <w:br w:type="page"/>
+      </w:r>
+      <w:r>
+        <w:rPr>
+          <w:rFonts w:ascii="Arial" w:hAnsi="Arial" w:cs="Arial"/>
+          <w:b/>
+          <w:bCs/>
+        </w:rPr>
+        <w:lastRenderedPageBreak/>
+        <w:t>General</w:t>
+      </w:r>
+      <w:r>
+        <w:rPr>
+          <w:rFonts w:ascii="Arial" w:hAnsi="Arial" w:cs="Arial"/>
+        </w:rPr>
+        <w:t xml:space="preserve"> </w:t>
+      </w:r>
+      <w:r>
+        <w:rPr>
+          <w:rFonts w:ascii="Arial" w:hAnsi="Arial" w:cs="Arial"/>
+          <w:b/>
+          <w:bCs/>
+        </w:rPr>
+        <w:t>Explanation</w:t>
+      </w:r>
+      <w:r>
+        <w:rPr>
+          <w:rFonts w:ascii="Arial" w:hAnsi="Arial" w:cs="Arial"/>
+          <w:b/>
+          <w:bCs/>
+        </w:rPr>
+        <w:t xml:space="preserve"> of Code</w:t>
+      </w:r>
+    </w:p>
+    <w:p>
+      <w:pPr>
+        <w:rPr>
+          <w:rFonts w:ascii="Arial" w:hAnsi="Arial" w:cs="Arial"/>
+        </w:rPr>
+      </w:pPr>
+      <w:r>
+        <w:rPr>
+          <w:rFonts w:ascii="Arial" w:hAnsi="Arial" w:cs="Arial"/>
+        </w:rPr>
+        <w:t xml:space="preserve">As the website starts, </w:t>
+      </w:r>
+      <w:proofErr w:type="spellStart"/>
+      <w:r>
+        <w:rPr>
+          <w:rFonts w:ascii="Arial" w:hAnsi="Arial" w:cs="Arial"/>
+        </w:rPr>
+        <w:t>init</w:t>
+      </w:r>
+      <w:proofErr w:type="spellEnd"/>
+      <w:r>
+        <w:rPr>
+          <w:rFonts w:ascii="Arial" w:hAnsi="Arial" w:cs="Arial"/>
+        </w:rPr>
+        <w:t xml:space="preserve">() function is called which waits for the information to fetched from JSON or from local storage, depending if its empty or not. </w:t>
+      </w:r>
+      <w:proofErr w:type="spellStart"/>
+      <w:r>
+        <w:rPr>
+          <w:rFonts w:ascii="Arial" w:hAnsi="Arial" w:cs="Arial"/>
+        </w:rPr>
+        <w:t>Immedaitely</w:t>
+      </w:r>
+      <w:proofErr w:type="spellEnd"/>
+      <w:r>
+        <w:rPr>
+          <w:rFonts w:ascii="Arial" w:hAnsi="Arial" w:cs="Arial"/>
+        </w:rPr>
+        <w:t xml:space="preserve"> after, </w:t>
+      </w:r>
+      <w:proofErr w:type="spellStart"/>
+      <w:r>
+        <w:rPr>
+          <w:rFonts w:ascii="Arial" w:hAnsi="Arial" w:cs="Arial"/>
+        </w:rPr>
+        <w:t>beginTypingTest</w:t>
+      </w:r>
+      <w:proofErr w:type="spellEnd"/>
+      <w:r>
+        <w:rPr>
+          <w:rFonts w:ascii="Arial" w:hAnsi="Arial" w:cs="Arial"/>
+        </w:rPr>
+        <w:t xml:space="preserve">() is called which sets up all necessary preparations such as empty input fields, randomising and displaying the array and other variables. </w:t>
+      </w:r>
+    </w:p>
+    <w:p>
+      <w:pPr>
+        <w:rPr>
+          <w:rFonts w:ascii="Arial" w:hAnsi="Arial" w:cs="Arial"/>
+        </w:rPr>
+      </w:pPr>
+      <w:r>
+        <w:rPr>
+          <w:rFonts w:ascii="Arial" w:hAnsi="Arial" w:cs="Arial"/>
+        </w:rPr>
+        <w:t>To begin a typing test, you simply begin typing in the available input field below</w:t>
+      </w:r>
+      <w:r>
+        <w:rPr>
+          <w:rFonts w:ascii="Arial" w:hAnsi="Arial" w:cs="Arial"/>
+        </w:rPr>
+        <w:t xml:space="preserve"> as this calls </w:t>
+      </w:r>
+      <w:proofErr w:type="spellStart"/>
+      <w:r>
+        <w:rPr>
+          <w:rFonts w:ascii="Arial" w:hAnsi="Arial" w:cs="Arial"/>
+        </w:rPr>
+        <w:t>validateInputBox</w:t>
+      </w:r>
+      <w:proofErr w:type="spellEnd"/>
+      <w:r>
+        <w:rPr>
+          <w:rFonts w:ascii="Arial" w:hAnsi="Arial" w:cs="Arial"/>
+        </w:rPr>
+        <w:t xml:space="preserve">() which automatically submits a word if correct and a space is submitted, indicating going to the next word. This continues until the function </w:t>
+      </w:r>
+      <w:proofErr w:type="spellStart"/>
+      <w:r>
+        <w:rPr>
+          <w:rFonts w:ascii="Arial" w:hAnsi="Arial" w:cs="Arial"/>
+        </w:rPr>
+        <w:t>checkEndOfLine</w:t>
+      </w:r>
+      <w:proofErr w:type="spellEnd"/>
+      <w:r>
+        <w:rPr>
+          <w:rFonts w:ascii="Arial" w:hAnsi="Arial" w:cs="Arial"/>
+        </w:rPr>
+        <w:t xml:space="preserve">() sees that the next word </w:t>
+      </w:r>
+      <w:proofErr w:type="spellStart"/>
+      <w:r>
+        <w:rPr>
+          <w:rFonts w:ascii="Arial" w:hAnsi="Arial" w:cs="Arial"/>
+        </w:rPr>
+        <w:t>youre</w:t>
+      </w:r>
+      <w:proofErr w:type="spellEnd"/>
+      <w:r>
+        <w:rPr>
+          <w:rFonts w:ascii="Arial" w:hAnsi="Arial" w:cs="Arial"/>
+        </w:rPr>
+        <w:t xml:space="preserve"> going to be writing is on the next row, making it realise it’s </w:t>
+      </w:r>
+      <w:r>
+        <w:rPr>
+          <w:rFonts w:ascii="Arial" w:hAnsi="Arial" w:cs="Arial"/>
+        </w:rPr>
+        <w:t xml:space="preserve">end of a line, which means its deletes all information displayed on the first row within the array and redisplays the array with the missing information, meaning everything shifts up a row allowing new words to be shown. </w:t>
+      </w:r>
+    </w:p>
+    <w:p>
+      <w:pPr>
+        <w:rPr>
+          <w:rFonts w:ascii="Arial" w:hAnsi="Arial" w:cs="Arial"/>
+          <w:vertAlign w:val="subscript"/>
+        </w:rPr>
+      </w:pPr>
+      <w:r>
+        <w:rPr>
+          <w:rFonts w:ascii="Arial" w:hAnsi="Arial" w:cs="Arial"/>
+        </w:rPr>
+        <w:t xml:space="preserve">The process continues until the end of the typing test, which by default is 60s but can be change using the radio buttons included in the SPA, which calls the </w:t>
+      </w:r>
+      <w:proofErr w:type="spellStart"/>
+      <w:r>
+        <w:rPr>
+          <w:rFonts w:ascii="Arial" w:hAnsi="Arial" w:cs="Arial"/>
+        </w:rPr>
+        <w:t>validateTimerOptions</w:t>
+      </w:r>
+      <w:proofErr w:type="spellEnd"/>
+      <w:r>
+        <w:rPr>
+          <w:rFonts w:ascii="Arial" w:hAnsi="Arial" w:cs="Arial"/>
+        </w:rPr>
+        <w:t xml:space="preserve"> function to do so. </w:t>
+      </w:r>
+    </w:p>
+    <w:p>
+      <w:pPr>
+        <w:rPr>
+          <w:rFonts w:ascii="Arial" w:hAnsi="Arial" w:cs="Arial"/>
+        </w:rPr>
+      </w:pPr>
+      <w:r>
+        <w:rPr>
+          <w:rFonts w:ascii="Arial" w:hAnsi="Arial" w:cs="Arial"/>
+        </w:rPr>
+        <w:t xml:space="preserve">Testing of each of my features has been implemented, shown in the next page, done by me and the users who gave user feedback as primarily they were used to help improve user experience and find any errors they could. </w:t>
+      </w:r>
+    </w:p>
+    <w:p>
+      <w:pPr>
+        <w:rPr>
+          <w:rFonts w:ascii="Arial" w:hAnsi="Arial" w:cs="Arial"/>
+        </w:rPr>
+      </w:pPr>
+    </w:p>
+    <w:p>
+      <w:pPr>
+        <w:rPr>
+          <w:rFonts w:ascii="Arial" w:hAnsi="Arial" w:cs="Arial"/>
+        </w:rPr>
+      </w:pPr>
+    </w:p>
+    <w:p>
+      <w:pPr>
+        <w:rPr>
+          <w:rFonts w:ascii="Arial" w:hAnsi="Arial" w:cs="Arial"/>
+        </w:rPr>
+      </w:pPr>
+    </w:p>
+    <w:p>
+      <w:pPr>
+        <w:rPr>
+          <w:rFonts w:ascii="Arial" w:hAnsi="Arial" w:cs="Arial"/>
+        </w:rPr>
+      </w:pPr>
+    </w:p>
+    <w:p>
+      <w:pPr>
+        <w:rPr>
+          <w:rFonts w:ascii="Arial" w:hAnsi="Arial" w:cs="Arial"/>
+        </w:rPr>
+      </w:pPr>
+    </w:p>
+    <w:p>
+      <w:pPr>
+        <w:rPr>
+          <w:rFonts w:ascii="Arial" w:hAnsi="Arial" w:cs="Arial"/>
+        </w:rPr>
+      </w:pPr>
+    </w:p>
+    <w:p>
+      <w:pPr>
+        <w:rPr>
+          <w:rFonts w:ascii="Arial" w:hAnsi="Arial" w:cs="Arial"/>
+        </w:rPr>
+      </w:pPr>
+    </w:p>
+    <w:p>
+      <w:pPr>
+        <w:rPr>
+          <w:rFonts w:ascii="Arial" w:hAnsi="Arial" w:cs="Arial"/>
+        </w:rPr>
+      </w:pPr>
+    </w:p>
+    <w:p>
+      <w:pPr>
+        <w:rPr>
+          <w:rFonts w:ascii="Arial" w:hAnsi="Arial" w:cs="Arial"/>
+        </w:rPr>
+      </w:pPr>
+    </w:p>
+    <w:p>
+      <w:pPr>
+        <w:rPr>
+          <w:rFonts w:ascii="Arial" w:hAnsi="Arial" w:cs="Arial"/>
+        </w:rPr>
+      </w:pPr>
+    </w:p>
+    <w:p>
+      <w:pPr>
+        <w:rPr>
+          <w:rFonts w:ascii="Arial" w:hAnsi="Arial" w:cs="Arial"/>
+        </w:rPr>
+      </w:pPr>
+    </w:p>
+    <w:p>
+      <w:pPr>
+        <w:rPr>
+          <w:rFonts w:ascii="Arial" w:hAnsi="Arial" w:cs="Arial"/>
+        </w:rPr>
+      </w:pPr>
+    </w:p>
+    <w:p>
+      <w:pPr>
+        <w:rPr>
+          <w:rFonts w:ascii="Arial" w:hAnsi="Arial" w:cs="Arial"/>
+        </w:rPr>
+      </w:pPr>
+    </w:p>
+    <w:p>
+      <w:pPr>
+        <w:rPr>
+          <w:rFonts w:ascii="Arial" w:hAnsi="Arial" w:cs="Arial"/>
+        </w:rPr>
+      </w:pPr>
+    </w:p>
+    <w:p>
+      <w:pPr>
+        <w:rPr>
+          <w:rFonts w:ascii="Arial" w:hAnsi="Arial" w:cs="Arial"/>
+        </w:rPr>
+      </w:pPr>
+    </w:p>
+    <w:p>
+      <w:pPr>
+        <w:rPr>
+          <w:rFonts w:ascii="Arial" w:hAnsi="Arial" w:cs="Arial"/>
+        </w:rPr>
+      </w:pPr>
+    </w:p>
+    <w:p>
+      <w:pPr>
+        <w:rPr>
+          <w:rFonts w:ascii="Arial" w:hAnsi="Arial" w:cs="Arial"/>
+        </w:rPr>
+      </w:pPr>
+    </w:p>
+    <w:p>
+      <w:pPr>
+        <w:rPr>
+          <w:rFonts w:ascii="Arial" w:hAnsi="Arial" w:cs="Arial"/>
+        </w:rPr>
+      </w:pPr>
+    </w:p>
+    <w:p>
+      <w:pPr>
+        <w:rPr>
+          <w:rFonts w:ascii="Arial" w:hAnsi="Arial" w:cs="Arial"/>
+        </w:rPr>
+      </w:pPr>
+    </w:p>
+    <w:p>
+      <w:pPr>
+        <w:rPr>
+          <w:rFonts w:ascii="Arial" w:hAnsi="Arial" w:cs="Arial"/>
+        </w:rPr>
+      </w:pPr>
+    </w:p>
+    <w:p>
+      <w:pPr>
+        <w:rPr>
+          <w:rFonts w:ascii="Arial" w:hAnsi="Arial" w:cs="Arial"/>
+        </w:rPr>
+      </w:pPr>
+    </w:p>
+    <w:p>
+      <w:pPr>
+        <w:rPr>
+          <w:rFonts w:ascii="Arial" w:hAnsi="Arial" w:cs="Arial"/>
+        </w:rPr>
+      </w:pPr>
+    </w:p>
+    <w:p>
+      <w:pPr>
+        <w:rPr>
+          <w:rFonts w:ascii="Arial" w:hAnsi="Arial" w:cs="Arial"/>
+        </w:rPr>
+      </w:pPr>
+    </w:p>
+    <w:p>
+      <w:pPr>
+        <w:rPr>
+          <w:rFonts w:ascii="Arial" w:hAnsi="Arial" w:cs="Arial"/>
+        </w:rPr>
+      </w:pPr>
+    </w:p>
+    <w:p>
+      <w:pPr>
+        <w:rPr>
+          <w:rFonts w:ascii="Arial" w:hAnsi="Arial" w:cs="Arial"/>
+          <w:b/>
+          <w:bCs/>
           <w:sz w:val="28"/>
           <w:szCs w:val="28"/>
         </w:rPr>
@@ -10519,18 +10931,11 @@
       <w:r>
         <w:rPr>
           <w:rFonts w:ascii="Arial" w:hAnsi="Arial" w:cs="Arial"/>
-        </w:rPr>
-        <w:br w:type="page"/>
-      </w:r>
-      <w:r>
-        <w:rPr>
-          <w:rFonts w:ascii="Arial" w:hAnsi="Arial" w:cs="Arial"/>
           <w:b/>
           <w:bCs/>
           <w:sz w:val="28"/>
           <w:szCs w:val="28"/>
         </w:rPr>
-        <w:lastRenderedPageBreak/>
         <w:t>Wireframes</w:t>
       </w:r>
       <w:r>
@@ -10555,7 +10960,7 @@
           <w:noProof/>
         </w:rPr>
         <w:drawing>
-          <wp:anchor distT="0" distB="0" distL="114300" distR="114300" simplePos="0" relativeHeight="251716608" behindDoc="1" locked="0" layoutInCell="1" allowOverlap="1" wp14:anchorId="7AB64AE5" wp14:editId="1B54A04E">
+          <wp:anchor distT="0" distB="0" distL="114300" distR="114300" simplePos="0" relativeHeight="251717632" behindDoc="1" locked="0" layoutInCell="1" allowOverlap="1" wp14:anchorId="7AB64AE5" wp14:editId="1B54A04E">
             <wp:simplePos x="0" y="0"/>
             <wp:positionH relativeFrom="column">
               <wp:posOffset>0</wp:posOffset>
@@ -10803,7 +11208,7 @@
           <w:noProof/>
         </w:rPr>
         <w:drawing>
-          <wp:anchor distT="0" distB="0" distL="114300" distR="114300" simplePos="0" relativeHeight="251662336" behindDoc="1" locked="0" layoutInCell="1" allowOverlap="1" wp14:anchorId="14F2D6D9" wp14:editId="1F96440C">
+          <wp:anchor distT="0" distB="0" distL="114300" distR="114300" simplePos="0" relativeHeight="251663360" behindDoc="1" locked="0" layoutInCell="1" allowOverlap="1" wp14:anchorId="14F2D6D9" wp14:editId="1F96440C">
             <wp:simplePos x="0" y="0"/>
             <wp:positionH relativeFrom="column">
               <wp:posOffset>-10795</wp:posOffset>
@@ -11043,9 +11448,8 @@
         <w:rPr>
           <w:noProof/>
         </w:rPr>
-        <w:lastRenderedPageBreak/>
         <w:drawing>
-          <wp:anchor distT="0" distB="0" distL="114300" distR="114300" simplePos="0" relativeHeight="251701248" behindDoc="1" locked="0" layoutInCell="1" allowOverlap="1" wp14:anchorId="3DD11675" wp14:editId="05C667A3">
+          <wp:anchor distT="0" distB="0" distL="114300" distR="114300" simplePos="0" relativeHeight="251702272" behindDoc="1" locked="0" layoutInCell="1" allowOverlap="1" wp14:anchorId="3DD11675" wp14:editId="05C667A3">
             <wp:simplePos x="0" y="0"/>
             <wp:positionH relativeFrom="column">
               <wp:posOffset>1514</wp:posOffset>
@@ -11339,7 +11743,7 @@
           <w:noProof/>
         </w:rPr>
         <w:drawing>
-          <wp:anchor distT="0" distB="0" distL="114300" distR="114300" simplePos="0" relativeHeight="251686912" behindDoc="1" locked="0" layoutInCell="1" allowOverlap="1" wp14:anchorId="4329091D" wp14:editId="76FAD918">
+          <wp:anchor distT="0" distB="0" distL="114300" distR="114300" simplePos="0" relativeHeight="251687936" behindDoc="1" locked="0" layoutInCell="1" allowOverlap="1" wp14:anchorId="4329091D" wp14:editId="76FAD918">
             <wp:simplePos x="0" y="0"/>
             <wp:positionH relativeFrom="column">
               <wp:posOffset>0</wp:posOffset>
@@ -11460,7 +11864,7 @@
           <w:noProof/>
         </w:rPr>
         <w:drawing>
-          <wp:anchor distT="0" distB="0" distL="114300" distR="114300" simplePos="0" relativeHeight="251673600" behindDoc="1" locked="0" layoutInCell="1" allowOverlap="1" wp14:anchorId="184F85EA" wp14:editId="4B137FC4">
+          <wp:anchor distT="0" distB="0" distL="114300" distR="114300" simplePos="0" relativeHeight="251674624" behindDoc="1" locked="0" layoutInCell="1" allowOverlap="1" wp14:anchorId="184F85EA" wp14:editId="4B137FC4">
             <wp:simplePos x="0" y="0"/>
             <wp:positionH relativeFrom="column">
               <wp:posOffset>8792</wp:posOffset>
@@ -11616,7 +12020,6 @@
           <w:b/>
           <w:bCs/>
         </w:rPr>
-        <w:lastRenderedPageBreak/>
         <w:t>Dark mode</w:t>
       </w:r>
     </w:p>
@@ -11661,7 +12064,7 @@
           <w:noProof/>
         </w:rPr>
         <w:drawing>
-          <wp:anchor distT="0" distB="0" distL="114300" distR="114300" simplePos="0" relativeHeight="251641856" behindDoc="1" locked="0" layoutInCell="1" allowOverlap="1" wp14:anchorId="3BB231BC" wp14:editId="1F1281C4">
+          <wp:anchor distT="0" distB="0" distL="114300" distR="114300" simplePos="0" relativeHeight="251642880" behindDoc="1" locked="0" layoutInCell="1" allowOverlap="1" wp14:anchorId="3BB231BC" wp14:editId="1F1281C4">
             <wp:simplePos x="0" y="0"/>
             <wp:positionH relativeFrom="column">
               <wp:posOffset>635</wp:posOffset>
@@ -11895,7 +12298,7 @@
           <w:noProof/>
         </w:rPr>
         <w:drawing>
-          <wp:anchor distT="0" distB="0" distL="114300" distR="114300" simplePos="0" relativeHeight="251646976" behindDoc="1" locked="0" layoutInCell="1" allowOverlap="1" wp14:anchorId="4083F350" wp14:editId="23607306">
+          <wp:anchor distT="0" distB="0" distL="114300" distR="114300" simplePos="0" relativeHeight="251648000" behindDoc="1" locked="0" layoutInCell="1" allowOverlap="1" wp14:anchorId="4083F350" wp14:editId="23607306">
             <wp:simplePos x="0" y="0"/>
             <wp:positionH relativeFrom="column">
               <wp:posOffset>-215509</wp:posOffset>
@@ -12104,7 +12507,6 @@
         <w:rPr>
           <w:rFonts w:ascii="Arial" w:hAnsi="Arial" w:cs="Arial"/>
         </w:rPr>
-        <w:lastRenderedPageBreak/>
         <w:t>Stats Page</w:t>
       </w:r>
     </w:p>
@@ -12124,7 +12526,7 @@
           <w:noProof/>
         </w:rPr>
         <w:drawing>
-          <wp:anchor distT="0" distB="0" distL="114300" distR="114300" simplePos="0" relativeHeight="251633664" behindDoc="1" locked="0" layoutInCell="1" allowOverlap="1" wp14:anchorId="672D4E95" wp14:editId="0E442F94">
+          <wp:anchor distT="0" distB="0" distL="114300" distR="114300" simplePos="0" relativeHeight="251634688" behindDoc="1" locked="0" layoutInCell="1" allowOverlap="1" wp14:anchorId="672D4E95" wp14:editId="0E442F94">
             <wp:simplePos x="0" y="0"/>
             <wp:positionH relativeFrom="column">
               <wp:posOffset>0</wp:posOffset>
@@ -12368,7 +12770,7 @@
           <w:noProof/>
         </w:rPr>
         <w:drawing>
-          <wp:anchor distT="0" distB="0" distL="114300" distR="114300" simplePos="0" relativeHeight="251599872" behindDoc="1" locked="0" layoutInCell="1" allowOverlap="1" wp14:anchorId="1B56ACBB" wp14:editId="541520BA">
+          <wp:anchor distT="0" distB="0" distL="114300" distR="114300" simplePos="0" relativeHeight="251600896" behindDoc="1" locked="0" layoutInCell="1" allowOverlap="1" wp14:anchorId="1B56ACBB" wp14:editId="541520BA">
             <wp:simplePos x="0" y="0"/>
             <wp:positionH relativeFrom="column">
               <wp:posOffset>0</wp:posOffset>
@@ -12484,7 +12886,7 @@
           <w:noProof/>
         </w:rPr>
         <w:drawing>
-          <wp:anchor distT="0" distB="0" distL="114300" distR="114300" simplePos="0" relativeHeight="251612160" behindDoc="1" locked="0" layoutInCell="1" allowOverlap="1" wp14:anchorId="141F99A9" wp14:editId="4CC578C0">
+          <wp:anchor distT="0" distB="0" distL="114300" distR="114300" simplePos="0" relativeHeight="251613184" behindDoc="1" locked="0" layoutInCell="1" allowOverlap="1" wp14:anchorId="141F99A9" wp14:editId="4CC578C0">
             <wp:simplePos x="0" y="0"/>
             <wp:positionH relativeFrom="column">
               <wp:posOffset>-12699</wp:posOffset>
@@ -12643,7 +13045,6 @@
           <w:sz w:val="28"/>
           <w:szCs w:val="28"/>
         </w:rPr>
-        <w:lastRenderedPageBreak/>
         <w:t>Conclusion</w:t>
       </w:r>
     </w:p>
@@ -12724,19 +13125,19 @@
         </w:rPr>
         <w:t xml:space="preserve"> using </w:t>
       </w:r>
-      <w:proofErr w:type="gramStart"/>
-      <w:r>
-        <w:rPr>
-          <w:rFonts w:ascii="Arial" w:hAnsi="Arial" w:cs="Arial"/>
-        </w:rPr>
-        <w:t>document.getElementById</w:t>
-      </w:r>
-      <w:proofErr w:type="gramEnd"/>
-      <w:r>
-        <w:rPr>
-          <w:rFonts w:ascii="Arial" w:hAnsi="Arial" w:cs="Arial"/>
-        </w:rPr>
-        <w:t>,the “onclick”</w:t>
+      <w:proofErr w:type="spellStart"/>
+      <w:r>
+        <w:rPr>
+          <w:rFonts w:ascii="Arial" w:hAnsi="Arial" w:cs="Arial"/>
+        </w:rPr>
+        <w:t>document.getElementById,the</w:t>
+      </w:r>
+      <w:proofErr w:type="spellEnd"/>
+      <w:r>
+        <w:rPr>
+          <w:rFonts w:ascii="Arial" w:hAnsi="Arial" w:cs="Arial"/>
+        </w:rPr>
+        <w:t xml:space="preserve"> “onclick”</w:t>
       </w:r>
       <w:r>
         <w:rPr>
@@ -12760,7 +13161,21 @@
         <w:rPr>
           <w:rFonts w:ascii="Arial" w:hAnsi="Arial" w:cs="Arial"/>
         </w:rPr>
-        <w:t xml:space="preserve">”oninput” attributes and event listeners. Once I understood that, progress was steady. </w:t>
+        <w:t>”</w:t>
+      </w:r>
+      <w:proofErr w:type="spellStart"/>
+      <w:r>
+        <w:rPr>
+          <w:rFonts w:ascii="Arial" w:hAnsi="Arial" w:cs="Arial"/>
+        </w:rPr>
+        <w:t>oninput</w:t>
+      </w:r>
+      <w:proofErr w:type="spellEnd"/>
+      <w:r>
+        <w:rPr>
+          <w:rFonts w:ascii="Arial" w:hAnsi="Arial" w:cs="Arial"/>
+        </w:rPr>
+        <w:t xml:space="preserve">” attributes and event listeners. Once I understood that, progress was steady. </w:t>
       </w:r>
     </w:p>
     <w:p>
@@ -12900,21 +13315,7 @@
         <w:rPr>
           <w:rFonts w:ascii="Arial" w:hAnsi="Arial" w:cs="Arial"/>
         </w:rPr>
-        <w:t xml:space="preserve">A general challenge with this project was juggling it with other university projects and responsibilities, although </w:t>
-      </w:r>
-      <w:proofErr w:type="gramStart"/>
-      <w:r>
-        <w:rPr>
-          <w:rFonts w:ascii="Arial" w:hAnsi="Arial" w:cs="Arial"/>
-        </w:rPr>
-        <w:t>through the use of</w:t>
-      </w:r>
-      <w:proofErr w:type="gramEnd"/>
-      <w:r>
-        <w:rPr>
-          <w:rFonts w:ascii="Arial" w:hAnsi="Arial" w:cs="Arial"/>
-        </w:rPr>
-        <w:t xml:space="preserve"> the labs, I found it simpler to take those 4hours and work proficiently as much as I can during that time, getting lot of it done early making more time later</w:t>
+        <w:t>A general challenge with this project was juggling it with other university projects and responsibilities, although through the use of the labs, I found it simpler to take those 4hours and work proficiently as much as I can during that time, getting lot of it done early making more time later</w:t>
       </w:r>
       <w:r>
         <w:rPr>
@@ -12992,7 +13393,14 @@
         <w:rPr>
           <w:rFonts w:ascii="Arial" w:hAnsi="Arial" w:cs="Arial"/>
         </w:rPr>
-        <w:t xml:space="preserve">my sprints were too simplistic in nature and I could have achieved more but that does not take in account of the learning process that was going on behind the scenes of this entire process.  </w:t>
+        <w:t xml:space="preserve">my sprints were too </w:t>
+      </w:r>
+      <w:r>
+        <w:rPr>
+          <w:rFonts w:ascii="Arial" w:hAnsi="Arial" w:cs="Arial"/>
+        </w:rPr>
+        <w:lastRenderedPageBreak/>
+        <w:t xml:space="preserve">simplistic in nature and I could have achieved more but that does not take in account of the learning process that was going on behind the scenes of this entire process.  </w:t>
       </w:r>
     </w:p>
     <w:p>
@@ -15163,6 +15571,16 @@
 </file>
 
 <file path=customXml/item2.xml><?xml version="1.0" encoding="utf-8"?>
+<b:Sources xmlns:b="http://schemas.openxmlformats.org/officeDocument/2006/bibliography" xmlns="http://schemas.openxmlformats.org/officeDocument/2006/bibliography" SelectedStyle="\APASixthEditionOfficeOnline.xsl" StyleName="APA" Version="6"/>
+</file>
+
+<file path=customXml/item3.xml><?xml version="1.0" encoding="utf-8"?>
+<p:properties xmlns:p="http://schemas.microsoft.com/office/2006/metadata/properties" xmlns:xsi="http://www.w3.org/2001/XMLSchema-instance" xmlns:pc="http://schemas.microsoft.com/office/infopath/2007/PartnerControls">
+  <documentManagement/>
+</p:properties>
+</file>
+
+<file path=customXml/item4.xml><?xml version="1.0" encoding="utf-8"?>
 <ct:contentTypeSchema xmlns:ct="http://schemas.microsoft.com/office/2006/metadata/contentType" xmlns:ma="http://schemas.microsoft.com/office/2006/metadata/properties/metaAttributes" ct:_="" ma:_="" ma:contentTypeName="Document" ma:contentTypeID="0x010100CC56517954F6C84CAE0821B37DA3E6D1" ma:contentTypeVersion="3" ma:contentTypeDescription="Create a new document." ma:contentTypeScope="" ma:versionID="9cfe4a6a6ff2d436466bbdb00cc0ecdf">
   <xsd:schema xmlns:xsd="http://www.w3.org/2001/XMLSchema" xmlns:xs="http://www.w3.org/2001/XMLSchema" xmlns:p="http://schemas.microsoft.com/office/2006/metadata/properties" xmlns:ns3="dad1a416-5526-4aa4-8467-d5aeea5b0262" targetNamespace="http://schemas.microsoft.com/office/2006/metadata/properties" ma:root="true" ma:fieldsID="d6da7cdec8cbfd4fadd31958e1bdc059" ns3:_="">
     <xsd:import namespace="dad1a416-5526-4aa4-8467-d5aeea5b0262"/>
@@ -15300,16 +15718,6 @@
 </ct:contentTypeSchema>
 </file>
 
-<file path=customXml/item3.xml><?xml version="1.0" encoding="utf-8"?>
-<p:properties xmlns:p="http://schemas.microsoft.com/office/2006/metadata/properties" xmlns:xsi="http://www.w3.org/2001/XMLSchema-instance" xmlns:pc="http://schemas.microsoft.com/office/infopath/2007/PartnerControls">
-  <documentManagement/>
-</p:properties>
-</file>
-
-<file path=customXml/item4.xml><?xml version="1.0" encoding="utf-8"?>
-<b:Sources xmlns:b="http://schemas.openxmlformats.org/officeDocument/2006/bibliography" xmlns="http://schemas.openxmlformats.org/officeDocument/2006/bibliography" SelectedStyle="\APASixthEditionOfficeOnline.xsl" StyleName="APA" Version="6"/>
-</file>
-
 <file path=customXml/itemProps1.xml><?xml version="1.0" encoding="utf-8"?>
 <ds:datastoreItem xmlns:ds="http://schemas.openxmlformats.org/officeDocument/2006/customXml" ds:itemID="{ADBFE380-98EB-46DF-9833-2A3A49D7BCBA}">
   <ds:schemaRefs>
@@ -15319,6 +15727,23 @@
 </file>
 
 <file path=customXml/itemProps2.xml><?xml version="1.0" encoding="utf-8"?>
+<ds:datastoreItem xmlns:ds="http://schemas.openxmlformats.org/officeDocument/2006/customXml" ds:itemID="{5FD86C97-B8F8-4DF4-9634-7BD7D8E1C3DB}">
+  <ds:schemaRefs>
+    <ds:schemaRef ds:uri="http://schemas.openxmlformats.org/officeDocument/2006/bibliography"/>
+  </ds:schemaRefs>
+</ds:datastoreItem>
+</file>
+
+<file path=customXml/itemProps3.xml><?xml version="1.0" encoding="utf-8"?>
+<ds:datastoreItem xmlns:ds="http://schemas.openxmlformats.org/officeDocument/2006/customXml" ds:itemID="{B0B9CF09-E50B-4BF5-8C69-B63F15CB9760}">
+  <ds:schemaRefs>
+    <ds:schemaRef ds:uri="http://schemas.microsoft.com/office/2006/metadata/properties"/>
+    <ds:schemaRef ds:uri="http://schemas.microsoft.com/office/infopath/2007/PartnerControls"/>
+  </ds:schemaRefs>
+</ds:datastoreItem>
+</file>
+
+<file path=customXml/itemProps4.xml><?xml version="1.0" encoding="utf-8"?>
 <ds:datastoreItem xmlns:ds="http://schemas.openxmlformats.org/officeDocument/2006/customXml" ds:itemID="{AD496513-CC99-4441-BBAA-CFEB378046B7}">
   <ds:schemaRefs>
     <ds:schemaRef ds:uri="http://schemas.microsoft.com/office/2006/metadata/contentType"/>
@@ -15334,21 +15759,4 @@
     <ds:schemaRef ds:uri="http://schemas.microsoft.com/internal/obd"/>
   </ds:schemaRefs>
 </ds:datastoreItem>
-</file>
-
-<file path=customXml/itemProps3.xml><?xml version="1.0" encoding="utf-8"?>
-<ds:datastoreItem xmlns:ds="http://schemas.openxmlformats.org/officeDocument/2006/customXml" ds:itemID="{B0B9CF09-E50B-4BF5-8C69-B63F15CB9760}">
-  <ds:schemaRefs>
-    <ds:schemaRef ds:uri="http://schemas.microsoft.com/office/2006/metadata/properties"/>
-    <ds:schemaRef ds:uri="http://schemas.microsoft.com/office/infopath/2007/PartnerControls"/>
-  </ds:schemaRefs>
-</ds:datastoreItem>
-</file>
-
-<file path=customXml/itemProps4.xml><?xml version="1.0" encoding="utf-8"?>
-<ds:datastoreItem xmlns:ds="http://schemas.openxmlformats.org/officeDocument/2006/customXml" ds:itemID="{5FD86C97-B8F8-4DF4-9634-7BD7D8E1C3DB}">
-  <ds:schemaRefs>
-    <ds:schemaRef ds:uri="http://schemas.openxmlformats.org/officeDocument/2006/bibliography"/>
-  </ds:schemaRefs>
-</ds:datastoreItem>
 </file>
</xml_diff>

<commit_message>
Writeup finished, added a few tips to website and made refreshing pages + restarting typing test smoother
</commit_message>
<xml_diff>
--- a/coursework submission/Writeup.docx
+++ b/coursework submission/Writeup.docx
@@ -71,13 +71,19 @@
         <w:rPr>
           <w:rFonts w:ascii="Arial" w:hAnsi="Arial" w:cs="Arial"/>
         </w:rPr>
-        <w:t xml:space="preserve">. The project I've chosen is a </w:t>
-      </w:r>
-      <w:r>
-        <w:rPr>
-          <w:rFonts w:ascii="Arial" w:hAnsi="Arial" w:cs="Arial"/>
-        </w:rPr>
-        <w:t xml:space="preserve">single page web application of a typing test website, </w:t>
+        <w:t xml:space="preserve">. The </w:t>
+      </w:r>
+      <w:r>
+        <w:rPr>
+          <w:rFonts w:ascii="Arial" w:hAnsi="Arial" w:cs="Arial"/>
+        </w:rPr>
+        <w:t xml:space="preserve">SPA project I’ve chosen is </w:t>
+      </w:r>
+      <w:r>
+        <w:rPr>
+          <w:rFonts w:ascii="Arial" w:hAnsi="Arial" w:cs="Arial"/>
+        </w:rPr>
+        <w:t xml:space="preserve">a typing test website, </w:t>
       </w:r>
       <w:r>
         <w:rPr>
@@ -303,13 +309,13 @@
         <w:rPr>
           <w:rFonts w:ascii="Arial" w:hAnsi="Arial" w:cs="Arial"/>
         </w:rPr>
-        <w:t xml:space="preserve">With this in mind, </w:t>
-      </w:r>
-      <w:r>
-        <w:rPr>
-          <w:rFonts w:ascii="Arial" w:hAnsi="Arial" w:cs="Arial"/>
-        </w:rPr>
-        <w:t xml:space="preserve">to mitigate this even a bit, hashing and strong passwords practices are enforced </w:t>
+        <w:t>To</w:t>
+      </w:r>
+      <w:r>
+        <w:rPr>
+          <w:rFonts w:ascii="Arial" w:hAnsi="Arial" w:cs="Arial"/>
+        </w:rPr>
+        <w:t xml:space="preserve"> mitigate this even a bit, hashing and strong passwords practices are enforced </w:t>
       </w:r>
       <w:r>
         <w:rPr>
@@ -9197,54 +9203,6 @@
         </w:rPr>
         <w:t xml:space="preserve"> </w:t>
       </w:r>
-      <w:r>
-        <w:rPr>
-          <w:rFonts w:ascii="Arial" w:hAnsi="Arial" w:cs="Arial"/>
-        </w:rPr>
-        <w:br/>
-      </w:r>
-    </w:p>
-    <w:p>
-      <w:pPr>
-        <w:rPr>
-          <w:rFonts w:ascii="Arial" w:hAnsi="Arial" w:cs="Arial"/>
-        </w:rPr>
-      </w:pPr>
-    </w:p>
-    <w:p>
-      <w:pPr>
-        <w:rPr>
-          <w:rFonts w:ascii="Arial" w:hAnsi="Arial" w:cs="Arial"/>
-        </w:rPr>
-      </w:pPr>
-    </w:p>
-    <w:p>
-      <w:pPr>
-        <w:rPr>
-          <w:rFonts w:ascii="Arial" w:hAnsi="Arial" w:cs="Arial"/>
-        </w:rPr>
-      </w:pPr>
-    </w:p>
-    <w:p>
-      <w:pPr>
-        <w:rPr>
-          <w:rFonts w:ascii="Arial" w:hAnsi="Arial" w:cs="Arial"/>
-        </w:rPr>
-      </w:pPr>
-    </w:p>
-    <w:p>
-      <w:pPr>
-        <w:rPr>
-          <w:rFonts w:ascii="Arial" w:hAnsi="Arial" w:cs="Arial"/>
-        </w:rPr>
-      </w:pPr>
-      <w:r>
-        <w:rPr>
-          <w:rFonts w:ascii="Arial" w:hAnsi="Arial" w:cs="Arial"/>
-        </w:rPr>
-        <w:lastRenderedPageBreak/>
-        <w:t>User feedback (3.1)</w:t>
-      </w:r>
     </w:p>
     <w:p>
       <w:pPr>
@@ -9261,25 +9219,48 @@
         <w:rPr>
           <w:rFonts w:ascii="Arial" w:hAnsi="Arial" w:cs="Arial"/>
         </w:rPr>
-        <w:t xml:space="preserve">Taken at the end of the </w:t>
-      </w:r>
-      <w:r>
-        <w:rPr>
-          <w:rFonts w:ascii="Arial" w:hAnsi="Arial" w:cs="Arial"/>
-        </w:rPr>
-        <w:t>sprints</w:t>
-      </w:r>
-      <w:r>
-        <w:rPr>
-          <w:rFonts w:ascii="Arial" w:hAnsi="Arial" w:cs="Arial"/>
-        </w:rPr>
-        <w:t xml:space="preserve"> cycle, though seen it throughout as user been helpful in some of my coding challenge</w:t>
-      </w:r>
-      <w:r>
-        <w:rPr>
-          <w:rFonts w:ascii="Arial" w:hAnsi="Arial" w:cs="Arial"/>
-        </w:rPr>
-        <w:t>s as they’re experienced with theses languages.</w:t>
+        <w:t>Dislikes everything must be reset but understands it programming wise. (in terms of refreshing the page and buttons still clicked)</w:t>
+      </w:r>
+      <w:r>
+        <w:rPr>
+          <w:rFonts w:ascii="Arial" w:hAnsi="Arial" w:cs="Arial"/>
+        </w:rPr>
+        <w:br/>
+      </w:r>
+    </w:p>
+    <w:p>
+      <w:pPr>
+        <w:rPr>
+          <w:rFonts w:ascii="Arial" w:hAnsi="Arial" w:cs="Arial"/>
+        </w:rPr>
+      </w:pPr>
+    </w:p>
+    <w:p>
+      <w:pPr>
+        <w:rPr>
+          <w:rFonts w:ascii="Arial" w:hAnsi="Arial" w:cs="Arial"/>
+        </w:rPr>
+      </w:pPr>
+    </w:p>
+    <w:p>
+      <w:pPr>
+        <w:rPr>
+          <w:rFonts w:ascii="Arial" w:hAnsi="Arial" w:cs="Arial"/>
+        </w:rPr>
+      </w:pPr>
+    </w:p>
+    <w:p>
+      <w:pPr>
+        <w:rPr>
+          <w:rFonts w:ascii="Arial" w:hAnsi="Arial" w:cs="Arial"/>
+        </w:rPr>
+      </w:pPr>
+      <w:r>
+        <w:rPr>
+          <w:rFonts w:ascii="Arial" w:hAnsi="Arial" w:cs="Arial"/>
+        </w:rPr>
+        <w:lastRenderedPageBreak/>
+        <w:t>User feedback (3.1)</w:t>
       </w:r>
     </w:p>
     <w:p>
@@ -9297,19 +9278,25 @@
         <w:rPr>
           <w:rFonts w:ascii="Arial" w:hAnsi="Arial" w:cs="Arial"/>
         </w:rPr>
-        <w:t xml:space="preserve">Website is done well, dark mode is done well, looks </w:t>
-      </w:r>
-      <w:r>
-        <w:rPr>
-          <w:rFonts w:ascii="Arial" w:hAnsi="Arial" w:cs="Arial"/>
-        </w:rPr>
-        <w:t>clean</w:t>
-      </w:r>
-      <w:r>
-        <w:rPr>
-          <w:rFonts w:ascii="Arial" w:hAnsi="Arial" w:cs="Arial"/>
-        </w:rPr>
-        <w:t>.</w:t>
+        <w:t xml:space="preserve">Taken at the end of the </w:t>
+      </w:r>
+      <w:r>
+        <w:rPr>
+          <w:rFonts w:ascii="Arial" w:hAnsi="Arial" w:cs="Arial"/>
+        </w:rPr>
+        <w:t>sprints</w:t>
+      </w:r>
+      <w:r>
+        <w:rPr>
+          <w:rFonts w:ascii="Arial" w:hAnsi="Arial" w:cs="Arial"/>
+        </w:rPr>
+        <w:t xml:space="preserve"> cycle, though seen it throughout as user been helpful in some of my coding challenge</w:t>
+      </w:r>
+      <w:r>
+        <w:rPr>
+          <w:rFonts w:ascii="Arial" w:hAnsi="Arial" w:cs="Arial"/>
+        </w:rPr>
+        <w:t>s as they’re experienced with theses languages.</w:t>
       </w:r>
     </w:p>
     <w:p>
@@ -9327,7 +9314,19 @@
         <w:rPr>
           <w:rFonts w:ascii="Arial" w:hAnsi="Arial" w:cs="Arial"/>
         </w:rPr>
-        <w:t xml:space="preserve">Not suitable for all resolutions/screen widths and/or heights not ideal </w:t>
+        <w:t xml:space="preserve">Website is done well, dark mode is done well, looks </w:t>
+      </w:r>
+      <w:r>
+        <w:rPr>
+          <w:rFonts w:ascii="Arial" w:hAnsi="Arial" w:cs="Arial"/>
+        </w:rPr>
+        <w:t>clean</w:t>
+      </w:r>
+      <w:r>
+        <w:rPr>
+          <w:rFonts w:ascii="Arial" w:hAnsi="Arial" w:cs="Arial"/>
+        </w:rPr>
+        <w:t>.</w:t>
       </w:r>
     </w:p>
     <w:p>
@@ -9345,6 +9344,24 @@
         <w:rPr>
           <w:rFonts w:ascii="Arial" w:hAnsi="Arial" w:cs="Arial"/>
         </w:rPr>
+        <w:t xml:space="preserve">Not suitable for all resolutions/screen widths and/or heights not ideal </w:t>
+      </w:r>
+    </w:p>
+    <w:p>
+      <w:pPr>
+        <w:pStyle w:val="ListParagraph"/>
+        <w:numPr>
+          <w:ilvl w:val="0"/>
+          <w:numId w:val="1"/>
+        </w:numPr>
+        <w:rPr>
+          <w:rFonts w:ascii="Arial" w:hAnsi="Arial" w:cs="Arial"/>
+        </w:rPr>
+      </w:pPr>
+      <w:r>
+        <w:rPr>
+          <w:rFonts w:ascii="Arial" w:hAnsi="Arial" w:cs="Arial"/>
+        </w:rPr>
         <w:t xml:space="preserve">Found visual bug, </w:t>
       </w:r>
       <w:r>
@@ -9527,6 +9544,63 @@
           <w:rFonts w:ascii="Arial" w:hAnsi="Arial" w:cs="Arial"/>
         </w:rPr>
         <w:t>Overall, decent styling and functions well</w:t>
+      </w:r>
+    </w:p>
+    <w:p>
+      <w:pPr>
+        <w:rPr>
+          <w:rFonts w:ascii="Arial" w:hAnsi="Arial" w:cs="Arial"/>
+        </w:rPr>
+      </w:pPr>
+    </w:p>
+    <w:p>
+      <w:pPr>
+        <w:rPr>
+          <w:rFonts w:ascii="Arial" w:hAnsi="Arial" w:cs="Arial"/>
+        </w:rPr>
+      </w:pPr>
+      <w:r>
+        <w:rPr>
+          <w:rFonts w:ascii="Arial" w:hAnsi="Arial" w:cs="Arial"/>
+        </w:rPr>
+        <w:t>Testing of each of my features has been implemented, shown in testing.docx on the GitHub, done by me and the users who gave user feedback as primarily they were used to help improve user experience and find any errors they could.</w:t>
+      </w:r>
+      <w:r>
+        <w:rPr>
+          <w:rFonts w:ascii="Arial" w:hAnsi="Arial" w:cs="Arial"/>
+        </w:rPr>
+        <w:t xml:space="preserve"> Errors were fixed once caught and user feedback implemented and retaken to see how effective it was. This was true unless user feedback was taken</w:t>
+      </w:r>
+      <w:r>
+        <w:rPr>
+          <w:rFonts w:ascii="Arial" w:hAnsi="Arial" w:cs="Arial"/>
+        </w:rPr>
+        <w:t xml:space="preserve"> </w:t>
+      </w:r>
+      <w:r>
+        <w:rPr>
+          <w:rFonts w:ascii="Arial" w:hAnsi="Arial" w:cs="Arial"/>
+        </w:rPr>
+        <w:t>at the end of the sprint cycle (8</w:t>
+      </w:r>
+      <w:r>
+        <w:rPr>
+          <w:rFonts w:ascii="Arial" w:hAnsi="Arial" w:cs="Arial"/>
+          <w:vertAlign w:val="superscript"/>
+        </w:rPr>
+        <w:t>th</w:t>
+      </w:r>
+      <w:r>
+        <w:rPr>
+          <w:rFonts w:ascii="Arial" w:hAnsi="Arial" w:cs="Arial"/>
+        </w:rPr>
+        <w:t xml:space="preserve"> sprint) as at this stage my project is finalised.</w:t>
+      </w:r>
+      <w:r>
+        <w:rPr>
+          <w:rFonts w:ascii="Arial" w:hAnsi="Arial" w:cs="Arial"/>
+        </w:rPr>
+        <w:t xml:space="preserve"> </w:t>
       </w:r>
     </w:p>
     <w:p>
@@ -10138,7 +10212,7 @@
         </w:rPr>
         <w:lastRenderedPageBreak/>
         <w:drawing>
-          <wp:anchor distT="0" distB="0" distL="114300" distR="114300" simplePos="0" relativeHeight="251588608" behindDoc="1" locked="0" layoutInCell="1" allowOverlap="1" wp14:anchorId="5BAE8A4B" wp14:editId="38A38AA8">
+          <wp:anchor distT="0" distB="0" distL="114300" distR="114300" simplePos="0" relativeHeight="251588608" behindDoc="1" locked="0" layoutInCell="1" allowOverlap="1" wp14:anchorId="5BAE8A4B" wp14:editId="0808847E">
             <wp:simplePos x="0" y="0"/>
             <wp:positionH relativeFrom="column">
               <wp:posOffset>-114300</wp:posOffset>
@@ -10146,7 +10220,7 @@
             <wp:positionV relativeFrom="paragraph">
               <wp:posOffset>8792</wp:posOffset>
             </wp:positionV>
-            <wp:extent cx="5846885" cy="9387508"/>
+            <wp:extent cx="6049108" cy="9712187"/>
             <wp:effectExtent l="0" t="0" r="0" b="0"/>
             <wp:wrapNone/>
             <wp:docPr id="1071256380" name="Picture 1"/>
@@ -10178,7 +10252,7 @@
                   <pic:spPr bwMode="auto">
                     <a:xfrm>
                       <a:off x="0" y="0"/>
-                      <a:ext cx="5853260" cy="9397744"/>
+                      <a:ext cx="6062532" cy="9733740"/>
                     </a:xfrm>
                     <a:prstGeom prst="rect">
                       <a:avLst/>
@@ -10600,6 +10674,7 @@
         <w:t xml:space="preserve">As the website starts, </w:t>
       </w:r>
       <w:proofErr w:type="spellStart"/>
+      <w:proofErr w:type="gramStart"/>
       <w:r>
         <w:rPr>
           <w:rFonts w:ascii="Arial" w:hAnsi="Arial" w:cs="Arial"/>
@@ -10611,23 +10686,63 @@
         <w:rPr>
           <w:rFonts w:ascii="Arial" w:hAnsi="Arial" w:cs="Arial"/>
         </w:rPr>
-        <w:t xml:space="preserve">() function is called which waits for the information to fetched from JSON or from local storage, depending if its empty or not. </w:t>
+        <w:t>(</w:t>
+      </w:r>
+      <w:proofErr w:type="gramEnd"/>
+      <w:r>
+        <w:rPr>
+          <w:rFonts w:ascii="Arial" w:hAnsi="Arial" w:cs="Arial"/>
+        </w:rPr>
+        <w:t>) function is called which waits for the information to fetched from JSON or from local storage, depending if its empty or not</w:t>
+      </w:r>
+      <w:r>
+        <w:rPr>
+          <w:rFonts w:ascii="Arial" w:hAnsi="Arial" w:cs="Arial"/>
+        </w:rPr>
+        <w:t xml:space="preserve"> using </w:t>
       </w:r>
       <w:proofErr w:type="spellStart"/>
       <w:r>
         <w:rPr>
           <w:rFonts w:ascii="Arial" w:hAnsi="Arial" w:cs="Arial"/>
         </w:rPr>
-        <w:t>Immedaitely</w:t>
+        <w:t>getUserInformation</w:t>
       </w:r>
       <w:proofErr w:type="spellEnd"/>
       <w:r>
         <w:rPr>
           <w:rFonts w:ascii="Arial" w:hAnsi="Arial" w:cs="Arial"/>
         </w:rPr>
+        <w:t xml:space="preserve">() function and putting it in </w:t>
+      </w:r>
+      <w:proofErr w:type="spellStart"/>
+      <w:r>
+        <w:rPr>
+          <w:rFonts w:ascii="Arial" w:hAnsi="Arial" w:cs="Arial"/>
+        </w:rPr>
+        <w:t>JSON_data</w:t>
+      </w:r>
+      <w:proofErr w:type="spellEnd"/>
+      <w:r>
+        <w:rPr>
+          <w:rFonts w:ascii="Arial" w:hAnsi="Arial" w:cs="Arial"/>
+        </w:rPr>
+        <w:t xml:space="preserve">. </w:t>
+      </w:r>
+      <w:r>
+        <w:rPr>
+          <w:rFonts w:ascii="Arial" w:hAnsi="Arial" w:cs="Arial"/>
+        </w:rPr>
+        <w:t>Immediately</w:t>
+      </w:r>
+      <w:r>
+        <w:rPr>
+          <w:rFonts w:ascii="Arial" w:hAnsi="Arial" w:cs="Arial"/>
+        </w:rPr>
         <w:t xml:space="preserve"> after, </w:t>
       </w:r>
       <w:proofErr w:type="spellStart"/>
+      <w:proofErr w:type="gramStart"/>
       <w:r>
         <w:rPr>
           <w:rFonts w:ascii="Arial" w:hAnsi="Arial" w:cs="Arial"/>
@@ -10639,7 +10754,14 @@
         <w:rPr>
           <w:rFonts w:ascii="Arial" w:hAnsi="Arial" w:cs="Arial"/>
         </w:rPr>
-        <w:t xml:space="preserve">() is called which sets up all necessary preparations such as empty input fields, randomising and displaying the array and other variables. </w:t>
+        <w:t>(</w:t>
+      </w:r>
+      <w:proofErr w:type="gramEnd"/>
+      <w:r>
+        <w:rPr>
+          <w:rFonts w:ascii="Arial" w:hAnsi="Arial" w:cs="Arial"/>
+        </w:rPr>
+        <w:t xml:space="preserve">) is called which sets up all necessary preparations such as empty input fields, randomising and displaying the array and other variables. </w:t>
       </w:r>
     </w:p>
     <w:p>
@@ -10661,6 +10783,7 @@
         <w:t xml:space="preserve"> as this calls </w:t>
       </w:r>
       <w:proofErr w:type="spellStart"/>
+      <w:proofErr w:type="gramStart"/>
       <w:r>
         <w:rPr>
           <w:rFonts w:ascii="Arial" w:hAnsi="Arial" w:cs="Arial"/>
@@ -10672,9 +10795,17 @@
         <w:rPr>
           <w:rFonts w:ascii="Arial" w:hAnsi="Arial" w:cs="Arial"/>
         </w:rPr>
-        <w:t xml:space="preserve">() which automatically submits a word if correct and a space is submitted, indicating going to the next word. This continues until the function </w:t>
+        <w:t>(</w:t>
+      </w:r>
+      <w:proofErr w:type="gramEnd"/>
+      <w:r>
+        <w:rPr>
+          <w:rFonts w:ascii="Arial" w:hAnsi="Arial" w:cs="Arial"/>
+        </w:rPr>
+        <w:t xml:space="preserve">) which automatically submits a word if correct and a space is submitted, indicating going to the next word. This continues until the function </w:t>
       </w:r>
       <w:proofErr w:type="spellStart"/>
+      <w:proofErr w:type="gramStart"/>
       <w:r>
         <w:rPr>
           <w:rFonts w:ascii="Arial" w:hAnsi="Arial" w:cs="Arial"/>
@@ -10686,153 +10817,222 @@
         <w:rPr>
           <w:rFonts w:ascii="Arial" w:hAnsi="Arial" w:cs="Arial"/>
         </w:rPr>
-        <w:t xml:space="preserve">() sees that the next word </w:t>
+        <w:t>(</w:t>
+      </w:r>
+      <w:proofErr w:type="gramEnd"/>
+      <w:r>
+        <w:rPr>
+          <w:rFonts w:ascii="Arial" w:hAnsi="Arial" w:cs="Arial"/>
+        </w:rPr>
+        <w:t xml:space="preserve">) sees that the next word </w:t>
+      </w:r>
+      <w:r>
+        <w:rPr>
+          <w:rFonts w:ascii="Arial" w:hAnsi="Arial" w:cs="Arial"/>
+        </w:rPr>
+        <w:t>you’re</w:t>
+      </w:r>
+      <w:r>
+        <w:rPr>
+          <w:rFonts w:ascii="Arial" w:hAnsi="Arial" w:cs="Arial"/>
+        </w:rPr>
+        <w:t xml:space="preserve"> going to be writing is on the next row, making it realise it’s </w:t>
+      </w:r>
+      <w:r>
+        <w:rPr>
+          <w:rFonts w:ascii="Arial" w:hAnsi="Arial" w:cs="Arial"/>
+        </w:rPr>
+        <w:t xml:space="preserve">end of a line, which means its deletes all information displayed on the first row within the array and redisplays the array with the missing information, meaning everything shifts up a row allowing new words to be shown. </w:t>
+      </w:r>
+    </w:p>
+    <w:p>
+      <w:pPr>
+        <w:rPr>
+          <w:rFonts w:ascii="Arial" w:hAnsi="Arial" w:cs="Arial"/>
+        </w:rPr>
+      </w:pPr>
+      <w:r>
+        <w:rPr>
+          <w:rFonts w:ascii="Arial" w:hAnsi="Arial" w:cs="Arial"/>
+        </w:rPr>
+        <w:t xml:space="preserve">The process continues until the end of the typing test, which by default is 60s but can be change using the radio buttons included in the SPA, which calls the </w:t>
       </w:r>
       <w:proofErr w:type="spellStart"/>
-      <w:r>
-        <w:rPr>
-          <w:rFonts w:ascii="Arial" w:hAnsi="Arial" w:cs="Arial"/>
-        </w:rPr>
-        <w:t>youre</w:t>
+      <w:proofErr w:type="gramStart"/>
+      <w:r>
+        <w:rPr>
+          <w:rFonts w:ascii="Arial" w:hAnsi="Arial" w:cs="Arial"/>
+        </w:rPr>
+        <w:t>validateTimerOptions</w:t>
       </w:r>
       <w:proofErr w:type="spellEnd"/>
       <w:r>
         <w:rPr>
           <w:rFonts w:ascii="Arial" w:hAnsi="Arial" w:cs="Arial"/>
         </w:rPr>
-        <w:t xml:space="preserve"> going to be writing is on the next row, making it realise it’s </w:t>
-      </w:r>
-      <w:r>
-        <w:rPr>
-          <w:rFonts w:ascii="Arial" w:hAnsi="Arial" w:cs="Arial"/>
-        </w:rPr>
-        <w:t xml:space="preserve">end of a line, which means its deletes all information displayed on the first row within the array and redisplays the array with the missing information, meaning everything shifts up a row allowing new words to be shown. </w:t>
-      </w:r>
-    </w:p>
-    <w:p>
-      <w:pPr>
-        <w:rPr>
-          <w:rFonts w:ascii="Arial" w:hAnsi="Arial" w:cs="Arial"/>
-          <w:vertAlign w:val="subscript"/>
-        </w:rPr>
-      </w:pPr>
-      <w:r>
-        <w:rPr>
-          <w:rFonts w:ascii="Arial" w:hAnsi="Arial" w:cs="Arial"/>
-        </w:rPr>
-        <w:t xml:space="preserve">The process continues until the end of the typing test, which by default is 60s but can be change using the radio buttons included in the SPA, which calls the </w:t>
+        <w:t>(</w:t>
+      </w:r>
+      <w:proofErr w:type="gramEnd"/>
+      <w:r>
+        <w:rPr>
+          <w:rFonts w:ascii="Arial" w:hAnsi="Arial" w:cs="Arial"/>
+        </w:rPr>
+        <w:t>)</w:t>
+      </w:r>
+      <w:r>
+        <w:rPr>
+          <w:rFonts w:ascii="Arial" w:hAnsi="Arial" w:cs="Arial"/>
+        </w:rPr>
+        <w:t xml:space="preserve"> function to do so. </w:t>
+      </w:r>
+      <w:r>
+        <w:rPr>
+          <w:rFonts w:ascii="Arial" w:hAnsi="Arial" w:cs="Arial"/>
+        </w:rPr>
+        <w:t xml:space="preserve">This then gives an alert message telling you the test is over, which then displays the WPM you achieved on the </w:t>
+      </w:r>
+      <w:r>
+        <w:rPr>
+          <w:rFonts w:ascii="Arial" w:hAnsi="Arial" w:cs="Arial"/>
+        </w:rPr>
+        <w:t>left-hand</w:t>
+      </w:r>
+      <w:r>
+        <w:rPr>
+          <w:rFonts w:ascii="Arial" w:hAnsi="Arial" w:cs="Arial"/>
+        </w:rPr>
+        <w:t xml:space="preserve"> side and does the necessary preparation to allow a new test to be started</w:t>
+      </w:r>
+      <w:r>
+        <w:rPr>
+          <w:rFonts w:ascii="Arial" w:hAnsi="Arial" w:cs="Arial"/>
+        </w:rPr>
+        <w:t xml:space="preserve"> using </w:t>
       </w:r>
       <w:proofErr w:type="spellStart"/>
-      <w:r>
-        <w:rPr>
-          <w:rFonts w:ascii="Arial" w:hAnsi="Arial" w:cs="Arial"/>
-        </w:rPr>
-        <w:t>validateTimerOptions</w:t>
+      <w:proofErr w:type="gramStart"/>
+      <w:r>
+        <w:rPr>
+          <w:rFonts w:ascii="Arial" w:hAnsi="Arial" w:cs="Arial"/>
+        </w:rPr>
+        <w:t>endTest</w:t>
       </w:r>
       <w:proofErr w:type="spellEnd"/>
       <w:r>
         <w:rPr>
           <w:rFonts w:ascii="Arial" w:hAnsi="Arial" w:cs="Arial"/>
         </w:rPr>
-        <w:t xml:space="preserve"> function to do so. </w:t>
-      </w:r>
-    </w:p>
-    <w:p>
-      <w:pPr>
-        <w:rPr>
-          <w:rFonts w:ascii="Arial" w:hAnsi="Arial" w:cs="Arial"/>
-        </w:rPr>
-      </w:pPr>
-      <w:r>
-        <w:rPr>
-          <w:rFonts w:ascii="Arial" w:hAnsi="Arial" w:cs="Arial"/>
-        </w:rPr>
-        <w:t xml:space="preserve">Testing of each of my features has been implemented, shown in the next page, done by me and the users who gave user feedback as primarily they were used to help improve user experience and find any errors they could. </w:t>
-      </w:r>
-    </w:p>
-    <w:p>
-      <w:pPr>
-        <w:rPr>
-          <w:rFonts w:ascii="Arial" w:hAnsi="Arial" w:cs="Arial"/>
-        </w:rPr>
-      </w:pPr>
-    </w:p>
-    <w:p>
-      <w:pPr>
-        <w:rPr>
-          <w:rFonts w:ascii="Arial" w:hAnsi="Arial" w:cs="Arial"/>
-        </w:rPr>
-      </w:pPr>
-    </w:p>
-    <w:p>
-      <w:pPr>
-        <w:rPr>
-          <w:rFonts w:ascii="Arial" w:hAnsi="Arial" w:cs="Arial"/>
-        </w:rPr>
-      </w:pPr>
-    </w:p>
-    <w:p>
-      <w:pPr>
-        <w:rPr>
-          <w:rFonts w:ascii="Arial" w:hAnsi="Arial" w:cs="Arial"/>
-        </w:rPr>
-      </w:pPr>
-    </w:p>
-    <w:p>
-      <w:pPr>
-        <w:rPr>
-          <w:rFonts w:ascii="Arial" w:hAnsi="Arial" w:cs="Arial"/>
-        </w:rPr>
-      </w:pPr>
-    </w:p>
-    <w:p>
-      <w:pPr>
-        <w:rPr>
-          <w:rFonts w:ascii="Arial" w:hAnsi="Arial" w:cs="Arial"/>
-        </w:rPr>
-      </w:pPr>
-    </w:p>
-    <w:p>
-      <w:pPr>
-        <w:rPr>
-          <w:rFonts w:ascii="Arial" w:hAnsi="Arial" w:cs="Arial"/>
-        </w:rPr>
-      </w:pPr>
-    </w:p>
-    <w:p>
-      <w:pPr>
-        <w:rPr>
-          <w:rFonts w:ascii="Arial" w:hAnsi="Arial" w:cs="Arial"/>
-        </w:rPr>
-      </w:pPr>
-    </w:p>
-    <w:p>
-      <w:pPr>
-        <w:rPr>
-          <w:rFonts w:ascii="Arial" w:hAnsi="Arial" w:cs="Arial"/>
-        </w:rPr>
-      </w:pPr>
-    </w:p>
-    <w:p>
-      <w:pPr>
-        <w:rPr>
-          <w:rFonts w:ascii="Arial" w:hAnsi="Arial" w:cs="Arial"/>
-        </w:rPr>
-      </w:pPr>
-    </w:p>
-    <w:p>
-      <w:pPr>
-        <w:rPr>
-          <w:rFonts w:ascii="Arial" w:hAnsi="Arial" w:cs="Arial"/>
-        </w:rPr>
-      </w:pPr>
-    </w:p>
-    <w:p>
-      <w:pPr>
-        <w:rPr>
-          <w:rFonts w:ascii="Arial" w:hAnsi="Arial" w:cs="Arial"/>
-        </w:rPr>
-      </w:pPr>
+        <w:t>(</w:t>
+      </w:r>
+      <w:proofErr w:type="gramEnd"/>
+      <w:r>
+        <w:rPr>
+          <w:rFonts w:ascii="Arial" w:hAnsi="Arial" w:cs="Arial"/>
+        </w:rPr>
+        <w:t>) function. This also calculate and stores any stats to the user’s account if necessary (given test not ended mid-way through and account actually signed in</w:t>
+      </w:r>
+      <w:r>
+        <w:rPr>
+          <w:rFonts w:ascii="Arial" w:hAnsi="Arial" w:cs="Arial"/>
+        </w:rPr>
+        <w:t xml:space="preserve">) using </w:t>
+      </w:r>
+      <w:proofErr w:type="spellStart"/>
+      <w:proofErr w:type="gramStart"/>
+      <w:r>
+        <w:rPr>
+          <w:rFonts w:ascii="Arial" w:hAnsi="Arial" w:cs="Arial"/>
+        </w:rPr>
+        <w:t>calculateStats</w:t>
+      </w:r>
+      <w:proofErr w:type="spellEnd"/>
+      <w:r>
+        <w:rPr>
+          <w:rFonts w:ascii="Arial" w:hAnsi="Arial" w:cs="Arial"/>
+        </w:rPr>
+        <w:t>(</w:t>
+      </w:r>
+      <w:proofErr w:type="gramEnd"/>
+      <w:r>
+        <w:rPr>
+          <w:rFonts w:ascii="Arial" w:hAnsi="Arial" w:cs="Arial"/>
+        </w:rPr>
+        <w:t xml:space="preserve">) and </w:t>
+      </w:r>
+      <w:proofErr w:type="spellStart"/>
+      <w:r>
+        <w:rPr>
+          <w:rFonts w:ascii="Arial" w:hAnsi="Arial" w:cs="Arial"/>
+        </w:rPr>
+        <w:t>storeStats</w:t>
+      </w:r>
+      <w:proofErr w:type="spellEnd"/>
+      <w:r>
+        <w:rPr>
+          <w:rFonts w:ascii="Arial" w:hAnsi="Arial" w:cs="Arial"/>
+        </w:rPr>
+        <w:t xml:space="preserve">() functions. </w:t>
+      </w:r>
+    </w:p>
+    <w:p>
+      <w:pPr>
+        <w:rPr>
+          <w:rFonts w:ascii="Arial" w:hAnsi="Arial" w:cs="Arial"/>
+        </w:rPr>
+      </w:pPr>
+      <w:r>
+        <w:rPr>
+          <w:rFonts w:ascii="Arial" w:hAnsi="Arial" w:cs="Arial"/>
+        </w:rPr>
+        <w:t xml:space="preserve">The other difficulty options are done using event listeners allowing punctuation and capitalization used in conjunction with one another as a difficulty option. </w:t>
+      </w:r>
+    </w:p>
+    <w:p>
+      <w:pPr>
+        <w:rPr>
+          <w:rFonts w:ascii="Arial" w:hAnsi="Arial" w:cs="Arial"/>
+        </w:rPr>
+      </w:pPr>
+      <w:r>
+        <w:rPr>
+          <w:rFonts w:ascii="Arial" w:hAnsi="Arial" w:cs="Arial"/>
+        </w:rPr>
+        <w:t xml:space="preserve">The signing in and logging in processes is just comparing the </w:t>
+      </w:r>
+      <w:proofErr w:type="spellStart"/>
+      <w:r>
+        <w:rPr>
+          <w:rFonts w:ascii="Arial" w:hAnsi="Arial" w:cs="Arial"/>
+        </w:rPr>
+        <w:t>JSON_data</w:t>
+      </w:r>
+      <w:proofErr w:type="spellEnd"/>
+      <w:r>
+        <w:rPr>
+          <w:rFonts w:ascii="Arial" w:hAnsi="Arial" w:cs="Arial"/>
+        </w:rPr>
+        <w:t xml:space="preserve"> to the existing options and see if its valid or not. Once this is the case, the main typing test screen is displayed with their username displayed in the middle to show their signed in with the pages being shown through clever use of the </w:t>
+      </w:r>
+      <w:proofErr w:type="spellStart"/>
+      <w:r>
+        <w:rPr>
+          <w:rFonts w:ascii="Arial" w:hAnsi="Arial" w:cs="Arial"/>
+        </w:rPr>
+        <w:t>css</w:t>
+      </w:r>
+      <w:proofErr w:type="spellEnd"/>
+      <w:r>
+        <w:rPr>
+          <w:rFonts w:ascii="Arial" w:hAnsi="Arial" w:cs="Arial"/>
+        </w:rPr>
+        <w:t xml:space="preserve"> attribute ‘display’.</w:t>
+      </w:r>
+      <w:r>
+        <w:rPr>
+          <w:rFonts w:ascii="Arial" w:hAnsi="Arial" w:cs="Arial"/>
+        </w:rPr>
+        <w:br/>
+      </w:r>
     </w:p>
     <w:p>
       <w:pPr>
@@ -10928,7 +11128,9 @@
           <w:szCs w:val="28"/>
         </w:rPr>
       </w:pPr>
-      <w:r>
+    </w:p>
+    <w:p>
+      <w:pPr>
         <w:rPr>
           <w:rFonts w:ascii="Arial" w:hAnsi="Arial" w:cs="Arial"/>
           <w:b/>
@@ -10936,6 +11138,16 @@
           <w:sz w:val="28"/>
           <w:szCs w:val="28"/>
         </w:rPr>
+      </w:pPr>
+      <w:r>
+        <w:rPr>
+          <w:rFonts w:ascii="Arial" w:hAnsi="Arial" w:cs="Arial"/>
+          <w:b/>
+          <w:bCs/>
+          <w:sz w:val="28"/>
+          <w:szCs w:val="28"/>
+        </w:rPr>
+        <w:lastRenderedPageBreak/>
         <w:t>Wireframes</w:t>
       </w:r>
       <w:r>
@@ -11448,6 +11660,7 @@
         <w:rPr>
           <w:noProof/>
         </w:rPr>
+        <w:lastRenderedPageBreak/>
         <w:drawing>
           <wp:anchor distT="0" distB="0" distL="114300" distR="114300" simplePos="0" relativeHeight="251702272" behindDoc="1" locked="0" layoutInCell="1" allowOverlap="1" wp14:anchorId="3DD11675" wp14:editId="05C667A3">
             <wp:simplePos x="0" y="0"/>
@@ -12020,6 +12233,7 @@
           <w:b/>
           <w:bCs/>
         </w:rPr>
+        <w:lastRenderedPageBreak/>
         <w:t>Dark mode</w:t>
       </w:r>
     </w:p>
@@ -12507,6 +12721,7 @@
         <w:rPr>
           <w:rFonts w:ascii="Arial" w:hAnsi="Arial" w:cs="Arial"/>
         </w:rPr>
+        <w:lastRenderedPageBreak/>
         <w:t>Stats Page</w:t>
       </w:r>
     </w:p>
@@ -13045,6 +13260,7 @@
           <w:sz w:val="28"/>
           <w:szCs w:val="28"/>
         </w:rPr>
+        <w:lastRenderedPageBreak/>
         <w:t>Conclusion</w:t>
       </w:r>
     </w:p>
@@ -13126,11 +13342,19 @@
         <w:t xml:space="preserve"> using </w:t>
       </w:r>
       <w:proofErr w:type="spellStart"/>
-      <w:r>
-        <w:rPr>
-          <w:rFonts w:ascii="Arial" w:hAnsi="Arial" w:cs="Arial"/>
-        </w:rPr>
-        <w:t>document.getElementById,the</w:t>
+      <w:proofErr w:type="gramStart"/>
+      <w:r>
+        <w:rPr>
+          <w:rFonts w:ascii="Arial" w:hAnsi="Arial" w:cs="Arial"/>
+        </w:rPr>
+        <w:t>document.getElementById</w:t>
+      </w:r>
+      <w:proofErr w:type="gramEnd"/>
+      <w:r>
+        <w:rPr>
+          <w:rFonts w:ascii="Arial" w:hAnsi="Arial" w:cs="Arial"/>
+        </w:rPr>
+        <w:t>,the</w:t>
       </w:r>
       <w:proofErr w:type="spellEnd"/>
       <w:r>
@@ -13315,7 +13539,21 @@
         <w:rPr>
           <w:rFonts w:ascii="Arial" w:hAnsi="Arial" w:cs="Arial"/>
         </w:rPr>
-        <w:t>A general challenge with this project was juggling it with other university projects and responsibilities, although through the use of the labs, I found it simpler to take those 4hours and work proficiently as much as I can during that time, getting lot of it done early making more time later</w:t>
+        <w:t xml:space="preserve">A general challenge with this project was juggling it with other university projects and responsibilities, although </w:t>
+      </w:r>
+      <w:proofErr w:type="gramStart"/>
+      <w:r>
+        <w:rPr>
+          <w:rFonts w:ascii="Arial" w:hAnsi="Arial" w:cs="Arial"/>
+        </w:rPr>
+        <w:t>through the use of</w:t>
+      </w:r>
+      <w:proofErr w:type="gramEnd"/>
+      <w:r>
+        <w:rPr>
+          <w:rFonts w:ascii="Arial" w:hAnsi="Arial" w:cs="Arial"/>
+        </w:rPr>
+        <w:t xml:space="preserve"> the labs, I found it simpler to take those 4hours and work proficiently as much as I can during that time, getting lot of it done early making more time later</w:t>
       </w:r>
       <w:r>
         <w:rPr>
@@ -13393,49 +13631,24 @@
         <w:rPr>
           <w:rFonts w:ascii="Arial" w:hAnsi="Arial" w:cs="Arial"/>
         </w:rPr>
-        <w:t xml:space="preserve">my sprints were too </w:t>
-      </w:r>
-      <w:r>
-        <w:rPr>
-          <w:rFonts w:ascii="Arial" w:hAnsi="Arial" w:cs="Arial"/>
-        </w:rPr>
-        <w:lastRenderedPageBreak/>
-        <w:t xml:space="preserve">simplistic in nature and I could have achieved more but that does not take in account of the learning process that was going on behind the scenes of this entire process.  </w:t>
+        <w:t>my sprints were too simplistic in nature and I could have achieved more but that does not take in account of the learning process that was going on behind the scenes of this entire process.</w:t>
+      </w:r>
+      <w:r>
+        <w:rPr>
+          <w:rFonts w:ascii="Arial" w:hAnsi="Arial" w:cs="Arial"/>
+        </w:rPr>
+        <w:t xml:space="preserve"> I would have liked more user feedback as I found that particularly helpful in my process of creating as it allowed me to get a new perspective on how to change improve and change things.</w:t>
+      </w:r>
+      <w:r>
+        <w:rPr>
+          <w:rFonts w:ascii="Arial" w:hAnsi="Arial" w:cs="Arial"/>
+        </w:rPr>
+        <w:t xml:space="preserve"> </w:t>
       </w:r>
     </w:p>
     <w:p>
       <w:pPr>
         <w:ind w:left="360"/>
-        <w:rPr>
-          <w:rFonts w:ascii="Arial" w:hAnsi="Arial" w:cs="Arial"/>
-          <w:sz w:val="18"/>
-          <w:szCs w:val="18"/>
-        </w:rPr>
-      </w:pPr>
-    </w:p>
-    <w:p>
-      <w:pPr>
-        <w:pStyle w:val="ListParagraph"/>
-        <w:rPr>
-          <w:rFonts w:ascii="Arial" w:hAnsi="Arial" w:cs="Arial"/>
-          <w:sz w:val="18"/>
-          <w:szCs w:val="18"/>
-        </w:rPr>
-      </w:pPr>
-    </w:p>
-    <w:p>
-      <w:pPr>
-        <w:pStyle w:val="ListParagraph"/>
-        <w:rPr>
-          <w:rFonts w:ascii="Arial" w:hAnsi="Arial" w:cs="Arial"/>
-          <w:sz w:val="18"/>
-          <w:szCs w:val="18"/>
-        </w:rPr>
-      </w:pPr>
-    </w:p>
-    <w:p>
-      <w:pPr>
-        <w:pStyle w:val="ListParagraph"/>
         <w:rPr>
           <w:rFonts w:ascii="Arial" w:hAnsi="Arial" w:cs="Arial"/>
           <w:sz w:val="18"/>

</xml_diff>

<commit_message>
Writeup finished, double check it though
</commit_message>
<xml_diff>
--- a/coursework submission/Writeup.docx
+++ b/coursework submission/Writeup.docx
@@ -9206,27 +9206,17 @@
     </w:p>
     <w:p>
       <w:pPr>
-        <w:pStyle w:val="ListParagraph"/>
-        <w:numPr>
-          <w:ilvl w:val="0"/>
-          <w:numId w:val="1"/>
-        </w:numPr>
-        <w:rPr>
-          <w:rFonts w:ascii="Arial" w:hAnsi="Arial" w:cs="Arial"/>
-        </w:rPr>
-      </w:pPr>
-      <w:r>
-        <w:rPr>
-          <w:rFonts w:ascii="Arial" w:hAnsi="Arial" w:cs="Arial"/>
-        </w:rPr>
-        <w:t>Dislikes everything must be reset but understands it programming wise. (in terms of refreshing the page and buttons still clicked)</w:t>
-      </w:r>
-      <w:r>
-        <w:rPr>
-          <w:rFonts w:ascii="Arial" w:hAnsi="Arial" w:cs="Arial"/>
-        </w:rPr>
-        <w:br/>
-      </w:r>
+        <w:rPr>
+          <w:rFonts w:ascii="Arial" w:hAnsi="Arial" w:cs="Arial"/>
+        </w:rPr>
+      </w:pPr>
+    </w:p>
+    <w:p>
+      <w:pPr>
+        <w:rPr>
+          <w:rFonts w:ascii="Arial" w:hAnsi="Arial" w:cs="Arial"/>
+        </w:rPr>
+      </w:pPr>
     </w:p>
     <w:p>
       <w:pPr>
@@ -10674,7 +10664,6 @@
         <w:t xml:space="preserve">As the website starts, </w:t>
       </w:r>
       <w:proofErr w:type="spellStart"/>
-      <w:proofErr w:type="gramStart"/>
       <w:r>
         <w:rPr>
           <w:rFonts w:ascii="Arial" w:hAnsi="Arial" w:cs="Arial"/>
@@ -10686,14 +10675,7 @@
         <w:rPr>
           <w:rFonts w:ascii="Arial" w:hAnsi="Arial" w:cs="Arial"/>
         </w:rPr>
-        <w:t>(</w:t>
-      </w:r>
-      <w:proofErr w:type="gramEnd"/>
-      <w:r>
-        <w:rPr>
-          <w:rFonts w:ascii="Arial" w:hAnsi="Arial" w:cs="Arial"/>
-        </w:rPr>
-        <w:t>) function is called which waits for the information to fetched from JSON or from local storage, depending if its empty or not</w:t>
+        <w:t>() function is called which waits for the information to fetched from JSON or from local storage, depending if its empty or not</w:t>
       </w:r>
       <w:r>
         <w:rPr>
@@ -10742,7 +10724,6 @@
         <w:t xml:space="preserve"> after, </w:t>
       </w:r>
       <w:proofErr w:type="spellStart"/>
-      <w:proofErr w:type="gramStart"/>
       <w:r>
         <w:rPr>
           <w:rFonts w:ascii="Arial" w:hAnsi="Arial" w:cs="Arial"/>
@@ -10754,14 +10735,7 @@
         <w:rPr>
           <w:rFonts w:ascii="Arial" w:hAnsi="Arial" w:cs="Arial"/>
         </w:rPr>
-        <w:t>(</w:t>
-      </w:r>
-      <w:proofErr w:type="gramEnd"/>
-      <w:r>
-        <w:rPr>
-          <w:rFonts w:ascii="Arial" w:hAnsi="Arial" w:cs="Arial"/>
-        </w:rPr>
-        <w:t xml:space="preserve">) is called which sets up all necessary preparations such as empty input fields, randomising and displaying the array and other variables. </w:t>
+        <w:t xml:space="preserve">() is called which sets up all necessary preparations such as empty input fields, randomising and displaying the array and other variables. </w:t>
       </w:r>
     </w:p>
     <w:p>
@@ -10783,7 +10757,6 @@
         <w:t xml:space="preserve"> as this calls </w:t>
       </w:r>
       <w:proofErr w:type="spellStart"/>
-      <w:proofErr w:type="gramStart"/>
       <w:r>
         <w:rPr>
           <w:rFonts w:ascii="Arial" w:hAnsi="Arial" w:cs="Arial"/>
@@ -10795,17 +10768,9 @@
         <w:rPr>
           <w:rFonts w:ascii="Arial" w:hAnsi="Arial" w:cs="Arial"/>
         </w:rPr>
-        <w:t>(</w:t>
-      </w:r>
-      <w:proofErr w:type="gramEnd"/>
-      <w:r>
-        <w:rPr>
-          <w:rFonts w:ascii="Arial" w:hAnsi="Arial" w:cs="Arial"/>
-        </w:rPr>
-        <w:t xml:space="preserve">) which automatically submits a word if correct and a space is submitted, indicating going to the next word. This continues until the function </w:t>
+        <w:t xml:space="preserve">() which automatically submits a word if correct and a space is submitted, indicating going to the next word. This continues until the function </w:t>
       </w:r>
       <w:proofErr w:type="spellStart"/>
-      <w:proofErr w:type="gramStart"/>
       <w:r>
         <w:rPr>
           <w:rFonts w:ascii="Arial" w:hAnsi="Arial" w:cs="Arial"/>
@@ -10817,14 +10782,7 @@
         <w:rPr>
           <w:rFonts w:ascii="Arial" w:hAnsi="Arial" w:cs="Arial"/>
         </w:rPr>
-        <w:t>(</w:t>
-      </w:r>
-      <w:proofErr w:type="gramEnd"/>
-      <w:r>
-        <w:rPr>
-          <w:rFonts w:ascii="Arial" w:hAnsi="Arial" w:cs="Arial"/>
-        </w:rPr>
-        <w:t xml:space="preserve">) sees that the next word </w:t>
+        <w:t xml:space="preserve">() sees that the next word </w:t>
       </w:r>
       <w:r>
         <w:rPr>
@@ -10844,6 +10802,12 @@
         </w:rPr>
         <w:t xml:space="preserve">end of a line, which means its deletes all information displayed on the first row within the array and redisplays the array with the missing information, meaning everything shifts up a row allowing new words to be shown. </w:t>
       </w:r>
+      <w:r>
+        <w:rPr>
+          <w:rFonts w:ascii="Arial" w:hAnsi="Arial" w:cs="Arial"/>
+        </w:rPr>
+        <w:tab/>
+      </w:r>
     </w:p>
     <w:p>
       <w:pPr>
@@ -10858,7 +10822,6 @@
         <w:t xml:space="preserve">The process continues until the end of the typing test, which by default is 60s but can be change using the radio buttons included in the SPA, which calls the </w:t>
       </w:r>
       <w:proofErr w:type="spellStart"/>
-      <w:proofErr w:type="gramStart"/>
       <w:r>
         <w:rPr>
           <w:rFonts w:ascii="Arial" w:hAnsi="Arial" w:cs="Arial"/>
@@ -10870,14 +10833,7 @@
         <w:rPr>
           <w:rFonts w:ascii="Arial" w:hAnsi="Arial" w:cs="Arial"/>
         </w:rPr>
-        <w:t>(</w:t>
-      </w:r>
-      <w:proofErr w:type="gramEnd"/>
-      <w:r>
-        <w:rPr>
-          <w:rFonts w:ascii="Arial" w:hAnsi="Arial" w:cs="Arial"/>
-        </w:rPr>
-        <w:t>)</w:t>
+        <w:t>()</w:t>
       </w:r>
       <w:r>
         <w:rPr>
@@ -10910,7 +10866,6 @@
         <w:t xml:space="preserve"> using </w:t>
       </w:r>
       <w:proofErr w:type="spellStart"/>
-      <w:proofErr w:type="gramStart"/>
       <w:r>
         <w:rPr>
           <w:rFonts w:ascii="Arial" w:hAnsi="Arial" w:cs="Arial"/>
@@ -10922,14 +10877,7 @@
         <w:rPr>
           <w:rFonts w:ascii="Arial" w:hAnsi="Arial" w:cs="Arial"/>
         </w:rPr>
-        <w:t>(</w:t>
-      </w:r>
-      <w:proofErr w:type="gramEnd"/>
-      <w:r>
-        <w:rPr>
-          <w:rFonts w:ascii="Arial" w:hAnsi="Arial" w:cs="Arial"/>
-        </w:rPr>
-        <w:t>) function. This also calculate and stores any stats to the user’s account if necessary (given test not ended mid-way through and account actually signed in</w:t>
+        <w:t>() function. This also calculate and stores any stats to the user’s account if necessary (given test not ended mid-way through and account actually signed in</w:t>
       </w:r>
       <w:r>
         <w:rPr>
@@ -10938,7 +10886,6 @@
         <w:t xml:space="preserve">) using </w:t>
       </w:r>
       <w:proofErr w:type="spellStart"/>
-      <w:proofErr w:type="gramStart"/>
       <w:r>
         <w:rPr>
           <w:rFonts w:ascii="Arial" w:hAnsi="Arial" w:cs="Arial"/>
@@ -10950,14 +10897,7 @@
         <w:rPr>
           <w:rFonts w:ascii="Arial" w:hAnsi="Arial" w:cs="Arial"/>
         </w:rPr>
-        <w:t>(</w:t>
-      </w:r>
-      <w:proofErr w:type="gramEnd"/>
-      <w:r>
-        <w:rPr>
-          <w:rFonts w:ascii="Arial" w:hAnsi="Arial" w:cs="Arial"/>
-        </w:rPr>
-        <w:t xml:space="preserve">) and </w:t>
+        <w:t xml:space="preserve">() and </w:t>
       </w:r>
       <w:proofErr w:type="spellStart"/>
       <w:r>
@@ -13342,19 +13282,11 @@
         <w:t xml:space="preserve"> using </w:t>
       </w:r>
       <w:proofErr w:type="spellStart"/>
-      <w:proofErr w:type="gramStart"/>
-      <w:r>
-        <w:rPr>
-          <w:rFonts w:ascii="Arial" w:hAnsi="Arial" w:cs="Arial"/>
-        </w:rPr>
-        <w:t>document.getElementById</w:t>
-      </w:r>
-      <w:proofErr w:type="gramEnd"/>
-      <w:r>
-        <w:rPr>
-          <w:rFonts w:ascii="Arial" w:hAnsi="Arial" w:cs="Arial"/>
-        </w:rPr>
-        <w:t>,the</w:t>
+      <w:r>
+        <w:rPr>
+          <w:rFonts w:ascii="Arial" w:hAnsi="Arial" w:cs="Arial"/>
+        </w:rPr>
+        <w:t>document.getElementById,the</w:t>
       </w:r>
       <w:proofErr w:type="spellEnd"/>
       <w:r>
@@ -13539,21 +13471,7 @@
         <w:rPr>
           <w:rFonts w:ascii="Arial" w:hAnsi="Arial" w:cs="Arial"/>
         </w:rPr>
-        <w:t xml:space="preserve">A general challenge with this project was juggling it with other university projects and responsibilities, although </w:t>
-      </w:r>
-      <w:proofErr w:type="gramStart"/>
-      <w:r>
-        <w:rPr>
-          <w:rFonts w:ascii="Arial" w:hAnsi="Arial" w:cs="Arial"/>
-        </w:rPr>
-        <w:t>through the use of</w:t>
-      </w:r>
-      <w:proofErr w:type="gramEnd"/>
-      <w:r>
-        <w:rPr>
-          <w:rFonts w:ascii="Arial" w:hAnsi="Arial" w:cs="Arial"/>
-        </w:rPr>
-        <w:t xml:space="preserve"> the labs, I found it simpler to take those 4hours and work proficiently as much as I can during that time, getting lot of it done early making more time later</w:t>
+        <w:t>A general challenge with this project was juggling it with other university projects and responsibilities, although through the use of the labs, I found it simpler to take those 4hours and work proficiently as much as I can during that time, getting lot of it done early making more time later</w:t>
       </w:r>
       <w:r>
         <w:rPr>

</xml_diff>

<commit_message>
Do poster, put into writeup and make it a pdf, double check write up then done this coursework
</commit_message>
<xml_diff>
--- a/coursework submission/Writeup.docx
+++ b/coursework submission/Writeup.docx
@@ -9553,25 +9553,7 @@
         <w:rPr>
           <w:rFonts w:ascii="Arial" w:hAnsi="Arial" w:cs="Arial"/>
         </w:rPr>
-        <w:t>Testing of each of my features has been implemented, shown in testing.docx on the GitHub, done by me and the users who gave user feedback as primarily they were used to help improve user experience and find any errors they could.</w:t>
-      </w:r>
-      <w:r>
-        <w:rPr>
-          <w:rFonts w:ascii="Arial" w:hAnsi="Arial" w:cs="Arial"/>
-        </w:rPr>
-        <w:t xml:space="preserve"> Errors were fixed once caught and user feedback implemented and retaken to see how effective it was. This was true unless user feedback was taken</w:t>
-      </w:r>
-      <w:r>
-        <w:rPr>
-          <w:rFonts w:ascii="Arial" w:hAnsi="Arial" w:cs="Arial"/>
-        </w:rPr>
-        <w:t xml:space="preserve"> </w:t>
-      </w:r>
-      <w:r>
-        <w:rPr>
-          <w:rFonts w:ascii="Arial" w:hAnsi="Arial" w:cs="Arial"/>
-        </w:rPr>
-        <w:t>at the end of the sprint cycle (8</w:t>
+        <w:t>Testing of each of my features has been implemented, shown in testing.docx on the GitHub, done by me and the users who gave user feedback as primarily they were used to help improve user experience and find any errors they could. Errors were fixed once caught and user feedback implemented and retaken to see how effective it was. This was true unless user feedback was taken at the end of the sprint cycle (8</w:t>
       </w:r>
       <w:r>
         <w:rPr>
@@ -9584,13 +9566,7 @@
         <w:rPr>
           <w:rFonts w:ascii="Arial" w:hAnsi="Arial" w:cs="Arial"/>
         </w:rPr>
-        <w:t xml:space="preserve"> sprint) as at this stage my project is finalised.</w:t>
-      </w:r>
-      <w:r>
-        <w:rPr>
-          <w:rFonts w:ascii="Arial" w:hAnsi="Arial" w:cs="Arial"/>
-        </w:rPr>
-        <w:t xml:space="preserve"> </w:t>
+        <w:t xml:space="preserve"> sprint) as at this stage my project is finalised. </w:t>
       </w:r>
     </w:p>
     <w:p>
@@ -13183,7 +13159,6 @@
     </w:p>
     <w:p>
       <w:pPr>
-        <w:ind w:left="360"/>
         <w:rPr>
           <w:rFonts w:ascii="Arial" w:hAnsi="Arial" w:cs="Arial"/>
           <w:b/>
@@ -13206,7 +13181,6 @@
     </w:p>
     <w:p>
       <w:pPr>
-        <w:ind w:left="360"/>
         <w:rPr>
           <w:rFonts w:ascii="Arial" w:hAnsi="Arial" w:cs="Arial"/>
           <w:b/>
@@ -13223,7 +13197,7 @@
           <w:sz w:val="24"/>
           <w:szCs w:val="24"/>
         </w:rPr>
-        <w:t>Challenges and constraints</w:t>
+        <w:t>C</w:t>
       </w:r>
       <w:r>
         <w:rPr>
@@ -13233,262 +13207,9 @@
           <w:sz w:val="24"/>
           <w:szCs w:val="24"/>
         </w:rPr>
-        <w:t xml:space="preserve"> faced during creation process.</w:t>
-      </w:r>
-    </w:p>
-    <w:p>
-      <w:pPr>
-        <w:ind w:left="360"/>
-        <w:rPr>
-          <w:rFonts w:ascii="Arial" w:hAnsi="Arial" w:cs="Arial"/>
-        </w:rPr>
-      </w:pPr>
-      <w:r>
-        <w:rPr>
-          <w:rFonts w:ascii="Arial" w:hAnsi="Arial" w:cs="Arial"/>
-        </w:rPr>
-        <w:t>My primary challenge when doing my project is caused by coding as consequence of my lack of experience with the three languages we have to use: HTML, JavaScript, and CSS. HTML and CSS weren’t too difficult due to their rather simpler nature, but JavaScript took significant time to become component at. While the initial learning curve weren’t too high due to its sharing qualities with both C++ and python, my primary coding language.</w:t>
-      </w:r>
-    </w:p>
-    <w:p>
-      <w:pPr>
-        <w:ind w:left="360"/>
-        <w:rPr>
-          <w:rFonts w:ascii="Arial" w:hAnsi="Arial" w:cs="Arial"/>
-        </w:rPr>
-      </w:pPr>
-      <w:r>
-        <w:rPr>
-          <w:rFonts w:ascii="Arial" w:hAnsi="Arial" w:cs="Arial"/>
-        </w:rPr>
-        <w:t xml:space="preserve"> What was the initial challenge was understanding how to effectively incorporate the JavaScript into my </w:t>
-      </w:r>
-      <w:r>
-        <w:rPr>
-          <w:rFonts w:ascii="Arial" w:hAnsi="Arial" w:cs="Arial"/>
-        </w:rPr>
-        <w:t xml:space="preserve">HTML, </w:t>
-      </w:r>
-      <w:r>
-        <w:rPr>
-          <w:rFonts w:ascii="Arial" w:hAnsi="Arial" w:cs="Arial"/>
-        </w:rPr>
-        <w:t>so it responds to my inputs</w:t>
-      </w:r>
-      <w:r>
-        <w:rPr>
-          <w:rFonts w:ascii="Arial" w:hAnsi="Arial" w:cs="Arial"/>
-        </w:rPr>
-        <w:t xml:space="preserve"> using </w:t>
-      </w:r>
-      <w:proofErr w:type="spellStart"/>
-      <w:r>
-        <w:rPr>
-          <w:rFonts w:ascii="Arial" w:hAnsi="Arial" w:cs="Arial"/>
-        </w:rPr>
-        <w:t>document.getElementById,the</w:t>
-      </w:r>
-      <w:proofErr w:type="spellEnd"/>
-      <w:r>
-        <w:rPr>
-          <w:rFonts w:ascii="Arial" w:hAnsi="Arial" w:cs="Arial"/>
-        </w:rPr>
-        <w:t xml:space="preserve"> “onclick”</w:t>
-      </w:r>
-      <w:r>
-        <w:rPr>
-          <w:rFonts w:ascii="Arial" w:hAnsi="Arial" w:cs="Arial"/>
-        </w:rPr>
-        <w:t xml:space="preserve"> </w:t>
-      </w:r>
-      <w:r>
-        <w:rPr>
-          <w:rFonts w:ascii="Arial" w:hAnsi="Arial" w:cs="Arial"/>
-        </w:rPr>
-        <w:t>/</w:t>
-      </w:r>
-      <w:r>
-        <w:rPr>
-          <w:rFonts w:ascii="Arial" w:hAnsi="Arial" w:cs="Arial"/>
-        </w:rPr>
-        <w:t xml:space="preserve"> </w:t>
-      </w:r>
-      <w:r>
-        <w:rPr>
-          <w:rFonts w:ascii="Arial" w:hAnsi="Arial" w:cs="Arial"/>
-        </w:rPr>
-        <w:t>”</w:t>
-      </w:r>
-      <w:proofErr w:type="spellStart"/>
-      <w:r>
-        <w:rPr>
-          <w:rFonts w:ascii="Arial" w:hAnsi="Arial" w:cs="Arial"/>
-        </w:rPr>
-        <w:t>oninput</w:t>
-      </w:r>
-      <w:proofErr w:type="spellEnd"/>
-      <w:r>
-        <w:rPr>
-          <w:rFonts w:ascii="Arial" w:hAnsi="Arial" w:cs="Arial"/>
-        </w:rPr>
-        <w:t xml:space="preserve">” attributes and event listeners. Once I understood that, progress was steady. </w:t>
-      </w:r>
-    </w:p>
-    <w:p>
-      <w:pPr>
-        <w:ind w:left="360"/>
-        <w:rPr>
-          <w:rFonts w:ascii="Arial" w:hAnsi="Arial" w:cs="Arial"/>
-        </w:rPr>
-      </w:pPr>
-      <w:r>
-        <w:rPr>
-          <w:rFonts w:ascii="Arial" w:hAnsi="Arial" w:cs="Arial"/>
-        </w:rPr>
-        <w:t xml:space="preserve">This was halted </w:t>
-      </w:r>
-      <w:r>
-        <w:rPr>
-          <w:rFonts w:ascii="Arial" w:hAnsi="Arial" w:cs="Arial"/>
-        </w:rPr>
-        <w:t xml:space="preserve">in the fourth sprint </w:t>
-      </w:r>
-      <w:r>
-        <w:rPr>
-          <w:rFonts w:ascii="Arial" w:hAnsi="Arial" w:cs="Arial"/>
-        </w:rPr>
-        <w:t xml:space="preserve">when I attempted to style the words and reset words at the end of the line. This initially challenged me by figuring out how to style each letter individually, leading to the discovery of spans. Although, it </w:t>
-      </w:r>
-      <w:r>
-        <w:rPr>
-          <w:rFonts w:ascii="Arial" w:hAnsi="Arial" w:cs="Arial"/>
-        </w:rPr>
-        <w:t>wasn’t</w:t>
-      </w:r>
-      <w:r>
-        <w:rPr>
-          <w:rFonts w:ascii="Arial" w:hAnsi="Arial" w:cs="Arial"/>
-        </w:rPr>
-        <w:t>’ that simple. It required me to engage with new concepts such as query</w:t>
-      </w:r>
-      <w:r>
-        <w:rPr>
-          <w:rFonts w:ascii="Arial" w:hAnsi="Arial" w:cs="Arial"/>
-        </w:rPr>
-        <w:t xml:space="preserve"> selector</w:t>
-      </w:r>
-      <w:r>
-        <w:rPr>
-          <w:rFonts w:ascii="Arial" w:hAnsi="Arial" w:cs="Arial"/>
-        </w:rPr>
-        <w:t xml:space="preserve"> and nth child.</w:t>
-      </w:r>
-      <w:r>
-        <w:rPr>
-          <w:rFonts w:ascii="Arial" w:hAnsi="Arial" w:cs="Arial"/>
-        </w:rPr>
-        <w:t xml:space="preserve"> This was arguably the hardest part of the coding for this project, requiring some ingenuity to solve the problems. </w:t>
-      </w:r>
-    </w:p>
-    <w:p>
-      <w:pPr>
-        <w:ind w:left="360"/>
-        <w:rPr>
-          <w:rFonts w:ascii="Arial" w:hAnsi="Arial" w:cs="Arial"/>
-        </w:rPr>
-      </w:pPr>
-      <w:r>
-        <w:rPr>
-          <w:rFonts w:ascii="Arial" w:hAnsi="Arial" w:cs="Arial"/>
-        </w:rPr>
-        <w:t xml:space="preserve">Next challenge of my coding adventure </w:t>
-      </w:r>
-      <w:r>
-        <w:rPr>
-          <w:rFonts w:ascii="Arial" w:hAnsi="Arial" w:cs="Arial"/>
-        </w:rPr>
-        <w:t xml:space="preserve">was </w:t>
-      </w:r>
-      <w:r>
-        <w:rPr>
-          <w:rFonts w:ascii="Arial" w:hAnsi="Arial" w:cs="Arial"/>
-        </w:rPr>
-        <w:t xml:space="preserve">inputting and exporting to a JSON which wasn’t hard by </w:t>
-      </w:r>
-      <w:r>
-        <w:rPr>
-          <w:rFonts w:ascii="Arial" w:hAnsi="Arial" w:cs="Arial"/>
-        </w:rPr>
-        <w:t>itself,</w:t>
-      </w:r>
-      <w:r>
-        <w:rPr>
-          <w:rFonts w:ascii="Arial" w:hAnsi="Arial" w:cs="Arial"/>
-        </w:rPr>
-        <w:t xml:space="preserve"> but the hardest part was finding out the necessary information to apply it without using node.js as node.js seems so efficient as it that very few people do it</w:t>
-      </w:r>
-      <w:r>
-        <w:rPr>
-          <w:rFonts w:ascii="Arial" w:hAnsi="Arial" w:cs="Arial"/>
-        </w:rPr>
-        <w:t xml:space="preserve">. </w:t>
-      </w:r>
-      <w:r>
-        <w:rPr>
-          <w:rFonts w:ascii="Arial" w:hAnsi="Arial" w:cs="Arial"/>
-        </w:rPr>
-        <w:t>This required some help of the lectures in the lab sessions as other also struggled to solution</w:t>
-      </w:r>
-      <w:r>
-        <w:rPr>
-          <w:rFonts w:ascii="Arial" w:hAnsi="Arial" w:cs="Arial"/>
-        </w:rPr>
-        <w:t xml:space="preserve">, including the </w:t>
-      </w:r>
-      <w:r>
-        <w:rPr>
-          <w:rFonts w:ascii="Arial" w:hAnsi="Arial" w:cs="Arial"/>
-        </w:rPr>
-        <w:t>lecturers. This encouraged me to change my IDE from notepad++ to VS code as an extension called Live Preview circumvented this issue by hosting a local web server when displaying the website which is required to use fetch when getting data from the JSON.</w:t>
-      </w:r>
-      <w:r>
-        <w:rPr>
-          <w:rFonts w:ascii="Arial" w:hAnsi="Arial" w:cs="Arial"/>
-        </w:rPr>
-        <w:t xml:space="preserve"> This is arguably the biggest constraint of my project, as without this or using the included bat file, it is impossible to login/signup.</w:t>
-      </w:r>
-    </w:p>
-    <w:p>
-      <w:pPr>
-        <w:ind w:left="360"/>
-        <w:rPr>
-          <w:rFonts w:ascii="Arial" w:hAnsi="Arial" w:cs="Arial"/>
-          <w:b/>
-          <w:bCs/>
-        </w:rPr>
-      </w:pPr>
-      <w:r>
-        <w:rPr>
-          <w:rFonts w:ascii="Arial" w:hAnsi="Arial" w:cs="Arial"/>
-        </w:rPr>
-        <w:t>A general challenge with this project was juggling it with other university projects and responsibilities, although through the use of the labs, I found it simpler to take those 4hours and work proficiently as much as I can during that time, getting lot of it done early making more time later</w:t>
-      </w:r>
-      <w:r>
-        <w:rPr>
-          <w:rFonts w:ascii="Arial" w:hAnsi="Arial" w:cs="Arial"/>
-        </w:rPr>
-        <w:t xml:space="preserve">. </w:t>
-      </w:r>
-      <w:r>
-        <w:rPr>
-          <w:rFonts w:ascii="Arial" w:hAnsi="Arial" w:cs="Arial"/>
-        </w:rPr>
-        <w:t xml:space="preserve"> </w:t>
-      </w:r>
-    </w:p>
-    <w:p>
-      <w:pPr>
-        <w:ind w:left="360"/>
+        <w:t>hallenges and constraints</w:t>
+      </w:r>
+      <w:r>
         <w:rPr>
           <w:rFonts w:ascii="Arial" w:hAnsi="Arial" w:cs="Arial"/>
           <w:b/>
@@ -13496,8 +13217,262 @@
           <w:sz w:val="24"/>
           <w:szCs w:val="24"/>
         </w:rPr>
-      </w:pPr>
-      <w:r>
+        <w:t xml:space="preserve"> faced during creation process.</w:t>
+      </w:r>
+    </w:p>
+    <w:p>
+      <w:pPr>
+        <w:ind w:left="360"/>
+        <w:rPr>
+          <w:rFonts w:ascii="Arial" w:hAnsi="Arial" w:cs="Arial"/>
+        </w:rPr>
+      </w:pPr>
+      <w:r>
+        <w:rPr>
+          <w:rFonts w:ascii="Arial" w:hAnsi="Arial" w:cs="Arial"/>
+        </w:rPr>
+        <w:t>My primary challenge when doing my project is caused by coding as consequence of my lack of experience with the three languages we have to use: HTML, JavaScript, and CSS. HTML and CSS weren’t too difficult due to their rather simpler nature, but JavaScript took significant time to become component at. While the initial learning curve weren’t too high due to its sharing qualities with both C++ and python, my primary coding language.</w:t>
+      </w:r>
+    </w:p>
+    <w:p>
+      <w:pPr>
+        <w:ind w:left="360"/>
+        <w:rPr>
+          <w:rFonts w:ascii="Arial" w:hAnsi="Arial" w:cs="Arial"/>
+        </w:rPr>
+      </w:pPr>
+      <w:r>
+        <w:rPr>
+          <w:rFonts w:ascii="Arial" w:hAnsi="Arial" w:cs="Arial"/>
+        </w:rPr>
+        <w:t xml:space="preserve"> What was the initial challenge was understanding how to effectively incorporate the JavaScript into my </w:t>
+      </w:r>
+      <w:r>
+        <w:rPr>
+          <w:rFonts w:ascii="Arial" w:hAnsi="Arial" w:cs="Arial"/>
+        </w:rPr>
+        <w:t xml:space="preserve">HTML, </w:t>
+      </w:r>
+      <w:r>
+        <w:rPr>
+          <w:rFonts w:ascii="Arial" w:hAnsi="Arial" w:cs="Arial"/>
+        </w:rPr>
+        <w:t>so it responds to my inputs</w:t>
+      </w:r>
+      <w:r>
+        <w:rPr>
+          <w:rFonts w:ascii="Arial" w:hAnsi="Arial" w:cs="Arial"/>
+        </w:rPr>
+        <w:t xml:space="preserve"> using </w:t>
+      </w:r>
+      <w:proofErr w:type="spellStart"/>
+      <w:r>
+        <w:rPr>
+          <w:rFonts w:ascii="Arial" w:hAnsi="Arial" w:cs="Arial"/>
+        </w:rPr>
+        <w:t>document.getElementById,the</w:t>
+      </w:r>
+      <w:proofErr w:type="spellEnd"/>
+      <w:r>
+        <w:rPr>
+          <w:rFonts w:ascii="Arial" w:hAnsi="Arial" w:cs="Arial"/>
+        </w:rPr>
+        <w:t xml:space="preserve"> “onclick”</w:t>
+      </w:r>
+      <w:r>
+        <w:rPr>
+          <w:rFonts w:ascii="Arial" w:hAnsi="Arial" w:cs="Arial"/>
+        </w:rPr>
+        <w:t xml:space="preserve"> </w:t>
+      </w:r>
+      <w:r>
+        <w:rPr>
+          <w:rFonts w:ascii="Arial" w:hAnsi="Arial" w:cs="Arial"/>
+        </w:rPr>
+        <w:t>/</w:t>
+      </w:r>
+      <w:r>
+        <w:rPr>
+          <w:rFonts w:ascii="Arial" w:hAnsi="Arial" w:cs="Arial"/>
+        </w:rPr>
+        <w:t xml:space="preserve"> </w:t>
+      </w:r>
+      <w:r>
+        <w:rPr>
+          <w:rFonts w:ascii="Arial" w:hAnsi="Arial" w:cs="Arial"/>
+        </w:rPr>
+        <w:t>”</w:t>
+      </w:r>
+      <w:proofErr w:type="spellStart"/>
+      <w:r>
+        <w:rPr>
+          <w:rFonts w:ascii="Arial" w:hAnsi="Arial" w:cs="Arial"/>
+        </w:rPr>
+        <w:t>oninput</w:t>
+      </w:r>
+      <w:proofErr w:type="spellEnd"/>
+      <w:r>
+        <w:rPr>
+          <w:rFonts w:ascii="Arial" w:hAnsi="Arial" w:cs="Arial"/>
+        </w:rPr>
+        <w:t xml:space="preserve">” attributes and event listeners. Once I understood that, progress was steady. </w:t>
+      </w:r>
+    </w:p>
+    <w:p>
+      <w:pPr>
+        <w:ind w:left="360"/>
+        <w:rPr>
+          <w:rFonts w:ascii="Arial" w:hAnsi="Arial" w:cs="Arial"/>
+        </w:rPr>
+      </w:pPr>
+      <w:r>
+        <w:rPr>
+          <w:rFonts w:ascii="Arial" w:hAnsi="Arial" w:cs="Arial"/>
+        </w:rPr>
+        <w:t xml:space="preserve">This was halted </w:t>
+      </w:r>
+      <w:r>
+        <w:rPr>
+          <w:rFonts w:ascii="Arial" w:hAnsi="Arial" w:cs="Arial"/>
+        </w:rPr>
+        <w:t xml:space="preserve">in the fourth sprint </w:t>
+      </w:r>
+      <w:r>
+        <w:rPr>
+          <w:rFonts w:ascii="Arial" w:hAnsi="Arial" w:cs="Arial"/>
+        </w:rPr>
+        <w:t xml:space="preserve">when I attempted to style the words and reset words at the end of the line. This initially challenged me by figuring out how to style each letter individually, leading to the discovery of spans. Although, it </w:t>
+      </w:r>
+      <w:r>
+        <w:rPr>
+          <w:rFonts w:ascii="Arial" w:hAnsi="Arial" w:cs="Arial"/>
+        </w:rPr>
+        <w:t>wasn’t</w:t>
+      </w:r>
+      <w:r>
+        <w:rPr>
+          <w:rFonts w:ascii="Arial" w:hAnsi="Arial" w:cs="Arial"/>
+        </w:rPr>
+        <w:t>’ that simple. It required me to engage with new concepts such as query</w:t>
+      </w:r>
+      <w:r>
+        <w:rPr>
+          <w:rFonts w:ascii="Arial" w:hAnsi="Arial" w:cs="Arial"/>
+        </w:rPr>
+        <w:t xml:space="preserve"> selector</w:t>
+      </w:r>
+      <w:r>
+        <w:rPr>
+          <w:rFonts w:ascii="Arial" w:hAnsi="Arial" w:cs="Arial"/>
+        </w:rPr>
+        <w:t xml:space="preserve"> and nth child.</w:t>
+      </w:r>
+      <w:r>
+        <w:rPr>
+          <w:rFonts w:ascii="Arial" w:hAnsi="Arial" w:cs="Arial"/>
+        </w:rPr>
+        <w:t xml:space="preserve"> This was arguably the hardest part of the coding for this project, requiring some ingenuity to solve the problems. </w:t>
+      </w:r>
+    </w:p>
+    <w:p>
+      <w:pPr>
+        <w:ind w:left="360"/>
+        <w:rPr>
+          <w:rFonts w:ascii="Arial" w:hAnsi="Arial" w:cs="Arial"/>
+        </w:rPr>
+      </w:pPr>
+      <w:r>
+        <w:rPr>
+          <w:rFonts w:ascii="Arial" w:hAnsi="Arial" w:cs="Arial"/>
+        </w:rPr>
+        <w:t xml:space="preserve">Next challenge of my coding adventure </w:t>
+      </w:r>
+      <w:r>
+        <w:rPr>
+          <w:rFonts w:ascii="Arial" w:hAnsi="Arial" w:cs="Arial"/>
+        </w:rPr>
+        <w:t xml:space="preserve">was </w:t>
+      </w:r>
+      <w:r>
+        <w:rPr>
+          <w:rFonts w:ascii="Arial" w:hAnsi="Arial" w:cs="Arial"/>
+        </w:rPr>
+        <w:t xml:space="preserve">inputting and exporting to a JSON which wasn’t hard by </w:t>
+      </w:r>
+      <w:r>
+        <w:rPr>
+          <w:rFonts w:ascii="Arial" w:hAnsi="Arial" w:cs="Arial"/>
+        </w:rPr>
+        <w:t>itself,</w:t>
+      </w:r>
+      <w:r>
+        <w:rPr>
+          <w:rFonts w:ascii="Arial" w:hAnsi="Arial" w:cs="Arial"/>
+        </w:rPr>
+        <w:t xml:space="preserve"> but the hardest part was finding out the necessary information to apply it without using node.js as node.js seems so efficient as it that very few people do it</w:t>
+      </w:r>
+      <w:r>
+        <w:rPr>
+          <w:rFonts w:ascii="Arial" w:hAnsi="Arial" w:cs="Arial"/>
+        </w:rPr>
+        <w:t xml:space="preserve">. </w:t>
+      </w:r>
+      <w:r>
+        <w:rPr>
+          <w:rFonts w:ascii="Arial" w:hAnsi="Arial" w:cs="Arial"/>
+        </w:rPr>
+        <w:t>This required some help of the lectures in the lab sessions as other also struggled to solution</w:t>
+      </w:r>
+      <w:r>
+        <w:rPr>
+          <w:rFonts w:ascii="Arial" w:hAnsi="Arial" w:cs="Arial"/>
+        </w:rPr>
+        <w:t xml:space="preserve">, including the </w:t>
+      </w:r>
+      <w:r>
+        <w:rPr>
+          <w:rFonts w:ascii="Arial" w:hAnsi="Arial" w:cs="Arial"/>
+        </w:rPr>
+        <w:t>lecturers. This encouraged me to change my IDE from notepad++ to VS code as an extension called Live Preview circumvented this issue by hosting a local web server when displaying the website which is required to use fetch when getting data from the JSON.</w:t>
+      </w:r>
+      <w:r>
+        <w:rPr>
+          <w:rFonts w:ascii="Arial" w:hAnsi="Arial" w:cs="Arial"/>
+        </w:rPr>
+        <w:t xml:space="preserve"> This is arguably the biggest constraint of my project, as without this or using the included bat file, it is impossible to login/signup.</w:t>
+      </w:r>
+    </w:p>
+    <w:p>
+      <w:pPr>
+        <w:ind w:left="360"/>
+        <w:rPr>
+          <w:rFonts w:ascii="Arial" w:hAnsi="Arial" w:cs="Arial"/>
+          <w:b/>
+          <w:bCs/>
+        </w:rPr>
+      </w:pPr>
+      <w:r>
+        <w:rPr>
+          <w:rFonts w:ascii="Arial" w:hAnsi="Arial" w:cs="Arial"/>
+        </w:rPr>
+        <w:t>A general challenge with this project was juggling it with other university projects and responsibilities, although through the use of the labs, I found it simpler to take those 4hours and work proficiently as much as I can during that time, getting lot of it done early making more time later</w:t>
+      </w:r>
+      <w:r>
+        <w:rPr>
+          <w:rFonts w:ascii="Arial" w:hAnsi="Arial" w:cs="Arial"/>
+        </w:rPr>
+        <w:t xml:space="preserve">. </w:t>
+      </w:r>
+      <w:r>
+        <w:rPr>
+          <w:rFonts w:ascii="Arial" w:hAnsi="Arial" w:cs="Arial"/>
+        </w:rPr>
+        <w:t xml:space="preserve"> </w:t>
+      </w:r>
+    </w:p>
+    <w:p>
+      <w:pPr>
+        <w:ind w:left="360"/>
         <w:rPr>
           <w:rFonts w:ascii="Arial" w:hAnsi="Arial" w:cs="Arial"/>
           <w:b/>
@@ -13505,6 +13480,15 @@
           <w:sz w:val="24"/>
           <w:szCs w:val="24"/>
         </w:rPr>
+      </w:pPr>
+      <w:r>
+        <w:rPr>
+          <w:rFonts w:ascii="Arial" w:hAnsi="Arial" w:cs="Arial"/>
+          <w:b/>
+          <w:bCs/>
+          <w:sz w:val="24"/>
+          <w:szCs w:val="24"/>
+        </w:rPr>
         <w:t>Reflection</w:t>
       </w:r>
     </w:p>
@@ -13562,6 +13546,117 @@
           <w:rFonts w:ascii="Arial" w:hAnsi="Arial" w:cs="Arial"/>
         </w:rPr>
         <w:t xml:space="preserve"> </w:t>
+      </w:r>
+    </w:p>
+    <w:p>
+      <w:pPr>
+        <w:pStyle w:val="Default"/>
+        <w:rPr>
+          <w:rFonts w:ascii="Arial" w:hAnsi="Arial" w:cs="Arial"/>
+          <w:b/>
+          <w:bCs/>
+          <w:color w:val="auto"/>
+          <w:sz w:val="28"/>
+          <w:szCs w:val="28"/>
+        </w:rPr>
+      </w:pPr>
+      <w:r>
+        <w:rPr>
+          <w:rFonts w:ascii="Arial" w:hAnsi="Arial" w:cs="Arial"/>
+          <w:b/>
+          <w:bCs/>
+          <w:color w:val="auto"/>
+          <w:sz w:val="28"/>
+          <w:szCs w:val="28"/>
+        </w:rPr>
+        <w:t xml:space="preserve">GitHub </w:t>
+      </w:r>
+      <w:r>
+        <w:rPr>
+          <w:rFonts w:ascii="Arial" w:hAnsi="Arial" w:cs="Arial"/>
+          <w:b/>
+          <w:bCs/>
+          <w:color w:val="auto"/>
+          <w:sz w:val="28"/>
+          <w:szCs w:val="28"/>
+        </w:rPr>
+        <w:t>R</w:t>
+      </w:r>
+      <w:r>
+        <w:rPr>
+          <w:rFonts w:ascii="Arial" w:hAnsi="Arial" w:cs="Arial"/>
+          <w:b/>
+          <w:bCs/>
+          <w:color w:val="auto"/>
+          <w:sz w:val="28"/>
+          <w:szCs w:val="28"/>
+        </w:rPr>
+        <w:t>epo link</w:t>
+      </w:r>
+    </w:p>
+    <w:p>
+      <w:pPr>
+        <w:ind w:left="360"/>
+        <w:rPr>
+          <w:sz w:val="23"/>
+          <w:szCs w:val="23"/>
+        </w:rPr>
+      </w:pPr>
+      <w:r>
+        <w:rPr>
+          <w:sz w:val="23"/>
+          <w:szCs w:val="23"/>
+        </w:rPr>
+        <w:t>Repo</w:t>
+      </w:r>
+      <w:r>
+        <w:rPr>
+          <w:sz w:val="23"/>
+          <w:szCs w:val="23"/>
+        </w:rPr>
+        <w:t xml:space="preserve">: </w:t>
+      </w:r>
+      <w:hyperlink r:id="rId26" w:history="1">
+        <w:r>
+          <w:rPr>
+            <w:rStyle w:val="Hyperlink"/>
+            <w:sz w:val="23"/>
+            <w:szCs w:val="23"/>
+          </w:rPr>
+          <w:t>https://github.com/MxFrgsn/COMP</w:t>
+        </w:r>
+        <w:r>
+          <w:rPr>
+            <w:rStyle w:val="Hyperlink"/>
+            <w:sz w:val="23"/>
+            <w:szCs w:val="23"/>
+          </w:rPr>
+          <w:t>1</w:t>
+        </w:r>
+        <w:r>
+          <w:rPr>
+            <w:rStyle w:val="Hyperlink"/>
+            <w:sz w:val="23"/>
+            <w:szCs w:val="23"/>
+          </w:rPr>
+          <w:t>004-Project</w:t>
+        </w:r>
+      </w:hyperlink>
+    </w:p>
+    <w:p>
+      <w:pPr>
+        <w:ind w:left="360"/>
+        <w:rPr>
+          <w:rFonts w:ascii="Arial" w:hAnsi="Arial" w:cs="Arial"/>
+        </w:rPr>
+      </w:pPr>
+      <w:r>
+        <w:rPr>
+          <w:sz w:val="23"/>
+          <w:szCs w:val="23"/>
+        </w:rPr>
+        <w:lastRenderedPageBreak/>
+        <w:br/>
       </w:r>
     </w:p>
     <w:p>
@@ -13585,7 +13680,7 @@
       </w:pPr>
     </w:p>
     <w:sectPr>
-      <w:headerReference w:type="default" r:id="rId26"/>
+      <w:headerReference w:type="default" r:id="rId27"/>
       <w:pgSz w:w="11906" w:h="16838"/>
       <w:pgMar w:top="1440" w:right="1440" w:bottom="1440" w:left="1440" w:header="708" w:footer="708" w:gutter="0"/>
       <w:cols w:space="708"/>
@@ -15394,6 +15489,35 @@
     <w:uiPriority w:val="99"/>
     <w:rsid w:val="00B91C6D"/>
   </w:style>
+  <w:style w:type="paragraph" w:customStyle="1" w:styleId="Default">
+    <w:name w:val="Default"/>
+    <w:rsid w:val="00C870B0"/>
+    <w:pPr>
+      <w:autoSpaceDE w:val="0"/>
+      <w:autoSpaceDN w:val="0"/>
+      <w:adjustRightInd w:val="0"/>
+      <w:spacing w:after="0" w:line="240" w:lineRule="auto"/>
+    </w:pPr>
+    <w:rPr>
+      <w:rFonts w:ascii="Calibri" w:hAnsi="Calibri" w:cs="Calibri"/>
+      <w:color w:val="000000"/>
+      <w:kern w:val="0"/>
+      <w:sz w:val="24"/>
+      <w:szCs w:val="24"/>
+    </w:rPr>
+  </w:style>
+  <w:style w:type="character" w:styleId="FollowedHyperlink">
+    <w:name w:val="FollowedHyperlink"/>
+    <w:basedOn w:val="DefaultParagraphFont"/>
+    <w:uiPriority w:val="99"/>
+    <w:semiHidden/>
+    <w:unhideWhenUsed/>
+    <w:rsid w:val="00C870B0"/>
+    <w:rPr>
+      <w:color w:val="954F72" w:themeColor="followedHyperlink"/>
+      <w:u w:val="single"/>
+    </w:rPr>
+  </w:style>
 </w:styles>
 </file>
 
@@ -15702,16 +15826,6 @@
 </file>
 
 <file path=customXml/item2.xml><?xml version="1.0" encoding="utf-8"?>
-<b:Sources xmlns:b="http://schemas.openxmlformats.org/officeDocument/2006/bibliography" xmlns="http://schemas.openxmlformats.org/officeDocument/2006/bibliography" SelectedStyle="\APASixthEditionOfficeOnline.xsl" StyleName="APA" Version="6"/>
-</file>
-
-<file path=customXml/item3.xml><?xml version="1.0" encoding="utf-8"?>
-<p:properties xmlns:p="http://schemas.microsoft.com/office/2006/metadata/properties" xmlns:xsi="http://www.w3.org/2001/XMLSchema-instance" xmlns:pc="http://schemas.microsoft.com/office/infopath/2007/PartnerControls">
-  <documentManagement/>
-</p:properties>
-</file>
-
-<file path=customXml/item4.xml><?xml version="1.0" encoding="utf-8"?>
 <ct:contentTypeSchema xmlns:ct="http://schemas.microsoft.com/office/2006/metadata/contentType" xmlns:ma="http://schemas.microsoft.com/office/2006/metadata/properties/metaAttributes" ct:_="" ma:_="" ma:contentTypeName="Document" ma:contentTypeID="0x010100CC56517954F6C84CAE0821B37DA3E6D1" ma:contentTypeVersion="3" ma:contentTypeDescription="Create a new document." ma:contentTypeScope="" ma:versionID="9cfe4a6a6ff2d436466bbdb00cc0ecdf">
   <xsd:schema xmlns:xsd="http://www.w3.org/2001/XMLSchema" xmlns:xs="http://www.w3.org/2001/XMLSchema" xmlns:p="http://schemas.microsoft.com/office/2006/metadata/properties" xmlns:ns3="dad1a416-5526-4aa4-8467-d5aeea5b0262" targetNamespace="http://schemas.microsoft.com/office/2006/metadata/properties" ma:root="true" ma:fieldsID="d6da7cdec8cbfd4fadd31958e1bdc059" ns3:_="">
     <xsd:import namespace="dad1a416-5526-4aa4-8467-d5aeea5b0262"/>
@@ -15849,6 +15963,16 @@
 </ct:contentTypeSchema>
 </file>
 
+<file path=customXml/item3.xml><?xml version="1.0" encoding="utf-8"?>
+<p:properties xmlns:p="http://schemas.microsoft.com/office/2006/metadata/properties" xmlns:xsi="http://www.w3.org/2001/XMLSchema-instance" xmlns:pc="http://schemas.microsoft.com/office/infopath/2007/PartnerControls">
+  <documentManagement/>
+</p:properties>
+</file>
+
+<file path=customXml/item4.xml><?xml version="1.0" encoding="utf-8"?>
+<b:Sources xmlns:b="http://schemas.openxmlformats.org/officeDocument/2006/bibliography" xmlns="http://schemas.openxmlformats.org/officeDocument/2006/bibliography" SelectedStyle="\APASixthEditionOfficeOnline.xsl" StyleName="APA" Version="6"/>
+</file>
+
 <file path=customXml/itemProps1.xml><?xml version="1.0" encoding="utf-8"?>
 <ds:datastoreItem xmlns:ds="http://schemas.openxmlformats.org/officeDocument/2006/customXml" ds:itemID="{ADBFE380-98EB-46DF-9833-2A3A49D7BCBA}">
   <ds:schemaRefs>
@@ -15858,23 +15982,6 @@
 </file>
 
 <file path=customXml/itemProps2.xml><?xml version="1.0" encoding="utf-8"?>
-<ds:datastoreItem xmlns:ds="http://schemas.openxmlformats.org/officeDocument/2006/customXml" ds:itemID="{5FD86C97-B8F8-4DF4-9634-7BD7D8E1C3DB}">
-  <ds:schemaRefs>
-    <ds:schemaRef ds:uri="http://schemas.openxmlformats.org/officeDocument/2006/bibliography"/>
-  </ds:schemaRefs>
-</ds:datastoreItem>
-</file>
-
-<file path=customXml/itemProps3.xml><?xml version="1.0" encoding="utf-8"?>
-<ds:datastoreItem xmlns:ds="http://schemas.openxmlformats.org/officeDocument/2006/customXml" ds:itemID="{B0B9CF09-E50B-4BF5-8C69-B63F15CB9760}">
-  <ds:schemaRefs>
-    <ds:schemaRef ds:uri="http://schemas.microsoft.com/office/2006/metadata/properties"/>
-    <ds:schemaRef ds:uri="http://schemas.microsoft.com/office/infopath/2007/PartnerControls"/>
-  </ds:schemaRefs>
-</ds:datastoreItem>
-</file>
-
-<file path=customXml/itemProps4.xml><?xml version="1.0" encoding="utf-8"?>
 <ds:datastoreItem xmlns:ds="http://schemas.openxmlformats.org/officeDocument/2006/customXml" ds:itemID="{AD496513-CC99-4441-BBAA-CFEB378046B7}">
   <ds:schemaRefs>
     <ds:schemaRef ds:uri="http://schemas.microsoft.com/office/2006/metadata/contentType"/>
@@ -15890,4 +15997,21 @@
     <ds:schemaRef ds:uri="http://schemas.microsoft.com/internal/obd"/>
   </ds:schemaRefs>
 </ds:datastoreItem>
+</file>
+
+<file path=customXml/itemProps3.xml><?xml version="1.0" encoding="utf-8"?>
+<ds:datastoreItem xmlns:ds="http://schemas.openxmlformats.org/officeDocument/2006/customXml" ds:itemID="{B0B9CF09-E50B-4BF5-8C69-B63F15CB9760}">
+  <ds:schemaRefs>
+    <ds:schemaRef ds:uri="http://schemas.microsoft.com/office/2006/metadata/properties"/>
+    <ds:schemaRef ds:uri="http://schemas.microsoft.com/office/infopath/2007/PartnerControls"/>
+  </ds:schemaRefs>
+</ds:datastoreItem>
+</file>
+
+<file path=customXml/itemProps4.xml><?xml version="1.0" encoding="utf-8"?>
+<ds:datastoreItem xmlns:ds="http://schemas.openxmlformats.org/officeDocument/2006/customXml" ds:itemID="{5FD86C97-B8F8-4DF4-9634-7BD7D8E1C3DB}">
+  <ds:schemaRefs>
+    <ds:schemaRef ds:uri="http://schemas.openxmlformats.org/officeDocument/2006/bibliography"/>
+  </ds:schemaRefs>
+</ds:datastoreItem>
 </file>
</xml_diff>

<commit_message>
removed poster subheading from doc
</commit_message>
<xml_diff>
--- a/coursework submission/Writeup.docx
+++ b/coursework submission/Writeup.docx
@@ -9542,18 +9542,23 @@
           <w:rFonts w:ascii="Arial" w:hAnsi="Arial" w:cs="Arial"/>
         </w:rPr>
       </w:pPr>
-    </w:p>
-    <w:p>
-      <w:pPr>
-        <w:rPr>
-          <w:rFonts w:ascii="Arial" w:hAnsi="Arial" w:cs="Arial"/>
-        </w:rPr>
-      </w:pPr>
-      <w:r>
-        <w:rPr>
-          <w:rFonts w:ascii="Arial" w:hAnsi="Arial" w:cs="Arial"/>
-        </w:rPr>
-        <w:t>Testing of each of my features has been implemented, shown in testing.docx on the GitHub, done by me and the users who gave user feedback as primarily they were used to help improve user experience and find any errors they could. Errors were fixed once caught and user feedback implemented and retaken to see how effective it was. This was true unless user feedback was taken at the end of the sprint cycle (8</w:t>
+      <w:r>
+        <w:rPr>
+          <w:rFonts w:ascii="Arial" w:hAnsi="Arial" w:cs="Arial"/>
+        </w:rPr>
+        <w:t>Testing of each of my features has been implemented, shown in testing.docx</w:t>
+      </w:r>
+      <w:r>
+        <w:rPr>
+          <w:rFonts w:ascii="Arial" w:hAnsi="Arial" w:cs="Arial"/>
+        </w:rPr>
+        <w:t xml:space="preserve"> (within coursework submission folder)</w:t>
+      </w:r>
+      <w:r>
+        <w:rPr>
+          <w:rFonts w:ascii="Arial" w:hAnsi="Arial" w:cs="Arial"/>
+        </w:rPr>
+        <w:t xml:space="preserve"> on the GitHub, done by me and the users who gave user feedback as primarily they were used to help improve user experience and find any errors they could. Errors were fixed once caught and user feedback implemented and retaken to see how effective it was. This was true unless user feedback was taken at the end of the sprint cycle (8</w:t>
       </w:r>
       <w:r>
         <w:rPr>
@@ -10640,6 +10645,7 @@
         <w:t xml:space="preserve">As the website starts, </w:t>
       </w:r>
       <w:proofErr w:type="spellStart"/>
+      <w:proofErr w:type="gramStart"/>
       <w:r>
         <w:rPr>
           <w:rFonts w:ascii="Arial" w:hAnsi="Arial" w:cs="Arial"/>
@@ -10651,7 +10657,14 @@
         <w:rPr>
           <w:rFonts w:ascii="Arial" w:hAnsi="Arial" w:cs="Arial"/>
         </w:rPr>
-        <w:t>() function is called which waits for the information to fetched from JSON or from local storage, depending if its empty or not</w:t>
+        <w:t>(</w:t>
+      </w:r>
+      <w:proofErr w:type="gramEnd"/>
+      <w:r>
+        <w:rPr>
+          <w:rFonts w:ascii="Arial" w:hAnsi="Arial" w:cs="Arial"/>
+        </w:rPr>
+        <w:t>) function is called which waits for the information to fetched from JSON or from local storage, depending if its empty or not</w:t>
       </w:r>
       <w:r>
         <w:rPr>
@@ -10700,6 +10713,7 @@
         <w:t xml:space="preserve"> after, </w:t>
       </w:r>
       <w:proofErr w:type="spellStart"/>
+      <w:proofErr w:type="gramStart"/>
       <w:r>
         <w:rPr>
           <w:rFonts w:ascii="Arial" w:hAnsi="Arial" w:cs="Arial"/>
@@ -10711,7 +10725,14 @@
         <w:rPr>
           <w:rFonts w:ascii="Arial" w:hAnsi="Arial" w:cs="Arial"/>
         </w:rPr>
-        <w:t xml:space="preserve">() is called which sets up all necessary preparations such as empty input fields, randomising and displaying the array and other variables. </w:t>
+        <w:t>(</w:t>
+      </w:r>
+      <w:proofErr w:type="gramEnd"/>
+      <w:r>
+        <w:rPr>
+          <w:rFonts w:ascii="Arial" w:hAnsi="Arial" w:cs="Arial"/>
+        </w:rPr>
+        <w:t xml:space="preserve">) is called which sets up all necessary preparations such as empty input fields, randomising and displaying the array and other variables. </w:t>
       </w:r>
     </w:p>
     <w:p>
@@ -10733,6 +10754,7 @@
         <w:t xml:space="preserve"> as this calls </w:t>
       </w:r>
       <w:proofErr w:type="spellStart"/>
+      <w:proofErr w:type="gramStart"/>
       <w:r>
         <w:rPr>
           <w:rFonts w:ascii="Arial" w:hAnsi="Arial" w:cs="Arial"/>
@@ -10744,9 +10766,17 @@
         <w:rPr>
           <w:rFonts w:ascii="Arial" w:hAnsi="Arial" w:cs="Arial"/>
         </w:rPr>
-        <w:t xml:space="preserve">() which automatically submits a word if correct and a space is submitted, indicating going to the next word. This continues until the function </w:t>
+        <w:t>(</w:t>
+      </w:r>
+      <w:proofErr w:type="gramEnd"/>
+      <w:r>
+        <w:rPr>
+          <w:rFonts w:ascii="Arial" w:hAnsi="Arial" w:cs="Arial"/>
+        </w:rPr>
+        <w:t xml:space="preserve">) which automatically submits a word if correct and a space is submitted, indicating going to the next word. This continues until the function </w:t>
       </w:r>
       <w:proofErr w:type="spellStart"/>
+      <w:proofErr w:type="gramStart"/>
       <w:r>
         <w:rPr>
           <w:rFonts w:ascii="Arial" w:hAnsi="Arial" w:cs="Arial"/>
@@ -10758,7 +10788,14 @@
         <w:rPr>
           <w:rFonts w:ascii="Arial" w:hAnsi="Arial" w:cs="Arial"/>
         </w:rPr>
-        <w:t xml:space="preserve">() sees that the next word </w:t>
+        <w:t>(</w:t>
+      </w:r>
+      <w:proofErr w:type="gramEnd"/>
+      <w:r>
+        <w:rPr>
+          <w:rFonts w:ascii="Arial" w:hAnsi="Arial" w:cs="Arial"/>
+        </w:rPr>
+        <w:t xml:space="preserve">) sees that the next word </w:t>
       </w:r>
       <w:r>
         <w:rPr>
@@ -10798,6 +10835,7 @@
         <w:t xml:space="preserve">The process continues until the end of the typing test, which by default is 60s but can be change using the radio buttons included in the SPA, which calls the </w:t>
       </w:r>
       <w:proofErr w:type="spellStart"/>
+      <w:proofErr w:type="gramStart"/>
       <w:r>
         <w:rPr>
           <w:rFonts w:ascii="Arial" w:hAnsi="Arial" w:cs="Arial"/>
@@ -10809,7 +10847,14 @@
         <w:rPr>
           <w:rFonts w:ascii="Arial" w:hAnsi="Arial" w:cs="Arial"/>
         </w:rPr>
-        <w:t>()</w:t>
+        <w:t>(</w:t>
+      </w:r>
+      <w:proofErr w:type="gramEnd"/>
+      <w:r>
+        <w:rPr>
+          <w:rFonts w:ascii="Arial" w:hAnsi="Arial" w:cs="Arial"/>
+        </w:rPr>
+        <w:t>)</w:t>
       </w:r>
       <w:r>
         <w:rPr>
@@ -10842,6 +10887,7 @@
         <w:t xml:space="preserve"> using </w:t>
       </w:r>
       <w:proofErr w:type="spellStart"/>
+      <w:proofErr w:type="gramStart"/>
       <w:r>
         <w:rPr>
           <w:rFonts w:ascii="Arial" w:hAnsi="Arial" w:cs="Arial"/>
@@ -10853,7 +10899,14 @@
         <w:rPr>
           <w:rFonts w:ascii="Arial" w:hAnsi="Arial" w:cs="Arial"/>
         </w:rPr>
-        <w:t>() function. This also calculate and stores any stats to the user’s account if necessary (given test not ended mid-way through and account actually signed in</w:t>
+        <w:t>(</w:t>
+      </w:r>
+      <w:proofErr w:type="gramEnd"/>
+      <w:r>
+        <w:rPr>
+          <w:rFonts w:ascii="Arial" w:hAnsi="Arial" w:cs="Arial"/>
+        </w:rPr>
+        <w:t>) function. This also calculate and stores any stats to the user’s account if necessary (given test not ended mid-way through and account actually signed in</w:t>
       </w:r>
       <w:r>
         <w:rPr>
@@ -10862,6 +10915,7 @@
         <w:t xml:space="preserve">) using </w:t>
       </w:r>
       <w:proofErr w:type="spellStart"/>
+      <w:proofErr w:type="gramStart"/>
       <w:r>
         <w:rPr>
           <w:rFonts w:ascii="Arial" w:hAnsi="Arial" w:cs="Arial"/>
@@ -10873,7 +10927,14 @@
         <w:rPr>
           <w:rFonts w:ascii="Arial" w:hAnsi="Arial" w:cs="Arial"/>
         </w:rPr>
-        <w:t xml:space="preserve">() and </w:t>
+        <w:t>(</w:t>
+      </w:r>
+      <w:proofErr w:type="gramEnd"/>
+      <w:r>
+        <w:rPr>
+          <w:rFonts w:ascii="Arial" w:hAnsi="Arial" w:cs="Arial"/>
+        </w:rPr>
+        <w:t xml:space="preserve">) and </w:t>
       </w:r>
       <w:proofErr w:type="spellStart"/>
       <w:r>
@@ -13266,11 +13327,19 @@
         <w:t xml:space="preserve"> using </w:t>
       </w:r>
       <w:proofErr w:type="spellStart"/>
-      <w:r>
-        <w:rPr>
-          <w:rFonts w:ascii="Arial" w:hAnsi="Arial" w:cs="Arial"/>
-        </w:rPr>
-        <w:t>document.getElementById,the</w:t>
+      <w:proofErr w:type="gramStart"/>
+      <w:r>
+        <w:rPr>
+          <w:rFonts w:ascii="Arial" w:hAnsi="Arial" w:cs="Arial"/>
+        </w:rPr>
+        <w:t>document.getElementById</w:t>
+      </w:r>
+      <w:proofErr w:type="gramEnd"/>
+      <w:r>
+        <w:rPr>
+          <w:rFonts w:ascii="Arial" w:hAnsi="Arial" w:cs="Arial"/>
+        </w:rPr>
+        <w:t>,the</w:t>
       </w:r>
       <w:proofErr w:type="spellEnd"/>
       <w:r>
@@ -13455,7 +13524,21 @@
         <w:rPr>
           <w:rFonts w:ascii="Arial" w:hAnsi="Arial" w:cs="Arial"/>
         </w:rPr>
-        <w:t>A general challenge with this project was juggling it with other university projects and responsibilities, although through the use of the labs, I found it simpler to take those 4hours and work proficiently as much as I can during that time, getting lot of it done early making more time later</w:t>
+        <w:t xml:space="preserve">A general challenge with this project was juggling it with other university projects and responsibilities, although </w:t>
+      </w:r>
+      <w:proofErr w:type="gramStart"/>
+      <w:r>
+        <w:rPr>
+          <w:rFonts w:ascii="Arial" w:hAnsi="Arial" w:cs="Arial"/>
+        </w:rPr>
+        <w:t>through the use of</w:t>
+      </w:r>
+      <w:proofErr w:type="gramEnd"/>
+      <w:r>
+        <w:rPr>
+          <w:rFonts w:ascii="Arial" w:hAnsi="Arial" w:cs="Arial"/>
+        </w:rPr>
+        <w:t xml:space="preserve"> the labs, I found it simpler to take those 4hours and work proficiently as much as I can during that time, getting lot of it done early making more time later</w:t>
       </w:r>
       <w:r>
         <w:rPr>
@@ -13472,7 +13555,6 @@
     </w:p>
     <w:p>
       <w:pPr>
-        <w:ind w:left="360"/>
         <w:rPr>
           <w:rFonts w:ascii="Arial" w:hAnsi="Arial" w:cs="Arial"/>
           <w:b/>
@@ -13546,6 +13628,12 @@
           <w:rFonts w:ascii="Arial" w:hAnsi="Arial" w:cs="Arial"/>
         </w:rPr>
         <w:t xml:space="preserve"> </w:t>
+      </w:r>
+      <w:r>
+        <w:rPr>
+          <w:rFonts w:ascii="Arial" w:hAnsi="Arial" w:cs="Arial"/>
+        </w:rPr>
+        <w:br/>
       </w:r>
     </w:p>
     <w:p>
@@ -15368,7 +15456,6 @@
   <w:style w:type="character" w:default="1" w:styleId="DefaultParagraphFont">
     <w:name w:val="Default Paragraph Font"/>
     <w:uiPriority w:val="1"/>
-    <w:semiHidden/>
     <w:unhideWhenUsed/>
   </w:style>
   <w:style w:type="table" w:default="1" w:styleId="TableNormal">

</xml_diff>

<commit_message>
Writeup continued,  added diagrams, removed general code explaination (stored  in notepad just in case)
</commit_message>
<xml_diff>
--- a/coursework submission/Writeup.docx
+++ b/coursework submission/Writeup.docx
@@ -352,35 +352,935 @@
     <w:p>
       <w:pPr>
         <w:rPr>
-          <w:rFonts w:ascii="Arial" w:hAnsi="Arial" w:cs="Arial"/>
-          <w:b/>
-          <w:bCs/>
-          <w:sz w:val="24"/>
-          <w:szCs w:val="24"/>
-        </w:rPr>
-      </w:pPr>
-      <w:r>
-        <w:rPr>
           <w:b/>
           <w:bCs/>
           <w:noProof/>
+          <w:sz w:val="24"/>
+          <w:szCs w:val="24"/>
+        </w:rPr>
+      </w:pPr>
+    </w:p>
+    <w:p>
+      <w:pPr>
+        <w:rPr>
+          <w:b/>
+          <w:bCs/>
+          <w:noProof/>
+          <w:sz w:val="24"/>
+          <w:szCs w:val="24"/>
+        </w:rPr>
+      </w:pPr>
+    </w:p>
+    <w:p>
+      <w:pPr>
+        <w:rPr>
+          <w:b/>
+          <w:bCs/>
+          <w:noProof/>
+          <w:sz w:val="24"/>
+          <w:szCs w:val="24"/>
+        </w:rPr>
+      </w:pPr>
+    </w:p>
+    <w:p>
+      <w:pPr>
+        <w:rPr>
+          <w:b/>
+          <w:bCs/>
+          <w:noProof/>
+          <w:sz w:val="24"/>
+          <w:szCs w:val="24"/>
+        </w:rPr>
+      </w:pPr>
+    </w:p>
+    <w:p>
+      <w:pPr>
+        <w:rPr>
+          <w:b/>
+          <w:bCs/>
+          <w:noProof/>
+          <w:sz w:val="24"/>
+          <w:szCs w:val="24"/>
+        </w:rPr>
+      </w:pPr>
+    </w:p>
+    <w:p>
+      <w:pPr>
+        <w:autoSpaceDE w:val="0"/>
+        <w:autoSpaceDN w:val="0"/>
+        <w:adjustRightInd w:val="0"/>
+        <w:spacing w:after="0" w:line="240" w:lineRule="auto"/>
+        <w:rPr>
+          <w:rFonts w:ascii="Calibri" w:hAnsi="Calibri" w:cs="Calibri"/>
+          <w:kern w:val="0"/>
+          <w:sz w:val="24"/>
+          <w:szCs w:val="24"/>
+        </w:rPr>
+      </w:pPr>
+      <w:r>
+        <w:rPr>
+          <w:rFonts w:ascii="Arial" w:hAnsi="Arial" w:cs="Arial"/>
+          <w:b/>
+          <w:bCs/>
+          <w:sz w:val="32"/>
+          <w:szCs w:val="32"/>
+        </w:rPr>
+        <w:lastRenderedPageBreak/>
+        <w:t>SDLC</w:t>
+      </w:r>
+      <w:r>
+        <w:rPr>
+          <w:rFonts w:ascii="Arial" w:hAnsi="Arial" w:cs="Arial"/>
+          <w:b/>
+          <w:bCs/>
+          <w:sz w:val="32"/>
+          <w:szCs w:val="32"/>
+        </w:rPr>
+        <w:br/>
+      </w:r>
+      <w:r>
+        <w:rPr>
+          <w:rFonts w:ascii="Calibri" w:hAnsi="Calibri" w:cs="Calibri"/>
+          <w:kern w:val="0"/>
+          <w:sz w:val="24"/>
+          <w:szCs w:val="24"/>
+        </w:rPr>
+        <w:t>The software development lifecycle</w:t>
+      </w:r>
+      <w:r>
+        <w:rPr>
+          <w:rFonts w:ascii="Calibri" w:hAnsi="Calibri" w:cs="Calibri"/>
+          <w:kern w:val="0"/>
+          <w:sz w:val="24"/>
+          <w:szCs w:val="24"/>
+        </w:rPr>
+        <w:t xml:space="preserve"> is the industry standard of how software applications are made as it brings an appropriate structure to ensure quality software is created. It brings the massive task of creating new software into smaller manageable tasks making development easier and ensure development time-constraints and any potential budget constraints are worked around, as needed resources become better estimated and established as the development continues.  </w:t>
+      </w:r>
+    </w:p>
+    <w:p>
+      <w:pPr>
+        <w:autoSpaceDE w:val="0"/>
+        <w:autoSpaceDN w:val="0"/>
+        <w:adjustRightInd w:val="0"/>
+        <w:spacing w:after="0" w:line="240" w:lineRule="auto"/>
+        <w:rPr>
+          <w:rFonts w:ascii="Calibri" w:hAnsi="Calibri" w:cs="Calibri"/>
+          <w:kern w:val="0"/>
+          <w:sz w:val="24"/>
+          <w:szCs w:val="24"/>
+        </w:rPr>
+      </w:pPr>
+    </w:p>
+    <w:p>
+      <w:pPr>
+        <w:autoSpaceDE w:val="0"/>
+        <w:autoSpaceDN w:val="0"/>
+        <w:adjustRightInd w:val="0"/>
+        <w:spacing w:after="0" w:line="240" w:lineRule="auto"/>
+        <w:rPr>
+          <w:rFonts w:ascii="Calibri" w:hAnsi="Calibri" w:cs="Calibri"/>
+          <w:kern w:val="0"/>
+          <w:sz w:val="24"/>
+          <w:szCs w:val="24"/>
+        </w:rPr>
+      </w:pPr>
+      <w:r>
+        <w:rPr>
+          <w:rFonts w:ascii="Calibri" w:hAnsi="Calibri" w:cs="Calibri"/>
+          <w:kern w:val="0"/>
+          <w:sz w:val="24"/>
+          <w:szCs w:val="24"/>
+        </w:rPr>
+        <w:t xml:space="preserve">There are </w:t>
+      </w:r>
+      <w:r>
+        <w:rPr>
+          <w:rFonts w:ascii="Calibri" w:hAnsi="Calibri" w:cs="Calibri"/>
+          <w:kern w:val="0"/>
+          <w:sz w:val="24"/>
+          <w:szCs w:val="24"/>
+        </w:rPr>
+        <w:t xml:space="preserve">7 </w:t>
+      </w:r>
+      <w:r>
+        <w:rPr>
+          <w:rFonts w:ascii="Calibri" w:hAnsi="Calibri" w:cs="Calibri"/>
+          <w:kern w:val="0"/>
+          <w:sz w:val="24"/>
+          <w:szCs w:val="24"/>
+        </w:rPr>
+        <w:t>stages of the SDLC:</w:t>
+      </w:r>
+    </w:p>
+    <w:p>
+      <w:pPr>
+        <w:autoSpaceDE w:val="0"/>
+        <w:autoSpaceDN w:val="0"/>
+        <w:adjustRightInd w:val="0"/>
+        <w:spacing w:after="0" w:line="240" w:lineRule="auto"/>
+        <w:rPr>
+          <w:rFonts w:ascii="Calibri" w:hAnsi="Calibri" w:cs="Calibri"/>
+          <w:kern w:val="0"/>
+          <w:sz w:val="24"/>
+          <w:szCs w:val="24"/>
+        </w:rPr>
+      </w:pPr>
+      <w:r>
+        <w:rPr>
+          <w:rFonts w:ascii="SymbolMT" w:hAnsi="SymbolMT" w:cs="SymbolMT"/>
+          <w:kern w:val="0"/>
+          <w:sz w:val="24"/>
+          <w:szCs w:val="24"/>
+        </w:rPr>
+        <w:t>•</w:t>
+      </w:r>
+      <w:r>
+        <w:rPr>
+          <w:rFonts w:ascii="Calibri" w:hAnsi="Calibri" w:cs="Calibri"/>
+          <w:kern w:val="0"/>
+          <w:sz w:val="24"/>
+          <w:szCs w:val="24"/>
+        </w:rPr>
+        <w:t>Requirements Analysis</w:t>
+      </w:r>
+    </w:p>
+    <w:p>
+      <w:pPr>
+        <w:pStyle w:val="ListParagraph"/>
+        <w:numPr>
+          <w:ilvl w:val="0"/>
+          <w:numId w:val="11"/>
+        </w:numPr>
+        <w:autoSpaceDE w:val="0"/>
+        <w:autoSpaceDN w:val="0"/>
+        <w:adjustRightInd w:val="0"/>
+        <w:spacing w:after="0" w:line="240" w:lineRule="auto"/>
+        <w:rPr>
+          <w:rFonts w:ascii="Calibri" w:hAnsi="Calibri" w:cs="Calibri"/>
+          <w:kern w:val="0"/>
+          <w:sz w:val="24"/>
+          <w:szCs w:val="24"/>
+        </w:rPr>
+      </w:pPr>
+      <w:r>
+        <w:rPr>
+          <w:rFonts w:ascii="Calibri" w:hAnsi="Calibri" w:cs="Calibri"/>
+          <w:kern w:val="0"/>
+          <w:sz w:val="24"/>
+          <w:szCs w:val="24"/>
+        </w:rPr>
+        <w:t>Identifying features of software</w:t>
+      </w:r>
+      <w:r>
+        <w:rPr>
+          <w:rFonts w:ascii="Calibri" w:hAnsi="Calibri" w:cs="Calibri"/>
+          <w:kern w:val="0"/>
+          <w:sz w:val="24"/>
+          <w:szCs w:val="24"/>
+        </w:rPr>
+        <w:t xml:space="preserve"> </w:t>
+      </w:r>
+    </w:p>
+    <w:p>
+      <w:pPr>
+        <w:pStyle w:val="ListParagraph"/>
+        <w:numPr>
+          <w:ilvl w:val="0"/>
+          <w:numId w:val="11"/>
+        </w:numPr>
+        <w:autoSpaceDE w:val="0"/>
+        <w:autoSpaceDN w:val="0"/>
+        <w:adjustRightInd w:val="0"/>
+        <w:spacing w:after="0" w:line="240" w:lineRule="auto"/>
+        <w:rPr>
+          <w:rFonts w:ascii="Calibri" w:hAnsi="Calibri" w:cs="Calibri"/>
+          <w:kern w:val="0"/>
+          <w:sz w:val="24"/>
+          <w:szCs w:val="24"/>
+        </w:rPr>
+      </w:pPr>
+      <w:r>
+        <w:rPr>
+          <w:rFonts w:ascii="Calibri" w:hAnsi="Calibri" w:cs="Calibri"/>
+          <w:kern w:val="0"/>
+          <w:sz w:val="24"/>
+          <w:szCs w:val="24"/>
+        </w:rPr>
+        <w:t xml:space="preserve">Shown by user </w:t>
+      </w:r>
+      <w:r>
+        <w:rPr>
+          <w:rFonts w:ascii="Calibri" w:hAnsi="Calibri" w:cs="Calibri"/>
+          <w:kern w:val="0"/>
+          <w:sz w:val="24"/>
+          <w:szCs w:val="24"/>
+        </w:rPr>
+        <w:t>stories.</w:t>
+      </w:r>
+    </w:p>
+    <w:p>
+      <w:pPr>
+        <w:autoSpaceDE w:val="0"/>
+        <w:autoSpaceDN w:val="0"/>
+        <w:adjustRightInd w:val="0"/>
+        <w:spacing w:after="0" w:line="240" w:lineRule="auto"/>
+        <w:rPr>
+          <w:rFonts w:ascii="Calibri" w:hAnsi="Calibri" w:cs="Calibri"/>
+          <w:kern w:val="0"/>
+          <w:sz w:val="24"/>
+          <w:szCs w:val="24"/>
+        </w:rPr>
+      </w:pPr>
+      <w:r>
+        <w:rPr>
+          <w:rFonts w:ascii="SymbolMT" w:hAnsi="SymbolMT" w:cs="SymbolMT"/>
+          <w:kern w:val="0"/>
+          <w:sz w:val="24"/>
+          <w:szCs w:val="24"/>
+        </w:rPr>
+        <w:t xml:space="preserve">• </w:t>
+      </w:r>
+      <w:r>
+        <w:rPr>
+          <w:rFonts w:ascii="Calibri" w:hAnsi="Calibri" w:cs="Calibri"/>
+          <w:kern w:val="0"/>
+          <w:sz w:val="24"/>
+          <w:szCs w:val="24"/>
+        </w:rPr>
+        <w:t>Design</w:t>
+      </w:r>
+      <w:r>
+        <w:rPr>
+          <w:rFonts w:ascii="Calibri" w:hAnsi="Calibri" w:cs="Calibri"/>
+          <w:kern w:val="0"/>
+          <w:sz w:val="24"/>
+          <w:szCs w:val="24"/>
+        </w:rPr>
+        <w:t>/Planning</w:t>
+      </w:r>
+    </w:p>
+    <w:p>
+      <w:pPr>
+        <w:pStyle w:val="ListParagraph"/>
+        <w:numPr>
+          <w:ilvl w:val="0"/>
+          <w:numId w:val="11"/>
+        </w:numPr>
+        <w:autoSpaceDE w:val="0"/>
+        <w:autoSpaceDN w:val="0"/>
+        <w:adjustRightInd w:val="0"/>
+        <w:spacing w:after="0" w:line="240" w:lineRule="auto"/>
+        <w:rPr>
+          <w:rFonts w:ascii="Calibri" w:hAnsi="Calibri" w:cs="Calibri"/>
+          <w:kern w:val="0"/>
+          <w:sz w:val="24"/>
+          <w:szCs w:val="24"/>
+        </w:rPr>
+      </w:pPr>
+      <w:r>
+        <w:rPr>
+          <w:rFonts w:ascii="Calibri" w:hAnsi="Calibri" w:cs="Calibri"/>
+          <w:kern w:val="0"/>
+          <w:sz w:val="24"/>
+          <w:szCs w:val="24"/>
+        </w:rPr>
+        <w:t xml:space="preserve">Design software based on </w:t>
+      </w:r>
+      <w:r>
+        <w:rPr>
+          <w:rFonts w:ascii="Calibri" w:hAnsi="Calibri" w:cs="Calibri"/>
+          <w:kern w:val="0"/>
+          <w:sz w:val="24"/>
+          <w:szCs w:val="24"/>
+        </w:rPr>
+        <w:t>requirements.</w:t>
+      </w:r>
+    </w:p>
+    <w:p>
+      <w:pPr>
+        <w:pStyle w:val="ListParagraph"/>
+        <w:numPr>
+          <w:ilvl w:val="0"/>
+          <w:numId w:val="11"/>
+        </w:numPr>
+        <w:autoSpaceDE w:val="0"/>
+        <w:autoSpaceDN w:val="0"/>
+        <w:adjustRightInd w:val="0"/>
+        <w:spacing w:after="0" w:line="240" w:lineRule="auto"/>
+        <w:rPr>
+          <w:rFonts w:ascii="Calibri" w:hAnsi="Calibri" w:cs="Calibri"/>
+          <w:kern w:val="0"/>
+          <w:sz w:val="24"/>
+          <w:szCs w:val="24"/>
+        </w:rPr>
+      </w:pPr>
+      <w:r>
+        <w:rPr>
+          <w:rFonts w:ascii="Calibri" w:hAnsi="Calibri" w:cs="Calibri"/>
+          <w:kern w:val="0"/>
+          <w:sz w:val="24"/>
+          <w:szCs w:val="24"/>
+        </w:rPr>
+        <w:t>Planning Timeline</w:t>
+      </w:r>
+    </w:p>
+    <w:p>
+      <w:pPr>
+        <w:pStyle w:val="ListParagraph"/>
+        <w:numPr>
+          <w:ilvl w:val="0"/>
+          <w:numId w:val="11"/>
+        </w:numPr>
+        <w:autoSpaceDE w:val="0"/>
+        <w:autoSpaceDN w:val="0"/>
+        <w:adjustRightInd w:val="0"/>
+        <w:spacing w:after="0" w:line="240" w:lineRule="auto"/>
+        <w:rPr>
+          <w:rFonts w:ascii="Calibri" w:hAnsi="Calibri" w:cs="Calibri"/>
+          <w:kern w:val="0"/>
+          <w:sz w:val="24"/>
+          <w:szCs w:val="24"/>
+        </w:rPr>
+      </w:pPr>
+      <w:r>
+        <w:rPr>
+          <w:rFonts w:ascii="Calibri" w:hAnsi="Calibri" w:cs="Calibri"/>
+          <w:kern w:val="0"/>
+          <w:sz w:val="24"/>
+          <w:szCs w:val="24"/>
+        </w:rPr>
+        <w:t xml:space="preserve">Shown by </w:t>
+      </w:r>
+      <w:r>
+        <w:rPr>
+          <w:rFonts w:ascii="Calibri" w:hAnsi="Calibri" w:cs="Calibri"/>
+          <w:kern w:val="0"/>
+          <w:sz w:val="24"/>
+          <w:szCs w:val="24"/>
+        </w:rPr>
+        <w:t>sprints.</w:t>
+      </w:r>
+    </w:p>
+    <w:p>
+      <w:pPr>
+        <w:autoSpaceDE w:val="0"/>
+        <w:autoSpaceDN w:val="0"/>
+        <w:adjustRightInd w:val="0"/>
+        <w:spacing w:after="0" w:line="240" w:lineRule="auto"/>
+        <w:rPr>
+          <w:rFonts w:ascii="Calibri" w:hAnsi="Calibri" w:cs="Calibri"/>
+          <w:kern w:val="0"/>
+          <w:sz w:val="24"/>
+          <w:szCs w:val="24"/>
+        </w:rPr>
+      </w:pPr>
+      <w:r>
+        <w:rPr>
+          <w:rFonts w:ascii="SymbolMT" w:hAnsi="SymbolMT" w:cs="SymbolMT"/>
+          <w:kern w:val="0"/>
+          <w:sz w:val="24"/>
+          <w:szCs w:val="24"/>
+        </w:rPr>
+        <w:t xml:space="preserve">• </w:t>
+      </w:r>
+      <w:r>
+        <w:rPr>
+          <w:rFonts w:ascii="Calibri" w:hAnsi="Calibri" w:cs="Calibri"/>
+          <w:kern w:val="0"/>
+          <w:sz w:val="24"/>
+          <w:szCs w:val="24"/>
+        </w:rPr>
+        <w:t>Implementation</w:t>
+      </w:r>
+    </w:p>
+    <w:p>
+      <w:pPr>
+        <w:pStyle w:val="ListParagraph"/>
+        <w:numPr>
+          <w:ilvl w:val="0"/>
+          <w:numId w:val="11"/>
+        </w:numPr>
+        <w:autoSpaceDE w:val="0"/>
+        <w:autoSpaceDN w:val="0"/>
+        <w:adjustRightInd w:val="0"/>
+        <w:spacing w:after="0" w:line="240" w:lineRule="auto"/>
+        <w:rPr>
+          <w:rFonts w:ascii="Calibri" w:hAnsi="Calibri" w:cs="Calibri"/>
+          <w:kern w:val="0"/>
+          <w:sz w:val="24"/>
+          <w:szCs w:val="24"/>
+        </w:rPr>
+      </w:pPr>
+      <w:r>
+        <w:rPr>
+          <w:rFonts w:ascii="Calibri" w:hAnsi="Calibri" w:cs="Calibri"/>
+          <w:kern w:val="0"/>
+          <w:sz w:val="24"/>
+          <w:szCs w:val="24"/>
+        </w:rPr>
+        <w:t>Coding project</w:t>
+      </w:r>
+    </w:p>
+    <w:p>
+      <w:pPr>
+        <w:pStyle w:val="ListParagraph"/>
+        <w:numPr>
+          <w:ilvl w:val="0"/>
+          <w:numId w:val="11"/>
+        </w:numPr>
+        <w:autoSpaceDE w:val="0"/>
+        <w:autoSpaceDN w:val="0"/>
+        <w:adjustRightInd w:val="0"/>
+        <w:spacing w:after="0" w:line="240" w:lineRule="auto"/>
+        <w:rPr>
+          <w:rFonts w:ascii="Calibri" w:hAnsi="Calibri" w:cs="Calibri"/>
+          <w:kern w:val="0"/>
+          <w:sz w:val="24"/>
+          <w:szCs w:val="24"/>
+        </w:rPr>
+      </w:pPr>
+      <w:r>
+        <w:rPr>
+          <w:rFonts w:ascii="Calibri" w:hAnsi="Calibri" w:cs="Calibri"/>
+          <w:kern w:val="0"/>
+          <w:sz w:val="24"/>
+          <w:szCs w:val="24"/>
+        </w:rPr>
+        <w:t xml:space="preserve">Shown by sprints + GitHub </w:t>
+      </w:r>
+      <w:r>
+        <w:rPr>
+          <w:rFonts w:ascii="Calibri" w:hAnsi="Calibri" w:cs="Calibri"/>
+          <w:kern w:val="0"/>
+          <w:sz w:val="24"/>
+          <w:szCs w:val="24"/>
+        </w:rPr>
+        <w:t>page.</w:t>
+      </w:r>
+    </w:p>
+    <w:p>
+      <w:pPr>
+        <w:autoSpaceDE w:val="0"/>
+        <w:autoSpaceDN w:val="0"/>
+        <w:adjustRightInd w:val="0"/>
+        <w:spacing w:after="0" w:line="240" w:lineRule="auto"/>
+        <w:rPr>
+          <w:rFonts w:ascii="Calibri" w:hAnsi="Calibri" w:cs="Calibri"/>
+          <w:kern w:val="0"/>
+          <w:sz w:val="24"/>
+          <w:szCs w:val="24"/>
+        </w:rPr>
+      </w:pPr>
+      <w:r>
+        <w:rPr>
+          <w:rFonts w:ascii="SymbolMT" w:hAnsi="SymbolMT" w:cs="SymbolMT"/>
+          <w:kern w:val="0"/>
+          <w:sz w:val="24"/>
+          <w:szCs w:val="24"/>
+        </w:rPr>
+        <w:t xml:space="preserve">• </w:t>
+      </w:r>
+      <w:r>
+        <w:rPr>
+          <w:rFonts w:ascii="Calibri" w:hAnsi="Calibri" w:cs="Calibri"/>
+          <w:kern w:val="0"/>
+          <w:sz w:val="24"/>
+          <w:szCs w:val="24"/>
+        </w:rPr>
+        <w:t>Testing</w:t>
+      </w:r>
+    </w:p>
+    <w:p>
+      <w:pPr>
+        <w:pStyle w:val="ListParagraph"/>
+        <w:numPr>
+          <w:ilvl w:val="0"/>
+          <w:numId w:val="11"/>
+        </w:numPr>
+        <w:autoSpaceDE w:val="0"/>
+        <w:autoSpaceDN w:val="0"/>
+        <w:adjustRightInd w:val="0"/>
+        <w:spacing w:after="0" w:line="240" w:lineRule="auto"/>
+        <w:rPr>
+          <w:rFonts w:ascii="Calibri" w:hAnsi="Calibri" w:cs="Calibri"/>
+          <w:kern w:val="0"/>
+          <w:sz w:val="24"/>
+          <w:szCs w:val="24"/>
+        </w:rPr>
+      </w:pPr>
+      <w:r>
+        <w:rPr>
+          <w:rFonts w:ascii="Calibri" w:hAnsi="Calibri" w:cs="Calibri"/>
+          <w:kern w:val="0"/>
+          <w:sz w:val="24"/>
+          <w:szCs w:val="24"/>
+        </w:rPr>
+        <w:t xml:space="preserve">Testing features seeing if code is </w:t>
+      </w:r>
+      <w:r>
+        <w:rPr>
+          <w:rFonts w:ascii="Calibri" w:hAnsi="Calibri" w:cs="Calibri"/>
+          <w:kern w:val="0"/>
+          <w:sz w:val="24"/>
+          <w:szCs w:val="24"/>
+        </w:rPr>
+        <w:t>correct.</w:t>
+      </w:r>
+    </w:p>
+    <w:p>
+      <w:pPr>
+        <w:pStyle w:val="ListParagraph"/>
+        <w:numPr>
+          <w:ilvl w:val="0"/>
+          <w:numId w:val="11"/>
+        </w:numPr>
+        <w:autoSpaceDE w:val="0"/>
+        <w:autoSpaceDN w:val="0"/>
+        <w:adjustRightInd w:val="0"/>
+        <w:spacing w:after="0" w:line="240" w:lineRule="auto"/>
+        <w:rPr>
+          <w:rFonts w:ascii="Calibri" w:hAnsi="Calibri" w:cs="Calibri"/>
+          <w:kern w:val="0"/>
+          <w:sz w:val="24"/>
+          <w:szCs w:val="24"/>
+        </w:rPr>
+      </w:pPr>
+      <w:r>
+        <w:rPr>
+          <w:rFonts w:ascii="Calibri" w:hAnsi="Calibri" w:cs="Calibri"/>
+          <w:kern w:val="0"/>
+          <w:sz w:val="24"/>
+          <w:szCs w:val="24"/>
+        </w:rPr>
+        <w:t>On testing.docx</w:t>
+      </w:r>
+    </w:p>
+    <w:p>
+      <w:pPr>
+        <w:rPr>
+          <w:rFonts w:ascii="SymbolMT" w:hAnsi="SymbolMT" w:cs="SymbolMT"/>
+          <w:kern w:val="0"/>
+          <w:sz w:val="24"/>
+          <w:szCs w:val="24"/>
+        </w:rPr>
+      </w:pPr>
+      <w:r>
+        <w:rPr>
+          <w:rFonts w:ascii="SymbolMT" w:hAnsi="SymbolMT" w:cs="SymbolMT"/>
+          <w:kern w:val="0"/>
+          <w:sz w:val="24"/>
+          <w:szCs w:val="24"/>
+        </w:rPr>
+        <w:t xml:space="preserve">• </w:t>
+      </w:r>
+      <w:r>
+        <w:rPr>
+          <w:rFonts w:ascii="SymbolMT" w:hAnsi="SymbolMT" w:cs="SymbolMT"/>
+          <w:kern w:val="0"/>
+          <w:sz w:val="24"/>
+          <w:szCs w:val="24"/>
+        </w:rPr>
+        <w:t>Deployment</w:t>
+      </w:r>
+    </w:p>
+    <w:p>
+      <w:pPr>
+        <w:pStyle w:val="ListParagraph"/>
+        <w:numPr>
+          <w:ilvl w:val="0"/>
+          <w:numId w:val="11"/>
+        </w:numPr>
+        <w:rPr>
+          <w:rFonts w:ascii="SymbolMT" w:hAnsi="SymbolMT" w:cs="SymbolMT"/>
+          <w:kern w:val="0"/>
+          <w:sz w:val="24"/>
+          <w:szCs w:val="24"/>
+        </w:rPr>
+      </w:pPr>
+      <w:r>
+        <w:rPr>
+          <w:rFonts w:ascii="SymbolMT" w:hAnsi="SymbolMT" w:cs="SymbolMT"/>
+          <w:kern w:val="0"/>
+          <w:sz w:val="24"/>
+          <w:szCs w:val="24"/>
+        </w:rPr>
+        <w:t xml:space="preserve">Releasing software </w:t>
+      </w:r>
+    </w:p>
+    <w:p>
+      <w:pPr>
+        <w:rPr>
+          <w:rFonts w:ascii="SymbolMT" w:hAnsi="SymbolMT" w:cs="SymbolMT"/>
+          <w:kern w:val="0"/>
+          <w:sz w:val="24"/>
+          <w:szCs w:val="24"/>
+        </w:rPr>
+      </w:pPr>
+      <w:r>
+        <w:rPr>
+          <w:rFonts w:ascii="SymbolMT" w:hAnsi="SymbolMT" w:cs="SymbolMT"/>
+          <w:kern w:val="0"/>
+          <w:sz w:val="24"/>
+          <w:szCs w:val="24"/>
+        </w:rPr>
+        <w:t xml:space="preserve">• </w:t>
+      </w:r>
+      <w:r>
+        <w:rPr>
+          <w:rFonts w:ascii="SymbolMT" w:hAnsi="SymbolMT" w:cs="SymbolMT"/>
+          <w:kern w:val="0"/>
+          <w:sz w:val="24"/>
+          <w:szCs w:val="24"/>
+        </w:rPr>
+        <w:t>Maintenance</w:t>
+      </w:r>
+    </w:p>
+    <w:p>
+      <w:pPr>
+        <w:pStyle w:val="ListParagraph"/>
+        <w:numPr>
+          <w:ilvl w:val="0"/>
+          <w:numId w:val="11"/>
+        </w:numPr>
+        <w:rPr>
+          <w:rFonts w:ascii="Calibri" w:hAnsi="Calibri" w:cs="Calibri"/>
+          <w:kern w:val="0"/>
+          <w:sz w:val="24"/>
+          <w:szCs w:val="24"/>
+        </w:rPr>
+      </w:pPr>
+      <w:r>
+        <w:rPr>
+          <w:rFonts w:ascii="Calibri" w:hAnsi="Calibri" w:cs="Calibri"/>
+          <w:kern w:val="0"/>
+          <w:sz w:val="24"/>
+          <w:szCs w:val="24"/>
+        </w:rPr>
+        <w:t>Continuing working on the program, removing newly found bugs and add/changes features.</w:t>
+      </w:r>
+    </w:p>
+    <w:p>
+      <w:pPr>
+        <w:rPr>
+          <w:rFonts w:ascii="SymbolMT" w:hAnsi="SymbolMT" w:cs="SymbolMT"/>
+          <w:kern w:val="0"/>
+          <w:sz w:val="24"/>
+          <w:szCs w:val="24"/>
+        </w:rPr>
+      </w:pPr>
+      <w:r>
+        <w:rPr>
+          <w:noProof/>
+          <w:sz w:val="24"/>
+          <w:szCs w:val="24"/>
+        </w:rPr>
+        <w:t>To apply this lifecycle,</w:t>
+      </w:r>
+      <w:r>
+        <w:rPr>
+          <w:noProof/>
+          <w:sz w:val="24"/>
+          <w:szCs w:val="24"/>
+        </w:rPr>
+        <w:t xml:space="preserve"> I used the </w:t>
+      </w:r>
+      <w:r>
+        <w:rPr>
+          <w:noProof/>
+          <w:sz w:val="24"/>
+          <w:szCs w:val="24"/>
+        </w:rPr>
+        <w:t xml:space="preserve">Scrum implementation of </w:t>
+      </w:r>
+      <w:r>
+        <w:rPr>
+          <w:noProof/>
+          <w:sz w:val="24"/>
+          <w:szCs w:val="24"/>
+        </w:rPr>
+        <w:t xml:space="preserve">agile </w:t>
+      </w:r>
+      <w:r>
+        <w:rPr>
+          <w:noProof/>
+          <w:sz w:val="24"/>
+          <w:szCs w:val="24"/>
+        </w:rPr>
+        <w:t>model and due to the nature of</w:t>
+      </w:r>
+      <w:r>
+        <w:rPr>
+          <w:noProof/>
+          <w:sz w:val="24"/>
+          <w:szCs w:val="24"/>
+        </w:rPr>
+        <w:t xml:space="preserve"> </w:t>
+      </w:r>
+      <w:r>
+        <w:rPr>
+          <w:noProof/>
+          <w:sz w:val="24"/>
+          <w:szCs w:val="24"/>
+        </w:rPr>
+        <w:t>this project this remained with the first 4 stages.</w:t>
+      </w:r>
+      <w:r>
+        <w:rPr>
+          <w:rFonts w:ascii="SymbolMT" w:hAnsi="SymbolMT" w:cs="SymbolMT"/>
+          <w:kern w:val="0"/>
+          <w:sz w:val="24"/>
+          <w:szCs w:val="24"/>
+        </w:rPr>
+        <w:t xml:space="preserve"> </w:t>
+      </w:r>
+      <w:r>
+        <w:rPr>
+          <w:rFonts w:ascii="SymbolMT" w:hAnsi="SymbolMT" w:cs="SymbolMT"/>
+          <w:kern w:val="0"/>
+          <w:sz w:val="24"/>
+          <w:szCs w:val="24"/>
+        </w:rPr>
+        <w:t xml:space="preserve"> I started with my requirement analysis once I figured out my idea of my typing test website, formulating them into user stories</w:t>
+      </w:r>
+      <w:r>
+        <w:rPr>
+          <w:rFonts w:ascii="SymbolMT" w:hAnsi="SymbolMT" w:cs="SymbolMT"/>
+          <w:kern w:val="0"/>
+          <w:sz w:val="24"/>
+          <w:szCs w:val="24"/>
+        </w:rPr>
+        <w:t xml:space="preserve"> and outlining a general idea on what the feature would do. </w:t>
+      </w:r>
+      <w:r>
+        <w:rPr>
+          <w:rFonts w:ascii="SymbolMT" w:hAnsi="SymbolMT" w:cs="SymbolMT"/>
+          <w:kern w:val="0"/>
+          <w:sz w:val="24"/>
+          <w:szCs w:val="24"/>
+        </w:rPr>
+        <w:t>This then developed in to use case</w:t>
+      </w:r>
+      <w:r>
+        <w:rPr>
+          <w:rFonts w:ascii="SymbolMT" w:hAnsi="SymbolMT" w:cs="SymbolMT"/>
+          <w:kern w:val="0"/>
+          <w:sz w:val="24"/>
+          <w:szCs w:val="24"/>
+        </w:rPr>
+        <w:t xml:space="preserve"> scenarios</w:t>
+      </w:r>
+      <w:r>
+        <w:rPr>
+          <w:rFonts w:ascii="SymbolMT" w:hAnsi="SymbolMT" w:cs="SymbolMT"/>
+          <w:kern w:val="0"/>
+          <w:sz w:val="24"/>
+          <w:szCs w:val="24"/>
+        </w:rPr>
+        <w:t>.</w:t>
+      </w:r>
+    </w:p>
+    <w:p>
+      <w:pPr>
+        <w:rPr>
+          <w:rFonts w:ascii="SymbolMT" w:hAnsi="SymbolMT" w:cs="SymbolMT"/>
+          <w:kern w:val="0"/>
+          <w:sz w:val="24"/>
+          <w:szCs w:val="24"/>
+        </w:rPr>
+      </w:pPr>
+    </w:p>
+    <w:p>
+      <w:pPr>
+        <w:rPr>
+          <w:rFonts w:ascii="SymbolMT" w:hAnsi="SymbolMT" w:cs="SymbolMT"/>
+          <w:kern w:val="0"/>
+          <w:sz w:val="24"/>
+          <w:szCs w:val="24"/>
+        </w:rPr>
+      </w:pPr>
+    </w:p>
+    <w:p>
+      <w:pPr>
+        <w:rPr>
+          <w:rFonts w:ascii="SymbolMT" w:hAnsi="SymbolMT" w:cs="SymbolMT"/>
+          <w:kern w:val="0"/>
+          <w:sz w:val="24"/>
+          <w:szCs w:val="24"/>
+        </w:rPr>
+      </w:pPr>
+    </w:p>
+    <w:p>
+      <w:pPr>
+        <w:rPr>
+          <w:rFonts w:ascii="SymbolMT" w:hAnsi="SymbolMT" w:cs="SymbolMT"/>
+          <w:kern w:val="0"/>
+          <w:sz w:val="24"/>
+          <w:szCs w:val="24"/>
+        </w:rPr>
+      </w:pPr>
+    </w:p>
+    <w:p>
+      <w:pPr>
+        <w:rPr>
+          <w:rFonts w:ascii="SymbolMT" w:hAnsi="SymbolMT" w:cs="SymbolMT"/>
+          <w:kern w:val="0"/>
+          <w:sz w:val="24"/>
+          <w:szCs w:val="24"/>
+        </w:rPr>
+      </w:pPr>
+    </w:p>
+    <w:p>
+      <w:pPr>
+        <w:rPr>
+          <w:rFonts w:ascii="SymbolMT" w:hAnsi="SymbolMT" w:cs="SymbolMT"/>
+          <w:kern w:val="0"/>
+          <w:sz w:val="24"/>
+          <w:szCs w:val="24"/>
+        </w:rPr>
+      </w:pPr>
+    </w:p>
+    <w:p>
+      <w:pPr>
+        <w:rPr>
+          <w:rFonts w:ascii="SymbolMT" w:hAnsi="SymbolMT" w:cs="SymbolMT"/>
+          <w:kern w:val="0"/>
+          <w:sz w:val="24"/>
+          <w:szCs w:val="24"/>
+        </w:rPr>
+      </w:pPr>
+    </w:p>
+    <w:p>
+      <w:pPr>
+        <w:rPr>
+          <w:rFonts w:ascii="Arial" w:hAnsi="Arial" w:cs="Arial"/>
+          <w:b/>
+          <w:bCs/>
+          <w:sz w:val="24"/>
+          <w:szCs w:val="24"/>
+        </w:rPr>
+      </w:pPr>
+      <w:r>
+        <w:rPr>
+          <w:rFonts w:ascii="SymbolMT" w:hAnsi="SymbolMT" w:cs="SymbolMT"/>
+          <w:noProof/>
+          <w:kern w:val="0"/>
           <w:sz w:val="24"/>
           <w:szCs w:val="24"/>
         </w:rPr>
         <w:lastRenderedPageBreak/>
         <w:drawing>
-          <wp:anchor distT="0" distB="0" distL="114300" distR="114300" simplePos="0" relativeHeight="251658240" behindDoc="0" locked="0" layoutInCell="1" allowOverlap="1" wp14:anchorId="0D82AC2D" wp14:editId="1D73FF60">
+          <wp:anchor distT="0" distB="0" distL="114300" distR="114300" simplePos="0" relativeHeight="251668480" behindDoc="1" locked="0" layoutInCell="1" allowOverlap="1" wp14:anchorId="6046AA68" wp14:editId="7B196056">
             <wp:simplePos x="0" y="0"/>
             <wp:positionH relativeFrom="column">
-              <wp:posOffset>-712470</wp:posOffset>
+              <wp:posOffset>-368300</wp:posOffset>
             </wp:positionH>
             <wp:positionV relativeFrom="paragraph">
-              <wp:posOffset>404202</wp:posOffset>
+              <wp:posOffset>342900</wp:posOffset>
             </wp:positionV>
-            <wp:extent cx="7200900" cy="7279640"/>
+            <wp:extent cx="6961170" cy="7239000"/>
             <wp:effectExtent l="0" t="0" r="0" b="0"/>
-            <wp:wrapTopAndBottom/>
-            <wp:docPr id="1701797975" name="Picture 1" descr="A diagram of a game&#10;&#10;Description automatically generated"/>
+            <wp:wrapNone/>
+            <wp:docPr id="1812020160" name="Picture 5"/>
             <wp:cNvGraphicFramePr>
               <a:graphicFrameLocks xmlns:a="http://schemas.openxmlformats.org/drawingml/2006/main" noChangeAspect="1"/>
             </wp:cNvGraphicFramePr>
@@ -388,7 +1288,7 @@
               <a:graphicData uri="http://schemas.openxmlformats.org/drawingml/2006/picture">
                 <pic:pic xmlns:pic="http://schemas.openxmlformats.org/drawingml/2006/picture">
                   <pic:nvPicPr>
-                    <pic:cNvPr id="1701797975" name="Picture 1" descr="A diagram of a game&#10;&#10;Description automatically generated"/>
+                    <pic:cNvPr id="0" name="Picture 6"/>
                     <pic:cNvPicPr>
                       <a:picLocks noChangeAspect="1" noChangeArrowheads="1"/>
                     </pic:cNvPicPr>
@@ -409,7 +1309,7 @@
                   <pic:spPr bwMode="auto">
                     <a:xfrm>
                       <a:off x="0" y="0"/>
-                      <a:ext cx="7200900" cy="7279640"/>
+                      <a:ext cx="6962397" cy="7240276"/>
                     </a:xfrm>
                     <a:prstGeom prst="rect">
                       <a:avLst/>
@@ -445,46 +1345,41 @@
     <w:p>
       <w:pPr>
         <w:rPr>
-          <w:rFonts w:ascii="Arial" w:hAnsi="Arial" w:cs="Arial"/>
-          <w:b/>
-          <w:bCs/>
-        </w:rPr>
-      </w:pPr>
-      <w:r>
-        <w:rPr>
-          <w:rFonts w:ascii="Arial" w:hAnsi="Arial" w:cs="Arial"/>
-          <w:b/>
-          <w:bCs/>
-        </w:rPr>
-        <w:br/>
-      </w:r>
-    </w:p>
-    <w:p>
-      <w:pPr>
-        <w:rPr>
-          <w:rFonts w:ascii="Arial" w:hAnsi="Arial" w:cs="Arial"/>
-          <w:b/>
-          <w:bCs/>
-        </w:rPr>
-      </w:pPr>
-    </w:p>
-    <w:p>
-      <w:pPr>
-        <w:rPr>
-          <w:rFonts w:ascii="Arial" w:hAnsi="Arial" w:cs="Arial"/>
-          <w:b/>
-          <w:bCs/>
-        </w:rPr>
-      </w:pPr>
-    </w:p>
-    <w:p>
-      <w:pPr>
-        <w:rPr>
-          <w:rFonts w:ascii="Arial" w:hAnsi="Arial" w:cs="Arial"/>
-          <w:b/>
-          <w:bCs/>
-        </w:rPr>
-      </w:pPr>
+          <w:rFonts w:ascii="SymbolMT" w:hAnsi="SymbolMT" w:cs="SymbolMT"/>
+          <w:kern w:val="0"/>
+          <w:sz w:val="24"/>
+          <w:szCs w:val="24"/>
+        </w:rPr>
+      </w:pPr>
+    </w:p>
+    <w:p>
+      <w:pPr>
+        <w:rPr>
+          <w:rFonts w:ascii="SymbolMT" w:hAnsi="SymbolMT" w:cs="SymbolMT"/>
+          <w:kern w:val="0"/>
+          <w:sz w:val="24"/>
+          <w:szCs w:val="24"/>
+        </w:rPr>
+      </w:pPr>
+    </w:p>
+    <w:p>
+      <w:pPr>
+        <w:rPr>
+          <w:rFonts w:ascii="SymbolMT" w:hAnsi="SymbolMT" w:cs="SymbolMT"/>
+          <w:kern w:val="0"/>
+          <w:sz w:val="24"/>
+          <w:szCs w:val="24"/>
+        </w:rPr>
+      </w:pPr>
+      <w:r>
+        <w:rPr>
+          <w:rFonts w:ascii="SymbolMT" w:hAnsi="SymbolMT" w:cs="SymbolMT"/>
+          <w:kern w:val="0"/>
+          <w:sz w:val="24"/>
+          <w:szCs w:val="24"/>
+        </w:rPr>
+        <w:br w:type="page"/>
+      </w:r>
     </w:p>
     <w:p>
       <w:pPr>
@@ -505,17 +1400,7 @@
           <w:szCs w:val="24"/>
         </w:rPr>
         <w:lastRenderedPageBreak/>
-        <w:t xml:space="preserve">Use case </w:t>
-      </w:r>
-      <w:r>
-        <w:rPr>
-          <w:rFonts w:ascii="Arial" w:hAnsi="Arial" w:cs="Arial"/>
-          <w:b/>
-          <w:bCs/>
-          <w:sz w:val="24"/>
-          <w:szCs w:val="24"/>
-        </w:rPr>
-        <w:t>scenarios.</w:t>
+        <w:t>Use case scenarios.</w:t>
       </w:r>
     </w:p>
     <w:tbl>
@@ -531,7 +1416,7 @@
       </w:tblPr>
       <w:tblGrid>
         <w:gridCol w:w="3277"/>
-        <w:gridCol w:w="5619"/>
+        <w:gridCol w:w="5385"/>
       </w:tblGrid>
       <w:tr>
         <w:tc>
@@ -565,7 +1450,7 @@
         </w:tc>
         <w:tc>
           <w:tcPr>
-            <w:tcW w:w="5619" w:type="dxa"/>
+            <w:tcW w:w="5385" w:type="dxa"/>
             <w:tcBorders>
               <w:top w:val="single" w:sz="4" w:space="0" w:color="000000"/>
               <w:left w:val="single" w:sz="4" w:space="0" w:color="000000"/>
@@ -624,7 +1509,7 @@
         </w:tc>
         <w:tc>
           <w:tcPr>
-            <w:tcW w:w="5619" w:type="dxa"/>
+            <w:tcW w:w="5385" w:type="dxa"/>
             <w:tcBorders>
               <w:top w:val="single" w:sz="4" w:space="0" w:color="000000"/>
               <w:left w:val="single" w:sz="4" w:space="0" w:color="000000"/>
@@ -700,7 +1585,7 @@
                 <w:lang w:eastAsia="en-GB"/>
               </w:rPr>
               <w:drawing>
-                <wp:inline distT="0" distB="0" distL="0" distR="0" wp14:anchorId="0A39B2C6" wp14:editId="628BFDCA">
+                <wp:inline distT="0" distB="0" distL="0" distR="0" wp14:anchorId="6F8BE76F" wp14:editId="653A7C5E">
                   <wp:extent cx="12700" cy="12700"/>
                   <wp:effectExtent l="0" t="0" r="0" b="0"/>
                   <wp:docPr id="15" name="Picture 15" descr="page9image35689536"/>
@@ -766,7 +1651,7 @@
         </w:tc>
         <w:tc>
           <w:tcPr>
-            <w:tcW w:w="5619" w:type="dxa"/>
+            <w:tcW w:w="5385" w:type="dxa"/>
             <w:tcBorders>
               <w:top w:val="single" w:sz="4" w:space="0" w:color="000000"/>
               <w:left w:val="single" w:sz="4" w:space="0" w:color="000000"/>
@@ -788,21 +1673,7 @@
                 <w:rFonts w:ascii="Times New Roman" w:eastAsia="Times New Roman" w:hAnsi="Times New Roman" w:cs="Times New Roman"/>
                 <w:lang w:eastAsia="en-GB"/>
               </w:rPr>
-              <w:t xml:space="preserve">User has </w:t>
-            </w:r>
-            <w:r>
-              <w:rPr>
-                <w:rFonts w:ascii="Times New Roman" w:eastAsia="Times New Roman" w:hAnsi="Times New Roman" w:cs="Times New Roman"/>
-                <w:lang w:eastAsia="en-GB"/>
-              </w:rPr>
-              <w:t>begun</w:t>
-            </w:r>
-            <w:r>
-              <w:rPr>
-                <w:rFonts w:ascii="Times New Roman" w:eastAsia="Times New Roman" w:hAnsi="Times New Roman" w:cs="Times New Roman"/>
-                <w:lang w:eastAsia="en-GB"/>
-              </w:rPr>
-              <w:t xml:space="preserve"> typing</w:t>
+              <w:t>User has begun typing</w:t>
             </w:r>
           </w:p>
         </w:tc>
@@ -839,7 +1710,7 @@
         </w:tc>
         <w:tc>
           <w:tcPr>
-            <w:tcW w:w="5619" w:type="dxa"/>
+            <w:tcW w:w="5385" w:type="dxa"/>
             <w:tcBorders>
               <w:top w:val="single" w:sz="4" w:space="0" w:color="000000"/>
               <w:left w:val="single" w:sz="4" w:space="0" w:color="000000"/>
@@ -899,7 +1770,7 @@
         </w:tc>
         <w:tc>
           <w:tcPr>
-            <w:tcW w:w="5619" w:type="dxa"/>
+            <w:tcW w:w="5385" w:type="dxa"/>
             <w:tcBorders>
               <w:top w:val="single" w:sz="4" w:space="0" w:color="000000"/>
               <w:left w:val="single" w:sz="4" w:space="0" w:color="000000"/>
@@ -922,21 +1793,7 @@
                 <w:rFonts w:ascii="Times New Roman" w:eastAsia="Times New Roman" w:hAnsi="Times New Roman" w:cs="Times New Roman"/>
                 <w:lang w:eastAsia="en-GB"/>
               </w:rPr>
-              <w:t>User refreshes page or go to login/</w:t>
-            </w:r>
-            <w:r>
-              <w:rPr>
-                <w:rFonts w:ascii="Times New Roman" w:eastAsia="Times New Roman" w:hAnsi="Times New Roman" w:cs="Times New Roman"/>
-                <w:lang w:eastAsia="en-GB"/>
-              </w:rPr>
-              <w:t>sign in</w:t>
-            </w:r>
-            <w:r>
-              <w:rPr>
-                <w:rFonts w:ascii="Times New Roman" w:eastAsia="Times New Roman" w:hAnsi="Times New Roman" w:cs="Times New Roman"/>
-                <w:lang w:eastAsia="en-GB"/>
-              </w:rPr>
-              <w:t>/stats page</w:t>
+              <w:t>User refreshes page or go to login/sign in/stats page</w:t>
             </w:r>
           </w:p>
         </w:tc>
@@ -973,7 +1830,7 @@
         </w:tc>
         <w:tc>
           <w:tcPr>
-            <w:tcW w:w="5619" w:type="dxa"/>
+            <w:tcW w:w="5385" w:type="dxa"/>
             <w:tcBorders>
               <w:top w:val="single" w:sz="4" w:space="0" w:color="000000"/>
               <w:left w:val="single" w:sz="4" w:space="0" w:color="000000"/>
@@ -996,21 +1853,7 @@
                 <w:rFonts w:ascii="Calibri" w:eastAsia="Times New Roman" w:hAnsi="Calibri" w:cs="Calibri"/>
                 <w:lang w:eastAsia="en-GB"/>
               </w:rPr>
-              <w:t>Typing test is ended (alert is sent before the change</w:t>
-            </w:r>
-            <w:r>
-              <w:rPr>
-                <w:rFonts w:ascii="Calibri" w:eastAsia="Times New Roman" w:hAnsi="Calibri" w:cs="Calibri"/>
-                <w:lang w:eastAsia="en-GB"/>
-              </w:rPr>
-              <w:t xml:space="preserve"> unless refreshing page</w:t>
-            </w:r>
-            <w:r>
-              <w:rPr>
-                <w:rFonts w:ascii="Calibri" w:eastAsia="Times New Roman" w:hAnsi="Calibri" w:cs="Calibri"/>
-                <w:lang w:eastAsia="en-GB"/>
-              </w:rPr>
-              <w:t>)</w:t>
+              <w:t>Typing test is ended (alert is sent before the change unless refreshing page)</w:t>
             </w:r>
             <w:r>
               <w:rPr>
@@ -1070,7 +1913,7 @@
                 <w:lang w:eastAsia="en-GB"/>
               </w:rPr>
               <w:drawing>
-                <wp:inline distT="0" distB="0" distL="0" distR="0" wp14:anchorId="4BC61B34" wp14:editId="0A0E6E6A">
+                <wp:inline distT="0" distB="0" distL="0" distR="0" wp14:anchorId="0FC2037C" wp14:editId="210C5DA7">
                   <wp:extent cx="12700" cy="12700"/>
                   <wp:effectExtent l="0" t="0" r="0" b="0"/>
                   <wp:docPr id="11" name="Picture 11" descr="page9image36638272"/>
@@ -1136,7 +1979,7 @@
         </w:tc>
         <w:tc>
           <w:tcPr>
-            <w:tcW w:w="5619" w:type="dxa"/>
+            <w:tcW w:w="5385" w:type="dxa"/>
             <w:tcBorders>
               <w:top w:val="single" w:sz="4" w:space="0" w:color="000000"/>
               <w:left w:val="single" w:sz="4" w:space="0" w:color="000000"/>
@@ -1181,7 +2024,7 @@
                 <w:lang w:eastAsia="en-GB"/>
               </w:rPr>
               <w:drawing>
-                <wp:inline distT="0" distB="0" distL="0" distR="0" wp14:anchorId="66AE87C9" wp14:editId="509C1B76">
+                <wp:inline distT="0" distB="0" distL="0" distR="0" wp14:anchorId="72718C95" wp14:editId="092B23D2">
                   <wp:extent cx="12700" cy="12700"/>
                   <wp:effectExtent l="0" t="0" r="0" b="0"/>
                   <wp:docPr id="10" name="Picture 10" descr="page9image36642304"/>
@@ -1301,7 +2144,7 @@
                 <w:lang w:eastAsia="en-GB"/>
               </w:rPr>
               <w:drawing>
-                <wp:inline distT="0" distB="0" distL="0" distR="0" wp14:anchorId="0FD657DC" wp14:editId="2CF54C2B">
+                <wp:inline distT="0" distB="0" distL="0" distR="0" wp14:anchorId="5709F426" wp14:editId="33E82CDF">
                   <wp:extent cx="12700" cy="12700"/>
                   <wp:effectExtent l="0" t="0" r="0" b="0"/>
                   <wp:docPr id="9" name="Picture 9" descr="page9image36649984"/>
@@ -1375,7 +2218,7 @@
         </w:tc>
         <w:tc>
           <w:tcPr>
-            <w:tcW w:w="5619" w:type="dxa"/>
+            <w:tcW w:w="5385" w:type="dxa"/>
             <w:tcBorders>
               <w:top w:val="single" w:sz="4" w:space="0" w:color="000000"/>
               <w:left w:val="single" w:sz="4" w:space="0" w:color="000000"/>
@@ -1420,7 +2263,7 @@
                 <w:lang w:eastAsia="en-GB"/>
               </w:rPr>
               <w:drawing>
-                <wp:inline distT="0" distB="0" distL="0" distR="0" wp14:anchorId="5977DEC4" wp14:editId="66A9FA8A">
+                <wp:inline distT="0" distB="0" distL="0" distR="0" wp14:anchorId="6D0E4365" wp14:editId="573C7878">
                   <wp:extent cx="12700" cy="12700"/>
                   <wp:effectExtent l="0" t="0" r="0" b="0"/>
                   <wp:docPr id="7" name="Picture 7" descr="page9image36530880"/>
@@ -1480,14 +2323,7 @@
                 <w:rFonts w:ascii="Calibri" w:eastAsia="Times New Roman" w:hAnsi="Calibri" w:cs="Calibri"/>
                 <w:lang w:eastAsia="en-GB"/>
               </w:rPr>
-              <w:t xml:space="preserve">Desire to do a typing </w:t>
-            </w:r>
-            <w:r>
-              <w:rPr>
-                <w:rFonts w:ascii="Calibri" w:eastAsia="Times New Roman" w:hAnsi="Calibri" w:cs="Calibri"/>
-                <w:lang w:eastAsia="en-GB"/>
-              </w:rPr>
-              <w:t>test.</w:t>
+              <w:t>Desire to do a typing test.</w:t>
             </w:r>
           </w:p>
           <w:p>
@@ -1532,7 +2368,7 @@
         </w:tc>
         <w:tc>
           <w:tcPr>
-            <w:tcW w:w="5619" w:type="dxa"/>
+            <w:tcW w:w="5385" w:type="dxa"/>
             <w:tcBorders>
               <w:top w:val="single" w:sz="4" w:space="0" w:color="000000"/>
               <w:left w:val="single" w:sz="4" w:space="0" w:color="000000"/>
@@ -1621,14 +2457,7 @@
                 <w:rFonts w:ascii="Calibri" w:eastAsia="Times New Roman" w:hAnsi="Calibri" w:cs="Calibri"/>
                 <w:lang w:eastAsia="en-GB"/>
               </w:rPr>
-              <w:t xml:space="preserve"> System starts </w:t>
-            </w:r>
-            <w:r>
-              <w:rPr>
-                <w:rFonts w:ascii="Calibri" w:eastAsia="Times New Roman" w:hAnsi="Calibri" w:cs="Calibri"/>
-                <w:lang w:eastAsia="en-GB"/>
-              </w:rPr>
-              <w:t>timer.</w:t>
+              <w:t xml:space="preserve"> System starts timer.</w:t>
             </w:r>
           </w:p>
           <w:p>
@@ -1749,7 +2578,7 @@
                 <w:lang w:eastAsia="en-GB"/>
               </w:rPr>
               <w:drawing>
-                <wp:inline distT="0" distB="0" distL="0" distR="0" wp14:anchorId="21FD6B35" wp14:editId="12069963">
+                <wp:inline distT="0" distB="0" distL="0" distR="0" wp14:anchorId="45E67A52" wp14:editId="35EF76C1">
                   <wp:extent cx="12700" cy="12700"/>
                   <wp:effectExtent l="0" t="0" r="0" b="0"/>
                   <wp:docPr id="5" name="Picture 5" descr="page9image36442432"/>
@@ -1815,7 +2644,7 @@
         </w:tc>
         <w:tc>
           <w:tcPr>
-            <w:tcW w:w="5619" w:type="dxa"/>
+            <w:tcW w:w="5385" w:type="dxa"/>
             <w:tcBorders>
               <w:top w:val="single" w:sz="4" w:space="0" w:color="000000"/>
               <w:left w:val="single" w:sz="4" w:space="0" w:color="000000"/>
@@ -1860,7 +2689,7 @@
                 <w:lang w:eastAsia="en-GB"/>
               </w:rPr>
               <w:drawing>
-                <wp:inline distT="0" distB="0" distL="0" distR="0" wp14:anchorId="2237293B" wp14:editId="3935941A">
+                <wp:inline distT="0" distB="0" distL="0" distR="0" wp14:anchorId="3EAB9138" wp14:editId="56EEF9A5">
                   <wp:extent cx="12700" cy="12700"/>
                   <wp:effectExtent l="0" t="0" r="0" b="0"/>
                   <wp:docPr id="4" name="Picture 4" descr="page9image36535296"/>
@@ -2123,7 +2952,7 @@
                 <w:lang w:eastAsia="en-GB"/>
               </w:rPr>
               <w:drawing>
-                <wp:inline distT="0" distB="0" distL="0" distR="0" wp14:anchorId="62BA05D8" wp14:editId="157F1680">
+                <wp:inline distT="0" distB="0" distL="0" distR="0" wp14:anchorId="28EC02CA" wp14:editId="0133BCAE">
                   <wp:extent cx="12700" cy="12700"/>
                   <wp:effectExtent l="0" t="0" r="0" b="0"/>
                   <wp:docPr id="677443657" name="Picture 677443657" descr="page9image35689536"/>
@@ -2451,7 +3280,7 @@
                 <w:lang w:eastAsia="en-GB"/>
               </w:rPr>
               <w:drawing>
-                <wp:inline distT="0" distB="0" distL="0" distR="0" wp14:anchorId="478ED69C" wp14:editId="4DCBFBA8">
+                <wp:inline distT="0" distB="0" distL="0" distR="0" wp14:anchorId="38DA02A7" wp14:editId="1EA4974A">
                   <wp:extent cx="12700" cy="12700"/>
                   <wp:effectExtent l="0" t="0" r="0" b="0"/>
                   <wp:docPr id="1508337007" name="Picture 1508337007" descr="page9image36638272"/>
@@ -2562,7 +3391,7 @@
                 <w:lang w:eastAsia="en-GB"/>
               </w:rPr>
               <w:drawing>
-                <wp:inline distT="0" distB="0" distL="0" distR="0" wp14:anchorId="258245D5" wp14:editId="11BDC224">
+                <wp:inline distT="0" distB="0" distL="0" distR="0" wp14:anchorId="2B4CAFED" wp14:editId="3805D9DC">
                   <wp:extent cx="12700" cy="12700"/>
                   <wp:effectExtent l="0" t="0" r="0" b="0"/>
                   <wp:docPr id="1548876990" name="Picture 1548876990" descr="page9image36642304"/>
@@ -2682,7 +3511,7 @@
                 <w:lang w:eastAsia="en-GB"/>
               </w:rPr>
               <w:drawing>
-                <wp:inline distT="0" distB="0" distL="0" distR="0" wp14:anchorId="37CD96AD" wp14:editId="651A3C25">
+                <wp:inline distT="0" distB="0" distL="0" distR="0" wp14:anchorId="5383A0B1" wp14:editId="7BB882FC">
                   <wp:extent cx="12700" cy="12700"/>
                   <wp:effectExtent l="0" t="0" r="0" b="0"/>
                   <wp:docPr id="1802419204" name="Picture 1802419204" descr="page9image36649984"/>
@@ -2801,7 +3630,7 @@
                 <w:lang w:eastAsia="en-GB"/>
               </w:rPr>
               <w:drawing>
-                <wp:inline distT="0" distB="0" distL="0" distR="0" wp14:anchorId="3A82345A" wp14:editId="301F4387">
+                <wp:inline distT="0" distB="0" distL="0" distR="0" wp14:anchorId="7085F1D5" wp14:editId="5D9B74FC">
                   <wp:extent cx="12700" cy="12700"/>
                   <wp:effectExtent l="0" t="0" r="0" b="0"/>
                   <wp:docPr id="307778827" name="Picture 307778827" descr="page9image36530880"/>
@@ -2983,6 +3812,998 @@
     <w:p>
       <w:pPr>
         <w:rPr>
+          <w:rFonts w:ascii="SymbolMT" w:hAnsi="SymbolMT" w:cs="SymbolMT"/>
+          <w:kern w:val="0"/>
+          <w:sz w:val="24"/>
+          <w:szCs w:val="24"/>
+        </w:rPr>
+      </w:pPr>
+    </w:p>
+    <w:p>
+      <w:pPr>
+        <w:rPr>
+          <w:rFonts w:ascii="SymbolMT" w:hAnsi="SymbolMT" w:cs="SymbolMT"/>
+          <w:kern w:val="0"/>
+          <w:sz w:val="24"/>
+          <w:szCs w:val="24"/>
+        </w:rPr>
+      </w:pPr>
+    </w:p>
+    <w:p>
+      <w:pPr>
+        <w:rPr>
+          <w:rFonts w:ascii="SymbolMT" w:hAnsi="SymbolMT" w:cs="SymbolMT"/>
+          <w:kern w:val="0"/>
+          <w:sz w:val="24"/>
+          <w:szCs w:val="24"/>
+        </w:rPr>
+      </w:pPr>
+    </w:p>
+    <w:p>
+      <w:pPr>
+        <w:rPr>
+          <w:noProof/>
+          <w:sz w:val="24"/>
+          <w:szCs w:val="24"/>
+        </w:rPr>
+      </w:pPr>
+      <w:r>
+        <w:rPr>
+          <w:noProof/>
+          <w:sz w:val="24"/>
+          <w:szCs w:val="24"/>
+        </w:rPr>
+        <w:lastRenderedPageBreak/>
+        <w:drawing>
+          <wp:anchor distT="0" distB="0" distL="114300" distR="114300" simplePos="0" relativeHeight="251663360" behindDoc="1" locked="0" layoutInCell="1" allowOverlap="1" wp14:anchorId="622BC080" wp14:editId="512B236D">
+            <wp:simplePos x="0" y="0"/>
+            <wp:positionH relativeFrom="column">
+              <wp:posOffset>0</wp:posOffset>
+            </wp:positionH>
+            <wp:positionV relativeFrom="paragraph">
+              <wp:posOffset>893640</wp:posOffset>
+            </wp:positionV>
+            <wp:extent cx="3073918" cy="3152238"/>
+            <wp:effectExtent l="0" t="0" r="0" b="0"/>
+            <wp:wrapNone/>
+            <wp:docPr id="1509297618" name="Picture 1" descr="A diagram of a program&#10;&#10;Description automatically generated with medium confidence"/>
+            <wp:cNvGraphicFramePr>
+              <a:graphicFrameLocks xmlns:a="http://schemas.openxmlformats.org/drawingml/2006/main" noChangeAspect="1"/>
+            </wp:cNvGraphicFramePr>
+            <a:graphic xmlns:a="http://schemas.openxmlformats.org/drawingml/2006/main">
+              <a:graphicData uri="http://schemas.openxmlformats.org/drawingml/2006/picture">
+                <pic:pic xmlns:pic="http://schemas.openxmlformats.org/drawingml/2006/picture">
+                  <pic:nvPicPr>
+                    <pic:cNvPr id="1509297618" name="Picture 1" descr="A diagram of a program&#10;&#10;Description automatically generated with medium confidence"/>
+                    <pic:cNvPicPr>
+                      <a:picLocks noChangeAspect="1" noChangeArrowheads="1"/>
+                    </pic:cNvPicPr>
+                  </pic:nvPicPr>
+                  <pic:blipFill>
+                    <a:blip r:embed="rId13">
+                      <a:extLst>
+                        <a:ext uri="{28A0092B-C50C-407E-A947-70E740481C1C}">
+                          <a14:useLocalDpi xmlns:a14="http://schemas.microsoft.com/office/drawing/2010/main" val="0"/>
+                        </a:ext>
+                      </a:extLst>
+                    </a:blip>
+                    <a:srcRect/>
+                    <a:stretch>
+                      <a:fillRect/>
+                    </a:stretch>
+                  </pic:blipFill>
+                  <pic:spPr bwMode="auto">
+                    <a:xfrm>
+                      <a:off x="0" y="0"/>
+                      <a:ext cx="3073918" cy="3152238"/>
+                    </a:xfrm>
+                    <a:prstGeom prst="rect">
+                      <a:avLst/>
+                    </a:prstGeom>
+                    <a:noFill/>
+                    <a:ln>
+                      <a:noFill/>
+                    </a:ln>
+                  </pic:spPr>
+                </pic:pic>
+              </a:graphicData>
+            </a:graphic>
+            <wp14:sizeRelH relativeFrom="margin">
+              <wp14:pctWidth>0</wp14:pctWidth>
+            </wp14:sizeRelH>
+            <wp14:sizeRelV relativeFrom="margin">
+              <wp14:pctHeight>0</wp14:pctHeight>
+            </wp14:sizeRelV>
+          </wp:anchor>
+        </w:drawing>
+      </w:r>
+      <w:r>
+        <w:rPr>
+          <w:noProof/>
+          <w:sz w:val="24"/>
+          <w:szCs w:val="24"/>
+        </w:rPr>
+        <w:t xml:space="preserve">Next was </w:t>
+      </w:r>
+      <w:r>
+        <w:rPr>
+          <w:noProof/>
+          <w:sz w:val="24"/>
+          <w:szCs w:val="24"/>
+        </w:rPr>
+        <w:t>the d</w:t>
+      </w:r>
+      <w:r>
+        <w:rPr>
+          <w:noProof/>
+          <w:sz w:val="24"/>
+          <w:szCs w:val="24"/>
+        </w:rPr>
+        <w:t xml:space="preserve">esign </w:t>
+      </w:r>
+      <w:r>
+        <w:rPr>
+          <w:noProof/>
+          <w:sz w:val="24"/>
+          <w:szCs w:val="24"/>
+        </w:rPr>
+        <w:t>phase</w:t>
+      </w:r>
+      <w:r>
+        <w:rPr>
+          <w:noProof/>
+          <w:sz w:val="24"/>
+          <w:szCs w:val="24"/>
+        </w:rPr>
+        <w:t xml:space="preserve">, </w:t>
+      </w:r>
+      <w:r>
+        <w:rPr>
+          <w:noProof/>
+          <w:sz w:val="24"/>
+          <w:szCs w:val="24"/>
+        </w:rPr>
+        <w:t xml:space="preserve">as during this time </w:t>
+      </w:r>
+      <w:r>
+        <w:rPr>
+          <w:noProof/>
+          <w:sz w:val="24"/>
+          <w:szCs w:val="24"/>
+        </w:rPr>
+        <w:t xml:space="preserve">as </w:t>
+      </w:r>
+      <w:r>
+        <w:rPr>
+          <w:noProof/>
+          <w:sz w:val="24"/>
+          <w:szCs w:val="24"/>
+        </w:rPr>
+        <w:t>I</w:t>
+      </w:r>
+      <w:r>
+        <w:rPr>
+          <w:noProof/>
+          <w:sz w:val="24"/>
+          <w:szCs w:val="24"/>
+        </w:rPr>
+        <w:t xml:space="preserve"> created </w:t>
+      </w:r>
+      <w:r>
+        <w:rPr>
+          <w:noProof/>
+          <w:sz w:val="24"/>
+          <w:szCs w:val="24"/>
+        </w:rPr>
+        <w:t xml:space="preserve">creating the intial </w:t>
+      </w:r>
+      <w:r>
+        <w:rPr>
+          <w:noProof/>
+          <w:sz w:val="24"/>
+          <w:szCs w:val="24"/>
+        </w:rPr>
+        <w:t xml:space="preserve">protoype </w:t>
+      </w:r>
+      <w:r>
+        <w:rPr>
+          <w:noProof/>
+          <w:sz w:val="24"/>
+          <w:szCs w:val="24"/>
+        </w:rPr>
+        <w:t xml:space="preserve">design </w:t>
+      </w:r>
+      <w:r>
+        <w:rPr>
+          <w:noProof/>
+          <w:sz w:val="24"/>
+          <w:szCs w:val="24"/>
+        </w:rPr>
+        <w:t>of</w:t>
+      </w:r>
+      <w:r>
+        <w:rPr>
+          <w:noProof/>
+          <w:sz w:val="24"/>
+          <w:szCs w:val="24"/>
+        </w:rPr>
+        <w:t xml:space="preserve"> my website</w:t>
+      </w:r>
+      <w:r>
+        <w:rPr>
+          <w:noProof/>
+          <w:sz w:val="24"/>
+          <w:szCs w:val="24"/>
+        </w:rPr>
+        <w:t xml:space="preserve"> and how it could look like</w:t>
+      </w:r>
+      <w:r>
+        <w:rPr>
+          <w:noProof/>
+          <w:sz w:val="24"/>
+          <w:szCs w:val="24"/>
+        </w:rPr>
+        <w:t>, which is below</w:t>
+      </w:r>
+      <w:r>
+        <w:rPr>
+          <w:noProof/>
+          <w:sz w:val="24"/>
+          <w:szCs w:val="24"/>
+        </w:rPr>
+        <w:t>, and learning the main features of the langangues used in this project (HTML, CSS and JavaScript).</w:t>
+      </w:r>
+      <w:r>
+        <w:rPr>
+          <w:noProof/>
+          <w:sz w:val="24"/>
+          <w:szCs w:val="24"/>
+        </w:rPr>
+        <w:t xml:space="preserve"> </w:t>
+      </w:r>
+      <w:r>
+        <w:rPr>
+          <w:noProof/>
+          <w:sz w:val="24"/>
+          <w:szCs w:val="24"/>
+        </w:rPr>
+        <w:br/>
+      </w:r>
+    </w:p>
+    <w:p>
+      <w:pPr>
+        <w:rPr>
+          <w:rFonts w:ascii="Arial" w:hAnsi="Arial" w:cs="Arial"/>
+          <w:sz w:val="16"/>
+          <w:szCs w:val="16"/>
+        </w:rPr>
+      </w:pPr>
+    </w:p>
+    <w:p>
+      <w:pPr>
+        <w:rPr>
+          <w:b/>
+          <w:bCs/>
+          <w:noProof/>
+          <w:sz w:val="24"/>
+          <w:szCs w:val="24"/>
+        </w:rPr>
+      </w:pPr>
+    </w:p>
+    <w:p>
+      <w:pPr>
+        <w:rPr>
+          <w:b/>
+          <w:bCs/>
+          <w:noProof/>
+          <w:sz w:val="24"/>
+          <w:szCs w:val="24"/>
+        </w:rPr>
+      </w:pPr>
+    </w:p>
+    <w:p>
+      <w:pPr>
+        <w:rPr>
+          <w:b/>
+          <w:bCs/>
+          <w:noProof/>
+          <w:sz w:val="24"/>
+          <w:szCs w:val="24"/>
+        </w:rPr>
+      </w:pPr>
+    </w:p>
+    <w:p>
+      <w:pPr>
+        <w:rPr>
+          <w:b/>
+          <w:bCs/>
+          <w:noProof/>
+          <w:sz w:val="24"/>
+          <w:szCs w:val="24"/>
+        </w:rPr>
+      </w:pPr>
+    </w:p>
+    <w:p>
+      <w:pPr>
+        <w:rPr>
+          <w:b/>
+          <w:bCs/>
+          <w:noProof/>
+          <w:sz w:val="24"/>
+          <w:szCs w:val="24"/>
+        </w:rPr>
+      </w:pPr>
+    </w:p>
+    <w:p>
+      <w:pPr>
+        <w:rPr>
+          <w:b/>
+          <w:bCs/>
+          <w:noProof/>
+          <w:sz w:val="24"/>
+          <w:szCs w:val="24"/>
+        </w:rPr>
+      </w:pPr>
+    </w:p>
+    <w:p>
+      <w:pPr>
+        <w:rPr>
+          <w:b/>
+          <w:bCs/>
+          <w:noProof/>
+          <w:sz w:val="24"/>
+          <w:szCs w:val="24"/>
+        </w:rPr>
+      </w:pPr>
+    </w:p>
+    <w:p>
+      <w:pPr>
+        <w:rPr>
+          <w:b/>
+          <w:bCs/>
+          <w:noProof/>
+          <w:sz w:val="24"/>
+          <w:szCs w:val="24"/>
+        </w:rPr>
+      </w:pPr>
+    </w:p>
+    <w:p>
+      <w:pPr>
+        <w:rPr>
+          <w:b/>
+          <w:bCs/>
+          <w:noProof/>
+          <w:sz w:val="24"/>
+          <w:szCs w:val="24"/>
+        </w:rPr>
+      </w:pPr>
+    </w:p>
+    <w:p>
+      <w:pPr>
+        <w:rPr>
+          <w:b/>
+          <w:bCs/>
+          <w:noProof/>
+          <w:sz w:val="24"/>
+          <w:szCs w:val="24"/>
+        </w:rPr>
+      </w:pPr>
+    </w:p>
+    <w:p>
+      <w:pPr>
+        <w:rPr>
+          <w:b/>
+          <w:bCs/>
+          <w:noProof/>
+          <w:sz w:val="24"/>
+          <w:szCs w:val="24"/>
+        </w:rPr>
+      </w:pPr>
+      <w:r>
+        <w:rPr>
+          <w:noProof/>
+        </w:rPr>
+        <w:drawing>
+          <wp:anchor distT="0" distB="0" distL="114300" distR="114300" simplePos="0" relativeHeight="251652096" behindDoc="1" locked="0" layoutInCell="1" allowOverlap="1" wp14:anchorId="0BBD86EB" wp14:editId="3C5CDA2F">
+            <wp:simplePos x="0" y="0"/>
+            <wp:positionH relativeFrom="column">
+              <wp:posOffset>-378069</wp:posOffset>
+            </wp:positionH>
+            <wp:positionV relativeFrom="paragraph">
+              <wp:posOffset>-455930</wp:posOffset>
+            </wp:positionV>
+            <wp:extent cx="5064370" cy="5630506"/>
+            <wp:effectExtent l="0" t="0" r="0" b="0"/>
+            <wp:wrapNone/>
+            <wp:docPr id="2106190251" name="Picture 4" descr="A screenshot of a computer&#10;&#10;Description automatically generated"/>
+            <wp:cNvGraphicFramePr>
+              <a:graphicFrameLocks xmlns:a="http://schemas.openxmlformats.org/drawingml/2006/main" noChangeAspect="1"/>
+            </wp:cNvGraphicFramePr>
+            <a:graphic xmlns:a="http://schemas.openxmlformats.org/drawingml/2006/main">
+              <a:graphicData uri="http://schemas.openxmlformats.org/drawingml/2006/picture">
+                <pic:pic xmlns:pic="http://schemas.openxmlformats.org/drawingml/2006/picture">
+                  <pic:nvPicPr>
+                    <pic:cNvPr id="2106190251" name="Picture 4" descr="A screenshot of a computer&#10;&#10;Description automatically generated"/>
+                    <pic:cNvPicPr>
+                      <a:picLocks noChangeAspect="1" noChangeArrowheads="1"/>
+                    </pic:cNvPicPr>
+                  </pic:nvPicPr>
+                  <pic:blipFill>
+                    <a:blip r:embed="rId14">
+                      <a:extLst>
+                        <a:ext uri="{28A0092B-C50C-407E-A947-70E740481C1C}">
+                          <a14:useLocalDpi xmlns:a14="http://schemas.microsoft.com/office/drawing/2010/main" val="0"/>
+                        </a:ext>
+                      </a:extLst>
+                    </a:blip>
+                    <a:srcRect/>
+                    <a:stretch>
+                      <a:fillRect/>
+                    </a:stretch>
+                  </pic:blipFill>
+                  <pic:spPr bwMode="auto">
+                    <a:xfrm>
+                      <a:off x="0" y="0"/>
+                      <a:ext cx="5064370" cy="5630506"/>
+                    </a:xfrm>
+                    <a:prstGeom prst="rect">
+                      <a:avLst/>
+                    </a:prstGeom>
+                    <a:noFill/>
+                    <a:ln>
+                      <a:noFill/>
+                    </a:ln>
+                  </pic:spPr>
+                </pic:pic>
+              </a:graphicData>
+            </a:graphic>
+            <wp14:sizeRelH relativeFrom="margin">
+              <wp14:pctWidth>0</wp14:pctWidth>
+            </wp14:sizeRelH>
+            <wp14:sizeRelV relativeFrom="margin">
+              <wp14:pctHeight>0</wp14:pctHeight>
+            </wp14:sizeRelV>
+          </wp:anchor>
+        </w:drawing>
+      </w:r>
+    </w:p>
+    <w:p>
+      <w:pPr>
+        <w:rPr>
+          <w:b/>
+          <w:bCs/>
+          <w:noProof/>
+          <w:sz w:val="24"/>
+          <w:szCs w:val="24"/>
+        </w:rPr>
+      </w:pPr>
+    </w:p>
+    <w:p>
+      <w:pPr>
+        <w:rPr>
+          <w:b/>
+          <w:bCs/>
+          <w:noProof/>
+          <w:sz w:val="24"/>
+          <w:szCs w:val="24"/>
+        </w:rPr>
+      </w:pPr>
+    </w:p>
+    <w:p>
+      <w:pPr>
+        <w:rPr>
+          <w:b/>
+          <w:bCs/>
+          <w:noProof/>
+          <w:sz w:val="24"/>
+          <w:szCs w:val="24"/>
+        </w:rPr>
+      </w:pPr>
+    </w:p>
+    <w:p>
+      <w:pPr>
+        <w:rPr>
+          <w:b/>
+          <w:bCs/>
+          <w:noProof/>
+          <w:sz w:val="24"/>
+          <w:szCs w:val="24"/>
+        </w:rPr>
+      </w:pPr>
+    </w:p>
+    <w:p>
+      <w:pPr>
+        <w:rPr>
+          <w:b/>
+          <w:bCs/>
+          <w:noProof/>
+          <w:sz w:val="24"/>
+          <w:szCs w:val="24"/>
+        </w:rPr>
+      </w:pPr>
+    </w:p>
+    <w:p>
+      <w:pPr>
+        <w:rPr>
+          <w:b/>
+          <w:bCs/>
+          <w:noProof/>
+          <w:sz w:val="24"/>
+          <w:szCs w:val="24"/>
+        </w:rPr>
+      </w:pPr>
+    </w:p>
+    <w:p>
+      <w:pPr>
+        <w:rPr>
+          <w:b/>
+          <w:bCs/>
+          <w:noProof/>
+          <w:sz w:val="24"/>
+          <w:szCs w:val="24"/>
+        </w:rPr>
+      </w:pPr>
+    </w:p>
+    <w:p>
+      <w:pPr>
+        <w:rPr>
+          <w:b/>
+          <w:bCs/>
+          <w:noProof/>
+          <w:sz w:val="24"/>
+          <w:szCs w:val="24"/>
+        </w:rPr>
+      </w:pPr>
+    </w:p>
+    <w:p>
+      <w:pPr>
+        <w:rPr>
+          <w:b/>
+          <w:bCs/>
+          <w:noProof/>
+          <w:sz w:val="24"/>
+          <w:szCs w:val="24"/>
+        </w:rPr>
+      </w:pPr>
+    </w:p>
+    <w:p>
+      <w:pPr>
+        <w:rPr>
+          <w:b/>
+          <w:bCs/>
+          <w:noProof/>
+          <w:sz w:val="24"/>
+          <w:szCs w:val="24"/>
+        </w:rPr>
+      </w:pPr>
+    </w:p>
+    <w:p>
+      <w:pPr>
+        <w:rPr>
+          <w:b/>
+          <w:bCs/>
+          <w:noProof/>
+          <w:sz w:val="24"/>
+          <w:szCs w:val="24"/>
+        </w:rPr>
+      </w:pPr>
+    </w:p>
+    <w:p>
+      <w:pPr>
+        <w:rPr>
+          <w:b/>
+          <w:bCs/>
+          <w:noProof/>
+          <w:sz w:val="24"/>
+          <w:szCs w:val="24"/>
+        </w:rPr>
+      </w:pPr>
+    </w:p>
+    <w:p>
+      <w:pPr>
+        <w:rPr>
+          <w:b/>
+          <w:bCs/>
+          <w:noProof/>
+          <w:sz w:val="24"/>
+          <w:szCs w:val="24"/>
+        </w:rPr>
+      </w:pPr>
+    </w:p>
+    <w:p>
+      <w:pPr>
+        <w:rPr>
+          <w:b/>
+          <w:bCs/>
+          <w:noProof/>
+          <w:sz w:val="24"/>
+          <w:szCs w:val="24"/>
+        </w:rPr>
+      </w:pPr>
+    </w:p>
+    <w:p>
+      <w:pPr>
+        <w:rPr>
+          <w:b/>
+          <w:bCs/>
+          <w:noProof/>
+          <w:sz w:val="24"/>
+          <w:szCs w:val="24"/>
+        </w:rPr>
+      </w:pPr>
+      <w:r>
+        <w:rPr>
+          <w:rFonts w:ascii="Arial" w:hAnsi="Arial" w:cs="Arial"/>
+          <w:noProof/>
+          <w:sz w:val="16"/>
+          <w:szCs w:val="16"/>
+          <w:highlight w:val="green"/>
+        </w:rPr>
+        <w:lastRenderedPageBreak/>
+        <w:drawing>
+          <wp:anchor distT="0" distB="0" distL="114300" distR="114300" simplePos="0" relativeHeight="251646976" behindDoc="1" locked="0" layoutInCell="1" allowOverlap="1" wp14:anchorId="5198B2C8" wp14:editId="66132770">
+            <wp:simplePos x="0" y="0"/>
+            <wp:positionH relativeFrom="column">
+              <wp:posOffset>17780</wp:posOffset>
+            </wp:positionH>
+            <wp:positionV relativeFrom="paragraph">
+              <wp:posOffset>-140677</wp:posOffset>
+            </wp:positionV>
+            <wp:extent cx="5231423" cy="4260237"/>
+            <wp:effectExtent l="0" t="0" r="0" b="0"/>
+            <wp:wrapNone/>
+            <wp:docPr id="971270860" name="Picture 3" descr="A diagram of a program&#10;&#10;Description automatically generated"/>
+            <wp:cNvGraphicFramePr>
+              <a:graphicFrameLocks xmlns:a="http://schemas.openxmlformats.org/drawingml/2006/main" noChangeAspect="1"/>
+            </wp:cNvGraphicFramePr>
+            <a:graphic xmlns:a="http://schemas.openxmlformats.org/drawingml/2006/main">
+              <a:graphicData uri="http://schemas.openxmlformats.org/drawingml/2006/picture">
+                <pic:pic xmlns:pic="http://schemas.openxmlformats.org/drawingml/2006/picture">
+                  <pic:nvPicPr>
+                    <pic:cNvPr id="971270860" name="Picture 3" descr="A diagram of a program&#10;&#10;Description automatically generated"/>
+                    <pic:cNvPicPr>
+                      <a:picLocks noChangeAspect="1" noChangeArrowheads="1"/>
+                    </pic:cNvPicPr>
+                  </pic:nvPicPr>
+                  <pic:blipFill>
+                    <a:blip r:embed="rId15">
+                      <a:extLst>
+                        <a:ext uri="{28A0092B-C50C-407E-A947-70E740481C1C}">
+                          <a14:useLocalDpi xmlns:a14="http://schemas.microsoft.com/office/drawing/2010/main" val="0"/>
+                        </a:ext>
+                      </a:extLst>
+                    </a:blip>
+                    <a:srcRect/>
+                    <a:stretch>
+                      <a:fillRect/>
+                    </a:stretch>
+                  </pic:blipFill>
+                  <pic:spPr bwMode="auto">
+                    <a:xfrm>
+                      <a:off x="0" y="0"/>
+                      <a:ext cx="5231423" cy="4260237"/>
+                    </a:xfrm>
+                    <a:prstGeom prst="rect">
+                      <a:avLst/>
+                    </a:prstGeom>
+                    <a:noFill/>
+                    <a:ln>
+                      <a:noFill/>
+                    </a:ln>
+                  </pic:spPr>
+                </pic:pic>
+              </a:graphicData>
+            </a:graphic>
+            <wp14:sizeRelH relativeFrom="margin">
+              <wp14:pctWidth>0</wp14:pctWidth>
+            </wp14:sizeRelH>
+            <wp14:sizeRelV relativeFrom="margin">
+              <wp14:pctHeight>0</wp14:pctHeight>
+            </wp14:sizeRelV>
+          </wp:anchor>
+        </w:drawing>
+      </w:r>
+    </w:p>
+    <w:p>
+      <w:pPr>
+        <w:rPr>
+          <w:b/>
+          <w:bCs/>
+          <w:noProof/>
+          <w:sz w:val="24"/>
+          <w:szCs w:val="24"/>
+        </w:rPr>
+      </w:pPr>
+    </w:p>
+    <w:p>
+      <w:pPr>
+        <w:rPr>
+          <w:b/>
+          <w:bCs/>
+          <w:noProof/>
+          <w:sz w:val="24"/>
+          <w:szCs w:val="24"/>
+        </w:rPr>
+      </w:pPr>
+    </w:p>
+    <w:p>
+      <w:pPr>
+        <w:rPr>
+          <w:b/>
+          <w:bCs/>
+          <w:noProof/>
+          <w:sz w:val="24"/>
+          <w:szCs w:val="24"/>
+        </w:rPr>
+      </w:pPr>
+    </w:p>
+    <w:p>
+      <w:pPr>
+        <w:rPr>
+          <w:b/>
+          <w:bCs/>
+          <w:noProof/>
+          <w:sz w:val="24"/>
+          <w:szCs w:val="24"/>
+        </w:rPr>
+      </w:pPr>
+    </w:p>
+    <w:p>
+      <w:pPr>
+        <w:rPr>
+          <w:b/>
+          <w:bCs/>
+          <w:noProof/>
+          <w:sz w:val="24"/>
+          <w:szCs w:val="24"/>
+        </w:rPr>
+      </w:pPr>
+    </w:p>
+    <w:p>
+      <w:pPr>
+        <w:rPr>
+          <w:b/>
+          <w:bCs/>
+          <w:noProof/>
+          <w:sz w:val="24"/>
+          <w:szCs w:val="24"/>
+        </w:rPr>
+      </w:pPr>
+    </w:p>
+    <w:p>
+      <w:pPr>
+        <w:rPr>
+          <w:b/>
+          <w:bCs/>
+          <w:noProof/>
+          <w:sz w:val="24"/>
+          <w:szCs w:val="24"/>
+        </w:rPr>
+      </w:pPr>
+    </w:p>
+    <w:p>
+      <w:pPr>
+        <w:rPr>
+          <w:b/>
+          <w:bCs/>
+          <w:noProof/>
+          <w:sz w:val="24"/>
+          <w:szCs w:val="24"/>
+        </w:rPr>
+      </w:pPr>
+    </w:p>
+    <w:p>
+      <w:pPr>
+        <w:rPr>
+          <w:b/>
+          <w:bCs/>
+          <w:noProof/>
+          <w:sz w:val="24"/>
+          <w:szCs w:val="24"/>
+        </w:rPr>
+      </w:pPr>
+    </w:p>
+    <w:p>
+      <w:pPr>
+        <w:rPr>
+          <w:b/>
+          <w:bCs/>
+          <w:noProof/>
+          <w:sz w:val="24"/>
+          <w:szCs w:val="24"/>
+        </w:rPr>
+      </w:pPr>
+    </w:p>
+    <w:p>
+      <w:pPr>
+        <w:rPr>
+          <w:b/>
+          <w:bCs/>
+          <w:noProof/>
+          <w:sz w:val="24"/>
+          <w:szCs w:val="24"/>
+        </w:rPr>
+      </w:pPr>
+    </w:p>
+    <w:p>
+      <w:pPr>
+        <w:rPr>
+          <w:b/>
+          <w:bCs/>
+          <w:noProof/>
+          <w:sz w:val="24"/>
+          <w:szCs w:val="24"/>
+        </w:rPr>
+      </w:pPr>
+    </w:p>
+    <w:p>
+      <w:pPr>
+        <w:rPr>
+          <w:b/>
+          <w:bCs/>
+          <w:noProof/>
+          <w:sz w:val="24"/>
+          <w:szCs w:val="24"/>
+        </w:rPr>
+      </w:pPr>
+    </w:p>
+    <w:p>
+      <w:pPr>
+        <w:rPr>
+          <w:noProof/>
+          <w:sz w:val="24"/>
+          <w:szCs w:val="24"/>
+        </w:rPr>
+      </w:pPr>
+      <w:r>
+        <w:rPr>
+          <w:noProof/>
+          <w:sz w:val="24"/>
+          <w:szCs w:val="24"/>
+        </w:rPr>
+        <w:t xml:space="preserve">The implementation phase began as the second sprint, creating an intial prototype with the majority of the main features and continued throughout the sprints. This is the same for testing phase and userfeedback gathering, ensuring features worked proficiently. When new features were being worked on, the design phase was continued to be implemented, adding to the ULM and wireframes when necessary, developing it over time. </w:t>
+      </w:r>
+      <w:r>
+        <w:rPr>
+          <w:noProof/>
+          <w:sz w:val="24"/>
+          <w:szCs w:val="24"/>
+        </w:rPr>
+        <w:t xml:space="preserve"> This is avaliable on my github page, within </w:t>
+      </w:r>
+      <w:r>
+        <w:rPr>
+          <w:noProof/>
+          <w:sz w:val="24"/>
+          <w:szCs w:val="24"/>
+        </w:rPr>
+        <w:t>‘</w:t>
+      </w:r>
+      <w:r>
+        <w:rPr>
+          <w:noProof/>
+          <w:sz w:val="24"/>
+          <w:szCs w:val="24"/>
+        </w:rPr>
+        <w:t>design</w:t>
+      </w:r>
+      <w:r>
+        <w:rPr>
+          <w:noProof/>
+          <w:sz w:val="24"/>
+          <w:szCs w:val="24"/>
+        </w:rPr>
+        <w:t>’</w:t>
+      </w:r>
+      <w:r>
+        <w:rPr>
+          <w:noProof/>
+          <w:sz w:val="24"/>
+          <w:szCs w:val="24"/>
+        </w:rPr>
+        <w:t xml:space="preserve"> folder.</w:t>
+      </w:r>
+    </w:p>
+    <w:p>
+      <w:pPr>
+        <w:rPr>
+          <w:noProof/>
+          <w:sz w:val="24"/>
+          <w:szCs w:val="24"/>
+        </w:rPr>
+      </w:pPr>
+    </w:p>
+    <w:p>
+      <w:pPr>
+        <w:rPr>
+          <w:b/>
+          <w:bCs/>
+          <w:noProof/>
+          <w:sz w:val="24"/>
+          <w:szCs w:val="24"/>
+        </w:rPr>
+      </w:pPr>
+    </w:p>
+    <w:p>
+      <w:pPr>
+        <w:rPr>
+          <w:b/>
+          <w:bCs/>
+          <w:noProof/>
+          <w:sz w:val="24"/>
+          <w:szCs w:val="24"/>
+        </w:rPr>
+      </w:pPr>
+    </w:p>
+    <w:p>
+      <w:pPr>
+        <w:rPr>
+          <w:b/>
+          <w:bCs/>
+          <w:noProof/>
+          <w:sz w:val="24"/>
+          <w:szCs w:val="24"/>
+        </w:rPr>
+      </w:pPr>
+    </w:p>
+    <w:p>
+      <w:pPr>
+        <w:rPr>
+          <w:b/>
+          <w:bCs/>
+          <w:noProof/>
+          <w:sz w:val="24"/>
+          <w:szCs w:val="24"/>
+        </w:rPr>
+      </w:pPr>
+    </w:p>
+    <w:p>
+      <w:pPr>
+        <w:rPr>
+          <w:b/>
+          <w:bCs/>
+          <w:noProof/>
+          <w:sz w:val="24"/>
+          <w:szCs w:val="24"/>
+        </w:rPr>
+      </w:pPr>
+    </w:p>
+    <w:p>
+      <w:pPr>
+        <w:rPr>
+          <w:b/>
+          <w:bCs/>
+          <w:noProof/>
+          <w:sz w:val="24"/>
+          <w:szCs w:val="24"/>
+        </w:rPr>
+      </w:pPr>
+    </w:p>
+    <w:p>
+      <w:pPr>
+        <w:rPr>
+          <w:b/>
+          <w:bCs/>
+          <w:noProof/>
+          <w:sz w:val="24"/>
+          <w:szCs w:val="24"/>
+        </w:rPr>
+      </w:pPr>
+    </w:p>
+    <w:p>
+      <w:pPr>
+        <w:rPr>
+          <w:b/>
+          <w:bCs/>
+          <w:noProof/>
+          <w:sz w:val="24"/>
+          <w:szCs w:val="24"/>
+        </w:rPr>
+      </w:pPr>
+    </w:p>
+    <w:p>
+      <w:pPr>
+        <w:rPr>
           <w:rFonts w:ascii="Arial" w:hAnsi="Arial" w:cs="Arial"/>
           <w:b/>
           <w:bCs/>
@@ -2998,21 +4819,15 @@
         </w:rPr>
         <w:br/>
       </w:r>
-      <w:r>
-        <w:rPr>
-          <w:rFonts w:ascii="Arial" w:hAnsi="Arial" w:cs="Arial"/>
-          <w:b/>
-          <w:bCs/>
-        </w:rPr>
-        <w:br/>
-      </w:r>
-    </w:p>
-    <w:p>
-      <w:pPr>
-        <w:rPr>
-          <w:rFonts w:ascii="Arial" w:hAnsi="Arial" w:cs="Arial"/>
-          <w:b/>
-          <w:bCs/>
+    </w:p>
+    <w:p>
+      <w:pPr>
+        <w:rPr>
+          <w:rFonts w:ascii="Arial" w:hAnsi="Arial" w:cs="Arial"/>
+          <w:b/>
+          <w:bCs/>
+          <w:sz w:val="32"/>
+          <w:szCs w:val="32"/>
         </w:rPr>
       </w:pPr>
       <w:r>
@@ -3647,7 +5462,23 @@
                 <w:sz w:val="16"/>
                 <w:szCs w:val="16"/>
               </w:rPr>
-              <w:t>Properly tested.</w:t>
+              <w:t>T</w:t>
+            </w:r>
+            <w:r>
+              <w:rPr>
+                <w:rFonts w:ascii="Arial" w:hAnsi="Arial" w:cs="Arial"/>
+                <w:sz w:val="16"/>
+                <w:szCs w:val="16"/>
+              </w:rPr>
+              <w:t>ested</w:t>
+            </w:r>
+            <w:r>
+              <w:rPr>
+                <w:rFonts w:ascii="Arial" w:hAnsi="Arial" w:cs="Arial"/>
+                <w:sz w:val="16"/>
+                <w:szCs w:val="16"/>
+              </w:rPr>
+              <w:t>.</w:t>
             </w:r>
           </w:p>
         </w:tc>
@@ -3807,7 +5638,15 @@
                 <w:sz w:val="16"/>
                 <w:szCs w:val="16"/>
               </w:rPr>
-              <w:t>Properly tested.</w:t>
+              <w:t>T</w:t>
+            </w:r>
+            <w:r>
+              <w:rPr>
+                <w:rFonts w:ascii="Arial" w:hAnsi="Arial" w:cs="Arial"/>
+                <w:sz w:val="16"/>
+                <w:szCs w:val="16"/>
+              </w:rPr>
+              <w:t>ested.</w:t>
             </w:r>
           </w:p>
         </w:tc>
@@ -3946,6 +5785,14 @@
               </w:rPr>
               <w:t>Implemented and tested</w:t>
             </w:r>
+            <w:r>
+              <w:rPr>
+                <w:rFonts w:ascii="Arial" w:hAnsi="Arial" w:cs="Arial"/>
+                <w:sz w:val="16"/>
+                <w:szCs w:val="16"/>
+              </w:rPr>
+              <w:t>.</w:t>
+            </w:r>
           </w:p>
         </w:tc>
         <w:tc>
@@ -4216,8 +6063,34 @@
                 <w:sz w:val="16"/>
                 <w:szCs w:val="16"/>
               </w:rPr>
-              <w:t>Feature implemented and tested.</w:t>
-            </w:r>
+              <w:t xml:space="preserve">Feature implemented and </w:t>
+            </w:r>
+            <w:proofErr w:type="gramStart"/>
+            <w:r>
+              <w:rPr>
+                <w:rFonts w:ascii="Arial" w:hAnsi="Arial" w:cs="Arial"/>
+                <w:sz w:val="16"/>
+                <w:szCs w:val="16"/>
+              </w:rPr>
+              <w:t>tested</w:t>
+            </w:r>
+            <w:r>
+              <w:rPr>
+                <w:rFonts w:ascii="Arial" w:hAnsi="Arial" w:cs="Arial"/>
+                <w:sz w:val="16"/>
+                <w:szCs w:val="16"/>
+              </w:rPr>
+              <w:t>.</w:t>
+            </w:r>
+            <w:r>
+              <w:rPr>
+                <w:rFonts w:ascii="Arial" w:hAnsi="Arial" w:cs="Arial"/>
+                <w:sz w:val="16"/>
+                <w:szCs w:val="16"/>
+              </w:rPr>
+              <w:t>.</w:t>
+            </w:r>
+            <w:proofErr w:type="gramEnd"/>
           </w:p>
         </w:tc>
         <w:tc>
@@ -4438,7 +6311,23 @@
                 <w:sz w:val="16"/>
                 <w:szCs w:val="16"/>
               </w:rPr>
-              <w:t>Properly tested.</w:t>
+              <w:t>T</w:t>
+            </w:r>
+            <w:r>
+              <w:rPr>
+                <w:rFonts w:ascii="Arial" w:hAnsi="Arial" w:cs="Arial"/>
+                <w:sz w:val="16"/>
+                <w:szCs w:val="16"/>
+              </w:rPr>
+              <w:t>ested</w:t>
+            </w:r>
+            <w:r>
+              <w:rPr>
+                <w:rFonts w:ascii="Arial" w:hAnsi="Arial" w:cs="Arial"/>
+                <w:sz w:val="16"/>
+                <w:szCs w:val="16"/>
+              </w:rPr>
+              <w:t>.</w:t>
             </w:r>
           </w:p>
         </w:tc>
@@ -4668,33 +6557,24 @@
                 <w:sz w:val="16"/>
                 <w:szCs w:val="16"/>
               </w:rPr>
-              <w:t xml:space="preserve">Properly </w:t>
-            </w:r>
-            <w:r>
-              <w:rPr>
-                <w:rFonts w:ascii="Arial" w:hAnsi="Arial" w:cs="Arial"/>
-                <w:sz w:val="16"/>
-                <w:szCs w:val="16"/>
-              </w:rPr>
-              <w:t>t</w:t>
-            </w:r>
-            <w:r>
-              <w:rPr>
-                <w:rFonts w:ascii="Arial" w:hAnsi="Arial" w:cs="Arial"/>
-                <w:sz w:val="16"/>
-                <w:szCs w:val="16"/>
-              </w:rPr>
-              <w:t>ested.</w:t>
-            </w:r>
-          </w:p>
-          <w:p>
-            <w:pPr>
-              <w:rPr>
-                <w:rFonts w:ascii="Arial" w:hAnsi="Arial" w:cs="Arial"/>
-                <w:sz w:val="16"/>
-                <w:szCs w:val="16"/>
-              </w:rPr>
-            </w:pPr>
+              <w:t>T</w:t>
+            </w:r>
+            <w:r>
+              <w:rPr>
+                <w:rFonts w:ascii="Arial" w:hAnsi="Arial" w:cs="Arial"/>
+                <w:sz w:val="16"/>
+                <w:szCs w:val="16"/>
+              </w:rPr>
+              <w:t>ested</w:t>
+            </w:r>
+            <w:r>
+              <w:rPr>
+                <w:rFonts w:ascii="Arial" w:hAnsi="Arial" w:cs="Arial"/>
+                <w:sz w:val="16"/>
+                <w:szCs w:val="16"/>
+              </w:rPr>
+              <w:t>.</w:t>
+            </w:r>
             <w:r>
               <w:rPr>
                 <w:rFonts w:ascii="Arial" w:hAnsi="Arial" w:cs="Arial"/>
@@ -4889,6 +6769,25 @@
         </w:rPr>
         <w:t>The next page is my backlog and goals for each sprint week by week as I filled them out.</w:t>
       </w:r>
+      <w:r>
+        <w:rPr>
+          <w:rFonts w:ascii="Arial" w:hAnsi="Arial" w:cs="Arial"/>
+        </w:rPr>
+        <w:t xml:space="preserve"> </w:t>
+      </w:r>
+    </w:p>
+    <w:p>
+      <w:pPr>
+        <w:rPr>
+          <w:rFonts w:ascii="Arial" w:hAnsi="Arial" w:cs="Arial"/>
+        </w:rPr>
+      </w:pPr>
+      <w:r>
+        <w:rPr>
+          <w:rFonts w:ascii="Arial" w:hAnsi="Arial" w:cs="Arial"/>
+        </w:rPr>
+        <w:t xml:space="preserve">The next page is my sprints, detailing my backlog and what I’m doing in the week. </w:t>
+      </w:r>
     </w:p>
     <w:tbl>
       <w:tblPr>
@@ -5092,25 +6991,34 @@
                 <w:szCs w:val="16"/>
                 <w:highlight w:val="green"/>
               </w:rPr>
-              <w:t xml:space="preserve">- Create and display user stories </w:t>
-            </w:r>
-          </w:p>
-          <w:p>
-            <w:pPr>
+              <w:t>-</w:t>
+            </w:r>
+            <w:r>
               <w:rPr>
                 <w:rFonts w:ascii="Arial" w:hAnsi="Arial" w:cs="Arial"/>
                 <w:sz w:val="16"/>
                 <w:szCs w:val="16"/>
                 <w:highlight w:val="green"/>
               </w:rPr>
-            </w:pPr>
-            <w:r>
+              <w:t>Outline requirements in user stories</w:t>
+            </w:r>
+          </w:p>
+          <w:p>
+            <w:pPr>
               <w:rPr>
                 <w:rFonts w:ascii="Arial" w:hAnsi="Arial" w:cs="Arial"/>
                 <w:sz w:val="16"/>
                 <w:szCs w:val="16"/>
                 <w:highlight w:val="green"/>
               </w:rPr>
+            </w:pPr>
+            <w:r>
+              <w:rPr>
+                <w:rFonts w:ascii="Arial" w:hAnsi="Arial" w:cs="Arial"/>
+                <w:sz w:val="16"/>
+                <w:szCs w:val="16"/>
+                <w:highlight w:val="green"/>
+              </w:rPr>
               <w:t xml:space="preserve">- Create a flowchart to display the logic of website </w:t>
             </w:r>
           </w:p>
@@ -5168,6 +7076,32 @@
                 <w:highlight w:val="green"/>
               </w:rPr>
               <w:t>-Create UML for prototype logic</w:t>
+            </w:r>
+          </w:p>
+          <w:p>
+            <w:pPr>
+              <w:rPr>
+                <w:rFonts w:ascii="Arial" w:hAnsi="Arial" w:cs="Arial"/>
+                <w:sz w:val="16"/>
+                <w:szCs w:val="16"/>
+              </w:rPr>
+            </w:pPr>
+            <w:r>
+              <w:rPr>
+                <w:rFonts w:ascii="Arial" w:hAnsi="Arial" w:cs="Arial"/>
+                <w:sz w:val="16"/>
+                <w:szCs w:val="16"/>
+                <w:highlight w:val="green"/>
+              </w:rPr>
+              <w:t>-Learn CSS/JS/HTML</w:t>
+            </w:r>
+            <w:r>
+              <w:rPr>
+                <w:rFonts w:ascii="Arial" w:hAnsi="Arial" w:cs="Arial"/>
+                <w:sz w:val="16"/>
+                <w:szCs w:val="16"/>
+              </w:rPr>
+              <w:t xml:space="preserve"> </w:t>
             </w:r>
           </w:p>
           <w:p>
@@ -5671,7 +7605,27 @@
                 <w:szCs w:val="16"/>
                 <w:highlight w:val="green"/>
               </w:rPr>
-              <w:t>- Put comments in .js file for better readability</w:t>
+              <w:t>- Put comments in .</w:t>
+            </w:r>
+            <w:proofErr w:type="spellStart"/>
+            <w:r>
+              <w:rPr>
+                <w:rFonts w:ascii="Arial" w:hAnsi="Arial" w:cs="Arial"/>
+                <w:sz w:val="16"/>
+                <w:szCs w:val="16"/>
+                <w:highlight w:val="green"/>
+              </w:rPr>
+              <w:t>js</w:t>
+            </w:r>
+            <w:proofErr w:type="spellEnd"/>
+            <w:r>
+              <w:rPr>
+                <w:rFonts w:ascii="Arial" w:hAnsi="Arial" w:cs="Arial"/>
+                <w:sz w:val="16"/>
+                <w:szCs w:val="16"/>
+                <w:highlight w:val="green"/>
+              </w:rPr>
+              <w:t xml:space="preserve"> file for better readability</w:t>
             </w:r>
           </w:p>
           <w:p>
@@ -6868,6 +8822,42 @@
                 <w:rFonts w:ascii="Arial" w:hAnsi="Arial" w:cs="Arial"/>
                 <w:sz w:val="16"/>
                 <w:szCs w:val="16"/>
+              </w:rPr>
+            </w:pPr>
+            <w:r>
+              <w:rPr>
+                <w:rFonts w:ascii="Arial" w:hAnsi="Arial" w:cs="Arial"/>
+                <w:sz w:val="16"/>
+                <w:szCs w:val="16"/>
+                <w:highlight w:val="green"/>
+              </w:rPr>
+              <w:t>- update User</w:t>
+            </w:r>
+            <w:r>
+              <w:rPr>
+                <w:rFonts w:ascii="Arial" w:hAnsi="Arial" w:cs="Arial"/>
+                <w:sz w:val="16"/>
+                <w:szCs w:val="16"/>
+                <w:highlight w:val="green"/>
+              </w:rPr>
+              <w:t xml:space="preserve"> </w:t>
+            </w:r>
+            <w:r>
+              <w:rPr>
+                <w:rFonts w:ascii="Arial" w:hAnsi="Arial" w:cs="Arial"/>
+                <w:sz w:val="16"/>
+                <w:szCs w:val="16"/>
+                <w:highlight w:val="green"/>
+              </w:rPr>
+              <w:t>stories with security features</w:t>
+            </w:r>
+          </w:p>
+          <w:p>
+            <w:pPr>
+              <w:rPr>
+                <w:rFonts w:ascii="Arial" w:hAnsi="Arial" w:cs="Arial"/>
+                <w:sz w:val="16"/>
+                <w:szCs w:val="16"/>
                 <w:highlight w:val="yellow"/>
               </w:rPr>
             </w:pPr>
@@ -7288,7 +9278,27 @@
                 <w:szCs w:val="16"/>
                 <w:highlight w:val="green"/>
               </w:rPr>
-              <w:t>- Allow stats to be visible on webpage</w:t>
+              <w:t xml:space="preserve">- Allow </w:t>
+            </w:r>
+            <w:proofErr w:type="spellStart"/>
+            <w:r>
+              <w:rPr>
+                <w:rFonts w:ascii="Arial" w:hAnsi="Arial" w:cs="Arial"/>
+                <w:sz w:val="16"/>
+                <w:szCs w:val="16"/>
+                <w:highlight w:val="green"/>
+              </w:rPr>
+              <w:t>stats</w:t>
+            </w:r>
+            <w:proofErr w:type="spellEnd"/>
+            <w:r>
+              <w:rPr>
+                <w:rFonts w:ascii="Arial" w:hAnsi="Arial" w:cs="Arial"/>
+                <w:sz w:val="16"/>
+                <w:szCs w:val="16"/>
+                <w:highlight w:val="green"/>
+              </w:rPr>
+              <w:t xml:space="preserve"> to be visible on webpage</w:t>
             </w:r>
           </w:p>
           <w:p>
@@ -9708,7 +11718,7 @@
           <w:lang w:val="en-US"/>
         </w:rPr>
         <w:drawing>
-          <wp:anchor distT="0" distB="0" distL="114300" distR="114300" simplePos="0" relativeHeight="251734016" behindDoc="1" locked="0" layoutInCell="1" allowOverlap="1" wp14:anchorId="402B01FA" wp14:editId="35CC94FF">
+          <wp:anchor distT="0" distB="0" distL="114300" distR="114300" simplePos="0" relativeHeight="251662848" behindDoc="1" locked="0" layoutInCell="1" allowOverlap="1" wp14:anchorId="402B01FA" wp14:editId="7D873E52">
             <wp:simplePos x="0" y="0"/>
             <wp:positionH relativeFrom="column">
               <wp:posOffset>219808</wp:posOffset>
@@ -9733,7 +11743,7 @@
                     </pic:cNvPicPr>
                   </pic:nvPicPr>
                   <pic:blipFill>
-                    <a:blip r:embed="rId13">
+                    <a:blip r:embed="rId16">
                       <a:extLst>
                         <a:ext uri="{28A0092B-C50C-407E-A947-70E740481C1C}">
                           <a14:useLocalDpi xmlns:a14="http://schemas.microsoft.com/office/drawing/2010/main" val="0"/>
@@ -9922,7 +11932,7 @@
           <w:lang w:val="en-US"/>
         </w:rPr>
         <w:drawing>
-          <wp:anchor distT="0" distB="0" distL="114300" distR="114300" simplePos="0" relativeHeight="251729920" behindDoc="1" locked="0" layoutInCell="1" allowOverlap="1" wp14:anchorId="0CEE8499" wp14:editId="762D2689">
+          <wp:anchor distT="0" distB="0" distL="114300" distR="114300" simplePos="0" relativeHeight="251661824" behindDoc="1" locked="0" layoutInCell="1" allowOverlap="1" wp14:anchorId="0CEE8499" wp14:editId="5D396291">
             <wp:simplePos x="0" y="0"/>
             <wp:positionH relativeFrom="column">
               <wp:posOffset>-351497</wp:posOffset>
@@ -9947,7 +11957,7 @@
                     </pic:cNvPicPr>
                   </pic:nvPicPr>
                   <pic:blipFill>
-                    <a:blip r:embed="rId14">
+                    <a:blip r:embed="rId17">
                       <a:extLst>
                         <a:ext uri="{28A0092B-C50C-407E-A947-70E740481C1C}">
                           <a14:useLocalDpi xmlns:a14="http://schemas.microsoft.com/office/drawing/2010/main" val="0"/>
@@ -10169,13 +12179,13 @@
         </w:rPr>
         <w:lastRenderedPageBreak/>
         <w:drawing>
-          <wp:anchor distT="0" distB="0" distL="114300" distR="114300" simplePos="0" relativeHeight="251588608" behindDoc="1" locked="0" layoutInCell="1" allowOverlap="1" wp14:anchorId="5BAE8A4B" wp14:editId="0808847E">
+          <wp:anchor distT="0" distB="0" distL="114300" distR="114300" simplePos="0" relativeHeight="251648512" behindDoc="1" locked="0" layoutInCell="1" allowOverlap="1" wp14:anchorId="5BAE8A4B" wp14:editId="0E9D85FF">
             <wp:simplePos x="0" y="0"/>
             <wp:positionH relativeFrom="column">
-              <wp:posOffset>-114300</wp:posOffset>
+              <wp:posOffset>-158115</wp:posOffset>
             </wp:positionH>
             <wp:positionV relativeFrom="paragraph">
-              <wp:posOffset>8792</wp:posOffset>
+              <wp:posOffset>-430969</wp:posOffset>
             </wp:positionV>
             <wp:extent cx="6049108" cy="9712187"/>
             <wp:effectExtent l="0" t="0" r="0" b="0"/>
@@ -10194,7 +12204,7 @@
                     </pic:cNvPicPr>
                   </pic:nvPicPr>
                   <pic:blipFill>
-                    <a:blip r:embed="rId15">
+                    <a:blip r:embed="rId18">
                       <a:extLst>
                         <a:ext uri="{28A0092B-C50C-407E-A947-70E740481C1C}">
                           <a14:useLocalDpi xmlns:a14="http://schemas.microsoft.com/office/drawing/2010/main" val="0"/>
@@ -10209,7 +12219,7 @@
                   <pic:spPr bwMode="auto">
                     <a:xfrm>
                       <a:off x="0" y="0"/>
-                      <a:ext cx="6062532" cy="9733740"/>
+                      <a:ext cx="6049108" cy="9712187"/>
                     </a:xfrm>
                     <a:prstGeom prst="rect">
                       <a:avLst/>
@@ -10284,6 +12294,27 @@
         <w:br/>
         <w:t>CSS in general detail.</w:t>
       </w:r>
+      <w:r>
+        <w:rPr>
+          <w:rFonts w:ascii="Arial" w:hAnsi="Arial" w:cs="Arial"/>
+        </w:rPr>
+        <w:br/>
+        <w:t xml:space="preserve">There are other ULMS to </w:t>
+      </w:r>
+      <w:r>
+        <w:rPr>
+          <w:rFonts w:ascii="Arial" w:hAnsi="Arial" w:cs="Arial"/>
+        </w:rPr>
+        <w:br/>
+        <w:t xml:space="preserve">show the project at earlier </w:t>
+      </w:r>
+      <w:r>
+        <w:rPr>
+          <w:rFonts w:ascii="Arial" w:hAnsi="Arial" w:cs="Arial"/>
+        </w:rPr>
+        <w:br/>
+        <w:t>points.</w:t>
+      </w:r>
     </w:p>
     <w:p>
       <w:pPr>
@@ -10552,318 +12583,6 @@
     <w:p>
       <w:pPr>
         <w:ind w:left="360"/>
-        <w:rPr>
-          <w:rFonts w:ascii="Arial" w:hAnsi="Arial" w:cs="Arial"/>
-        </w:rPr>
-      </w:pPr>
-    </w:p>
-    <w:p>
-      <w:pPr>
-        <w:ind w:left="360"/>
-        <w:rPr>
-          <w:rFonts w:ascii="Arial" w:hAnsi="Arial" w:cs="Arial"/>
-        </w:rPr>
-      </w:pPr>
-    </w:p>
-    <w:p>
-      <w:pPr>
-        <w:rPr>
-          <w:rFonts w:ascii="Arial" w:hAnsi="Arial" w:cs="Arial"/>
-        </w:rPr>
-      </w:pPr>
-    </w:p>
-    <w:p>
-      <w:pPr>
-        <w:rPr>
-          <w:rFonts w:ascii="Arial" w:hAnsi="Arial" w:cs="Arial"/>
-          <w:b/>
-          <w:bCs/>
-        </w:rPr>
-      </w:pPr>
-      <w:r>
-        <w:rPr>
-          <w:rFonts w:ascii="Arial" w:hAnsi="Arial" w:cs="Arial"/>
-        </w:rPr>
-        <w:br w:type="page"/>
-      </w:r>
-      <w:r>
-        <w:rPr>
-          <w:rFonts w:ascii="Arial" w:hAnsi="Arial" w:cs="Arial"/>
-          <w:b/>
-          <w:bCs/>
-        </w:rPr>
-        <w:lastRenderedPageBreak/>
-        <w:t>General</w:t>
-      </w:r>
-      <w:r>
-        <w:rPr>
-          <w:rFonts w:ascii="Arial" w:hAnsi="Arial" w:cs="Arial"/>
-        </w:rPr>
-        <w:t xml:space="preserve"> </w:t>
-      </w:r>
-      <w:r>
-        <w:rPr>
-          <w:rFonts w:ascii="Arial" w:hAnsi="Arial" w:cs="Arial"/>
-          <w:b/>
-          <w:bCs/>
-        </w:rPr>
-        <w:t>Explanation</w:t>
-      </w:r>
-      <w:r>
-        <w:rPr>
-          <w:rFonts w:ascii="Arial" w:hAnsi="Arial" w:cs="Arial"/>
-          <w:b/>
-          <w:bCs/>
-        </w:rPr>
-        <w:t xml:space="preserve"> of Code</w:t>
-      </w:r>
-    </w:p>
-    <w:p>
-      <w:pPr>
-        <w:rPr>
-          <w:rFonts w:ascii="Arial" w:hAnsi="Arial" w:cs="Arial"/>
-        </w:rPr>
-      </w:pPr>
-      <w:r>
-        <w:rPr>
-          <w:rFonts w:ascii="Arial" w:hAnsi="Arial" w:cs="Arial"/>
-        </w:rPr>
-        <w:t>As the website starts, init() function is called which waits for the information to fetched from JSON or from local storage, depending if its empty or not</w:t>
-      </w:r>
-      <w:r>
-        <w:rPr>
-          <w:rFonts w:ascii="Arial" w:hAnsi="Arial" w:cs="Arial"/>
-        </w:rPr>
-        <w:t xml:space="preserve"> using getUserInformation() function and putting it in JSON_data</w:t>
-      </w:r>
-      <w:r>
-        <w:rPr>
-          <w:rFonts w:ascii="Arial" w:hAnsi="Arial" w:cs="Arial"/>
-        </w:rPr>
-        <w:t xml:space="preserve">. </w:t>
-      </w:r>
-      <w:r>
-        <w:rPr>
-          <w:rFonts w:ascii="Arial" w:hAnsi="Arial" w:cs="Arial"/>
-        </w:rPr>
-        <w:t>Immediately</w:t>
-      </w:r>
-      <w:r>
-        <w:rPr>
-          <w:rFonts w:ascii="Arial" w:hAnsi="Arial" w:cs="Arial"/>
-        </w:rPr>
-        <w:t xml:space="preserve"> after, beginTypingTest() is called which sets up all necessary preparations such as empty input fields, randomising and displaying the array and other variables. </w:t>
-      </w:r>
-    </w:p>
-    <w:p>
-      <w:pPr>
-        <w:rPr>
-          <w:rFonts w:ascii="Arial" w:hAnsi="Arial" w:cs="Arial"/>
-        </w:rPr>
-      </w:pPr>
-      <w:r>
-        <w:rPr>
-          <w:rFonts w:ascii="Arial" w:hAnsi="Arial" w:cs="Arial"/>
-        </w:rPr>
-        <w:t>To begin a typing test, you simply begin typing in the available input field below</w:t>
-      </w:r>
-      <w:r>
-        <w:rPr>
-          <w:rFonts w:ascii="Arial" w:hAnsi="Arial" w:cs="Arial"/>
-        </w:rPr>
-        <w:t xml:space="preserve"> as this calls validateInputBox() which automatically submits a word if correct and a space is submitted, indicating going to the next word. This continues until the function checkEndOfLine() sees that the next word </w:t>
-      </w:r>
-      <w:r>
-        <w:rPr>
-          <w:rFonts w:ascii="Arial" w:hAnsi="Arial" w:cs="Arial"/>
-        </w:rPr>
-        <w:t>you’re</w:t>
-      </w:r>
-      <w:r>
-        <w:rPr>
-          <w:rFonts w:ascii="Arial" w:hAnsi="Arial" w:cs="Arial"/>
-        </w:rPr>
-        <w:t xml:space="preserve"> going to be writing is on the next row, making it realise it’s </w:t>
-      </w:r>
-      <w:r>
-        <w:rPr>
-          <w:rFonts w:ascii="Arial" w:hAnsi="Arial" w:cs="Arial"/>
-        </w:rPr>
-        <w:t xml:space="preserve">end of a line, which means its deletes all information displayed on the first row within the array and redisplays the array with the missing information, meaning everything shifts up a row allowing new words to be shown. </w:t>
-      </w:r>
-      <w:r>
-        <w:rPr>
-          <w:rFonts w:ascii="Arial" w:hAnsi="Arial" w:cs="Arial"/>
-        </w:rPr>
-        <w:tab/>
-      </w:r>
-    </w:p>
-    <w:p>
-      <w:pPr>
-        <w:rPr>
-          <w:rFonts w:ascii="Arial" w:hAnsi="Arial" w:cs="Arial"/>
-        </w:rPr>
-      </w:pPr>
-      <w:r>
-        <w:rPr>
-          <w:rFonts w:ascii="Arial" w:hAnsi="Arial" w:cs="Arial"/>
-        </w:rPr>
-        <w:t>The process continues until the end of the typing test, which by default is 60s but can be change using the radio buttons included in the SPA, which calls the validateTimerOptions</w:t>
-      </w:r>
-      <w:r>
-        <w:rPr>
-          <w:rFonts w:ascii="Arial" w:hAnsi="Arial" w:cs="Arial"/>
-        </w:rPr>
-        <w:t>()</w:t>
-      </w:r>
-      <w:r>
-        <w:rPr>
-          <w:rFonts w:ascii="Arial" w:hAnsi="Arial" w:cs="Arial"/>
-        </w:rPr>
-        <w:t xml:space="preserve"> function to do so. </w:t>
-      </w:r>
-      <w:r>
-        <w:rPr>
-          <w:rFonts w:ascii="Arial" w:hAnsi="Arial" w:cs="Arial"/>
-        </w:rPr>
-        <w:t xml:space="preserve">This then gives an alert message telling you the test is over, which then displays the WPM you achieved on the </w:t>
-      </w:r>
-      <w:r>
-        <w:rPr>
-          <w:rFonts w:ascii="Arial" w:hAnsi="Arial" w:cs="Arial"/>
-        </w:rPr>
-        <w:t>left-hand</w:t>
-      </w:r>
-      <w:r>
-        <w:rPr>
-          <w:rFonts w:ascii="Arial" w:hAnsi="Arial" w:cs="Arial"/>
-        </w:rPr>
-        <w:t xml:space="preserve"> side and does the necessary preparation to allow a new test to be started</w:t>
-      </w:r>
-      <w:r>
-        <w:rPr>
-          <w:rFonts w:ascii="Arial" w:hAnsi="Arial" w:cs="Arial"/>
-        </w:rPr>
-        <w:t xml:space="preserve"> using endTest() function. This also calculate and stores any stats to the user’s account if necessary (given test not ended mid-way through and account actually signed in</w:t>
-      </w:r>
-      <w:r>
-        <w:rPr>
-          <w:rFonts w:ascii="Arial" w:hAnsi="Arial" w:cs="Arial"/>
-        </w:rPr>
-        <w:t xml:space="preserve">) using calculateStats() and storeStats() functions. </w:t>
-      </w:r>
-    </w:p>
-    <w:p>
-      <w:pPr>
-        <w:rPr>
-          <w:rFonts w:ascii="Arial" w:hAnsi="Arial" w:cs="Arial"/>
-        </w:rPr>
-      </w:pPr>
-      <w:r>
-        <w:rPr>
-          <w:rFonts w:ascii="Arial" w:hAnsi="Arial" w:cs="Arial"/>
-        </w:rPr>
-        <w:t xml:space="preserve">The other difficulty options are done using event listeners allowing punctuation and capitalization used in conjunction with one another as a difficulty option. </w:t>
-      </w:r>
-    </w:p>
-    <w:p>
-      <w:pPr>
-        <w:rPr>
-          <w:rFonts w:ascii="Arial" w:hAnsi="Arial" w:cs="Arial"/>
-        </w:rPr>
-      </w:pPr>
-      <w:r>
-        <w:rPr>
-          <w:rFonts w:ascii="Arial" w:hAnsi="Arial" w:cs="Arial"/>
-        </w:rPr>
-        <w:t>The signing in and logging in processes is just comparing the JSON_data to the existing options and see if its valid or not. Once this is the case, the main typing test screen is displayed with their username displayed in the middle to show their signed in with the pages being shown through clever use of the css attribute ‘display’.</w:t>
-      </w:r>
-      <w:r>
-        <w:rPr>
-          <w:rFonts w:ascii="Arial" w:hAnsi="Arial" w:cs="Arial"/>
-        </w:rPr>
-        <w:br/>
-      </w:r>
-    </w:p>
-    <w:p>
-      <w:pPr>
-        <w:rPr>
-          <w:rFonts w:ascii="Arial" w:hAnsi="Arial" w:cs="Arial"/>
-        </w:rPr>
-      </w:pPr>
-    </w:p>
-    <w:p>
-      <w:pPr>
-        <w:rPr>
-          <w:rFonts w:ascii="Arial" w:hAnsi="Arial" w:cs="Arial"/>
-        </w:rPr>
-      </w:pPr>
-    </w:p>
-    <w:p>
-      <w:pPr>
-        <w:rPr>
-          <w:rFonts w:ascii="Arial" w:hAnsi="Arial" w:cs="Arial"/>
-        </w:rPr>
-      </w:pPr>
-    </w:p>
-    <w:p>
-      <w:pPr>
-        <w:rPr>
-          <w:rFonts w:ascii="Arial" w:hAnsi="Arial" w:cs="Arial"/>
-        </w:rPr>
-      </w:pPr>
-    </w:p>
-    <w:p>
-      <w:pPr>
-        <w:rPr>
-          <w:rFonts w:ascii="Arial" w:hAnsi="Arial" w:cs="Arial"/>
-        </w:rPr>
-      </w:pPr>
-    </w:p>
-    <w:p>
-      <w:pPr>
-        <w:rPr>
-          <w:rFonts w:ascii="Arial" w:hAnsi="Arial" w:cs="Arial"/>
-        </w:rPr>
-      </w:pPr>
-    </w:p>
-    <w:p>
-      <w:pPr>
-        <w:rPr>
-          <w:rFonts w:ascii="Arial" w:hAnsi="Arial" w:cs="Arial"/>
-        </w:rPr>
-      </w:pPr>
-    </w:p>
-    <w:p>
-      <w:pPr>
-        <w:rPr>
-          <w:rFonts w:ascii="Arial" w:hAnsi="Arial" w:cs="Arial"/>
-        </w:rPr>
-      </w:pPr>
-    </w:p>
-    <w:p>
-      <w:pPr>
-        <w:rPr>
-          <w:rFonts w:ascii="Arial" w:hAnsi="Arial" w:cs="Arial"/>
-        </w:rPr>
-      </w:pPr>
-    </w:p>
-    <w:p>
-      <w:pPr>
-        <w:rPr>
-          <w:rFonts w:ascii="Arial" w:hAnsi="Arial" w:cs="Arial"/>
-        </w:rPr>
-      </w:pPr>
-    </w:p>
-    <w:p>
-      <w:pPr>
-        <w:rPr>
-          <w:rFonts w:ascii="Arial" w:hAnsi="Arial" w:cs="Arial"/>
-        </w:rPr>
-      </w:pPr>
-    </w:p>
-    <w:p>
-      <w:pPr>
         <w:rPr>
           <w:rFonts w:ascii="Arial" w:hAnsi="Arial" w:cs="Arial"/>
         </w:rPr>
@@ -10892,12 +12611,389 @@
       </w:pPr>
       <w:r>
         <w:rPr>
+          <w:noProof/>
+          <w:sz w:val="24"/>
+          <w:szCs w:val="24"/>
+        </w:rPr>
+        <w:lastRenderedPageBreak/>
+        <w:drawing>
+          <wp:anchor distT="0" distB="0" distL="114300" distR="114300" simplePos="0" relativeHeight="251673600" behindDoc="1" locked="0" layoutInCell="1" allowOverlap="1" wp14:anchorId="5A8D8845" wp14:editId="1791D009">
+            <wp:simplePos x="0" y="0"/>
+            <wp:positionH relativeFrom="column">
+              <wp:posOffset>-764540</wp:posOffset>
+            </wp:positionH>
+            <wp:positionV relativeFrom="paragraph">
+              <wp:posOffset>334010</wp:posOffset>
+            </wp:positionV>
+            <wp:extent cx="7254826" cy="5161084"/>
+            <wp:effectExtent l="0" t="0" r="0" b="0"/>
+            <wp:wrapNone/>
+            <wp:docPr id="261467760" name="Picture 8" descr="A diagram of a diagram&#10;&#10;Description automatically generated"/>
+            <wp:cNvGraphicFramePr>
+              <a:graphicFrameLocks xmlns:a="http://schemas.openxmlformats.org/drawingml/2006/main" noChangeAspect="1"/>
+            </wp:cNvGraphicFramePr>
+            <a:graphic xmlns:a="http://schemas.openxmlformats.org/drawingml/2006/main">
+              <a:graphicData uri="http://schemas.openxmlformats.org/drawingml/2006/picture">
+                <pic:pic xmlns:pic="http://schemas.openxmlformats.org/drawingml/2006/picture">
+                  <pic:nvPicPr>
+                    <pic:cNvPr id="261467760" name="Picture 8" descr="A diagram of a diagram&#10;&#10;Description automatically generated"/>
+                    <pic:cNvPicPr>
+                      <a:picLocks noChangeAspect="1" noChangeArrowheads="1"/>
+                    </pic:cNvPicPr>
+                  </pic:nvPicPr>
+                  <pic:blipFill>
+                    <a:blip r:embed="rId19">
+                      <a:extLst>
+                        <a:ext uri="{28A0092B-C50C-407E-A947-70E740481C1C}">
+                          <a14:useLocalDpi xmlns:a14="http://schemas.microsoft.com/office/drawing/2010/main" val="0"/>
+                        </a:ext>
+                      </a:extLst>
+                    </a:blip>
+                    <a:srcRect/>
+                    <a:stretch>
+                      <a:fillRect/>
+                    </a:stretch>
+                  </pic:blipFill>
+                  <pic:spPr bwMode="auto">
+                    <a:xfrm>
+                      <a:off x="0" y="0"/>
+                      <a:ext cx="7254826" cy="5161084"/>
+                    </a:xfrm>
+                    <a:prstGeom prst="rect">
+                      <a:avLst/>
+                    </a:prstGeom>
+                    <a:noFill/>
+                    <a:ln>
+                      <a:noFill/>
+                    </a:ln>
+                  </pic:spPr>
+                </pic:pic>
+              </a:graphicData>
+            </a:graphic>
+            <wp14:sizeRelH relativeFrom="margin">
+              <wp14:pctWidth>0</wp14:pctWidth>
+            </wp14:sizeRelH>
+            <wp14:sizeRelV relativeFrom="margin">
+              <wp14:pctHeight>0</wp14:pctHeight>
+            </wp14:sizeRelV>
+          </wp:anchor>
+        </w:drawing>
+      </w:r>
+      <w:r>
+        <w:rPr>
           <w:rFonts w:ascii="Arial" w:hAnsi="Arial" w:cs="Arial"/>
           <w:b/>
           <w:bCs/>
           <w:sz w:val="28"/>
           <w:szCs w:val="28"/>
         </w:rPr>
+        <w:t>Sequence Diagrams</w:t>
+      </w:r>
+    </w:p>
+    <w:p>
+      <w:pPr>
+        <w:rPr>
+          <w:rFonts w:ascii="Arial" w:hAnsi="Arial" w:cs="Arial"/>
+          <w:b/>
+          <w:bCs/>
+          <w:sz w:val="28"/>
+          <w:szCs w:val="28"/>
+        </w:rPr>
+      </w:pPr>
+    </w:p>
+    <w:p>
+      <w:pPr>
+        <w:rPr>
+          <w:rFonts w:ascii="Arial" w:hAnsi="Arial" w:cs="Arial"/>
+          <w:b/>
+          <w:bCs/>
+          <w:sz w:val="28"/>
+          <w:szCs w:val="28"/>
+        </w:rPr>
+      </w:pPr>
+    </w:p>
+    <w:p>
+      <w:pPr>
+        <w:rPr>
+          <w:rFonts w:ascii="Arial" w:hAnsi="Arial" w:cs="Arial"/>
+          <w:b/>
+          <w:bCs/>
+          <w:sz w:val="28"/>
+          <w:szCs w:val="28"/>
+        </w:rPr>
+      </w:pPr>
+    </w:p>
+    <w:p>
+      <w:pPr>
+        <w:rPr>
+          <w:rFonts w:ascii="Arial" w:hAnsi="Arial" w:cs="Arial"/>
+          <w:b/>
+          <w:bCs/>
+          <w:sz w:val="28"/>
+          <w:szCs w:val="28"/>
+        </w:rPr>
+      </w:pPr>
+    </w:p>
+    <w:p>
+      <w:pPr>
+        <w:rPr>
+          <w:rFonts w:ascii="Arial" w:hAnsi="Arial" w:cs="Arial"/>
+          <w:b/>
+          <w:bCs/>
+          <w:sz w:val="28"/>
+          <w:szCs w:val="28"/>
+        </w:rPr>
+      </w:pPr>
+    </w:p>
+    <w:p>
+      <w:pPr>
+        <w:rPr>
+          <w:rFonts w:ascii="Arial" w:hAnsi="Arial" w:cs="Arial"/>
+          <w:b/>
+          <w:bCs/>
+          <w:sz w:val="28"/>
+          <w:szCs w:val="28"/>
+        </w:rPr>
+      </w:pPr>
+    </w:p>
+    <w:p>
+      <w:pPr>
+        <w:rPr>
+          <w:rFonts w:ascii="Arial" w:hAnsi="Arial" w:cs="Arial"/>
+          <w:b/>
+          <w:bCs/>
+          <w:sz w:val="28"/>
+          <w:szCs w:val="28"/>
+        </w:rPr>
+      </w:pPr>
+    </w:p>
+    <w:p>
+      <w:pPr>
+        <w:rPr>
+          <w:rFonts w:ascii="Arial" w:hAnsi="Arial" w:cs="Arial"/>
+          <w:b/>
+          <w:bCs/>
+          <w:sz w:val="28"/>
+          <w:szCs w:val="28"/>
+        </w:rPr>
+      </w:pPr>
+    </w:p>
+    <w:p>
+      <w:pPr>
+        <w:rPr>
+          <w:rFonts w:ascii="Arial" w:hAnsi="Arial" w:cs="Arial"/>
+          <w:b/>
+          <w:bCs/>
+          <w:sz w:val="28"/>
+          <w:szCs w:val="28"/>
+        </w:rPr>
+      </w:pPr>
+    </w:p>
+    <w:p>
+      <w:pPr>
+        <w:rPr>
+          <w:rFonts w:ascii="Arial" w:hAnsi="Arial" w:cs="Arial"/>
+          <w:b/>
+          <w:bCs/>
+          <w:sz w:val="28"/>
+          <w:szCs w:val="28"/>
+        </w:rPr>
+      </w:pPr>
+    </w:p>
+    <w:p>
+      <w:pPr>
+        <w:rPr>
+          <w:rFonts w:ascii="Arial" w:hAnsi="Arial" w:cs="Arial"/>
+          <w:b/>
+          <w:bCs/>
+          <w:sz w:val="28"/>
+          <w:szCs w:val="28"/>
+        </w:rPr>
+      </w:pPr>
+    </w:p>
+    <w:p>
+      <w:pPr>
+        <w:rPr>
+          <w:rFonts w:ascii="Arial" w:hAnsi="Arial" w:cs="Arial"/>
+          <w:b/>
+          <w:bCs/>
+          <w:sz w:val="28"/>
+          <w:szCs w:val="28"/>
+        </w:rPr>
+      </w:pPr>
+    </w:p>
+    <w:p>
+      <w:pPr>
+        <w:rPr>
+          <w:rFonts w:ascii="Arial" w:hAnsi="Arial" w:cs="Arial"/>
+          <w:b/>
+          <w:bCs/>
+          <w:sz w:val="28"/>
+          <w:szCs w:val="28"/>
+        </w:rPr>
+      </w:pPr>
+    </w:p>
+    <w:p>
+      <w:pPr>
+        <w:rPr>
+          <w:rFonts w:ascii="Arial" w:hAnsi="Arial" w:cs="Arial"/>
+          <w:b/>
+          <w:bCs/>
+          <w:sz w:val="28"/>
+          <w:szCs w:val="28"/>
+        </w:rPr>
+      </w:pPr>
+    </w:p>
+    <w:p>
+      <w:pPr>
+        <w:rPr>
+          <w:rFonts w:ascii="Arial" w:hAnsi="Arial" w:cs="Arial"/>
+          <w:b/>
+          <w:bCs/>
+          <w:sz w:val="28"/>
+          <w:szCs w:val="28"/>
+        </w:rPr>
+      </w:pPr>
+    </w:p>
+    <w:p>
+      <w:pPr>
+        <w:rPr>
+          <w:rFonts w:ascii="Arial" w:hAnsi="Arial" w:cs="Arial"/>
+          <w:b/>
+          <w:bCs/>
+          <w:sz w:val="28"/>
+          <w:szCs w:val="28"/>
+        </w:rPr>
+      </w:pPr>
+    </w:p>
+    <w:p>
+      <w:pPr>
+        <w:rPr>
+          <w:rFonts w:ascii="Arial" w:hAnsi="Arial" w:cs="Arial"/>
+          <w:b/>
+          <w:bCs/>
+          <w:sz w:val="28"/>
+          <w:szCs w:val="28"/>
+        </w:rPr>
+      </w:pPr>
+    </w:p>
+    <w:p>
+      <w:pPr>
+        <w:rPr>
+          <w:rFonts w:ascii="Arial" w:hAnsi="Arial" w:cs="Arial"/>
+          <w:b/>
+          <w:bCs/>
+          <w:sz w:val="28"/>
+          <w:szCs w:val="28"/>
+        </w:rPr>
+      </w:pPr>
+    </w:p>
+    <w:p>
+      <w:pPr>
+        <w:rPr>
+          <w:rFonts w:ascii="Arial" w:hAnsi="Arial" w:cs="Arial"/>
+          <w:b/>
+          <w:bCs/>
+          <w:sz w:val="28"/>
+          <w:szCs w:val="28"/>
+        </w:rPr>
+      </w:pPr>
+    </w:p>
+    <w:p>
+      <w:pPr>
+        <w:rPr>
+          <w:rFonts w:ascii="Arial" w:hAnsi="Arial" w:cs="Arial"/>
+          <w:b/>
+          <w:bCs/>
+          <w:sz w:val="28"/>
+          <w:szCs w:val="28"/>
+        </w:rPr>
+      </w:pPr>
+    </w:p>
+    <w:p>
+      <w:pPr>
+        <w:rPr>
+          <w:rFonts w:ascii="Arial" w:hAnsi="Arial" w:cs="Arial"/>
+          <w:b/>
+          <w:bCs/>
+          <w:sz w:val="28"/>
+          <w:szCs w:val="28"/>
+        </w:rPr>
+      </w:pPr>
+    </w:p>
+    <w:p>
+      <w:pPr>
+        <w:rPr>
+          <w:rFonts w:ascii="Arial" w:hAnsi="Arial" w:cs="Arial"/>
+          <w:b/>
+          <w:bCs/>
+          <w:sz w:val="28"/>
+          <w:szCs w:val="28"/>
+        </w:rPr>
+      </w:pPr>
+    </w:p>
+    <w:p>
+      <w:pPr>
+        <w:rPr>
+          <w:rFonts w:ascii="Arial" w:hAnsi="Arial" w:cs="Arial"/>
+          <w:b/>
+          <w:bCs/>
+          <w:sz w:val="28"/>
+          <w:szCs w:val="28"/>
+        </w:rPr>
+      </w:pPr>
+    </w:p>
+    <w:p>
+      <w:pPr>
+        <w:rPr>
+          <w:rFonts w:ascii="Arial" w:hAnsi="Arial" w:cs="Arial"/>
+          <w:b/>
+          <w:bCs/>
+          <w:sz w:val="28"/>
+          <w:szCs w:val="28"/>
+        </w:rPr>
+      </w:pPr>
+    </w:p>
+    <w:p>
+      <w:pPr>
+        <w:rPr>
+          <w:rFonts w:ascii="Arial" w:hAnsi="Arial" w:cs="Arial"/>
+          <w:b/>
+          <w:bCs/>
+          <w:sz w:val="28"/>
+          <w:szCs w:val="28"/>
+        </w:rPr>
+      </w:pPr>
+    </w:p>
+    <w:p>
+      <w:pPr>
+        <w:rPr>
+          <w:rFonts w:ascii="Arial" w:hAnsi="Arial" w:cs="Arial"/>
+          <w:b/>
+          <w:bCs/>
+          <w:sz w:val="28"/>
+          <w:szCs w:val="28"/>
+        </w:rPr>
+      </w:pPr>
+    </w:p>
+    <w:p>
+      <w:pPr>
+        <w:rPr>
+          <w:rFonts w:ascii="Arial" w:hAnsi="Arial" w:cs="Arial"/>
+          <w:b/>
+          <w:bCs/>
+          <w:sz w:val="28"/>
+          <w:szCs w:val="28"/>
+        </w:rPr>
+      </w:pPr>
+      <w:r>
+        <w:rPr>
+          <w:rFonts w:ascii="Arial" w:hAnsi="Arial" w:cs="Arial"/>
+          <w:b/>
+          <w:bCs/>
+          <w:sz w:val="28"/>
+          <w:szCs w:val="28"/>
+        </w:rPr>
         <w:lastRenderedPageBreak/>
         <w:t>Wireframes</w:t>
       </w:r>
@@ -10923,7 +13019,7 @@
           <w:noProof/>
         </w:rPr>
         <w:drawing>
-          <wp:anchor distT="0" distB="0" distL="114300" distR="114300" simplePos="0" relativeHeight="251717632" behindDoc="1" locked="0" layoutInCell="1" allowOverlap="1" wp14:anchorId="7AB64AE5" wp14:editId="1B54A04E">
+          <wp:anchor distT="0" distB="0" distL="114300" distR="114300" simplePos="0" relativeHeight="251660800" behindDoc="1" locked="0" layoutInCell="1" allowOverlap="1" wp14:anchorId="7AB64AE5" wp14:editId="348E96BB">
             <wp:simplePos x="0" y="0"/>
             <wp:positionH relativeFrom="column">
               <wp:posOffset>0</wp:posOffset>
@@ -10948,7 +13044,7 @@
                     </pic:cNvPicPr>
                   </pic:nvPicPr>
                   <pic:blipFill>
-                    <a:blip r:embed="rId16">
+                    <a:blip r:embed="rId20">
                       <a:extLst>
                         <a:ext uri="{28A0092B-C50C-407E-A947-70E740481C1C}">
                           <a14:useLocalDpi xmlns:a14="http://schemas.microsoft.com/office/drawing/2010/main" val="0"/>
@@ -11171,7 +13267,7 @@
           <w:noProof/>
         </w:rPr>
         <w:drawing>
-          <wp:anchor distT="0" distB="0" distL="114300" distR="114300" simplePos="0" relativeHeight="251663360" behindDoc="1" locked="0" layoutInCell="1" allowOverlap="1" wp14:anchorId="14F2D6D9" wp14:editId="1F96440C">
+          <wp:anchor distT="0" distB="0" distL="114300" distR="114300" simplePos="0" relativeHeight="251655680" behindDoc="1" locked="0" layoutInCell="1" allowOverlap="1" wp14:anchorId="14F2D6D9" wp14:editId="425185D4">
             <wp:simplePos x="0" y="0"/>
             <wp:positionH relativeFrom="column">
               <wp:posOffset>-10795</wp:posOffset>
@@ -11196,7 +13292,7 @@
                     </pic:cNvPicPr>
                   </pic:nvPicPr>
                   <pic:blipFill>
-                    <a:blip r:embed="rId17">
+                    <a:blip r:embed="rId21">
                       <a:extLst>
                         <a:ext uri="{28A0092B-C50C-407E-A947-70E740481C1C}">
                           <a14:useLocalDpi xmlns:a14="http://schemas.microsoft.com/office/drawing/2010/main" val="0"/>
@@ -11413,7 +13509,7 @@
         </w:rPr>
         <w:lastRenderedPageBreak/>
         <w:drawing>
-          <wp:anchor distT="0" distB="0" distL="114300" distR="114300" simplePos="0" relativeHeight="251702272" behindDoc="1" locked="0" layoutInCell="1" allowOverlap="1" wp14:anchorId="3DD11675" wp14:editId="05C667A3">
+          <wp:anchor distT="0" distB="0" distL="114300" distR="114300" simplePos="0" relativeHeight="251659776" behindDoc="1" locked="0" layoutInCell="1" allowOverlap="1" wp14:anchorId="3DD11675" wp14:editId="79CC7AC3">
             <wp:simplePos x="0" y="0"/>
             <wp:positionH relativeFrom="column">
               <wp:posOffset>1514</wp:posOffset>
@@ -11438,7 +13534,7 @@
                     </pic:cNvPicPr>
                   </pic:nvPicPr>
                   <pic:blipFill>
-                    <a:blip r:embed="rId18">
+                    <a:blip r:embed="rId22">
                       <a:extLst>
                         <a:ext uri="{28A0092B-C50C-407E-A947-70E740481C1C}">
                           <a14:useLocalDpi xmlns:a14="http://schemas.microsoft.com/office/drawing/2010/main" val="0"/>
@@ -11707,7 +13803,7 @@
           <w:noProof/>
         </w:rPr>
         <w:drawing>
-          <wp:anchor distT="0" distB="0" distL="114300" distR="114300" simplePos="0" relativeHeight="251687936" behindDoc="1" locked="0" layoutInCell="1" allowOverlap="1" wp14:anchorId="4329091D" wp14:editId="76FAD918">
+          <wp:anchor distT="0" distB="0" distL="114300" distR="114300" simplePos="0" relativeHeight="251658752" behindDoc="1" locked="0" layoutInCell="1" allowOverlap="1" wp14:anchorId="4329091D" wp14:editId="49090332">
             <wp:simplePos x="0" y="0"/>
             <wp:positionH relativeFrom="column">
               <wp:posOffset>0</wp:posOffset>
@@ -11732,7 +13828,7 @@
                     </pic:cNvPicPr>
                   </pic:nvPicPr>
                   <pic:blipFill>
-                    <a:blip r:embed="rId19">
+                    <a:blip r:embed="rId23">
                       <a:extLst>
                         <a:ext uri="{28A0092B-C50C-407E-A947-70E740481C1C}">
                           <a14:useLocalDpi xmlns:a14="http://schemas.microsoft.com/office/drawing/2010/main" val="0"/>
@@ -11828,7 +13924,7 @@
           <w:noProof/>
         </w:rPr>
         <w:drawing>
-          <wp:anchor distT="0" distB="0" distL="114300" distR="114300" simplePos="0" relativeHeight="251674624" behindDoc="1" locked="0" layoutInCell="1" allowOverlap="1" wp14:anchorId="184F85EA" wp14:editId="4B137FC4">
+          <wp:anchor distT="0" distB="0" distL="114300" distR="114300" simplePos="0" relativeHeight="251656704" behindDoc="1" locked="0" layoutInCell="1" allowOverlap="1" wp14:anchorId="184F85EA" wp14:editId="4C87ECDB">
             <wp:simplePos x="0" y="0"/>
             <wp:positionH relativeFrom="column">
               <wp:posOffset>8792</wp:posOffset>
@@ -11853,7 +13949,7 @@
                     </pic:cNvPicPr>
                   </pic:nvPicPr>
                   <pic:blipFill>
-                    <a:blip r:embed="rId20">
+                    <a:blip r:embed="rId24">
                       <a:extLst>
                         <a:ext uri="{28A0092B-C50C-407E-A947-70E740481C1C}">
                           <a14:useLocalDpi xmlns:a14="http://schemas.microsoft.com/office/drawing/2010/main" val="0"/>
@@ -12029,7 +14125,7 @@
           <w:noProof/>
         </w:rPr>
         <w:drawing>
-          <wp:anchor distT="0" distB="0" distL="114300" distR="114300" simplePos="0" relativeHeight="251642880" behindDoc="1" locked="0" layoutInCell="1" allowOverlap="1" wp14:anchorId="3BB231BC" wp14:editId="1F1281C4">
+          <wp:anchor distT="0" distB="0" distL="114300" distR="114300" simplePos="0" relativeHeight="251653632" behindDoc="1" locked="0" layoutInCell="1" allowOverlap="1" wp14:anchorId="3BB231BC" wp14:editId="2B4A4254">
             <wp:simplePos x="0" y="0"/>
             <wp:positionH relativeFrom="column">
               <wp:posOffset>635</wp:posOffset>
@@ -12054,7 +14150,7 @@
                     </pic:cNvPicPr>
                   </pic:nvPicPr>
                   <pic:blipFill>
-                    <a:blip r:embed="rId21">
+                    <a:blip r:embed="rId25">
                       <a:extLst>
                         <a:ext uri="{28A0092B-C50C-407E-A947-70E740481C1C}">
                           <a14:useLocalDpi xmlns:a14="http://schemas.microsoft.com/office/drawing/2010/main" val="0"/>
@@ -12263,7 +14359,7 @@
           <w:noProof/>
         </w:rPr>
         <w:drawing>
-          <wp:anchor distT="0" distB="0" distL="114300" distR="114300" simplePos="0" relativeHeight="251648000" behindDoc="1" locked="0" layoutInCell="1" allowOverlap="1" wp14:anchorId="4083F350" wp14:editId="23607306">
+          <wp:anchor distT="0" distB="0" distL="114300" distR="114300" simplePos="0" relativeHeight="251654656" behindDoc="1" locked="0" layoutInCell="1" allowOverlap="1" wp14:anchorId="4083F350" wp14:editId="07DCF28B">
             <wp:simplePos x="0" y="0"/>
             <wp:positionH relativeFrom="column">
               <wp:posOffset>-215509</wp:posOffset>
@@ -12288,7 +14384,7 @@
                     </pic:cNvPicPr>
                   </pic:nvPicPr>
                   <pic:blipFill>
-                    <a:blip r:embed="rId22">
+                    <a:blip r:embed="rId26">
                       <a:extLst>
                         <a:ext uri="{28A0092B-C50C-407E-A947-70E740481C1C}">
                           <a14:useLocalDpi xmlns:a14="http://schemas.microsoft.com/office/drawing/2010/main" val="0"/>
@@ -12492,7 +14588,7 @@
           <w:noProof/>
         </w:rPr>
         <w:drawing>
-          <wp:anchor distT="0" distB="0" distL="114300" distR="114300" simplePos="0" relativeHeight="251634688" behindDoc="1" locked="0" layoutInCell="1" allowOverlap="1" wp14:anchorId="672D4E95" wp14:editId="0E442F94">
+          <wp:anchor distT="0" distB="0" distL="114300" distR="114300" simplePos="0" relativeHeight="251652608" behindDoc="1" locked="0" layoutInCell="1" allowOverlap="1" wp14:anchorId="672D4E95" wp14:editId="4ED061F1">
             <wp:simplePos x="0" y="0"/>
             <wp:positionH relativeFrom="column">
               <wp:posOffset>0</wp:posOffset>
@@ -12517,7 +14613,7 @@
                     </pic:cNvPicPr>
                   </pic:nvPicPr>
                   <pic:blipFill>
-                    <a:blip r:embed="rId23">
+                    <a:blip r:embed="rId27">
                       <a:extLst>
                         <a:ext uri="{28A0092B-C50C-407E-A947-70E740481C1C}">
                           <a14:useLocalDpi xmlns:a14="http://schemas.microsoft.com/office/drawing/2010/main" val="0"/>
@@ -12736,7 +14832,7 @@
           <w:noProof/>
         </w:rPr>
         <w:drawing>
-          <wp:anchor distT="0" distB="0" distL="114300" distR="114300" simplePos="0" relativeHeight="251600896" behindDoc="1" locked="0" layoutInCell="1" allowOverlap="1" wp14:anchorId="1B56ACBB" wp14:editId="541520BA">
+          <wp:anchor distT="0" distB="0" distL="114300" distR="114300" simplePos="0" relativeHeight="251649536" behindDoc="1" locked="0" layoutInCell="1" allowOverlap="1" wp14:anchorId="1B56ACBB" wp14:editId="4C2A2F59">
             <wp:simplePos x="0" y="0"/>
             <wp:positionH relativeFrom="column">
               <wp:posOffset>0</wp:posOffset>
@@ -12761,7 +14857,7 @@
                     </pic:cNvPicPr>
                   </pic:nvPicPr>
                   <pic:blipFill>
-                    <a:blip r:embed="rId24">
+                    <a:blip r:embed="rId28">
                       <a:extLst>
                         <a:ext uri="{28A0092B-C50C-407E-A947-70E740481C1C}">
                           <a14:useLocalDpi xmlns:a14="http://schemas.microsoft.com/office/drawing/2010/main" val="0"/>
@@ -12852,7 +14948,7 @@
           <w:noProof/>
         </w:rPr>
         <w:drawing>
-          <wp:anchor distT="0" distB="0" distL="114300" distR="114300" simplePos="0" relativeHeight="251613184" behindDoc="1" locked="0" layoutInCell="1" allowOverlap="1" wp14:anchorId="141F99A9" wp14:editId="4CC578C0">
+          <wp:anchor distT="0" distB="0" distL="114300" distR="114300" simplePos="0" relativeHeight="251651584" behindDoc="1" locked="0" layoutInCell="1" allowOverlap="1" wp14:anchorId="141F99A9" wp14:editId="306C0DDE">
             <wp:simplePos x="0" y="0"/>
             <wp:positionH relativeFrom="column">
               <wp:posOffset>-12699</wp:posOffset>
@@ -12877,7 +14973,7 @@
                     </pic:cNvPicPr>
                   </pic:nvPicPr>
                   <pic:blipFill>
-                    <a:blip r:embed="rId25">
+                    <a:blip r:embed="rId29">
                       <a:extLst>
                         <a:ext uri="{28A0092B-C50C-407E-A947-70E740481C1C}">
                           <a14:useLocalDpi xmlns:a14="http://schemas.microsoft.com/office/drawing/2010/main" val="0"/>
@@ -13066,7 +15162,19 @@
         <w:rPr>
           <w:rFonts w:ascii="Arial" w:hAnsi="Arial" w:cs="Arial"/>
         </w:rPr>
-        <w:t>My primary challenge when doing my project is caused by coding as consequence of my lack of experience with the three languages we have to use: HTML, JavaScript, and CSS. HTML and CSS weren’t too difficult due to their rather simpler nature, but JavaScript took significant time to become component at. While the initial learning curve weren’t too high due to its sharing qualities with both C++ and python, my primary coding language.</w:t>
+        <w:t>My primary challenge when doing my project is caused by coding as consequence of my lack of experience with the three languages we have to use: HTML, JavaScript, and CSS. HTML and CSS weren’t too difficult due to their rather simpler nature, but JavaScript took significant time to become component at. While the initial learning curve weren’t too high due to its sharing qualities with both C++ and python, my primary coding language</w:t>
+      </w:r>
+      <w:r>
+        <w:rPr>
+          <w:rFonts w:ascii="Arial" w:hAnsi="Arial" w:cs="Arial"/>
+        </w:rPr>
+        <w:t>s</w:t>
+      </w:r>
+      <w:r>
+        <w:rPr>
+          <w:rFonts w:ascii="Arial" w:hAnsi="Arial" w:cs="Arial"/>
+        </w:rPr>
+        <w:t>.</w:t>
       </w:r>
     </w:p>
     <w:p>
@@ -13098,7 +15206,23 @@
         <w:rPr>
           <w:rFonts w:ascii="Arial" w:hAnsi="Arial" w:cs="Arial"/>
         </w:rPr>
-        <w:t xml:space="preserve"> using document.getElementById,the “onclick”</w:t>
+        <w:t xml:space="preserve"> using </w:t>
+      </w:r>
+      <w:proofErr w:type="spellStart"/>
+      <w:proofErr w:type="gramStart"/>
+      <w:r>
+        <w:rPr>
+          <w:rFonts w:ascii="Arial" w:hAnsi="Arial" w:cs="Arial"/>
+        </w:rPr>
+        <w:t>document.getElementById</w:t>
+      </w:r>
+      <w:proofErr w:type="spellEnd"/>
+      <w:proofErr w:type="gramEnd"/>
+      <w:r>
+        <w:rPr>
+          <w:rFonts w:ascii="Arial" w:hAnsi="Arial" w:cs="Arial"/>
+        </w:rPr>
+        <w:t>,</w:t>
       </w:r>
       <w:r>
         <w:rPr>
@@ -13110,6 +15234,18 @@
         <w:rPr>
           <w:rFonts w:ascii="Arial" w:hAnsi="Arial" w:cs="Arial"/>
         </w:rPr>
+        <w:t>the “onclick”</w:t>
+      </w:r>
+      <w:r>
+        <w:rPr>
+          <w:rFonts w:ascii="Arial" w:hAnsi="Arial" w:cs="Arial"/>
+        </w:rPr>
+        <w:t xml:space="preserve"> </w:t>
+      </w:r>
+      <w:r>
+        <w:rPr>
+          <w:rFonts w:ascii="Arial" w:hAnsi="Arial" w:cs="Arial"/>
+        </w:rPr>
         <w:t>/</w:t>
       </w:r>
       <w:r>
@@ -13148,7 +15284,31 @@
         <w:rPr>
           <w:rFonts w:ascii="Arial" w:hAnsi="Arial" w:cs="Arial"/>
         </w:rPr>
-        <w:t xml:space="preserve">when I attempted to style the words and reset words at the end of the line. This initially challenged me by figuring out how to style each letter individually, leading to the discovery of spans. Although, it </w:t>
+        <w:t xml:space="preserve">when I attempted to style the words and reset words at the end of the line. This initially challenged me </w:t>
+      </w:r>
+      <w:r>
+        <w:rPr>
+          <w:rFonts w:ascii="Arial" w:hAnsi="Arial" w:cs="Arial"/>
+        </w:rPr>
+        <w:t xml:space="preserve">as I need to style each letter </w:t>
+      </w:r>
+      <w:r>
+        <w:rPr>
+          <w:rFonts w:ascii="Arial" w:hAnsi="Arial" w:cs="Arial"/>
+        </w:rPr>
+        <w:t>individually</w:t>
+      </w:r>
+      <w:r>
+        <w:rPr>
+          <w:rFonts w:ascii="Arial" w:hAnsi="Arial" w:cs="Arial"/>
+        </w:rPr>
+        <w:t xml:space="preserve"> l</w:t>
+      </w:r>
+      <w:r>
+        <w:rPr>
+          <w:rFonts w:ascii="Arial" w:hAnsi="Arial" w:cs="Arial"/>
+        </w:rPr>
+        <w:t xml:space="preserve">eading to the discovery of spans. Although, it </w:t>
       </w:r>
       <w:r>
         <w:rPr>
@@ -13262,13 +15422,25 @@
         <w:rPr>
           <w:rFonts w:ascii="Arial" w:hAnsi="Arial" w:cs="Arial"/>
         </w:rPr>
-        <w:t>A general challenge with this project was juggling it with other university projects and responsibilities, although through the use of the labs, I found it simpler to take those 4hours and work proficiently as much as I can during that time, getting lot of it done early making more time later</w:t>
-      </w:r>
-      <w:r>
-        <w:rPr>
-          <w:rFonts w:ascii="Arial" w:hAnsi="Arial" w:cs="Arial"/>
-        </w:rPr>
-        <w:t xml:space="preserve">. </w:t>
+        <w:t xml:space="preserve">A general challenge with this project was juggling it with other university projects and responsibilities, although </w:t>
+      </w:r>
+      <w:r>
+        <w:rPr>
+          <w:rFonts w:ascii="Arial" w:hAnsi="Arial" w:cs="Arial"/>
+        </w:rPr>
+        <w:t>using</w:t>
+      </w:r>
+      <w:r>
+        <w:rPr>
+          <w:rFonts w:ascii="Arial" w:hAnsi="Arial" w:cs="Arial"/>
+        </w:rPr>
+        <w:t xml:space="preserve"> the labs, I found it simpler to take those 4hours and work proficiently as much as I can during that time, getting lot of it done</w:t>
+      </w:r>
+      <w:r>
+        <w:rPr>
+          <w:rFonts w:ascii="Arial" w:hAnsi="Arial" w:cs="Arial"/>
+        </w:rPr>
+        <w:t xml:space="preserve"> early.</w:t>
       </w:r>
       <w:r>
         <w:rPr>
@@ -13339,7 +15511,7 @@
         <w:rPr>
           <w:rFonts w:ascii="Arial" w:hAnsi="Arial" w:cs="Arial"/>
         </w:rPr>
-        <w:t>my sprints were too simplistic in nature and I could have achieved more but that does not take in account of the learning process that was going on behind the scenes of this entire process.</w:t>
+        <w:t>my sprints were simplistic in nature and I could have achieved more but that does not take in account of the learning process that was going on behind the scenes of this entire process.</w:t>
       </w:r>
       <w:r>
         <w:rPr>
@@ -13419,64 +15591,170 @@
           <w:sz w:val="23"/>
           <w:szCs w:val="23"/>
         </w:rPr>
-        <w:t>Repo</w:t>
-      </w:r>
-      <w:r>
-        <w:rPr>
-          <w:sz w:val="23"/>
-          <w:szCs w:val="23"/>
-        </w:rPr>
-        <w:t xml:space="preserve">: </w:t>
-      </w:r>
-      <w:hyperlink r:id="rId26" w:history="1">
+        <w:t xml:space="preserve">Repo: </w:t>
+      </w:r>
+      <w:hyperlink r:id="rId30" w:history="1">
         <w:r>
           <w:rPr>
             <w:rStyle w:val="Hyperlink"/>
             <w:sz w:val="23"/>
             <w:szCs w:val="23"/>
           </w:rPr>
-          <w:t>https://github.com/MxFrgsn/COMP1004-Project</w:t>
+          <w:t>https://github.com/M</w:t>
+        </w:r>
+        <w:r>
+          <w:rPr>
+            <w:rStyle w:val="Hyperlink"/>
+            <w:sz w:val="23"/>
+            <w:szCs w:val="23"/>
+          </w:rPr>
+          <w:t>x</w:t>
+        </w:r>
+        <w:r>
+          <w:rPr>
+            <w:rStyle w:val="Hyperlink"/>
+            <w:sz w:val="23"/>
+            <w:szCs w:val="23"/>
+          </w:rPr>
+          <w:t>Frgsn/COMP1004-Project</w:t>
         </w:r>
       </w:hyperlink>
     </w:p>
     <w:p>
       <w:pPr>
+        <w:rPr>
+          <w:rFonts w:ascii="Arial" w:hAnsi="Arial" w:cs="Arial"/>
+        </w:rPr>
+      </w:pPr>
+    </w:p>
+    <w:p>
+      <w:pPr>
+        <w:pStyle w:val="Default"/>
+        <w:rPr>
+          <w:rFonts w:ascii="Arial" w:hAnsi="Arial" w:cs="Arial"/>
+          <w:b/>
+          <w:bCs/>
+          <w:color w:val="auto"/>
+          <w:sz w:val="28"/>
+          <w:szCs w:val="28"/>
+        </w:rPr>
+      </w:pPr>
+      <w:r>
+        <w:rPr>
+          <w:rFonts w:ascii="Arial" w:hAnsi="Arial" w:cs="Arial"/>
+          <w:b/>
+          <w:bCs/>
+          <w:color w:val="auto"/>
+          <w:sz w:val="28"/>
+          <w:szCs w:val="28"/>
+        </w:rPr>
+        <w:lastRenderedPageBreak/>
+        <w:drawing>
+          <wp:anchor distT="0" distB="0" distL="114300" distR="114300" simplePos="0" relativeHeight="251666432" behindDoc="1" locked="0" layoutInCell="1" allowOverlap="1" wp14:anchorId="7FDE566B" wp14:editId="7EFAEB14">
+            <wp:simplePos x="0" y="0"/>
+            <wp:positionH relativeFrom="column">
+              <wp:posOffset>-677008</wp:posOffset>
+            </wp:positionH>
+            <wp:positionV relativeFrom="paragraph">
+              <wp:posOffset>219808</wp:posOffset>
+            </wp:positionV>
+            <wp:extent cx="7154342" cy="5609492"/>
+            <wp:effectExtent l="0" t="0" r="0" b="0"/>
+            <wp:wrapNone/>
+            <wp:docPr id="3" name="Picture 2" descr="A screenshot of a computer&#10;&#10;Description automatically generated">
+              <a:extLst xmlns:a="http://schemas.openxmlformats.org/drawingml/2006/main">
+                <a:ext uri="{FF2B5EF4-FFF2-40B4-BE49-F238E27FC236}">
+                  <a16:creationId xmlns:a16="http://schemas.microsoft.com/office/drawing/2014/main" id="{9250BE06-8D66-2385-322D-5E76C497F90B}"/>
+                </a:ext>
+              </a:extLst>
+            </wp:docPr>
+            <wp:cNvGraphicFramePr>
+              <a:graphicFrameLocks xmlns:a="http://schemas.openxmlformats.org/drawingml/2006/main" noChangeAspect="1"/>
+            </wp:cNvGraphicFramePr>
+            <a:graphic xmlns:a="http://schemas.openxmlformats.org/drawingml/2006/main">
+              <a:graphicData uri="http://schemas.openxmlformats.org/drawingml/2006/picture">
+                <pic:pic xmlns:pic="http://schemas.openxmlformats.org/drawingml/2006/picture">
+                  <pic:nvPicPr>
+                    <pic:cNvPr id="3" name="Picture 2" descr="A screenshot of a computer&#10;&#10;Description automatically generated">
+                      <a:extLst>
+                        <a:ext uri="{FF2B5EF4-FFF2-40B4-BE49-F238E27FC236}">
+                          <a16:creationId xmlns:a16="http://schemas.microsoft.com/office/drawing/2014/main" id="{9250BE06-8D66-2385-322D-5E76C497F90B}"/>
+                        </a:ext>
+                      </a:extLst>
+                    </pic:cNvPr>
+                    <pic:cNvPicPr>
+                      <a:picLocks noChangeAspect="1"/>
+                    </pic:cNvPicPr>
+                  </pic:nvPicPr>
+                  <pic:blipFill>
+                    <a:blip r:embed="rId31">
+                      <a:extLst>
+                        <a:ext uri="{28A0092B-C50C-407E-A947-70E740481C1C}">
+                          <a14:useLocalDpi xmlns:a14="http://schemas.microsoft.com/office/drawing/2010/main" val="0"/>
+                        </a:ext>
+                      </a:extLst>
+                    </a:blip>
+                    <a:stretch>
+                      <a:fillRect/>
+                    </a:stretch>
+                  </pic:blipFill>
+                  <pic:spPr>
+                    <a:xfrm>
+                      <a:off x="0" y="0"/>
+                      <a:ext cx="7168828" cy="5620850"/>
+                    </a:xfrm>
+                    <a:prstGeom prst="rect">
+                      <a:avLst/>
+                    </a:prstGeom>
+                  </pic:spPr>
+                </pic:pic>
+              </a:graphicData>
+            </a:graphic>
+            <wp14:sizeRelH relativeFrom="margin">
+              <wp14:pctWidth>0</wp14:pctWidth>
+            </wp14:sizeRelH>
+            <wp14:sizeRelV relativeFrom="margin">
+              <wp14:pctHeight>0</wp14:pctHeight>
+            </wp14:sizeRelV>
+          </wp:anchor>
+        </w:drawing>
+      </w:r>
+      <w:r>
+        <w:rPr>
+          <w:rFonts w:ascii="Arial" w:hAnsi="Arial" w:cs="Arial"/>
+          <w:b/>
+          <w:bCs/>
+          <w:color w:val="auto"/>
+          <w:sz w:val="28"/>
+          <w:szCs w:val="28"/>
+        </w:rPr>
+        <w:t>Poster</w:t>
+      </w:r>
+    </w:p>
+    <w:p>
+      <w:pPr>
+        <w:pStyle w:val="Default"/>
+        <w:rPr>
+          <w:rFonts w:ascii="Arial" w:hAnsi="Arial" w:cs="Arial"/>
+          <w:b/>
+          <w:bCs/>
+          <w:color w:val="auto"/>
+          <w:sz w:val="28"/>
+          <w:szCs w:val="28"/>
+        </w:rPr>
+      </w:pPr>
+    </w:p>
+    <w:p>
+      <w:pPr>
         <w:ind w:left="360"/>
-        <w:rPr>
-          <w:rFonts w:ascii="Arial" w:hAnsi="Arial" w:cs="Arial"/>
-        </w:rPr>
-      </w:pPr>
-      <w:r>
         <w:rPr>
           <w:sz w:val="23"/>
           <w:szCs w:val="23"/>
         </w:rPr>
-        <w:lastRenderedPageBreak/>
-        <w:br/>
-      </w:r>
-    </w:p>
-    <w:p>
-      <w:pPr>
-        <w:ind w:left="360"/>
-        <w:rPr>
-          <w:rFonts w:ascii="Arial" w:hAnsi="Arial" w:cs="Arial"/>
-          <w:sz w:val="18"/>
-          <w:szCs w:val="18"/>
-        </w:rPr>
-      </w:pPr>
-    </w:p>
-    <w:p>
-      <w:pPr>
-        <w:rPr>
-          <w:rFonts w:ascii="Arial" w:hAnsi="Arial" w:cs="Arial"/>
-          <w:sz w:val="18"/>
-          <w:szCs w:val="18"/>
-          <w:lang w:val="en-US"/>
-        </w:rPr>
       </w:pPr>
     </w:p>
     <w:sectPr>
-      <w:headerReference w:type="default" r:id="rId27"/>
+      <w:headerReference w:type="default" r:id="rId32"/>
       <w:pgSz w:w="11906" w:h="16838"/>
       <w:pgMar w:top="1440" w:right="1440" w:bottom="1440" w:left="1440" w:header="708" w:footer="708" w:gutter="0"/>
       <w:cols w:space="708"/>
@@ -14138,6 +16416,118 @@
     </w:lvl>
   </w:abstractNum>
   <w:abstractNum w:abstractNumId="5" w15:restartNumberingAfterBreak="0">
+    <w:nsid w:val="36A8038A"/>
+    <w:multiLevelType w:val="hybridMultilevel"/>
+    <w:tmpl w:val="A91E4E52"/>
+    <w:lvl w:ilvl="0" w:tplc="F8A698A6">
+      <w:numFmt w:val="bullet"/>
+      <w:lvlText w:val="-"/>
+      <w:lvlJc w:val="left"/>
+      <w:pPr>
+        <w:ind w:left="720" w:hanging="360"/>
+      </w:pPr>
+      <w:rPr>
+        <w:rFonts w:ascii="Calibri" w:eastAsiaTheme="minorHAnsi" w:hAnsi="Calibri" w:cs="Calibri" w:hint="default"/>
+      </w:rPr>
+    </w:lvl>
+    <w:lvl w:ilvl="1" w:tplc="08090003">
+      <w:start w:val="1"/>
+      <w:numFmt w:val="bullet"/>
+      <w:lvlText w:val="o"/>
+      <w:lvlJc w:val="left"/>
+      <w:pPr>
+        <w:ind w:left="1440" w:hanging="360"/>
+      </w:pPr>
+      <w:rPr>
+        <w:rFonts w:ascii="Courier New" w:hAnsi="Courier New" w:cs="Courier New" w:hint="default"/>
+      </w:rPr>
+    </w:lvl>
+    <w:lvl w:ilvl="2" w:tplc="08090005" w:tentative="1">
+      <w:start w:val="1"/>
+      <w:numFmt w:val="bullet"/>
+      <w:lvlText w:val=""/>
+      <w:lvlJc w:val="left"/>
+      <w:pPr>
+        <w:ind w:left="2160" w:hanging="360"/>
+      </w:pPr>
+      <w:rPr>
+        <w:rFonts w:ascii="Wingdings" w:hAnsi="Wingdings" w:hint="default"/>
+      </w:rPr>
+    </w:lvl>
+    <w:lvl w:ilvl="3" w:tplc="08090001" w:tentative="1">
+      <w:start w:val="1"/>
+      <w:numFmt w:val="bullet"/>
+      <w:lvlText w:val=""/>
+      <w:lvlJc w:val="left"/>
+      <w:pPr>
+        <w:ind w:left="2880" w:hanging="360"/>
+      </w:pPr>
+      <w:rPr>
+        <w:rFonts w:ascii="Symbol" w:hAnsi="Symbol" w:hint="default"/>
+      </w:rPr>
+    </w:lvl>
+    <w:lvl w:ilvl="4" w:tplc="08090003" w:tentative="1">
+      <w:start w:val="1"/>
+      <w:numFmt w:val="bullet"/>
+      <w:lvlText w:val="o"/>
+      <w:lvlJc w:val="left"/>
+      <w:pPr>
+        <w:ind w:left="3600" w:hanging="360"/>
+      </w:pPr>
+      <w:rPr>
+        <w:rFonts w:ascii="Courier New" w:hAnsi="Courier New" w:cs="Courier New" w:hint="default"/>
+      </w:rPr>
+    </w:lvl>
+    <w:lvl w:ilvl="5" w:tplc="08090005" w:tentative="1">
+      <w:start w:val="1"/>
+      <w:numFmt w:val="bullet"/>
+      <w:lvlText w:val=""/>
+      <w:lvlJc w:val="left"/>
+      <w:pPr>
+        <w:ind w:left="4320" w:hanging="360"/>
+      </w:pPr>
+      <w:rPr>
+        <w:rFonts w:ascii="Wingdings" w:hAnsi="Wingdings" w:hint="default"/>
+      </w:rPr>
+    </w:lvl>
+    <w:lvl w:ilvl="6" w:tplc="08090001" w:tentative="1">
+      <w:start w:val="1"/>
+      <w:numFmt w:val="bullet"/>
+      <w:lvlText w:val=""/>
+      <w:lvlJc w:val="left"/>
+      <w:pPr>
+        <w:ind w:left="5040" w:hanging="360"/>
+      </w:pPr>
+      <w:rPr>
+        <w:rFonts w:ascii="Symbol" w:hAnsi="Symbol" w:hint="default"/>
+      </w:rPr>
+    </w:lvl>
+    <w:lvl w:ilvl="7" w:tplc="08090003" w:tentative="1">
+      <w:start w:val="1"/>
+      <w:numFmt w:val="bullet"/>
+      <w:lvlText w:val="o"/>
+      <w:lvlJc w:val="left"/>
+      <w:pPr>
+        <w:ind w:left="5760" w:hanging="360"/>
+      </w:pPr>
+      <w:rPr>
+        <w:rFonts w:ascii="Courier New" w:hAnsi="Courier New" w:cs="Courier New" w:hint="default"/>
+      </w:rPr>
+    </w:lvl>
+    <w:lvl w:ilvl="8" w:tplc="08090005" w:tentative="1">
+      <w:start w:val="1"/>
+      <w:numFmt w:val="bullet"/>
+      <w:lvlText w:val=""/>
+      <w:lvlJc w:val="left"/>
+      <w:pPr>
+        <w:ind w:left="6480" w:hanging="360"/>
+      </w:pPr>
+      <w:rPr>
+        <w:rFonts w:ascii="Wingdings" w:hAnsi="Wingdings" w:hint="default"/>
+      </w:rPr>
+    </w:lvl>
+  </w:abstractNum>
+  <w:abstractNum w:abstractNumId="6" w15:restartNumberingAfterBreak="0">
     <w:nsid w:val="3C287D15"/>
     <w:multiLevelType w:val="hybridMultilevel"/>
     <w:tmpl w:val="C6FA1B5A"/>
@@ -14250,7 +16640,7 @@
       </w:rPr>
     </w:lvl>
   </w:abstractNum>
-  <w:abstractNum w:abstractNumId="6" w15:restartNumberingAfterBreak="0">
+  <w:abstractNum w:abstractNumId="7" w15:restartNumberingAfterBreak="0">
     <w:nsid w:val="4E816956"/>
     <w:multiLevelType w:val="hybridMultilevel"/>
     <w:tmpl w:val="32C890A6"/>
@@ -14362,7 +16752,7 @@
       </w:rPr>
     </w:lvl>
   </w:abstractNum>
-  <w:abstractNum w:abstractNumId="7" w15:restartNumberingAfterBreak="0">
+  <w:abstractNum w:abstractNumId="8" w15:restartNumberingAfterBreak="0">
     <w:nsid w:val="6039369E"/>
     <w:multiLevelType w:val="hybridMultilevel"/>
     <w:tmpl w:val="39644166"/>
@@ -14502,7 +16892,7 @@
       </w:rPr>
     </w:lvl>
   </w:abstractNum>
-  <w:abstractNum w:abstractNumId="8" w15:restartNumberingAfterBreak="0">
+  <w:abstractNum w:abstractNumId="9" w15:restartNumberingAfterBreak="0">
     <w:nsid w:val="797719AB"/>
     <w:multiLevelType w:val="hybridMultilevel"/>
     <w:tmpl w:val="92EAAD5C"/>
@@ -14615,7 +17005,7 @@
       </w:rPr>
     </w:lvl>
   </w:abstractNum>
-  <w:abstractNum w:abstractNumId="9" w15:restartNumberingAfterBreak="0">
+  <w:abstractNum w:abstractNumId="10" w15:restartNumberingAfterBreak="0">
     <w:nsid w:val="7FC61CD1"/>
     <w:multiLevelType w:val="hybridMultilevel"/>
     <w:tmpl w:val="563CBFA0"/>
@@ -14734,19 +17124,19 @@
     <w:abstractNumId w:val="2"/>
   </w:num>
   <w:num w:numId="3" w16cid:durableId="489516876">
+    <w:abstractNumId w:val="7"/>
+  </w:num>
+  <w:num w:numId="4" w16cid:durableId="1234467522">
+    <w:abstractNumId w:val="8"/>
+  </w:num>
+  <w:num w:numId="5" w16cid:durableId="169103231">
+    <w:abstractNumId w:val="9"/>
+  </w:num>
+  <w:num w:numId="6" w16cid:durableId="1519153538">
     <w:abstractNumId w:val="6"/>
   </w:num>
-  <w:num w:numId="4" w16cid:durableId="1234467522">
-    <w:abstractNumId w:val="7"/>
-  </w:num>
-  <w:num w:numId="5" w16cid:durableId="169103231">
-    <w:abstractNumId w:val="8"/>
-  </w:num>
-  <w:num w:numId="6" w16cid:durableId="1519153538">
-    <w:abstractNumId w:val="5"/>
-  </w:num>
   <w:num w:numId="7" w16cid:durableId="1157768984">
-    <w:abstractNumId w:val="9"/>
+    <w:abstractNumId w:val="10"/>
   </w:num>
   <w:num w:numId="8" w16cid:durableId="314847203">
     <w:abstractNumId w:val="4"/>
@@ -14756,6 +17146,9 @@
   </w:num>
   <w:num w:numId="10" w16cid:durableId="248933292">
     <w:abstractNumId w:val="1"/>
+  </w:num>
+  <w:num w:numId="11" w16cid:durableId="1379860656">
+    <w:abstractNumId w:val="5"/>
   </w:num>
 </w:numbering>
 </file>
@@ -15164,7 +17557,6 @@
   <w:style w:type="character" w:default="1" w:styleId="DefaultParagraphFont">
     <w:name w:val="Default Paragraph Font"/>
     <w:uiPriority w:val="1"/>
-    <w:semiHidden/>
     <w:unhideWhenUsed/>
   </w:style>
   <w:style w:type="table" w:default="1" w:styleId="TableNormal">
@@ -15622,16 +18014,6 @@
 </file>
 
 <file path=customXml/item2.xml><?xml version="1.0" encoding="utf-8"?>
-<b:Sources xmlns:b="http://schemas.openxmlformats.org/officeDocument/2006/bibliography" xmlns="http://schemas.openxmlformats.org/officeDocument/2006/bibliography" SelectedStyle="\APASixthEditionOfficeOnline.xsl" StyleName="APA" Version="6"/>
-</file>
-
-<file path=customXml/item3.xml><?xml version="1.0" encoding="utf-8"?>
-<p:properties xmlns:p="http://schemas.microsoft.com/office/2006/metadata/properties" xmlns:xsi="http://www.w3.org/2001/XMLSchema-instance" xmlns:pc="http://schemas.microsoft.com/office/infopath/2007/PartnerControls">
-  <documentManagement/>
-</p:properties>
-</file>
-
-<file path=customXml/item4.xml><?xml version="1.0" encoding="utf-8"?>
 <ct:contentTypeSchema xmlns:ct="http://schemas.microsoft.com/office/2006/metadata/contentType" xmlns:ma="http://schemas.microsoft.com/office/2006/metadata/properties/metaAttributes" ct:_="" ma:_="" ma:contentTypeName="Document" ma:contentTypeID="0x010100CC56517954F6C84CAE0821B37DA3E6D1" ma:contentTypeVersion="3" ma:contentTypeDescription="Create a new document." ma:contentTypeScope="" ma:versionID="9cfe4a6a6ff2d436466bbdb00cc0ecdf">
   <xsd:schema xmlns:xsd="http://www.w3.org/2001/XMLSchema" xmlns:xs="http://www.w3.org/2001/XMLSchema" xmlns:p="http://schemas.microsoft.com/office/2006/metadata/properties" xmlns:ns3="dad1a416-5526-4aa4-8467-d5aeea5b0262" targetNamespace="http://schemas.microsoft.com/office/2006/metadata/properties" ma:root="true" ma:fieldsID="d6da7cdec8cbfd4fadd31958e1bdc059" ns3:_="">
     <xsd:import namespace="dad1a416-5526-4aa4-8467-d5aeea5b0262"/>
@@ -15769,6 +18151,16 @@
 </ct:contentTypeSchema>
 </file>
 
+<file path=customXml/item3.xml><?xml version="1.0" encoding="utf-8"?>
+<p:properties xmlns:p="http://schemas.microsoft.com/office/2006/metadata/properties" xmlns:xsi="http://www.w3.org/2001/XMLSchema-instance" xmlns:pc="http://schemas.microsoft.com/office/infopath/2007/PartnerControls">
+  <documentManagement/>
+</p:properties>
+</file>
+
+<file path=customXml/item4.xml><?xml version="1.0" encoding="utf-8"?>
+<b:Sources xmlns:b="http://schemas.openxmlformats.org/officeDocument/2006/bibliography" xmlns="http://schemas.openxmlformats.org/officeDocument/2006/bibliography" SelectedStyle="\APASixthEditionOfficeOnline.xsl" StyleName="APA" Version="6"/>
+</file>
+
 <file path=customXml/itemProps1.xml><?xml version="1.0" encoding="utf-8"?>
 <ds:datastoreItem xmlns:ds="http://schemas.openxmlformats.org/officeDocument/2006/customXml" ds:itemID="{ADBFE380-98EB-46DF-9833-2A3A49D7BCBA}">
   <ds:schemaRefs>
@@ -15778,23 +18170,6 @@
 </file>
 
 <file path=customXml/itemProps2.xml><?xml version="1.0" encoding="utf-8"?>
-<ds:datastoreItem xmlns:ds="http://schemas.openxmlformats.org/officeDocument/2006/customXml" ds:itemID="{5FD86C97-B8F8-4DF4-9634-7BD7D8E1C3DB}">
-  <ds:schemaRefs>
-    <ds:schemaRef ds:uri="http://schemas.openxmlformats.org/officeDocument/2006/bibliography"/>
-  </ds:schemaRefs>
-</ds:datastoreItem>
-</file>
-
-<file path=customXml/itemProps3.xml><?xml version="1.0" encoding="utf-8"?>
-<ds:datastoreItem xmlns:ds="http://schemas.openxmlformats.org/officeDocument/2006/customXml" ds:itemID="{B0B9CF09-E50B-4BF5-8C69-B63F15CB9760}">
-  <ds:schemaRefs>
-    <ds:schemaRef ds:uri="http://schemas.microsoft.com/office/2006/metadata/properties"/>
-    <ds:schemaRef ds:uri="http://schemas.microsoft.com/office/infopath/2007/PartnerControls"/>
-  </ds:schemaRefs>
-</ds:datastoreItem>
-</file>
-
-<file path=customXml/itemProps4.xml><?xml version="1.0" encoding="utf-8"?>
 <ds:datastoreItem xmlns:ds="http://schemas.openxmlformats.org/officeDocument/2006/customXml" ds:itemID="{AD496513-CC99-4441-BBAA-CFEB378046B7}">
   <ds:schemaRefs>
     <ds:schemaRef ds:uri="http://schemas.microsoft.com/office/2006/metadata/contentType"/>
@@ -15810,4 +18185,21 @@
     <ds:schemaRef ds:uri="http://schemas.microsoft.com/internal/obd"/>
   </ds:schemaRefs>
 </ds:datastoreItem>
+</file>
+
+<file path=customXml/itemProps3.xml><?xml version="1.0" encoding="utf-8"?>
+<ds:datastoreItem xmlns:ds="http://schemas.openxmlformats.org/officeDocument/2006/customXml" ds:itemID="{B0B9CF09-E50B-4BF5-8C69-B63F15CB9760}">
+  <ds:schemaRefs>
+    <ds:schemaRef ds:uri="http://schemas.microsoft.com/office/2006/metadata/properties"/>
+    <ds:schemaRef ds:uri="http://schemas.microsoft.com/office/infopath/2007/PartnerControls"/>
+  </ds:schemaRefs>
+</ds:datastoreItem>
+</file>
+
+<file path=customXml/itemProps4.xml><?xml version="1.0" encoding="utf-8"?>
+<ds:datastoreItem xmlns:ds="http://schemas.openxmlformats.org/officeDocument/2006/customXml" ds:itemID="{5FD86C97-B8F8-4DF4-9634-7BD7D8E1C3DB}">
+  <ds:schemaRefs>
+    <ds:schemaRef ds:uri="http://schemas.openxmlformats.org/officeDocument/2006/bibliography"/>
+  </ds:schemaRefs>
+</ds:datastoreItem>
 </file>
</xml_diff>

<commit_message>
Writeup completed I think, pdf made
</commit_message>
<xml_diff>
--- a/coursework submission/Writeup.docx
+++ b/coursework submission/Writeup.docx
@@ -445,7 +445,7 @@
           <w:sz w:val="24"/>
           <w:szCs w:val="24"/>
         </w:rPr>
-        <w:t>The software development lifecycle</w:t>
+        <w:t xml:space="preserve">The software development lifecycle is the industry standard of how software applications are made as it brings an appropriate structure to ensure quality software is created. It brings the massive task of creating new software into smaller manageable tasks making development easier and ensure </w:t>
       </w:r>
       <w:r>
         <w:rPr>
@@ -454,7 +454,16 @@
           <w:sz w:val="24"/>
           <w:szCs w:val="24"/>
         </w:rPr>
-        <w:t xml:space="preserve"> is the industry standard of how software applications are made as it brings an appropriate structure to ensure quality software is created. It brings the massive task of creating new software into smaller manageable tasks making development easier and ensure development time-constraints and any potential budget constraints are worked around, as needed resources become better estimated and established as the development continues.  </w:t>
+        <w:t xml:space="preserve">any </w:t>
+      </w:r>
+      <w:r>
+        <w:rPr>
+          <w:rFonts w:ascii="Calibri" w:hAnsi="Calibri" w:cs="Calibri"/>
+          <w:kern w:val="0"/>
+          <w:sz w:val="24"/>
+          <w:szCs w:val="24"/>
+        </w:rPr>
+        <w:t xml:space="preserve">time-constraints and budget constraints are worked around, as needed resources become better estimated and established as the development continues.  </w:t>
       </w:r>
     </w:p>
     <w:p>
@@ -1023,16 +1032,7 @@
           <w:sz w:val="24"/>
           <w:szCs w:val="24"/>
         </w:rPr>
-        <w:t xml:space="preserve">• </w:t>
-      </w:r>
-      <w:r>
-        <w:rPr>
-          <w:rFonts w:ascii="SymbolMT" w:hAnsi="SymbolMT" w:cs="SymbolMT"/>
-          <w:kern w:val="0"/>
-          <w:sz w:val="24"/>
-          <w:szCs w:val="24"/>
-        </w:rPr>
-        <w:t>Maintenance</w:t>
+        <w:t>• Maintenance</w:t>
       </w:r>
     </w:p>
     <w:p>
@@ -1149,7 +1149,7 @@
           <w:sz w:val="24"/>
           <w:szCs w:val="24"/>
         </w:rPr>
-        <w:t xml:space="preserve"> and outlining a general idea on what the feature would do. </w:t>
+        <w:t xml:space="preserve"> and outlining a general idea on what </w:t>
       </w:r>
       <w:r>
         <w:rPr>
@@ -1158,7 +1158,7 @@
           <w:sz w:val="24"/>
           <w:szCs w:val="24"/>
         </w:rPr>
-        <w:t>This then developed in to use case</w:t>
+        <w:t xml:space="preserve">each feature </w:t>
       </w:r>
       <w:r>
         <w:rPr>
@@ -1167,7 +1167,7 @@
           <w:sz w:val="24"/>
           <w:szCs w:val="24"/>
         </w:rPr>
-        <w:t xml:space="preserve"> scenarios</w:t>
+        <w:t xml:space="preserve">would do. </w:t>
       </w:r>
       <w:r>
         <w:rPr>
@@ -1176,7 +1176,25 @@
           <w:sz w:val="24"/>
           <w:szCs w:val="24"/>
         </w:rPr>
-        <w:t>.</w:t>
+        <w:t>This then developed in to use case</w:t>
+      </w:r>
+      <w:r>
+        <w:rPr>
+          <w:rFonts w:ascii="SymbolMT" w:hAnsi="SymbolMT" w:cs="SymbolMT"/>
+          <w:kern w:val="0"/>
+          <w:sz w:val="24"/>
+          <w:szCs w:val="24"/>
+        </w:rPr>
+        <w:t xml:space="preserve"> scenarios</w:t>
+      </w:r>
+      <w:r>
+        <w:rPr>
+          <w:rFonts w:ascii="SymbolMT" w:hAnsi="SymbolMT" w:cs="SymbolMT"/>
+          <w:kern w:val="0"/>
+          <w:sz w:val="24"/>
+          <w:szCs w:val="24"/>
+        </w:rPr>
+        <w:t xml:space="preserve"> of how features would interact.</w:t>
       </w:r>
     </w:p>
     <w:p>
@@ -6063,16 +6081,7 @@
                 <w:sz w:val="16"/>
                 <w:szCs w:val="16"/>
               </w:rPr>
-              <w:t xml:space="preserve">Feature implemented and </w:t>
-            </w:r>
-            <w:proofErr w:type="gramStart"/>
-            <w:r>
-              <w:rPr>
-                <w:rFonts w:ascii="Arial" w:hAnsi="Arial" w:cs="Arial"/>
-                <w:sz w:val="16"/>
-                <w:szCs w:val="16"/>
-              </w:rPr>
-              <w:t>tested</w:t>
+              <w:t>Feature implemented and tested</w:t>
             </w:r>
             <w:r>
               <w:rPr>
@@ -6090,7 +6099,6 @@
               </w:rPr>
               <w:t>.</w:t>
             </w:r>
-            <w:proofErr w:type="gramEnd"/>
           </w:p>
         </w:tc>
         <w:tc>
@@ -7605,27 +7613,7 @@
                 <w:szCs w:val="16"/>
                 <w:highlight w:val="green"/>
               </w:rPr>
-              <w:t>- Put comments in .</w:t>
-            </w:r>
-            <w:proofErr w:type="spellStart"/>
-            <w:r>
-              <w:rPr>
-                <w:rFonts w:ascii="Arial" w:hAnsi="Arial" w:cs="Arial"/>
-                <w:sz w:val="16"/>
-                <w:szCs w:val="16"/>
-                <w:highlight w:val="green"/>
-              </w:rPr>
-              <w:t>js</w:t>
-            </w:r>
-            <w:proofErr w:type="spellEnd"/>
-            <w:r>
-              <w:rPr>
-                <w:rFonts w:ascii="Arial" w:hAnsi="Arial" w:cs="Arial"/>
-                <w:sz w:val="16"/>
-                <w:szCs w:val="16"/>
-                <w:highlight w:val="green"/>
-              </w:rPr>
-              <w:t xml:space="preserve"> file for better readability</w:t>
+              <w:t>- Put comments in .js file for better readability</w:t>
             </w:r>
           </w:p>
           <w:p>
@@ -9278,27 +9266,7 @@
                 <w:szCs w:val="16"/>
                 <w:highlight w:val="green"/>
               </w:rPr>
-              <w:t xml:space="preserve">- Allow </w:t>
-            </w:r>
-            <w:proofErr w:type="spellStart"/>
-            <w:r>
-              <w:rPr>
-                <w:rFonts w:ascii="Arial" w:hAnsi="Arial" w:cs="Arial"/>
-                <w:sz w:val="16"/>
-                <w:szCs w:val="16"/>
-                <w:highlight w:val="green"/>
-              </w:rPr>
-              <w:t>stats</w:t>
-            </w:r>
-            <w:proofErr w:type="spellEnd"/>
-            <w:r>
-              <w:rPr>
-                <w:rFonts w:ascii="Arial" w:hAnsi="Arial" w:cs="Arial"/>
-                <w:sz w:val="16"/>
-                <w:szCs w:val="16"/>
-                <w:highlight w:val="green"/>
-              </w:rPr>
-              <w:t xml:space="preserve"> to be visible on webpage</w:t>
+              <w:t>- Allow stats to be visible on webpage</w:t>
             </w:r>
           </w:p>
           <w:p>
@@ -15206,23 +15174,7 @@
         <w:rPr>
           <w:rFonts w:ascii="Arial" w:hAnsi="Arial" w:cs="Arial"/>
         </w:rPr>
-        <w:t xml:space="preserve"> using </w:t>
-      </w:r>
-      <w:proofErr w:type="spellStart"/>
-      <w:proofErr w:type="gramStart"/>
-      <w:r>
-        <w:rPr>
-          <w:rFonts w:ascii="Arial" w:hAnsi="Arial" w:cs="Arial"/>
-        </w:rPr>
-        <w:t>document.getElementById</w:t>
-      </w:r>
-      <w:proofErr w:type="spellEnd"/>
-      <w:proofErr w:type="gramEnd"/>
-      <w:r>
-        <w:rPr>
-          <w:rFonts w:ascii="Arial" w:hAnsi="Arial" w:cs="Arial"/>
-        </w:rPr>
-        <w:t>,</w:t>
+        <w:t xml:space="preserve"> using document.getElementById,</w:t>
       </w:r>
       <w:r>
         <w:rPr>
@@ -15600,23 +15552,7 @@
             <w:sz w:val="23"/>
             <w:szCs w:val="23"/>
           </w:rPr>
-          <w:t>https://github.com/M</w:t>
-        </w:r>
-        <w:r>
-          <w:rPr>
-            <w:rStyle w:val="Hyperlink"/>
-            <w:sz w:val="23"/>
-            <w:szCs w:val="23"/>
-          </w:rPr>
-          <w:t>x</w:t>
-        </w:r>
-        <w:r>
-          <w:rPr>
-            <w:rStyle w:val="Hyperlink"/>
-            <w:sz w:val="23"/>
-            <w:szCs w:val="23"/>
-          </w:rPr>
-          <w:t>Frgsn/COMP1004-Project</w:t>
+          <w:t>https://github.com/MxFrgsn/COMP1004-Project</w:t>
         </w:r>
       </w:hyperlink>
     </w:p>
@@ -15644,6 +15580,7 @@
           <w:rFonts w:ascii="Arial" w:hAnsi="Arial" w:cs="Arial"/>
           <w:b/>
           <w:bCs/>
+          <w:noProof/>
           <w:color w:val="auto"/>
           <w:sz w:val="28"/>
           <w:szCs w:val="28"/>
@@ -17557,6 +17494,7 @@
   <w:style w:type="character" w:default="1" w:styleId="DefaultParagraphFont">
     <w:name w:val="Default Paragraph Font"/>
     <w:uiPriority w:val="1"/>
+    <w:semiHidden/>
     <w:unhideWhenUsed/>
   </w:style>
   <w:style w:type="table" w:default="1" w:styleId="TableNormal">
@@ -18005,12 +17943,9 @@
 </file>
 
 <file path=customXml/item1.xml><?xml version="1.0" encoding="utf-8"?>
-<?mso-contentType ?>
-<FormTemplates xmlns="http://schemas.microsoft.com/sharepoint/v3/contenttype/forms">
-  <Display>DocumentLibraryForm</Display>
-  <Edit>DocumentLibraryForm</Edit>
-  <New>DocumentLibraryForm</New>
-</FormTemplates>
+<p:properties xmlns:p="http://schemas.microsoft.com/office/2006/metadata/properties" xmlns:xsi="http://www.w3.org/2001/XMLSchema-instance" xmlns:pc="http://schemas.microsoft.com/office/infopath/2007/PartnerControls">
+  <documentManagement/>
+</p:properties>
 </file>
 
 <file path=customXml/item2.xml><?xml version="1.0" encoding="utf-8"?>
@@ -18152,9 +18087,12 @@
 </file>
 
 <file path=customXml/item3.xml><?xml version="1.0" encoding="utf-8"?>
-<p:properties xmlns:p="http://schemas.microsoft.com/office/2006/metadata/properties" xmlns:xsi="http://www.w3.org/2001/XMLSchema-instance" xmlns:pc="http://schemas.microsoft.com/office/infopath/2007/PartnerControls">
-  <documentManagement/>
-</p:properties>
+<?mso-contentType ?>
+<FormTemplates xmlns="http://schemas.microsoft.com/sharepoint/v3/contenttype/forms">
+  <Display>DocumentLibraryForm</Display>
+  <Edit>DocumentLibraryForm</Edit>
+  <New>DocumentLibraryForm</New>
+</FormTemplates>
 </file>
 
 <file path=customXml/item4.xml><?xml version="1.0" encoding="utf-8"?>
@@ -18162,9 +18100,10 @@
 </file>
 
 <file path=customXml/itemProps1.xml><?xml version="1.0" encoding="utf-8"?>
-<ds:datastoreItem xmlns:ds="http://schemas.openxmlformats.org/officeDocument/2006/customXml" ds:itemID="{ADBFE380-98EB-46DF-9833-2A3A49D7BCBA}">
+<ds:datastoreItem xmlns:ds="http://schemas.openxmlformats.org/officeDocument/2006/customXml" ds:itemID="{B0B9CF09-E50B-4BF5-8C69-B63F15CB9760}">
   <ds:schemaRefs>
-    <ds:schemaRef ds:uri="http://schemas.microsoft.com/sharepoint/v3/contenttype/forms"/>
+    <ds:schemaRef ds:uri="http://schemas.microsoft.com/office/2006/metadata/properties"/>
+    <ds:schemaRef ds:uri="http://schemas.microsoft.com/office/infopath/2007/PartnerControls"/>
   </ds:schemaRefs>
 </ds:datastoreItem>
 </file>
@@ -18188,10 +18127,9 @@
 </file>
 
 <file path=customXml/itemProps3.xml><?xml version="1.0" encoding="utf-8"?>
-<ds:datastoreItem xmlns:ds="http://schemas.openxmlformats.org/officeDocument/2006/customXml" ds:itemID="{B0B9CF09-E50B-4BF5-8C69-B63F15CB9760}">
+<ds:datastoreItem xmlns:ds="http://schemas.openxmlformats.org/officeDocument/2006/customXml" ds:itemID="{ADBFE380-98EB-46DF-9833-2A3A49D7BCBA}">
   <ds:schemaRefs>
-    <ds:schemaRef ds:uri="http://schemas.microsoft.com/office/2006/metadata/properties"/>
-    <ds:schemaRef ds:uri="http://schemas.microsoft.com/office/infopath/2007/PartnerControls"/>
+    <ds:schemaRef ds:uri="http://schemas.microsoft.com/sharepoint/v3/contenttype/forms"/>
   </ds:schemaRefs>
 </ds:datastoreItem>
 </file>

</xml_diff>

<commit_message>
minus a few words
</commit_message>
<xml_diff>
--- a/coursework submission/Writeup.docx
+++ b/coursework submission/Writeup.docx
@@ -15346,13 +15346,19 @@
         <w:rPr>
           <w:rFonts w:ascii="Arial" w:hAnsi="Arial" w:cs="Arial"/>
         </w:rPr>
-        <w:t xml:space="preserve">, including the </w:t>
-      </w:r>
-      <w:r>
-        <w:rPr>
-          <w:rFonts w:ascii="Arial" w:hAnsi="Arial" w:cs="Arial"/>
-        </w:rPr>
-        <w:t>lecturers. This encouraged me to change my IDE from notepad++ to VS code as an extension called Live Preview circumvented this issue by hosting a local web server when displaying the website which is required to use fetch when getting data from the JSON.</w:t>
+        <w:t>. This encouraged</w:t>
+      </w:r>
+      <w:r>
+        <w:rPr>
+          <w:rFonts w:ascii="Arial" w:hAnsi="Arial" w:cs="Arial"/>
+        </w:rPr>
+        <w:t xml:space="preserve"> </w:t>
+      </w:r>
+      <w:r>
+        <w:rPr>
+          <w:rFonts w:ascii="Arial" w:hAnsi="Arial" w:cs="Arial"/>
+        </w:rPr>
+        <w:t>me to change my IDE from notepad++ to VS code as an extension called Live Preview circumvented this issue by hosting a local web server when displaying the website which is required to use fetch when getting data from the JSON.</w:t>
       </w:r>
       <w:r>
         <w:rPr>
@@ -17943,12 +17949,6 @@
 </file>
 
 <file path=customXml/item1.xml><?xml version="1.0" encoding="utf-8"?>
-<p:properties xmlns:p="http://schemas.microsoft.com/office/2006/metadata/properties" xmlns:xsi="http://www.w3.org/2001/XMLSchema-instance" xmlns:pc="http://schemas.microsoft.com/office/infopath/2007/PartnerControls">
-  <documentManagement/>
-</p:properties>
-</file>
-
-<file path=customXml/item2.xml><?xml version="1.0" encoding="utf-8"?>
 <ct:contentTypeSchema xmlns:ct="http://schemas.microsoft.com/office/2006/metadata/contentType" xmlns:ma="http://schemas.microsoft.com/office/2006/metadata/properties/metaAttributes" ct:_="" ma:_="" ma:contentTypeName="Document" ma:contentTypeID="0x010100CC56517954F6C84CAE0821B37DA3E6D1" ma:contentTypeVersion="3" ma:contentTypeDescription="Create a new document." ma:contentTypeScope="" ma:versionID="9cfe4a6a6ff2d436466bbdb00cc0ecdf">
   <xsd:schema xmlns:xsd="http://www.w3.org/2001/XMLSchema" xmlns:xs="http://www.w3.org/2001/XMLSchema" xmlns:p="http://schemas.microsoft.com/office/2006/metadata/properties" xmlns:ns3="dad1a416-5526-4aa4-8467-d5aeea5b0262" targetNamespace="http://schemas.microsoft.com/office/2006/metadata/properties" ma:root="true" ma:fieldsID="d6da7cdec8cbfd4fadd31958e1bdc059" ns3:_="">
     <xsd:import namespace="dad1a416-5526-4aa4-8467-d5aeea5b0262"/>
@@ -18086,7 +18086,17 @@
 </ct:contentTypeSchema>
 </file>
 
+<file path=customXml/item2.xml><?xml version="1.0" encoding="utf-8"?>
+<p:properties xmlns:p="http://schemas.microsoft.com/office/2006/metadata/properties" xmlns:xsi="http://www.w3.org/2001/XMLSchema-instance" xmlns:pc="http://schemas.microsoft.com/office/infopath/2007/PartnerControls">
+  <documentManagement/>
+</p:properties>
+</file>
+
 <file path=customXml/item3.xml><?xml version="1.0" encoding="utf-8"?>
+<b:Sources xmlns:b="http://schemas.openxmlformats.org/officeDocument/2006/bibliography" xmlns="http://schemas.openxmlformats.org/officeDocument/2006/bibliography" SelectedStyle="\APASixthEditionOfficeOnline.xsl" StyleName="APA" Version="6"/>
+</file>
+
+<file path=customXml/item4.xml><?xml version="1.0" encoding="utf-8"?>
 <?mso-contentType ?>
 <FormTemplates xmlns="http://schemas.microsoft.com/sharepoint/v3/contenttype/forms">
   <Display>DocumentLibraryForm</Display>
@@ -18095,20 +18105,7 @@
 </FormTemplates>
 </file>
 
-<file path=customXml/item4.xml><?xml version="1.0" encoding="utf-8"?>
-<b:Sources xmlns:b="http://schemas.openxmlformats.org/officeDocument/2006/bibliography" xmlns="http://schemas.openxmlformats.org/officeDocument/2006/bibliography" SelectedStyle="\APASixthEditionOfficeOnline.xsl" StyleName="APA" Version="6"/>
-</file>
-
 <file path=customXml/itemProps1.xml><?xml version="1.0" encoding="utf-8"?>
-<ds:datastoreItem xmlns:ds="http://schemas.openxmlformats.org/officeDocument/2006/customXml" ds:itemID="{B0B9CF09-E50B-4BF5-8C69-B63F15CB9760}">
-  <ds:schemaRefs>
-    <ds:schemaRef ds:uri="http://schemas.microsoft.com/office/2006/metadata/properties"/>
-    <ds:schemaRef ds:uri="http://schemas.microsoft.com/office/infopath/2007/PartnerControls"/>
-  </ds:schemaRefs>
-</ds:datastoreItem>
-</file>
-
-<file path=customXml/itemProps2.xml><?xml version="1.0" encoding="utf-8"?>
 <ds:datastoreItem xmlns:ds="http://schemas.openxmlformats.org/officeDocument/2006/customXml" ds:itemID="{AD496513-CC99-4441-BBAA-CFEB378046B7}">
   <ds:schemaRefs>
     <ds:schemaRef ds:uri="http://schemas.microsoft.com/office/2006/metadata/contentType"/>
@@ -18126,18 +18123,27 @@
 </ds:datastoreItem>
 </file>
 
+<file path=customXml/itemProps2.xml><?xml version="1.0" encoding="utf-8"?>
+<ds:datastoreItem xmlns:ds="http://schemas.openxmlformats.org/officeDocument/2006/customXml" ds:itemID="{B0B9CF09-E50B-4BF5-8C69-B63F15CB9760}">
+  <ds:schemaRefs>
+    <ds:schemaRef ds:uri="http://schemas.microsoft.com/office/2006/metadata/properties"/>
+    <ds:schemaRef ds:uri="http://schemas.microsoft.com/office/infopath/2007/PartnerControls"/>
+  </ds:schemaRefs>
+</ds:datastoreItem>
+</file>
+
 <file path=customXml/itemProps3.xml><?xml version="1.0" encoding="utf-8"?>
+<ds:datastoreItem xmlns:ds="http://schemas.openxmlformats.org/officeDocument/2006/customXml" ds:itemID="{5FD86C97-B8F8-4DF4-9634-7BD7D8E1C3DB}">
+  <ds:schemaRefs>
+    <ds:schemaRef ds:uri="http://schemas.openxmlformats.org/officeDocument/2006/bibliography"/>
+  </ds:schemaRefs>
+</ds:datastoreItem>
+</file>
+
+<file path=customXml/itemProps4.xml><?xml version="1.0" encoding="utf-8"?>
 <ds:datastoreItem xmlns:ds="http://schemas.openxmlformats.org/officeDocument/2006/customXml" ds:itemID="{ADBFE380-98EB-46DF-9833-2A3A49D7BCBA}">
   <ds:schemaRefs>
     <ds:schemaRef ds:uri="http://schemas.microsoft.com/sharepoint/v3/contenttype/forms"/>
   </ds:schemaRefs>
 </ds:datastoreItem>
-</file>
-
-<file path=customXml/itemProps4.xml><?xml version="1.0" encoding="utf-8"?>
-<ds:datastoreItem xmlns:ds="http://schemas.openxmlformats.org/officeDocument/2006/customXml" ds:itemID="{5FD86C97-B8F8-4DF4-9634-7BD7D8E1C3DB}">
-  <ds:schemaRefs>
-    <ds:schemaRef ds:uri="http://schemas.openxmlformats.org/officeDocument/2006/bibliography"/>
-  </ds:schemaRefs>
-</ds:datastoreItem>
 </file>
</xml_diff>